<commit_message>
Opdrachten02.docx - exercise 01-07 - 2014-02-11
</commit_message>
<xml_diff>
--- a/nxt/legoclub/LegoClub.docx
+++ b/nxt/legoclub/LegoClub.docx
@@ -1232,6 +1232,7 @@
       <w:pPr>
         <w:jc w:val="center"/>
       </w:pPr>
+      <w:bookmarkStart w:id="0" w:name="_GoBack"/>
       <w:r>
         <w:rPr>
           <w:noProof/>
@@ -1279,6 +1280,7 @@
           </wp:inline>
         </w:drawing>
       </w:r>
+      <w:bookmarkEnd w:id="0"/>
       <w:r>
         <w:t xml:space="preserve">    </w:t>
       </w:r>
@@ -2163,16 +2165,7 @@
         </w:numPr>
       </w:pPr>
       <w:r>
-        <w:t xml:space="preserve">Gebruik één motor (poort A), en één </w:t>
-      </w:r>
-      <w:r>
-        <w:t>druk-</w:t>
-      </w:r>
-      <w:r>
-        <w:t>knop (poort 1)</w:t>
-      </w:r>
-      <w:r>
-        <w:t>.</w:t>
+        <w:t>Gebruik één motor (poort A), en één druk-knop (poort 1).</w:t>
       </w:r>
     </w:p>
     <w:p>
@@ -2376,7 +2369,13 @@
     </w:p>
     <w:p>
       <w:r>
-        <w:t>Als je de tong in de krokodillenbek indrukt, klapt de bek dicht. Hij blijft heel even dict, en gaat dan weer open. Daarna kun je het natuurlijk nog een keer (en nog een keer…) doen.</w:t>
+        <w:t>Als je de tong in de krokodillenbek indrukt, klapt de bek dicht. Hij blijft heel even dic</w:t>
+      </w:r>
+      <w:r>
+        <w:t>h</w:t>
+      </w:r>
+      <w:r>
+        <w:t>t, en gaat dan weer open. Daarna kun je het natuurlijk nog een keer (en nog een keer…) doen.</w:t>
       </w:r>
     </w:p>
     <w:p>
@@ -2447,6 +2446,9 @@
       <w:r>
         <w:t>We hebben een eeuwige herhaal lus</w:t>
       </w:r>
+      <w:r>
+        <w:t>.</w:t>
+      </w:r>
     </w:p>
     <w:p>
       <w:pPr>
@@ -2484,10 +2486,7 @@
         <w:t>omlaag</w:t>
       </w:r>
       <w:r>
-        <w:t xml:space="preserve"> draaien (Vermogen 100, Tijdsduur 20 graden</w:t>
-      </w:r>
-      <w:r>
-        <w:t>).</w:t>
+        <w:t xml:space="preserve"> draaien (Vermogen 100, Tijdsduur 20 graden).</w:t>
       </w:r>
     </w:p>
     <w:p>
@@ -2511,19 +2510,7 @@
         </w:numPr>
       </w:pPr>
       <w:r>
-        <w:t xml:space="preserve">Daarna </w:t>
-      </w:r>
-      <w:r>
-        <w:t xml:space="preserve">gaat </w:t>
-      </w:r>
-      <w:r>
-        <w:t xml:space="preserve">de bek </w:t>
-      </w:r>
-      <w:r>
-        <w:t>langzaam open</w:t>
-      </w:r>
-      <w:r>
-        <w:t xml:space="preserve">: motor A </w:t>
+        <w:t xml:space="preserve">Daarna gaat de bek langzaam open: motor A </w:t>
       </w:r>
       <w:r>
         <w:rPr>
@@ -2544,42 +2531,920 @@
         <w:t>g</w:t>
       </w:r>
       <w:r>
-        <w:t xml:space="preserve"> draaien (Vermogen 1</w:t>
-      </w:r>
-      <w:r>
-        <w:t>5</w:t>
-      </w:r>
-      <w:r>
-        <w:t>, Tijdsduur 20 graden).</w:t>
+        <w:t xml:space="preserve"> draaien (Vermogen 15, Tijdsduur 20 graden).</w:t>
       </w:r>
     </w:p>
     <w:p/>
     <w:p>
-      <w:pPr>
-        <w:rPr>
-          <w:lang w:eastAsia="nl-NL"/>
-        </w:rPr>
-      </w:pPr>
-      <w:r>
-        <w:t>Let op: als de bek dicht/open maar één keer lijkt te werken, zou het kunnen zijn dat de “open” stap niet afgemaakt kan worden. Dit gebeurt bijvoorbeeld als je het openen te ver wilt doen (</w:t>
-      </w:r>
-      <w:r>
-        <w:t xml:space="preserve">Tijdsduur </w:t>
-      </w:r>
-      <w:r>
-        <w:t>9</w:t>
-      </w:r>
-      <w:r>
-        <w:t>0 graden</w:t>
-      </w:r>
-      <w:r>
-        <w:t>), terwijl de bek niet verder kan. Als je goed luistert, hoor je dan de motor piepen.</w:t>
-      </w:r>
-      <w:bookmarkStart w:id="0" w:name="_GoBack"/>
-      <w:bookmarkEnd w:id="0"/>
+      <w:r>
+        <w:t>Let op: als de bek dicht/open maar één keer lijkt te werken, zou het kunnen zijn dat de “open” stap niet afgemaakt kan worden. Dit gebeurt bijvoorbeeld als je het openen te ver wilt doen (Tijdsduur 90 graden), terwijl de bek niet verder kan. Als je goed luistert, hoor je dan de motor piepen.</w:t>
+      </w:r>
+    </w:p>
+    <w:p>
+      <w:pPr>
+        <w:pStyle w:val="Kop1"/>
+      </w:pPr>
+      <w:r>
+        <w:lastRenderedPageBreak/>
+        <w:t>07 Kleur</w:t>
+      </w:r>
+      <w:r>
+        <w:t>kenner</w:t>
+      </w:r>
+    </w:p>
+    <w:p>
+      <w:pPr>
+        <w:pStyle w:val="Kop2"/>
+      </w:pPr>
+      <w:r>
+        <w:t>Opdracht</w:t>
+      </w:r>
+    </w:p>
+    <w:p>
+      <w:r>
+        <w:rPr>
+          <w:noProof/>
+          <w:lang w:eastAsia="nl-NL"/>
+        </w:rPr>
+        <w:drawing>
+          <wp:anchor distT="0" distB="0" distL="114300" distR="114300" simplePos="0" relativeHeight="251666432" behindDoc="0" locked="0" layoutInCell="1" allowOverlap="1" wp14:anchorId="4D1CD828" wp14:editId="669D4F2B">
+            <wp:simplePos x="0" y="0"/>
+            <wp:positionH relativeFrom="column">
+              <wp:posOffset>3925957</wp:posOffset>
+            </wp:positionH>
+            <wp:positionV relativeFrom="paragraph">
+              <wp:posOffset>230201</wp:posOffset>
+            </wp:positionV>
+            <wp:extent cx="2282023" cy="1711518"/>
+            <wp:effectExtent l="0" t="0" r="0" b="0"/>
+            <wp:wrapNone/>
+            <wp:docPr id="26" name="Picture 26"/>
+            <wp:cNvGraphicFramePr>
+              <a:graphicFrameLocks xmlns:a="http://schemas.openxmlformats.org/drawingml/2006/main" noChangeAspect="1"/>
+            </wp:cNvGraphicFramePr>
+            <a:graphic xmlns:a="http://schemas.openxmlformats.org/drawingml/2006/main">
+              <a:graphicData uri="http://schemas.openxmlformats.org/drawingml/2006/picture">
+                <pic:pic xmlns:pic="http://schemas.openxmlformats.org/drawingml/2006/picture">
+                  <pic:nvPicPr>
+                    <pic:cNvPr id="0" name="07-kleurkenner-bouw1.jpg"/>
+                    <pic:cNvPicPr/>
+                  </pic:nvPicPr>
+                  <pic:blipFill>
+                    <a:blip r:embed="rId33" cstate="print">
+                      <a:extLst>
+                        <a:ext uri="{28A0092B-C50C-407E-A947-70E740481C1C}">
+                          <a14:useLocalDpi xmlns:a14="http://schemas.microsoft.com/office/drawing/2010/main" val="0"/>
+                        </a:ext>
+                      </a:extLst>
+                    </a:blip>
+                    <a:stretch>
+                      <a:fillRect/>
+                    </a:stretch>
+                  </pic:blipFill>
+                  <pic:spPr>
+                    <a:xfrm>
+                      <a:off x="0" y="0"/>
+                      <a:ext cx="2287582" cy="1715687"/>
+                    </a:xfrm>
+                    <a:prstGeom prst="rect">
+                      <a:avLst/>
+                    </a:prstGeom>
+                  </pic:spPr>
+                </pic:pic>
+              </a:graphicData>
+            </a:graphic>
+            <wp14:sizeRelH relativeFrom="page">
+              <wp14:pctWidth>0</wp14:pctWidth>
+            </wp14:sizeRelH>
+            <wp14:sizeRelV relativeFrom="page">
+              <wp14:pctHeight>0</wp14:pctHeight>
+            </wp14:sizeRelV>
+          </wp:anchor>
+        </w:drawing>
+      </w:r>
+      <w:r>
+        <w:t>Maak een “tafel” waar je een bal in kan drukken en die dan vertelt (praten!) of de bal rood of blauw is.</w:t>
+      </w:r>
+    </w:p>
+    <w:p>
+      <w:pPr>
+        <w:rPr>
+          <w:lang w:eastAsia="nl-NL"/>
+        </w:rPr>
+      </w:pPr>
+      <w:r>
+        <w:rPr>
+          <w:lang w:eastAsia="nl-NL"/>
+        </w:rPr>
+        <w:t>Tips:</w:t>
+      </w:r>
+    </w:p>
+    <w:p>
+      <w:pPr>
+        <w:pStyle w:val="ListParagraph"/>
+        <w:numPr>
+          <w:ilvl w:val="0"/>
+          <w:numId w:val="8"/>
+        </w:numPr>
+      </w:pPr>
+      <w:r>
+        <w:t xml:space="preserve">Onder de tafel komt een druk-knop (poort 1). </w:t>
+      </w:r>
+      <w:r>
+        <w:br/>
+        <w:t>De druk-knop meet of er een bal op de tafel gedrukt wordt.</w:t>
+      </w:r>
+    </w:p>
+    <w:p>
+      <w:pPr>
+        <w:pStyle w:val="ListParagraph"/>
+        <w:numPr>
+          <w:ilvl w:val="0"/>
+          <w:numId w:val="8"/>
+        </w:numPr>
+      </w:pPr>
+      <w:r>
+        <w:t>Naast de tafel komt een licht sensor (poort 3).</w:t>
+      </w:r>
+      <w:r>
+        <w:br/>
+        <w:t>De licht sensor meet de kleur van de bal.</w:t>
+      </w:r>
+    </w:p>
+    <w:p>
+      <w:pPr>
+        <w:pStyle w:val="ListParagraph"/>
+        <w:numPr>
+          <w:ilvl w:val="0"/>
+          <w:numId w:val="8"/>
+        </w:numPr>
+      </w:pPr>
+      <w:r>
+        <w:t>Er is geen motor.</w:t>
+      </w:r>
+    </w:p>
+    <w:p>
+      <w:pPr>
+        <w:pStyle w:val="ListParagraph"/>
+        <w:numPr>
+          <w:ilvl w:val="0"/>
+          <w:numId w:val="8"/>
+        </w:numPr>
+      </w:pPr>
+      <w:r>
+        <w:t>De NXT zelf gaat “praten”</w:t>
+      </w:r>
+      <w:r>
+        <w:t>.</w:t>
+      </w:r>
+    </w:p>
+    <w:p>
+      <w:pPr>
+        <w:pStyle w:val="Kop2"/>
+      </w:pPr>
+      <w:r>
+        <w:t>Programma</w:t>
+      </w:r>
+    </w:p>
+    <w:p>
+      <w:r>
+        <w:rPr>
+          <w:noProof/>
+          <w:lang w:eastAsia="nl-NL"/>
+        </w:rPr>
+        <w:drawing>
+          <wp:anchor distT="0" distB="0" distL="114300" distR="114300" simplePos="0" relativeHeight="251667456" behindDoc="0" locked="0" layoutInCell="1" allowOverlap="1" wp14:anchorId="1B3BCB49" wp14:editId="5FF2605F">
+            <wp:simplePos x="0" y="0"/>
+            <wp:positionH relativeFrom="column">
+              <wp:posOffset>4672965</wp:posOffset>
+            </wp:positionH>
+            <wp:positionV relativeFrom="paragraph">
+              <wp:posOffset>455295</wp:posOffset>
+            </wp:positionV>
+            <wp:extent cx="1470660" cy="972000"/>
+            <wp:effectExtent l="0" t="0" r="0" b="0"/>
+            <wp:wrapNone/>
+            <wp:docPr id="32" name="Picture 32"/>
+            <wp:cNvGraphicFramePr>
+              <a:graphicFrameLocks xmlns:a="http://schemas.openxmlformats.org/drawingml/2006/main" noChangeAspect="1"/>
+            </wp:cNvGraphicFramePr>
+            <a:graphic xmlns:a="http://schemas.openxmlformats.org/drawingml/2006/main">
+              <a:graphicData uri="http://schemas.openxmlformats.org/drawingml/2006/picture">
+                <pic:pic xmlns:pic="http://schemas.openxmlformats.org/drawingml/2006/picture">
+                  <pic:nvPicPr>
+                    <pic:cNvPr id="0" name="07-kleurkenner-prog5.png"/>
+                    <pic:cNvPicPr/>
+                  </pic:nvPicPr>
+                  <pic:blipFill>
+                    <a:blip r:embed="rId34">
+                      <a:extLst>
+                        <a:ext uri="{28A0092B-C50C-407E-A947-70E740481C1C}">
+                          <a14:useLocalDpi xmlns:a14="http://schemas.microsoft.com/office/drawing/2010/main" val="0"/>
+                        </a:ext>
+                      </a:extLst>
+                    </a:blip>
+                    <a:stretch>
+                      <a:fillRect/>
+                    </a:stretch>
+                  </pic:blipFill>
+                  <pic:spPr>
+                    <a:xfrm>
+                      <a:off x="0" y="0"/>
+                      <a:ext cx="1470660" cy="972000"/>
+                    </a:xfrm>
+                    <a:prstGeom prst="rect">
+                      <a:avLst/>
+                    </a:prstGeom>
+                  </pic:spPr>
+                </pic:pic>
+              </a:graphicData>
+            </a:graphic>
+            <wp14:sizeRelH relativeFrom="page">
+              <wp14:pctWidth>0</wp14:pctWidth>
+            </wp14:sizeRelH>
+            <wp14:sizeRelV relativeFrom="page">
+              <wp14:pctHeight>0</wp14:pctHeight>
+            </wp14:sizeRelV>
+          </wp:anchor>
+        </w:drawing>
+      </w:r>
+      <w:r>
+        <w:t>Als de druk-knop meet dat er een bal op de tafel gedrukt wordt, gaat de licht sensor meten hoe licht de bal is. Is de bal licht (rood) dan roept de NXT “rood”, is de bal donker (blauw) dan roept de NXT “blauw”. Daarna kan je een nieuwe bal plaatsen.</w:t>
+      </w:r>
+    </w:p>
+    <w:p>
+      <w:pPr>
+        <w:ind w:left="708"/>
+      </w:pPr>
+      <w:r>
+        <w:rPr>
+          <w:noProof/>
+          <w:lang w:eastAsia="nl-NL"/>
+        </w:rPr>
+        <mc:AlternateContent>
+          <mc:Choice Requires="wps">
+            <w:drawing>
+              <wp:anchor distT="0" distB="0" distL="114300" distR="114300" simplePos="0" relativeHeight="251669504" behindDoc="0" locked="0" layoutInCell="1" allowOverlap="1" wp14:anchorId="3929EDA5" wp14:editId="188EAE95">
+                <wp:simplePos x="0" y="0"/>
+                <wp:positionH relativeFrom="column">
+                  <wp:posOffset>4299585</wp:posOffset>
+                </wp:positionH>
+                <wp:positionV relativeFrom="paragraph">
+                  <wp:posOffset>800404</wp:posOffset>
+                </wp:positionV>
+                <wp:extent cx="1902653" cy="850789"/>
+                <wp:effectExtent l="38100" t="38100" r="116840" b="121285"/>
+                <wp:wrapNone/>
+                <wp:docPr id="307" name="Text Box 2"/>
+                <wp:cNvGraphicFramePr>
+                  <a:graphicFrameLocks xmlns:a="http://schemas.openxmlformats.org/drawingml/2006/main"/>
+                </wp:cNvGraphicFramePr>
+                <a:graphic xmlns:a="http://schemas.openxmlformats.org/drawingml/2006/main">
+                  <a:graphicData uri="http://schemas.microsoft.com/office/word/2010/wordprocessingShape">
+                    <wps:wsp>
+                      <wps:cNvSpPr txBox="1">
+                        <a:spLocks noChangeArrowheads="1"/>
+                      </wps:cNvSpPr>
+                      <wps:spPr bwMode="auto">
+                        <a:xfrm>
+                          <a:off x="0" y="0"/>
+                          <a:ext cx="1902653" cy="850789"/>
+                        </a:xfrm>
+                        <a:prstGeom prst="rect">
+                          <a:avLst/>
+                        </a:prstGeom>
+                        <a:solidFill>
+                          <a:schemeClr val="accent6">
+                            <a:lumMod val="40000"/>
+                            <a:lumOff val="60000"/>
+                          </a:schemeClr>
+                        </a:solidFill>
+                        <a:ln w="9525">
+                          <a:solidFill>
+                            <a:srgbClr val="000000"/>
+                          </a:solidFill>
+                          <a:miter lim="800000"/>
+                          <a:headEnd/>
+                          <a:tailEnd/>
+                        </a:ln>
+                        <a:effectLst>
+                          <a:outerShdw blurRad="50800" dist="38100" dir="2700000" algn="tl" rotWithShape="0">
+                            <a:prstClr val="black">
+                              <a:alpha val="40000"/>
+                            </a:prstClr>
+                          </a:outerShdw>
+                        </a:effectLst>
+                      </wps:spPr>
+                      <wps:txbx>
+                        <w:txbxContent>
+                          <w:p>
+                            <w:pPr>
+                              <w:rPr>
+                                <w:sz w:val="18"/>
+                              </w:rPr>
+                            </w:pPr>
+                            <w:r>
+                              <w:rPr>
+                                <w:b/>
+                                <w:sz w:val="18"/>
+                              </w:rPr>
+                              <w:t>Pro Tip</w:t>
+                            </w:r>
+                            <w:r>
+                              <w:rPr>
+                                <w:sz w:val="18"/>
+                              </w:rPr>
+                              <w:t xml:space="preserve"> “calibreren”</w:t>
+                            </w:r>
+                            <w:r>
+                              <w:rPr>
+                                <w:sz w:val="18"/>
+                              </w:rPr>
+                              <w:t>: kijk welke licht-</w:t>
+                            </w:r>
+                            <w:r>
+                              <w:rPr>
+                                <w:sz w:val="18"/>
+                              </w:rPr>
+                              <w:t xml:space="preserve">waarde de rode </w:t>
+                            </w:r>
+                            <w:r>
+                              <w:rPr>
+                                <w:sz w:val="18"/>
+                              </w:rPr>
+                              <w:t xml:space="preserve">(hier 49) </w:t>
+                            </w:r>
+                            <w:r>
+                              <w:rPr>
+                                <w:sz w:val="18"/>
+                              </w:rPr>
+                              <w:t>en de bla</w:t>
+                            </w:r>
+                            <w:r>
+                              <w:rPr>
+                                <w:sz w:val="18"/>
+                              </w:rPr>
+                              <w:t>u</w:t>
+                            </w:r>
+                            <w:r>
+                              <w:rPr>
+                                <w:sz w:val="18"/>
+                              </w:rPr>
+                              <w:t>w</w:t>
+                            </w:r>
+                            <w:r>
+                              <w:rPr>
+                                <w:sz w:val="18"/>
+                              </w:rPr>
+                              <w:t>e</w:t>
+                            </w:r>
+                            <w:r>
+                              <w:rPr>
+                                <w:sz w:val="18"/>
+                              </w:rPr>
+                              <w:t xml:space="preserve"> bal </w:t>
+                            </w:r>
+                            <w:r>
+                              <w:rPr>
+                                <w:sz w:val="18"/>
+                              </w:rPr>
+                              <w:t xml:space="preserve">(hier 29) </w:t>
+                            </w:r>
+                            <w:r>
+                              <w:rPr>
+                                <w:sz w:val="18"/>
+                              </w:rPr>
+                              <w:t>hebben. Neem een getal mooi in het midden</w:t>
+                            </w:r>
+                            <w:r>
+                              <w:rPr>
+                                <w:sz w:val="18"/>
+                              </w:rPr>
+                              <w:t xml:space="preserve"> (hier </w:t>
+                            </w:r>
+                            <w:r>
+                              <w:rPr>
+                                <w:sz w:val="18"/>
+                              </w:rPr>
+                              <w:t>39</w:t>
+                            </w:r>
+                            <w:r>
+                              <w:rPr>
+                                <w:sz w:val="18"/>
+                              </w:rPr>
+                              <w:t>)</w:t>
+                            </w:r>
+                            <w:r>
+                              <w:rPr>
+                                <w:sz w:val="18"/>
+                              </w:rPr>
+                              <w:t>, en vul dat in bij Vergelijk van de schakeloptie</w:t>
+                            </w:r>
+                            <w:r>
+                              <w:rPr>
+                                <w:sz w:val="18"/>
+                              </w:rPr>
+                              <w:t>.</w:t>
+                            </w:r>
+                          </w:p>
+                        </w:txbxContent>
+                      </wps:txbx>
+                      <wps:bodyPr rot="0" vert="horz" wrap="square" lIns="36000" tIns="36000" rIns="36000" bIns="36000" anchor="t" anchorCtr="0">
+                        <a:noAutofit/>
+                      </wps:bodyPr>
+                    </wps:wsp>
+                  </a:graphicData>
+                </a:graphic>
+                <wp14:sizeRelH relativeFrom="margin">
+                  <wp14:pctWidth>0</wp14:pctWidth>
+                </wp14:sizeRelH>
+                <wp14:sizeRelV relativeFrom="margin">
+                  <wp14:pctHeight>0</wp14:pctHeight>
+                </wp14:sizeRelV>
+              </wp:anchor>
+            </w:drawing>
+          </mc:Choice>
+          <mc:Fallback>
+            <w:pict>
+              <v:shapetype id="_x0000_t202" coordsize="21600,21600" o:spt="202" path="m,l,21600r21600,l21600,xe">
+                <v:stroke joinstyle="miter"/>
+                <v:path gradientshapeok="t" o:connecttype="rect"/>
+              </v:shapetype>
+              <v:shape id="Text Box 2" o:spid="_x0000_s1026" type="#_x0000_t202" style="position:absolute;left:0;text-align:left;margin-left:338.55pt;margin-top:63pt;width:149.8pt;height:67pt;z-index:251669504;visibility:visible;mso-wrap-style:square;mso-width-percent:0;mso-height-percent:0;mso-wrap-distance-left:9pt;mso-wrap-distance-top:0;mso-wrap-distance-right:9pt;mso-wrap-distance-bottom:0;mso-position-horizontal:absolute;mso-position-horizontal-relative:text;mso-position-vertical:absolute;mso-position-vertical-relative:text;mso-width-percent:0;mso-height-percent:0;mso-width-relative:margin;mso-height-relative:margin;v-text-anchor:top" o:gfxdata="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" fillcolor="#fbd4b4 [1305]">
+                <v:shadow on="t" color="black" opacity="26214f" origin="-.5,-.5" offset=".74836mm,.74836mm"/>
+                <v:textbox inset="1mm,1mm,1mm,1mm">
+                  <w:txbxContent>
+                    <w:p>
+                      <w:pPr>
+                        <w:rPr>
+                          <w:sz w:val="18"/>
+                        </w:rPr>
+                      </w:pPr>
+                      <w:r>
+                        <w:rPr>
+                          <w:b/>
+                          <w:sz w:val="18"/>
+                        </w:rPr>
+                        <w:t>Pro Tip</w:t>
+                      </w:r>
+                      <w:r>
+                        <w:rPr>
+                          <w:sz w:val="18"/>
+                        </w:rPr>
+                        <w:t xml:space="preserve"> “calibreren”</w:t>
+                      </w:r>
+                      <w:r>
+                        <w:rPr>
+                          <w:sz w:val="18"/>
+                        </w:rPr>
+                        <w:t>: kijk welke licht-</w:t>
+                      </w:r>
+                      <w:r>
+                        <w:rPr>
+                          <w:sz w:val="18"/>
+                        </w:rPr>
+                        <w:t xml:space="preserve">waarde de rode </w:t>
+                      </w:r>
+                      <w:r>
+                        <w:rPr>
+                          <w:sz w:val="18"/>
+                        </w:rPr>
+                        <w:t xml:space="preserve">(hier 49) </w:t>
+                      </w:r>
+                      <w:r>
+                        <w:rPr>
+                          <w:sz w:val="18"/>
+                        </w:rPr>
+                        <w:t>en de bla</w:t>
+                      </w:r>
+                      <w:r>
+                        <w:rPr>
+                          <w:sz w:val="18"/>
+                        </w:rPr>
+                        <w:t>u</w:t>
+                      </w:r>
+                      <w:r>
+                        <w:rPr>
+                          <w:sz w:val="18"/>
+                        </w:rPr>
+                        <w:t>w</w:t>
+                      </w:r>
+                      <w:r>
+                        <w:rPr>
+                          <w:sz w:val="18"/>
+                        </w:rPr>
+                        <w:t>e</w:t>
+                      </w:r>
+                      <w:r>
+                        <w:rPr>
+                          <w:sz w:val="18"/>
+                        </w:rPr>
+                        <w:t xml:space="preserve"> bal </w:t>
+                      </w:r>
+                      <w:r>
+                        <w:rPr>
+                          <w:sz w:val="18"/>
+                        </w:rPr>
+                        <w:t xml:space="preserve">(hier 29) </w:t>
+                      </w:r>
+                      <w:r>
+                        <w:rPr>
+                          <w:sz w:val="18"/>
+                        </w:rPr>
+                        <w:t>hebben. Neem een getal mooi in het midden</w:t>
+                      </w:r>
+                      <w:r>
+                        <w:rPr>
+                          <w:sz w:val="18"/>
+                        </w:rPr>
+                        <w:t xml:space="preserve"> (hier </w:t>
+                      </w:r>
+                      <w:r>
+                        <w:rPr>
+                          <w:sz w:val="18"/>
+                        </w:rPr>
+                        <w:t>39</w:t>
+                      </w:r>
+                      <w:r>
+                        <w:rPr>
+                          <w:sz w:val="18"/>
+                        </w:rPr>
+                        <w:t>)</w:t>
+                      </w:r>
+                      <w:r>
+                        <w:rPr>
+                          <w:sz w:val="18"/>
+                        </w:rPr>
+                        <w:t>, en vul dat in bij Vergelijk van de schakeloptie</w:t>
+                      </w:r>
+                      <w:r>
+                        <w:rPr>
+                          <w:sz w:val="18"/>
+                        </w:rPr>
+                        <w:t>.</w:t>
+                      </w:r>
+                    </w:p>
+                  </w:txbxContent>
+                </v:textbox>
+              </v:shape>
+            </w:pict>
+          </mc:Fallback>
+        </mc:AlternateContent>
+      </w:r>
+      <w:r>
+        <w:rPr>
+          <w:noProof/>
+          <w:lang w:eastAsia="nl-NL"/>
+        </w:rPr>
+        <w:drawing>
+          <wp:inline distT="0" distB="0" distL="0" distR="0">
+            <wp:extent cx="2631803" cy="1188000"/>
+            <wp:effectExtent l="0" t="0" r="0" b="0"/>
+            <wp:docPr id="30" name="Picture 30"/>
+            <wp:cNvGraphicFramePr>
+              <a:graphicFrameLocks xmlns:a="http://schemas.openxmlformats.org/drawingml/2006/main" noChangeAspect="1"/>
+            </wp:cNvGraphicFramePr>
+            <a:graphic xmlns:a="http://schemas.openxmlformats.org/drawingml/2006/main">
+              <a:graphicData uri="http://schemas.openxmlformats.org/drawingml/2006/picture">
+                <pic:pic xmlns:pic="http://schemas.openxmlformats.org/drawingml/2006/picture">
+                  <pic:nvPicPr>
+                    <pic:cNvPr id="0" name="07-kleurkenner-prog1.png"/>
+                    <pic:cNvPicPr/>
+                  </pic:nvPicPr>
+                  <pic:blipFill>
+                    <a:blip r:embed="rId35">
+                      <a:extLst>
+                        <a:ext uri="{28A0092B-C50C-407E-A947-70E740481C1C}">
+                          <a14:useLocalDpi xmlns:a14="http://schemas.microsoft.com/office/drawing/2010/main" val="0"/>
+                        </a:ext>
+                      </a:extLst>
+                    </a:blip>
+                    <a:stretch>
+                      <a:fillRect/>
+                    </a:stretch>
+                  </pic:blipFill>
+                  <pic:spPr>
+                    <a:xfrm>
+                      <a:off x="0" y="0"/>
+                      <a:ext cx="2631803" cy="1188000"/>
+                    </a:xfrm>
+                    <a:prstGeom prst="rect">
+                      <a:avLst/>
+                    </a:prstGeom>
+                  </pic:spPr>
+                </pic:pic>
+              </a:graphicData>
+            </a:graphic>
+          </wp:inline>
+        </w:drawing>
+      </w:r>
+    </w:p>
+    <w:p>
+      <w:pPr>
+        <w:rPr>
+          <w:lang w:eastAsia="nl-NL"/>
+        </w:rPr>
+      </w:pPr>
+      <w:r>
+        <w:rPr>
+          <w:lang w:eastAsia="nl-NL"/>
+        </w:rPr>
+        <w:t>Tips:</w:t>
+      </w:r>
+    </w:p>
+    <w:p>
+      <w:pPr>
+        <w:pStyle w:val="ListParagraph"/>
+        <w:numPr>
+          <w:ilvl w:val="0"/>
+          <w:numId w:val="11"/>
+        </w:numPr>
+      </w:pPr>
+      <w:r>
+        <w:t>We hebben een eeuwige herhaal lus.</w:t>
+      </w:r>
+    </w:p>
+    <w:p>
+      <w:pPr>
+        <w:pStyle w:val="ListParagraph"/>
+        <w:numPr>
+          <w:ilvl w:val="0"/>
+          <w:numId w:val="11"/>
+        </w:numPr>
+        <w:rPr>
+          <w:lang w:eastAsia="nl-NL"/>
+        </w:rPr>
+      </w:pPr>
+      <w:r>
+        <w:t xml:space="preserve">In het eerste blok </w:t>
+      </w:r>
+      <w:r>
+        <w:t xml:space="preserve">wachten </w:t>
+      </w:r>
+      <w:r>
+        <w:t xml:space="preserve">we </w:t>
+      </w:r>
+      <w:r>
+        <w:t>tot de druk-knop (poort 1) is ingedrukt.</w:t>
+      </w:r>
+    </w:p>
+    <w:p>
+      <w:pPr>
+        <w:pStyle w:val="ListParagraph"/>
+        <w:numPr>
+          <w:ilvl w:val="0"/>
+          <w:numId w:val="11"/>
+        </w:numPr>
+        <w:rPr>
+          <w:lang w:eastAsia="nl-NL"/>
+        </w:rPr>
+      </w:pPr>
+      <w:r>
+        <w:t xml:space="preserve">Het tweede blok is </w:t>
+      </w:r>
+      <w:r>
+        <w:t xml:space="preserve">een </w:t>
+      </w:r>
+      <w:r>
+        <w:t xml:space="preserve">samengesteld blok: </w:t>
+      </w:r>
+      <w:r>
+        <w:t>schakeloptie</w:t>
+      </w:r>
+      <w:r>
+        <w:t>. Dat</w:t>
+      </w:r>
+      <w:r>
+        <w:t xml:space="preserve"> kijkt naar de lichtsensor (poort 3)</w:t>
+      </w:r>
+      <w:r>
+        <w:t xml:space="preserve"> en</w:t>
+      </w:r>
+      <w:r>
+        <w:t xml:space="preserve"> kiest dan uit één van de twee paden, in dit geval aan de hand van de lichtsterkte, zet Vergelijk op </w:t>
+      </w:r>
+      <w:r>
+        <w:t>39</w:t>
+      </w:r>
+      <w:r>
+        <w:t>.</w:t>
+      </w:r>
+    </w:p>
+    <w:p>
+      <w:pPr>
+        <w:jc w:val="center"/>
+        <w:rPr>
+          <w:lang w:eastAsia="nl-NL"/>
+        </w:rPr>
+      </w:pPr>
+      <w:r>
+        <w:rPr>
+          <w:noProof/>
+          <w:lang w:eastAsia="nl-NL"/>
+        </w:rPr>
+        <w:drawing>
+          <wp:inline distT="0" distB="0" distL="0" distR="0">
+            <wp:extent cx="4405688" cy="864000"/>
+            <wp:effectExtent l="0" t="0" r="0" b="0"/>
+            <wp:docPr id="33" name="Picture 33"/>
+            <wp:cNvGraphicFramePr>
+              <a:graphicFrameLocks xmlns:a="http://schemas.openxmlformats.org/drawingml/2006/main" noChangeAspect="1"/>
+            </wp:cNvGraphicFramePr>
+            <a:graphic xmlns:a="http://schemas.openxmlformats.org/drawingml/2006/main">
+              <a:graphicData uri="http://schemas.openxmlformats.org/drawingml/2006/picture">
+                <pic:pic xmlns:pic="http://schemas.openxmlformats.org/drawingml/2006/picture">
+                  <pic:nvPicPr>
+                    <pic:cNvPr id="0" name="07-kleurkenner-prog2.png"/>
+                    <pic:cNvPicPr/>
+                  </pic:nvPicPr>
+                  <pic:blipFill>
+                    <a:blip r:embed="rId36">
+                      <a:extLst>
+                        <a:ext uri="{28A0092B-C50C-407E-A947-70E740481C1C}">
+                          <a14:useLocalDpi xmlns:a14="http://schemas.microsoft.com/office/drawing/2010/main" val="0"/>
+                        </a:ext>
+                      </a:extLst>
+                    </a:blip>
+                    <a:stretch>
+                      <a:fillRect/>
+                    </a:stretch>
+                  </pic:blipFill>
+                  <pic:spPr>
+                    <a:xfrm>
+                      <a:off x="0" y="0"/>
+                      <a:ext cx="4405688" cy="864000"/>
+                    </a:xfrm>
+                    <a:prstGeom prst="rect">
+                      <a:avLst/>
+                    </a:prstGeom>
+                  </pic:spPr>
+                </pic:pic>
+              </a:graphicData>
+            </a:graphic>
+          </wp:inline>
+        </w:drawing>
+      </w:r>
+    </w:p>
+    <w:p>
+      <w:pPr>
+        <w:pStyle w:val="ListParagraph"/>
+        <w:numPr>
+          <w:ilvl w:val="0"/>
+          <w:numId w:val="12"/>
+        </w:numPr>
+        <w:rPr>
+          <w:lang w:eastAsia="nl-NL"/>
+        </w:rPr>
+      </w:pPr>
+      <w:r>
+        <w:rPr>
+          <w:lang w:eastAsia="nl-NL"/>
+        </w:rPr>
+        <w:t xml:space="preserve">In beide paden komt een </w:t>
+      </w:r>
+      <w:r>
+        <w:rPr>
+          <w:lang w:eastAsia="nl-NL"/>
+        </w:rPr>
+        <w:t>G</w:t>
+      </w:r>
+      <w:r>
+        <w:rPr>
+          <w:lang w:eastAsia="nl-NL"/>
+        </w:rPr>
+        <w:t>eluid blok, Actie Geluidsbestand (</w:t>
+      </w:r>
+      <w:r>
+        <w:rPr>
+          <w:lang w:eastAsia="nl-NL"/>
+        </w:rPr>
+        <w:t xml:space="preserve">afspelen), Bestand Red </w:t>
+      </w:r>
+      <w:r>
+        <w:rPr>
+          <w:lang w:eastAsia="nl-NL"/>
+        </w:rPr>
+        <w:t>dan wel</w:t>
+      </w:r>
+      <w:r>
+        <w:rPr>
+          <w:lang w:eastAsia="nl-NL"/>
+        </w:rPr>
+        <w:t xml:space="preserve"> Blue</w:t>
+      </w:r>
+      <w:r>
+        <w:rPr>
+          <w:lang w:eastAsia="nl-NL"/>
+        </w:rPr>
+        <w:t>.</w:t>
+      </w:r>
+    </w:p>
+    <w:p>
+      <w:pPr>
+        <w:jc w:val="center"/>
+        <w:rPr>
+          <w:lang w:eastAsia="nl-NL"/>
+        </w:rPr>
+      </w:pPr>
+      <w:r>
+        <w:rPr>
+          <w:noProof/>
+          <w:lang w:eastAsia="nl-NL"/>
+        </w:rPr>
+        <w:drawing>
+          <wp:inline distT="0" distB="0" distL="0" distR="0">
+            <wp:extent cx="4362492" cy="864000"/>
+            <wp:effectExtent l="0" t="0" r="0" b="0"/>
+            <wp:docPr id="29" name="Picture 29"/>
+            <wp:cNvGraphicFramePr>
+              <a:graphicFrameLocks xmlns:a="http://schemas.openxmlformats.org/drawingml/2006/main" noChangeAspect="1"/>
+            </wp:cNvGraphicFramePr>
+            <a:graphic xmlns:a="http://schemas.openxmlformats.org/drawingml/2006/main">
+              <a:graphicData uri="http://schemas.openxmlformats.org/drawingml/2006/picture">
+                <pic:pic xmlns:pic="http://schemas.openxmlformats.org/drawingml/2006/picture">
+                  <pic:nvPicPr>
+                    <pic:cNvPr id="0" name="07-kleurkenner-prog4.png"/>
+                    <pic:cNvPicPr/>
+                  </pic:nvPicPr>
+                  <pic:blipFill>
+                    <a:blip r:embed="rId37">
+                      <a:extLst>
+                        <a:ext uri="{28A0092B-C50C-407E-A947-70E740481C1C}">
+                          <a14:useLocalDpi xmlns:a14="http://schemas.microsoft.com/office/drawing/2010/main" val="0"/>
+                        </a:ext>
+                      </a:extLst>
+                    </a:blip>
+                    <a:stretch>
+                      <a:fillRect/>
+                    </a:stretch>
+                  </pic:blipFill>
+                  <pic:spPr>
+                    <a:xfrm>
+                      <a:off x="0" y="0"/>
+                      <a:ext cx="4362492" cy="864000"/>
+                    </a:xfrm>
+                    <a:prstGeom prst="rect">
+                      <a:avLst/>
+                    </a:prstGeom>
+                  </pic:spPr>
+                </pic:pic>
+              </a:graphicData>
+            </a:graphic>
+          </wp:inline>
+        </w:drawing>
+      </w:r>
+    </w:p>
+    <w:p>
+      <w:pPr>
+        <w:pStyle w:val="ListParagraph"/>
+        <w:numPr>
+          <w:ilvl w:val="0"/>
+          <w:numId w:val="12"/>
+        </w:numPr>
+        <w:rPr>
+          <w:lang w:eastAsia="nl-NL"/>
+        </w:rPr>
+      </w:pPr>
+      <w:r>
+        <w:rPr>
+          <w:lang w:eastAsia="nl-NL"/>
+        </w:rPr>
+        <w:t xml:space="preserve">In het derde blok </w:t>
+      </w:r>
+      <w:r>
+        <w:rPr>
+          <w:lang w:eastAsia="nl-NL"/>
+        </w:rPr>
+        <w:t xml:space="preserve">wachten </w:t>
+      </w:r>
+      <w:r>
+        <w:rPr>
+          <w:lang w:eastAsia="nl-NL"/>
+        </w:rPr>
+        <w:t xml:space="preserve">we </w:t>
+      </w:r>
+      <w:r>
+        <w:rPr>
+          <w:lang w:eastAsia="nl-NL"/>
+        </w:rPr>
+        <w:t>tot de druk-knop (poort 1) weer is losgelaten.</w:t>
+      </w:r>
+    </w:p>
+    <w:p>
+      <w:pPr>
+        <w:rPr>
+          <w:lang w:eastAsia="nl-NL"/>
+        </w:rPr>
+      </w:pPr>
+      <w:r>
+        <w:rPr>
+          <w:lang w:eastAsia="nl-NL"/>
+        </w:rPr>
+        <w:t>Bonus: zie je dat het licht in de lichtsensor aanblijft? Kun je het uitkrijgen?</w:t>
+      </w:r>
     </w:p>
     <w:sectPr>
-      <w:footerReference w:type="default" r:id="rId33"/>
+      <w:footerReference w:type="default" r:id="rId38"/>
       <w:pgSz w:w="11906" w:h="16838"/>
       <w:pgMar w:top="1440" w:right="1080" w:bottom="1440" w:left="1080" w:header="708" w:footer="708" w:gutter="0"/>
       <w:cols w:space="708"/>
@@ -3106,6 +3971,119 @@
     </w:lvl>
   </w:abstractNum>
   <w:abstractNum w:abstractNumId="4">
+    <w:nsid w:val="190E6551"/>
+    <w:multiLevelType w:val="hybridMultilevel"/>
+    <w:tmpl w:val="64626270"/>
+    <w:lvl w:ilvl="0" w:tplc="04130001">
+      <w:start w:val="1"/>
+      <w:numFmt w:val="bullet"/>
+      <w:lvlText w:val=""/>
+      <w:lvlJc w:val="left"/>
+      <w:pPr>
+        <w:ind w:left="720" w:hanging="360"/>
+      </w:pPr>
+      <w:rPr>
+        <w:rFonts w:ascii="Symbol" w:hAnsi="Symbol" w:hint="default"/>
+      </w:rPr>
+    </w:lvl>
+    <w:lvl w:ilvl="1" w:tplc="04130003" w:tentative="1">
+      <w:start w:val="1"/>
+      <w:numFmt w:val="bullet"/>
+      <w:lvlText w:val="o"/>
+      <w:lvlJc w:val="left"/>
+      <w:pPr>
+        <w:ind w:left="1440" w:hanging="360"/>
+      </w:pPr>
+      <w:rPr>
+        <w:rFonts w:ascii="Courier New" w:hAnsi="Courier New" w:cs="Courier New" w:hint="default"/>
+      </w:rPr>
+    </w:lvl>
+    <w:lvl w:ilvl="2" w:tplc="04130005" w:tentative="1">
+      <w:start w:val="1"/>
+      <w:numFmt w:val="bullet"/>
+      <w:lvlText w:val=""/>
+      <w:lvlJc w:val="left"/>
+      <w:pPr>
+        <w:ind w:left="2160" w:hanging="360"/>
+      </w:pPr>
+      <w:rPr>
+        <w:rFonts w:ascii="Wingdings" w:hAnsi="Wingdings" w:hint="default"/>
+      </w:rPr>
+    </w:lvl>
+    <w:lvl w:ilvl="3" w:tplc="04130001" w:tentative="1">
+      <w:start w:val="1"/>
+      <w:numFmt w:val="bullet"/>
+      <w:lvlText w:val=""/>
+      <w:lvlJc w:val="left"/>
+      <w:pPr>
+        <w:ind w:left="2880" w:hanging="360"/>
+      </w:pPr>
+      <w:rPr>
+        <w:rFonts w:ascii="Symbol" w:hAnsi="Symbol" w:hint="default"/>
+      </w:rPr>
+    </w:lvl>
+    <w:lvl w:ilvl="4" w:tplc="04130003" w:tentative="1">
+      <w:start w:val="1"/>
+      <w:numFmt w:val="bullet"/>
+      <w:lvlText w:val="o"/>
+      <w:lvlJc w:val="left"/>
+      <w:pPr>
+        <w:ind w:left="3600" w:hanging="360"/>
+      </w:pPr>
+      <w:rPr>
+        <w:rFonts w:ascii="Courier New" w:hAnsi="Courier New" w:cs="Courier New" w:hint="default"/>
+      </w:rPr>
+    </w:lvl>
+    <w:lvl w:ilvl="5" w:tplc="04130005" w:tentative="1">
+      <w:start w:val="1"/>
+      <w:numFmt w:val="bullet"/>
+      <w:lvlText w:val=""/>
+      <w:lvlJc w:val="left"/>
+      <w:pPr>
+        <w:ind w:left="4320" w:hanging="360"/>
+      </w:pPr>
+      <w:rPr>
+        <w:rFonts w:ascii="Wingdings" w:hAnsi="Wingdings" w:hint="default"/>
+      </w:rPr>
+    </w:lvl>
+    <w:lvl w:ilvl="6" w:tplc="04130001" w:tentative="1">
+      <w:start w:val="1"/>
+      <w:numFmt w:val="bullet"/>
+      <w:lvlText w:val=""/>
+      <w:lvlJc w:val="left"/>
+      <w:pPr>
+        <w:ind w:left="5040" w:hanging="360"/>
+      </w:pPr>
+      <w:rPr>
+        <w:rFonts w:ascii="Symbol" w:hAnsi="Symbol" w:hint="default"/>
+      </w:rPr>
+    </w:lvl>
+    <w:lvl w:ilvl="7" w:tplc="04130003" w:tentative="1">
+      <w:start w:val="1"/>
+      <w:numFmt w:val="bullet"/>
+      <w:lvlText w:val="o"/>
+      <w:lvlJc w:val="left"/>
+      <w:pPr>
+        <w:ind w:left="5760" w:hanging="360"/>
+      </w:pPr>
+      <w:rPr>
+        <w:rFonts w:ascii="Courier New" w:hAnsi="Courier New" w:cs="Courier New" w:hint="default"/>
+      </w:rPr>
+    </w:lvl>
+    <w:lvl w:ilvl="8" w:tplc="04130005" w:tentative="1">
+      <w:start w:val="1"/>
+      <w:numFmt w:val="bullet"/>
+      <w:lvlText w:val=""/>
+      <w:lvlJc w:val="left"/>
+      <w:pPr>
+        <w:ind w:left="6480" w:hanging="360"/>
+      </w:pPr>
+      <w:rPr>
+        <w:rFonts w:ascii="Wingdings" w:hAnsi="Wingdings" w:hint="default"/>
+      </w:rPr>
+    </w:lvl>
+  </w:abstractNum>
+  <w:abstractNum w:abstractNumId="5">
     <w:nsid w:val="1D382DC5"/>
     <w:multiLevelType w:val="hybridMultilevel"/>
     <w:tmpl w:val="2EAA8896"/>
@@ -3218,7 +4196,120 @@
       </w:rPr>
     </w:lvl>
   </w:abstractNum>
-  <w:abstractNum w:abstractNumId="5">
+  <w:abstractNum w:abstractNumId="6">
+    <w:nsid w:val="1DBC6510"/>
+    <w:multiLevelType w:val="hybridMultilevel"/>
+    <w:tmpl w:val="DF30B7D0"/>
+    <w:lvl w:ilvl="0" w:tplc="04130001">
+      <w:start w:val="1"/>
+      <w:numFmt w:val="bullet"/>
+      <w:lvlText w:val=""/>
+      <w:lvlJc w:val="left"/>
+      <w:pPr>
+        <w:ind w:left="720" w:hanging="360"/>
+      </w:pPr>
+      <w:rPr>
+        <w:rFonts w:ascii="Symbol" w:hAnsi="Symbol" w:hint="default"/>
+      </w:rPr>
+    </w:lvl>
+    <w:lvl w:ilvl="1" w:tplc="04130003" w:tentative="1">
+      <w:start w:val="1"/>
+      <w:numFmt w:val="bullet"/>
+      <w:lvlText w:val="o"/>
+      <w:lvlJc w:val="left"/>
+      <w:pPr>
+        <w:ind w:left="1440" w:hanging="360"/>
+      </w:pPr>
+      <w:rPr>
+        <w:rFonts w:ascii="Courier New" w:hAnsi="Courier New" w:cs="Courier New" w:hint="default"/>
+      </w:rPr>
+    </w:lvl>
+    <w:lvl w:ilvl="2" w:tplc="04130005" w:tentative="1">
+      <w:start w:val="1"/>
+      <w:numFmt w:val="bullet"/>
+      <w:lvlText w:val=""/>
+      <w:lvlJc w:val="left"/>
+      <w:pPr>
+        <w:ind w:left="2160" w:hanging="360"/>
+      </w:pPr>
+      <w:rPr>
+        <w:rFonts w:ascii="Wingdings" w:hAnsi="Wingdings" w:hint="default"/>
+      </w:rPr>
+    </w:lvl>
+    <w:lvl w:ilvl="3" w:tplc="04130001" w:tentative="1">
+      <w:start w:val="1"/>
+      <w:numFmt w:val="bullet"/>
+      <w:lvlText w:val=""/>
+      <w:lvlJc w:val="left"/>
+      <w:pPr>
+        <w:ind w:left="2880" w:hanging="360"/>
+      </w:pPr>
+      <w:rPr>
+        <w:rFonts w:ascii="Symbol" w:hAnsi="Symbol" w:hint="default"/>
+      </w:rPr>
+    </w:lvl>
+    <w:lvl w:ilvl="4" w:tplc="04130003" w:tentative="1">
+      <w:start w:val="1"/>
+      <w:numFmt w:val="bullet"/>
+      <w:lvlText w:val="o"/>
+      <w:lvlJc w:val="left"/>
+      <w:pPr>
+        <w:ind w:left="3600" w:hanging="360"/>
+      </w:pPr>
+      <w:rPr>
+        <w:rFonts w:ascii="Courier New" w:hAnsi="Courier New" w:cs="Courier New" w:hint="default"/>
+      </w:rPr>
+    </w:lvl>
+    <w:lvl w:ilvl="5" w:tplc="04130005" w:tentative="1">
+      <w:start w:val="1"/>
+      <w:numFmt w:val="bullet"/>
+      <w:lvlText w:val=""/>
+      <w:lvlJc w:val="left"/>
+      <w:pPr>
+        <w:ind w:left="4320" w:hanging="360"/>
+      </w:pPr>
+      <w:rPr>
+        <w:rFonts w:ascii="Wingdings" w:hAnsi="Wingdings" w:hint="default"/>
+      </w:rPr>
+    </w:lvl>
+    <w:lvl w:ilvl="6" w:tplc="04130001" w:tentative="1">
+      <w:start w:val="1"/>
+      <w:numFmt w:val="bullet"/>
+      <w:lvlText w:val=""/>
+      <w:lvlJc w:val="left"/>
+      <w:pPr>
+        <w:ind w:left="5040" w:hanging="360"/>
+      </w:pPr>
+      <w:rPr>
+        <w:rFonts w:ascii="Symbol" w:hAnsi="Symbol" w:hint="default"/>
+      </w:rPr>
+    </w:lvl>
+    <w:lvl w:ilvl="7" w:tplc="04130003" w:tentative="1">
+      <w:start w:val="1"/>
+      <w:numFmt w:val="bullet"/>
+      <w:lvlText w:val="o"/>
+      <w:lvlJc w:val="left"/>
+      <w:pPr>
+        <w:ind w:left="5760" w:hanging="360"/>
+      </w:pPr>
+      <w:rPr>
+        <w:rFonts w:ascii="Courier New" w:hAnsi="Courier New" w:cs="Courier New" w:hint="default"/>
+      </w:rPr>
+    </w:lvl>
+    <w:lvl w:ilvl="8" w:tplc="04130005" w:tentative="1">
+      <w:start w:val="1"/>
+      <w:numFmt w:val="bullet"/>
+      <w:lvlText w:val=""/>
+      <w:lvlJc w:val="left"/>
+      <w:pPr>
+        <w:ind w:left="6480" w:hanging="360"/>
+      </w:pPr>
+      <w:rPr>
+        <w:rFonts w:ascii="Wingdings" w:hAnsi="Wingdings" w:hint="default"/>
+      </w:rPr>
+    </w:lvl>
+  </w:abstractNum>
+  <w:abstractNum w:abstractNumId="7">
     <w:nsid w:val="43A25EFF"/>
     <w:multiLevelType w:val="hybridMultilevel"/>
     <w:tmpl w:val="527486E2"/>
@@ -3331,7 +4422,7 @@
       </w:rPr>
     </w:lvl>
   </w:abstractNum>
-  <w:abstractNum w:abstractNumId="6">
+  <w:abstractNum w:abstractNumId="8">
     <w:nsid w:val="476E7913"/>
     <w:multiLevelType w:val="hybridMultilevel"/>
     <w:tmpl w:val="34E0D0B0"/>
@@ -3444,7 +4535,7 @@
       </w:rPr>
     </w:lvl>
   </w:abstractNum>
-  <w:abstractNum w:abstractNumId="7">
+  <w:abstractNum w:abstractNumId="9">
     <w:nsid w:val="52EE33D4"/>
     <w:multiLevelType w:val="hybridMultilevel"/>
     <w:tmpl w:val="9E86005C"/>
@@ -3466,10 +4557,6 @@
         <w:smallCaps w:val="0"/>
         <w:strike w:val="0"/>
         <w:dstrike w:val="0"/>
-        <w:outline w:val="0"/>
-        <w:shadow w:val="0"/>
-        <w:emboss w:val="0"/>
-        <w:imprint w:val="0"/>
         <w:noProof w:val="0"/>
         <w:snapToGrid w:val="0"/>
         <w:vanish w:val="0"/>
@@ -3487,6 +4574,14 @@
         <w:vertAlign w:val="baseline"/>
         <w:em w:val="none"/>
         <w:specVanish w:val="0"/>
+        <w14:shadow w14:blurRad="0" w14:dist="0" w14:dir="0" w14:sx="0" w14:sy="0" w14:kx="0" w14:ky="0" w14:algn="none">
+          <w14:srgbClr w14:val="000000"/>
+        </w14:shadow>
+        <w14:textOutline w14:w="0" w14:cap="rnd" w14:cmpd="sng" w14:algn="ctr">
+          <w14:noFill/>
+          <w14:prstDash w14:val="solid"/>
+          <w14:bevel/>
+        </w14:textOutline>
       </w:rPr>
     </w:lvl>
     <w:lvl w:ilvl="1" w:tplc="04130019" w:tentative="1">
@@ -3562,7 +4657,7 @@
       </w:pPr>
     </w:lvl>
   </w:abstractNum>
-  <w:abstractNum w:abstractNumId="8">
+  <w:abstractNum w:abstractNumId="10">
     <w:nsid w:val="7B053780"/>
     <w:multiLevelType w:val="hybridMultilevel"/>
     <w:tmpl w:val="E4F2DB82"/>
@@ -3675,7 +4770,7 @@
       </w:rPr>
     </w:lvl>
   </w:abstractNum>
-  <w:abstractNum w:abstractNumId="9">
+  <w:abstractNum w:abstractNumId="11">
     <w:nsid w:val="7FAF23A4"/>
     <w:multiLevelType w:val="hybridMultilevel"/>
     <w:tmpl w:val="246EE9DA"/>
@@ -3789,19 +4884,19 @@
     </w:lvl>
   </w:abstractNum>
   <w:num w:numId="1">
-    <w:abstractNumId w:val="7"/>
+    <w:abstractNumId w:val="9"/>
   </w:num>
   <w:num w:numId="2">
-    <w:abstractNumId w:val="4"/>
+    <w:abstractNumId w:val="5"/>
   </w:num>
   <w:num w:numId="3">
+    <w:abstractNumId w:val="10"/>
+  </w:num>
+  <w:num w:numId="4">
     <w:abstractNumId w:val="8"/>
   </w:num>
-  <w:num w:numId="4">
-    <w:abstractNumId w:val="6"/>
-  </w:num>
   <w:num w:numId="5">
-    <w:abstractNumId w:val="9"/>
+    <w:abstractNumId w:val="11"/>
   </w:num>
   <w:num w:numId="6">
     <w:abstractNumId w:val="1"/>
@@ -3816,7 +4911,13 @@
     <w:abstractNumId w:val="2"/>
   </w:num>
   <w:num w:numId="10">
-    <w:abstractNumId w:val="5"/>
+    <w:abstractNumId w:val="7"/>
+  </w:num>
+  <w:num w:numId="11">
+    <w:abstractNumId w:val="6"/>
+  </w:num>
+  <w:num w:numId="12">
+    <w:abstractNumId w:val="4"/>
   </w:num>
 </w:numbering>
 </file>

</xml_diff>

<commit_message>
Opdrachten03.docx - exercise 00-07 - 2014-02-17
</commit_message>
<xml_diff>
--- a/nxt/legoclub/LegoClub.docx
+++ b/nxt/legoclub/LegoClub.docx
@@ -7,6 +7,772 @@
         <w:pStyle w:val="Kop1"/>
       </w:pPr>
       <w:r>
+        <w:t>00 B</w:t>
+      </w:r>
+      <w:r>
+        <w:t>egin</w:t>
+      </w:r>
+    </w:p>
+    <w:p>
+      <w:pPr>
+        <w:pStyle w:val="Kop2"/>
+      </w:pPr>
+      <w:r>
+        <w:rPr>
+          <w:noProof/>
+          <w:lang w:eastAsia="nl-NL"/>
+        </w:rPr>
+        <w:drawing>
+          <wp:anchor distT="0" distB="0" distL="114300" distR="114300" simplePos="0" relativeHeight="251673600" behindDoc="0" locked="0" layoutInCell="1" allowOverlap="1" wp14:anchorId="525C3EBA" wp14:editId="37DF3ED0">
+            <wp:simplePos x="0" y="0"/>
+            <wp:positionH relativeFrom="column">
+              <wp:posOffset>4720590</wp:posOffset>
+            </wp:positionH>
+            <wp:positionV relativeFrom="paragraph">
+              <wp:posOffset>54610</wp:posOffset>
+            </wp:positionV>
+            <wp:extent cx="1486535" cy="1114425"/>
+            <wp:effectExtent l="0" t="0" r="0" b="9525"/>
+            <wp:wrapNone/>
+            <wp:docPr id="34" name="Picture 34"/>
+            <wp:cNvGraphicFramePr>
+              <a:graphicFrameLocks xmlns:a="http://schemas.openxmlformats.org/drawingml/2006/main" noChangeAspect="1"/>
+            </wp:cNvGraphicFramePr>
+            <a:graphic xmlns:a="http://schemas.openxmlformats.org/drawingml/2006/main">
+              <a:graphicData uri="http://schemas.openxmlformats.org/drawingml/2006/picture">
+                <pic:pic xmlns:pic="http://schemas.openxmlformats.org/drawingml/2006/picture">
+                  <pic:nvPicPr>
+                    <pic:cNvPr id="0" name="00-begin-bouw1.jpg"/>
+                    <pic:cNvPicPr/>
+                  </pic:nvPicPr>
+                  <pic:blipFill>
+                    <a:blip r:embed="rId8" cstate="print">
+                      <a:extLst>
+                        <a:ext uri="{28A0092B-C50C-407E-A947-70E740481C1C}">
+                          <a14:useLocalDpi xmlns:a14="http://schemas.microsoft.com/office/drawing/2010/main" val="0"/>
+                        </a:ext>
+                      </a:extLst>
+                    </a:blip>
+                    <a:stretch>
+                      <a:fillRect/>
+                    </a:stretch>
+                  </pic:blipFill>
+                  <pic:spPr>
+                    <a:xfrm>
+                      <a:off x="0" y="0"/>
+                      <a:ext cx="1486535" cy="1114425"/>
+                    </a:xfrm>
+                    <a:prstGeom prst="rect">
+                      <a:avLst/>
+                    </a:prstGeom>
+                  </pic:spPr>
+                </pic:pic>
+              </a:graphicData>
+            </a:graphic>
+            <wp14:sizeRelH relativeFrom="page">
+              <wp14:pctWidth>0</wp14:pctWidth>
+            </wp14:sizeRelH>
+            <wp14:sizeRelV relativeFrom="page">
+              <wp14:pctHeight>0</wp14:pctHeight>
+            </wp14:sizeRelV>
+          </wp:anchor>
+        </w:drawing>
+      </w:r>
+      <w:r>
+        <w:t>Lego</w:t>
+      </w:r>
+      <w:r>
+        <w:t xml:space="preserve"> bouwwerk</w:t>
+      </w:r>
+    </w:p>
+    <w:p>
+      <w:r>
+        <w:t>Bij deze opdracht bouwen we eigenlijk niks met lego.</w:t>
+      </w:r>
+    </w:p>
+    <w:p>
+      <w:r>
+        <w:t>We leren de hoe we de NXT – de computer steen – leren programmeren.</w:t>
+      </w:r>
+    </w:p>
+    <w:p>
+      <w:r>
+        <w:t xml:space="preserve">Het enige </w:t>
+      </w:r>
+      <w:r>
+        <w:t>w</w:t>
+      </w:r>
+      <w:r>
+        <w:t>at we doen is een motor aansluiten aan de NXT</w:t>
+      </w:r>
+      <w:r>
+        <w:t xml:space="preserve"> – aan port B!</w:t>
+      </w:r>
+    </w:p>
+    <w:p>
+      <w:pPr>
+        <w:pStyle w:val="Kop2"/>
+      </w:pPr>
+      <w:r>
+        <w:rPr>
+          <w:noProof/>
+          <w:lang w:eastAsia="nl-NL"/>
+        </w:rPr>
+        <w:drawing>
+          <wp:anchor distT="0" distB="0" distL="114300" distR="114300" simplePos="0" relativeHeight="251671552" behindDoc="0" locked="0" layoutInCell="1" allowOverlap="1" wp14:anchorId="3826E0B1" wp14:editId="4686B8A6">
+            <wp:simplePos x="0" y="0"/>
+            <wp:positionH relativeFrom="column">
+              <wp:posOffset>4911725</wp:posOffset>
+            </wp:positionH>
+            <wp:positionV relativeFrom="paragraph">
+              <wp:posOffset>311040</wp:posOffset>
+            </wp:positionV>
+            <wp:extent cx="1295400" cy="428625"/>
+            <wp:effectExtent l="0" t="0" r="0" b="9525"/>
+            <wp:wrapNone/>
+            <wp:docPr id="28" name="Picture 28"/>
+            <wp:cNvGraphicFramePr>
+              <a:graphicFrameLocks xmlns:a="http://schemas.openxmlformats.org/drawingml/2006/main" noChangeAspect="1"/>
+            </wp:cNvGraphicFramePr>
+            <a:graphic xmlns:a="http://schemas.openxmlformats.org/drawingml/2006/main">
+              <a:graphicData uri="http://schemas.openxmlformats.org/drawingml/2006/picture">
+                <pic:pic xmlns:pic="http://schemas.openxmlformats.org/drawingml/2006/picture">
+                  <pic:nvPicPr>
+                    <pic:cNvPr id="0" name="00-begin-sw1.png"/>
+                    <pic:cNvPicPr/>
+                  </pic:nvPicPr>
+                  <pic:blipFill>
+                    <a:blip r:embed="rId9">
+                      <a:extLst>
+                        <a:ext uri="{28A0092B-C50C-407E-A947-70E740481C1C}">
+                          <a14:useLocalDpi xmlns:a14="http://schemas.microsoft.com/office/drawing/2010/main" val="0"/>
+                        </a:ext>
+                      </a:extLst>
+                    </a:blip>
+                    <a:stretch>
+                      <a:fillRect/>
+                    </a:stretch>
+                  </pic:blipFill>
+                  <pic:spPr>
+                    <a:xfrm>
+                      <a:off x="0" y="0"/>
+                      <a:ext cx="1295400" cy="428625"/>
+                    </a:xfrm>
+                    <a:prstGeom prst="rect">
+                      <a:avLst/>
+                    </a:prstGeom>
+                  </pic:spPr>
+                </pic:pic>
+              </a:graphicData>
+            </a:graphic>
+            <wp14:sizeRelH relativeFrom="page">
+              <wp14:pctWidth>0</wp14:pctWidth>
+            </wp14:sizeRelH>
+            <wp14:sizeRelV relativeFrom="page">
+              <wp14:pctHeight>0</wp14:pctHeight>
+            </wp14:sizeRelV>
+          </wp:anchor>
+        </w:drawing>
+      </w:r>
+      <w:r>
+        <w:t xml:space="preserve">Op de </w:t>
+      </w:r>
+      <w:r>
+        <w:t>PC</w:t>
+      </w:r>
+    </w:p>
+    <w:p>
+      <w:r>
+        <w:t>Start op de PC</w:t>
+      </w:r>
+      <w:r>
+        <w:t xml:space="preserve"> “Lego Mindstorms NXT” op.</w:t>
+      </w:r>
+    </w:p>
+    <w:p>
+      <w:r>
+        <w:t xml:space="preserve">We gaan een niew programma maken voor de NXT. </w:t>
+      </w:r>
+    </w:p>
+    <w:p>
+      <w:r>
+        <w:rPr>
+          <w:noProof/>
+          <w:lang w:eastAsia="nl-NL"/>
+        </w:rPr>
+        <w:drawing>
+          <wp:anchor distT="0" distB="0" distL="114300" distR="114300" simplePos="0" relativeHeight="251672576" behindDoc="0" locked="0" layoutInCell="1" allowOverlap="1" wp14:anchorId="249F1E5B" wp14:editId="075C4C0C">
+            <wp:simplePos x="0" y="0"/>
+            <wp:positionH relativeFrom="column">
+              <wp:posOffset>3672840</wp:posOffset>
+            </wp:positionH>
+            <wp:positionV relativeFrom="paragraph">
+              <wp:posOffset>5080</wp:posOffset>
+            </wp:positionV>
+            <wp:extent cx="2533650" cy="548640"/>
+            <wp:effectExtent l="0" t="0" r="0" b="3810"/>
+            <wp:wrapNone/>
+            <wp:docPr id="31" name="Picture 31"/>
+            <wp:cNvGraphicFramePr>
+              <a:graphicFrameLocks xmlns:a="http://schemas.openxmlformats.org/drawingml/2006/main" noChangeAspect="1"/>
+            </wp:cNvGraphicFramePr>
+            <a:graphic xmlns:a="http://schemas.openxmlformats.org/drawingml/2006/main">
+              <a:graphicData uri="http://schemas.openxmlformats.org/drawingml/2006/picture">
+                <pic:pic xmlns:pic="http://schemas.openxmlformats.org/drawingml/2006/picture">
+                  <pic:nvPicPr>
+                    <pic:cNvPr id="0" name="00-begin-sw2.png"/>
+                    <pic:cNvPicPr/>
+                  </pic:nvPicPr>
+                  <pic:blipFill>
+                    <a:blip r:embed="rId10">
+                      <a:extLst>
+                        <a:ext uri="{28A0092B-C50C-407E-A947-70E740481C1C}">
+                          <a14:useLocalDpi xmlns:a14="http://schemas.microsoft.com/office/drawing/2010/main" val="0"/>
+                        </a:ext>
+                      </a:extLst>
+                    </a:blip>
+                    <a:stretch>
+                      <a:fillRect/>
+                    </a:stretch>
+                  </pic:blipFill>
+                  <pic:spPr>
+                    <a:xfrm>
+                      <a:off x="0" y="0"/>
+                      <a:ext cx="2533650" cy="548640"/>
+                    </a:xfrm>
+                    <a:prstGeom prst="rect">
+                      <a:avLst/>
+                    </a:prstGeom>
+                  </pic:spPr>
+                </pic:pic>
+              </a:graphicData>
+            </a:graphic>
+            <wp14:sizeRelH relativeFrom="page">
+              <wp14:pctWidth>0</wp14:pctWidth>
+            </wp14:sizeRelH>
+            <wp14:sizeRelV relativeFrom="page">
+              <wp14:pctHeight>0</wp14:pctHeight>
+            </wp14:sizeRelV>
+          </wp:anchor>
+        </w:drawing>
+      </w:r>
+      <w:r>
+        <w:t>Klik daarom op “Go” bij “Start een Nieuw Programma”.</w:t>
+      </w:r>
+    </w:p>
+    <w:p>
+      <w:r>
+        <w:t>Je mág eerst de naam van je project veranderen</w:t>
+      </w:r>
+      <w:r>
+        <w:br/>
+        <w:t xml:space="preserve">bijvoorbeeld van “Naamloos-1” in </w:t>
+      </w:r>
+      <w:r>
+        <w:t>“00-Begin”</w:t>
+      </w:r>
+      <w:r>
+        <w:t>.</w:t>
+      </w:r>
+    </w:p>
+    <w:p>
+      <w:pPr>
+        <w:pStyle w:val="Kop2"/>
+      </w:pPr>
+      <w:r>
+        <w:rPr>
+          <w:noProof/>
+          <w:lang w:eastAsia="nl-NL"/>
+        </w:rPr>
+        <w:drawing>
+          <wp:anchor distT="0" distB="0" distL="114300" distR="114300" simplePos="0" relativeHeight="251674624" behindDoc="0" locked="0" layoutInCell="1" allowOverlap="1" wp14:anchorId="621467D1" wp14:editId="43DFA706">
+            <wp:simplePos x="0" y="0"/>
+            <wp:positionH relativeFrom="column">
+              <wp:posOffset>4841875</wp:posOffset>
+            </wp:positionH>
+            <wp:positionV relativeFrom="paragraph">
+              <wp:posOffset>82550</wp:posOffset>
+            </wp:positionV>
+            <wp:extent cx="1367155" cy="1552575"/>
+            <wp:effectExtent l="0" t="0" r="4445" b="9525"/>
+            <wp:wrapNone/>
+            <wp:docPr id="35" name="Picture 35"/>
+            <wp:cNvGraphicFramePr>
+              <a:graphicFrameLocks xmlns:a="http://schemas.openxmlformats.org/drawingml/2006/main" noChangeAspect="1"/>
+            </wp:cNvGraphicFramePr>
+            <a:graphic xmlns:a="http://schemas.openxmlformats.org/drawingml/2006/main">
+              <a:graphicData uri="http://schemas.openxmlformats.org/drawingml/2006/picture">
+                <pic:pic xmlns:pic="http://schemas.openxmlformats.org/drawingml/2006/picture">
+                  <pic:nvPicPr>
+                    <pic:cNvPr id="0" name="00-begin-sw3.png"/>
+                    <pic:cNvPicPr/>
+                  </pic:nvPicPr>
+                  <pic:blipFill>
+                    <a:blip r:embed="rId11">
+                      <a:extLst>
+                        <a:ext uri="{28A0092B-C50C-407E-A947-70E740481C1C}">
+                          <a14:useLocalDpi xmlns:a14="http://schemas.microsoft.com/office/drawing/2010/main" val="0"/>
+                        </a:ext>
+                      </a:extLst>
+                    </a:blip>
+                    <a:stretch>
+                      <a:fillRect/>
+                    </a:stretch>
+                  </pic:blipFill>
+                  <pic:spPr>
+                    <a:xfrm>
+                      <a:off x="0" y="0"/>
+                      <a:ext cx="1367155" cy="1552575"/>
+                    </a:xfrm>
+                    <a:prstGeom prst="rect">
+                      <a:avLst/>
+                    </a:prstGeom>
+                  </pic:spPr>
+                </pic:pic>
+              </a:graphicData>
+            </a:graphic>
+            <wp14:sizeRelH relativeFrom="page">
+              <wp14:pctWidth>0</wp14:pctWidth>
+            </wp14:sizeRelH>
+            <wp14:sizeRelV relativeFrom="page">
+              <wp14:pctHeight>0</wp14:pctHeight>
+            </wp14:sizeRelV>
+          </wp:anchor>
+        </w:drawing>
+      </w:r>
+      <w:r>
+        <w:t>Het NXT programma</w:t>
+      </w:r>
+    </w:p>
+    <w:p>
+      <w:r>
+        <w:t>We maken een programma van één stap (één blok).</w:t>
+      </w:r>
+    </w:p>
+    <w:p>
+      <w:r>
+        <w:t xml:space="preserve">Je programma is de technic </w:t>
+      </w:r>
+      <w:r>
+        <w:t>staaf</w:t>
+      </w:r>
+      <w:r>
+        <w:t xml:space="preserve"> in het midden. Blokken staan links.</w:t>
+      </w:r>
+    </w:p>
+    <w:p>
+      <w:r>
+        <w:t>Sleep een (motor) blok van links boven naar de technic balk.</w:t>
+      </w:r>
+    </w:p>
+    <w:p>
+      <w:r>
+        <w:t>Dit blok zal de motor B (en C</w:t>
+      </w:r>
+      <w:r>
+        <w:t>) even laten draaien</w:t>
+      </w:r>
+      <w:r>
+        <w:t>.</w:t>
+      </w:r>
+    </w:p>
+    <w:p>
+      <w:r>
+        <w:t>Dat is voor ons eerste programma genoeg.</w:t>
+      </w:r>
+    </w:p>
+    <w:p>
+      <w:pPr>
+        <w:pStyle w:val="Kop2"/>
+      </w:pPr>
+      <w:r>
+        <w:rPr>
+          <w:noProof/>
+          <w:lang w:eastAsia="nl-NL"/>
+        </w:rPr>
+        <w:drawing>
+          <wp:anchor distT="0" distB="0" distL="114300" distR="114300" simplePos="0" relativeHeight="251675648" behindDoc="0" locked="0" layoutInCell="1" allowOverlap="1" wp14:anchorId="442A89E4" wp14:editId="2EF8CCE4">
+            <wp:simplePos x="0" y="0"/>
+            <wp:positionH relativeFrom="column">
+              <wp:posOffset>5396865</wp:posOffset>
+            </wp:positionH>
+            <wp:positionV relativeFrom="paragraph">
+              <wp:posOffset>284204</wp:posOffset>
+            </wp:positionV>
+            <wp:extent cx="809952" cy="803524"/>
+            <wp:effectExtent l="0" t="0" r="9525" b="0"/>
+            <wp:wrapNone/>
+            <wp:docPr id="36" name="Picture 36"/>
+            <wp:cNvGraphicFramePr>
+              <a:graphicFrameLocks xmlns:a="http://schemas.openxmlformats.org/drawingml/2006/main" noChangeAspect="1"/>
+            </wp:cNvGraphicFramePr>
+            <a:graphic xmlns:a="http://schemas.openxmlformats.org/drawingml/2006/main">
+              <a:graphicData uri="http://schemas.openxmlformats.org/drawingml/2006/picture">
+                <pic:pic xmlns:pic="http://schemas.openxmlformats.org/drawingml/2006/picture">
+                  <pic:nvPicPr>
+                    <pic:cNvPr id="0" name="00-begin-sw4.png"/>
+                    <pic:cNvPicPr/>
+                  </pic:nvPicPr>
+                  <pic:blipFill>
+                    <a:blip r:embed="rId12">
+                      <a:extLst>
+                        <a:ext uri="{28A0092B-C50C-407E-A947-70E740481C1C}">
+                          <a14:useLocalDpi xmlns:a14="http://schemas.microsoft.com/office/drawing/2010/main" val="0"/>
+                        </a:ext>
+                      </a:extLst>
+                    </a:blip>
+                    <a:stretch>
+                      <a:fillRect/>
+                    </a:stretch>
+                  </pic:blipFill>
+                  <pic:spPr>
+                    <a:xfrm>
+                      <a:off x="0" y="0"/>
+                      <a:ext cx="809952" cy="803524"/>
+                    </a:xfrm>
+                    <a:prstGeom prst="rect">
+                      <a:avLst/>
+                    </a:prstGeom>
+                  </pic:spPr>
+                </pic:pic>
+              </a:graphicData>
+            </a:graphic>
+            <wp14:sizeRelH relativeFrom="page">
+              <wp14:pctWidth>0</wp14:pctWidth>
+            </wp14:sizeRelH>
+            <wp14:sizeRelV relativeFrom="page">
+              <wp14:pctHeight>0</wp14:pctHeight>
+            </wp14:sizeRelV>
+          </wp:anchor>
+        </w:drawing>
+      </w:r>
+      <w:r>
+        <w:t>Download</w:t>
+      </w:r>
+    </w:p>
+    <w:p>
+      <w:r>
+        <w:t>Verbind</w:t>
+      </w:r>
+      <w:r>
+        <w:t xml:space="preserve"> de NXT nu met een USB kabel aan</w:t>
+      </w:r>
+      <w:r>
+        <w:t xml:space="preserve"> de PC.</w:t>
+      </w:r>
+    </w:p>
+    <w:p>
+      <w:r>
+        <w:t>Dan kunnen we het programma downloaden van de PC naar de NXT, en starten.</w:t>
+      </w:r>
+    </w:p>
+    <w:p>
+      <w:r>
+        <w:t>Als je dat wil, druk dan op de knop “Download en start”</w:t>
+      </w:r>
+      <w:r>
+        <w:t xml:space="preserve"> (middelste knop)</w:t>
+      </w:r>
+      <w:r>
+        <w:t>.</w:t>
+      </w:r>
+    </w:p>
+    <w:p>
+      <w:pPr>
+        <w:pStyle w:val="Kop2"/>
+      </w:pPr>
+      <w:r>
+        <w:t>Fout verbeteren</w:t>
+      </w:r>
+    </w:p>
+    <w:p>
+      <w:r>
+        <w:t xml:space="preserve">Eigenlijk is het programma niet goed. Het blok zet motor B en C allebei aan, en zorgt dan dat ze even ver draaien. Maar motor C is niet aangesloten. </w:t>
+      </w:r>
+      <w:r>
+        <w:t xml:space="preserve">En die kan dus niet even ver draaien. </w:t>
+      </w:r>
+      <w:r>
+        <w:t>En dan gaat het mis.</w:t>
+      </w:r>
+    </w:p>
+    <w:p>
+      <w:r>
+        <w:t>Klik even op het motor blok, zodat er een groene rand omheen komt.</w:t>
+      </w:r>
+      <w:r>
+        <w:rPr>
+          <w:noProof/>
+          <w:lang w:eastAsia="nl-NL"/>
+        </w:rPr>
+        <w:t xml:space="preserve"> </w:t>
+      </w:r>
+    </w:p>
+    <w:p>
+      <w:pPr>
+        <w:jc w:val="center"/>
+      </w:pPr>
+      <w:r>
+        <w:rPr>
+          <w:noProof/>
+          <w:lang w:eastAsia="nl-NL"/>
+        </w:rPr>
+        <mc:AlternateContent>
+          <mc:Choice Requires="wps">
+            <w:drawing>
+              <wp:anchor distT="0" distB="0" distL="114300" distR="114300" simplePos="0" relativeHeight="251677696" behindDoc="0" locked="0" layoutInCell="1" allowOverlap="1" wp14:anchorId="79BC4FC7" wp14:editId="484D8A5E">
+                <wp:simplePos x="0" y="0"/>
+                <wp:positionH relativeFrom="column">
+                  <wp:posOffset>4305935</wp:posOffset>
+                </wp:positionH>
+                <wp:positionV relativeFrom="paragraph">
+                  <wp:posOffset>840436</wp:posOffset>
+                </wp:positionV>
+                <wp:extent cx="1902460" cy="850265"/>
+                <wp:effectExtent l="38100" t="38100" r="116840" b="121285"/>
+                <wp:wrapNone/>
+                <wp:docPr id="38" name="Text Box 2"/>
+                <wp:cNvGraphicFramePr>
+                  <a:graphicFrameLocks xmlns:a="http://schemas.openxmlformats.org/drawingml/2006/main"/>
+                </wp:cNvGraphicFramePr>
+                <a:graphic xmlns:a="http://schemas.openxmlformats.org/drawingml/2006/main">
+                  <a:graphicData uri="http://schemas.microsoft.com/office/word/2010/wordprocessingShape">
+                    <wps:wsp>
+                      <wps:cNvSpPr txBox="1">
+                        <a:spLocks noChangeArrowheads="1"/>
+                      </wps:cNvSpPr>
+                      <wps:spPr bwMode="auto">
+                        <a:xfrm>
+                          <a:off x="0" y="0"/>
+                          <a:ext cx="1902460" cy="850265"/>
+                        </a:xfrm>
+                        <a:prstGeom prst="rect">
+                          <a:avLst/>
+                        </a:prstGeom>
+                        <a:solidFill>
+                          <a:schemeClr val="accent6">
+                            <a:lumMod val="40000"/>
+                            <a:lumOff val="60000"/>
+                          </a:schemeClr>
+                        </a:solidFill>
+                        <a:ln w="9525">
+                          <a:solidFill>
+                            <a:srgbClr val="000000"/>
+                          </a:solidFill>
+                          <a:miter lim="800000"/>
+                          <a:headEnd/>
+                          <a:tailEnd/>
+                        </a:ln>
+                        <a:effectLst>
+                          <a:outerShdw blurRad="50800" dist="38100" dir="2700000" algn="tl" rotWithShape="0">
+                            <a:prstClr val="black">
+                              <a:alpha val="40000"/>
+                            </a:prstClr>
+                          </a:outerShdw>
+                        </a:effectLst>
+                      </wps:spPr>
+                      <wps:txbx>
+                        <w:txbxContent>
+                          <w:p>
+                            <w:pPr>
+                              <w:rPr>
+                                <w:sz w:val="18"/>
+                              </w:rPr>
+                            </w:pPr>
+                            <w:r>
+                              <w:rPr>
+                                <w:b/>
+                                <w:sz w:val="18"/>
+                              </w:rPr>
+                              <w:t>Pro Tip</w:t>
+                            </w:r>
+                            <w:r>
+                              <w:rPr>
+                                <w:sz w:val="18"/>
+                              </w:rPr>
+                              <w:t xml:space="preserve"> “instellingen”</w:t>
+                            </w:r>
+                            <w:r>
+                              <w:rPr>
+                                <w:sz w:val="18"/>
+                              </w:rPr>
+                              <w:t xml:space="preserve">: </w:t>
+                            </w:r>
+                            <w:r>
+                              <w:rPr>
+                                <w:sz w:val="18"/>
+                              </w:rPr>
+                              <w:t>probeer ook eens ‘Richting’ te veranderen en kijk wat er gebeurt</w:t>
+                            </w:r>
+                            <w:r>
+                              <w:rPr>
+                                <w:sz w:val="18"/>
+                              </w:rPr>
+                              <w:t>.</w:t>
+                            </w:r>
+                            <w:r>
+                              <w:rPr>
+                                <w:sz w:val="18"/>
+                              </w:rPr>
+                              <w:t xml:space="preserve"> Of ‘Vermogen’ of ‘Tijdsduur’. Bij ‘Tijdsduur’ kun je ook nog ‘graden’ kiezen – wat is dat?</w:t>
+                            </w:r>
+                          </w:p>
+                        </w:txbxContent>
+                      </wps:txbx>
+                      <wps:bodyPr rot="0" vert="horz" wrap="square" lIns="36000" tIns="36000" rIns="36000" bIns="36000" anchor="t" anchorCtr="0">
+                        <a:noAutofit/>
+                      </wps:bodyPr>
+                    </wps:wsp>
+                  </a:graphicData>
+                </a:graphic>
+                <wp14:sizeRelH relativeFrom="margin">
+                  <wp14:pctWidth>0</wp14:pctWidth>
+                </wp14:sizeRelH>
+                <wp14:sizeRelV relativeFrom="margin">
+                  <wp14:pctHeight>0</wp14:pctHeight>
+                </wp14:sizeRelV>
+              </wp:anchor>
+            </w:drawing>
+          </mc:Choice>
+          <mc:Fallback>
+            <w:pict>
+              <v:shapetype id="_x0000_t202" coordsize="21600,21600" o:spt="202" path="m,l,21600r21600,l21600,xe">
+                <v:stroke joinstyle="miter"/>
+                <v:path gradientshapeok="t" o:connecttype="rect"/>
+              </v:shapetype>
+              <v:shape id="Text Box 2" o:spid="_x0000_s1026" type="#_x0000_t202" style="position:absolute;left:0;text-align:left;margin-left:339.05pt;margin-top:66.2pt;width:149.8pt;height:66.95pt;z-index:251677696;visibility:visible;mso-wrap-style:square;mso-width-percent:0;mso-height-percent:0;mso-wrap-distance-left:9pt;mso-wrap-distance-top:0;mso-wrap-distance-right:9pt;mso-wrap-distance-bottom:0;mso-position-horizontal:absolute;mso-position-horizontal-relative:text;mso-position-vertical:absolute;mso-position-vertical-relative:text;mso-width-percent:0;mso-height-percent:0;mso-width-relative:margin;mso-height-relative:margin;v-text-anchor:top" o:gfxdata="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" fillcolor="#fbd4b4 [1305]">
+                <v:shadow on="t" color="black" opacity="26214f" origin="-.5,-.5" offset=".74836mm,.74836mm"/>
+                <v:textbox inset="1mm,1mm,1mm,1mm">
+                  <w:txbxContent>
+                    <w:p>
+                      <w:pPr>
+                        <w:rPr>
+                          <w:sz w:val="18"/>
+                        </w:rPr>
+                      </w:pPr>
+                      <w:r>
+                        <w:rPr>
+                          <w:b/>
+                          <w:sz w:val="18"/>
+                        </w:rPr>
+                        <w:t>Pro Tip</w:t>
+                      </w:r>
+                      <w:r>
+                        <w:rPr>
+                          <w:sz w:val="18"/>
+                        </w:rPr>
+                        <w:t xml:space="preserve"> “instellingen”</w:t>
+                      </w:r>
+                      <w:r>
+                        <w:rPr>
+                          <w:sz w:val="18"/>
+                        </w:rPr>
+                        <w:t xml:space="preserve">: </w:t>
+                      </w:r>
+                      <w:r>
+                        <w:rPr>
+                          <w:sz w:val="18"/>
+                        </w:rPr>
+                        <w:t>probeer ook eens ‘Richting’ te veranderen en kijk wat er gebeurt</w:t>
+                      </w:r>
+                      <w:r>
+                        <w:rPr>
+                          <w:sz w:val="18"/>
+                        </w:rPr>
+                        <w:t>.</w:t>
+                      </w:r>
+                      <w:r>
+                        <w:rPr>
+                          <w:sz w:val="18"/>
+                        </w:rPr>
+                        <w:t xml:space="preserve"> Of ‘Vermogen’ of ‘Tijdsduur’. Bij ‘Tijdsduur’ kun je ook nog ‘graden’ kiezen – wat is dat?</w:t>
+                      </w:r>
+                    </w:p>
+                  </w:txbxContent>
+                </v:textbox>
+              </v:shape>
+            </w:pict>
+          </mc:Fallback>
+        </mc:AlternateContent>
+      </w:r>
+      <w:r>
+        <w:rPr>
+          <w:noProof/>
+          <w:lang w:eastAsia="nl-NL"/>
+        </w:rPr>
+        <w:drawing>
+          <wp:inline distT="0" distB="0" distL="0" distR="0" wp14:anchorId="2E8DB4AF" wp14:editId="0D59711F">
+            <wp:extent cx="4699221" cy="936797"/>
+            <wp:effectExtent l="0" t="0" r="6350" b="0"/>
+            <wp:docPr id="37" name="Picture 37"/>
+            <wp:cNvGraphicFramePr>
+              <a:graphicFrameLocks xmlns:a="http://schemas.openxmlformats.org/drawingml/2006/main" noChangeAspect="1"/>
+            </wp:cNvGraphicFramePr>
+            <a:graphic xmlns:a="http://schemas.openxmlformats.org/drawingml/2006/main">
+              <a:graphicData uri="http://schemas.openxmlformats.org/drawingml/2006/picture">
+                <pic:pic xmlns:pic="http://schemas.openxmlformats.org/drawingml/2006/picture">
+                  <pic:nvPicPr>
+                    <pic:cNvPr id="0" name="00-begin-prog1.png"/>
+                    <pic:cNvPicPr/>
+                  </pic:nvPicPr>
+                  <pic:blipFill>
+                    <a:blip r:embed="rId13">
+                      <a:extLst>
+                        <a:ext uri="{28A0092B-C50C-407E-A947-70E740481C1C}">
+                          <a14:useLocalDpi xmlns:a14="http://schemas.microsoft.com/office/drawing/2010/main" val="0"/>
+                        </a:ext>
+                      </a:extLst>
+                    </a:blip>
+                    <a:stretch>
+                      <a:fillRect/>
+                    </a:stretch>
+                  </pic:blipFill>
+                  <pic:spPr>
+                    <a:xfrm>
+                      <a:off x="0" y="0"/>
+                      <a:ext cx="4710371" cy="939020"/>
+                    </a:xfrm>
+                    <a:prstGeom prst="rect">
+                      <a:avLst/>
+                    </a:prstGeom>
+                  </pic:spPr>
+                </pic:pic>
+              </a:graphicData>
+            </a:graphic>
+          </wp:inline>
+        </w:drawing>
+      </w:r>
+    </w:p>
+    <w:p>
+      <w:r>
+        <w:t>Zet daarna linksonder motor C uit</w:t>
+      </w:r>
+      <w:r>
+        <w:t>, zodat alleen B draait</w:t>
+      </w:r>
+      <w:bookmarkStart w:id="0" w:name="_GoBack"/>
+      <w:bookmarkEnd w:id="0"/>
+      <w:r>
+        <w:t xml:space="preserve">. </w:t>
+      </w:r>
+    </w:p>
+    <w:p>
+      <w:r>
+        <w:t xml:space="preserve">En druk dan nog eens op </w:t>
+      </w:r>
+      <w:r>
+        <w:t>“Download en start”</w:t>
+      </w:r>
+      <w:r>
+        <w:t>.</w:t>
+      </w:r>
+    </w:p>
+    <w:p>
+      <w:pPr>
+        <w:pStyle w:val="Kop1"/>
+      </w:pPr>
+      <w:r>
+        <w:lastRenderedPageBreak/>
         <w:t xml:space="preserve">01 </w:t>
       </w:r>
       <w:r>
@@ -46,7 +812,7 @@
                     <pic:cNvPicPr/>
                   </pic:nvPicPr>
                   <pic:blipFill>
-                    <a:blip r:embed="rId8" cstate="print">
+                    <a:blip r:embed="rId14" cstate="print">
                       <a:extLst>
                         <a:ext uri="{28A0092B-C50C-407E-A947-70E740481C1C}">
                           <a14:useLocalDpi xmlns:a14="http://schemas.microsoft.com/office/drawing/2010/main" val="0"/>
@@ -233,7 +999,7 @@
                     <pic:cNvPicPr/>
                   </pic:nvPicPr>
                   <pic:blipFill>
-                    <a:blip r:embed="rId9" cstate="print">
+                    <a:blip r:embed="rId15" cstate="print">
                       <a:extLst>
                         <a:ext uri="{28A0092B-C50C-407E-A947-70E740481C1C}">
                           <a14:useLocalDpi xmlns:a14="http://schemas.microsoft.com/office/drawing/2010/main" val="0"/>
@@ -353,7 +1119,7 @@
                     <pic:cNvPicPr/>
                   </pic:nvPicPr>
                   <pic:blipFill>
-                    <a:blip r:embed="rId10" cstate="print">
+                    <a:blip r:embed="rId16" cstate="print">
                       <a:extLst>
                         <a:ext uri="{28A0092B-C50C-407E-A947-70E740481C1C}">
                           <a14:useLocalDpi xmlns:a14="http://schemas.microsoft.com/office/drawing/2010/main" val="0"/>
@@ -425,7 +1191,7 @@
                     <pic:cNvPicPr/>
                   </pic:nvPicPr>
                   <pic:blipFill>
-                    <a:blip r:embed="rId11" cstate="print">
+                    <a:blip r:embed="rId17" cstate="print">
                       <a:extLst>
                         <a:ext uri="{28A0092B-C50C-407E-A947-70E740481C1C}">
                           <a14:useLocalDpi xmlns:a14="http://schemas.microsoft.com/office/drawing/2010/main" val="0"/>
@@ -556,7 +1322,7 @@
                     <pic:cNvPicPr/>
                   </pic:nvPicPr>
                   <pic:blipFill>
-                    <a:blip r:embed="rId12" cstate="print">
+                    <a:blip r:embed="rId18" cstate="print">
                       <a:extLst>
                         <a:ext uri="{28A0092B-C50C-407E-A947-70E740481C1C}">
                           <a14:useLocalDpi xmlns:a14="http://schemas.microsoft.com/office/drawing/2010/main" val="0"/>
@@ -708,7 +1474,7 @@
                     <pic:cNvPicPr/>
                   </pic:nvPicPr>
                   <pic:blipFill>
-                    <a:blip r:embed="rId13" cstate="print">
+                    <a:blip r:embed="rId19" cstate="print">
                       <a:extLst>
                         <a:ext uri="{28A0092B-C50C-407E-A947-70E740481C1C}">
                           <a14:useLocalDpi xmlns:a14="http://schemas.microsoft.com/office/drawing/2010/main" val="0"/>
@@ -777,7 +1543,7 @@
                     <pic:cNvPicPr/>
                   </pic:nvPicPr>
                   <pic:blipFill>
-                    <a:blip r:embed="rId14" cstate="print">
+                    <a:blip r:embed="rId20" cstate="print">
                       <a:extLst>
                         <a:ext uri="{28A0092B-C50C-407E-A947-70E740481C1C}">
                           <a14:useLocalDpi xmlns:a14="http://schemas.microsoft.com/office/drawing/2010/main" val="0"/>
@@ -902,7 +1668,7 @@
                     <pic:cNvPicPr/>
                   </pic:nvPicPr>
                   <pic:blipFill>
-                    <a:blip r:embed="rId15" cstate="print">
+                    <a:blip r:embed="rId21" cstate="print">
                       <a:extLst>
                         <a:ext uri="{28A0092B-C50C-407E-A947-70E740481C1C}">
                           <a14:useLocalDpi xmlns:a14="http://schemas.microsoft.com/office/drawing/2010/main" val="0"/>
@@ -1013,7 +1779,7 @@
                     <pic:cNvPicPr/>
                   </pic:nvPicPr>
                   <pic:blipFill>
-                    <a:blip r:embed="rId16" cstate="print">
+                    <a:blip r:embed="rId22" cstate="print">
                       <a:extLst>
                         <a:ext uri="{28A0092B-C50C-407E-A947-70E740481C1C}">
                           <a14:useLocalDpi xmlns:a14="http://schemas.microsoft.com/office/drawing/2010/main" val="0"/>
@@ -1066,7 +1832,7 @@
                     <pic:cNvPicPr/>
                   </pic:nvPicPr>
                   <pic:blipFill>
-                    <a:blip r:embed="rId17" cstate="print">
+                    <a:blip r:embed="rId23" cstate="print">
                       <a:extLst>
                         <a:ext uri="{28A0092B-C50C-407E-A947-70E740481C1C}">
                           <a14:useLocalDpi xmlns:a14="http://schemas.microsoft.com/office/drawing/2010/main" val="0"/>
@@ -1123,7 +1889,7 @@
                     <pic:cNvPicPr/>
                   </pic:nvPicPr>
                   <pic:blipFill>
-                    <a:blip r:embed="rId18" cstate="print">
+                    <a:blip r:embed="rId24" cstate="print">
                       <a:extLst>
                         <a:ext uri="{28A0092B-C50C-407E-A947-70E740481C1C}">
                           <a14:useLocalDpi xmlns:a14="http://schemas.microsoft.com/office/drawing/2010/main" val="0"/>
@@ -1232,7 +1998,6 @@
       <w:pPr>
         <w:jc w:val="center"/>
       </w:pPr>
-      <w:bookmarkStart w:id="0" w:name="_GoBack"/>
       <w:r>
         <w:rPr>
           <w:noProof/>
@@ -1254,7 +2019,7 @@
                     <pic:cNvPicPr/>
                   </pic:nvPicPr>
                   <pic:blipFill>
-                    <a:blip r:embed="rId19" cstate="print">
+                    <a:blip r:embed="rId25" cstate="print">
                       <a:extLst>
                         <a:ext uri="{28A0092B-C50C-407E-A947-70E740481C1C}">
                           <a14:useLocalDpi xmlns:a14="http://schemas.microsoft.com/office/drawing/2010/main" val="0"/>
@@ -1280,7 +2045,6 @@
           </wp:inline>
         </w:drawing>
       </w:r>
-      <w:bookmarkEnd w:id="0"/>
       <w:r>
         <w:t xml:space="preserve">    </w:t>
       </w:r>
@@ -1305,7 +2069,7 @@
                     <pic:cNvPicPr/>
                   </pic:nvPicPr>
                   <pic:blipFill>
-                    <a:blip r:embed="rId20" cstate="print">
+                    <a:blip r:embed="rId26" cstate="print">
                       <a:extLst>
                         <a:ext uri="{28A0092B-C50C-407E-A947-70E740481C1C}">
                           <a14:useLocalDpi xmlns:a14="http://schemas.microsoft.com/office/drawing/2010/main" val="0"/>
@@ -1380,7 +2144,7 @@
                     <pic:cNvPicPr/>
                   </pic:nvPicPr>
                   <pic:blipFill>
-                    <a:blip r:embed="rId21" cstate="print">
+                    <a:blip r:embed="rId27" cstate="print">
                       <a:extLst>
                         <a:ext uri="{28A0092B-C50C-407E-A947-70E740481C1C}">
                           <a14:useLocalDpi xmlns:a14="http://schemas.microsoft.com/office/drawing/2010/main" val="0"/>
@@ -1544,7 +2308,7 @@
                     <pic:cNvPicPr/>
                   </pic:nvPicPr>
                   <pic:blipFill>
-                    <a:blip r:embed="rId22" cstate="print">
+                    <a:blip r:embed="rId28" cstate="print">
                       <a:extLst>
                         <a:ext uri="{28A0092B-C50C-407E-A947-70E740481C1C}">
                           <a14:useLocalDpi xmlns:a14="http://schemas.microsoft.com/office/drawing/2010/main" val="0"/>
@@ -1594,7 +2358,7 @@
                     <pic:cNvPicPr/>
                   </pic:nvPicPr>
                   <pic:blipFill>
-                    <a:blip r:embed="rId23" cstate="print">
+                    <a:blip r:embed="rId29" cstate="print">
                       <a:extLst>
                         <a:ext uri="{28A0092B-C50C-407E-A947-70E740481C1C}">
                           <a14:useLocalDpi xmlns:a14="http://schemas.microsoft.com/office/drawing/2010/main" val="0"/>
@@ -1729,7 +2493,7 @@
                     <pic:cNvPicPr/>
                   </pic:nvPicPr>
                   <pic:blipFill>
-                    <a:blip r:embed="rId24" cstate="print">
+                    <a:blip r:embed="rId30" cstate="print">
                       <a:extLst>
                         <a:ext uri="{28A0092B-C50C-407E-A947-70E740481C1C}">
                           <a14:useLocalDpi xmlns:a14="http://schemas.microsoft.com/office/drawing/2010/main" val="0"/>
@@ -1783,7 +2547,7 @@
                     <pic:cNvPicPr/>
                   </pic:nvPicPr>
                   <pic:blipFill>
-                    <a:blip r:embed="rId25" cstate="print">
+                    <a:blip r:embed="rId31" cstate="print">
                       <a:extLst>
                         <a:ext uri="{28A0092B-C50C-407E-A947-70E740481C1C}">
                           <a14:useLocalDpi xmlns:a14="http://schemas.microsoft.com/office/drawing/2010/main" val="0"/>
@@ -1867,7 +2631,7 @@
                     <pic:cNvPicPr/>
                   </pic:nvPicPr>
                   <pic:blipFill>
-                    <a:blip r:embed="rId26">
+                    <a:blip r:embed="rId32">
                       <a:extLst>
                         <a:ext uri="{28A0092B-C50C-407E-A947-70E740481C1C}">
                           <a14:useLocalDpi xmlns:a14="http://schemas.microsoft.com/office/drawing/2010/main" val="0"/>
@@ -2013,7 +2777,7 @@
                     <pic:cNvPicPr/>
                   </pic:nvPicPr>
                   <pic:blipFill>
-                    <a:blip r:embed="rId27">
+                    <a:blip r:embed="rId33">
                       <a:extLst>
                         <a:ext uri="{28A0092B-C50C-407E-A947-70E740481C1C}">
                           <a14:useLocalDpi xmlns:a14="http://schemas.microsoft.com/office/drawing/2010/main" val="0"/>
@@ -2077,7 +2841,7 @@
                     <pic:cNvPicPr/>
                   </pic:nvPicPr>
                   <pic:blipFill>
-                    <a:blip r:embed="rId28" cstate="print">
+                    <a:blip r:embed="rId34" cstate="print">
                       <a:extLst>
                         <a:ext uri="{28A0092B-C50C-407E-A947-70E740481C1C}">
                           <a14:useLocalDpi xmlns:a14="http://schemas.microsoft.com/office/drawing/2010/main" val="0"/>
@@ -2232,7 +2996,7 @@
                     <pic:cNvPicPr/>
                   </pic:nvPicPr>
                   <pic:blipFill>
-                    <a:blip r:embed="rId29" cstate="print">
+                    <a:blip r:embed="rId35" cstate="print">
                       <a:extLst>
                         <a:ext uri="{28A0092B-C50C-407E-A947-70E740481C1C}">
                           <a14:useLocalDpi xmlns:a14="http://schemas.microsoft.com/office/drawing/2010/main" val="0"/>
@@ -2282,7 +3046,7 @@
                     <pic:cNvPicPr/>
                   </pic:nvPicPr>
                   <pic:blipFill>
-                    <a:blip r:embed="rId30" cstate="print">
+                    <a:blip r:embed="rId36" cstate="print">
                       <a:extLst>
                         <a:ext uri="{28A0092B-C50C-407E-A947-70E740481C1C}">
                           <a14:useLocalDpi xmlns:a14="http://schemas.microsoft.com/office/drawing/2010/main" val="0"/>
@@ -2332,7 +3096,7 @@
                     <pic:cNvPicPr/>
                   </pic:nvPicPr>
                   <pic:blipFill>
-                    <a:blip r:embed="rId31" cstate="print">
+                    <a:blip r:embed="rId37" cstate="print">
                       <a:extLst>
                         <a:ext uri="{28A0092B-C50C-407E-A947-70E740481C1C}">
                           <a14:useLocalDpi xmlns:a14="http://schemas.microsoft.com/office/drawing/2010/main" val="0"/>
@@ -2403,7 +3167,7 @@
                     <pic:cNvPicPr/>
                   </pic:nvPicPr>
                   <pic:blipFill>
-                    <a:blip r:embed="rId32">
+                    <a:blip r:embed="rId38">
                       <a:extLst>
                         <a:ext uri="{28A0092B-C50C-407E-A947-70E740481C1C}">
                           <a14:useLocalDpi xmlns:a14="http://schemas.microsoft.com/office/drawing/2010/main" val="0"/>
@@ -2590,7 +3354,7 @@
                     <pic:cNvPicPr/>
                   </pic:nvPicPr>
                   <pic:blipFill>
-                    <a:blip r:embed="rId33" cstate="print">
+                    <a:blip r:embed="rId39" cstate="print">
                       <a:extLst>
                         <a:ext uri="{28A0092B-C50C-407E-A947-70E740481C1C}">
                           <a14:useLocalDpi xmlns:a14="http://schemas.microsoft.com/office/drawing/2010/main" val="0"/>
@@ -2736,7 +3500,7 @@
                     <pic:cNvPicPr/>
                   </pic:nvPicPr>
                   <pic:blipFill>
-                    <a:blip r:embed="rId34">
+                    <a:blip r:embed="rId40">
                       <a:extLst>
                         <a:ext uri="{28A0092B-C50C-407E-A947-70E740481C1C}">
                           <a14:useLocalDpi xmlns:a14="http://schemas.microsoft.com/office/drawing/2010/main" val="0"/>
@@ -3112,7 +3876,7 @@
                     <pic:cNvPicPr/>
                   </pic:nvPicPr>
                   <pic:blipFill>
-                    <a:blip r:embed="rId35">
+                    <a:blip r:embed="rId41">
                       <a:extLst>
                         <a:ext uri="{28A0092B-C50C-407E-A947-70E740481C1C}">
                           <a14:useLocalDpi xmlns:a14="http://schemas.microsoft.com/office/drawing/2010/main" val="0"/>
@@ -3258,7 +4022,7 @@
                     <pic:cNvPicPr/>
                   </pic:nvPicPr>
                   <pic:blipFill>
-                    <a:blip r:embed="rId36">
+                    <a:blip r:embed="rId42">
                       <a:extLst>
                         <a:ext uri="{28A0092B-C50C-407E-A947-70E740481C1C}">
                           <a14:useLocalDpi xmlns:a14="http://schemas.microsoft.com/office/drawing/2010/main" val="0"/>
@@ -3367,7 +4131,7 @@
                     <pic:cNvPicPr/>
                   </pic:nvPicPr>
                   <pic:blipFill>
-                    <a:blip r:embed="rId37">
+                    <a:blip r:embed="rId43">
                       <a:extLst>
                         <a:ext uri="{28A0092B-C50C-407E-A947-70E740481C1C}">
                           <a14:useLocalDpi xmlns:a14="http://schemas.microsoft.com/office/drawing/2010/main" val="0"/>
@@ -3444,7 +4208,7 @@
       </w:r>
     </w:p>
     <w:sectPr>
-      <w:footerReference w:type="default" r:id="rId38"/>
+      <w:footerReference w:type="default" r:id="rId44"/>
       <w:pgSz w:w="11906" w:h="16838"/>
       <w:pgMar w:top="1440" w:right="1080" w:bottom="1440" w:left="1080" w:header="708" w:footer="708" w:gutter="0"/>
       <w:cols w:space="708"/>

</xml_diff>

<commit_message>
Opdrachten04.docx - exercise 00-08 - 2014-03-10
</commit_message>
<xml_diff>
--- a/nxt/legoclub/LegoClub.docx
+++ b/nxt/legoclub/LegoClub.docx
@@ -12,6 +12,12 @@
       <w:r>
         <w:t>egin</w:t>
       </w:r>
+      <w:r>
+        <w:tab/>
+      </w:r>
+      <w:r>
+        <w:t>Hoe schrijf ik een programma</w:t>
+      </w:r>
     </w:p>
     <w:p>
       <w:pPr>
@@ -23,7 +29,7 @@
           <w:lang w:eastAsia="nl-NL"/>
         </w:rPr>
         <w:drawing>
-          <wp:anchor distT="0" distB="0" distL="114300" distR="114300" simplePos="0" relativeHeight="251673600" behindDoc="0" locked="0" layoutInCell="1" allowOverlap="1" wp14:anchorId="525C3EBA" wp14:editId="37DF3ED0">
+          <wp:anchor distT="0" distB="0" distL="114300" distR="114300" simplePos="0" relativeHeight="251673600" behindDoc="0" locked="0" layoutInCell="1" allowOverlap="1" wp14:anchorId="6124647A" wp14:editId="4C2F9984">
             <wp:simplePos x="0" y="0"/>
             <wp:positionH relativeFrom="column">
               <wp:posOffset>4720590</wp:posOffset>
@@ -92,7 +98,13 @@
     </w:p>
     <w:p>
       <w:r>
-        <w:t>We leren de hoe we de NXT – de computer steen – leren programmeren.</w:t>
+        <w:t>We leren hoe we de NXT – de computer steen –</w:t>
+      </w:r>
+      <w:r>
+        <w:t xml:space="preserve"> kunnen </w:t>
+      </w:r>
+      <w:r>
+        <w:t>programmeren.</w:t>
       </w:r>
     </w:p>
     <w:p>
@@ -119,7 +131,7 @@
           <w:lang w:eastAsia="nl-NL"/>
         </w:rPr>
         <w:drawing>
-          <wp:anchor distT="0" distB="0" distL="114300" distR="114300" simplePos="0" relativeHeight="251671552" behindDoc="0" locked="0" layoutInCell="1" allowOverlap="1" wp14:anchorId="3826E0B1" wp14:editId="4686B8A6">
+          <wp:anchor distT="0" distB="0" distL="114300" distR="114300" simplePos="0" relativeHeight="251671552" behindDoc="0" locked="0" layoutInCell="1" allowOverlap="1" wp14:anchorId="59213B83" wp14:editId="6AF4F345">
             <wp:simplePos x="0" y="0"/>
             <wp:positionH relativeFrom="column">
               <wp:posOffset>4911725</wp:posOffset>
@@ -201,7 +213,7 @@
           <w:lang w:eastAsia="nl-NL"/>
         </w:rPr>
         <w:drawing>
-          <wp:anchor distT="0" distB="0" distL="114300" distR="114300" simplePos="0" relativeHeight="251672576" behindDoc="0" locked="0" layoutInCell="1" allowOverlap="1" wp14:anchorId="249F1E5B" wp14:editId="075C4C0C">
+          <wp:anchor distT="0" distB="0" distL="114300" distR="114300" simplePos="0" relativeHeight="251672576" behindDoc="0" locked="0" layoutInCell="1" allowOverlap="1" wp14:anchorId="5225805F" wp14:editId="03BAA258">
             <wp:simplePos x="0" y="0"/>
             <wp:positionH relativeFrom="column">
               <wp:posOffset>3672840</wp:posOffset>
@@ -266,13 +278,7 @@
       </w:r>
       <w:r>
         <w:br/>
-        <w:t xml:space="preserve">bijvoorbeeld van “Naamloos-1” in </w:t>
-      </w:r>
-      <w:r>
-        <w:t>“00-Begin”</w:t>
-      </w:r>
-      <w:r>
-        <w:t>.</w:t>
+        <w:t>bijvoorbeeld van “Naamloos-1” in “00-Begin”.</w:t>
       </w:r>
     </w:p>
     <w:p>
@@ -285,7 +291,7 @@
           <w:lang w:eastAsia="nl-NL"/>
         </w:rPr>
         <w:drawing>
-          <wp:anchor distT="0" distB="0" distL="114300" distR="114300" simplePos="0" relativeHeight="251674624" behindDoc="0" locked="0" layoutInCell="1" allowOverlap="1" wp14:anchorId="621467D1" wp14:editId="43DFA706">
+          <wp:anchor distT="0" distB="0" distL="114300" distR="114300" simplePos="0" relativeHeight="251674624" behindDoc="0" locked="0" layoutInCell="1" allowOverlap="1" wp14:anchorId="29F2B7AD" wp14:editId="5F7D3A0B">
             <wp:simplePos x="0" y="0"/>
             <wp:positionH relativeFrom="column">
               <wp:posOffset>4841875</wp:posOffset>
@@ -391,7 +397,7 @@
           <w:lang w:eastAsia="nl-NL"/>
         </w:rPr>
         <w:drawing>
-          <wp:anchor distT="0" distB="0" distL="114300" distR="114300" simplePos="0" relativeHeight="251675648" behindDoc="0" locked="0" layoutInCell="1" allowOverlap="1" wp14:anchorId="442A89E4" wp14:editId="2EF8CCE4">
+          <wp:anchor distT="0" distB="0" distL="114300" distR="114300" simplePos="0" relativeHeight="251675648" behindDoc="0" locked="0" layoutInCell="1" allowOverlap="1" wp14:anchorId="62289BCC" wp14:editId="4AEDDF37">
             <wp:simplePos x="0" y="0"/>
             <wp:positionH relativeFrom="column">
               <wp:posOffset>5396865</wp:posOffset>
@@ -458,7 +464,13 @@
         <w:t xml:space="preserve"> de NXT nu met een USB kabel aan</w:t>
       </w:r>
       <w:r>
-        <w:t xml:space="preserve"> de PC.</w:t>
+        <w:t xml:space="preserve"> de PC</w:t>
+      </w:r>
+      <w:r>
+        <w:t>, en zet de NXT aan</w:t>
+      </w:r>
+      <w:r>
+        <w:t>.</w:t>
       </w:r>
     </w:p>
     <w:p>
@@ -520,7 +532,7 @@
         <mc:AlternateContent>
           <mc:Choice Requires="wps">
             <w:drawing>
-              <wp:anchor distT="0" distB="0" distL="114300" distR="114300" simplePos="0" relativeHeight="251677696" behindDoc="0" locked="0" layoutInCell="1" allowOverlap="1" wp14:anchorId="79BC4FC7" wp14:editId="484D8A5E">
+              <wp:anchor distT="0" distB="0" distL="114300" distR="114300" simplePos="0" relativeHeight="251677696" behindDoc="0" locked="0" layoutInCell="1" allowOverlap="1" wp14:anchorId="22990F5C" wp14:editId="64EEEFBF">
                 <wp:simplePos x="0" y="0"/>
                 <wp:positionH relativeFrom="column">
                   <wp:posOffset>4305935</wp:posOffset>
@@ -596,25 +608,7 @@
                               <w:rPr>
                                 <w:sz w:val="18"/>
                               </w:rPr>
-                              <w:t xml:space="preserve">: </w:t>
-                            </w:r>
-                            <w:r>
-                              <w:rPr>
-                                <w:sz w:val="18"/>
-                              </w:rPr>
-                              <w:t>probeer ook eens ‘Richting’ te veranderen en kijk wat er gebeurt</w:t>
-                            </w:r>
-                            <w:r>
-                              <w:rPr>
-                                <w:sz w:val="18"/>
-                              </w:rPr>
-                              <w:t>.</w:t>
-                            </w:r>
-                            <w:r>
-                              <w:rPr>
-                                <w:sz w:val="18"/>
-                              </w:rPr>
-                              <w:t xml:space="preserve"> Of ‘Vermogen’ of ‘Tijdsduur’. Bij ‘Tijdsduur’ kun je ook nog ‘graden’ kiezen – wat is dat?</w:t>
+                              <w:t>: probeer ook eens ‘Richting’ te veranderen en kijk wat er gebeurt. Of ‘Vermogen’ of ‘Tijdsduur’. Bij ‘Tijdsduur’ kun je ook nog ‘graden’ kiezen – wat is dat?</w:t>
                             </w:r>
                           </w:p>
                         </w:txbxContent>
@@ -667,25 +661,7 @@
                         <w:rPr>
                           <w:sz w:val="18"/>
                         </w:rPr>
-                        <w:t xml:space="preserve">: </w:t>
-                      </w:r>
-                      <w:r>
-                        <w:rPr>
-                          <w:sz w:val="18"/>
-                        </w:rPr>
-                        <w:t>probeer ook eens ‘Richting’ te veranderen en kijk wat er gebeurt</w:t>
-                      </w:r>
-                      <w:r>
-                        <w:rPr>
-                          <w:sz w:val="18"/>
-                        </w:rPr>
-                        <w:t>.</w:t>
-                      </w:r>
-                      <w:r>
-                        <w:rPr>
-                          <w:sz w:val="18"/>
-                        </w:rPr>
-                        <w:t xml:space="preserve"> Of ‘Vermogen’ of ‘Tijdsduur’. Bij ‘Tijdsduur’ kun je ook nog ‘graden’ kiezen – wat is dat?</w:t>
+                        <w:t>: probeer ook eens ‘Richting’ te veranderen en kijk wat er gebeurt. Of ‘Vermogen’ of ‘Tijdsduur’. Bij ‘Tijdsduur’ kun je ook nog ‘graden’ kiezen – wat is dat?</w:t>
                       </w:r>
                     </w:p>
                   </w:txbxContent>
@@ -701,7 +677,7 @@
           <w:lang w:eastAsia="nl-NL"/>
         </w:rPr>
         <w:drawing>
-          <wp:inline distT="0" distB="0" distL="0" distR="0" wp14:anchorId="2E8DB4AF" wp14:editId="0D59711F">
+          <wp:inline distT="0" distB="0" distL="0" distR="0" wp14:anchorId="3D705C7C" wp14:editId="1A98E2AE">
             <wp:extent cx="4699221" cy="936797"/>
             <wp:effectExtent l="0" t="0" r="6350" b="0"/>
             <wp:docPr id="37" name="Picture 37"/>
@@ -750,21 +726,13 @@
       <w:r>
         <w:t>, zodat alleen B draait</w:t>
       </w:r>
-      <w:bookmarkStart w:id="0" w:name="_GoBack"/>
-      <w:bookmarkEnd w:id="0"/>
       <w:r>
         <w:t xml:space="preserve">. </w:t>
       </w:r>
     </w:p>
     <w:p>
       <w:r>
-        <w:t xml:space="preserve">En druk dan nog eens op </w:t>
-      </w:r>
-      <w:r>
-        <w:t>“Download en start”</w:t>
-      </w:r>
-      <w:r>
-        <w:t>.</w:t>
+        <w:t>En druk dan nog eens op “Download en start”.</w:t>
       </w:r>
     </w:p>
     <w:p>
@@ -778,6 +746,10 @@
       <w:r>
         <w:t>Molen</w:t>
       </w:r>
+      <w:r>
+        <w:tab/>
+        <w:t>Eén motor</w:t>
+      </w:r>
     </w:p>
     <w:p>
       <w:pPr>
@@ -789,7 +761,7 @@
           <w:lang w:eastAsia="nl-NL"/>
         </w:rPr>
         <w:drawing>
-          <wp:anchor distT="0" distB="0" distL="114300" distR="114300" simplePos="0" relativeHeight="251660288" behindDoc="0" locked="0" layoutInCell="1" allowOverlap="1">
+          <wp:anchor distT="0" distB="0" distL="114300" distR="114300" simplePos="0" relativeHeight="251660288" behindDoc="0" locked="0" layoutInCell="1" allowOverlap="1" wp14:anchorId="1FA510F6" wp14:editId="1A888363">
             <wp:simplePos x="0" y="0"/>
             <wp:positionH relativeFrom="column">
               <wp:posOffset>4146684</wp:posOffset>
@@ -976,7 +948,7 @@
           <w:lang w:eastAsia="nl-NL"/>
         </w:rPr>
         <w:drawing>
-          <wp:anchor distT="0" distB="0" distL="114300" distR="114300" simplePos="0" relativeHeight="251659264" behindDoc="1" locked="0" layoutInCell="1" allowOverlap="1">
+          <wp:anchor distT="0" distB="0" distL="114300" distR="114300" simplePos="0" relativeHeight="251659264" behindDoc="1" locked="0" layoutInCell="1" allowOverlap="1" wp14:anchorId="02253487" wp14:editId="685CBE10">
             <wp:simplePos x="0" y="0"/>
             <wp:positionH relativeFrom="column">
               <wp:posOffset>4257675</wp:posOffset>
@@ -1104,7 +1076,7 @@
           <w:lang w:eastAsia="nl-NL"/>
         </w:rPr>
         <w:drawing>
-          <wp:inline distT="0" distB="0" distL="0" distR="0">
+          <wp:inline distT="0" distB="0" distL="0" distR="0" wp14:anchorId="48F44D4C" wp14:editId="5F463326">
             <wp:extent cx="5952381" cy="1219048"/>
             <wp:effectExtent l="0" t="0" r="0" b="635"/>
             <wp:docPr id="4" name="Picture 4"/>
@@ -1157,6 +1129,10 @@
       <w:r>
         <w:t>Clown</w:t>
       </w:r>
+      <w:r>
+        <w:tab/>
+        <w:t>Twee motors</w:t>
+      </w:r>
     </w:p>
     <w:p>
       <w:pPr>
@@ -1168,7 +1144,7 @@
           <w:lang w:eastAsia="nl-NL"/>
         </w:rPr>
         <w:drawing>
-          <wp:anchor distT="0" distB="0" distL="114300" distR="114300" simplePos="0" relativeHeight="251661312" behindDoc="0" locked="0" layoutInCell="1" allowOverlap="1">
+          <wp:anchor distT="0" distB="0" distL="114300" distR="114300" simplePos="0" relativeHeight="251661312" behindDoc="0" locked="0" layoutInCell="1" allowOverlap="1" wp14:anchorId="56EB531D" wp14:editId="1CE06B0F">
             <wp:simplePos x="0" y="0"/>
             <wp:positionH relativeFrom="column">
               <wp:posOffset>4215130</wp:posOffset>
@@ -1299,7 +1275,7 @@
           <w:lang w:eastAsia="nl-NL"/>
         </w:rPr>
         <w:drawing>
-          <wp:anchor distT="0" distB="0" distL="114300" distR="114300" simplePos="0" relativeHeight="251662336" behindDoc="0" locked="0" layoutInCell="1" allowOverlap="1">
+          <wp:anchor distT="0" distB="0" distL="114300" distR="114300" simplePos="0" relativeHeight="251662336" behindDoc="0" locked="0" layoutInCell="1" allowOverlap="1" wp14:anchorId="6877EB06" wp14:editId="5B803772">
             <wp:simplePos x="0" y="0"/>
             <wp:positionH relativeFrom="column">
               <wp:posOffset>4215130</wp:posOffset>
@@ -1459,7 +1435,7 @@
           <w:lang w:eastAsia="nl-NL"/>
         </w:rPr>
         <w:drawing>
-          <wp:inline distT="0" distB="0" distL="0" distR="0">
+          <wp:inline distT="0" distB="0" distL="0" distR="0" wp14:anchorId="60DBEA54" wp14:editId="6FB97127">
             <wp:extent cx="5944430" cy="1228897"/>
             <wp:effectExtent l="0" t="0" r="0" b="9525"/>
             <wp:docPr id="8" name="Picture 8"/>
@@ -1509,6 +1485,15 @@
         <w:lastRenderedPageBreak/>
         <w:t>03 Deur</w:t>
       </w:r>
+      <w:r>
+        <w:tab/>
+      </w:r>
+      <w:r>
+        <w:t>Meer stappen en w</w:t>
+      </w:r>
+      <w:r>
+        <w:t>acht-blok</w:t>
+      </w:r>
     </w:p>
     <w:p>
       <w:pPr>
@@ -1520,7 +1505,7 @@
           <w:lang w:eastAsia="nl-NL"/>
         </w:rPr>
         <w:drawing>
-          <wp:anchor distT="0" distB="0" distL="114300" distR="114300" simplePos="0" relativeHeight="251664384" behindDoc="0" locked="0" layoutInCell="1" allowOverlap="1">
+          <wp:anchor distT="0" distB="0" distL="114300" distR="114300" simplePos="0" relativeHeight="251664384" behindDoc="0" locked="0" layoutInCell="1" allowOverlap="1" wp14:anchorId="27493040" wp14:editId="3DCCD494">
             <wp:simplePos x="0" y="0"/>
             <wp:positionH relativeFrom="column">
               <wp:posOffset>4113389</wp:posOffset>
@@ -1653,7 +1638,7 @@
           <w:lang w:eastAsia="nl-NL"/>
         </w:rPr>
         <w:drawing>
-          <wp:inline distT="0" distB="0" distL="0" distR="0">
+          <wp:inline distT="0" distB="0" distL="0" distR="0" wp14:anchorId="7603F69F" wp14:editId="11192F32">
             <wp:extent cx="3070747" cy="899599"/>
             <wp:effectExtent l="0" t="0" r="0" b="0"/>
             <wp:docPr id="19" name="Picture 19"/>
@@ -1764,7 +1749,7 @@
           <w:lang w:eastAsia="nl-NL"/>
         </w:rPr>
         <w:drawing>
-          <wp:inline distT="0" distB="0" distL="0" distR="0">
+          <wp:inline distT="0" distB="0" distL="0" distR="0" wp14:anchorId="0E344757" wp14:editId="06A19499">
             <wp:extent cx="5254388" cy="1081046"/>
             <wp:effectExtent l="0" t="0" r="3810" b="5080"/>
             <wp:docPr id="16" name="Picture 16"/>
@@ -1817,7 +1802,7 @@
           <w:lang w:eastAsia="nl-NL"/>
         </w:rPr>
         <w:drawing>
-          <wp:inline distT="0" distB="0" distL="0" distR="0">
+          <wp:inline distT="0" distB="0" distL="0" distR="0" wp14:anchorId="7FCE69B3" wp14:editId="2CB9FA1B">
             <wp:extent cx="2784143" cy="1015300"/>
             <wp:effectExtent l="0" t="0" r="0" b="0"/>
             <wp:docPr id="17" name="Picture 17"/>
@@ -1874,7 +1859,7 @@
           <w:lang w:eastAsia="nl-NL"/>
         </w:rPr>
         <w:drawing>
-          <wp:inline distT="0" distB="0" distL="0" distR="0">
+          <wp:inline distT="0" distB="0" distL="0" distR="0" wp14:anchorId="75BC9DDF" wp14:editId="60015977">
             <wp:extent cx="5308979" cy="1092523"/>
             <wp:effectExtent l="0" t="0" r="6350" b="0"/>
             <wp:docPr id="18" name="Picture 18"/>
@@ -1927,6 +1912,12 @@
       <w:r>
         <w:t xml:space="preserve"> Flappy</w:t>
       </w:r>
+      <w:r>
+        <w:tab/>
+      </w:r>
+      <w:r>
+        <w:t>Herhaal lus (10×)</w:t>
+      </w:r>
     </w:p>
     <w:p>
       <w:pPr>
@@ -2004,7 +1995,7 @@
           <w:lang w:eastAsia="nl-NL"/>
         </w:rPr>
         <w:drawing>
-          <wp:inline distT="0" distB="0" distL="0" distR="0">
+          <wp:inline distT="0" distB="0" distL="0" distR="0" wp14:anchorId="2E5F0083" wp14:editId="0DA35CDD">
             <wp:extent cx="2879410" cy="2160000"/>
             <wp:effectExtent l="0" t="0" r="0" b="0"/>
             <wp:docPr id="1" name="Picture 1"/>
@@ -2054,7 +2045,7 @@
           <w:lang w:eastAsia="nl-NL"/>
         </w:rPr>
         <w:drawing>
-          <wp:inline distT="0" distB="0" distL="0" distR="0" wp14:anchorId="6B4CE71B" wp14:editId="004AF105">
+          <wp:inline distT="0" distB="0" distL="0" distR="0" wp14:anchorId="4F2E3166" wp14:editId="3A29E8DA">
             <wp:extent cx="2881380" cy="2160000"/>
             <wp:effectExtent l="0" t="0" r="0" b="0"/>
             <wp:docPr id="9" name="Picture 9"/>
@@ -2121,7 +2112,7 @@
           <w:lang w:eastAsia="nl-NL"/>
         </w:rPr>
         <w:drawing>
-          <wp:anchor distT="0" distB="0" distL="114300" distR="114300" simplePos="0" relativeHeight="251663360" behindDoc="0" locked="0" layoutInCell="1" allowOverlap="1">
+          <wp:anchor distT="0" distB="0" distL="114300" distR="114300" simplePos="0" relativeHeight="251663360" behindDoc="0" locked="0" layoutInCell="1" allowOverlap="1" wp14:anchorId="74D6C204" wp14:editId="6DDE16F3">
             <wp:simplePos x="0" y="0"/>
             <wp:positionH relativeFrom="column">
               <wp:posOffset>4020909</wp:posOffset>
@@ -2293,7 +2284,7 @@
           <w:lang w:eastAsia="nl-NL"/>
         </w:rPr>
         <w:drawing>
-          <wp:inline distT="0" distB="0" distL="0" distR="0">
+          <wp:inline distT="0" distB="0" distL="0" distR="0" wp14:anchorId="7C236016" wp14:editId="742A16E9">
             <wp:extent cx="2624447" cy="1159812"/>
             <wp:effectExtent l="0" t="0" r="5080" b="2540"/>
             <wp:docPr id="11" name="Picture 11"/>
@@ -2343,7 +2334,7 @@
           <w:lang w:eastAsia="nl-NL"/>
         </w:rPr>
         <w:drawing>
-          <wp:inline distT="0" distB="0" distL="0" distR="0">
+          <wp:inline distT="0" distB="0" distL="0" distR="0" wp14:anchorId="0DBDF0A5" wp14:editId="4AC59121">
             <wp:extent cx="3176741" cy="1151906"/>
             <wp:effectExtent l="0" t="0" r="5080" b="0"/>
             <wp:docPr id="12" name="Picture 12"/>
@@ -2393,6 +2384,13 @@
         <w:lastRenderedPageBreak/>
         <w:t>05 Draaimolen</w:t>
       </w:r>
+      <w:r>
+        <w:tab/>
+        <w:t>Druk-knop</w:t>
+      </w:r>
+      <w:r>
+        <w:t xml:space="preserve"> en herhaal eeuwig </w:t>
+      </w:r>
     </w:p>
     <w:p>
       <w:pPr>
@@ -2478,7 +2476,7 @@
           <w:lang w:eastAsia="nl-NL"/>
         </w:rPr>
         <w:drawing>
-          <wp:inline distT="0" distB="0" distL="0" distR="0" wp14:anchorId="5AFD2D14" wp14:editId="3DB741D7">
+          <wp:inline distT="0" distB="0" distL="0" distR="0" wp14:anchorId="4A106CCC" wp14:editId="732AB1D6">
             <wp:extent cx="2198628" cy="1800000"/>
             <wp:effectExtent l="0" t="0" r="0" b="0"/>
             <wp:docPr id="2" name="Picture 2"/>
@@ -2532,7 +2530,7 @@
           <w:lang w:eastAsia="nl-NL"/>
         </w:rPr>
         <w:drawing>
-          <wp:inline distT="0" distB="0" distL="0" distR="0" wp14:anchorId="3A65AC53" wp14:editId="6990B01C">
+          <wp:inline distT="0" distB="0" distL="0" distR="0" wp14:anchorId="47F555E1" wp14:editId="29EC6B63">
             <wp:extent cx="1800000" cy="1800000"/>
             <wp:effectExtent l="0" t="0" r="0" b="0"/>
             <wp:docPr id="14" name="Picture 14"/>
@@ -2616,7 +2614,7 @@
           <w:lang w:eastAsia="nl-NL"/>
         </w:rPr>
         <w:drawing>
-          <wp:inline distT="0" distB="0" distL="0" distR="0">
+          <wp:inline distT="0" distB="0" distL="0" distR="0" wp14:anchorId="6DE075DA" wp14:editId="57161192">
             <wp:extent cx="4483635" cy="1080000"/>
             <wp:effectExtent l="0" t="0" r="0" b="0"/>
             <wp:docPr id="21" name="Picture 21"/>
@@ -2762,7 +2760,7 @@
           <w:lang w:eastAsia="nl-NL"/>
         </w:rPr>
         <w:drawing>
-          <wp:inline distT="0" distB="0" distL="0" distR="0">
+          <wp:inline distT="0" distB="0" distL="0" distR="0" wp14:anchorId="04AD051B" wp14:editId="7CA981F8">
             <wp:extent cx="5241873" cy="1080000"/>
             <wp:effectExtent l="0" t="0" r="0" b="0"/>
             <wp:docPr id="20" name="Picture 20"/>
@@ -2818,7 +2816,7 @@
         </w:rPr>
         <w:lastRenderedPageBreak/>
         <w:drawing>
-          <wp:anchor distT="0" distB="0" distL="114300" distR="114300" simplePos="0" relativeHeight="251665408" behindDoc="0" locked="0" layoutInCell="1" allowOverlap="1" wp14:anchorId="0F993285" wp14:editId="0333D5E9">
+          <wp:anchor distT="0" distB="0" distL="114300" distR="114300" simplePos="0" relativeHeight="251665408" behindDoc="0" locked="0" layoutInCell="1" allowOverlap="1" wp14:anchorId="0DEC0AE5" wp14:editId="336ABA26">
             <wp:simplePos x="0" y="0"/>
             <wp:positionH relativeFrom="column">
               <wp:posOffset>4636135</wp:posOffset>
@@ -2879,6 +2877,25 @@
         </w:rPr>
         <w:t>06 Krokoklap</w:t>
       </w:r>
+      <w:r>
+        <w:rPr>
+          <w:lang w:eastAsia="nl-NL"/>
+        </w:rPr>
+        <w:tab/>
+        <w:t xml:space="preserve">Herhaal </w:t>
+      </w:r>
+      <w:r>
+        <w:rPr>
+          <w:lang w:eastAsia="nl-NL"/>
+        </w:rPr>
+        <w:t>eeuwig</w:t>
+      </w:r>
+      <w:r>
+        <w:rPr>
+          <w:lang w:eastAsia="nl-NL"/>
+        </w:rPr>
+        <w:t xml:space="preserve"> met start en herstel</w:t>
+      </w:r>
     </w:p>
     <w:p>
       <w:pPr>
@@ -2981,7 +2998,7 @@
           <w:lang w:eastAsia="nl-NL"/>
         </w:rPr>
         <w:drawing>
-          <wp:inline distT="0" distB="0" distL="0" distR="0">
+          <wp:inline distT="0" distB="0" distL="0" distR="0" wp14:anchorId="5A73122F" wp14:editId="0B8D6B78">
             <wp:extent cx="1980000" cy="1980000"/>
             <wp:effectExtent l="0" t="0" r="0" b="0"/>
             <wp:docPr id="22" name="Picture 22"/>
@@ -3031,7 +3048,7 @@
           <w:lang w:eastAsia="nl-NL"/>
         </w:rPr>
         <w:drawing>
-          <wp:inline distT="0" distB="0" distL="0" distR="0">
+          <wp:inline distT="0" distB="0" distL="0" distR="0" wp14:anchorId="4B609EA1" wp14:editId="54B25DA1">
             <wp:extent cx="1980000" cy="1980000"/>
             <wp:effectExtent l="0" t="0" r="0" b="0"/>
             <wp:docPr id="23" name="Picture 23"/>
@@ -3081,7 +3098,7 @@
           <w:lang w:eastAsia="nl-NL"/>
         </w:rPr>
         <w:drawing>
-          <wp:inline distT="0" distB="0" distL="0" distR="0">
+          <wp:inline distT="0" distB="0" distL="0" distR="0" wp14:anchorId="59BECCD8" wp14:editId="07C54EC4">
             <wp:extent cx="1980000" cy="1980000"/>
             <wp:effectExtent l="0" t="0" r="0" b="0"/>
             <wp:docPr id="24" name="Picture 24"/>
@@ -3152,7 +3169,7 @@
           <w:lang w:eastAsia="nl-NL"/>
         </w:rPr>
         <w:drawing>
-          <wp:inline distT="0" distB="0" distL="0" distR="0">
+          <wp:inline distT="0" distB="0" distL="0" distR="0" wp14:anchorId="376B75F1" wp14:editId="309875FE">
             <wp:extent cx="4643562" cy="1240459"/>
             <wp:effectExtent l="0" t="0" r="0" b="0"/>
             <wp:docPr id="25" name="Picture 25"/>
@@ -3310,11 +3327,946 @@
       </w:pPr>
       <w:r>
         <w:lastRenderedPageBreak/>
-        <w:t>07 Kleur</w:t>
+        <w:t>07 Kaars</w:t>
+      </w:r>
+      <w:r>
+        <w:tab/>
+      </w:r>
+      <w:r>
+        <w:t>Microfoon, tonen en calibreren</w:t>
+      </w:r>
+    </w:p>
+    <w:p>
+      <w:pPr>
+        <w:pStyle w:val="Kop2"/>
+      </w:pPr>
+      <w:r>
+        <w:rPr>
+          <w:noProof/>
+          <w:lang w:eastAsia="nl-NL"/>
+        </w:rPr>
+        <w:drawing>
+          <wp:anchor distT="0" distB="0" distL="114300" distR="114300" simplePos="0" relativeHeight="251678720" behindDoc="1" locked="0" layoutInCell="1" allowOverlap="1" wp14:anchorId="6AE7CF1B" wp14:editId="5A0130A0">
+            <wp:simplePos x="0" y="0"/>
+            <wp:positionH relativeFrom="column">
+              <wp:posOffset>4983480</wp:posOffset>
+            </wp:positionH>
+            <wp:positionV relativeFrom="paragraph">
+              <wp:posOffset>-78492</wp:posOffset>
+            </wp:positionV>
+            <wp:extent cx="1439186" cy="1916265"/>
+            <wp:effectExtent l="0" t="0" r="8890" b="8255"/>
+            <wp:wrapNone/>
+            <wp:docPr id="27" name="Picture 27"/>
+            <wp:cNvGraphicFramePr>
+              <a:graphicFrameLocks xmlns:a="http://schemas.openxmlformats.org/drawingml/2006/main" noChangeAspect="1"/>
+            </wp:cNvGraphicFramePr>
+            <a:graphic xmlns:a="http://schemas.openxmlformats.org/drawingml/2006/main">
+              <a:graphicData uri="http://schemas.openxmlformats.org/drawingml/2006/picture">
+                <pic:pic xmlns:pic="http://schemas.openxmlformats.org/drawingml/2006/picture">
+                  <pic:nvPicPr>
+                    <pic:cNvPr id="0" name="07-kaars-bouw1.jpg"/>
+                    <pic:cNvPicPr/>
+                  </pic:nvPicPr>
+                  <pic:blipFill>
+                    <a:blip r:embed="rId39" cstate="print">
+                      <a:extLst>
+                        <a:ext uri="{28A0092B-C50C-407E-A947-70E740481C1C}">
+                          <a14:useLocalDpi xmlns:a14="http://schemas.microsoft.com/office/drawing/2010/main" val="0"/>
+                        </a:ext>
+                      </a:extLst>
+                    </a:blip>
+                    <a:stretch>
+                      <a:fillRect/>
+                    </a:stretch>
+                  </pic:blipFill>
+                  <pic:spPr>
+                    <a:xfrm>
+                      <a:off x="0" y="0"/>
+                      <a:ext cx="1439186" cy="1916265"/>
+                    </a:xfrm>
+                    <a:prstGeom prst="rect">
+                      <a:avLst/>
+                    </a:prstGeom>
+                  </pic:spPr>
+                </pic:pic>
+              </a:graphicData>
+            </a:graphic>
+            <wp14:sizeRelH relativeFrom="page">
+              <wp14:pctWidth>0</wp14:pctWidth>
+            </wp14:sizeRelH>
+            <wp14:sizeRelV relativeFrom="page">
+              <wp14:pctHeight>0</wp14:pctHeight>
+            </wp14:sizeRelV>
+          </wp:anchor>
+        </w:drawing>
+      </w:r>
+      <w:r>
+        <w:rPr>
+          <w:noProof/>
+          <w:lang w:eastAsia="nl-NL"/>
+        </w:rPr>
+        <w:drawing>
+          <wp:anchor distT="0" distB="0" distL="114300" distR="114300" simplePos="0" relativeHeight="251679744" behindDoc="0" locked="0" layoutInCell="1" allowOverlap="1" wp14:anchorId="7AB340AA" wp14:editId="49C4B218">
+            <wp:simplePos x="0" y="0"/>
+            <wp:positionH relativeFrom="column">
+              <wp:posOffset>4983480</wp:posOffset>
+            </wp:positionH>
+            <wp:positionV relativeFrom="paragraph">
+              <wp:posOffset>1941140</wp:posOffset>
+            </wp:positionV>
+            <wp:extent cx="1439186" cy="1081377"/>
+            <wp:effectExtent l="0" t="0" r="8890" b="5080"/>
+            <wp:wrapNone/>
+            <wp:docPr id="39" name="Picture 39"/>
+            <wp:cNvGraphicFramePr>
+              <a:graphicFrameLocks xmlns:a="http://schemas.openxmlformats.org/drawingml/2006/main" noChangeAspect="1"/>
+            </wp:cNvGraphicFramePr>
+            <a:graphic xmlns:a="http://schemas.openxmlformats.org/drawingml/2006/main">
+              <a:graphicData uri="http://schemas.openxmlformats.org/drawingml/2006/picture">
+                <pic:pic xmlns:pic="http://schemas.openxmlformats.org/drawingml/2006/picture">
+                  <pic:nvPicPr>
+                    <pic:cNvPr id="0" name="07-kaars-bouw2.jpg"/>
+                    <pic:cNvPicPr/>
+                  </pic:nvPicPr>
+                  <pic:blipFill>
+                    <a:blip r:embed="rId40" cstate="print">
+                      <a:extLst>
+                        <a:ext uri="{28A0092B-C50C-407E-A947-70E740481C1C}">
+                          <a14:useLocalDpi xmlns:a14="http://schemas.microsoft.com/office/drawing/2010/main" val="0"/>
+                        </a:ext>
+                      </a:extLst>
+                    </a:blip>
+                    <a:stretch>
+                      <a:fillRect/>
+                    </a:stretch>
+                  </pic:blipFill>
+                  <pic:spPr>
+                    <a:xfrm>
+                      <a:off x="0" y="0"/>
+                      <a:ext cx="1439186" cy="1081377"/>
+                    </a:xfrm>
+                    <a:prstGeom prst="rect">
+                      <a:avLst/>
+                    </a:prstGeom>
+                  </pic:spPr>
+                </pic:pic>
+              </a:graphicData>
+            </a:graphic>
+            <wp14:sizeRelH relativeFrom="page">
+              <wp14:pctWidth>0</wp14:pctWidth>
+            </wp14:sizeRelH>
+            <wp14:sizeRelV relativeFrom="page">
+              <wp14:pctHeight>0</wp14:pctHeight>
+            </wp14:sizeRelV>
+          </wp:anchor>
+        </w:drawing>
+      </w:r>
+      <w:r>
+        <w:rPr>
+          <w:noProof/>
+          <w:lang w:eastAsia="nl-NL"/>
+        </w:rPr>
+        <w:drawing>
+          <wp:anchor distT="0" distB="0" distL="114300" distR="114300" simplePos="0" relativeHeight="251680768" behindDoc="0" locked="0" layoutInCell="1" allowOverlap="1" wp14:anchorId="19F111C5" wp14:editId="50437E3E">
+            <wp:simplePos x="0" y="0"/>
+            <wp:positionH relativeFrom="column">
+              <wp:posOffset>4983480</wp:posOffset>
+            </wp:positionH>
+            <wp:positionV relativeFrom="paragraph">
+              <wp:posOffset>3117933</wp:posOffset>
+            </wp:positionV>
+            <wp:extent cx="1439186" cy="1081377"/>
+            <wp:effectExtent l="0" t="0" r="8890" b="5080"/>
+            <wp:wrapNone/>
+            <wp:docPr id="40" name="Picture 40"/>
+            <wp:cNvGraphicFramePr>
+              <a:graphicFrameLocks xmlns:a="http://schemas.openxmlformats.org/drawingml/2006/main" noChangeAspect="1"/>
+            </wp:cNvGraphicFramePr>
+            <a:graphic xmlns:a="http://schemas.openxmlformats.org/drawingml/2006/main">
+              <a:graphicData uri="http://schemas.openxmlformats.org/drawingml/2006/picture">
+                <pic:pic xmlns:pic="http://schemas.openxmlformats.org/drawingml/2006/picture">
+                  <pic:nvPicPr>
+                    <pic:cNvPr id="0" name="07-kaars-bouw3.jpg"/>
+                    <pic:cNvPicPr/>
+                  </pic:nvPicPr>
+                  <pic:blipFill>
+                    <a:blip r:embed="rId41" cstate="print">
+                      <a:extLst>
+                        <a:ext uri="{28A0092B-C50C-407E-A947-70E740481C1C}">
+                          <a14:useLocalDpi xmlns:a14="http://schemas.microsoft.com/office/drawing/2010/main" val="0"/>
+                        </a:ext>
+                      </a:extLst>
+                    </a:blip>
+                    <a:stretch>
+                      <a:fillRect/>
+                    </a:stretch>
+                  </pic:blipFill>
+                  <pic:spPr>
+                    <a:xfrm>
+                      <a:off x="0" y="0"/>
+                      <a:ext cx="1439186" cy="1081377"/>
+                    </a:xfrm>
+                    <a:prstGeom prst="rect">
+                      <a:avLst/>
+                    </a:prstGeom>
+                  </pic:spPr>
+                </pic:pic>
+              </a:graphicData>
+            </a:graphic>
+            <wp14:sizeRelH relativeFrom="page">
+              <wp14:pctWidth>0</wp14:pctWidth>
+            </wp14:sizeRelH>
+            <wp14:sizeRelV relativeFrom="page">
+              <wp14:pctHeight>0</wp14:pctHeight>
+            </wp14:sizeRelV>
+          </wp:anchor>
+        </w:drawing>
+      </w:r>
+      <w:r>
+        <w:t>Opdracht</w:t>
+      </w:r>
+    </w:p>
+    <w:p>
+      <w:pPr>
+        <w:ind w:right="2375"/>
+      </w:pPr>
+      <w:r>
+        <w:t>Maak een kaars met een vlam. De kaars gaat aan en uit door een motor die de vlam omhoog en omlaag beweegt. We steken de kaars aan met een aansteker (met schakelaar). We doen de kaars uit door te blazen (bij de microfoon).</w:t>
+      </w:r>
+    </w:p>
+    <w:p>
+      <w:pPr>
+        <w:rPr>
+          <w:lang w:eastAsia="nl-NL"/>
+        </w:rPr>
+      </w:pPr>
+      <w:r>
+        <w:rPr>
+          <w:lang w:eastAsia="nl-NL"/>
+        </w:rPr>
+        <w:t>Tips:</w:t>
+      </w:r>
+    </w:p>
+    <w:p>
+      <w:pPr>
+        <w:pStyle w:val="ListParagraph"/>
+        <w:numPr>
+          <w:ilvl w:val="0"/>
+          <w:numId w:val="8"/>
+        </w:numPr>
+      </w:pPr>
+      <w:r>
+        <w:t>Gebruik</w:t>
+      </w:r>
+      <w:r>
+        <w:t xml:space="preserve"> één motor (poort A).</w:t>
+      </w:r>
+    </w:p>
+    <w:p>
+      <w:pPr>
+        <w:pStyle w:val="ListParagraph"/>
+        <w:numPr>
+          <w:ilvl w:val="0"/>
+          <w:numId w:val="8"/>
+        </w:numPr>
+      </w:pPr>
+      <w:r>
+        <w:t>Gebruik een</w:t>
+      </w:r>
+      <w:r>
+        <w:t xml:space="preserve"> druk-knop (poort 1)</w:t>
+      </w:r>
+      <w:r>
+        <w:t xml:space="preserve"> en een microfoon (poort 2)</w:t>
+      </w:r>
+      <w:r>
+        <w:t>.</w:t>
+      </w:r>
+    </w:p>
+    <w:p>
+      <w:pPr>
+        <w:pStyle w:val="ListParagraph"/>
+        <w:numPr>
+          <w:ilvl w:val="0"/>
+          <w:numId w:val="8"/>
+        </w:numPr>
+      </w:pPr>
+      <w:r>
+        <w:t>De kaars is een lege buis met een gat van 1×3.</w:t>
+      </w:r>
+    </w:p>
+    <w:p>
+      <w:pPr>
+        <w:pStyle w:val="ListParagraph"/>
+        <w:numPr>
+          <w:ilvl w:val="0"/>
+          <w:numId w:val="8"/>
+        </w:numPr>
+      </w:pPr>
+      <w:r>
+        <w:t>De kaars is gemonteerd op een plateau</w:t>
+      </w:r>
+      <w:r>
+        <w:t>,</w:t>
+      </w:r>
+      <w:r>
+        <w:t xml:space="preserve"> precies boven </w:t>
+      </w:r>
+      <w:r>
+        <w:t xml:space="preserve">een </w:t>
+      </w:r>
+      <w:r>
+        <w:t>as-gat.</w:t>
+      </w:r>
+    </w:p>
+    <w:p>
+      <w:pPr>
+        <w:pStyle w:val="ListParagraph"/>
+        <w:numPr>
+          <w:ilvl w:val="0"/>
+          <w:numId w:val="8"/>
+        </w:numPr>
+      </w:pPr>
+      <w:r>
+        <w:t xml:space="preserve">De vlam is een as met </w:t>
+      </w:r>
+      <w:r>
+        <w:t>een oranje bovenkant</w:t>
+      </w:r>
+      <w:r>
+        <w:t xml:space="preserve"> en een glij-blok van </w:t>
+      </w:r>
+      <w:r>
+        <w:t>1×3</w:t>
+      </w:r>
+      <w:r>
+        <w:t>.</w:t>
+      </w:r>
+    </w:p>
+    <w:p>
+      <w:pPr>
+        <w:pStyle w:val="ListParagraph"/>
+        <w:numPr>
+          <w:ilvl w:val="0"/>
+          <w:numId w:val="8"/>
+        </w:numPr>
+      </w:pPr>
+      <w:r>
+        <w:t>De as van de vlam gaat door het as-gat in het plateau.</w:t>
+      </w:r>
+    </w:p>
+    <w:p>
+      <w:pPr>
+        <w:pStyle w:val="ListParagraph"/>
+        <w:numPr>
+          <w:ilvl w:val="0"/>
+          <w:numId w:val="8"/>
+        </w:numPr>
+      </w:pPr>
+      <w:r>
+        <w:t>Onder het as-gat in het plateau zit een motor met een “flap”.</w:t>
+      </w:r>
+    </w:p>
+    <w:p>
+      <w:pPr>
+        <w:pStyle w:val="Kop2"/>
+      </w:pPr>
+      <w:r>
+        <w:t>Programma</w:t>
+      </w:r>
+    </w:p>
+    <w:p>
+      <w:pPr>
+        <w:ind w:right="2375"/>
+      </w:pPr>
+      <w:r>
+        <w:t>Als je op de</w:t>
+      </w:r>
+      <w:r>
+        <w:t xml:space="preserve"> druk-knop</w:t>
+      </w:r>
+      <w:r>
+        <w:t xml:space="preserve"> drukt, gaat de vlam omhoog. Als je hard blaast gaat de vlam weer omlaag. Natuurlijk kun je dit zo vaak doen als je wilt.</w:t>
+      </w:r>
+    </w:p>
+    <w:p>
+      <w:pPr>
+        <w:ind w:right="2375"/>
+      </w:pPr>
+      <w:r>
+        <w:t>Tips:</w:t>
+      </w:r>
+    </w:p>
+    <w:p>
+      <w:pPr>
+        <w:pStyle w:val="ListParagraph"/>
+        <w:numPr>
+          <w:ilvl w:val="0"/>
+          <w:numId w:val="13"/>
+        </w:numPr>
+        <w:ind w:right="2375"/>
+      </w:pPr>
+      <w:r>
+        <w:t>We hebben een eeuwige herhaal lus met vier blokken</w:t>
+      </w:r>
+    </w:p>
+    <w:p>
+      <w:pPr>
+        <w:pStyle w:val="ListParagraph"/>
+        <w:numPr>
+          <w:ilvl w:val="0"/>
+          <w:numId w:val="10"/>
+        </w:numPr>
+        <w:rPr>
+          <w:lang w:eastAsia="nl-NL"/>
+        </w:rPr>
+      </w:pPr>
+      <w:r>
+        <w:rPr>
+          <w:lang w:eastAsia="nl-NL"/>
+        </w:rPr>
+        <w:t xml:space="preserve">Eerst </w:t>
+      </w:r>
+      <w:r>
+        <w:rPr>
+          <w:lang w:eastAsia="nl-NL"/>
+        </w:rPr>
+        <w:t>een wacht blok: Controleer Sensor Tastsensor, Poort 1, Actie Ingedrukt.</w:t>
+      </w:r>
+    </w:p>
+    <w:p>
+      <w:pPr>
+        <w:pStyle w:val="ListParagraph"/>
+        <w:numPr>
+          <w:ilvl w:val="0"/>
+          <w:numId w:val="5"/>
+        </w:numPr>
+      </w:pPr>
+      <w:r>
+        <w:t xml:space="preserve">Daarna </w:t>
+      </w:r>
+      <w:r>
+        <w:t>gaat de vlam</w:t>
+      </w:r>
+      <w:r>
+        <w:t xml:space="preserve"> aan</w:t>
+      </w:r>
+      <w:r>
+        <w:t xml:space="preserve">: motor A </w:t>
+      </w:r>
+      <w:r>
+        <w:rPr>
+          <w:i/>
+        </w:rPr>
+        <w:t>om</w:t>
+      </w:r>
+      <w:r>
+        <w:rPr>
+          <w:i/>
+        </w:rPr>
+        <w:t>hoog</w:t>
+      </w:r>
+      <w:r>
+        <w:t xml:space="preserve"> draaien (Vermogen </w:t>
+      </w:r>
+      <w:r>
+        <w:t>2</w:t>
+      </w:r>
+      <w:r>
+        <w:t xml:space="preserve">0, Tijdsduur </w:t>
+      </w:r>
+      <w:r>
+        <w:t>6</w:t>
+      </w:r>
+      <w:r>
+        <w:t>0 graden).</w:t>
+      </w:r>
+    </w:p>
+    <w:p>
+      <w:pPr>
+        <w:pStyle w:val="ListParagraph"/>
+        <w:numPr>
+          <w:ilvl w:val="0"/>
+          <w:numId w:val="10"/>
+        </w:numPr>
+        <w:rPr>
+          <w:lang w:eastAsia="nl-NL"/>
+        </w:rPr>
+      </w:pPr>
+      <w:r>
+        <w:t>Het volgende blok wacht op geluid</w:t>
+      </w:r>
+      <w:r>
+        <w:rPr>
+          <w:lang w:eastAsia="nl-NL"/>
+        </w:rPr>
+        <w:t>: Controleer Sensor Geluids</w:t>
+      </w:r>
+      <w:r>
+        <w:rPr>
+          <w:lang w:eastAsia="nl-NL"/>
+        </w:rPr>
+        <w:t xml:space="preserve">sensor, Poort </w:t>
+      </w:r>
+      <w:r>
+        <w:rPr>
+          <w:lang w:eastAsia="nl-NL"/>
+        </w:rPr>
+        <w:t>2</w:t>
+      </w:r>
+      <w:r>
+        <w:rPr>
+          <w:lang w:eastAsia="nl-NL"/>
+        </w:rPr>
+        <w:t>,</w:t>
+      </w:r>
+      <w:r>
+        <w:rPr>
+          <w:lang w:eastAsia="nl-NL"/>
+        </w:rPr>
+        <w:t xml:space="preserve"> Tot Geluid &gt; 75</w:t>
+      </w:r>
+      <w:r>
+        <w:rPr>
+          <w:lang w:eastAsia="nl-NL"/>
+        </w:rPr>
+        <w:t>.</w:t>
+      </w:r>
+    </w:p>
+    <w:p>
+      <w:pPr>
+        <w:pStyle w:val="ListParagraph"/>
+        <w:numPr>
+          <w:ilvl w:val="0"/>
+          <w:numId w:val="10"/>
+        </w:numPr>
+      </w:pPr>
+      <w:r>
+        <w:t>Daarna gaat de vlam</w:t>
+      </w:r>
+      <w:r>
+        <w:t xml:space="preserve"> uit</w:t>
+      </w:r>
+      <w:r>
+        <w:t xml:space="preserve">: motor A </w:t>
+      </w:r>
+      <w:r>
+        <w:rPr>
+          <w:i/>
+        </w:rPr>
+        <w:t>om</w:t>
+      </w:r>
+      <w:r>
+        <w:rPr>
+          <w:i/>
+        </w:rPr>
+        <w:t>laag</w:t>
+      </w:r>
+      <w:r>
+        <w:t xml:space="preserve"> draaien (Vermogen 20, Tijdsduur 60 graden).</w:t>
+      </w:r>
+    </w:p>
+    <w:p>
+      <w:pPr>
+        <w:jc w:val="right"/>
+      </w:pPr>
+      <w:r>
+        <w:rPr>
+          <w:noProof/>
+          <w:lang w:eastAsia="nl-NL"/>
+        </w:rPr>
+        <mc:AlternateContent>
+          <mc:Choice Requires="wps">
+            <w:drawing>
+              <wp:anchor distT="0" distB="0" distL="114300" distR="114300" simplePos="0" relativeHeight="251682816" behindDoc="0" locked="0" layoutInCell="1" allowOverlap="1" wp14:anchorId="484EFBE5" wp14:editId="19226533">
+                <wp:simplePos x="0" y="0"/>
+                <wp:positionH relativeFrom="column">
+                  <wp:posOffset>332464</wp:posOffset>
+                </wp:positionH>
+                <wp:positionV relativeFrom="paragraph">
+                  <wp:posOffset>-3976</wp:posOffset>
+                </wp:positionV>
+                <wp:extent cx="1902460" cy="699715"/>
+                <wp:effectExtent l="38100" t="38100" r="116840" b="120015"/>
+                <wp:wrapNone/>
+                <wp:docPr id="43" name="Text Box 2"/>
+                <wp:cNvGraphicFramePr>
+                  <a:graphicFrameLocks xmlns:a="http://schemas.openxmlformats.org/drawingml/2006/main"/>
+                </wp:cNvGraphicFramePr>
+                <a:graphic xmlns:a="http://schemas.openxmlformats.org/drawingml/2006/main">
+                  <a:graphicData uri="http://schemas.microsoft.com/office/word/2010/wordprocessingShape">
+                    <wps:wsp>
+                      <wps:cNvSpPr txBox="1">
+                        <a:spLocks noChangeArrowheads="1"/>
+                      </wps:cNvSpPr>
+                      <wps:spPr bwMode="auto">
+                        <a:xfrm>
+                          <a:off x="0" y="0"/>
+                          <a:ext cx="1902460" cy="699715"/>
+                        </a:xfrm>
+                        <a:prstGeom prst="rect">
+                          <a:avLst/>
+                        </a:prstGeom>
+                        <a:solidFill>
+                          <a:schemeClr val="accent6">
+                            <a:lumMod val="40000"/>
+                            <a:lumOff val="60000"/>
+                          </a:schemeClr>
+                        </a:solidFill>
+                        <a:ln w="9525">
+                          <a:solidFill>
+                            <a:srgbClr val="000000"/>
+                          </a:solidFill>
+                          <a:miter lim="800000"/>
+                          <a:headEnd/>
+                          <a:tailEnd/>
+                        </a:ln>
+                        <a:effectLst>
+                          <a:outerShdw blurRad="50800" dist="38100" dir="2700000" algn="tl" rotWithShape="0">
+                            <a:prstClr val="black">
+                              <a:alpha val="40000"/>
+                            </a:prstClr>
+                          </a:outerShdw>
+                        </a:effectLst>
+                      </wps:spPr>
+                      <wps:txbx>
+                        <w:txbxContent>
+                          <w:p>
+                            <w:pPr>
+                              <w:rPr>
+                                <w:sz w:val="18"/>
+                              </w:rPr>
+                            </w:pPr>
+                            <w:r>
+                              <w:rPr>
+                                <w:b/>
+                                <w:sz w:val="18"/>
+                              </w:rPr>
+                              <w:t>Pro Tip</w:t>
+                            </w:r>
+                            <w:r>
+                              <w:rPr>
+                                <w:sz w:val="18"/>
+                              </w:rPr>
+                              <w:t xml:space="preserve"> “calibreren”</w:t>
+                            </w:r>
+                            <w:r>
+                              <w:rPr>
+                                <w:sz w:val="18"/>
+                              </w:rPr>
+                              <w:t xml:space="preserve">: </w:t>
+                            </w:r>
+                            <w:r>
+                              <w:rPr>
+                                <w:sz w:val="18"/>
+                              </w:rPr>
+                              <w:t>Als je de geluidssensor geselecteerd hebt zie je het geluidsnivo “life” (hier 98). Bij ons hoorde nivo 75 bij een flink blazen.</w:t>
+                            </w:r>
+                          </w:p>
+                        </w:txbxContent>
+                      </wps:txbx>
+                      <wps:bodyPr rot="0" vert="horz" wrap="square" lIns="36000" tIns="36000" rIns="36000" bIns="36000" anchor="t" anchorCtr="0">
+                        <a:noAutofit/>
+                      </wps:bodyPr>
+                    </wps:wsp>
+                  </a:graphicData>
+                </a:graphic>
+                <wp14:sizeRelH relativeFrom="margin">
+                  <wp14:pctWidth>0</wp14:pctWidth>
+                </wp14:sizeRelH>
+                <wp14:sizeRelV relativeFrom="margin">
+                  <wp14:pctHeight>0</wp14:pctHeight>
+                </wp14:sizeRelV>
+              </wp:anchor>
+            </w:drawing>
+          </mc:Choice>
+          <mc:Fallback>
+            <w:pict>
+              <v:shape id="_x0000_s1027" type="#_x0000_t202" style="position:absolute;left:0;text-align:left;margin-left:26.2pt;margin-top:-.3pt;width:149.8pt;height:55.1pt;z-index:251682816;visibility:visible;mso-wrap-style:square;mso-width-percent:0;mso-height-percent:0;mso-wrap-distance-left:9pt;mso-wrap-distance-top:0;mso-wrap-distance-right:9pt;mso-wrap-distance-bottom:0;mso-position-horizontal:absolute;mso-position-horizontal-relative:text;mso-position-vertical:absolute;mso-position-vertical-relative:text;mso-width-percent:0;mso-height-percent:0;mso-width-relative:margin;mso-height-relative:margin;v-text-anchor:top" o:gfxdata="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" fillcolor="#fbd4b4 [1305]">
+                <v:shadow on="t" color="black" opacity="26214f" origin="-.5,-.5" offset=".74836mm,.74836mm"/>
+                <v:textbox inset="1mm,1mm,1mm,1mm">
+                  <w:txbxContent>
+                    <w:p>
+                      <w:pPr>
+                        <w:rPr>
+                          <w:sz w:val="18"/>
+                        </w:rPr>
+                      </w:pPr>
+                      <w:r>
+                        <w:rPr>
+                          <w:b/>
+                          <w:sz w:val="18"/>
+                        </w:rPr>
+                        <w:t>Pro Tip</w:t>
+                      </w:r>
+                      <w:r>
+                        <w:rPr>
+                          <w:sz w:val="18"/>
+                        </w:rPr>
+                        <w:t xml:space="preserve"> “calibreren”</w:t>
+                      </w:r>
+                      <w:r>
+                        <w:rPr>
+                          <w:sz w:val="18"/>
+                        </w:rPr>
+                        <w:t xml:space="preserve">: </w:t>
+                      </w:r>
+                      <w:r>
+                        <w:rPr>
+                          <w:sz w:val="18"/>
+                        </w:rPr>
+                        <w:t>Als je de geluidssensor geselecteerd hebt zie je het geluidsnivo “life” (hier 98). Bij ons hoorde nivo 75 bij een flink blazen.</w:t>
+                      </w:r>
+                    </w:p>
+                  </w:txbxContent>
+                </v:textbox>
+              </v:shape>
+            </w:pict>
+          </mc:Fallback>
+        </mc:AlternateContent>
+      </w:r>
+      <w:r>
+        <w:rPr>
+          <w:noProof/>
+          <w:lang w:eastAsia="nl-NL"/>
+        </w:rPr>
+        <w:drawing>
+          <wp:inline distT="0" distB="0" distL="0" distR="0" wp14:anchorId="5791034F" wp14:editId="7138C6DC">
+            <wp:extent cx="3792772" cy="762242"/>
+            <wp:effectExtent l="0" t="0" r="0" b="0"/>
+            <wp:docPr id="41" name="Picture 41"/>
+            <wp:cNvGraphicFramePr>
+              <a:graphicFrameLocks xmlns:a="http://schemas.openxmlformats.org/drawingml/2006/main" noChangeAspect="1"/>
+            </wp:cNvGraphicFramePr>
+            <a:graphic xmlns:a="http://schemas.openxmlformats.org/drawingml/2006/main">
+              <a:graphicData uri="http://schemas.openxmlformats.org/drawingml/2006/picture">
+                <pic:pic xmlns:pic="http://schemas.openxmlformats.org/drawingml/2006/picture">
+                  <pic:nvPicPr>
+                    <pic:cNvPr id="0" name="07-kaars-prog1.png"/>
+                    <pic:cNvPicPr/>
+                  </pic:nvPicPr>
+                  <pic:blipFill>
+                    <a:blip r:embed="rId42">
+                      <a:extLst>
+                        <a:ext uri="{28A0092B-C50C-407E-A947-70E740481C1C}">
+                          <a14:useLocalDpi xmlns:a14="http://schemas.microsoft.com/office/drawing/2010/main" val="0"/>
+                        </a:ext>
+                      </a:extLst>
+                    </a:blip>
+                    <a:stretch>
+                      <a:fillRect/>
+                    </a:stretch>
+                  </pic:blipFill>
+                  <pic:spPr>
+                    <a:xfrm>
+                      <a:off x="0" y="0"/>
+                      <a:ext cx="3793360" cy="762360"/>
+                    </a:xfrm>
+                    <a:prstGeom prst="rect">
+                      <a:avLst/>
+                    </a:prstGeom>
+                  </pic:spPr>
+                </pic:pic>
+              </a:graphicData>
+            </a:graphic>
+          </wp:inline>
+        </w:drawing>
+      </w:r>
+    </w:p>
+    <w:p>
+      <w:pPr>
+        <w:pStyle w:val="Kop2"/>
+      </w:pPr>
+      <w:r>
+        <w:t>Ten slotte</w:t>
+      </w:r>
+    </w:p>
+    <w:p>
+      <w:pPr>
+        <w:rPr>
+          <w:noProof/>
+          <w:lang w:eastAsia="nl-NL"/>
+        </w:rPr>
+      </w:pPr>
+      <w:r>
+        <w:t xml:space="preserve">Het zou natuurlijk leuk zijn om </w:t>
+      </w:r>
+      <w:r>
+        <w:t xml:space="preserve">“happy birthday” </w:t>
+      </w:r>
+      <w:r>
+        <w:t xml:space="preserve">te laten </w:t>
+      </w:r>
+      <w:r>
+        <w:t>horen als de kaars is aangestoken.</w:t>
+      </w:r>
+      <w:r>
+        <w:t xml:space="preserve"> </w:t>
+      </w:r>
+      <w:r>
+        <w:t xml:space="preserve">We voegen </w:t>
+      </w:r>
+      <w:r>
+        <w:t>een geluids blok toe</w:t>
+      </w:r>
+      <w:r>
+        <w:t xml:space="preserve"> </w:t>
+      </w:r>
+      <w:r>
+        <w:t>met</w:t>
+      </w:r>
+      <w:r>
+        <w:t>: Actie Toon en C gedurende 0.375 seconde.</w:t>
+      </w:r>
+      <w:r>
+        <w:t xml:space="preserve"> Zie hieronder voor de rest van de tonen.</w:t>
+      </w:r>
+    </w:p>
+    <w:p>
+      <w:pPr>
+        <w:jc w:val="center"/>
+        <w:rPr>
+          <w:noProof/>
+          <w:lang w:eastAsia="nl-NL"/>
+        </w:rPr>
+      </w:pPr>
+      <w:r>
+        <w:rPr>
+          <w:noProof/>
+          <w:lang w:eastAsia="nl-NL"/>
+        </w:rPr>
+        <w:drawing>
+          <wp:inline distT="0" distB="0" distL="0" distR="0" wp14:anchorId="2A31EBF8" wp14:editId="58366148">
+            <wp:extent cx="3559810" cy="723265"/>
+            <wp:effectExtent l="0" t="0" r="2540" b="635"/>
+            <wp:docPr id="45" name="Picture 45"/>
+            <wp:cNvGraphicFramePr>
+              <a:graphicFrameLocks xmlns:a="http://schemas.openxmlformats.org/drawingml/2006/main" noChangeAspect="1"/>
+            </wp:cNvGraphicFramePr>
+            <a:graphic xmlns:a="http://schemas.openxmlformats.org/drawingml/2006/main">
+              <a:graphicData uri="http://schemas.openxmlformats.org/drawingml/2006/picture">
+                <pic:pic xmlns:pic="http://schemas.openxmlformats.org/drawingml/2006/picture">
+                  <pic:nvPicPr>
+                    <pic:cNvPr id="0" name="07-kaars-prog3.png"/>
+                    <pic:cNvPicPr/>
+                  </pic:nvPicPr>
+                  <pic:blipFill>
+                    <a:blip r:embed="rId43">
+                      <a:extLst>
+                        <a:ext uri="{28A0092B-C50C-407E-A947-70E740481C1C}">
+                          <a14:useLocalDpi xmlns:a14="http://schemas.microsoft.com/office/drawing/2010/main" val="0"/>
+                        </a:ext>
+                      </a:extLst>
+                    </a:blip>
+                    <a:stretch>
+                      <a:fillRect/>
+                    </a:stretch>
+                  </pic:blipFill>
+                  <pic:spPr>
+                    <a:xfrm>
+                      <a:off x="0" y="0"/>
+                      <a:ext cx="3559810" cy="723265"/>
+                    </a:xfrm>
+                    <a:prstGeom prst="rect">
+                      <a:avLst/>
+                    </a:prstGeom>
+                  </pic:spPr>
+                </pic:pic>
+              </a:graphicData>
+            </a:graphic>
+          </wp:inline>
+        </w:drawing>
+      </w:r>
+    </w:p>
+    <w:p>
+      <w:pPr>
+        <w:jc w:val="center"/>
+      </w:pPr>
+      <w:r>
+        <w:rPr>
+          <w:noProof/>
+          <w:lang w:eastAsia="nl-NL"/>
+        </w:rPr>
+        <w:drawing>
+          <wp:anchor distT="0" distB="0" distL="114300" distR="114300" simplePos="0" relativeHeight="251684864" behindDoc="0" locked="0" layoutInCell="1" allowOverlap="1" wp14:anchorId="393EFF58" wp14:editId="40D693EF">
+            <wp:simplePos x="0" y="0"/>
+            <wp:positionH relativeFrom="column">
+              <wp:posOffset>-701703</wp:posOffset>
+            </wp:positionH>
+            <wp:positionV relativeFrom="paragraph">
+              <wp:posOffset>3948</wp:posOffset>
+            </wp:positionV>
+            <wp:extent cx="7639283" cy="938254"/>
+            <wp:effectExtent l="0" t="0" r="0" b="0"/>
+            <wp:wrapNone/>
+            <wp:docPr id="47" name="Picture 47"/>
+            <wp:cNvGraphicFramePr>
+              <a:graphicFrameLocks xmlns:a="http://schemas.openxmlformats.org/drawingml/2006/main" noChangeAspect="1"/>
+            </wp:cNvGraphicFramePr>
+            <a:graphic xmlns:a="http://schemas.openxmlformats.org/drawingml/2006/main">
+              <a:graphicData uri="http://schemas.openxmlformats.org/drawingml/2006/picture">
+                <pic:pic xmlns:pic="http://schemas.openxmlformats.org/drawingml/2006/picture">
+                  <pic:nvPicPr>
+                    <pic:cNvPr id="0" name="07-kaars-prog2.png"/>
+                    <pic:cNvPicPr/>
+                  </pic:nvPicPr>
+                  <pic:blipFill>
+                    <a:blip r:embed="rId44">
+                      <a:extLst>
+                        <a:ext uri="{28A0092B-C50C-407E-A947-70E740481C1C}">
+                          <a14:useLocalDpi xmlns:a14="http://schemas.microsoft.com/office/drawing/2010/main" val="0"/>
+                        </a:ext>
+                      </a:extLst>
+                    </a:blip>
+                    <a:stretch>
+                      <a:fillRect/>
+                    </a:stretch>
+                  </pic:blipFill>
+                  <pic:spPr>
+                    <a:xfrm>
+                      <a:off x="0" y="0"/>
+                      <a:ext cx="7639283" cy="938254"/>
+                    </a:xfrm>
+                    <a:prstGeom prst="rect">
+                      <a:avLst/>
+                    </a:prstGeom>
+                  </pic:spPr>
+                </pic:pic>
+              </a:graphicData>
+            </a:graphic>
+            <wp14:sizeRelH relativeFrom="page">
+              <wp14:pctWidth>0</wp14:pctWidth>
+            </wp14:sizeRelH>
+            <wp14:sizeRelV relativeFrom="page">
+              <wp14:pctHeight>0</wp14:pctHeight>
+            </wp14:sizeRelV>
+          </wp:anchor>
+        </w:drawing>
+      </w:r>
+    </w:p>
+    <w:p/>
+    <w:p/>
+    <w:p>
+      <w:pPr>
+        <w:pStyle w:val="Kop1"/>
+      </w:pPr>
+      <w:r>
+        <w:t>08</w:t>
+      </w:r>
+      <w:r>
+        <w:t xml:space="preserve"> Kleur</w:t>
       </w:r>
       <w:r>
         <w:t>kenner</w:t>
       </w:r>
+      <w:r>
+        <w:tab/>
+        <w:t xml:space="preserve">Licht sensor, geluid </w:t>
+      </w:r>
+      <w:r>
+        <w:t>en selectie</w:t>
+      </w:r>
     </w:p>
     <w:p>
       <w:pPr>
@@ -3331,7 +4283,7 @@
           <w:lang w:eastAsia="nl-NL"/>
         </w:rPr>
         <w:drawing>
-          <wp:anchor distT="0" distB="0" distL="114300" distR="114300" simplePos="0" relativeHeight="251666432" behindDoc="0" locked="0" layoutInCell="1" allowOverlap="1" wp14:anchorId="4D1CD828" wp14:editId="669D4F2B">
+          <wp:anchor distT="0" distB="0" distL="114300" distR="114300" simplePos="0" relativeHeight="251666432" behindDoc="0" locked="0" layoutInCell="1" allowOverlap="1" wp14:anchorId="0EA0429F" wp14:editId="35288DD4">
             <wp:simplePos x="0" y="0"/>
             <wp:positionH relativeFrom="column">
               <wp:posOffset>3925957</wp:posOffset>
@@ -3354,7 +4306,7 @@
                     <pic:cNvPicPr/>
                   </pic:nvPicPr>
                   <pic:blipFill>
-                    <a:blip r:embed="rId39" cstate="print">
+                    <a:blip r:embed="rId45" cstate="print">
                       <a:extLst>
                         <a:ext uri="{28A0092B-C50C-407E-A947-70E740481C1C}">
                           <a14:useLocalDpi xmlns:a14="http://schemas.microsoft.com/office/drawing/2010/main" val="0"/>
@@ -3387,7 +4339,12 @@
         </w:drawing>
       </w:r>
       <w:r>
-        <w:t>Maak een “tafel” waar je een bal in kan drukken en die dan vertelt (praten!) of de bal rood of blauw is.</w:t>
+        <w:t xml:space="preserve">Maak een “tafel” waar je een bal in kan drukken </w:t>
+      </w:r>
+      <w:bookmarkStart w:id="0" w:name="_GoBack"/>
+      <w:bookmarkEnd w:id="0"/>
+      <w:r>
+        <w:t>en die dan vertelt (praten!) of de bal rood of blauw is.</w:t>
       </w:r>
     </w:p>
     <w:p>
@@ -3477,7 +4434,7 @@
           <w:lang w:eastAsia="nl-NL"/>
         </w:rPr>
         <w:drawing>
-          <wp:anchor distT="0" distB="0" distL="114300" distR="114300" simplePos="0" relativeHeight="251667456" behindDoc="0" locked="0" layoutInCell="1" allowOverlap="1" wp14:anchorId="1B3BCB49" wp14:editId="5FF2605F">
+          <wp:anchor distT="0" distB="0" distL="114300" distR="114300" simplePos="0" relativeHeight="251667456" behindDoc="0" locked="0" layoutInCell="1" allowOverlap="1" wp14:anchorId="6FD5BD1A" wp14:editId="75C48C66">
             <wp:simplePos x="0" y="0"/>
             <wp:positionH relativeFrom="column">
               <wp:posOffset>4672965</wp:posOffset>
@@ -3500,7 +4457,7 @@
                     <pic:cNvPicPr/>
                   </pic:nvPicPr>
                   <pic:blipFill>
-                    <a:blip r:embed="rId40">
+                    <a:blip r:embed="rId46">
                       <a:extLst>
                         <a:ext uri="{28A0092B-C50C-407E-A947-70E740481C1C}">
                           <a14:useLocalDpi xmlns:a14="http://schemas.microsoft.com/office/drawing/2010/main" val="0"/>
@@ -3548,7 +4505,7 @@
         <mc:AlternateContent>
           <mc:Choice Requires="wps">
             <w:drawing>
-              <wp:anchor distT="0" distB="0" distL="114300" distR="114300" simplePos="0" relativeHeight="251669504" behindDoc="0" locked="0" layoutInCell="1" allowOverlap="1" wp14:anchorId="3929EDA5" wp14:editId="188EAE95">
+              <wp:anchor distT="0" distB="0" distL="114300" distR="114300" simplePos="0" relativeHeight="251669504" behindDoc="0" locked="0" layoutInCell="1" allowOverlap="1" wp14:anchorId="4253227A" wp14:editId="0A5E8A2D">
                 <wp:simplePos x="0" y="0"/>
                 <wp:positionH relativeFrom="column">
                   <wp:posOffset>4299585</wp:posOffset>
@@ -3730,11 +4687,7 @@
           </mc:Choice>
           <mc:Fallback>
             <w:pict>
-              <v:shapetype id="_x0000_t202" coordsize="21600,21600" o:spt="202" path="m,l,21600r21600,l21600,xe">
-                <v:stroke joinstyle="miter"/>
-                <v:path gradientshapeok="t" o:connecttype="rect"/>
-              </v:shapetype>
-              <v:shape id="Text Box 2" o:spid="_x0000_s1026" type="#_x0000_t202" style="position:absolute;left:0;text-align:left;margin-left:338.55pt;margin-top:63pt;width:149.8pt;height:67pt;z-index:251669504;visibility:visible;mso-wrap-style:square;mso-width-percent:0;mso-height-percent:0;mso-wrap-distance-left:9pt;mso-wrap-distance-top:0;mso-wrap-distance-right:9pt;mso-wrap-distance-bottom:0;mso-position-horizontal:absolute;mso-position-horizontal-relative:text;mso-position-vertical:absolute;mso-position-vertical-relative:text;mso-width-percent:0;mso-height-percent:0;mso-width-relative:margin;mso-height-relative:margin;v-text-anchor:top" o:gfxdata="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" fillcolor="#fbd4b4 [1305]">
+              <v:shape id="_x0000_s1028" type="#_x0000_t202" style="position:absolute;left:0;text-align:left;margin-left:338.55pt;margin-top:63pt;width:149.8pt;height:67pt;z-index:251669504;visibility:visible;mso-wrap-style:square;mso-width-percent:0;mso-height-percent:0;mso-wrap-distance-left:9pt;mso-wrap-distance-top:0;mso-wrap-distance-right:9pt;mso-wrap-distance-bottom:0;mso-position-horizontal:absolute;mso-position-horizontal-relative:text;mso-position-vertical:absolute;mso-position-vertical-relative:text;mso-width-percent:0;mso-height-percent:0;mso-width-relative:margin;mso-height-relative:margin;v-text-anchor:top" o:gfxdata="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" fillcolor="#fbd4b4 [1305]">
                 <v:shadow on="t" color="black" opacity="26214f" origin="-.5,-.5" offset=".74836mm,.74836mm"/>
                 <v:textbox inset="1mm,1mm,1mm,1mm">
                   <w:txbxContent>
@@ -3876,7 +4829,7 @@
                     <pic:cNvPicPr/>
                   </pic:nvPicPr>
                   <pic:blipFill>
-                    <a:blip r:embed="rId41">
+                    <a:blip r:embed="rId47">
                       <a:extLst>
                         <a:ext uri="{28A0092B-C50C-407E-A947-70E740481C1C}">
                           <a14:useLocalDpi xmlns:a14="http://schemas.microsoft.com/office/drawing/2010/main" val="0"/>
@@ -4022,7 +4975,7 @@
                     <pic:cNvPicPr/>
                   </pic:nvPicPr>
                   <pic:blipFill>
-                    <a:blip r:embed="rId42">
+                    <a:blip r:embed="rId48">
                       <a:extLst>
                         <a:ext uri="{28A0092B-C50C-407E-A947-70E740481C1C}">
                           <a14:useLocalDpi xmlns:a14="http://schemas.microsoft.com/office/drawing/2010/main" val="0"/>
@@ -4131,7 +5084,7 @@
                     <pic:cNvPicPr/>
                   </pic:nvPicPr>
                   <pic:blipFill>
-                    <a:blip r:embed="rId43">
+                    <a:blip r:embed="rId49">
                       <a:extLst>
                         <a:ext uri="{28A0092B-C50C-407E-A947-70E740481C1C}">
                           <a14:useLocalDpi xmlns:a14="http://schemas.microsoft.com/office/drawing/2010/main" val="0"/>
@@ -4207,8 +5160,115 @@
         <w:t>Bonus: zie je dat het licht in de lichtsensor aanblijft? Kun je het uitkrijgen?</w:t>
       </w:r>
     </w:p>
+    <w:p>
+      <w:pPr>
+        <w:rPr>
+          <w:lang w:val="en-US" w:eastAsia="nl-NL"/>
+        </w:rPr>
+      </w:pPr>
+      <w:r>
+        <w:rPr>
+          <w:lang w:val="en-US" w:eastAsia="nl-NL"/>
+        </w:rPr>
+        <w:t xml:space="preserve">Robot auto die </w:t>
+      </w:r>
+      <w:proofErr w:type="spellStart"/>
+      <w:r>
+        <w:rPr>
+          <w:lang w:val="en-US" w:eastAsia="nl-NL"/>
+        </w:rPr>
+        <w:t>staaf</w:t>
+      </w:r>
+      <w:proofErr w:type="spellEnd"/>
+      <w:r>
+        <w:rPr>
+          <w:lang w:val="en-US" w:eastAsia="nl-NL"/>
+        </w:rPr>
+        <w:t xml:space="preserve"> in </w:t>
+      </w:r>
+      <w:proofErr w:type="spellStart"/>
+      <w:r>
+        <w:rPr>
+          <w:lang w:val="en-US" w:eastAsia="nl-NL"/>
+        </w:rPr>
+        <w:t>doos</w:t>
+      </w:r>
+      <w:proofErr w:type="spellEnd"/>
+      <w:r>
+        <w:rPr>
+          <w:lang w:val="en-US" w:eastAsia="nl-NL"/>
+        </w:rPr>
+        <w:t xml:space="preserve"> </w:t>
+      </w:r>
+      <w:proofErr w:type="spellStart"/>
+      <w:r>
+        <w:rPr>
+          <w:lang w:val="en-US" w:eastAsia="nl-NL"/>
+        </w:rPr>
+        <w:t>kiept</w:t>
+      </w:r>
+      <w:proofErr w:type="spellEnd"/>
+    </w:p>
+    <w:p>
+      <w:pPr>
+        <w:rPr>
+          <w:lang w:eastAsia="nl-NL"/>
+        </w:rPr>
+      </w:pPr>
+      <w:r>
+        <w:rPr>
+          <w:lang w:eastAsia="nl-NL"/>
+        </w:rPr>
+        <w:t>Dobbelsteen - een wiel met cijfers</w:t>
+      </w:r>
+      <w:r>
+        <w:rPr>
+          <w:lang w:eastAsia="nl-NL"/>
+        </w:rPr>
+        <w:t xml:space="preserve"> en op display</w:t>
+      </w:r>
+    </w:p>
+    <w:p>
+      <w:pPr>
+        <w:rPr>
+          <w:lang w:eastAsia="nl-NL"/>
+        </w:rPr>
+      </w:pPr>
+      <w:r>
+        <w:rPr>
+          <w:lang w:eastAsia="nl-NL"/>
+        </w:rPr>
+        <w:t>Munt-geld teller</w:t>
+      </w:r>
+    </w:p>
+    <w:p>
+      <w:pPr>
+        <w:rPr>
+          <w:lang w:eastAsia="nl-NL"/>
+        </w:rPr>
+      </w:pPr>
+      <w:r>
+        <w:rPr>
+          <w:lang w:eastAsia="nl-NL"/>
+        </w:rPr>
+        <w:t>2x dobbelsteen, print of je wint (bij gelijk)</w:t>
+      </w:r>
+    </w:p>
+    <w:p>
+      <w:pPr>
+        <w:rPr>
+          <w:lang w:eastAsia="nl-NL"/>
+        </w:rPr>
+      </w:pPr>
+      <w:r>
+        <w:rPr>
+          <w:lang w:eastAsia="nl-NL"/>
+        </w:rPr>
+        <w:t>2x dobbelsteen plus score</w:t>
+      </w:r>
+    </w:p>
     <w:sectPr>
-      <w:footerReference w:type="default" r:id="rId44"/>
+      <w:footerReference w:type="default" r:id="rId50"/>
       <w:pgSz w:w="11906" w:h="16838"/>
       <w:pgMar w:top="1440" w:right="1080" w:bottom="1440" w:left="1080" w:header="708" w:footer="708" w:gutter="0"/>
       <w:cols w:space="708"/>
@@ -5074,6 +6134,119 @@
     </w:lvl>
   </w:abstractNum>
   <w:abstractNum w:abstractNumId="7">
+    <w:nsid w:val="2EBA5A8A"/>
+    <w:multiLevelType w:val="hybridMultilevel"/>
+    <w:tmpl w:val="50D42B80"/>
+    <w:lvl w:ilvl="0" w:tplc="04130001">
+      <w:start w:val="1"/>
+      <w:numFmt w:val="bullet"/>
+      <w:lvlText w:val=""/>
+      <w:lvlJc w:val="left"/>
+      <w:pPr>
+        <w:ind w:left="720" w:hanging="360"/>
+      </w:pPr>
+      <w:rPr>
+        <w:rFonts w:ascii="Symbol" w:hAnsi="Symbol" w:hint="default"/>
+      </w:rPr>
+    </w:lvl>
+    <w:lvl w:ilvl="1" w:tplc="04130003" w:tentative="1">
+      <w:start w:val="1"/>
+      <w:numFmt w:val="bullet"/>
+      <w:lvlText w:val="o"/>
+      <w:lvlJc w:val="left"/>
+      <w:pPr>
+        <w:ind w:left="1440" w:hanging="360"/>
+      </w:pPr>
+      <w:rPr>
+        <w:rFonts w:ascii="Courier New" w:hAnsi="Courier New" w:cs="Courier New" w:hint="default"/>
+      </w:rPr>
+    </w:lvl>
+    <w:lvl w:ilvl="2" w:tplc="04130005" w:tentative="1">
+      <w:start w:val="1"/>
+      <w:numFmt w:val="bullet"/>
+      <w:lvlText w:val=""/>
+      <w:lvlJc w:val="left"/>
+      <w:pPr>
+        <w:ind w:left="2160" w:hanging="360"/>
+      </w:pPr>
+      <w:rPr>
+        <w:rFonts w:ascii="Wingdings" w:hAnsi="Wingdings" w:hint="default"/>
+      </w:rPr>
+    </w:lvl>
+    <w:lvl w:ilvl="3" w:tplc="04130001" w:tentative="1">
+      <w:start w:val="1"/>
+      <w:numFmt w:val="bullet"/>
+      <w:lvlText w:val=""/>
+      <w:lvlJc w:val="left"/>
+      <w:pPr>
+        <w:ind w:left="2880" w:hanging="360"/>
+      </w:pPr>
+      <w:rPr>
+        <w:rFonts w:ascii="Symbol" w:hAnsi="Symbol" w:hint="default"/>
+      </w:rPr>
+    </w:lvl>
+    <w:lvl w:ilvl="4" w:tplc="04130003" w:tentative="1">
+      <w:start w:val="1"/>
+      <w:numFmt w:val="bullet"/>
+      <w:lvlText w:val="o"/>
+      <w:lvlJc w:val="left"/>
+      <w:pPr>
+        <w:ind w:left="3600" w:hanging="360"/>
+      </w:pPr>
+      <w:rPr>
+        <w:rFonts w:ascii="Courier New" w:hAnsi="Courier New" w:cs="Courier New" w:hint="default"/>
+      </w:rPr>
+    </w:lvl>
+    <w:lvl w:ilvl="5" w:tplc="04130005" w:tentative="1">
+      <w:start w:val="1"/>
+      <w:numFmt w:val="bullet"/>
+      <w:lvlText w:val=""/>
+      <w:lvlJc w:val="left"/>
+      <w:pPr>
+        <w:ind w:left="4320" w:hanging="360"/>
+      </w:pPr>
+      <w:rPr>
+        <w:rFonts w:ascii="Wingdings" w:hAnsi="Wingdings" w:hint="default"/>
+      </w:rPr>
+    </w:lvl>
+    <w:lvl w:ilvl="6" w:tplc="04130001" w:tentative="1">
+      <w:start w:val="1"/>
+      <w:numFmt w:val="bullet"/>
+      <w:lvlText w:val=""/>
+      <w:lvlJc w:val="left"/>
+      <w:pPr>
+        <w:ind w:left="5040" w:hanging="360"/>
+      </w:pPr>
+      <w:rPr>
+        <w:rFonts w:ascii="Symbol" w:hAnsi="Symbol" w:hint="default"/>
+      </w:rPr>
+    </w:lvl>
+    <w:lvl w:ilvl="7" w:tplc="04130003" w:tentative="1">
+      <w:start w:val="1"/>
+      <w:numFmt w:val="bullet"/>
+      <w:lvlText w:val="o"/>
+      <w:lvlJc w:val="left"/>
+      <w:pPr>
+        <w:ind w:left="5760" w:hanging="360"/>
+      </w:pPr>
+      <w:rPr>
+        <w:rFonts w:ascii="Courier New" w:hAnsi="Courier New" w:cs="Courier New" w:hint="default"/>
+      </w:rPr>
+    </w:lvl>
+    <w:lvl w:ilvl="8" w:tplc="04130005" w:tentative="1">
+      <w:start w:val="1"/>
+      <w:numFmt w:val="bullet"/>
+      <w:lvlText w:val=""/>
+      <w:lvlJc w:val="left"/>
+      <w:pPr>
+        <w:ind w:left="6480" w:hanging="360"/>
+      </w:pPr>
+      <w:rPr>
+        <w:rFonts w:ascii="Wingdings" w:hAnsi="Wingdings" w:hint="default"/>
+      </w:rPr>
+    </w:lvl>
+  </w:abstractNum>
+  <w:abstractNum w:abstractNumId="8">
     <w:nsid w:val="43A25EFF"/>
     <w:multiLevelType w:val="hybridMultilevel"/>
     <w:tmpl w:val="527486E2"/>
@@ -5186,7 +6359,7 @@
       </w:rPr>
     </w:lvl>
   </w:abstractNum>
-  <w:abstractNum w:abstractNumId="8">
+  <w:abstractNum w:abstractNumId="9">
     <w:nsid w:val="476E7913"/>
     <w:multiLevelType w:val="hybridMultilevel"/>
     <w:tmpl w:val="34E0D0B0"/>
@@ -5299,7 +6472,7 @@
       </w:rPr>
     </w:lvl>
   </w:abstractNum>
-  <w:abstractNum w:abstractNumId="9">
+  <w:abstractNum w:abstractNumId="10">
     <w:nsid w:val="52EE33D4"/>
     <w:multiLevelType w:val="hybridMultilevel"/>
     <w:tmpl w:val="9E86005C"/>
@@ -5421,7 +6594,7 @@
       </w:pPr>
     </w:lvl>
   </w:abstractNum>
-  <w:abstractNum w:abstractNumId="10">
+  <w:abstractNum w:abstractNumId="11">
     <w:nsid w:val="7B053780"/>
     <w:multiLevelType w:val="hybridMultilevel"/>
     <w:tmpl w:val="E4F2DB82"/>
@@ -5534,7 +6707,7 @@
       </w:rPr>
     </w:lvl>
   </w:abstractNum>
-  <w:abstractNum w:abstractNumId="11">
+  <w:abstractNum w:abstractNumId="12">
     <w:nsid w:val="7FAF23A4"/>
     <w:multiLevelType w:val="hybridMultilevel"/>
     <w:tmpl w:val="246EE9DA"/>
@@ -5648,19 +6821,19 @@
     </w:lvl>
   </w:abstractNum>
   <w:num w:numId="1">
-    <w:abstractNumId w:val="9"/>
+    <w:abstractNumId w:val="10"/>
   </w:num>
   <w:num w:numId="2">
     <w:abstractNumId w:val="5"/>
   </w:num>
   <w:num w:numId="3">
-    <w:abstractNumId w:val="10"/>
+    <w:abstractNumId w:val="11"/>
   </w:num>
   <w:num w:numId="4">
-    <w:abstractNumId w:val="8"/>
+    <w:abstractNumId w:val="9"/>
   </w:num>
   <w:num w:numId="5">
-    <w:abstractNumId w:val="11"/>
+    <w:abstractNumId w:val="12"/>
   </w:num>
   <w:num w:numId="6">
     <w:abstractNumId w:val="1"/>
@@ -5675,13 +6848,16 @@
     <w:abstractNumId w:val="2"/>
   </w:num>
   <w:num w:numId="10">
-    <w:abstractNumId w:val="7"/>
+    <w:abstractNumId w:val="8"/>
   </w:num>
   <w:num w:numId="11">
     <w:abstractNumId w:val="6"/>
   </w:num>
   <w:num w:numId="12">
     <w:abstractNumId w:val="4"/>
+  </w:num>
+  <w:num w:numId="13">
+    <w:abstractNumId w:val="7"/>
   </w:num>
 </w:numbering>
 </file>
@@ -5873,6 +7049,30 @@
       <w:szCs w:val="28"/>
     </w:rPr>
   </w:style>
+  <w:style w:type="paragraph" w:styleId="Heading2">
+    <w:name w:val="heading 2"/>
+    <w:basedOn w:val="Normal"/>
+    <w:next w:val="Normal"/>
+    <w:link w:val="Heading2Char"/>
+    <w:uiPriority w:val="9"/>
+    <w:unhideWhenUsed/>
+    <w:qFormat/>
+    <w:rsid w:val="001F2497"/>
+    <w:pPr>
+      <w:keepNext/>
+      <w:keepLines/>
+      <w:spacing w:before="200" w:after="0"/>
+      <w:outlineLvl w:val="1"/>
+    </w:pPr>
+    <w:rPr>
+      <w:rFonts w:asciiTheme="majorHAnsi" w:eastAsiaTheme="majorEastAsia" w:hAnsiTheme="majorHAnsi" w:cstheme="majorBidi"/>
+      <w:b/>
+      <w:bCs/>
+      <w:color w:val="4F81BD" w:themeColor="accent1"/>
+      <w:sz w:val="26"/>
+      <w:szCs w:val="26"/>
+    </w:rPr>
+  </w:style>
   <w:style w:type="character" w:default="1" w:styleId="DefaultParagraphFont">
     <w:name w:val="Default Paragraph Font"/>
     <w:uiPriority w:val="1"/>
@@ -6005,7 +7205,7 @@
     <w:basedOn w:val="Normal"/>
     <w:next w:val="Kop2"/>
     <w:qFormat/>
-    <w:rsid w:val="00666370"/>
+    <w:rsid w:val="003804AD"/>
     <w:pPr>
       <w:pageBreakBefore/>
       <w:pBdr>
@@ -6013,7 +7213,7 @@
         <w:bottom w:val="single" w:sz="4" w:space="1" w:color="auto"/>
       </w:pBdr>
       <w:tabs>
-        <w:tab w:val="left" w:pos="2552"/>
+        <w:tab w:val="right" w:pos="9781"/>
       </w:tabs>
       <w:spacing w:after="360"/>
     </w:pPr>
@@ -6036,6 +7236,21 @@
       <w:b/>
       <w:sz w:val="28"/>
       <w:szCs w:val="28"/>
+    </w:rPr>
+  </w:style>
+  <w:style w:type="character" w:customStyle="1" w:styleId="Heading2Char">
+    <w:name w:val="Heading 2 Char"/>
+    <w:basedOn w:val="DefaultParagraphFont"/>
+    <w:link w:val="Heading2"/>
+    <w:uiPriority w:val="9"/>
+    <w:rsid w:val="001F2497"/>
+    <w:rPr>
+      <w:rFonts w:asciiTheme="majorHAnsi" w:eastAsiaTheme="majorEastAsia" w:hAnsiTheme="majorHAnsi" w:cstheme="majorBidi"/>
+      <w:b/>
+      <w:bCs/>
+      <w:color w:val="4F81BD" w:themeColor="accent1"/>
+      <w:sz w:val="26"/>
+      <w:szCs w:val="26"/>
     </w:rPr>
   </w:style>
 </w:styles>
@@ -6228,6 +7443,30 @@
       <w:szCs w:val="28"/>
     </w:rPr>
   </w:style>
+  <w:style w:type="paragraph" w:styleId="Heading2">
+    <w:name w:val="heading 2"/>
+    <w:basedOn w:val="Normal"/>
+    <w:next w:val="Normal"/>
+    <w:link w:val="Heading2Char"/>
+    <w:uiPriority w:val="9"/>
+    <w:unhideWhenUsed/>
+    <w:qFormat/>
+    <w:rsid w:val="001F2497"/>
+    <w:pPr>
+      <w:keepNext/>
+      <w:keepLines/>
+      <w:spacing w:before="200" w:after="0"/>
+      <w:outlineLvl w:val="1"/>
+    </w:pPr>
+    <w:rPr>
+      <w:rFonts w:asciiTheme="majorHAnsi" w:eastAsiaTheme="majorEastAsia" w:hAnsiTheme="majorHAnsi" w:cstheme="majorBidi"/>
+      <w:b/>
+      <w:bCs/>
+      <w:color w:val="4F81BD" w:themeColor="accent1"/>
+      <w:sz w:val="26"/>
+      <w:szCs w:val="26"/>
+    </w:rPr>
+  </w:style>
   <w:style w:type="character" w:default="1" w:styleId="DefaultParagraphFont">
     <w:name w:val="Default Paragraph Font"/>
     <w:uiPriority w:val="1"/>
@@ -6360,7 +7599,7 @@
     <w:basedOn w:val="Normal"/>
     <w:next w:val="Kop2"/>
     <w:qFormat/>
-    <w:rsid w:val="00666370"/>
+    <w:rsid w:val="003804AD"/>
     <w:pPr>
       <w:pageBreakBefore/>
       <w:pBdr>
@@ -6368,7 +7607,7 @@
         <w:bottom w:val="single" w:sz="4" w:space="1" w:color="auto"/>
       </w:pBdr>
       <w:tabs>
-        <w:tab w:val="left" w:pos="2552"/>
+        <w:tab w:val="right" w:pos="9781"/>
       </w:tabs>
       <w:spacing w:after="360"/>
     </w:pPr>
@@ -6391,6 +7630,21 @@
       <w:b/>
       <w:sz w:val="28"/>
       <w:szCs w:val="28"/>
+    </w:rPr>
+  </w:style>
+  <w:style w:type="character" w:customStyle="1" w:styleId="Heading2Char">
+    <w:name w:val="Heading 2 Char"/>
+    <w:basedOn w:val="DefaultParagraphFont"/>
+    <w:link w:val="Heading2"/>
+    <w:uiPriority w:val="9"/>
+    <w:rsid w:val="001F2497"/>
+    <w:rPr>
+      <w:rFonts w:asciiTheme="majorHAnsi" w:eastAsiaTheme="majorEastAsia" w:hAnsiTheme="majorHAnsi" w:cstheme="majorBidi"/>
+      <w:b/>
+      <w:bCs/>
+      <w:color w:val="4F81BD" w:themeColor="accent1"/>
+      <w:sz w:val="26"/>
+      <w:szCs w:val="26"/>
     </w:rPr>
   </w:style>
 </w:styles>

</xml_diff>

<commit_message>
Opdrachten05.docx - exercise 00-10 - 2014-03-27
</commit_message>
<xml_diff>
--- a/nxt/legoclub/LegoClub.docx
+++ b/nxt/legoclub/LegoClub.docx
@@ -26,7 +26,7 @@
       <w:r>
         <w:rPr>
           <w:noProof/>
-          <w:lang w:eastAsia="nl-NL"/>
+          <w:lang w:val="en-US" w:eastAsia="zh-TW"/>
         </w:rPr>
         <w:drawing>
           <wp:anchor distT="0" distB="0" distL="114300" distR="114300" simplePos="0" relativeHeight="251673600" behindDoc="0" locked="0" layoutInCell="1" allowOverlap="1" wp14:anchorId="6124647A" wp14:editId="4C2F9984">
@@ -128,7 +128,7 @@
       <w:r>
         <w:rPr>
           <w:noProof/>
-          <w:lang w:eastAsia="nl-NL"/>
+          <w:lang w:val="en-US" w:eastAsia="zh-TW"/>
         </w:rPr>
         <w:drawing>
           <wp:anchor distT="0" distB="0" distL="114300" distR="114300" simplePos="0" relativeHeight="251671552" behindDoc="0" locked="0" layoutInCell="1" allowOverlap="1" wp14:anchorId="59213B83" wp14:editId="6AF4F345">
@@ -210,7 +210,7 @@
       <w:r>
         <w:rPr>
           <w:noProof/>
-          <w:lang w:eastAsia="nl-NL"/>
+          <w:lang w:val="en-US" w:eastAsia="zh-TW"/>
         </w:rPr>
         <w:drawing>
           <wp:anchor distT="0" distB="0" distL="114300" distR="114300" simplePos="0" relativeHeight="251672576" behindDoc="0" locked="0" layoutInCell="1" allowOverlap="1" wp14:anchorId="5225805F" wp14:editId="03BAA258">
@@ -288,7 +288,7 @@
       <w:r>
         <w:rPr>
           <w:noProof/>
-          <w:lang w:eastAsia="nl-NL"/>
+          <w:lang w:val="en-US" w:eastAsia="zh-TW"/>
         </w:rPr>
         <w:drawing>
           <wp:anchor distT="0" distB="0" distL="114300" distR="114300" simplePos="0" relativeHeight="251674624" behindDoc="0" locked="0" layoutInCell="1" allowOverlap="1" wp14:anchorId="29F2B7AD" wp14:editId="5F7D3A0B">
@@ -394,7 +394,7 @@
       <w:r>
         <w:rPr>
           <w:noProof/>
-          <w:lang w:eastAsia="nl-NL"/>
+          <w:lang w:val="en-US" w:eastAsia="zh-TW"/>
         </w:rPr>
         <w:drawing>
           <wp:anchor distT="0" distB="0" distL="114300" distR="114300" simplePos="0" relativeHeight="251675648" behindDoc="0" locked="0" layoutInCell="1" allowOverlap="1" wp14:anchorId="62289BCC" wp14:editId="4AEDDF37">
@@ -527,7 +527,7 @@
       <w:r>
         <w:rPr>
           <w:noProof/>
-          <w:lang w:eastAsia="nl-NL"/>
+          <w:lang w:val="en-US" w:eastAsia="zh-TW"/>
         </w:rPr>
         <mc:AlternateContent>
           <mc:Choice Requires="wps">
@@ -674,7 +674,7 @@
       <w:r>
         <w:rPr>
           <w:noProof/>
-          <w:lang w:eastAsia="nl-NL"/>
+          <w:lang w:val="en-US" w:eastAsia="zh-TW"/>
         </w:rPr>
         <w:drawing>
           <wp:inline distT="0" distB="0" distL="0" distR="0" wp14:anchorId="3D705C7C" wp14:editId="1A98E2AE">
@@ -758,7 +758,7 @@
       <w:r>
         <w:rPr>
           <w:noProof/>
-          <w:lang w:eastAsia="nl-NL"/>
+          <w:lang w:val="en-US" w:eastAsia="zh-TW"/>
         </w:rPr>
         <w:drawing>
           <wp:anchor distT="0" distB="0" distL="114300" distR="114300" simplePos="0" relativeHeight="251660288" behindDoc="0" locked="0" layoutInCell="1" allowOverlap="1" wp14:anchorId="1FA510F6" wp14:editId="1A888363">
@@ -945,7 +945,7 @@
       <w:r>
         <w:rPr>
           <w:noProof/>
-          <w:lang w:eastAsia="nl-NL"/>
+          <w:lang w:val="en-US" w:eastAsia="zh-TW"/>
         </w:rPr>
         <w:drawing>
           <wp:anchor distT="0" distB="0" distL="114300" distR="114300" simplePos="0" relativeHeight="251659264" behindDoc="1" locked="0" layoutInCell="1" allowOverlap="1" wp14:anchorId="02253487" wp14:editId="685CBE10">
@@ -1073,7 +1073,7 @@
       <w:r>
         <w:rPr>
           <w:noProof/>
-          <w:lang w:eastAsia="nl-NL"/>
+          <w:lang w:val="en-US" w:eastAsia="zh-TW"/>
         </w:rPr>
         <w:drawing>
           <wp:inline distT="0" distB="0" distL="0" distR="0" wp14:anchorId="48F44D4C" wp14:editId="5F463326">
@@ -1141,7 +1141,7 @@
       <w:r>
         <w:rPr>
           <w:noProof/>
-          <w:lang w:eastAsia="nl-NL"/>
+          <w:lang w:val="en-US" w:eastAsia="zh-TW"/>
         </w:rPr>
         <w:drawing>
           <wp:anchor distT="0" distB="0" distL="114300" distR="114300" simplePos="0" relativeHeight="251661312" behindDoc="0" locked="0" layoutInCell="1" allowOverlap="1" wp14:anchorId="56EB531D" wp14:editId="1CE06B0F">
@@ -1272,7 +1272,7 @@
       <w:r>
         <w:rPr>
           <w:noProof/>
-          <w:lang w:eastAsia="nl-NL"/>
+          <w:lang w:val="en-US" w:eastAsia="zh-TW"/>
         </w:rPr>
         <w:drawing>
           <wp:anchor distT="0" distB="0" distL="114300" distR="114300" simplePos="0" relativeHeight="251662336" behindDoc="0" locked="0" layoutInCell="1" allowOverlap="1" wp14:anchorId="6877EB06" wp14:editId="5B803772">
@@ -1432,7 +1432,7 @@
       <w:r>
         <w:rPr>
           <w:noProof/>
-          <w:lang w:eastAsia="nl-NL"/>
+          <w:lang w:val="en-US" w:eastAsia="zh-TW"/>
         </w:rPr>
         <w:drawing>
           <wp:inline distT="0" distB="0" distL="0" distR="0" wp14:anchorId="60DBEA54" wp14:editId="6FB97127">
@@ -1502,7 +1502,7 @@
       <w:r>
         <w:rPr>
           <w:noProof/>
-          <w:lang w:eastAsia="nl-NL"/>
+          <w:lang w:val="en-US" w:eastAsia="zh-TW"/>
         </w:rPr>
         <w:drawing>
           <wp:anchor distT="0" distB="0" distL="114300" distR="114300" simplePos="0" relativeHeight="251664384" behindDoc="0" locked="0" layoutInCell="1" allowOverlap="1" wp14:anchorId="27493040" wp14:editId="3DCCD494">
@@ -1635,7 +1635,7 @@
       <w:r>
         <w:rPr>
           <w:noProof/>
-          <w:lang w:eastAsia="nl-NL"/>
+          <w:lang w:val="en-US" w:eastAsia="zh-TW"/>
         </w:rPr>
         <w:drawing>
           <wp:inline distT="0" distB="0" distL="0" distR="0" wp14:anchorId="7603F69F" wp14:editId="11192F32">
@@ -1746,7 +1746,7 @@
       <w:r>
         <w:rPr>
           <w:noProof/>
-          <w:lang w:eastAsia="nl-NL"/>
+          <w:lang w:val="en-US" w:eastAsia="zh-TW"/>
         </w:rPr>
         <w:drawing>
           <wp:inline distT="0" distB="0" distL="0" distR="0" wp14:anchorId="0E344757" wp14:editId="06A19499">
@@ -1799,7 +1799,7 @@
       <w:r>
         <w:rPr>
           <w:noProof/>
-          <w:lang w:eastAsia="nl-NL"/>
+          <w:lang w:val="en-US" w:eastAsia="zh-TW"/>
         </w:rPr>
         <w:drawing>
           <wp:inline distT="0" distB="0" distL="0" distR="0" wp14:anchorId="7FCE69B3" wp14:editId="2CB9FA1B">
@@ -1856,7 +1856,7 @@
       <w:r>
         <w:rPr>
           <w:noProof/>
-          <w:lang w:eastAsia="nl-NL"/>
+          <w:lang w:val="en-US" w:eastAsia="zh-TW"/>
         </w:rPr>
         <w:drawing>
           <wp:inline distT="0" distB="0" distL="0" distR="0" wp14:anchorId="75BC9DDF" wp14:editId="60015977">
@@ -1992,7 +1992,7 @@
       <w:r>
         <w:rPr>
           <w:noProof/>
-          <w:lang w:eastAsia="nl-NL"/>
+          <w:lang w:val="en-US" w:eastAsia="zh-TW"/>
         </w:rPr>
         <w:drawing>
           <wp:inline distT="0" distB="0" distL="0" distR="0" wp14:anchorId="2E5F0083" wp14:editId="0DA35CDD">
@@ -2042,7 +2042,7 @@
       <w:r>
         <w:rPr>
           <w:noProof/>
-          <w:lang w:eastAsia="nl-NL"/>
+          <w:lang w:val="en-US" w:eastAsia="zh-TW"/>
         </w:rPr>
         <w:drawing>
           <wp:inline distT="0" distB="0" distL="0" distR="0" wp14:anchorId="4F2E3166" wp14:editId="3A29E8DA">
@@ -2109,7 +2109,7 @@
       <w:r>
         <w:rPr>
           <w:noProof/>
-          <w:lang w:eastAsia="nl-NL"/>
+          <w:lang w:val="en-US" w:eastAsia="zh-TW"/>
         </w:rPr>
         <w:drawing>
           <wp:anchor distT="0" distB="0" distL="114300" distR="114300" simplePos="0" relativeHeight="251663360" behindDoc="0" locked="0" layoutInCell="1" allowOverlap="1" wp14:anchorId="74D6C204" wp14:editId="6DDE16F3">
@@ -2281,7 +2281,7 @@
       <w:r>
         <w:rPr>
           <w:noProof/>
-          <w:lang w:eastAsia="nl-NL"/>
+          <w:lang w:val="en-US" w:eastAsia="zh-TW"/>
         </w:rPr>
         <w:drawing>
           <wp:inline distT="0" distB="0" distL="0" distR="0" wp14:anchorId="7C236016" wp14:editId="742A16E9">
@@ -2331,7 +2331,7 @@
       <w:r>
         <w:rPr>
           <w:noProof/>
-          <w:lang w:eastAsia="nl-NL"/>
+          <w:lang w:val="en-US" w:eastAsia="zh-TW"/>
         </w:rPr>
         <w:drawing>
           <wp:inline distT="0" distB="0" distL="0" distR="0" wp14:anchorId="0DBDF0A5" wp14:editId="4AC59121">
@@ -2473,7 +2473,7 @@
       <w:r>
         <w:rPr>
           <w:noProof/>
-          <w:lang w:eastAsia="nl-NL"/>
+          <w:lang w:val="en-US" w:eastAsia="zh-TW"/>
         </w:rPr>
         <w:drawing>
           <wp:inline distT="0" distB="0" distL="0" distR="0" wp14:anchorId="4A106CCC" wp14:editId="732AB1D6">
@@ -2527,7 +2527,7 @@
       <w:r>
         <w:rPr>
           <w:noProof/>
-          <w:lang w:eastAsia="nl-NL"/>
+          <w:lang w:val="en-US" w:eastAsia="zh-TW"/>
         </w:rPr>
         <w:drawing>
           <wp:inline distT="0" distB="0" distL="0" distR="0" wp14:anchorId="47F555E1" wp14:editId="29EC6B63">
@@ -2611,7 +2611,7 @@
       <w:r>
         <w:rPr>
           <w:noProof/>
-          <w:lang w:eastAsia="nl-NL"/>
+          <w:lang w:val="en-US" w:eastAsia="zh-TW"/>
         </w:rPr>
         <w:drawing>
           <wp:inline distT="0" distB="0" distL="0" distR="0" wp14:anchorId="6DE075DA" wp14:editId="57161192">
@@ -2757,7 +2757,7 @@
       <w:r>
         <w:rPr>
           <w:noProof/>
-          <w:lang w:eastAsia="nl-NL"/>
+          <w:lang w:val="en-US" w:eastAsia="zh-TW"/>
         </w:rPr>
         <w:drawing>
           <wp:inline distT="0" distB="0" distL="0" distR="0" wp14:anchorId="04AD051B" wp14:editId="7CA981F8">
@@ -2812,7 +2812,7 @@
       <w:r>
         <w:rPr>
           <w:noProof/>
-          <w:lang w:eastAsia="nl-NL"/>
+          <w:lang w:val="en-US" w:eastAsia="zh-TW"/>
         </w:rPr>
         <w:lastRenderedPageBreak/>
         <w:drawing>
@@ -2995,7 +2995,7 @@
       <w:r>
         <w:rPr>
           <w:noProof/>
-          <w:lang w:eastAsia="nl-NL"/>
+          <w:lang w:val="en-US" w:eastAsia="zh-TW"/>
         </w:rPr>
         <w:drawing>
           <wp:inline distT="0" distB="0" distL="0" distR="0" wp14:anchorId="5A73122F" wp14:editId="0B8D6B78">
@@ -3045,7 +3045,7 @@
       <w:r>
         <w:rPr>
           <w:noProof/>
-          <w:lang w:eastAsia="nl-NL"/>
+          <w:lang w:val="en-US" w:eastAsia="zh-TW"/>
         </w:rPr>
         <w:drawing>
           <wp:inline distT="0" distB="0" distL="0" distR="0" wp14:anchorId="4B609EA1" wp14:editId="54B25DA1">
@@ -3095,7 +3095,7 @@
       <w:r>
         <w:rPr>
           <w:noProof/>
-          <w:lang w:eastAsia="nl-NL"/>
+          <w:lang w:val="en-US" w:eastAsia="zh-TW"/>
         </w:rPr>
         <w:drawing>
           <wp:inline distT="0" distB="0" distL="0" distR="0" wp14:anchorId="59BECCD8" wp14:editId="07C54EC4">
@@ -3166,7 +3166,7 @@
       <w:r>
         <w:rPr>
           <w:noProof/>
-          <w:lang w:eastAsia="nl-NL"/>
+          <w:lang w:val="en-US" w:eastAsia="zh-TW"/>
         </w:rPr>
         <w:drawing>
           <wp:inline distT="0" distB="0" distL="0" distR="0" wp14:anchorId="376B75F1" wp14:editId="309875FE">
@@ -3326,7 +3326,155 @@
         <w:pStyle w:val="Kop1"/>
       </w:pPr>
       <w:r>
+        <w:rPr>
+          <w:noProof/>
+          <w:lang w:val="en-US" w:eastAsia="zh-TW"/>
+        </w:rPr>
         <w:lastRenderedPageBreak/>
+        <mc:AlternateContent>
+          <mc:Choice Requires="wps">
+            <w:drawing>
+              <wp:anchor distT="0" distB="0" distL="114300" distR="114300" simplePos="0" relativeHeight="251686912" behindDoc="0" locked="0" layoutInCell="1" allowOverlap="1" wp14:anchorId="79935E59" wp14:editId="25976EF9">
+                <wp:simplePos x="0" y="0"/>
+                <wp:positionH relativeFrom="column">
+                  <wp:posOffset>1023731</wp:posOffset>
+                </wp:positionH>
+                <wp:positionV relativeFrom="paragraph">
+                  <wp:posOffset>-238539</wp:posOffset>
+                </wp:positionV>
+                <wp:extent cx="5255398" cy="237407"/>
+                <wp:effectExtent l="0" t="0" r="2540" b="0"/>
+                <wp:wrapNone/>
+                <wp:docPr id="42" name="Text Box 2"/>
+                <wp:cNvGraphicFramePr>
+                  <a:graphicFrameLocks xmlns:a="http://schemas.openxmlformats.org/drawingml/2006/main"/>
+                </wp:cNvGraphicFramePr>
+                <a:graphic xmlns:a="http://schemas.openxmlformats.org/drawingml/2006/main">
+                  <a:graphicData uri="http://schemas.microsoft.com/office/word/2010/wordprocessingShape">
+                    <wps:wsp>
+                      <wps:cNvSpPr txBox="1">
+                        <a:spLocks noChangeArrowheads="1"/>
+                      </wps:cNvSpPr>
+                      <wps:spPr bwMode="auto">
+                        <a:xfrm>
+                          <a:off x="0" y="0"/>
+                          <a:ext cx="5255398" cy="237407"/>
+                        </a:xfrm>
+                        <a:prstGeom prst="rect">
+                          <a:avLst/>
+                        </a:prstGeom>
+                        <a:solidFill>
+                          <a:srgbClr val="FFFFFF"/>
+                        </a:solidFill>
+                        <a:ln w="9525">
+                          <a:noFill/>
+                          <a:miter lim="800000"/>
+                          <a:headEnd/>
+                          <a:tailEnd/>
+                        </a:ln>
+                      </wps:spPr>
+                      <wps:txbx>
+                        <w:txbxContent>
+                          <w:p>
+                            <w:pPr>
+                              <w:jc w:val="right"/>
+                              <w:rPr>
+                                <w:sz w:val="16"/>
+                                <w:szCs w:val="16"/>
+                              </w:rPr>
+                            </w:pPr>
+                            <w:r>
+                              <w:rPr>
+                                <w:sz w:val="16"/>
+                                <w:szCs w:val="16"/>
+                              </w:rPr>
+                              <w:t>Idee van</w:t>
+                            </w:r>
+                            <w:r>
+                              <w:rPr>
+                                <w:sz w:val="16"/>
+                                <w:szCs w:val="16"/>
+                              </w:rPr>
+                              <w:t xml:space="preserve"> </w:t>
+                            </w:r>
+                            <w:hyperlink r:id="rId39" w:history="1">
+                              <w:r>
+                                <w:rPr>
+                                  <w:rStyle w:val="Hyperlink"/>
+                                  <w:sz w:val="16"/>
+                                  <w:szCs w:val="16"/>
+                                </w:rPr>
+                                <w:t>http://www.nxtprograms.com/birthday_cake/index.html</w:t>
+                              </w:r>
+                            </w:hyperlink>
+                          </w:p>
+                        </w:txbxContent>
+                      </wps:txbx>
+                      <wps:bodyPr rot="0" vert="horz" wrap="square" lIns="91440" tIns="45720" rIns="91440" bIns="45720" anchor="t" anchorCtr="0">
+                        <a:noAutofit/>
+                      </wps:bodyPr>
+                    </wps:wsp>
+                  </a:graphicData>
+                </a:graphic>
+                <wp14:sizeRelH relativeFrom="margin">
+                  <wp14:pctWidth>0</wp14:pctWidth>
+                </wp14:sizeRelH>
+                <wp14:sizeRelV relativeFrom="margin">
+                  <wp14:pctHeight>0</wp14:pctHeight>
+                </wp14:sizeRelV>
+              </wp:anchor>
+            </w:drawing>
+          </mc:Choice>
+          <mc:Fallback>
+            <w:pict>
+              <v:shapetype id="_x0000_t202" coordsize="21600,21600" o:spt="202" path="m,l,21600r21600,l21600,xe">
+                <v:stroke joinstyle="miter"/>
+                <v:path gradientshapeok="t" o:connecttype="rect"/>
+              </v:shapetype>
+              <v:shape id="_x0000_s1027" type="#_x0000_t202" style="position:absolute;margin-left:80.6pt;margin-top:-18.8pt;width:413.8pt;height:18.7pt;z-index:251686912;visibility:visible;mso-wrap-style:square;mso-width-percent:0;mso-height-percent:0;mso-wrap-distance-left:9pt;mso-wrap-distance-top:0;mso-wrap-distance-right:9pt;mso-wrap-distance-bottom:0;mso-position-horizontal:absolute;mso-position-horizontal-relative:text;mso-position-vertical:absolute;mso-position-vertical-relative:text;mso-width-percent:0;mso-height-percent:0;mso-width-relative:margin;mso-height-relative:margin;v-text-anchor:top" o:gfxdata="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" stroked="f">
+                <v:textbox>
+                  <w:txbxContent>
+                    <w:p>
+                      <w:pPr>
+                        <w:jc w:val="right"/>
+                        <w:rPr>
+                          <w:sz w:val="16"/>
+                          <w:szCs w:val="16"/>
+                        </w:rPr>
+                      </w:pPr>
+                      <w:r>
+                        <w:rPr>
+                          <w:sz w:val="16"/>
+                          <w:szCs w:val="16"/>
+                        </w:rPr>
+                        <w:t>Idee van</w:t>
+                      </w:r>
+                      <w:r>
+                        <w:rPr>
+                          <w:sz w:val="16"/>
+                          <w:szCs w:val="16"/>
+                        </w:rPr>
+                        <w:t xml:space="preserve"> </w:t>
+                      </w:r>
+                      <w:hyperlink r:id="rId40" w:history="1">
+                        <w:r>
+                          <w:rPr>
+                            <w:rStyle w:val="Hyperlink"/>
+                            <w:sz w:val="16"/>
+                            <w:szCs w:val="16"/>
+                          </w:rPr>
+                          <w:t>http://www.nxtprograms.com/birthday_cake/index.html</w:t>
+                        </w:r>
+                      </w:hyperlink>
+                    </w:p>
+                  </w:txbxContent>
+                </v:textbox>
+              </v:shape>
+            </w:pict>
+          </mc:Fallback>
+        </mc:AlternateContent>
+      </w:r>
+      <w:r>
         <w:t>07 Kaars</w:t>
       </w:r>
       <w:r>
@@ -3343,10 +3491,10 @@
       <w:r>
         <w:rPr>
           <w:noProof/>
-          <w:lang w:eastAsia="nl-NL"/>
+          <w:lang w:val="en-US" w:eastAsia="zh-TW"/>
         </w:rPr>
         <w:drawing>
-          <wp:anchor distT="0" distB="0" distL="114300" distR="114300" simplePos="0" relativeHeight="251678720" behindDoc="1" locked="0" layoutInCell="1" allowOverlap="1" wp14:anchorId="6AE7CF1B" wp14:editId="5A0130A0">
+          <wp:anchor distT="0" distB="0" distL="114300" distR="114300" simplePos="0" relativeHeight="251678720" behindDoc="1" locked="0" layoutInCell="1" allowOverlap="1" wp14:anchorId="72480346" wp14:editId="4FB294A2">
             <wp:simplePos x="0" y="0"/>
             <wp:positionH relativeFrom="column">
               <wp:posOffset>4983480</wp:posOffset>
@@ -3369,7 +3517,7 @@
                     <pic:cNvPicPr/>
                   </pic:nvPicPr>
                   <pic:blipFill>
-                    <a:blip r:embed="rId39" cstate="print">
+                    <a:blip r:embed="rId41" cstate="print">
                       <a:extLst>
                         <a:ext uri="{28A0092B-C50C-407E-A947-70E740481C1C}">
                           <a14:useLocalDpi xmlns:a14="http://schemas.microsoft.com/office/drawing/2010/main" val="0"/>
@@ -3404,10 +3552,10 @@
       <w:r>
         <w:rPr>
           <w:noProof/>
-          <w:lang w:eastAsia="nl-NL"/>
+          <w:lang w:val="en-US" w:eastAsia="zh-TW"/>
         </w:rPr>
         <w:drawing>
-          <wp:anchor distT="0" distB="0" distL="114300" distR="114300" simplePos="0" relativeHeight="251679744" behindDoc="0" locked="0" layoutInCell="1" allowOverlap="1" wp14:anchorId="7AB340AA" wp14:editId="49C4B218">
+          <wp:anchor distT="0" distB="0" distL="114300" distR="114300" simplePos="0" relativeHeight="251679744" behindDoc="0" locked="0" layoutInCell="1" allowOverlap="1" wp14:anchorId="10FCDC9A" wp14:editId="4FA7B9F0">
             <wp:simplePos x="0" y="0"/>
             <wp:positionH relativeFrom="column">
               <wp:posOffset>4983480</wp:posOffset>
@@ -3430,7 +3578,7 @@
                     <pic:cNvPicPr/>
                   </pic:nvPicPr>
                   <pic:blipFill>
-                    <a:blip r:embed="rId40" cstate="print">
+                    <a:blip r:embed="rId42" cstate="print">
                       <a:extLst>
                         <a:ext uri="{28A0092B-C50C-407E-A947-70E740481C1C}">
                           <a14:useLocalDpi xmlns:a14="http://schemas.microsoft.com/office/drawing/2010/main" val="0"/>
@@ -3465,10 +3613,10 @@
       <w:r>
         <w:rPr>
           <w:noProof/>
-          <w:lang w:eastAsia="nl-NL"/>
+          <w:lang w:val="en-US" w:eastAsia="zh-TW"/>
         </w:rPr>
         <w:drawing>
-          <wp:anchor distT="0" distB="0" distL="114300" distR="114300" simplePos="0" relativeHeight="251680768" behindDoc="0" locked="0" layoutInCell="1" allowOverlap="1" wp14:anchorId="19F111C5" wp14:editId="50437E3E">
+          <wp:anchor distT="0" distB="0" distL="114300" distR="114300" simplePos="0" relativeHeight="251680768" behindDoc="0" locked="0" layoutInCell="1" allowOverlap="1" wp14:anchorId="70951CA7" wp14:editId="23792529">
             <wp:simplePos x="0" y="0"/>
             <wp:positionH relativeFrom="column">
               <wp:posOffset>4983480</wp:posOffset>
@@ -3491,7 +3639,7 @@
                     <pic:cNvPicPr/>
                   </pic:nvPicPr>
                   <pic:blipFill>
-                    <a:blip r:embed="rId41" cstate="print">
+                    <a:blip r:embed="rId43" cstate="print">
                       <a:extLst>
                         <a:ext uri="{28A0092B-C50C-407E-A947-70E740481C1C}">
                           <a14:useLocalDpi xmlns:a14="http://schemas.microsoft.com/office/drawing/2010/main" val="0"/>
@@ -3557,10 +3705,7 @@
         </w:numPr>
       </w:pPr>
       <w:r>
-        <w:t>Gebruik</w:t>
-      </w:r>
-      <w:r>
-        <w:t xml:space="preserve"> één motor (poort A).</w:t>
+        <w:t>Gebruik één motor (poort A).</w:t>
       </w:r>
     </w:p>
     <w:p>
@@ -3572,16 +3717,7 @@
         </w:numPr>
       </w:pPr>
       <w:r>
-        <w:t>Gebruik een</w:t>
-      </w:r>
-      <w:r>
-        <w:t xml:space="preserve"> druk-knop (poort 1)</w:t>
-      </w:r>
-      <w:r>
-        <w:t xml:space="preserve"> en een microfoon (poort 2)</w:t>
-      </w:r>
-      <w:r>
-        <w:t>.</w:t>
+        <w:t>Gebruik een druk-knop (poort 1) en een microfoon (poort 2).</w:t>
       </w:r>
     </w:p>
     <w:p>
@@ -3629,19 +3765,7 @@
         </w:numPr>
       </w:pPr>
       <w:r>
-        <w:t xml:space="preserve">De vlam is een as met </w:t>
-      </w:r>
-      <w:r>
-        <w:t>een oranje bovenkant</w:t>
-      </w:r>
-      <w:r>
-        <w:t xml:space="preserve"> en een glij-blok van </w:t>
-      </w:r>
-      <w:r>
-        <w:t>1×3</w:t>
-      </w:r>
-      <w:r>
-        <w:t>.</w:t>
+        <w:t>De vlam is een as met een oranje bovenkant en een glij-blok van 1×3.</w:t>
       </w:r>
     </w:p>
     <w:p>
@@ -3744,10 +3868,7 @@
         </w:numPr>
       </w:pPr>
       <w:r>
-        <w:t xml:space="preserve">Daarna </w:t>
-      </w:r>
-      <w:r>
-        <w:t>gaat de vlam</w:t>
+        <w:t>Daarna gaat de vlam</w:t>
       </w:r>
       <w:r>
         <w:t xml:space="preserve"> aan</w:t>
@@ -3768,19 +3889,7 @@
         <w:t>hoog</w:t>
       </w:r>
       <w:r>
-        <w:t xml:space="preserve"> draaien (Vermogen </w:t>
-      </w:r>
-      <w:r>
-        <w:t>2</w:t>
-      </w:r>
-      <w:r>
-        <w:t xml:space="preserve">0, Tijdsduur </w:t>
-      </w:r>
-      <w:r>
-        <w:t>6</w:t>
-      </w:r>
-      <w:r>
-        <w:t>0 graden).</w:t>
+        <w:t xml:space="preserve"> draaien (Vermogen 20, Tijdsduur 60 graden).</w:t>
       </w:r>
     </w:p>
     <w:p>
@@ -3843,13 +3952,7 @@
         </w:numPr>
       </w:pPr>
       <w:r>
-        <w:t>Daarna gaat de vlam</w:t>
-      </w:r>
-      <w:r>
-        <w:t xml:space="preserve"> uit</w:t>
-      </w:r>
-      <w:r>
-        <w:t xml:space="preserve">: motor A </w:t>
+        <w:t xml:space="preserve">Daarna gaat de vlam uit: motor A </w:t>
       </w:r>
       <w:r>
         <w:rPr>
@@ -3874,7 +3977,7 @@
       <w:r>
         <w:rPr>
           <w:noProof/>
-          <w:lang w:eastAsia="nl-NL"/>
+          <w:lang w:val="en-US" w:eastAsia="zh-TW"/>
         </w:rPr>
         <mc:AlternateContent>
           <mc:Choice Requires="wps">
@@ -3955,13 +4058,7 @@
                               <w:rPr>
                                 <w:sz w:val="18"/>
                               </w:rPr>
-                              <w:t xml:space="preserve">: </w:t>
-                            </w:r>
-                            <w:r>
-                              <w:rPr>
-                                <w:sz w:val="18"/>
-                              </w:rPr>
-                              <w:t>Als je de geluidssensor geselecteerd hebt zie je het geluidsnivo “life” (hier 98). Bij ons hoorde nivo 75 bij een flink blazen.</w:t>
+                              <w:t>: Als je de geluidssensor geselecteerd hebt zie je het geluidsnivo “life” (hier 98). Bij ons hoorde nivo 75 bij een flink blazen.</w:t>
                             </w:r>
                           </w:p>
                         </w:txbxContent>
@@ -3983,7 +4080,7 @@
           </mc:Choice>
           <mc:Fallback>
             <w:pict>
-              <v:shape id="_x0000_s1027" type="#_x0000_t202" style="position:absolute;left:0;text-align:left;margin-left:26.2pt;margin-top:-.3pt;width:149.8pt;height:55.1pt;z-index:251682816;visibility:visible;mso-wrap-style:square;mso-width-percent:0;mso-height-percent:0;mso-wrap-distance-left:9pt;mso-wrap-distance-top:0;mso-wrap-distance-right:9pt;mso-wrap-distance-bottom:0;mso-position-horizontal:absolute;mso-position-horizontal-relative:text;mso-position-vertical:absolute;mso-position-vertical-relative:text;mso-width-percent:0;mso-height-percent:0;mso-width-relative:margin;mso-height-relative:margin;v-text-anchor:top" o:gfxdata="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" fillcolor="#fbd4b4 [1305]">
+              <v:shape id="_x0000_s1028" type="#_x0000_t202" style="position:absolute;left:0;text-align:left;margin-left:26.2pt;margin-top:-.3pt;width:149.8pt;height:55.1pt;z-index:251682816;visibility:visible;mso-wrap-style:square;mso-width-percent:0;mso-height-percent:0;mso-wrap-distance-left:9pt;mso-wrap-distance-top:0;mso-wrap-distance-right:9pt;mso-wrap-distance-bottom:0;mso-position-horizontal:absolute;mso-position-horizontal-relative:text;mso-position-vertical:absolute;mso-position-vertical-relative:text;mso-width-percent:0;mso-height-percent:0;mso-width-relative:margin;mso-height-relative:margin;v-text-anchor:top" o:gfxdata="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" fillcolor="#fbd4b4 [1305]">
                 <v:shadow on="t" color="black" opacity="26214f" origin="-.5,-.5" offset=".74836mm,.74836mm"/>
                 <v:textbox inset="1mm,1mm,1mm,1mm">
                   <w:txbxContent>
@@ -4010,13 +4107,7 @@
                         <w:rPr>
                           <w:sz w:val="18"/>
                         </w:rPr>
-                        <w:t xml:space="preserve">: </w:t>
-                      </w:r>
-                      <w:r>
-                        <w:rPr>
-                          <w:sz w:val="18"/>
-                        </w:rPr>
-                        <w:t>Als je de geluidssensor geselecteerd hebt zie je het geluidsnivo “life” (hier 98). Bij ons hoorde nivo 75 bij een flink blazen.</w:t>
+                        <w:t>: Als je de geluidssensor geselecteerd hebt zie je het geluidsnivo “life” (hier 98). Bij ons hoorde nivo 75 bij een flink blazen.</w:t>
                       </w:r>
                     </w:p>
                   </w:txbxContent>
@@ -4029,7 +4120,7 @@
       <w:r>
         <w:rPr>
           <w:noProof/>
-          <w:lang w:eastAsia="nl-NL"/>
+          <w:lang w:val="en-US" w:eastAsia="zh-TW"/>
         </w:rPr>
         <w:drawing>
           <wp:inline distT="0" distB="0" distL="0" distR="0" wp14:anchorId="5791034F" wp14:editId="7138C6DC">
@@ -4047,7 +4138,7 @@
                     <pic:cNvPicPr/>
                   </pic:nvPicPr>
                   <pic:blipFill>
-                    <a:blip r:embed="rId42">
+                    <a:blip r:embed="rId44">
                       <a:extLst>
                         <a:ext uri="{28A0092B-C50C-407E-A947-70E740481C1C}">
                           <a14:useLocalDpi xmlns:a14="http://schemas.microsoft.com/office/drawing/2010/main" val="0"/>
@@ -4134,7 +4225,7 @@
       <w:r>
         <w:rPr>
           <w:noProof/>
-          <w:lang w:eastAsia="nl-NL"/>
+          <w:lang w:val="en-US" w:eastAsia="zh-TW"/>
         </w:rPr>
         <w:drawing>
           <wp:inline distT="0" distB="0" distL="0" distR="0" wp14:anchorId="2A31EBF8" wp14:editId="58366148">
@@ -4152,7 +4243,7 @@
                     <pic:cNvPicPr/>
                   </pic:nvPicPr>
                   <pic:blipFill>
-                    <a:blip r:embed="rId43">
+                    <a:blip r:embed="rId45">
                       <a:extLst>
                         <a:ext uri="{28A0092B-C50C-407E-A947-70E740481C1C}">
                           <a14:useLocalDpi xmlns:a14="http://schemas.microsoft.com/office/drawing/2010/main" val="0"/>
@@ -4186,7 +4277,7 @@
       <w:r>
         <w:rPr>
           <w:noProof/>
-          <w:lang w:eastAsia="nl-NL"/>
+          <w:lang w:val="en-US" w:eastAsia="zh-TW"/>
         </w:rPr>
         <w:drawing>
           <wp:anchor distT="0" distB="0" distL="114300" distR="114300" simplePos="0" relativeHeight="251684864" behindDoc="0" locked="0" layoutInCell="1" allowOverlap="1" wp14:anchorId="393EFF58" wp14:editId="40D693EF">
@@ -4212,7 +4303,7 @@
                     <pic:cNvPicPr/>
                   </pic:nvPicPr>
                   <pic:blipFill>
-                    <a:blip r:embed="rId44">
+                    <a:blip r:embed="rId46">
                       <a:extLst>
                         <a:ext uri="{28A0092B-C50C-407E-A947-70E740481C1C}">
                           <a14:useLocalDpi xmlns:a14="http://schemas.microsoft.com/office/drawing/2010/main" val="0"/>
@@ -4252,6 +4343,7 @@
         <w:pStyle w:val="Kop1"/>
       </w:pPr>
       <w:r>
+        <w:lastRenderedPageBreak/>
         <w:t>08</w:t>
       </w:r>
       <w:r>
@@ -4280,7 +4372,7 @@
       <w:r>
         <w:rPr>
           <w:noProof/>
-          <w:lang w:eastAsia="nl-NL"/>
+          <w:lang w:val="en-US" w:eastAsia="zh-TW"/>
         </w:rPr>
         <w:drawing>
           <wp:anchor distT="0" distB="0" distL="114300" distR="114300" simplePos="0" relativeHeight="251666432" behindDoc="0" locked="0" layoutInCell="1" allowOverlap="1" wp14:anchorId="0EA0429F" wp14:editId="35288DD4">
@@ -4306,7 +4398,7 @@
                     <pic:cNvPicPr/>
                   </pic:nvPicPr>
                   <pic:blipFill>
-                    <a:blip r:embed="rId45" cstate="print">
+                    <a:blip r:embed="rId47" cstate="print">
                       <a:extLst>
                         <a:ext uri="{28A0092B-C50C-407E-A947-70E740481C1C}">
                           <a14:useLocalDpi xmlns:a14="http://schemas.microsoft.com/office/drawing/2010/main" val="0"/>
@@ -4339,12 +4431,7 @@
         </w:drawing>
       </w:r>
       <w:r>
-        <w:t xml:space="preserve">Maak een “tafel” waar je een bal in kan drukken </w:t>
-      </w:r>
-      <w:bookmarkStart w:id="0" w:name="_GoBack"/>
-      <w:bookmarkEnd w:id="0"/>
-      <w:r>
-        <w:t>en die dan vertelt (praten!) of de bal rood of blauw is.</w:t>
+        <w:t>Maak een “tafel” waar je een bal in kan drukken en die dan vertelt (praten!) of de bal rood of blauw is.</w:t>
       </w:r>
     </w:p>
     <w:p>
@@ -4431,7 +4518,7 @@
       <w:r>
         <w:rPr>
           <w:noProof/>
-          <w:lang w:eastAsia="nl-NL"/>
+          <w:lang w:val="en-US" w:eastAsia="zh-TW"/>
         </w:rPr>
         <w:drawing>
           <wp:anchor distT="0" distB="0" distL="114300" distR="114300" simplePos="0" relativeHeight="251667456" behindDoc="0" locked="0" layoutInCell="1" allowOverlap="1" wp14:anchorId="6FD5BD1A" wp14:editId="75C48C66">
@@ -4457,7 +4544,7 @@
                     <pic:cNvPicPr/>
                   </pic:nvPicPr>
                   <pic:blipFill>
-                    <a:blip r:embed="rId46">
+                    <a:blip r:embed="rId48">
                       <a:extLst>
                         <a:ext uri="{28A0092B-C50C-407E-A947-70E740481C1C}">
                           <a14:useLocalDpi xmlns:a14="http://schemas.microsoft.com/office/drawing/2010/main" val="0"/>
@@ -4500,12 +4587,12 @@
       <w:r>
         <w:rPr>
           <w:noProof/>
-          <w:lang w:eastAsia="nl-NL"/>
+          <w:lang w:val="en-US" w:eastAsia="zh-TW"/>
         </w:rPr>
         <mc:AlternateContent>
           <mc:Choice Requires="wps">
             <w:drawing>
-              <wp:anchor distT="0" distB="0" distL="114300" distR="114300" simplePos="0" relativeHeight="251669504" behindDoc="0" locked="0" layoutInCell="1" allowOverlap="1" wp14:anchorId="4253227A" wp14:editId="0A5E8A2D">
+              <wp:anchor distT="0" distB="0" distL="114300" distR="114300" simplePos="0" relativeHeight="251669504" behindDoc="0" locked="0" layoutInCell="1" allowOverlap="1" wp14:anchorId="0A53496B" wp14:editId="383434AF">
                 <wp:simplePos x="0" y="0"/>
                 <wp:positionH relativeFrom="column">
                   <wp:posOffset>4299585</wp:posOffset>
@@ -4687,7 +4774,7 @@
           </mc:Choice>
           <mc:Fallback>
             <w:pict>
-              <v:shape id="_x0000_s1028" type="#_x0000_t202" style="position:absolute;left:0;text-align:left;margin-left:338.55pt;margin-top:63pt;width:149.8pt;height:67pt;z-index:251669504;visibility:visible;mso-wrap-style:square;mso-width-percent:0;mso-height-percent:0;mso-wrap-distance-left:9pt;mso-wrap-distance-top:0;mso-wrap-distance-right:9pt;mso-wrap-distance-bottom:0;mso-position-horizontal:absolute;mso-position-horizontal-relative:text;mso-position-vertical:absolute;mso-position-vertical-relative:text;mso-width-percent:0;mso-height-percent:0;mso-width-relative:margin;mso-height-relative:margin;v-text-anchor:top" o:gfxdata="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" fillcolor="#fbd4b4 [1305]">
+              <v:shape id="_x0000_s1029" type="#_x0000_t202" style="position:absolute;left:0;text-align:left;margin-left:338.55pt;margin-top:63pt;width:149.8pt;height:67pt;z-index:251669504;visibility:visible;mso-wrap-style:square;mso-width-percent:0;mso-height-percent:0;mso-wrap-distance-left:9pt;mso-wrap-distance-top:0;mso-wrap-distance-right:9pt;mso-wrap-distance-bottom:0;mso-position-horizontal:absolute;mso-position-horizontal-relative:text;mso-position-vertical:absolute;mso-position-vertical-relative:text;mso-width-percent:0;mso-height-percent:0;mso-width-relative:margin;mso-height-relative:margin;v-text-anchor:top" o:gfxdata="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" fillcolor="#fbd4b4 [1305]">
                 <v:shadow on="t" color="black" opacity="26214f" origin="-.5,-.5" offset=".74836mm,.74836mm"/>
                 <v:textbox inset="1mm,1mm,1mm,1mm">
                   <w:txbxContent>
@@ -4811,10 +4898,10 @@
       <w:r>
         <w:rPr>
           <w:noProof/>
-          <w:lang w:eastAsia="nl-NL"/>
+          <w:lang w:val="en-US" w:eastAsia="zh-TW"/>
         </w:rPr>
         <w:drawing>
-          <wp:inline distT="0" distB="0" distL="0" distR="0">
+          <wp:inline distT="0" distB="0" distL="0" distR="0" wp14:anchorId="45D5FADC" wp14:editId="3D05A93B">
             <wp:extent cx="2631803" cy="1188000"/>
             <wp:effectExtent l="0" t="0" r="0" b="0"/>
             <wp:docPr id="30" name="Picture 30"/>
@@ -4829,7 +4916,7 @@
                     <pic:cNvPicPr/>
                   </pic:nvPicPr>
                   <pic:blipFill>
-                    <a:blip r:embed="rId47">
+                    <a:blip r:embed="rId49">
                       <a:extLst>
                         <a:ext uri="{28A0092B-C50C-407E-A947-70E740481C1C}">
                           <a14:useLocalDpi xmlns:a14="http://schemas.microsoft.com/office/drawing/2010/main" val="0"/>
@@ -4957,10 +5044,10 @@
       <w:r>
         <w:rPr>
           <w:noProof/>
-          <w:lang w:eastAsia="nl-NL"/>
+          <w:lang w:val="en-US" w:eastAsia="zh-TW"/>
         </w:rPr>
         <w:drawing>
-          <wp:inline distT="0" distB="0" distL="0" distR="0">
+          <wp:inline distT="0" distB="0" distL="0" distR="0" wp14:anchorId="1D3A1813" wp14:editId="58BA49FF">
             <wp:extent cx="4405688" cy="864000"/>
             <wp:effectExtent l="0" t="0" r="0" b="0"/>
             <wp:docPr id="33" name="Picture 33"/>
@@ -4975,7 +5062,7 @@
                     <pic:cNvPicPr/>
                   </pic:nvPicPr>
                   <pic:blipFill>
-                    <a:blip r:embed="rId48">
+                    <a:blip r:embed="rId50">
                       <a:extLst>
                         <a:ext uri="{28A0092B-C50C-407E-A947-70E740481C1C}">
                           <a14:useLocalDpi xmlns:a14="http://schemas.microsoft.com/office/drawing/2010/main" val="0"/>
@@ -5066,10 +5153,10 @@
       <w:r>
         <w:rPr>
           <w:noProof/>
-          <w:lang w:eastAsia="nl-NL"/>
+          <w:lang w:val="en-US" w:eastAsia="zh-TW"/>
         </w:rPr>
         <w:drawing>
-          <wp:inline distT="0" distB="0" distL="0" distR="0">
+          <wp:inline distT="0" distB="0" distL="0" distR="0" wp14:anchorId="7DB5A535" wp14:editId="3C8FDFD6">
             <wp:extent cx="4362492" cy="864000"/>
             <wp:effectExtent l="0" t="0" r="0" b="0"/>
             <wp:docPr id="29" name="Picture 29"/>
@@ -5084,7 +5171,7 @@
                     <pic:cNvPicPr/>
                   </pic:nvPicPr>
                   <pic:blipFill>
-                    <a:blip r:embed="rId49">
+                    <a:blip r:embed="rId51">
                       <a:extLst>
                         <a:ext uri="{28A0092B-C50C-407E-A947-70E740481C1C}">
                           <a14:useLocalDpi xmlns:a14="http://schemas.microsoft.com/office/drawing/2010/main" val="0"/>
@@ -5162,70 +5249,1595 @@
     </w:p>
     <w:p>
       <w:pPr>
-        <w:rPr>
-          <w:lang w:val="en-US" w:eastAsia="nl-NL"/>
-        </w:rPr>
-      </w:pPr>
-      <w:r>
-        <w:rPr>
-          <w:lang w:val="en-US" w:eastAsia="nl-NL"/>
-        </w:rPr>
-        <w:t xml:space="preserve">Robot auto die </w:t>
-      </w:r>
-      <w:proofErr w:type="spellStart"/>
-      <w:r>
-        <w:rPr>
-          <w:lang w:val="en-US" w:eastAsia="nl-NL"/>
-        </w:rPr>
-        <w:t>staaf</w:t>
-      </w:r>
-      <w:proofErr w:type="spellEnd"/>
-      <w:r>
-        <w:rPr>
-          <w:lang w:val="en-US" w:eastAsia="nl-NL"/>
-        </w:rPr>
-        <w:t xml:space="preserve"> in </w:t>
-      </w:r>
-      <w:proofErr w:type="spellStart"/>
-      <w:r>
-        <w:rPr>
-          <w:lang w:val="en-US" w:eastAsia="nl-NL"/>
-        </w:rPr>
-        <w:t>doos</w:t>
-      </w:r>
-      <w:proofErr w:type="spellEnd"/>
-      <w:r>
-        <w:rPr>
-          <w:lang w:val="en-US" w:eastAsia="nl-NL"/>
+        <w:pStyle w:val="Kop1"/>
+      </w:pPr>
+      <w:r>
+        <w:rPr>
+          <w:noProof/>
+          <w:lang w:val="en-US" w:eastAsia="zh-TW"/>
+        </w:rPr>
+        <w:lastRenderedPageBreak/>
+        <mc:AlternateContent>
+          <mc:Choice Requires="wps">
+            <w:drawing>
+              <wp:anchor distT="0" distB="0" distL="114300" distR="114300" simplePos="0" relativeHeight="251693056" behindDoc="0" locked="0" layoutInCell="1" allowOverlap="1" wp14:anchorId="04DE395C" wp14:editId="5C4B23BC">
+                <wp:simplePos x="0" y="0"/>
+                <wp:positionH relativeFrom="column">
+                  <wp:posOffset>1612127</wp:posOffset>
+                </wp:positionH>
+                <wp:positionV relativeFrom="paragraph">
+                  <wp:posOffset>-238539</wp:posOffset>
+                </wp:positionV>
+                <wp:extent cx="4667001" cy="237407"/>
+                <wp:effectExtent l="0" t="0" r="635" b="0"/>
+                <wp:wrapNone/>
+                <wp:docPr id="44" name="Text Box 2"/>
+                <wp:cNvGraphicFramePr>
+                  <a:graphicFrameLocks xmlns:a="http://schemas.openxmlformats.org/drawingml/2006/main"/>
+                </wp:cNvGraphicFramePr>
+                <a:graphic xmlns:a="http://schemas.openxmlformats.org/drawingml/2006/main">
+                  <a:graphicData uri="http://schemas.microsoft.com/office/word/2010/wordprocessingShape">
+                    <wps:wsp>
+                      <wps:cNvSpPr txBox="1">
+                        <a:spLocks noChangeArrowheads="1"/>
+                      </wps:cNvSpPr>
+                      <wps:spPr bwMode="auto">
+                        <a:xfrm>
+                          <a:off x="0" y="0"/>
+                          <a:ext cx="4667001" cy="237407"/>
+                        </a:xfrm>
+                        <a:prstGeom prst="rect">
+                          <a:avLst/>
+                        </a:prstGeom>
+                        <a:solidFill>
+                          <a:srgbClr val="FFFFFF"/>
+                        </a:solidFill>
+                        <a:ln w="9525">
+                          <a:noFill/>
+                          <a:miter lim="800000"/>
+                          <a:headEnd/>
+                          <a:tailEnd/>
+                        </a:ln>
+                      </wps:spPr>
+                      <wps:txbx>
+                        <w:txbxContent>
+                          <w:p>
+                            <w:pPr>
+                              <w:jc w:val="right"/>
+                              <w:rPr>
+                                <w:sz w:val="16"/>
+                                <w:szCs w:val="16"/>
+                              </w:rPr>
+                            </w:pPr>
+                            <w:r>
+                              <w:rPr>
+                                <w:sz w:val="16"/>
+                                <w:szCs w:val="16"/>
+                              </w:rPr>
+                              <w:t>Idee van</w:t>
+                            </w:r>
+                            <w:r>
+                              <w:rPr>
+                                <w:sz w:val="16"/>
+                                <w:szCs w:val="16"/>
+                              </w:rPr>
+                              <w:t xml:space="preserve"> </w:t>
+                            </w:r>
+                            <w:hyperlink r:id="rId52" w:history="1">
+                              <w:r>
+                                <w:rPr>
+                                  <w:rStyle w:val="Hyperlink"/>
+                                  <w:sz w:val="16"/>
+                                  <w:szCs w:val="16"/>
+                                </w:rPr>
+                                <w:t>https://www.youtube.com/watch?v=6v66UpRjZ84</w:t>
+                              </w:r>
+                            </w:hyperlink>
+                          </w:p>
+                        </w:txbxContent>
+                      </wps:txbx>
+                      <wps:bodyPr rot="0" vert="horz" wrap="square" lIns="91440" tIns="45720" rIns="91440" bIns="45720" anchor="t" anchorCtr="0">
+                        <a:noAutofit/>
+                      </wps:bodyPr>
+                    </wps:wsp>
+                  </a:graphicData>
+                </a:graphic>
+                <wp14:sizeRelH relativeFrom="margin">
+                  <wp14:pctWidth>0</wp14:pctWidth>
+                </wp14:sizeRelH>
+                <wp14:sizeRelV relativeFrom="margin">
+                  <wp14:pctHeight>0</wp14:pctHeight>
+                </wp14:sizeRelV>
+              </wp:anchor>
+            </w:drawing>
+          </mc:Choice>
+          <mc:Fallback>
+            <w:pict>
+              <v:shape id="_x0000_s1030" type="#_x0000_t202" style="position:absolute;margin-left:126.95pt;margin-top:-18.8pt;width:367.5pt;height:18.7pt;z-index:251693056;visibility:visible;mso-wrap-style:square;mso-width-percent:0;mso-height-percent:0;mso-wrap-distance-left:9pt;mso-wrap-distance-top:0;mso-wrap-distance-right:9pt;mso-wrap-distance-bottom:0;mso-position-horizontal:absolute;mso-position-horizontal-relative:text;mso-position-vertical:absolute;mso-position-vertical-relative:text;mso-width-percent:0;mso-height-percent:0;mso-width-relative:margin;mso-height-relative:margin;v-text-anchor:top" o:gfxdata="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" stroked="f">
+                <v:textbox>
+                  <w:txbxContent>
+                    <w:p>
+                      <w:pPr>
+                        <w:jc w:val="right"/>
+                        <w:rPr>
+                          <w:sz w:val="16"/>
+                          <w:szCs w:val="16"/>
+                        </w:rPr>
+                      </w:pPr>
+                      <w:r>
+                        <w:rPr>
+                          <w:sz w:val="16"/>
+                          <w:szCs w:val="16"/>
+                        </w:rPr>
+                        <w:t>Idee van</w:t>
+                      </w:r>
+                      <w:r>
+                        <w:rPr>
+                          <w:sz w:val="16"/>
+                          <w:szCs w:val="16"/>
+                        </w:rPr>
+                        <w:t xml:space="preserve"> </w:t>
+                      </w:r>
+                      <w:hyperlink r:id="rId53" w:history="1">
+                        <w:r>
+                          <w:rPr>
+                            <w:rStyle w:val="Hyperlink"/>
+                            <w:sz w:val="16"/>
+                            <w:szCs w:val="16"/>
+                          </w:rPr>
+                          <w:t>https://www.youtube.com/watch?v=6v66UpRjZ84</w:t>
+                        </w:r>
+                      </w:hyperlink>
+                    </w:p>
+                  </w:txbxContent>
+                </v:textbox>
+              </v:shape>
+            </w:pict>
+          </mc:Fallback>
+        </mc:AlternateContent>
+      </w:r>
+      <w:r>
+        <w:t xml:space="preserve">09 </w:t>
+      </w:r>
+      <w:r>
+        <w:t>Vuilniswagen</w:t>
+      </w:r>
+      <w:r>
+        <w:tab/>
+      </w:r>
+      <w:r>
+        <w:t>Motor onbegrends</w:t>
+      </w:r>
+    </w:p>
+    <w:p>
+      <w:pPr>
+        <w:pStyle w:val="Kop2"/>
+      </w:pPr>
+      <w:r>
+        <w:rPr>
+          <w:noProof/>
+          <w:lang w:val="en-US" w:eastAsia="zh-TW"/>
+        </w:rPr>
+        <w:drawing>
+          <wp:anchor distT="0" distB="0" distL="114300" distR="114300" simplePos="0" relativeHeight="251695104" behindDoc="0" locked="0" layoutInCell="1" allowOverlap="1" wp14:anchorId="49A6CEAB" wp14:editId="1F535B20">
+            <wp:simplePos x="0" y="0"/>
+            <wp:positionH relativeFrom="column">
+              <wp:posOffset>4864210</wp:posOffset>
+            </wp:positionH>
+            <wp:positionV relativeFrom="paragraph">
+              <wp:posOffset>1790065</wp:posOffset>
+            </wp:positionV>
+            <wp:extent cx="1351722" cy="1796995"/>
+            <wp:effectExtent l="0" t="0" r="1270" b="0"/>
+            <wp:wrapNone/>
+            <wp:docPr id="54" name="Picture 54"/>
+            <wp:cNvGraphicFramePr>
+              <a:graphicFrameLocks xmlns:a="http://schemas.openxmlformats.org/drawingml/2006/main" noChangeAspect="1"/>
+            </wp:cNvGraphicFramePr>
+            <a:graphic xmlns:a="http://schemas.openxmlformats.org/drawingml/2006/main">
+              <a:graphicData uri="http://schemas.openxmlformats.org/drawingml/2006/picture">
+                <pic:pic xmlns:pic="http://schemas.openxmlformats.org/drawingml/2006/picture">
+                  <pic:nvPicPr>
+                    <pic:cNvPr id="0" name="09-vuilniswagen-bouw2.jpg"/>
+                    <pic:cNvPicPr/>
+                  </pic:nvPicPr>
+                  <pic:blipFill>
+                    <a:blip r:embed="rId54" cstate="print">
+                      <a:extLst>
+                        <a:ext uri="{28A0092B-C50C-407E-A947-70E740481C1C}">
+                          <a14:useLocalDpi xmlns:a14="http://schemas.microsoft.com/office/drawing/2010/main" val="0"/>
+                        </a:ext>
+                      </a:extLst>
+                    </a:blip>
+                    <a:stretch>
+                      <a:fillRect/>
+                    </a:stretch>
+                  </pic:blipFill>
+                  <pic:spPr>
+                    <a:xfrm>
+                      <a:off x="0" y="0"/>
+                      <a:ext cx="1351722" cy="1796995"/>
+                    </a:xfrm>
+                    <a:prstGeom prst="rect">
+                      <a:avLst/>
+                    </a:prstGeom>
+                  </pic:spPr>
+                </pic:pic>
+              </a:graphicData>
+            </a:graphic>
+            <wp14:sizeRelH relativeFrom="page">
+              <wp14:pctWidth>0</wp14:pctWidth>
+            </wp14:sizeRelH>
+            <wp14:sizeRelV relativeFrom="page">
+              <wp14:pctHeight>0</wp14:pctHeight>
+            </wp14:sizeRelV>
+          </wp:anchor>
+        </w:drawing>
+      </w:r>
+      <w:r>
+        <w:rPr>
+          <w:noProof/>
+          <w:lang w:val="en-US" w:eastAsia="zh-TW"/>
+        </w:rPr>
+        <w:drawing>
+          <wp:anchor distT="0" distB="0" distL="114300" distR="114300" simplePos="0" relativeHeight="251694080" behindDoc="0" locked="0" layoutInCell="1" allowOverlap="1" wp14:anchorId="5BDBAEC5" wp14:editId="15CC94BC">
+            <wp:simplePos x="0" y="0"/>
+            <wp:positionH relativeFrom="column">
+              <wp:posOffset>4864210</wp:posOffset>
+            </wp:positionH>
+            <wp:positionV relativeFrom="paragraph">
+              <wp:posOffset>-142102</wp:posOffset>
+            </wp:positionV>
+            <wp:extent cx="1351722" cy="1796995"/>
+            <wp:effectExtent l="0" t="0" r="1270" b="0"/>
+            <wp:wrapNone/>
+            <wp:docPr id="53" name="Picture 53"/>
+            <wp:cNvGraphicFramePr>
+              <a:graphicFrameLocks xmlns:a="http://schemas.openxmlformats.org/drawingml/2006/main" noChangeAspect="1"/>
+            </wp:cNvGraphicFramePr>
+            <a:graphic xmlns:a="http://schemas.openxmlformats.org/drawingml/2006/main">
+              <a:graphicData uri="http://schemas.openxmlformats.org/drawingml/2006/picture">
+                <pic:pic xmlns:pic="http://schemas.openxmlformats.org/drawingml/2006/picture">
+                  <pic:nvPicPr>
+                    <pic:cNvPr id="0" name="09-vuilniswagen-bouw1.jpg"/>
+                    <pic:cNvPicPr/>
+                  </pic:nvPicPr>
+                  <pic:blipFill>
+                    <a:blip r:embed="rId55" cstate="print">
+                      <a:extLst>
+                        <a:ext uri="{28A0092B-C50C-407E-A947-70E740481C1C}">
+                          <a14:useLocalDpi xmlns:a14="http://schemas.microsoft.com/office/drawing/2010/main" val="0"/>
+                        </a:ext>
+                      </a:extLst>
+                    </a:blip>
+                    <a:stretch>
+                      <a:fillRect/>
+                    </a:stretch>
+                  </pic:blipFill>
+                  <pic:spPr>
+                    <a:xfrm>
+                      <a:off x="0" y="0"/>
+                      <a:ext cx="1351722" cy="1796995"/>
+                    </a:xfrm>
+                    <a:prstGeom prst="rect">
+                      <a:avLst/>
+                    </a:prstGeom>
+                  </pic:spPr>
+                </pic:pic>
+              </a:graphicData>
+            </a:graphic>
+            <wp14:sizeRelH relativeFrom="page">
+              <wp14:pctWidth>0</wp14:pctWidth>
+            </wp14:sizeRelH>
+            <wp14:sizeRelV relativeFrom="page">
+              <wp14:pctHeight>0</wp14:pctHeight>
+            </wp14:sizeRelV>
+          </wp:anchor>
+        </w:drawing>
+      </w:r>
+      <w:r>
+        <w:t>Opdracht</w:t>
+      </w:r>
+    </w:p>
+    <w:p>
+      <w:r>
+        <w:t>Maak aan vuilniswagen die vuilnis in een container kiept.</w:t>
+      </w:r>
+      <w:r>
+        <w:rPr>
+          <w:noProof/>
+          <w:lang w:eastAsia="nl-NL"/>
         </w:rPr>
         <w:t xml:space="preserve"> </w:t>
       </w:r>
-      <w:proofErr w:type="spellStart"/>
-      <w:r>
-        <w:rPr>
-          <w:lang w:val="en-US" w:eastAsia="nl-NL"/>
-        </w:rPr>
-        <w:t>kiept</w:t>
-      </w:r>
-      <w:proofErr w:type="spellEnd"/>
-    </w:p>
-    <w:p>
-      <w:pPr>
-        <w:rPr>
-          <w:lang w:eastAsia="nl-NL"/>
-        </w:rPr>
-      </w:pPr>
-      <w:r>
-        <w:rPr>
-          <w:lang w:eastAsia="nl-NL"/>
-        </w:rPr>
-        <w:t>Dobbelsteen - een wiel met cijfers</w:t>
-      </w:r>
-      <w:r>
-        <w:rPr>
-          <w:lang w:eastAsia="nl-NL"/>
-        </w:rPr>
-        <w:t xml:space="preserve"> en op display</w:t>
+    </w:p>
+    <w:p>
+      <w:r>
+        <w:t>Details:</w:t>
+      </w:r>
+    </w:p>
+    <w:p>
+      <w:pPr>
+        <w:pStyle w:val="ListParagraph"/>
+        <w:numPr>
+          <w:ilvl w:val="0"/>
+          <w:numId w:val="12"/>
+        </w:numPr>
+      </w:pPr>
+      <w:r>
+        <w:t>D</w:t>
+      </w:r>
+      <w:r>
+        <w:t xml:space="preserve">e vuilinswagen </w:t>
+      </w:r>
+      <w:r>
+        <w:t xml:space="preserve">heeft </w:t>
+      </w:r>
+      <w:r>
+        <w:t>een soort laadbak voor het vuilnis.</w:t>
+      </w:r>
+      <w:r>
+        <w:rPr>
+          <w:noProof/>
+          <w:lang w:eastAsia="nl-NL"/>
+        </w:rPr>
+        <w:t xml:space="preserve"> </w:t>
+      </w:r>
+    </w:p>
+    <w:p>
+      <w:pPr>
+        <w:pStyle w:val="ListParagraph"/>
+        <w:numPr>
+          <w:ilvl w:val="0"/>
+          <w:numId w:val="12"/>
+        </w:numPr>
+      </w:pPr>
+      <w:r>
+        <w:t>Wij gebruiken een bal als vuilnis.</w:t>
+      </w:r>
+    </w:p>
+    <w:p>
+      <w:pPr>
+        <w:pStyle w:val="ListParagraph"/>
+        <w:numPr>
+          <w:ilvl w:val="0"/>
+          <w:numId w:val="12"/>
+        </w:numPr>
+      </w:pPr>
+      <w:r>
+        <w:t>De vuilniswagen rijdt recht naar de container.</w:t>
+      </w:r>
+    </w:p>
+    <w:p>
+      <w:pPr>
+        <w:pStyle w:val="ListParagraph"/>
+        <w:numPr>
+          <w:ilvl w:val="0"/>
+          <w:numId w:val="12"/>
+        </w:numPr>
+      </w:pPr>
+      <w:r>
+        <w:t>Met e</w:t>
+      </w:r>
+      <w:r>
+        <w:t>en aanraak-</w:t>
+      </w:r>
+      <w:r>
+        <w:t xml:space="preserve">sensor </w:t>
+      </w:r>
+      <w:r>
+        <w:t xml:space="preserve">weet </w:t>
+      </w:r>
+      <w:r>
+        <w:t>de vuilnis wagen dat hij b</w:t>
+      </w:r>
+      <w:r>
+        <w:t>i</w:t>
+      </w:r>
+      <w:r>
+        <w:t>j de container is.</w:t>
+      </w:r>
+    </w:p>
+    <w:p>
+      <w:pPr>
+        <w:pStyle w:val="ListParagraph"/>
+        <w:numPr>
+          <w:ilvl w:val="0"/>
+          <w:numId w:val="12"/>
+        </w:numPr>
+      </w:pPr>
+      <w:r>
+        <w:t>Dan stopt de vuilniswagen met rijden.</w:t>
+      </w:r>
+    </w:p>
+    <w:p>
+      <w:pPr>
+        <w:pStyle w:val="ListParagraph"/>
+        <w:numPr>
+          <w:ilvl w:val="0"/>
+          <w:numId w:val="12"/>
+        </w:numPr>
+      </w:pPr>
+      <w:r>
+        <w:t xml:space="preserve">Langzaam draait </w:t>
+      </w:r>
+      <w:r>
+        <w:t xml:space="preserve">de </w:t>
+      </w:r>
+      <w:r>
+        <w:t xml:space="preserve">laadbak en kiept het vuilnis </w:t>
+      </w:r>
+      <w:r>
+        <w:t xml:space="preserve">(de bal) </w:t>
+      </w:r>
+      <w:r>
+        <w:t>in de container.</w:t>
+      </w:r>
+    </w:p>
+    <w:p>
+      <w:pPr>
+        <w:pStyle w:val="ListParagraph"/>
+        <w:numPr>
+          <w:ilvl w:val="0"/>
+          <w:numId w:val="12"/>
+        </w:numPr>
+      </w:pPr>
+      <w:r>
+        <w:t xml:space="preserve">Daarna draait </w:t>
+      </w:r>
+      <w:r>
+        <w:t xml:space="preserve">de </w:t>
+      </w:r>
+      <w:r>
+        <w:t>laadbak weer terug.</w:t>
+      </w:r>
+    </w:p>
+    <w:p>
+      <w:pPr>
+        <w:pStyle w:val="ListParagraph"/>
+        <w:numPr>
+          <w:ilvl w:val="0"/>
+          <w:numId w:val="12"/>
+        </w:numPr>
+      </w:pPr>
+      <w:r>
+        <w:t>Ten slotte rijdt de vuilniswagen weer een stukje achteruit.</w:t>
+      </w:r>
+    </w:p>
+    <w:p>
+      <w:pPr>
+        <w:rPr>
+          <w:lang w:eastAsia="nl-NL"/>
+        </w:rPr>
+      </w:pPr>
+      <w:r>
+        <w:rPr>
+          <w:lang w:eastAsia="nl-NL"/>
+        </w:rPr>
+        <w:t>Tips:</w:t>
+      </w:r>
+    </w:p>
+    <w:p>
+      <w:pPr>
+        <w:pStyle w:val="ListParagraph"/>
+        <w:numPr>
+          <w:ilvl w:val="0"/>
+          <w:numId w:val="8"/>
+        </w:numPr>
+      </w:pPr>
+      <w:r>
+        <w:t xml:space="preserve">Gebruik </w:t>
+      </w:r>
+      <w:r>
+        <w:t>ee</w:t>
+      </w:r>
+      <w:r>
+        <w:t xml:space="preserve">n motor </w:t>
+      </w:r>
+      <w:r>
+        <w:t xml:space="preserve">voor het rechter voorwiel </w:t>
+      </w:r>
+      <w:r>
+        <w:br/>
+      </w:r>
+      <w:r>
+        <w:t>en een voor het linker voorwiel (poort B en C)</w:t>
+      </w:r>
+      <w:r>
+        <w:t>.</w:t>
+      </w:r>
+    </w:p>
+    <w:p>
+      <w:pPr>
+        <w:pStyle w:val="ListParagraph"/>
+        <w:numPr>
+          <w:ilvl w:val="0"/>
+          <w:numId w:val="8"/>
+        </w:numPr>
+      </w:pPr>
+      <w:r>
+        <w:t>Gebruik twee los draaiende wielen achter, of één los zwenkwiel</w:t>
+      </w:r>
+    </w:p>
+    <w:p>
+      <w:pPr>
+        <w:pStyle w:val="ListParagraph"/>
+        <w:numPr>
+          <w:ilvl w:val="0"/>
+          <w:numId w:val="8"/>
+        </w:numPr>
+      </w:pPr>
+      <w:r>
+        <w:t>Gebruik een motor om de laadbak te kunnen kiepen (poort A).</w:t>
+      </w:r>
+    </w:p>
+    <w:p>
+      <w:pPr>
+        <w:pStyle w:val="ListParagraph"/>
+        <w:numPr>
+          <w:ilvl w:val="0"/>
+          <w:numId w:val="8"/>
+        </w:numPr>
+      </w:pPr>
+      <w:r>
+        <w:t>Gebruik een druk-knop</w:t>
+      </w:r>
+      <w:r>
+        <w:t>/aanraak-sensor (poort 1) om te weten of je bij de container bent</w:t>
+      </w:r>
+      <w:r>
+        <w:t>.</w:t>
+      </w:r>
+    </w:p>
+    <w:p>
+      <w:pPr>
+        <w:pStyle w:val="ListParagraph"/>
+        <w:numPr>
+          <w:ilvl w:val="0"/>
+          <w:numId w:val="8"/>
+        </w:numPr>
+      </w:pPr>
+      <w:r>
+        <w:t>Maak een hefboom aan de aanraak sensor, anders duwt de vuilniswagen de container weg.</w:t>
+      </w:r>
+    </w:p>
+    <w:p>
+      <w:pPr>
+        <w:pStyle w:val="Kop2"/>
+      </w:pPr>
+      <w:r>
+        <w:t>Programma</w:t>
+      </w:r>
+    </w:p>
+    <w:p>
+      <w:r>
+        <w:t>We zullen niet meer uitleggen hoe je de laadbak moet programmeren (rustig omlaag, even wachten, rustig omhoog). We zullen wel even uitleggen hoe je moet rijden tot een schakelaar wordt ingedrukt.</w:t>
+      </w:r>
+    </w:p>
+    <w:p>
+      <w:r>
+        <w:t>We beginnen met een beweeg blok dat motoren B en C aanzet (richting vooruit, Vermogen 20).</w:t>
+      </w:r>
+      <w:r>
+        <w:br/>
+        <w:t xml:space="preserve">Wat hier speciaal is, is de tijdsduur: de motoren blijven altijd draaien, nou ja, tot we ze </w:t>
+      </w:r>
+      <w:r>
+        <w:t>stoppen</w:t>
+      </w:r>
+      <w:r>
+        <w:t>.</w:t>
+      </w:r>
+    </w:p>
+    <w:p>
+      <w:pPr>
+        <w:jc w:val="center"/>
+      </w:pPr>
+      <w:r>
+        <w:rPr>
+          <w:noProof/>
+          <w:lang w:val="en-US" w:eastAsia="zh-TW"/>
+        </w:rPr>
+        <w:drawing>
+          <wp:inline distT="0" distB="0" distL="0" distR="0" wp14:anchorId="7754BE36" wp14:editId="09120506">
+            <wp:extent cx="3554286" cy="720000"/>
+            <wp:effectExtent l="0" t="0" r="0" b="4445"/>
+            <wp:docPr id="56" name="Picture 56"/>
+            <wp:cNvGraphicFramePr>
+              <a:graphicFrameLocks xmlns:a="http://schemas.openxmlformats.org/drawingml/2006/main" noChangeAspect="1"/>
+            </wp:cNvGraphicFramePr>
+            <a:graphic xmlns:a="http://schemas.openxmlformats.org/drawingml/2006/main">
+              <a:graphicData uri="http://schemas.openxmlformats.org/drawingml/2006/picture">
+                <pic:pic xmlns:pic="http://schemas.openxmlformats.org/drawingml/2006/picture">
+                  <pic:nvPicPr>
+                    <pic:cNvPr id="0" name="09-vuilniswagen-prog2.png"/>
+                    <pic:cNvPicPr/>
+                  </pic:nvPicPr>
+                  <pic:blipFill>
+                    <a:blip r:embed="rId56">
+                      <a:extLst>
+                        <a:ext uri="{28A0092B-C50C-407E-A947-70E740481C1C}">
+                          <a14:useLocalDpi xmlns:a14="http://schemas.microsoft.com/office/drawing/2010/main" val="0"/>
+                        </a:ext>
+                      </a:extLst>
+                    </a:blip>
+                    <a:stretch>
+                      <a:fillRect/>
+                    </a:stretch>
+                  </pic:blipFill>
+                  <pic:spPr>
+                    <a:xfrm>
+                      <a:off x="0" y="0"/>
+                      <a:ext cx="3554286" cy="720000"/>
+                    </a:xfrm>
+                    <a:prstGeom prst="rect">
+                      <a:avLst/>
+                    </a:prstGeom>
+                  </pic:spPr>
+                </pic:pic>
+              </a:graphicData>
+            </a:graphic>
+          </wp:inline>
+        </w:drawing>
+      </w:r>
+    </w:p>
+    <w:p>
+      <w:r>
+        <w:t xml:space="preserve">Na </w:t>
+      </w:r>
+      <w:r>
+        <w:t>dit “onbegrensde”</w:t>
+      </w:r>
+      <w:r>
+        <w:t xml:space="preserve"> beweeg blok komt een w</w:t>
+      </w:r>
+      <w:r>
+        <w:t>acht blok: wacht tot de aanraak-</w:t>
+      </w:r>
+      <w:r>
+        <w:t>sensor is ingedrukt.</w:t>
+      </w:r>
+    </w:p>
+    <w:p>
+      <w:pPr>
+        <w:jc w:val="center"/>
+      </w:pPr>
+      <w:r>
+        <w:rPr>
+          <w:noProof/>
+          <w:lang w:val="en-US" w:eastAsia="zh-TW"/>
+        </w:rPr>
+        <w:drawing>
+          <wp:inline distT="0" distB="0" distL="0" distR="0" wp14:anchorId="13575DC5" wp14:editId="19B516F3">
+            <wp:extent cx="1859760" cy="648000"/>
+            <wp:effectExtent l="0" t="0" r="7620" b="0"/>
+            <wp:docPr id="55" name="Picture 55"/>
+            <wp:cNvGraphicFramePr>
+              <a:graphicFrameLocks xmlns:a="http://schemas.openxmlformats.org/drawingml/2006/main" noChangeAspect="1"/>
+            </wp:cNvGraphicFramePr>
+            <a:graphic xmlns:a="http://schemas.openxmlformats.org/drawingml/2006/main">
+              <a:graphicData uri="http://schemas.openxmlformats.org/drawingml/2006/picture">
+                <pic:pic xmlns:pic="http://schemas.openxmlformats.org/drawingml/2006/picture">
+                  <pic:nvPicPr>
+                    <pic:cNvPr id="0" name="09-vuilniswagen-prog1.png"/>
+                    <pic:cNvPicPr/>
+                  </pic:nvPicPr>
+                  <pic:blipFill>
+                    <a:blip r:embed="rId57">
+                      <a:extLst>
+                        <a:ext uri="{28A0092B-C50C-407E-A947-70E740481C1C}">
+                          <a14:useLocalDpi xmlns:a14="http://schemas.microsoft.com/office/drawing/2010/main" val="0"/>
+                        </a:ext>
+                      </a:extLst>
+                    </a:blip>
+                    <a:stretch>
+                      <a:fillRect/>
+                    </a:stretch>
+                  </pic:blipFill>
+                  <pic:spPr>
+                    <a:xfrm>
+                      <a:off x="0" y="0"/>
+                      <a:ext cx="1859760" cy="648000"/>
+                    </a:xfrm>
+                    <a:prstGeom prst="rect">
+                      <a:avLst/>
+                    </a:prstGeom>
+                  </pic:spPr>
+                </pic:pic>
+              </a:graphicData>
+            </a:graphic>
+          </wp:inline>
+        </w:drawing>
+      </w:r>
+    </w:p>
+    <w:p>
+      <w:r>
+        <w:t>Daarna komt weer een beweegblok. Maar nu zetten we we motor B en C op “Richting” stoppen!</w:t>
+      </w:r>
+    </w:p>
+    <w:p>
+      <w:pPr>
+        <w:jc w:val="center"/>
+      </w:pPr>
+      <w:r>
+        <w:rPr>
+          <w:noProof/>
+          <w:lang w:val="en-US" w:eastAsia="zh-TW"/>
+        </w:rPr>
+        <w:drawing>
+          <wp:inline distT="0" distB="0" distL="0" distR="0" wp14:anchorId="53CD0378" wp14:editId="7B0AEAEE">
+            <wp:extent cx="3617419" cy="720000"/>
+            <wp:effectExtent l="0" t="0" r="2540" b="4445"/>
+            <wp:docPr id="57" name="Picture 57"/>
+            <wp:cNvGraphicFramePr>
+              <a:graphicFrameLocks xmlns:a="http://schemas.openxmlformats.org/drawingml/2006/main" noChangeAspect="1"/>
+            </wp:cNvGraphicFramePr>
+            <a:graphic xmlns:a="http://schemas.openxmlformats.org/drawingml/2006/main">
+              <a:graphicData uri="http://schemas.openxmlformats.org/drawingml/2006/picture">
+                <pic:pic xmlns:pic="http://schemas.openxmlformats.org/drawingml/2006/picture">
+                  <pic:nvPicPr>
+                    <pic:cNvPr id="0" name="09-vuilniswagen-prog3.png"/>
+                    <pic:cNvPicPr/>
+                  </pic:nvPicPr>
+                  <pic:blipFill>
+                    <a:blip r:embed="rId58">
+                      <a:extLst>
+                        <a:ext uri="{28A0092B-C50C-407E-A947-70E740481C1C}">
+                          <a14:useLocalDpi xmlns:a14="http://schemas.microsoft.com/office/drawing/2010/main" val="0"/>
+                        </a:ext>
+                      </a:extLst>
+                    </a:blip>
+                    <a:stretch>
+                      <a:fillRect/>
+                    </a:stretch>
+                  </pic:blipFill>
+                  <pic:spPr>
+                    <a:xfrm>
+                      <a:off x="0" y="0"/>
+                      <a:ext cx="3617419" cy="720000"/>
+                    </a:xfrm>
+                    <a:prstGeom prst="rect">
+                      <a:avLst/>
+                    </a:prstGeom>
+                  </pic:spPr>
+                </pic:pic>
+              </a:graphicData>
+            </a:graphic>
+          </wp:inline>
+        </w:drawing>
+      </w:r>
+    </w:p>
+    <w:p>
+      <w:pPr>
+        <w:pStyle w:val="Kop1"/>
+        <w:rPr>
+          <w:lang w:eastAsia="nl-NL"/>
+        </w:rPr>
+      </w:pPr>
+      <w:r>
+        <w:rPr>
+          <w:lang w:eastAsia="nl-NL"/>
+        </w:rPr>
+        <w:lastRenderedPageBreak/>
+        <w:t>10 Garage</w:t>
+      </w:r>
+      <w:r>
+        <w:rPr>
+          <w:lang w:eastAsia="nl-NL"/>
+        </w:rPr>
+        <w:tab/>
+        <w:t>Ultrason</w:t>
+      </w:r>
+      <w:r>
+        <w:rPr>
+          <w:lang w:eastAsia="nl-NL"/>
+        </w:rPr>
+        <w:t>e</w:t>
+      </w:r>
+      <w:r>
+        <w:rPr>
+          <w:lang w:eastAsia="nl-NL"/>
+        </w:rPr>
+        <w:t xml:space="preserve"> sensor</w:t>
+      </w:r>
+    </w:p>
+    <w:p>
+      <w:pPr>
+        <w:pStyle w:val="Kop2"/>
+      </w:pPr>
+      <w:r>
+        <w:t>Opdracht</w:t>
+      </w:r>
+    </w:p>
+    <w:p>
+      <w:r>
+        <w:t>Maak een garage met een dubbele deur die automatisch open gaat als er een auto aan komt.</w:t>
+      </w:r>
+    </w:p>
+    <w:p>
+      <w:pPr>
+        <w:jc w:val="center"/>
+      </w:pPr>
+      <w:r>
+        <w:rPr>
+          <w:noProof/>
+          <w:lang w:val="en-US" w:eastAsia="zh-TW"/>
+        </w:rPr>
+        <w:drawing>
+          <wp:inline distT="0" distB="0" distL="0" distR="0" wp14:anchorId="6CE3B295" wp14:editId="7646DD5C">
+            <wp:extent cx="1918295" cy="1440000"/>
+            <wp:effectExtent l="0" t="0" r="6350" b="8255"/>
+            <wp:docPr id="51" name="Picture 51"/>
+            <wp:cNvGraphicFramePr>
+              <a:graphicFrameLocks xmlns:a="http://schemas.openxmlformats.org/drawingml/2006/main" noChangeAspect="1"/>
+            </wp:cNvGraphicFramePr>
+            <a:graphic xmlns:a="http://schemas.openxmlformats.org/drawingml/2006/main">
+              <a:graphicData uri="http://schemas.openxmlformats.org/drawingml/2006/picture">
+                <pic:pic xmlns:pic="http://schemas.openxmlformats.org/drawingml/2006/picture">
+                  <pic:nvPicPr>
+                    <pic:cNvPr id="0" name="10-garage-bouw1.jpg"/>
+                    <pic:cNvPicPr/>
+                  </pic:nvPicPr>
+                  <pic:blipFill>
+                    <a:blip r:embed="rId59" cstate="print">
+                      <a:extLst>
+                        <a:ext uri="{28A0092B-C50C-407E-A947-70E740481C1C}">
+                          <a14:useLocalDpi xmlns:a14="http://schemas.microsoft.com/office/drawing/2010/main" val="0"/>
+                        </a:ext>
+                      </a:extLst>
+                    </a:blip>
+                    <a:stretch>
+                      <a:fillRect/>
+                    </a:stretch>
+                  </pic:blipFill>
+                  <pic:spPr>
+                    <a:xfrm>
+                      <a:off x="0" y="0"/>
+                      <a:ext cx="1918295" cy="1440000"/>
+                    </a:xfrm>
+                    <a:prstGeom prst="rect">
+                      <a:avLst/>
+                    </a:prstGeom>
+                  </pic:spPr>
+                </pic:pic>
+              </a:graphicData>
+            </a:graphic>
+          </wp:inline>
+        </w:drawing>
+      </w:r>
+      <w:r>
+        <w:t xml:space="preserve">  </w:t>
+      </w:r>
+      <w:r>
+        <w:rPr>
+          <w:noProof/>
+          <w:lang w:val="en-US" w:eastAsia="zh-TW"/>
+        </w:rPr>
+        <w:drawing>
+          <wp:inline distT="0" distB="0" distL="0" distR="0" wp14:anchorId="17A70D88" wp14:editId="7EBEDEAA">
+            <wp:extent cx="1919869" cy="1440000"/>
+            <wp:effectExtent l="0" t="0" r="4445" b="8255"/>
+            <wp:docPr id="52" name="Picture 52"/>
+            <wp:cNvGraphicFramePr>
+              <a:graphicFrameLocks xmlns:a="http://schemas.openxmlformats.org/drawingml/2006/main" noChangeAspect="1"/>
+            </wp:cNvGraphicFramePr>
+            <a:graphic xmlns:a="http://schemas.openxmlformats.org/drawingml/2006/main">
+              <a:graphicData uri="http://schemas.openxmlformats.org/drawingml/2006/picture">
+                <pic:pic xmlns:pic="http://schemas.openxmlformats.org/drawingml/2006/picture">
+                  <pic:nvPicPr>
+                    <pic:cNvPr id="0" name="10-garage-bouw2.jpg"/>
+                    <pic:cNvPicPr/>
+                  </pic:nvPicPr>
+                  <pic:blipFill>
+                    <a:blip r:embed="rId60" cstate="print">
+                      <a:extLst>
+                        <a:ext uri="{28A0092B-C50C-407E-A947-70E740481C1C}">
+                          <a14:useLocalDpi xmlns:a14="http://schemas.microsoft.com/office/drawing/2010/main" val="0"/>
+                        </a:ext>
+                      </a:extLst>
+                    </a:blip>
+                    <a:stretch>
+                      <a:fillRect/>
+                    </a:stretch>
+                  </pic:blipFill>
+                  <pic:spPr>
+                    <a:xfrm>
+                      <a:off x="0" y="0"/>
+                      <a:ext cx="1919869" cy="1440000"/>
+                    </a:xfrm>
+                    <a:prstGeom prst="rect">
+                      <a:avLst/>
+                    </a:prstGeom>
+                  </pic:spPr>
+                </pic:pic>
+              </a:graphicData>
+            </a:graphic>
+          </wp:inline>
+        </w:drawing>
+      </w:r>
+      <w:r>
+        <w:t xml:space="preserve">  </w:t>
+      </w:r>
+      <w:r>
+        <w:rPr>
+          <w:noProof/>
+          <w:lang w:val="en-US" w:eastAsia="zh-TW"/>
+        </w:rPr>
+        <w:drawing>
+          <wp:inline distT="0" distB="0" distL="0" distR="0" wp14:anchorId="7B710BCD" wp14:editId="3ADEB4FA">
+            <wp:extent cx="1919607" cy="1440000"/>
+            <wp:effectExtent l="0" t="0" r="4445" b="8255"/>
+            <wp:docPr id="50" name="Picture 50"/>
+            <wp:cNvGraphicFramePr>
+              <a:graphicFrameLocks xmlns:a="http://schemas.openxmlformats.org/drawingml/2006/main" noChangeAspect="1"/>
+            </wp:cNvGraphicFramePr>
+            <a:graphic xmlns:a="http://schemas.openxmlformats.org/drawingml/2006/main">
+              <a:graphicData uri="http://schemas.openxmlformats.org/drawingml/2006/picture">
+                <pic:pic xmlns:pic="http://schemas.openxmlformats.org/drawingml/2006/picture">
+                  <pic:nvPicPr>
+                    <pic:cNvPr id="0" name="10-garage-bouw3.jpg"/>
+                    <pic:cNvPicPr/>
+                  </pic:nvPicPr>
+                  <pic:blipFill>
+                    <a:blip r:embed="rId61" cstate="print">
+                      <a:extLst>
+                        <a:ext uri="{28A0092B-C50C-407E-A947-70E740481C1C}">
+                          <a14:useLocalDpi xmlns:a14="http://schemas.microsoft.com/office/drawing/2010/main" val="0"/>
+                        </a:ext>
+                      </a:extLst>
+                    </a:blip>
+                    <a:stretch>
+                      <a:fillRect/>
+                    </a:stretch>
+                  </pic:blipFill>
+                  <pic:spPr>
+                    <a:xfrm>
+                      <a:off x="0" y="0"/>
+                      <a:ext cx="1919607" cy="1440000"/>
+                    </a:xfrm>
+                    <a:prstGeom prst="rect">
+                      <a:avLst/>
+                    </a:prstGeom>
+                  </pic:spPr>
+                </pic:pic>
+              </a:graphicData>
+            </a:graphic>
+          </wp:inline>
+        </w:drawing>
+      </w:r>
+    </w:p>
+    <w:p>
+      <w:pPr>
+        <w:rPr>
+          <w:lang w:eastAsia="nl-NL"/>
+        </w:rPr>
+      </w:pPr>
+      <w:r>
+        <w:rPr>
+          <w:lang w:eastAsia="nl-NL"/>
+        </w:rPr>
+        <w:t>Tips:</w:t>
+      </w:r>
+    </w:p>
+    <w:p>
+      <w:pPr>
+        <w:pStyle w:val="ListParagraph"/>
+        <w:numPr>
+          <w:ilvl w:val="0"/>
+          <w:numId w:val="8"/>
+        </w:numPr>
+      </w:pPr>
+      <w:r>
+        <w:t>De linker deur gaat open met een motor op poort B.</w:t>
+      </w:r>
+    </w:p>
+    <w:p>
+      <w:pPr>
+        <w:pStyle w:val="ListParagraph"/>
+        <w:numPr>
+          <w:ilvl w:val="0"/>
+          <w:numId w:val="8"/>
+        </w:numPr>
+      </w:pPr>
+      <w:r>
+        <w:t>De rechter deur gaat open met een motor op poort C.</w:t>
+      </w:r>
+    </w:p>
+    <w:p>
+      <w:pPr>
+        <w:pStyle w:val="ListParagraph"/>
+        <w:numPr>
+          <w:ilvl w:val="0"/>
+          <w:numId w:val="8"/>
+        </w:numPr>
+      </w:pPr>
+      <w:r>
+        <w:t>De ultrason</w:t>
+      </w:r>
+      <w:r>
+        <w:t>e</w:t>
+      </w:r>
+      <w:r>
+        <w:t xml:space="preserve"> sensor </w:t>
+      </w:r>
+      <w:r>
+        <w:t xml:space="preserve">(poort 4) </w:t>
+      </w:r>
+      <w:r>
+        <w:t>zit boven de deuren, schuin naar beneden.</w:t>
+      </w:r>
+    </w:p>
+    <w:p>
+      <w:pPr>
+        <w:pStyle w:val="ListParagraph"/>
+        <w:numPr>
+          <w:ilvl w:val="0"/>
+          <w:numId w:val="8"/>
+        </w:numPr>
+      </w:pPr>
+      <w:r>
+        <w:t>Maak ook een autootje die groot genoeg is om gezien te worden door de ultrason</w:t>
+      </w:r>
+      <w:r>
+        <w:t>e</w:t>
+      </w:r>
+      <w:r>
+        <w:t xml:space="preserve"> sensor.</w:t>
+      </w:r>
+    </w:p>
+    <w:p>
+      <w:pPr>
+        <w:pStyle w:val="Kop2"/>
+      </w:pPr>
+      <w:r>
+        <w:t>Programma</w:t>
+      </w:r>
+    </w:p>
+    <w:p>
+      <w:r>
+        <w:t>De ultrasoon sensor meet hoever hij kan kijken.</w:t>
+      </w:r>
+      <w:r>
+        <w:t xml:space="preserve"> Hij heeft een bereik van ongeveer 5 cm to 250 cm.</w:t>
+      </w:r>
+    </w:p>
+    <w:p>
+      <w:pPr>
+        <w:ind w:right="2375"/>
+      </w:pPr>
+      <w:r>
+        <w:t>Tips:</w:t>
+      </w:r>
+    </w:p>
+    <w:p>
+      <w:pPr>
+        <w:pStyle w:val="ListParagraph"/>
+        <w:numPr>
+          <w:ilvl w:val="0"/>
+          <w:numId w:val="13"/>
+        </w:numPr>
+        <w:ind w:right="2375"/>
+      </w:pPr>
+      <w:r>
+        <w:t>We hebben een eeuwige herhaal lus met vier blokken</w:t>
+      </w:r>
+    </w:p>
+    <w:p>
+      <w:pPr>
+        <w:pStyle w:val="ListParagraph"/>
+        <w:numPr>
+          <w:ilvl w:val="0"/>
+          <w:numId w:val="10"/>
+        </w:numPr>
+        <w:rPr>
+          <w:lang w:eastAsia="nl-NL"/>
+        </w:rPr>
+      </w:pPr>
+      <w:r>
+        <w:rPr>
+          <w:lang w:eastAsia="nl-NL"/>
+        </w:rPr>
+        <w:t xml:space="preserve">Eerst een wacht blok: Controleer Sensor </w:t>
+      </w:r>
+      <w:r>
+        <w:rPr>
+          <w:lang w:eastAsia="nl-NL"/>
+        </w:rPr>
+        <w:t>Ultrasone</w:t>
+      </w:r>
+      <w:r>
+        <w:rPr>
+          <w:lang w:eastAsia="nl-NL"/>
+        </w:rPr>
+        <w:t xml:space="preserve">, Poort </w:t>
+      </w:r>
+      <w:r>
+        <w:rPr>
+          <w:lang w:eastAsia="nl-NL"/>
+        </w:rPr>
+        <w:t>4</w:t>
+      </w:r>
+      <w:r>
+        <w:rPr>
+          <w:lang w:eastAsia="nl-NL"/>
+        </w:rPr>
+        <w:t xml:space="preserve">, </w:t>
+      </w:r>
+      <w:r>
+        <w:rPr>
+          <w:lang w:eastAsia="nl-NL"/>
+        </w:rPr>
+        <w:t>Tot afstand kleiner dan (&lt;) 23cm</w:t>
+      </w:r>
+      <w:r>
+        <w:rPr>
+          <w:lang w:eastAsia="nl-NL"/>
+        </w:rPr>
+        <w:t>.</w:t>
+      </w:r>
+    </w:p>
+    <w:p>
+      <w:pPr>
+        <w:pStyle w:val="ListParagraph"/>
+        <w:numPr>
+          <w:ilvl w:val="0"/>
+          <w:numId w:val="5"/>
+        </w:numPr>
+      </w:pPr>
+      <w:r>
+        <w:t>Daarna gaan de deuren open</w:t>
+      </w:r>
+      <w:r>
+        <w:t xml:space="preserve">: motor </w:t>
+      </w:r>
+      <w:r>
+        <w:t>B en C</w:t>
+      </w:r>
+      <w:r>
+        <w:t xml:space="preserve"> </w:t>
+      </w:r>
+      <w:r>
+        <w:t xml:space="preserve">open </w:t>
+      </w:r>
+      <w:r>
+        <w:t xml:space="preserve">draaien (Vermogen 20, Tijdsduur </w:t>
+      </w:r>
+      <w:r>
+        <w:t>12</w:t>
+      </w:r>
+      <w:r>
+        <w:t>0 graden).</w:t>
+      </w:r>
+    </w:p>
+    <w:p>
+      <w:pPr>
+        <w:pStyle w:val="ListParagraph"/>
+        <w:numPr>
+          <w:ilvl w:val="0"/>
+          <w:numId w:val="10"/>
+        </w:numPr>
+        <w:rPr>
+          <w:lang w:eastAsia="nl-NL"/>
+        </w:rPr>
+      </w:pPr>
+      <w:r>
+        <w:t>Het volgende blok wacht</w:t>
+      </w:r>
+      <w:r>
+        <w:rPr>
+          <w:lang w:eastAsia="nl-NL"/>
+        </w:rPr>
+        <w:t xml:space="preserve"> enkele seconde</w:t>
+      </w:r>
+      <w:r>
+        <w:rPr>
+          <w:lang w:eastAsia="nl-NL"/>
+        </w:rPr>
+        <w:t>.</w:t>
+      </w:r>
+    </w:p>
+    <w:p>
+      <w:pPr>
+        <w:pStyle w:val="ListParagraph"/>
+        <w:numPr>
+          <w:ilvl w:val="0"/>
+          <w:numId w:val="10"/>
+        </w:numPr>
+      </w:pPr>
+      <w:r>
+        <w:t>Daarna gaan de deuren dicht: motor B en C dicht draaien (Vermogen 20, Tijdsduur 120 graden).</w:t>
+      </w:r>
+    </w:p>
+    <w:p>
+      <w:pPr>
+        <w:ind w:left="360"/>
+        <w:jc w:val="center"/>
+      </w:pPr>
+      <w:r>
+        <w:rPr>
+          <w:noProof/>
+          <w:lang w:val="en-US" w:eastAsia="zh-TW"/>
+        </w:rPr>
+        <w:drawing>
+          <wp:inline distT="0" distB="0" distL="0" distR="0" wp14:anchorId="452252F4" wp14:editId="50D53F32">
+            <wp:extent cx="4242857" cy="1080000"/>
+            <wp:effectExtent l="0" t="0" r="5715" b="6350"/>
+            <wp:docPr id="58" name="Picture 58"/>
+            <wp:cNvGraphicFramePr>
+              <a:graphicFrameLocks xmlns:a="http://schemas.openxmlformats.org/drawingml/2006/main" noChangeAspect="1"/>
+            </wp:cNvGraphicFramePr>
+            <a:graphic xmlns:a="http://schemas.openxmlformats.org/drawingml/2006/main">
+              <a:graphicData uri="http://schemas.openxmlformats.org/drawingml/2006/picture">
+                <pic:pic xmlns:pic="http://schemas.openxmlformats.org/drawingml/2006/picture">
+                  <pic:nvPicPr>
+                    <pic:cNvPr id="0" name="10-garage-prog1.png"/>
+                    <pic:cNvPicPr/>
+                  </pic:nvPicPr>
+                  <pic:blipFill>
+                    <a:blip r:embed="rId62">
+                      <a:extLst>
+                        <a:ext uri="{28A0092B-C50C-407E-A947-70E740481C1C}">
+                          <a14:useLocalDpi xmlns:a14="http://schemas.microsoft.com/office/drawing/2010/main" val="0"/>
+                        </a:ext>
+                      </a:extLst>
+                    </a:blip>
+                    <a:stretch>
+                      <a:fillRect/>
+                    </a:stretch>
+                  </pic:blipFill>
+                  <pic:spPr>
+                    <a:xfrm>
+                      <a:off x="0" y="0"/>
+                      <a:ext cx="4242857" cy="1080000"/>
+                    </a:xfrm>
+                    <a:prstGeom prst="rect">
+                      <a:avLst/>
+                    </a:prstGeom>
+                  </pic:spPr>
+                </pic:pic>
+              </a:graphicData>
+            </a:graphic>
+          </wp:inline>
+        </w:drawing>
+      </w:r>
+    </w:p>
+    <w:p>
+      <w:pPr>
+        <w:ind w:left="360"/>
+        <w:jc w:val="center"/>
+      </w:pPr>
+      <w:r>
+        <w:rPr>
+          <w:noProof/>
+          <w:lang w:val="en-US" w:eastAsia="zh-TW"/>
+        </w:rPr>
+        <mc:AlternateContent>
+          <mc:Choice Requires="wps">
+            <w:drawing>
+              <wp:anchor distT="0" distB="0" distL="114300" distR="114300" simplePos="0" relativeHeight="251697152" behindDoc="0" locked="0" layoutInCell="1" allowOverlap="1" wp14:anchorId="232BC57D" wp14:editId="61441085">
+                <wp:simplePos x="0" y="0"/>
+                <wp:positionH relativeFrom="column">
+                  <wp:posOffset>332022</wp:posOffset>
+                </wp:positionH>
+                <wp:positionV relativeFrom="paragraph">
+                  <wp:posOffset>1019672</wp:posOffset>
+                </wp:positionV>
+                <wp:extent cx="1902460" cy="850265"/>
+                <wp:effectExtent l="38100" t="38100" r="116840" b="121285"/>
+                <wp:wrapNone/>
+                <wp:docPr id="60" name="Text Box 2"/>
+                <wp:cNvGraphicFramePr>
+                  <a:graphicFrameLocks xmlns:a="http://schemas.openxmlformats.org/drawingml/2006/main"/>
+                </wp:cNvGraphicFramePr>
+                <a:graphic xmlns:a="http://schemas.openxmlformats.org/drawingml/2006/main">
+                  <a:graphicData uri="http://schemas.microsoft.com/office/word/2010/wordprocessingShape">
+                    <wps:wsp>
+                      <wps:cNvSpPr txBox="1">
+                        <a:spLocks noChangeArrowheads="1"/>
+                      </wps:cNvSpPr>
+                      <wps:spPr bwMode="auto">
+                        <a:xfrm>
+                          <a:off x="0" y="0"/>
+                          <a:ext cx="1902460" cy="850265"/>
+                        </a:xfrm>
+                        <a:prstGeom prst="rect">
+                          <a:avLst/>
+                        </a:prstGeom>
+                        <a:solidFill>
+                          <a:schemeClr val="accent6">
+                            <a:lumMod val="40000"/>
+                            <a:lumOff val="60000"/>
+                          </a:schemeClr>
+                        </a:solidFill>
+                        <a:ln w="9525">
+                          <a:solidFill>
+                            <a:srgbClr val="000000"/>
+                          </a:solidFill>
+                          <a:miter lim="800000"/>
+                          <a:headEnd/>
+                          <a:tailEnd/>
+                        </a:ln>
+                        <a:effectLst>
+                          <a:outerShdw blurRad="50800" dist="38100" dir="2700000" algn="tl" rotWithShape="0">
+                            <a:prstClr val="black">
+                              <a:alpha val="40000"/>
+                            </a:prstClr>
+                          </a:outerShdw>
+                        </a:effectLst>
+                      </wps:spPr>
+                      <wps:txbx>
+                        <w:txbxContent>
+                          <w:p>
+                            <w:pPr>
+                              <w:rPr>
+                                <w:sz w:val="18"/>
+                              </w:rPr>
+                            </w:pPr>
+                            <w:r>
+                              <w:rPr>
+                                <w:b/>
+                                <w:sz w:val="18"/>
+                              </w:rPr>
+                              <w:t>Pro Tip</w:t>
+                            </w:r>
+                            <w:r>
+                              <w:rPr>
+                                <w:sz w:val="18"/>
+                              </w:rPr>
+                              <w:t xml:space="preserve"> “calibreren”</w:t>
+                            </w:r>
+                            <w:r>
+                              <w:rPr>
+                                <w:sz w:val="18"/>
+                              </w:rPr>
+                              <w:t>: kijk welke afstand de ultrasone sensor meet mét en zonder auto voor de deur. Bij ons was 23 cm mooi in het midden.</w:t>
+                            </w:r>
+                          </w:p>
+                        </w:txbxContent>
+                      </wps:txbx>
+                      <wps:bodyPr rot="0" vert="horz" wrap="square" lIns="36000" tIns="36000" rIns="36000" bIns="36000" anchor="t" anchorCtr="0">
+                        <a:noAutofit/>
+                      </wps:bodyPr>
+                    </wps:wsp>
+                  </a:graphicData>
+                </a:graphic>
+                <wp14:sizeRelH relativeFrom="margin">
+                  <wp14:pctWidth>0</wp14:pctWidth>
+                </wp14:sizeRelH>
+                <wp14:sizeRelV relativeFrom="margin">
+                  <wp14:pctHeight>0</wp14:pctHeight>
+                </wp14:sizeRelV>
+              </wp:anchor>
+            </w:drawing>
+          </mc:Choice>
+          <mc:Fallback>
+            <w:pict>
+              <v:shape id="_x0000_s1031" type="#_x0000_t202" style="position:absolute;left:0;text-align:left;margin-left:26.15pt;margin-top:80.3pt;width:149.8pt;height:66.95pt;z-index:251697152;visibility:visible;mso-wrap-style:square;mso-width-percent:0;mso-height-percent:0;mso-wrap-distance-left:9pt;mso-wrap-distance-top:0;mso-wrap-distance-right:9pt;mso-wrap-distance-bottom:0;mso-position-horizontal:absolute;mso-position-horizontal-relative:text;mso-position-vertical:absolute;mso-position-vertical-relative:text;mso-width-percent:0;mso-height-percent:0;mso-width-relative:margin;mso-height-relative:margin;v-text-anchor:top" o:gfxdata="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" fillcolor="#fbd4b4 [1305]">
+                <v:shadow on="t" color="black" opacity="26214f" origin="-.5,-.5" offset=".74836mm,.74836mm"/>
+                <v:textbox inset="1mm,1mm,1mm,1mm">
+                  <w:txbxContent>
+                    <w:p>
+                      <w:pPr>
+                        <w:rPr>
+                          <w:sz w:val="18"/>
+                        </w:rPr>
+                      </w:pPr>
+                      <w:r>
+                        <w:rPr>
+                          <w:b/>
+                          <w:sz w:val="18"/>
+                        </w:rPr>
+                        <w:t>Pro Tip</w:t>
+                      </w:r>
+                      <w:r>
+                        <w:rPr>
+                          <w:sz w:val="18"/>
+                        </w:rPr>
+                        <w:t xml:space="preserve"> “calibreren”</w:t>
+                      </w:r>
+                      <w:r>
+                        <w:rPr>
+                          <w:sz w:val="18"/>
+                        </w:rPr>
+                        <w:t xml:space="preserve">: kijk </w:t>
+                      </w:r>
+                      <w:r>
+                        <w:rPr>
+                          <w:sz w:val="18"/>
+                        </w:rPr>
+                        <w:t>welke afstand de ultrasone sensor meet mét en zonder auto voor de deur. Bij ons was 23 cm mooi in het midden.</w:t>
+                      </w:r>
+                    </w:p>
+                  </w:txbxContent>
+                </v:textbox>
+              </v:shape>
+            </w:pict>
+          </mc:Fallback>
+        </mc:AlternateContent>
+      </w:r>
+      <w:r>
+        <w:rPr>
+          <w:noProof/>
+          <w:lang w:val="en-US" w:eastAsia="zh-TW"/>
+        </w:rPr>
+        <w:drawing>
+          <wp:inline distT="0" distB="0" distL="0" distR="0">
+            <wp:extent cx="5331429" cy="1080000"/>
+            <wp:effectExtent l="0" t="0" r="3175" b="6350"/>
+            <wp:docPr id="59" name="Picture 59"/>
+            <wp:cNvGraphicFramePr>
+              <a:graphicFrameLocks xmlns:a="http://schemas.openxmlformats.org/drawingml/2006/main" noChangeAspect="1"/>
+            </wp:cNvGraphicFramePr>
+            <a:graphic xmlns:a="http://schemas.openxmlformats.org/drawingml/2006/main">
+              <a:graphicData uri="http://schemas.openxmlformats.org/drawingml/2006/picture">
+                <pic:pic xmlns:pic="http://schemas.openxmlformats.org/drawingml/2006/picture">
+                  <pic:nvPicPr>
+                    <pic:cNvPr id="0" name="10-garage-prog2.png"/>
+                    <pic:cNvPicPr/>
+                  </pic:nvPicPr>
+                  <pic:blipFill>
+                    <a:blip r:embed="rId63">
+                      <a:extLst>
+                        <a:ext uri="{28A0092B-C50C-407E-A947-70E740481C1C}">
+                          <a14:useLocalDpi xmlns:a14="http://schemas.microsoft.com/office/drawing/2010/main" val="0"/>
+                        </a:ext>
+                      </a:extLst>
+                    </a:blip>
+                    <a:stretch>
+                      <a:fillRect/>
+                    </a:stretch>
+                  </pic:blipFill>
+                  <pic:spPr>
+                    <a:xfrm>
+                      <a:off x="0" y="0"/>
+                      <a:ext cx="5331429" cy="1080000"/>
+                    </a:xfrm>
+                    <a:prstGeom prst="rect">
+                      <a:avLst/>
+                    </a:prstGeom>
+                  </pic:spPr>
+                </pic:pic>
+              </a:graphicData>
+            </a:graphic>
+          </wp:inline>
+        </w:drawing>
+      </w:r>
+    </w:p>
+    <w:p>
+      <w:pPr>
+        <w:pStyle w:val="Kop2"/>
+        <w:rPr>
+          <w:lang w:eastAsia="nl-NL"/>
+        </w:rPr>
+      </w:pPr>
+    </w:p>
+    <w:p>
+      <w:pPr>
+        <w:pStyle w:val="Kop1"/>
+        <w:rPr>
+          <w:lang w:eastAsia="nl-NL"/>
+        </w:rPr>
+      </w:pPr>
+      <w:r>
+        <w:rPr>
+          <w:lang w:eastAsia="nl-NL"/>
+        </w:rPr>
+        <w:lastRenderedPageBreak/>
+        <w:t>Uit te werken</w:t>
+      </w:r>
+    </w:p>
+    <w:p>
+      <w:pPr>
+        <w:rPr>
+          <w:lang w:eastAsia="nl-NL"/>
+        </w:rPr>
+      </w:pPr>
+      <w:r>
+        <w:rPr>
+          <w:lang w:eastAsia="nl-NL"/>
+        </w:rPr>
+        <w:t>Auto met kabel met knop - Kort drukken is wissel functie - lang drukken is doe functie. Functies: vooruit, rechts, links</w:t>
+      </w:r>
+      <w:r>
+        <w:rPr>
+          <w:lang w:eastAsia="nl-NL"/>
+        </w:rPr>
+        <w:t xml:space="preserve"> – display tekenen</w:t>
+      </w:r>
+    </w:p>
+    <w:p>
+      <w:pPr>
+        <w:rPr>
+          <w:lang w:eastAsia="nl-NL"/>
+        </w:rPr>
+      </w:pPr>
+      <w:r>
+        <w:rPr>
+          <w:lang w:eastAsia="nl-NL"/>
+        </w:rPr>
+        <w:t>Motor rotatie sensor gebruiken zonder de tray open te trekken</w:t>
+      </w:r>
+    </w:p>
+    <w:p>
+      <w:pPr>
+        <w:rPr>
+          <w:lang w:eastAsia="nl-NL"/>
+        </w:rPr>
+      </w:pPr>
+      <w:r>
+        <w:rPr>
+          <w:lang w:eastAsia="nl-NL"/>
+        </w:rPr>
+        <w:t xml:space="preserve">Auto die rijdt tot sensor iets waarneemt, en daarna </w:t>
+      </w:r>
+      <w:r>
+        <w:rPr>
+          <w:lang w:eastAsia="nl-NL"/>
+        </w:rPr>
+        <w:t xml:space="preserve">terug </w:t>
+      </w:r>
+      <w:r>
+        <w:rPr>
+          <w:lang w:eastAsia="nl-NL"/>
+        </w:rPr>
+        <w:t xml:space="preserve">rijdt </w:t>
+      </w:r>
+      <w:r>
+        <w:rPr>
+          <w:lang w:eastAsia="nl-NL"/>
+        </w:rPr>
+        <w:t xml:space="preserve">naar </w:t>
+      </w:r>
+      <w:r>
+        <w:rPr>
+          <w:lang w:eastAsia="nl-NL"/>
+        </w:rPr>
+        <w:t xml:space="preserve">zijn </w:t>
+      </w:r>
+      <w:r>
+        <w:rPr>
+          <w:lang w:eastAsia="nl-NL"/>
+        </w:rPr>
+        <w:t>begin punt</w:t>
+      </w:r>
+    </w:p>
+    <w:p>
+      <w:pPr>
+        <w:rPr>
+          <w:lang w:eastAsia="nl-NL"/>
+        </w:rPr>
+      </w:pPr>
+      <w:r>
+        <w:rPr>
+          <w:lang w:eastAsia="nl-NL"/>
+        </w:rPr>
+        <w:t>Auto die lengte kamer meet met rijden – rotatie sensor delen door wielomtrek; lengte auto erbij optellen</w:t>
+      </w:r>
+    </w:p>
+    <w:p>
+      <w:pPr>
+        <w:rPr>
+          <w:lang w:eastAsia="nl-NL"/>
+        </w:rPr>
+      </w:pPr>
+      <w:r>
+        <w:rPr>
+          <w:lang w:eastAsia="nl-NL"/>
+        </w:rPr>
+        <w:t xml:space="preserve">Kluis met motor als rotatie meter </w:t>
+      </w:r>
+    </w:p>
+    <w:p>
+      <w:pPr>
+        <w:rPr>
+          <w:lang w:eastAsia="nl-NL"/>
+        </w:rPr>
+      </w:pPr>
+      <w:r>
+        <w:rPr>
+          <w:lang w:eastAsia="nl-NL"/>
+        </w:rPr>
+        <w:t>Dobbelsteen - een wiel met cijfers en op display</w:t>
       </w:r>
     </w:p>
     <w:p>
@@ -5240,6 +6852,20 @@
         </w:rPr>
         <w:t>Munt-geld teller</w:t>
       </w:r>
+      <w:r>
+        <w:rPr>
+          <w:lang w:eastAsia="nl-NL"/>
+        </w:rPr>
+        <w:t xml:space="preserve"> (</w:t>
+      </w:r>
+      <w:bookmarkStart w:id="0" w:name="_GoBack"/>
+      <w:bookmarkEnd w:id="0"/>
+      <w:r>
+        <w:rPr>
+          <w:lang w:eastAsia="nl-NL"/>
+        </w:rPr>
+        <w:t>spaarpot)</w:t>
+      </w:r>
     </w:p>
     <w:p>
       <w:pPr>
@@ -5268,7 +6894,7 @@
       </w:r>
     </w:p>
     <w:sectPr>
-      <w:footerReference w:type="default" r:id="rId50"/>
+      <w:footerReference w:type="default" r:id="rId64"/>
       <w:pgSz w:w="11906" w:h="16838"/>
       <w:pgMar w:top="1440" w:right="1080" w:bottom="1440" w:left="1080" w:header="708" w:footer="708" w:gutter="0"/>
       <w:cols w:space="708"/>
@@ -5797,7 +7423,7 @@
   <w:abstractNum w:abstractNumId="4">
     <w:nsid w:val="190E6551"/>
     <w:multiLevelType w:val="hybridMultilevel"/>
-    <w:tmpl w:val="64626270"/>
+    <w:tmpl w:val="CA4680AC"/>
     <w:lvl w:ilvl="0" w:tplc="04130001">
       <w:start w:val="1"/>
       <w:numFmt w:val="bullet"/>
@@ -7253,6 +8879,17 @@
       <w:szCs w:val="26"/>
     </w:rPr>
   </w:style>
+  <w:style w:type="character" w:styleId="Hyperlink">
+    <w:name w:val="Hyperlink"/>
+    <w:basedOn w:val="DefaultParagraphFont"/>
+    <w:uiPriority w:val="99"/>
+    <w:unhideWhenUsed/>
+    <w:rsid w:val="00B41511"/>
+    <w:rPr>
+      <w:color w:val="0000FF" w:themeColor="hyperlink"/>
+      <w:u w:val="single"/>
+    </w:rPr>
+  </w:style>
 </w:styles>
 </file>
 
@@ -7647,6 +9284,17 @@
       <w:szCs w:val="26"/>
     </w:rPr>
   </w:style>
+  <w:style w:type="character" w:styleId="Hyperlink">
+    <w:name w:val="Hyperlink"/>
+    <w:basedOn w:val="DefaultParagraphFont"/>
+    <w:uiPriority w:val="99"/>
+    <w:unhideWhenUsed/>
+    <w:rsid w:val="00B41511"/>
+    <w:rPr>
+      <w:color w:val="0000FF" w:themeColor="hyperlink"/>
+      <w:u w:val="single"/>
+    </w:rPr>
+  </w:style>
 </w:styles>
 </file>
 

</xml_diff>

<commit_message>
Opdrachten06.docx - exercise 00-11 - 2014-03-31
</commit_message>
<xml_diff>
--- a/nxt/legoclub/LegoClub.docx
+++ b/nxt/legoclub/LegoClub.docx
@@ -26,7 +26,7 @@
       <w:r>
         <w:rPr>
           <w:noProof/>
-          <w:lang w:val="en-US" w:eastAsia="zh-TW"/>
+          <w:lang w:eastAsia="nl-NL"/>
         </w:rPr>
         <w:drawing>
           <wp:anchor distT="0" distB="0" distL="114300" distR="114300" simplePos="0" relativeHeight="251673600" behindDoc="0" locked="0" layoutInCell="1" allowOverlap="1" wp14:anchorId="6124647A" wp14:editId="4C2F9984">
@@ -128,7 +128,7 @@
       <w:r>
         <w:rPr>
           <w:noProof/>
-          <w:lang w:val="en-US" w:eastAsia="zh-TW"/>
+          <w:lang w:eastAsia="nl-NL"/>
         </w:rPr>
         <w:drawing>
           <wp:anchor distT="0" distB="0" distL="114300" distR="114300" simplePos="0" relativeHeight="251671552" behindDoc="0" locked="0" layoutInCell="1" allowOverlap="1" wp14:anchorId="59213B83" wp14:editId="6AF4F345">
@@ -210,7 +210,7 @@
       <w:r>
         <w:rPr>
           <w:noProof/>
-          <w:lang w:val="en-US" w:eastAsia="zh-TW"/>
+          <w:lang w:eastAsia="nl-NL"/>
         </w:rPr>
         <w:drawing>
           <wp:anchor distT="0" distB="0" distL="114300" distR="114300" simplePos="0" relativeHeight="251672576" behindDoc="0" locked="0" layoutInCell="1" allowOverlap="1" wp14:anchorId="5225805F" wp14:editId="03BAA258">
@@ -288,7 +288,7 @@
       <w:r>
         <w:rPr>
           <w:noProof/>
-          <w:lang w:val="en-US" w:eastAsia="zh-TW"/>
+          <w:lang w:eastAsia="nl-NL"/>
         </w:rPr>
         <w:drawing>
           <wp:anchor distT="0" distB="0" distL="114300" distR="114300" simplePos="0" relativeHeight="251674624" behindDoc="0" locked="0" layoutInCell="1" allowOverlap="1" wp14:anchorId="29F2B7AD" wp14:editId="5F7D3A0B">
@@ -394,7 +394,7 @@
       <w:r>
         <w:rPr>
           <w:noProof/>
-          <w:lang w:val="en-US" w:eastAsia="zh-TW"/>
+          <w:lang w:eastAsia="nl-NL"/>
         </w:rPr>
         <w:drawing>
           <wp:anchor distT="0" distB="0" distL="114300" distR="114300" simplePos="0" relativeHeight="251675648" behindDoc="0" locked="0" layoutInCell="1" allowOverlap="1" wp14:anchorId="62289BCC" wp14:editId="4AEDDF37">
@@ -527,7 +527,7 @@
       <w:r>
         <w:rPr>
           <w:noProof/>
-          <w:lang w:val="en-US" w:eastAsia="zh-TW"/>
+          <w:lang w:eastAsia="nl-NL"/>
         </w:rPr>
         <mc:AlternateContent>
           <mc:Choice Requires="wps">
@@ -674,7 +674,7 @@
       <w:r>
         <w:rPr>
           <w:noProof/>
-          <w:lang w:val="en-US" w:eastAsia="zh-TW"/>
+          <w:lang w:eastAsia="nl-NL"/>
         </w:rPr>
         <w:drawing>
           <wp:inline distT="0" distB="0" distL="0" distR="0" wp14:anchorId="3D705C7C" wp14:editId="1A98E2AE">
@@ -758,7 +758,7 @@
       <w:r>
         <w:rPr>
           <w:noProof/>
-          <w:lang w:val="en-US" w:eastAsia="zh-TW"/>
+          <w:lang w:eastAsia="nl-NL"/>
         </w:rPr>
         <w:drawing>
           <wp:anchor distT="0" distB="0" distL="114300" distR="114300" simplePos="0" relativeHeight="251660288" behindDoc="0" locked="0" layoutInCell="1" allowOverlap="1" wp14:anchorId="1FA510F6" wp14:editId="1A888363">
@@ -945,7 +945,7 @@
       <w:r>
         <w:rPr>
           <w:noProof/>
-          <w:lang w:val="en-US" w:eastAsia="zh-TW"/>
+          <w:lang w:eastAsia="nl-NL"/>
         </w:rPr>
         <w:drawing>
           <wp:anchor distT="0" distB="0" distL="114300" distR="114300" simplePos="0" relativeHeight="251659264" behindDoc="1" locked="0" layoutInCell="1" allowOverlap="1" wp14:anchorId="02253487" wp14:editId="685CBE10">
@@ -1073,7 +1073,7 @@
       <w:r>
         <w:rPr>
           <w:noProof/>
-          <w:lang w:val="en-US" w:eastAsia="zh-TW"/>
+          <w:lang w:eastAsia="nl-NL"/>
         </w:rPr>
         <w:drawing>
           <wp:inline distT="0" distB="0" distL="0" distR="0" wp14:anchorId="48F44D4C" wp14:editId="5F463326">
@@ -1141,7 +1141,7 @@
       <w:r>
         <w:rPr>
           <w:noProof/>
-          <w:lang w:val="en-US" w:eastAsia="zh-TW"/>
+          <w:lang w:eastAsia="nl-NL"/>
         </w:rPr>
         <w:drawing>
           <wp:anchor distT="0" distB="0" distL="114300" distR="114300" simplePos="0" relativeHeight="251661312" behindDoc="0" locked="0" layoutInCell="1" allowOverlap="1" wp14:anchorId="56EB531D" wp14:editId="1CE06B0F">
@@ -1272,7 +1272,7 @@
       <w:r>
         <w:rPr>
           <w:noProof/>
-          <w:lang w:val="en-US" w:eastAsia="zh-TW"/>
+          <w:lang w:eastAsia="nl-NL"/>
         </w:rPr>
         <w:drawing>
           <wp:anchor distT="0" distB="0" distL="114300" distR="114300" simplePos="0" relativeHeight="251662336" behindDoc="0" locked="0" layoutInCell="1" allowOverlap="1" wp14:anchorId="6877EB06" wp14:editId="5B803772">
@@ -1432,7 +1432,7 @@
       <w:r>
         <w:rPr>
           <w:noProof/>
-          <w:lang w:val="en-US" w:eastAsia="zh-TW"/>
+          <w:lang w:eastAsia="nl-NL"/>
         </w:rPr>
         <w:drawing>
           <wp:inline distT="0" distB="0" distL="0" distR="0" wp14:anchorId="60DBEA54" wp14:editId="6FB97127">
@@ -1502,7 +1502,7 @@
       <w:r>
         <w:rPr>
           <w:noProof/>
-          <w:lang w:val="en-US" w:eastAsia="zh-TW"/>
+          <w:lang w:eastAsia="nl-NL"/>
         </w:rPr>
         <w:drawing>
           <wp:anchor distT="0" distB="0" distL="114300" distR="114300" simplePos="0" relativeHeight="251664384" behindDoc="0" locked="0" layoutInCell="1" allowOverlap="1" wp14:anchorId="27493040" wp14:editId="3DCCD494">
@@ -1635,7 +1635,7 @@
       <w:r>
         <w:rPr>
           <w:noProof/>
-          <w:lang w:val="en-US" w:eastAsia="zh-TW"/>
+          <w:lang w:eastAsia="nl-NL"/>
         </w:rPr>
         <w:drawing>
           <wp:inline distT="0" distB="0" distL="0" distR="0" wp14:anchorId="7603F69F" wp14:editId="11192F32">
@@ -1746,7 +1746,7 @@
       <w:r>
         <w:rPr>
           <w:noProof/>
-          <w:lang w:val="en-US" w:eastAsia="zh-TW"/>
+          <w:lang w:eastAsia="nl-NL"/>
         </w:rPr>
         <w:drawing>
           <wp:inline distT="0" distB="0" distL="0" distR="0" wp14:anchorId="0E344757" wp14:editId="06A19499">
@@ -1799,7 +1799,7 @@
       <w:r>
         <w:rPr>
           <w:noProof/>
-          <w:lang w:val="en-US" w:eastAsia="zh-TW"/>
+          <w:lang w:eastAsia="nl-NL"/>
         </w:rPr>
         <w:drawing>
           <wp:inline distT="0" distB="0" distL="0" distR="0" wp14:anchorId="7FCE69B3" wp14:editId="2CB9FA1B">
@@ -1856,7 +1856,7 @@
       <w:r>
         <w:rPr>
           <w:noProof/>
-          <w:lang w:val="en-US" w:eastAsia="zh-TW"/>
+          <w:lang w:eastAsia="nl-NL"/>
         </w:rPr>
         <w:drawing>
           <wp:inline distT="0" distB="0" distL="0" distR="0" wp14:anchorId="75BC9DDF" wp14:editId="60015977">
@@ -1992,7 +1992,7 @@
       <w:r>
         <w:rPr>
           <w:noProof/>
-          <w:lang w:val="en-US" w:eastAsia="zh-TW"/>
+          <w:lang w:eastAsia="nl-NL"/>
         </w:rPr>
         <w:drawing>
           <wp:inline distT="0" distB="0" distL="0" distR="0" wp14:anchorId="2E5F0083" wp14:editId="0DA35CDD">
@@ -2042,7 +2042,7 @@
       <w:r>
         <w:rPr>
           <w:noProof/>
-          <w:lang w:val="en-US" w:eastAsia="zh-TW"/>
+          <w:lang w:eastAsia="nl-NL"/>
         </w:rPr>
         <w:drawing>
           <wp:inline distT="0" distB="0" distL="0" distR="0" wp14:anchorId="4F2E3166" wp14:editId="3A29E8DA">
@@ -2109,7 +2109,7 @@
       <w:r>
         <w:rPr>
           <w:noProof/>
-          <w:lang w:val="en-US" w:eastAsia="zh-TW"/>
+          <w:lang w:eastAsia="nl-NL"/>
         </w:rPr>
         <w:drawing>
           <wp:anchor distT="0" distB="0" distL="114300" distR="114300" simplePos="0" relativeHeight="251663360" behindDoc="0" locked="0" layoutInCell="1" allowOverlap="1" wp14:anchorId="74D6C204" wp14:editId="6DDE16F3">
@@ -2281,7 +2281,7 @@
       <w:r>
         <w:rPr>
           <w:noProof/>
-          <w:lang w:val="en-US" w:eastAsia="zh-TW"/>
+          <w:lang w:eastAsia="nl-NL"/>
         </w:rPr>
         <w:drawing>
           <wp:inline distT="0" distB="0" distL="0" distR="0" wp14:anchorId="7C236016" wp14:editId="742A16E9">
@@ -2331,7 +2331,7 @@
       <w:r>
         <w:rPr>
           <w:noProof/>
-          <w:lang w:val="en-US" w:eastAsia="zh-TW"/>
+          <w:lang w:eastAsia="nl-NL"/>
         </w:rPr>
         <w:drawing>
           <wp:inline distT="0" distB="0" distL="0" distR="0" wp14:anchorId="0DBDF0A5" wp14:editId="4AC59121">
@@ -2473,7 +2473,7 @@
       <w:r>
         <w:rPr>
           <w:noProof/>
-          <w:lang w:val="en-US" w:eastAsia="zh-TW"/>
+          <w:lang w:eastAsia="nl-NL"/>
         </w:rPr>
         <w:drawing>
           <wp:inline distT="0" distB="0" distL="0" distR="0" wp14:anchorId="4A106CCC" wp14:editId="732AB1D6">
@@ -2527,7 +2527,7 @@
       <w:r>
         <w:rPr>
           <w:noProof/>
-          <w:lang w:val="en-US" w:eastAsia="zh-TW"/>
+          <w:lang w:eastAsia="nl-NL"/>
         </w:rPr>
         <w:drawing>
           <wp:inline distT="0" distB="0" distL="0" distR="0" wp14:anchorId="47F555E1" wp14:editId="29EC6B63">
@@ -2611,7 +2611,7 @@
       <w:r>
         <w:rPr>
           <w:noProof/>
-          <w:lang w:val="en-US" w:eastAsia="zh-TW"/>
+          <w:lang w:eastAsia="nl-NL"/>
         </w:rPr>
         <w:drawing>
           <wp:inline distT="0" distB="0" distL="0" distR="0" wp14:anchorId="6DE075DA" wp14:editId="57161192">
@@ -2757,7 +2757,7 @@
       <w:r>
         <w:rPr>
           <w:noProof/>
-          <w:lang w:val="en-US" w:eastAsia="zh-TW"/>
+          <w:lang w:eastAsia="nl-NL"/>
         </w:rPr>
         <w:drawing>
           <wp:inline distT="0" distB="0" distL="0" distR="0" wp14:anchorId="04AD051B" wp14:editId="7CA981F8">
@@ -2812,7 +2812,7 @@
       <w:r>
         <w:rPr>
           <w:noProof/>
-          <w:lang w:val="en-US" w:eastAsia="zh-TW"/>
+          <w:lang w:eastAsia="nl-NL"/>
         </w:rPr>
         <w:lastRenderedPageBreak/>
         <w:drawing>
@@ -2995,7 +2995,7 @@
       <w:r>
         <w:rPr>
           <w:noProof/>
-          <w:lang w:val="en-US" w:eastAsia="zh-TW"/>
+          <w:lang w:eastAsia="nl-NL"/>
         </w:rPr>
         <w:drawing>
           <wp:inline distT="0" distB="0" distL="0" distR="0" wp14:anchorId="5A73122F" wp14:editId="0B8D6B78">
@@ -3045,7 +3045,7 @@
       <w:r>
         <w:rPr>
           <w:noProof/>
-          <w:lang w:val="en-US" w:eastAsia="zh-TW"/>
+          <w:lang w:eastAsia="nl-NL"/>
         </w:rPr>
         <w:drawing>
           <wp:inline distT="0" distB="0" distL="0" distR="0" wp14:anchorId="4B609EA1" wp14:editId="54B25DA1">
@@ -3095,7 +3095,7 @@
       <w:r>
         <w:rPr>
           <w:noProof/>
-          <w:lang w:val="en-US" w:eastAsia="zh-TW"/>
+          <w:lang w:eastAsia="nl-NL"/>
         </w:rPr>
         <w:drawing>
           <wp:inline distT="0" distB="0" distL="0" distR="0" wp14:anchorId="59BECCD8" wp14:editId="07C54EC4">
@@ -3166,7 +3166,7 @@
       <w:r>
         <w:rPr>
           <w:noProof/>
-          <w:lang w:val="en-US" w:eastAsia="zh-TW"/>
+          <w:lang w:eastAsia="nl-NL"/>
         </w:rPr>
         <w:drawing>
           <wp:inline distT="0" distB="0" distL="0" distR="0" wp14:anchorId="376B75F1" wp14:editId="309875FE">
@@ -3328,7 +3328,7 @@
       <w:r>
         <w:rPr>
           <w:noProof/>
-          <w:lang w:val="en-US" w:eastAsia="zh-TW"/>
+          <w:lang w:eastAsia="nl-NL"/>
         </w:rPr>
         <w:lastRenderedPageBreak/>
         <mc:AlternateContent>
@@ -3337,13 +3337,13 @@
               <wp:anchor distT="0" distB="0" distL="114300" distR="114300" simplePos="0" relativeHeight="251686912" behindDoc="0" locked="0" layoutInCell="1" allowOverlap="1" wp14:anchorId="79935E59" wp14:editId="25976EF9">
                 <wp:simplePos x="0" y="0"/>
                 <wp:positionH relativeFrom="column">
-                  <wp:posOffset>1023731</wp:posOffset>
+                  <wp:posOffset>3146728</wp:posOffset>
                 </wp:positionH>
                 <wp:positionV relativeFrom="paragraph">
                   <wp:posOffset>-238539</wp:posOffset>
                 </wp:positionV>
-                <wp:extent cx="5255398" cy="237407"/>
-                <wp:effectExtent l="0" t="0" r="2540" b="0"/>
+                <wp:extent cx="3132261" cy="237407"/>
+                <wp:effectExtent l="0" t="0" r="0" b="0"/>
                 <wp:wrapNone/>
                 <wp:docPr id="42" name="Text Box 2"/>
                 <wp:cNvGraphicFramePr>
@@ -3358,7 +3358,7 @@
                       <wps:spPr bwMode="auto">
                         <a:xfrm>
                           <a:off x="0" y="0"/>
-                          <a:ext cx="5255398" cy="237407"/>
+                          <a:ext cx="3132261" cy="237407"/>
                         </a:xfrm>
                         <a:prstGeom prst="rect">
                           <a:avLst/>
@@ -3404,9 +3404,39 @@
                                   <w:sz w:val="16"/>
                                   <w:szCs w:val="16"/>
                                 </w:rPr>
-                                <w:t>http://www.nxtprograms.com/birthday_cake/index.html</w:t>
+                                <w:t>www.nxtprograms.com/birthd</w:t>
+                              </w:r>
+                              <w:r>
+                                <w:rPr>
+                                  <w:rStyle w:val="Hyperlink"/>
+                                  <w:sz w:val="16"/>
+                                  <w:szCs w:val="16"/>
+                                </w:rPr>
+                                <w:t>a</w:t>
+                              </w:r>
+                              <w:r>
+                                <w:rPr>
+                                  <w:rStyle w:val="Hyperlink"/>
+                                  <w:sz w:val="16"/>
+                                  <w:szCs w:val="16"/>
+                                </w:rPr>
+                                <w:t>y_cake/index.html</w:t>
                               </w:r>
                             </w:hyperlink>
+                            <w:r>
+                              <w:rPr>
+                                <w:sz w:val="16"/>
+                                <w:szCs w:val="16"/>
+                              </w:rPr>
+                              <w:t xml:space="preserve"> </w:t>
+                            </w:r>
+                            <w:r>
+                              <w:rPr>
+                                <w:sz w:val="16"/>
+                                <w:szCs w:val="16"/>
+                              </w:rPr>
+                              <w:t xml:space="preserve"> </w:t>
+                            </w:r>
                           </w:p>
                         </w:txbxContent>
                       </wps:txbx>
@@ -3431,7 +3461,7 @@
                 <v:stroke joinstyle="miter"/>
                 <v:path gradientshapeok="t" o:connecttype="rect"/>
               </v:shapetype>
-              <v:shape id="_x0000_s1027" type="#_x0000_t202" style="position:absolute;margin-left:80.6pt;margin-top:-18.8pt;width:413.8pt;height:18.7pt;z-index:251686912;visibility:visible;mso-wrap-style:square;mso-width-percent:0;mso-height-percent:0;mso-wrap-distance-left:9pt;mso-wrap-distance-top:0;mso-wrap-distance-right:9pt;mso-wrap-distance-bottom:0;mso-position-horizontal:absolute;mso-position-horizontal-relative:text;mso-position-vertical:absolute;mso-position-vertical-relative:text;mso-width-percent:0;mso-height-percent:0;mso-width-relative:margin;mso-height-relative:margin;v-text-anchor:top" o:gfxdata="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" stroked="f">
+              <v:shape id="_x0000_s1027" type="#_x0000_t202" style="position:absolute;margin-left:247.75pt;margin-top:-18.8pt;width:246.65pt;height:18.7pt;z-index:251686912;visibility:visible;mso-wrap-style:square;mso-width-percent:0;mso-height-percent:0;mso-wrap-distance-left:9pt;mso-wrap-distance-top:0;mso-wrap-distance-right:9pt;mso-wrap-distance-bottom:0;mso-position-horizontal:absolute;mso-position-horizontal-relative:text;mso-position-vertical:absolute;mso-position-vertical-relative:text;mso-width-percent:0;mso-height-percent:0;mso-width-relative:margin;mso-height-relative:margin;v-text-anchor:top" o:gfxdata="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" stroked="f">
                 <v:textbox>
                   <w:txbxContent>
                     <w:p>
@@ -3463,9 +3493,39 @@
                             <w:sz w:val="16"/>
                             <w:szCs w:val="16"/>
                           </w:rPr>
-                          <w:t>http://www.nxtprograms.com/birthday_cake/index.html</w:t>
+                          <w:t>www.nxtprograms.com/birthd</w:t>
+                        </w:r>
+                        <w:r>
+                          <w:rPr>
+                            <w:rStyle w:val="Hyperlink"/>
+                            <w:sz w:val="16"/>
+                            <w:szCs w:val="16"/>
+                          </w:rPr>
+                          <w:t>a</w:t>
+                        </w:r>
+                        <w:r>
+                          <w:rPr>
+                            <w:rStyle w:val="Hyperlink"/>
+                            <w:sz w:val="16"/>
+                            <w:szCs w:val="16"/>
+                          </w:rPr>
+                          <w:t>y_cake/index.html</w:t>
                         </w:r>
                       </w:hyperlink>
+                      <w:r>
+                        <w:rPr>
+                          <w:sz w:val="16"/>
+                          <w:szCs w:val="16"/>
+                        </w:rPr>
+                        <w:t xml:space="preserve"> </w:t>
+                      </w:r>
+                      <w:r>
+                        <w:rPr>
+                          <w:sz w:val="16"/>
+                          <w:szCs w:val="16"/>
+                        </w:rPr>
+                        <w:t xml:space="preserve"> </w:t>
+                      </w:r>
                     </w:p>
                   </w:txbxContent>
                 </v:textbox>
@@ -3491,7 +3551,7 @@
       <w:r>
         <w:rPr>
           <w:noProof/>
-          <w:lang w:val="en-US" w:eastAsia="zh-TW"/>
+          <w:lang w:eastAsia="nl-NL"/>
         </w:rPr>
         <w:drawing>
           <wp:anchor distT="0" distB="0" distL="114300" distR="114300" simplePos="0" relativeHeight="251678720" behindDoc="1" locked="0" layoutInCell="1" allowOverlap="1" wp14:anchorId="72480346" wp14:editId="4FB294A2">
@@ -3552,7 +3612,7 @@
       <w:r>
         <w:rPr>
           <w:noProof/>
-          <w:lang w:val="en-US" w:eastAsia="zh-TW"/>
+          <w:lang w:eastAsia="nl-NL"/>
         </w:rPr>
         <w:drawing>
           <wp:anchor distT="0" distB="0" distL="114300" distR="114300" simplePos="0" relativeHeight="251679744" behindDoc="0" locked="0" layoutInCell="1" allowOverlap="1" wp14:anchorId="10FCDC9A" wp14:editId="4FA7B9F0">
@@ -3613,7 +3673,7 @@
       <w:r>
         <w:rPr>
           <w:noProof/>
-          <w:lang w:val="en-US" w:eastAsia="zh-TW"/>
+          <w:lang w:eastAsia="nl-NL"/>
         </w:rPr>
         <w:drawing>
           <wp:anchor distT="0" distB="0" distL="114300" distR="114300" simplePos="0" relativeHeight="251680768" behindDoc="0" locked="0" layoutInCell="1" allowOverlap="1" wp14:anchorId="70951CA7" wp14:editId="23792529">
@@ -3977,12 +4037,12 @@
       <w:r>
         <w:rPr>
           <w:noProof/>
-          <w:lang w:val="en-US" w:eastAsia="zh-TW"/>
+          <w:lang w:eastAsia="nl-NL"/>
         </w:rPr>
         <mc:AlternateContent>
           <mc:Choice Requires="wps">
             <w:drawing>
-              <wp:anchor distT="0" distB="0" distL="114300" distR="114300" simplePos="0" relativeHeight="251682816" behindDoc="0" locked="0" layoutInCell="1" allowOverlap="1" wp14:anchorId="484EFBE5" wp14:editId="19226533">
+              <wp:anchor distT="0" distB="0" distL="114300" distR="114300" simplePos="0" relativeHeight="251682816" behindDoc="0" locked="0" layoutInCell="1" allowOverlap="1" wp14:anchorId="0EC8427E" wp14:editId="33AB9206">
                 <wp:simplePos x="0" y="0"/>
                 <wp:positionH relativeFrom="column">
                   <wp:posOffset>332464</wp:posOffset>
@@ -4120,10 +4180,10 @@
       <w:r>
         <w:rPr>
           <w:noProof/>
-          <w:lang w:val="en-US" w:eastAsia="zh-TW"/>
+          <w:lang w:eastAsia="nl-NL"/>
         </w:rPr>
         <w:drawing>
-          <wp:inline distT="0" distB="0" distL="0" distR="0" wp14:anchorId="5791034F" wp14:editId="7138C6DC">
+          <wp:inline distT="0" distB="0" distL="0" distR="0" wp14:anchorId="580DB723" wp14:editId="21379415">
             <wp:extent cx="3792772" cy="762242"/>
             <wp:effectExtent l="0" t="0" r="0" b="0"/>
             <wp:docPr id="41" name="Picture 41"/>
@@ -4225,10 +4285,10 @@
       <w:r>
         <w:rPr>
           <w:noProof/>
-          <w:lang w:val="en-US" w:eastAsia="zh-TW"/>
+          <w:lang w:eastAsia="nl-NL"/>
         </w:rPr>
         <w:drawing>
-          <wp:inline distT="0" distB="0" distL="0" distR="0" wp14:anchorId="2A31EBF8" wp14:editId="58366148">
+          <wp:inline distT="0" distB="0" distL="0" distR="0" wp14:anchorId="6C389F5A" wp14:editId="5346229A">
             <wp:extent cx="3559810" cy="723265"/>
             <wp:effectExtent l="0" t="0" r="2540" b="635"/>
             <wp:docPr id="45" name="Picture 45"/>
@@ -4277,10 +4337,10 @@
       <w:r>
         <w:rPr>
           <w:noProof/>
-          <w:lang w:val="en-US" w:eastAsia="zh-TW"/>
+          <w:lang w:eastAsia="nl-NL"/>
         </w:rPr>
         <w:drawing>
-          <wp:anchor distT="0" distB="0" distL="114300" distR="114300" simplePos="0" relativeHeight="251684864" behindDoc="0" locked="0" layoutInCell="1" allowOverlap="1" wp14:anchorId="393EFF58" wp14:editId="40D693EF">
+          <wp:anchor distT="0" distB="0" distL="114300" distR="114300" simplePos="0" relativeHeight="251684864" behindDoc="0" locked="0" layoutInCell="1" allowOverlap="1" wp14:anchorId="44AA3ECB" wp14:editId="5237CB36">
             <wp:simplePos x="0" y="0"/>
             <wp:positionH relativeFrom="column">
               <wp:posOffset>-701703</wp:posOffset>
@@ -4372,10 +4432,10 @@
       <w:r>
         <w:rPr>
           <w:noProof/>
-          <w:lang w:val="en-US" w:eastAsia="zh-TW"/>
+          <w:lang w:eastAsia="nl-NL"/>
         </w:rPr>
         <w:drawing>
-          <wp:anchor distT="0" distB="0" distL="114300" distR="114300" simplePos="0" relativeHeight="251666432" behindDoc="0" locked="0" layoutInCell="1" allowOverlap="1" wp14:anchorId="0EA0429F" wp14:editId="35288DD4">
+          <wp:anchor distT="0" distB="0" distL="114300" distR="114300" simplePos="0" relativeHeight="251666432" behindDoc="0" locked="0" layoutInCell="1" allowOverlap="1" wp14:anchorId="376038D1" wp14:editId="01706EDD">
             <wp:simplePos x="0" y="0"/>
             <wp:positionH relativeFrom="column">
               <wp:posOffset>3925957</wp:posOffset>
@@ -4518,10 +4578,10 @@
       <w:r>
         <w:rPr>
           <w:noProof/>
-          <w:lang w:val="en-US" w:eastAsia="zh-TW"/>
+          <w:lang w:eastAsia="nl-NL"/>
         </w:rPr>
         <w:drawing>
-          <wp:anchor distT="0" distB="0" distL="114300" distR="114300" simplePos="0" relativeHeight="251667456" behindDoc="0" locked="0" layoutInCell="1" allowOverlap="1" wp14:anchorId="6FD5BD1A" wp14:editId="75C48C66">
+          <wp:anchor distT="0" distB="0" distL="114300" distR="114300" simplePos="0" relativeHeight="251667456" behindDoc="0" locked="0" layoutInCell="1" allowOverlap="1" wp14:anchorId="5159CBF5" wp14:editId="7CF24E44">
             <wp:simplePos x="0" y="0"/>
             <wp:positionH relativeFrom="column">
               <wp:posOffset>4672965</wp:posOffset>
@@ -4587,12 +4647,12 @@
       <w:r>
         <w:rPr>
           <w:noProof/>
-          <w:lang w:val="en-US" w:eastAsia="zh-TW"/>
+          <w:lang w:eastAsia="nl-NL"/>
         </w:rPr>
         <mc:AlternateContent>
           <mc:Choice Requires="wps">
             <w:drawing>
-              <wp:anchor distT="0" distB="0" distL="114300" distR="114300" simplePos="0" relativeHeight="251669504" behindDoc="0" locked="0" layoutInCell="1" allowOverlap="1" wp14:anchorId="0A53496B" wp14:editId="383434AF">
+              <wp:anchor distT="0" distB="0" distL="114300" distR="114300" simplePos="0" relativeHeight="251669504" behindDoc="0" locked="0" layoutInCell="1" allowOverlap="1" wp14:anchorId="76B19151" wp14:editId="1520D221">
                 <wp:simplePos x="0" y="0"/>
                 <wp:positionH relativeFrom="column">
                   <wp:posOffset>4299585</wp:posOffset>
@@ -4898,10 +4958,10 @@
       <w:r>
         <w:rPr>
           <w:noProof/>
-          <w:lang w:val="en-US" w:eastAsia="zh-TW"/>
+          <w:lang w:eastAsia="nl-NL"/>
         </w:rPr>
         <w:drawing>
-          <wp:inline distT="0" distB="0" distL="0" distR="0" wp14:anchorId="45D5FADC" wp14:editId="3D05A93B">
+          <wp:inline distT="0" distB="0" distL="0" distR="0" wp14:anchorId="2729FFA6" wp14:editId="11415DF9">
             <wp:extent cx="2631803" cy="1188000"/>
             <wp:effectExtent l="0" t="0" r="0" b="0"/>
             <wp:docPr id="30" name="Picture 30"/>
@@ -5044,10 +5104,10 @@
       <w:r>
         <w:rPr>
           <w:noProof/>
-          <w:lang w:val="en-US" w:eastAsia="zh-TW"/>
+          <w:lang w:eastAsia="nl-NL"/>
         </w:rPr>
         <w:drawing>
-          <wp:inline distT="0" distB="0" distL="0" distR="0" wp14:anchorId="1D3A1813" wp14:editId="58BA49FF">
+          <wp:inline distT="0" distB="0" distL="0" distR="0" wp14:anchorId="13BEC4B2" wp14:editId="188C8CBA">
             <wp:extent cx="4405688" cy="864000"/>
             <wp:effectExtent l="0" t="0" r="0" b="0"/>
             <wp:docPr id="33" name="Picture 33"/>
@@ -5153,7 +5213,7 @@
       <w:r>
         <w:rPr>
           <w:noProof/>
-          <w:lang w:val="en-US" w:eastAsia="zh-TW"/>
+          <w:lang w:eastAsia="nl-NL"/>
         </w:rPr>
         <w:drawing>
           <wp:inline distT="0" distB="0" distL="0" distR="0" wp14:anchorId="7DB5A535" wp14:editId="3C8FDFD6">
@@ -5254,22 +5314,196 @@
       <w:r>
         <w:rPr>
           <w:noProof/>
-          <w:lang w:val="en-US" w:eastAsia="zh-TW"/>
+          <w:lang w:eastAsia="nl-NL"/>
         </w:rPr>
         <w:lastRenderedPageBreak/>
         <mc:AlternateContent>
           <mc:Choice Requires="wps">
             <w:drawing>
-              <wp:anchor distT="0" distB="0" distL="114300" distR="114300" simplePos="0" relativeHeight="251693056" behindDoc="0" locked="0" layoutInCell="1" allowOverlap="1" wp14:anchorId="04DE395C" wp14:editId="5C4B23BC">
+              <wp:anchor distT="0" distB="0" distL="114300" distR="114300" simplePos="0" relativeHeight="251699200" behindDoc="0" locked="0" layoutInCell="1" allowOverlap="1" wp14:anchorId="017B30B7" wp14:editId="6E089E1D">
                 <wp:simplePos x="0" y="0"/>
                 <wp:positionH relativeFrom="column">
-                  <wp:posOffset>1612127</wp:posOffset>
+                  <wp:posOffset>-113305</wp:posOffset>
                 </wp:positionH>
                 <wp:positionV relativeFrom="paragraph">
                   <wp:posOffset>-238539</wp:posOffset>
                 </wp:positionV>
-                <wp:extent cx="4667001" cy="237407"/>
-                <wp:effectExtent l="0" t="0" r="635" b="0"/>
+                <wp:extent cx="3299322" cy="236855"/>
+                <wp:effectExtent l="0" t="0" r="0" b="0"/>
+                <wp:wrapNone/>
+                <wp:docPr id="46" name="Text Box 2"/>
+                <wp:cNvGraphicFramePr>
+                  <a:graphicFrameLocks xmlns:a="http://schemas.openxmlformats.org/drawingml/2006/main"/>
+                </wp:cNvGraphicFramePr>
+                <a:graphic xmlns:a="http://schemas.openxmlformats.org/drawingml/2006/main">
+                  <a:graphicData uri="http://schemas.microsoft.com/office/word/2010/wordprocessingShape">
+                    <wps:wsp>
+                      <wps:cNvSpPr txBox="1">
+                        <a:spLocks noChangeArrowheads="1"/>
+                      </wps:cNvSpPr>
+                      <wps:spPr bwMode="auto">
+                        <a:xfrm>
+                          <a:off x="0" y="0"/>
+                          <a:ext cx="3299322" cy="236855"/>
+                        </a:xfrm>
+                        <a:prstGeom prst="rect">
+                          <a:avLst/>
+                        </a:prstGeom>
+                        <a:solidFill>
+                          <a:srgbClr val="FFFFFF"/>
+                        </a:solidFill>
+                        <a:ln w="9525">
+                          <a:noFill/>
+                          <a:miter lim="800000"/>
+                          <a:headEnd/>
+                          <a:tailEnd/>
+                        </a:ln>
+                      </wps:spPr>
+                      <wps:txbx>
+                        <w:txbxContent>
+                          <w:p>
+                            <w:pPr>
+                              <w:rPr>
+                                <w:sz w:val="16"/>
+                                <w:szCs w:val="16"/>
+                              </w:rPr>
+                            </w:pPr>
+                            <w:r>
+                              <w:rPr>
+                                <w:sz w:val="16"/>
+                                <w:szCs w:val="16"/>
+                              </w:rPr>
+                              <w:t xml:space="preserve">Demo op </w:t>
+                            </w:r>
+                            <w:hyperlink r:id="rId52" w:history="1">
+                              <w:r>
+                                <w:rPr>
+                                  <w:rStyle w:val="Hyperlink"/>
+                                  <w:sz w:val="16"/>
+                                  <w:szCs w:val="16"/>
+                                </w:rPr>
+                                <w:t>www.youtube.com/watch?v=a</w:t>
+                              </w:r>
+                              <w:r>
+                                <w:rPr>
+                                  <w:rStyle w:val="Hyperlink"/>
+                                  <w:sz w:val="16"/>
+                                  <w:szCs w:val="16"/>
+                                </w:rPr>
+                                <w:t>Z</w:t>
+                              </w:r>
+                              <w:r>
+                                <w:rPr>
+                                  <w:rStyle w:val="Hyperlink"/>
+                                  <w:sz w:val="16"/>
+                                  <w:szCs w:val="16"/>
+                                </w:rPr>
+                                <w:t>zXcsQv2WQ</w:t>
+                              </w:r>
+                            </w:hyperlink>
+                            <w:r>
+                              <w:rPr>
+                                <w:sz w:val="16"/>
+                                <w:szCs w:val="16"/>
+                              </w:rPr>
+                              <w:t xml:space="preserve"> </w:t>
+                            </w:r>
+                          </w:p>
+                        </w:txbxContent>
+                      </wps:txbx>
+                      <wps:bodyPr rot="0" vert="horz" wrap="square" lIns="91440" tIns="45720" rIns="91440" bIns="45720" anchor="t" anchorCtr="0">
+                        <a:noAutofit/>
+                      </wps:bodyPr>
+                    </wps:wsp>
+                  </a:graphicData>
+                </a:graphic>
+                <wp14:sizeRelH relativeFrom="margin">
+                  <wp14:pctWidth>0</wp14:pctWidth>
+                </wp14:sizeRelH>
+                <wp14:sizeRelV relativeFrom="margin">
+                  <wp14:pctHeight>0</wp14:pctHeight>
+                </wp14:sizeRelV>
+              </wp:anchor>
+            </w:drawing>
+          </mc:Choice>
+          <mc:Fallback>
+            <w:pict>
+              <v:shape id="_x0000_s1030" type="#_x0000_t202" style="position:absolute;margin-left:-8.9pt;margin-top:-18.8pt;width:259.8pt;height:18.65pt;z-index:251699200;visibility:visible;mso-wrap-style:square;mso-width-percent:0;mso-height-percent:0;mso-wrap-distance-left:9pt;mso-wrap-distance-top:0;mso-wrap-distance-right:9pt;mso-wrap-distance-bottom:0;mso-position-horizontal:absolute;mso-position-horizontal-relative:text;mso-position-vertical:absolute;mso-position-vertical-relative:text;mso-width-percent:0;mso-height-percent:0;mso-width-relative:margin;mso-height-relative:margin;v-text-anchor:top" o:gfxdata="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" stroked="f">
+                <v:textbox>
+                  <w:txbxContent>
+                    <w:p>
+                      <w:pPr>
+                        <w:rPr>
+                          <w:sz w:val="16"/>
+                          <w:szCs w:val="16"/>
+                        </w:rPr>
+                      </w:pPr>
+                      <w:r>
+                        <w:rPr>
+                          <w:sz w:val="16"/>
+                          <w:szCs w:val="16"/>
+                        </w:rPr>
+                        <w:t xml:space="preserve">Demo op </w:t>
+                      </w:r>
+                      <w:hyperlink r:id="rId53" w:history="1">
+                        <w:r>
+                          <w:rPr>
+                            <w:rStyle w:val="Hyperlink"/>
+                            <w:sz w:val="16"/>
+                            <w:szCs w:val="16"/>
+                          </w:rPr>
+                          <w:t>www.youtube.com/watch?v=a</w:t>
+                        </w:r>
+                        <w:r>
+                          <w:rPr>
+                            <w:rStyle w:val="Hyperlink"/>
+                            <w:sz w:val="16"/>
+                            <w:szCs w:val="16"/>
+                          </w:rPr>
+                          <w:t>Z</w:t>
+                        </w:r>
+                        <w:r>
+                          <w:rPr>
+                            <w:rStyle w:val="Hyperlink"/>
+                            <w:sz w:val="16"/>
+                            <w:szCs w:val="16"/>
+                          </w:rPr>
+                          <w:t>zXcsQv2WQ</w:t>
+                        </w:r>
+                      </w:hyperlink>
+                      <w:r>
+                        <w:rPr>
+                          <w:sz w:val="16"/>
+                          <w:szCs w:val="16"/>
+                        </w:rPr>
+                        <w:t xml:space="preserve"> </w:t>
+                      </w:r>
+                    </w:p>
+                  </w:txbxContent>
+                </v:textbox>
+              </v:shape>
+            </w:pict>
+          </mc:Fallback>
+        </mc:AlternateContent>
+      </w:r>
+      <w:r>
+        <w:rPr>
+          <w:noProof/>
+          <w:lang w:eastAsia="nl-NL"/>
+        </w:rPr>
+        <mc:AlternateContent>
+          <mc:Choice Requires="wps">
+            <w:drawing>
+              <wp:anchor distT="0" distB="0" distL="114300" distR="114300" simplePos="0" relativeHeight="251693056" behindDoc="0" locked="0" layoutInCell="1" allowOverlap="1" wp14:anchorId="044ECF08" wp14:editId="5E691C9A">
+                <wp:simplePos x="0" y="0"/>
+                <wp:positionH relativeFrom="column">
+                  <wp:posOffset>3170555</wp:posOffset>
+                </wp:positionH>
+                <wp:positionV relativeFrom="paragraph">
+                  <wp:posOffset>-238760</wp:posOffset>
+                </wp:positionV>
+                <wp:extent cx="3107690" cy="236855"/>
+                <wp:effectExtent l="0" t="0" r="0" b="0"/>
                 <wp:wrapNone/>
                 <wp:docPr id="44" name="Text Box 2"/>
                 <wp:cNvGraphicFramePr>
@@ -5284,7 +5518,7 @@
                       <wps:spPr bwMode="auto">
                         <a:xfrm>
                           <a:off x="0" y="0"/>
-                          <a:ext cx="4667001" cy="237407"/>
+                          <a:ext cx="3107690" cy="236855"/>
                         </a:xfrm>
                         <a:prstGeom prst="rect">
                           <a:avLst/>
@@ -5323,16 +5557,46 @@
                               </w:rPr>
                               <w:t xml:space="preserve"> </w:t>
                             </w:r>
-                            <w:hyperlink r:id="rId52" w:history="1">
+                            <w:hyperlink r:id="rId54" w:history="1">
                               <w:r>
                                 <w:rPr>
                                   <w:rStyle w:val="Hyperlink"/>
                                   <w:sz w:val="16"/>
                                   <w:szCs w:val="16"/>
                                 </w:rPr>
-                                <w:t>https://www.youtube.com/watch?v=6v66UpRjZ84</w:t>
+                                <w:t>www.youtube.</w:t>
+                              </w:r>
+                              <w:r>
+                                <w:rPr>
+                                  <w:rStyle w:val="Hyperlink"/>
+                                  <w:sz w:val="16"/>
+                                  <w:szCs w:val="16"/>
+                                </w:rPr>
+                                <w:t>c</w:t>
+                              </w:r>
+                              <w:r>
+                                <w:rPr>
+                                  <w:rStyle w:val="Hyperlink"/>
+                                  <w:sz w:val="16"/>
+                                  <w:szCs w:val="16"/>
+                                </w:rPr>
+                                <w:t>om/watch?v=6v66UpRjZ84</w:t>
                               </w:r>
                             </w:hyperlink>
+                            <w:r>
+                              <w:rPr>
+                                <w:sz w:val="16"/>
+                                <w:szCs w:val="16"/>
+                              </w:rPr>
+                              <w:t xml:space="preserve"> </w:t>
+                            </w:r>
+                            <w:r>
+                              <w:rPr>
+                                <w:sz w:val="16"/>
+                                <w:szCs w:val="16"/>
+                              </w:rPr>
+                              <w:t xml:space="preserve"> </w:t>
+                            </w:r>
                           </w:p>
                         </w:txbxContent>
                       </wps:txbx>
@@ -5353,7 +5617,7 @@
           </mc:Choice>
           <mc:Fallback>
             <w:pict>
-              <v:shape id="_x0000_s1030" type="#_x0000_t202" style="position:absolute;margin-left:126.95pt;margin-top:-18.8pt;width:367.5pt;height:18.7pt;z-index:251693056;visibility:visible;mso-wrap-style:square;mso-width-percent:0;mso-height-percent:0;mso-wrap-distance-left:9pt;mso-wrap-distance-top:0;mso-wrap-distance-right:9pt;mso-wrap-distance-bottom:0;mso-position-horizontal:absolute;mso-position-horizontal-relative:text;mso-position-vertical:absolute;mso-position-vertical-relative:text;mso-width-percent:0;mso-height-percent:0;mso-width-relative:margin;mso-height-relative:margin;v-text-anchor:top" o:gfxdata="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" stroked="f">
+              <v:shape id="_x0000_s1031" type="#_x0000_t202" style="position:absolute;margin-left:249.65pt;margin-top:-18.8pt;width:244.7pt;height:18.65pt;z-index:251693056;visibility:visible;mso-wrap-style:square;mso-width-percent:0;mso-height-percent:0;mso-wrap-distance-left:9pt;mso-wrap-distance-top:0;mso-wrap-distance-right:9pt;mso-wrap-distance-bottom:0;mso-position-horizontal:absolute;mso-position-horizontal-relative:text;mso-position-vertical:absolute;mso-position-vertical-relative:text;mso-width-percent:0;mso-height-percent:0;mso-width-relative:margin;mso-height-relative:margin;v-text-anchor:top" o:gfxdata="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" stroked="f">
                 <v:textbox>
                   <w:txbxContent>
                     <w:p>
@@ -5378,16 +5642,46 @@
                         </w:rPr>
                         <w:t xml:space="preserve"> </w:t>
                       </w:r>
-                      <w:hyperlink r:id="rId53" w:history="1">
+                      <w:hyperlink r:id="rId55" w:history="1">
                         <w:r>
                           <w:rPr>
                             <w:rStyle w:val="Hyperlink"/>
                             <w:sz w:val="16"/>
                             <w:szCs w:val="16"/>
                           </w:rPr>
-                          <w:t>https://www.youtube.com/watch?v=6v66UpRjZ84</w:t>
+                          <w:t>www.youtube.</w:t>
+                        </w:r>
+                        <w:r>
+                          <w:rPr>
+                            <w:rStyle w:val="Hyperlink"/>
+                            <w:sz w:val="16"/>
+                            <w:szCs w:val="16"/>
+                          </w:rPr>
+                          <w:t>c</w:t>
+                        </w:r>
+                        <w:r>
+                          <w:rPr>
+                            <w:rStyle w:val="Hyperlink"/>
+                            <w:sz w:val="16"/>
+                            <w:szCs w:val="16"/>
+                          </w:rPr>
+                          <w:t>om/watch?v=6v66UpRjZ84</w:t>
                         </w:r>
                       </w:hyperlink>
+                      <w:r>
+                        <w:rPr>
+                          <w:sz w:val="16"/>
+                          <w:szCs w:val="16"/>
+                        </w:rPr>
+                        <w:t xml:space="preserve"> </w:t>
+                      </w:r>
+                      <w:r>
+                        <w:rPr>
+                          <w:sz w:val="16"/>
+                          <w:szCs w:val="16"/>
+                        </w:rPr>
+                        <w:t xml:space="preserve"> </w:t>
+                      </w:r>
                     </w:p>
                   </w:txbxContent>
                 </v:textbox>
@@ -5416,7 +5710,7 @@
       <w:r>
         <w:rPr>
           <w:noProof/>
-          <w:lang w:val="en-US" w:eastAsia="zh-TW"/>
+          <w:lang w:eastAsia="nl-NL"/>
         </w:rPr>
         <w:drawing>
           <wp:anchor distT="0" distB="0" distL="114300" distR="114300" simplePos="0" relativeHeight="251695104" behindDoc="0" locked="0" layoutInCell="1" allowOverlap="1" wp14:anchorId="49A6CEAB" wp14:editId="1F535B20">
@@ -5442,7 +5736,7 @@
                     <pic:cNvPicPr/>
                   </pic:nvPicPr>
                   <pic:blipFill>
-                    <a:blip r:embed="rId54" cstate="print">
+                    <a:blip r:embed="rId56" cstate="print">
                       <a:extLst>
                         <a:ext uri="{28A0092B-C50C-407E-A947-70E740481C1C}">
                           <a14:useLocalDpi xmlns:a14="http://schemas.microsoft.com/office/drawing/2010/main" val="0"/>
@@ -5477,7 +5771,7 @@
       <w:r>
         <w:rPr>
           <w:noProof/>
-          <w:lang w:val="en-US" w:eastAsia="zh-TW"/>
+          <w:lang w:eastAsia="nl-NL"/>
         </w:rPr>
         <w:drawing>
           <wp:anchor distT="0" distB="0" distL="114300" distR="114300" simplePos="0" relativeHeight="251694080" behindDoc="0" locked="0" layoutInCell="1" allowOverlap="1" wp14:anchorId="5BDBAEC5" wp14:editId="15CC94BC">
@@ -5503,7 +5797,7 @@
                     <pic:cNvPicPr/>
                   </pic:nvPicPr>
                   <pic:blipFill>
-                    <a:blip r:embed="rId55" cstate="print">
+                    <a:blip r:embed="rId57" cstate="print">
                       <a:extLst>
                         <a:ext uri="{28A0092B-C50C-407E-A947-70E740481C1C}">
                           <a14:useLocalDpi xmlns:a14="http://schemas.microsoft.com/office/drawing/2010/main" val="0"/>
@@ -5836,7 +6130,7 @@
       <w:r>
         <w:rPr>
           <w:noProof/>
-          <w:lang w:val="en-US" w:eastAsia="zh-TW"/>
+          <w:lang w:eastAsia="nl-NL"/>
         </w:rPr>
         <w:drawing>
           <wp:inline distT="0" distB="0" distL="0" distR="0" wp14:anchorId="7754BE36" wp14:editId="09120506">
@@ -5854,7 +6148,7 @@
                     <pic:cNvPicPr/>
                   </pic:nvPicPr>
                   <pic:blipFill>
-                    <a:blip r:embed="rId56">
+                    <a:blip r:embed="rId58">
                       <a:extLst>
                         <a:ext uri="{28A0092B-C50C-407E-A947-70E740481C1C}">
                           <a14:useLocalDpi xmlns:a14="http://schemas.microsoft.com/office/drawing/2010/main" val="0"/>
@@ -5905,10 +6199,10 @@
       <w:r>
         <w:rPr>
           <w:noProof/>
-          <w:lang w:val="en-US" w:eastAsia="zh-TW"/>
+          <w:lang w:eastAsia="nl-NL"/>
         </w:rPr>
         <w:drawing>
-          <wp:inline distT="0" distB="0" distL="0" distR="0" wp14:anchorId="13575DC5" wp14:editId="19B516F3">
+          <wp:inline distT="0" distB="0" distL="0" distR="0" wp14:anchorId="7C4BACC4" wp14:editId="7E2FE119">
             <wp:extent cx="1859760" cy="648000"/>
             <wp:effectExtent l="0" t="0" r="7620" b="0"/>
             <wp:docPr id="55" name="Picture 55"/>
@@ -5923,7 +6217,7 @@
                     <pic:cNvPicPr/>
                   </pic:nvPicPr>
                   <pic:blipFill>
-                    <a:blip r:embed="rId57">
+                    <a:blip r:embed="rId59">
                       <a:extLst>
                         <a:ext uri="{28A0092B-C50C-407E-A947-70E740481C1C}">
                           <a14:useLocalDpi xmlns:a14="http://schemas.microsoft.com/office/drawing/2010/main" val="0"/>
@@ -5962,10 +6256,10 @@
       <w:r>
         <w:rPr>
           <w:noProof/>
-          <w:lang w:val="en-US" w:eastAsia="zh-TW"/>
+          <w:lang w:eastAsia="nl-NL"/>
         </w:rPr>
         <w:drawing>
-          <wp:inline distT="0" distB="0" distL="0" distR="0" wp14:anchorId="53CD0378" wp14:editId="7B0AEAEE">
+          <wp:inline distT="0" distB="0" distL="0" distR="0" wp14:anchorId="0DDB6CB4" wp14:editId="35E5E92B">
             <wp:extent cx="3617419" cy="720000"/>
             <wp:effectExtent l="0" t="0" r="2540" b="4445"/>
             <wp:docPr id="57" name="Picture 57"/>
@@ -5980,7 +6274,7 @@
                     <pic:cNvPicPr/>
                   </pic:nvPicPr>
                   <pic:blipFill>
-                    <a:blip r:embed="rId58">
+                    <a:blip r:embed="rId60">
                       <a:extLst>
                         <a:ext uri="{28A0092B-C50C-407E-A947-70E740481C1C}">
                           <a14:useLocalDpi xmlns:a14="http://schemas.microsoft.com/office/drawing/2010/main" val="0"/>
@@ -6016,9 +6310,183 @@
       </w:pPr>
       <w:r>
         <w:rPr>
+          <w:noProof/>
           <w:lang w:eastAsia="nl-NL"/>
         </w:rPr>
         <w:lastRenderedPageBreak/>
+        <mc:AlternateContent>
+          <mc:Choice Requires="wps">
+            <w:drawing>
+              <wp:anchor distT="0" distB="0" distL="114300" distR="114300" simplePos="0" relativeHeight="251705344" behindDoc="0" locked="0" layoutInCell="1" allowOverlap="1" wp14:anchorId="502EDDCD" wp14:editId="30FFF0BE">
+                <wp:simplePos x="0" y="0"/>
+                <wp:positionH relativeFrom="column">
+                  <wp:posOffset>-79706</wp:posOffset>
+                </wp:positionH>
+                <wp:positionV relativeFrom="paragraph">
+                  <wp:posOffset>-236220</wp:posOffset>
+                </wp:positionV>
+                <wp:extent cx="3299322" cy="236855"/>
+                <wp:effectExtent l="0" t="0" r="0" b="0"/>
+                <wp:wrapNone/>
+                <wp:docPr id="61" name="Text Box 2"/>
+                <wp:cNvGraphicFramePr>
+                  <a:graphicFrameLocks xmlns:a="http://schemas.openxmlformats.org/drawingml/2006/main"/>
+                </wp:cNvGraphicFramePr>
+                <a:graphic xmlns:a="http://schemas.openxmlformats.org/drawingml/2006/main">
+                  <a:graphicData uri="http://schemas.microsoft.com/office/word/2010/wordprocessingShape">
+                    <wps:wsp>
+                      <wps:cNvSpPr txBox="1">
+                        <a:spLocks noChangeArrowheads="1"/>
+                      </wps:cNvSpPr>
+                      <wps:spPr bwMode="auto">
+                        <a:xfrm>
+                          <a:off x="0" y="0"/>
+                          <a:ext cx="3299322" cy="236855"/>
+                        </a:xfrm>
+                        <a:prstGeom prst="rect">
+                          <a:avLst/>
+                        </a:prstGeom>
+                        <a:solidFill>
+                          <a:srgbClr val="FFFFFF"/>
+                        </a:solidFill>
+                        <a:ln w="9525">
+                          <a:noFill/>
+                          <a:miter lim="800000"/>
+                          <a:headEnd/>
+                          <a:tailEnd/>
+                        </a:ln>
+                      </wps:spPr>
+                      <wps:txbx>
+                        <w:txbxContent>
+                          <w:p>
+                            <w:pPr>
+                              <w:rPr>
+                                <w:sz w:val="16"/>
+                                <w:szCs w:val="16"/>
+                              </w:rPr>
+                            </w:pPr>
+                            <w:r>
+                              <w:rPr>
+                                <w:sz w:val="16"/>
+                                <w:szCs w:val="16"/>
+                              </w:rPr>
+                              <w:t xml:space="preserve">Demo op </w:t>
+                            </w:r>
+                            <w:hyperlink r:id="rId61" w:history="1">
+                              <w:r>
+                                <w:rPr>
+                                  <w:rStyle w:val="Hyperlink"/>
+                                  <w:sz w:val="16"/>
+                                  <w:szCs w:val="16"/>
+                                </w:rPr>
+                                <w:t>www.youtube.com/watch?v</w:t>
+                              </w:r>
+                              <w:r>
+                                <w:rPr>
+                                  <w:rStyle w:val="Hyperlink"/>
+                                  <w:sz w:val="16"/>
+                                  <w:szCs w:val="16"/>
+                                </w:rPr>
+                                <w:t>=</w:t>
+                              </w:r>
+                              <w:r>
+                                <w:rPr>
+                                  <w:rStyle w:val="Hyperlink"/>
+                                  <w:sz w:val="16"/>
+                                  <w:szCs w:val="16"/>
+                                </w:rPr>
+                                <w:t>0dUgy6agll8</w:t>
+                              </w:r>
+                            </w:hyperlink>
+                            <w:r>
+                              <w:rPr>
+                                <w:sz w:val="16"/>
+                                <w:szCs w:val="16"/>
+                              </w:rPr>
+                              <w:t xml:space="preserve"> </w:t>
+                            </w:r>
+                          </w:p>
+                        </w:txbxContent>
+                      </wps:txbx>
+                      <wps:bodyPr rot="0" vert="horz" wrap="square" lIns="91440" tIns="45720" rIns="91440" bIns="45720" anchor="t" anchorCtr="0">
+                        <a:noAutofit/>
+                      </wps:bodyPr>
+                    </wps:wsp>
+                  </a:graphicData>
+                </a:graphic>
+                <wp14:sizeRelH relativeFrom="margin">
+                  <wp14:pctWidth>0</wp14:pctWidth>
+                </wp14:sizeRelH>
+                <wp14:sizeRelV relativeFrom="margin">
+                  <wp14:pctHeight>0</wp14:pctHeight>
+                </wp14:sizeRelV>
+              </wp:anchor>
+            </w:drawing>
+          </mc:Choice>
+          <mc:Fallback>
+            <w:pict>
+              <v:shape id="_x0000_s1032" type="#_x0000_t202" style="position:absolute;margin-left:-6.3pt;margin-top:-18.6pt;width:259.8pt;height:18.65pt;z-index:251705344;visibility:visible;mso-wrap-style:square;mso-width-percent:0;mso-height-percent:0;mso-wrap-distance-left:9pt;mso-wrap-distance-top:0;mso-wrap-distance-right:9pt;mso-wrap-distance-bottom:0;mso-position-horizontal:absolute;mso-position-horizontal-relative:text;mso-position-vertical:absolute;mso-position-vertical-relative:text;mso-width-percent:0;mso-height-percent:0;mso-width-relative:margin;mso-height-relative:margin;v-text-anchor:top" o:gfxdata="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" stroked="f">
+                <v:textbox>
+                  <w:txbxContent>
+                    <w:p>
+                      <w:pPr>
+                        <w:rPr>
+                          <w:sz w:val="16"/>
+                          <w:szCs w:val="16"/>
+                        </w:rPr>
+                      </w:pPr>
+                      <w:r>
+                        <w:rPr>
+                          <w:sz w:val="16"/>
+                          <w:szCs w:val="16"/>
+                        </w:rPr>
+                        <w:t xml:space="preserve">Demo op </w:t>
+                      </w:r>
+                      <w:hyperlink r:id="rId62" w:history="1">
+                        <w:r>
+                          <w:rPr>
+                            <w:rStyle w:val="Hyperlink"/>
+                            <w:sz w:val="16"/>
+                            <w:szCs w:val="16"/>
+                          </w:rPr>
+                          <w:t>www.youtube.com/watch?v</w:t>
+                        </w:r>
+                        <w:r>
+                          <w:rPr>
+                            <w:rStyle w:val="Hyperlink"/>
+                            <w:sz w:val="16"/>
+                            <w:szCs w:val="16"/>
+                          </w:rPr>
+                          <w:t>=</w:t>
+                        </w:r>
+                        <w:r>
+                          <w:rPr>
+                            <w:rStyle w:val="Hyperlink"/>
+                            <w:sz w:val="16"/>
+                            <w:szCs w:val="16"/>
+                          </w:rPr>
+                          <w:t>0dUgy6agll8</w:t>
+                        </w:r>
+                      </w:hyperlink>
+                      <w:r>
+                        <w:rPr>
+                          <w:sz w:val="16"/>
+                          <w:szCs w:val="16"/>
+                        </w:rPr>
+                        <w:t xml:space="preserve"> </w:t>
+                      </w:r>
+                    </w:p>
+                  </w:txbxContent>
+                </v:textbox>
+              </v:shape>
+            </w:pict>
+          </mc:Fallback>
+        </mc:AlternateContent>
+      </w:r>
+      <w:r>
+        <w:rPr>
+          <w:lang w:eastAsia="nl-NL"/>
+        </w:rPr>
         <w:t>10 Garage</w:t>
       </w:r>
       <w:r>
@@ -6061,10 +6529,10 @@
       <w:r>
         <w:rPr>
           <w:noProof/>
-          <w:lang w:val="en-US" w:eastAsia="zh-TW"/>
+          <w:lang w:eastAsia="nl-NL"/>
         </w:rPr>
         <w:drawing>
-          <wp:inline distT="0" distB="0" distL="0" distR="0" wp14:anchorId="6CE3B295" wp14:editId="7646DD5C">
+          <wp:inline distT="0" distB="0" distL="0" distR="0" wp14:anchorId="041BB69E" wp14:editId="36398DB6">
             <wp:extent cx="1918295" cy="1440000"/>
             <wp:effectExtent l="0" t="0" r="6350" b="8255"/>
             <wp:docPr id="51" name="Picture 51"/>
@@ -6079,7 +6547,7 @@
                     <pic:cNvPicPr/>
                   </pic:nvPicPr>
                   <pic:blipFill>
-                    <a:blip r:embed="rId59" cstate="print">
+                    <a:blip r:embed="rId63" cstate="print">
                       <a:extLst>
                         <a:ext uri="{28A0092B-C50C-407E-A947-70E740481C1C}">
                           <a14:useLocalDpi xmlns:a14="http://schemas.microsoft.com/office/drawing/2010/main" val="0"/>
@@ -6111,10 +6579,10 @@
       <w:r>
         <w:rPr>
           <w:noProof/>
-          <w:lang w:val="en-US" w:eastAsia="zh-TW"/>
+          <w:lang w:eastAsia="nl-NL"/>
         </w:rPr>
         <w:drawing>
-          <wp:inline distT="0" distB="0" distL="0" distR="0" wp14:anchorId="17A70D88" wp14:editId="7EBEDEAA">
+          <wp:inline distT="0" distB="0" distL="0" distR="0" wp14:anchorId="58FE4F70" wp14:editId="2F3A711A">
             <wp:extent cx="1919869" cy="1440000"/>
             <wp:effectExtent l="0" t="0" r="4445" b="8255"/>
             <wp:docPr id="52" name="Picture 52"/>
@@ -6129,7 +6597,7 @@
                     <pic:cNvPicPr/>
                   </pic:nvPicPr>
                   <pic:blipFill>
-                    <a:blip r:embed="rId60" cstate="print">
+                    <a:blip r:embed="rId64" cstate="print">
                       <a:extLst>
                         <a:ext uri="{28A0092B-C50C-407E-A947-70E740481C1C}">
                           <a14:useLocalDpi xmlns:a14="http://schemas.microsoft.com/office/drawing/2010/main" val="0"/>
@@ -6161,10 +6629,10 @@
       <w:r>
         <w:rPr>
           <w:noProof/>
-          <w:lang w:val="en-US" w:eastAsia="zh-TW"/>
+          <w:lang w:eastAsia="nl-NL"/>
         </w:rPr>
         <w:drawing>
-          <wp:inline distT="0" distB="0" distL="0" distR="0" wp14:anchorId="7B710BCD" wp14:editId="3ADEB4FA">
+          <wp:inline distT="0" distB="0" distL="0" distR="0" wp14:anchorId="7011BE1F" wp14:editId="73B796A2">
             <wp:extent cx="1919607" cy="1440000"/>
             <wp:effectExtent l="0" t="0" r="4445" b="8255"/>
             <wp:docPr id="50" name="Picture 50"/>
@@ -6179,7 +6647,7 @@
                     <pic:cNvPicPr/>
                   </pic:nvPicPr>
                   <pic:blipFill>
-                    <a:blip r:embed="rId61" cstate="print">
+                    <a:blip r:embed="rId65" cstate="print">
                       <a:extLst>
                         <a:ext uri="{28A0092B-C50C-407E-A947-70E740481C1C}">
                           <a14:useLocalDpi xmlns:a14="http://schemas.microsoft.com/office/drawing/2010/main" val="0"/>
@@ -6456,10 +6924,10 @@
       <w:r>
         <w:rPr>
           <w:noProof/>
-          <w:lang w:val="en-US" w:eastAsia="zh-TW"/>
+          <w:lang w:eastAsia="nl-NL"/>
         </w:rPr>
         <w:drawing>
-          <wp:inline distT="0" distB="0" distL="0" distR="0" wp14:anchorId="452252F4" wp14:editId="50D53F32">
+          <wp:inline distT="0" distB="0" distL="0" distR="0" wp14:anchorId="651AA9EE" wp14:editId="4AF5EAA6">
             <wp:extent cx="4242857" cy="1080000"/>
             <wp:effectExtent l="0" t="0" r="5715" b="6350"/>
             <wp:docPr id="58" name="Picture 58"/>
@@ -6474,7 +6942,7 @@
                     <pic:cNvPicPr/>
                   </pic:nvPicPr>
                   <pic:blipFill>
-                    <a:blip r:embed="rId62">
+                    <a:blip r:embed="rId66">
                       <a:extLst>
                         <a:ext uri="{28A0092B-C50C-407E-A947-70E740481C1C}">
                           <a14:useLocalDpi xmlns:a14="http://schemas.microsoft.com/office/drawing/2010/main" val="0"/>
@@ -6509,12 +6977,12 @@
       <w:r>
         <w:rPr>
           <w:noProof/>
-          <w:lang w:val="en-US" w:eastAsia="zh-TW"/>
+          <w:lang w:eastAsia="nl-NL"/>
         </w:rPr>
         <mc:AlternateContent>
           <mc:Choice Requires="wps">
             <w:drawing>
-              <wp:anchor distT="0" distB="0" distL="114300" distR="114300" simplePos="0" relativeHeight="251697152" behindDoc="0" locked="0" layoutInCell="1" allowOverlap="1" wp14:anchorId="232BC57D" wp14:editId="61441085">
+              <wp:anchor distT="0" distB="0" distL="114300" distR="114300" simplePos="0" relativeHeight="251697152" behindDoc="0" locked="0" layoutInCell="1" allowOverlap="1" wp14:anchorId="5693C9C5" wp14:editId="7EB066F3">
                 <wp:simplePos x="0" y="0"/>
                 <wp:positionH relativeFrom="column">
                   <wp:posOffset>332022</wp:posOffset>
@@ -6612,7 +7080,7 @@
           </mc:Choice>
           <mc:Fallback>
             <w:pict>
-              <v:shape id="_x0000_s1031" type="#_x0000_t202" style="position:absolute;left:0;text-align:left;margin-left:26.15pt;margin-top:80.3pt;width:149.8pt;height:66.95pt;z-index:251697152;visibility:visible;mso-wrap-style:square;mso-width-percent:0;mso-height-percent:0;mso-wrap-distance-left:9pt;mso-wrap-distance-top:0;mso-wrap-distance-right:9pt;mso-wrap-distance-bottom:0;mso-position-horizontal:absolute;mso-position-horizontal-relative:text;mso-position-vertical:absolute;mso-position-vertical-relative:text;mso-width-percent:0;mso-height-percent:0;mso-width-relative:margin;mso-height-relative:margin;v-text-anchor:top" o:gfxdata="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" fillcolor="#fbd4b4 [1305]">
+              <v:shape id="_x0000_s1033" type="#_x0000_t202" style="position:absolute;left:0;text-align:left;margin-left:26.15pt;margin-top:80.3pt;width:149.8pt;height:66.95pt;z-index:251697152;visibility:visible;mso-wrap-style:square;mso-width-percent:0;mso-height-percent:0;mso-wrap-distance-left:9pt;mso-wrap-distance-top:0;mso-wrap-distance-right:9pt;mso-wrap-distance-bottom:0;mso-position-horizontal:absolute;mso-position-horizontal-relative:text;mso-position-vertical:absolute;mso-position-vertical-relative:text;mso-width-percent:0;mso-height-percent:0;mso-width-relative:margin;mso-height-relative:margin;v-text-anchor:top" o:gfxdata="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" fillcolor="#fbd4b4 [1305]">
                 <v:shadow on="t" color="black" opacity="26214f" origin="-.5,-.5" offset=".74836mm,.74836mm"/>
                 <v:textbox inset="1mm,1mm,1mm,1mm">
                   <w:txbxContent>
@@ -6639,13 +7107,7 @@
                         <w:rPr>
                           <w:sz w:val="18"/>
                         </w:rPr>
-                        <w:t xml:space="preserve">: kijk </w:t>
-                      </w:r>
-                      <w:r>
-                        <w:rPr>
-                          <w:sz w:val="18"/>
-                        </w:rPr>
-                        <w:t>welke afstand de ultrasone sensor meet mét en zonder auto voor de deur. Bij ons was 23 cm mooi in het midden.</w:t>
+                        <w:t>: kijk welke afstand de ultrasone sensor meet mét en zonder auto voor de deur. Bij ons was 23 cm mooi in het midden.</w:t>
                       </w:r>
                     </w:p>
                   </w:txbxContent>
@@ -6658,10 +7120,10 @@
       <w:r>
         <w:rPr>
           <w:noProof/>
-          <w:lang w:val="en-US" w:eastAsia="zh-TW"/>
+          <w:lang w:eastAsia="nl-NL"/>
         </w:rPr>
         <w:drawing>
-          <wp:inline distT="0" distB="0" distL="0" distR="0">
+          <wp:inline distT="0" distB="0" distL="0" distR="0" wp14:anchorId="506A770E" wp14:editId="1F663AD1">
             <wp:extent cx="5331429" cy="1080000"/>
             <wp:effectExtent l="0" t="0" r="3175" b="6350"/>
             <wp:docPr id="59" name="Picture 59"/>
@@ -6676,7 +7138,7 @@
                     <pic:cNvPicPr/>
                   </pic:nvPicPr>
                   <pic:blipFill>
-                    <a:blip r:embed="rId63">
+                    <a:blip r:embed="rId67">
                       <a:extLst>
                         <a:ext uri="{28A0092B-C50C-407E-A947-70E740481C1C}">
                           <a14:useLocalDpi xmlns:a14="http://schemas.microsoft.com/office/drawing/2010/main" val="0"/>
@@ -6720,6 +7182,885 @@
       </w:pPr>
       <w:r>
         <w:rPr>
+          <w:noProof/>
+          <w:lang w:eastAsia="nl-NL"/>
+        </w:rPr>
+        <w:lastRenderedPageBreak/>
+        <mc:AlternateContent>
+          <mc:Choice Requires="wps">
+            <w:drawing>
+              <wp:anchor distT="0" distB="0" distL="114300" distR="114300" simplePos="0" relativeHeight="251707392" behindDoc="0" locked="0" layoutInCell="1" allowOverlap="1" wp14:anchorId="38F2530C" wp14:editId="4368C3D5">
+                <wp:simplePos x="0" y="0"/>
+                <wp:positionH relativeFrom="column">
+                  <wp:posOffset>3193415</wp:posOffset>
+                </wp:positionH>
+                <wp:positionV relativeFrom="paragraph">
+                  <wp:posOffset>-237490</wp:posOffset>
+                </wp:positionV>
+                <wp:extent cx="3107690" cy="236855"/>
+                <wp:effectExtent l="0" t="0" r="0" b="0"/>
+                <wp:wrapNone/>
+                <wp:docPr id="63" name="Text Box 2"/>
+                <wp:cNvGraphicFramePr>
+                  <a:graphicFrameLocks xmlns:a="http://schemas.openxmlformats.org/drawingml/2006/main"/>
+                </wp:cNvGraphicFramePr>
+                <a:graphic xmlns:a="http://schemas.openxmlformats.org/drawingml/2006/main">
+                  <a:graphicData uri="http://schemas.microsoft.com/office/word/2010/wordprocessingShape">
+                    <wps:wsp>
+                      <wps:cNvSpPr txBox="1">
+                        <a:spLocks noChangeArrowheads="1"/>
+                      </wps:cNvSpPr>
+                      <wps:spPr bwMode="auto">
+                        <a:xfrm>
+                          <a:off x="0" y="0"/>
+                          <a:ext cx="3107690" cy="236855"/>
+                        </a:xfrm>
+                        <a:prstGeom prst="rect">
+                          <a:avLst/>
+                        </a:prstGeom>
+                        <a:solidFill>
+                          <a:srgbClr val="FFFFFF"/>
+                        </a:solidFill>
+                        <a:ln w="9525">
+                          <a:noFill/>
+                          <a:miter lim="800000"/>
+                          <a:headEnd/>
+                          <a:tailEnd/>
+                        </a:ln>
+                      </wps:spPr>
+                      <wps:txbx>
+                        <w:txbxContent>
+                          <w:p>
+                            <w:pPr>
+                              <w:jc w:val="right"/>
+                              <w:rPr>
+                                <w:sz w:val="16"/>
+                                <w:szCs w:val="16"/>
+                              </w:rPr>
+                            </w:pPr>
+                            <w:r>
+                              <w:rPr>
+                                <w:sz w:val="16"/>
+                                <w:szCs w:val="16"/>
+                              </w:rPr>
+                              <w:t xml:space="preserve">Idee van </w:t>
+                            </w:r>
+                            <w:hyperlink r:id="rId68" w:history="1">
+                              <w:r>
+                                <w:rPr>
+                                  <w:rStyle w:val="Hyperlink"/>
+                                  <w:sz w:val="16"/>
+                                  <w:szCs w:val="16"/>
+                                </w:rPr>
+                                <w:t>www.nxtprograms.com/1-button_remote</w:t>
+                              </w:r>
+                            </w:hyperlink>
+                            <w:r>
+                              <w:rPr>
+                                <w:sz w:val="16"/>
+                                <w:szCs w:val="16"/>
+                              </w:rPr>
+                              <w:t xml:space="preserve"> </w:t>
+                            </w:r>
+                          </w:p>
+                        </w:txbxContent>
+                      </wps:txbx>
+                      <wps:bodyPr rot="0" vert="horz" wrap="square" lIns="91440" tIns="45720" rIns="91440" bIns="45720" anchor="t" anchorCtr="0">
+                        <a:noAutofit/>
+                      </wps:bodyPr>
+                    </wps:wsp>
+                  </a:graphicData>
+                </a:graphic>
+                <wp14:sizeRelH relativeFrom="margin">
+                  <wp14:pctWidth>0</wp14:pctWidth>
+                </wp14:sizeRelH>
+                <wp14:sizeRelV relativeFrom="margin">
+                  <wp14:pctHeight>0</wp14:pctHeight>
+                </wp14:sizeRelV>
+              </wp:anchor>
+            </w:drawing>
+          </mc:Choice>
+          <mc:Fallback>
+            <w:pict>
+              <v:shape id="_x0000_s1034" type="#_x0000_t202" style="position:absolute;margin-left:251.45pt;margin-top:-18.7pt;width:244.7pt;height:18.65pt;z-index:251707392;visibility:visible;mso-wrap-style:square;mso-width-percent:0;mso-height-percent:0;mso-wrap-distance-left:9pt;mso-wrap-distance-top:0;mso-wrap-distance-right:9pt;mso-wrap-distance-bottom:0;mso-position-horizontal:absolute;mso-position-horizontal-relative:text;mso-position-vertical:absolute;mso-position-vertical-relative:text;mso-width-percent:0;mso-height-percent:0;mso-width-relative:margin;mso-height-relative:margin;v-text-anchor:top" o:gfxdata="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" stroked="f">
+                <v:textbox>
+                  <w:txbxContent>
+                    <w:p>
+                      <w:pPr>
+                        <w:jc w:val="right"/>
+                        <w:rPr>
+                          <w:sz w:val="16"/>
+                          <w:szCs w:val="16"/>
+                        </w:rPr>
+                      </w:pPr>
+                      <w:r>
+                        <w:rPr>
+                          <w:sz w:val="16"/>
+                          <w:szCs w:val="16"/>
+                        </w:rPr>
+                        <w:t xml:space="preserve">Idee van </w:t>
+                      </w:r>
+                      <w:hyperlink r:id="rId69" w:history="1">
+                        <w:r>
+                          <w:rPr>
+                            <w:rStyle w:val="Hyperlink"/>
+                            <w:sz w:val="16"/>
+                            <w:szCs w:val="16"/>
+                          </w:rPr>
+                          <w:t>www.nxtprograms.com/1-button_remote</w:t>
+                        </w:r>
+                      </w:hyperlink>
+                      <w:r>
+                        <w:rPr>
+                          <w:sz w:val="16"/>
+                          <w:szCs w:val="16"/>
+                        </w:rPr>
+                        <w:t xml:space="preserve"> </w:t>
+                      </w:r>
+                    </w:p>
+                  </w:txbxContent>
+                </v:textbox>
+              </v:shape>
+            </w:pict>
+          </mc:Fallback>
+        </mc:AlternateContent>
+      </w:r>
+      <w:r>
+        <w:rPr>
+          <w:noProof/>
+          <w:lang w:eastAsia="nl-NL"/>
+        </w:rPr>
+        <mc:AlternateContent>
+          <mc:Choice Requires="wps">
+            <w:drawing>
+              <wp:anchor distT="0" distB="0" distL="114300" distR="114300" simplePos="0" relativeHeight="251701248" behindDoc="0" locked="0" layoutInCell="1" allowOverlap="1" wp14:anchorId="252D9F5E" wp14:editId="62479C95">
+                <wp:simplePos x="0" y="0"/>
+                <wp:positionH relativeFrom="column">
+                  <wp:posOffset>-118414</wp:posOffset>
+                </wp:positionH>
+                <wp:positionV relativeFrom="paragraph">
+                  <wp:posOffset>-238125</wp:posOffset>
+                </wp:positionV>
+                <wp:extent cx="3298825" cy="236855"/>
+                <wp:effectExtent l="0" t="0" r="0" b="0"/>
+                <wp:wrapNone/>
+                <wp:docPr id="48" name="Text Box 2"/>
+                <wp:cNvGraphicFramePr>
+                  <a:graphicFrameLocks xmlns:a="http://schemas.openxmlformats.org/drawingml/2006/main"/>
+                </wp:cNvGraphicFramePr>
+                <a:graphic xmlns:a="http://schemas.openxmlformats.org/drawingml/2006/main">
+                  <a:graphicData uri="http://schemas.microsoft.com/office/word/2010/wordprocessingShape">
+                    <wps:wsp>
+                      <wps:cNvSpPr txBox="1">
+                        <a:spLocks noChangeArrowheads="1"/>
+                      </wps:cNvSpPr>
+                      <wps:spPr bwMode="auto">
+                        <a:xfrm>
+                          <a:off x="0" y="0"/>
+                          <a:ext cx="3298825" cy="236855"/>
+                        </a:xfrm>
+                        <a:prstGeom prst="rect">
+                          <a:avLst/>
+                        </a:prstGeom>
+                        <a:solidFill>
+                          <a:srgbClr val="FFFFFF"/>
+                        </a:solidFill>
+                        <a:ln w="9525">
+                          <a:noFill/>
+                          <a:miter lim="800000"/>
+                          <a:headEnd/>
+                          <a:tailEnd/>
+                        </a:ln>
+                      </wps:spPr>
+                      <wps:txbx>
+                        <w:txbxContent>
+                          <w:p>
+                            <w:pPr>
+                              <w:rPr>
+                                <w:sz w:val="16"/>
+                                <w:szCs w:val="16"/>
+                              </w:rPr>
+                            </w:pPr>
+                            <w:r>
+                              <w:rPr>
+                                <w:sz w:val="16"/>
+                                <w:szCs w:val="16"/>
+                              </w:rPr>
+                              <w:t xml:space="preserve">Demo op </w:t>
+                            </w:r>
+                            <w:hyperlink r:id="rId70" w:history="1">
+                              <w:r>
+                                <w:rPr>
+                                  <w:rStyle w:val="Hyperlink"/>
+                                  <w:sz w:val="16"/>
+                                  <w:szCs w:val="16"/>
+                                </w:rPr>
+                                <w:t>www.youtube.c</w:t>
+                              </w:r>
+                              <w:r>
+                                <w:rPr>
+                                  <w:rStyle w:val="Hyperlink"/>
+                                  <w:sz w:val="16"/>
+                                  <w:szCs w:val="16"/>
+                                </w:rPr>
+                                <w:t>o</w:t>
+                              </w:r>
+                              <w:r>
+                                <w:rPr>
+                                  <w:rStyle w:val="Hyperlink"/>
+                                  <w:sz w:val="16"/>
+                                  <w:szCs w:val="16"/>
+                                </w:rPr>
+                                <w:t>m/watch?</w:t>
+                              </w:r>
+                              <w:r>
+                                <w:rPr>
+                                  <w:rStyle w:val="Hyperlink"/>
+                                  <w:sz w:val="16"/>
+                                  <w:szCs w:val="16"/>
+                                </w:rPr>
+                                <w:t>v</w:t>
+                              </w:r>
+                              <w:r>
+                                <w:rPr>
+                                  <w:rStyle w:val="Hyperlink"/>
+                                  <w:sz w:val="16"/>
+                                  <w:szCs w:val="16"/>
+                                </w:rPr>
+                                <w:t>=c3IGN</w:t>
+                              </w:r>
+                              <w:r>
+                                <w:rPr>
+                                  <w:rStyle w:val="Hyperlink"/>
+                                  <w:sz w:val="16"/>
+                                  <w:szCs w:val="16"/>
+                                </w:rPr>
+                                <w:t>8</w:t>
+                              </w:r>
+                              <w:r>
+                                <w:rPr>
+                                  <w:rStyle w:val="Hyperlink"/>
+                                  <w:sz w:val="16"/>
+                                  <w:szCs w:val="16"/>
+                                </w:rPr>
+                                <w:t>hQa9A</w:t>
+                              </w:r>
+                            </w:hyperlink>
+                            <w:r>
+                              <w:rPr>
+                                <w:sz w:val="16"/>
+                                <w:szCs w:val="16"/>
+                              </w:rPr>
+                              <w:t xml:space="preserve"> </w:t>
+                            </w:r>
+                          </w:p>
+                        </w:txbxContent>
+                      </wps:txbx>
+                      <wps:bodyPr rot="0" vert="horz" wrap="square" lIns="91440" tIns="45720" rIns="91440" bIns="45720" anchor="t" anchorCtr="0">
+                        <a:noAutofit/>
+                      </wps:bodyPr>
+                    </wps:wsp>
+                  </a:graphicData>
+                </a:graphic>
+                <wp14:sizeRelH relativeFrom="margin">
+                  <wp14:pctWidth>0</wp14:pctWidth>
+                </wp14:sizeRelH>
+                <wp14:sizeRelV relativeFrom="margin">
+                  <wp14:pctHeight>0</wp14:pctHeight>
+                </wp14:sizeRelV>
+              </wp:anchor>
+            </w:drawing>
+          </mc:Choice>
+          <mc:Fallback>
+            <w:pict>
+              <v:shape id="_x0000_s1035" type="#_x0000_t202" style="position:absolute;margin-left:-9.3pt;margin-top:-18.75pt;width:259.75pt;height:18.65pt;z-index:251701248;visibility:visible;mso-wrap-style:square;mso-width-percent:0;mso-height-percent:0;mso-wrap-distance-left:9pt;mso-wrap-distance-top:0;mso-wrap-distance-right:9pt;mso-wrap-distance-bottom:0;mso-position-horizontal:absolute;mso-position-horizontal-relative:text;mso-position-vertical:absolute;mso-position-vertical-relative:text;mso-width-percent:0;mso-height-percent:0;mso-width-relative:margin;mso-height-relative:margin;v-text-anchor:top" o:gfxdata="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" stroked="f">
+                <v:textbox>
+                  <w:txbxContent>
+                    <w:p>
+                      <w:pPr>
+                        <w:rPr>
+                          <w:sz w:val="16"/>
+                          <w:szCs w:val="16"/>
+                        </w:rPr>
+                      </w:pPr>
+                      <w:r>
+                        <w:rPr>
+                          <w:sz w:val="16"/>
+                          <w:szCs w:val="16"/>
+                        </w:rPr>
+                        <w:t xml:space="preserve">Demo op </w:t>
+                      </w:r>
+                      <w:hyperlink r:id="rId71" w:history="1">
+                        <w:r>
+                          <w:rPr>
+                            <w:rStyle w:val="Hyperlink"/>
+                            <w:sz w:val="16"/>
+                            <w:szCs w:val="16"/>
+                          </w:rPr>
+                          <w:t>www.youtube.c</w:t>
+                        </w:r>
+                        <w:r>
+                          <w:rPr>
+                            <w:rStyle w:val="Hyperlink"/>
+                            <w:sz w:val="16"/>
+                            <w:szCs w:val="16"/>
+                          </w:rPr>
+                          <w:t>o</w:t>
+                        </w:r>
+                        <w:r>
+                          <w:rPr>
+                            <w:rStyle w:val="Hyperlink"/>
+                            <w:sz w:val="16"/>
+                            <w:szCs w:val="16"/>
+                          </w:rPr>
+                          <w:t>m/watch?</w:t>
+                        </w:r>
+                        <w:r>
+                          <w:rPr>
+                            <w:rStyle w:val="Hyperlink"/>
+                            <w:sz w:val="16"/>
+                            <w:szCs w:val="16"/>
+                          </w:rPr>
+                          <w:t>v</w:t>
+                        </w:r>
+                        <w:r>
+                          <w:rPr>
+                            <w:rStyle w:val="Hyperlink"/>
+                            <w:sz w:val="16"/>
+                            <w:szCs w:val="16"/>
+                          </w:rPr>
+                          <w:t>=c3IGN</w:t>
+                        </w:r>
+                        <w:r>
+                          <w:rPr>
+                            <w:rStyle w:val="Hyperlink"/>
+                            <w:sz w:val="16"/>
+                            <w:szCs w:val="16"/>
+                          </w:rPr>
+                          <w:t>8</w:t>
+                        </w:r>
+                        <w:r>
+                          <w:rPr>
+                            <w:rStyle w:val="Hyperlink"/>
+                            <w:sz w:val="16"/>
+                            <w:szCs w:val="16"/>
+                          </w:rPr>
+                          <w:t>hQa9A</w:t>
+                        </w:r>
+                      </w:hyperlink>
+                      <w:r>
+                        <w:rPr>
+                          <w:sz w:val="16"/>
+                          <w:szCs w:val="16"/>
+                        </w:rPr>
+                        <w:t xml:space="preserve"> </w:t>
+                      </w:r>
+                    </w:p>
+                  </w:txbxContent>
+                </v:textbox>
+              </v:shape>
+            </w:pict>
+          </mc:Fallback>
+        </mc:AlternateContent>
+      </w:r>
+      <w:r>
+        <w:rPr>
+          <w:lang w:eastAsia="nl-NL"/>
+        </w:rPr>
+        <w:t>11</w:t>
+      </w:r>
+      <w:r>
+        <w:rPr>
+          <w:lang w:eastAsia="nl-NL"/>
+        </w:rPr>
+        <w:t xml:space="preserve"> </w:t>
+      </w:r>
+      <w:r>
+        <w:rPr>
+          <w:lang w:eastAsia="nl-NL"/>
+        </w:rPr>
+        <w:t>Afstand bestuurbare auto</w:t>
+      </w:r>
+      <w:r>
+        <w:rPr>
+          <w:lang w:eastAsia="nl-NL"/>
+        </w:rPr>
+        <w:tab/>
+      </w:r>
+      <w:r>
+        <w:rPr>
+          <w:lang w:eastAsia="nl-NL"/>
+        </w:rPr>
+        <w:t>Scherm</w:t>
+      </w:r>
+      <w:r>
+        <w:rPr>
+          <w:lang w:eastAsia="nl-NL"/>
+        </w:rPr>
+        <w:t xml:space="preserve"> </w:t>
+      </w:r>
+      <w:r>
+        <w:rPr>
+          <w:lang w:eastAsia="nl-NL"/>
+        </w:rPr>
+        <w:t>en echt programmeren</w:t>
+      </w:r>
+    </w:p>
+    <w:p>
+      <w:pPr>
+        <w:pStyle w:val="Kop2"/>
+      </w:pPr>
+      <w:r>
+        <w:rPr>
+          <w:noProof/>
+          <w:lang w:eastAsia="nl-NL"/>
+        </w:rPr>
+        <w:drawing>
+          <wp:anchor distT="0" distB="0" distL="114300" distR="114300" simplePos="0" relativeHeight="251708416" behindDoc="0" locked="0" layoutInCell="1" allowOverlap="1" wp14:anchorId="4FEA85CB" wp14:editId="731B9A2E">
+            <wp:simplePos x="0" y="0"/>
+            <wp:positionH relativeFrom="column">
+              <wp:posOffset>3495564</wp:posOffset>
+            </wp:positionH>
+            <wp:positionV relativeFrom="paragraph">
+              <wp:posOffset>69215</wp:posOffset>
+            </wp:positionV>
+            <wp:extent cx="2700000" cy="2025490"/>
+            <wp:effectExtent l="0" t="0" r="5715" b="0"/>
+            <wp:wrapNone/>
+            <wp:docPr id="288" name="Picture 288"/>
+            <wp:cNvGraphicFramePr>
+              <a:graphicFrameLocks xmlns:a="http://schemas.openxmlformats.org/drawingml/2006/main" noChangeAspect="1"/>
+            </wp:cNvGraphicFramePr>
+            <a:graphic xmlns:a="http://schemas.openxmlformats.org/drawingml/2006/main">
+              <a:graphicData uri="http://schemas.openxmlformats.org/drawingml/2006/picture">
+                <pic:pic xmlns:pic="http://schemas.openxmlformats.org/drawingml/2006/picture">
+                  <pic:nvPicPr>
+                    <pic:cNvPr id="0" name="11-abauto-bouw1.jpg"/>
+                    <pic:cNvPicPr/>
+                  </pic:nvPicPr>
+                  <pic:blipFill>
+                    <a:blip r:embed="rId72" cstate="print">
+                      <a:extLst>
+                        <a:ext uri="{28A0092B-C50C-407E-A947-70E740481C1C}">
+                          <a14:useLocalDpi xmlns:a14="http://schemas.microsoft.com/office/drawing/2010/main" val="0"/>
+                        </a:ext>
+                      </a:extLst>
+                    </a:blip>
+                    <a:stretch>
+                      <a:fillRect/>
+                    </a:stretch>
+                  </pic:blipFill>
+                  <pic:spPr>
+                    <a:xfrm>
+                      <a:off x="0" y="0"/>
+                      <a:ext cx="2700000" cy="2025490"/>
+                    </a:xfrm>
+                    <a:prstGeom prst="rect">
+                      <a:avLst/>
+                    </a:prstGeom>
+                  </pic:spPr>
+                </pic:pic>
+              </a:graphicData>
+            </a:graphic>
+            <wp14:sizeRelH relativeFrom="page">
+              <wp14:pctWidth>0</wp14:pctWidth>
+            </wp14:sizeRelH>
+            <wp14:sizeRelV relativeFrom="page">
+              <wp14:pctHeight>0</wp14:pctHeight>
+            </wp14:sizeRelV>
+          </wp:anchor>
+        </w:drawing>
+      </w:r>
+      <w:r>
+        <w:t>Opdracht</w:t>
+      </w:r>
+    </w:p>
+    <w:p>
+      <w:pPr>
+        <w:ind w:right="4926"/>
+      </w:pPr>
+      <w:r>
+        <w:t>Maak een auto met apparte motoren voor rechts en links en één schakelaar waarme we hem vooruit, linksaf en rechtsaf kunnen laten gaan.</w:t>
+      </w:r>
+    </w:p>
+    <w:p>
+      <w:pPr>
+        <w:rPr>
+          <w:lang w:eastAsia="nl-NL"/>
+        </w:rPr>
+      </w:pPr>
+      <w:r>
+        <w:rPr>
+          <w:lang w:eastAsia="nl-NL"/>
+        </w:rPr>
+        <w:t>Tips:</w:t>
+      </w:r>
+    </w:p>
+    <w:p>
+      <w:pPr>
+        <w:pStyle w:val="ListParagraph"/>
+        <w:numPr>
+          <w:ilvl w:val="0"/>
+          <w:numId w:val="8"/>
+        </w:numPr>
+        <w:ind w:right="4076"/>
+      </w:pPr>
+      <w:r>
+        <w:t>De linker motor op poort B.</w:t>
+      </w:r>
+    </w:p>
+    <w:p>
+      <w:pPr>
+        <w:pStyle w:val="ListParagraph"/>
+        <w:numPr>
+          <w:ilvl w:val="0"/>
+          <w:numId w:val="8"/>
+        </w:numPr>
+        <w:ind w:right="4076"/>
+      </w:pPr>
+      <w:r>
+        <w:t>De rechter motor op poort C.</w:t>
+      </w:r>
+    </w:p>
+    <w:p>
+      <w:pPr>
+        <w:pStyle w:val="ListParagraph"/>
+        <w:numPr>
+          <w:ilvl w:val="0"/>
+          <w:numId w:val="8"/>
+        </w:numPr>
+        <w:ind w:right="4076"/>
+      </w:pPr>
+      <w:r>
+        <w:t xml:space="preserve">De </w:t>
+      </w:r>
+      <w:r>
+        <w:t>druk knop op poort 1</w:t>
+      </w:r>
+      <w:r>
+        <w:t>.</w:t>
+      </w:r>
+    </w:p>
+    <w:p>
+      <w:pPr>
+        <w:pStyle w:val="ListParagraph"/>
+        <w:numPr>
+          <w:ilvl w:val="0"/>
+          <w:numId w:val="8"/>
+        </w:numPr>
+        <w:ind w:right="4076"/>
+      </w:pPr>
+      <w:r>
+        <w:t>Zet achterop een zwenk-wieltje</w:t>
+      </w:r>
+    </w:p>
+    <w:p>
+      <w:pPr>
+        <w:pStyle w:val="Kop2"/>
+      </w:pPr>
+      <w:r>
+        <w:t>Programma</w:t>
+      </w:r>
+    </w:p>
+    <w:p>
+      <w:r>
+        <w:t>Het is de bedoeling dat deze auto drie modes heeft: rechtdoor rijden, linksaf draaien en rechtsaf draaien. We laten steeds met het beeldscherm blok zien wat de huidige mode is. Voor rechtdoor rijden bijvoorbeeld:</w:t>
+      </w:r>
+    </w:p>
+    <w:p>
+      <w:pPr>
+        <w:jc w:val="center"/>
+      </w:pPr>
+      <w:r>
+        <w:rPr>
+          <w:noProof/>
+          <w:lang w:eastAsia="nl-NL"/>
+        </w:rPr>
+        <w:drawing>
+          <wp:inline distT="0" distB="0" distL="0" distR="0">
+            <wp:extent cx="3537144" cy="720000"/>
+            <wp:effectExtent l="0" t="0" r="6350" b="4445"/>
+            <wp:docPr id="289" name="Picture 289"/>
+            <wp:cNvGraphicFramePr>
+              <a:graphicFrameLocks xmlns:a="http://schemas.openxmlformats.org/drawingml/2006/main" noChangeAspect="1"/>
+            </wp:cNvGraphicFramePr>
+            <a:graphic xmlns:a="http://schemas.openxmlformats.org/drawingml/2006/main">
+              <a:graphicData uri="http://schemas.openxmlformats.org/drawingml/2006/picture">
+                <pic:pic xmlns:pic="http://schemas.openxmlformats.org/drawingml/2006/picture">
+                  <pic:nvPicPr>
+                    <pic:cNvPr id="0" name="11-abauto-prog1.png"/>
+                    <pic:cNvPicPr/>
+                  </pic:nvPicPr>
+                  <pic:blipFill>
+                    <a:blip r:embed="rId73">
+                      <a:extLst>
+                        <a:ext uri="{28A0092B-C50C-407E-A947-70E740481C1C}">
+                          <a14:useLocalDpi xmlns:a14="http://schemas.microsoft.com/office/drawing/2010/main" val="0"/>
+                        </a:ext>
+                      </a:extLst>
+                    </a:blip>
+                    <a:stretch>
+                      <a:fillRect/>
+                    </a:stretch>
+                  </pic:blipFill>
+                  <pic:spPr>
+                    <a:xfrm>
+                      <a:off x="0" y="0"/>
+                      <a:ext cx="3537144" cy="720000"/>
+                    </a:xfrm>
+                    <a:prstGeom prst="rect">
+                      <a:avLst/>
+                    </a:prstGeom>
+                  </pic:spPr>
+                </pic:pic>
+              </a:graphicData>
+            </a:graphic>
+          </wp:inline>
+        </w:drawing>
+      </w:r>
+    </w:p>
+    <w:p>
+      <w:r>
+        <w:t>De truc die we gebruiken: een korte druk op de knop gaat naar de volgende mode. Een lange druk op de knop laat de auto echt de beweging maken die bij die mode hoort (</w:t>
+      </w:r>
+      <w:r>
+        <w:t xml:space="preserve">rechtdoor, linksaf </w:t>
+      </w:r>
+      <w:r>
+        <w:t>of</w:t>
+      </w:r>
+      <w:r>
+        <w:t xml:space="preserve"> rechtsaf</w:t>
+      </w:r>
+      <w:r>
+        <w:t>).</w:t>
+      </w:r>
+    </w:p>
+    <w:p>
+      <w:r>
+        <w:t xml:space="preserve">Hiernaast zie je de afhandeling van één mode: </w:t>
+      </w:r>
+    </w:p>
+    <w:p>
+      <w:pPr>
+        <w:pStyle w:val="ListParagraph"/>
+        <w:numPr>
+          <w:ilvl w:val="0"/>
+          <w:numId w:val="14"/>
+        </w:numPr>
+      </w:pPr>
+      <w:r>
+        <w:rPr>
+          <w:noProof/>
+          <w:lang w:eastAsia="nl-NL"/>
+        </w:rPr>
+        <w:drawing>
+          <wp:anchor distT="0" distB="0" distL="114300" distR="114300" simplePos="0" relativeHeight="251709440" behindDoc="0" locked="0" layoutInCell="1" allowOverlap="1" wp14:anchorId="0D64F674" wp14:editId="754F7A22">
+            <wp:simplePos x="0" y="0"/>
+            <wp:positionH relativeFrom="column">
+              <wp:posOffset>2707005</wp:posOffset>
+            </wp:positionH>
+            <wp:positionV relativeFrom="paragraph">
+              <wp:posOffset>66675</wp:posOffset>
+            </wp:positionV>
+            <wp:extent cx="3599815" cy="1146175"/>
+            <wp:effectExtent l="0" t="0" r="635" b="0"/>
+            <wp:wrapNone/>
+            <wp:docPr id="290" name="Picture 290"/>
+            <wp:cNvGraphicFramePr>
+              <a:graphicFrameLocks xmlns:a="http://schemas.openxmlformats.org/drawingml/2006/main" noChangeAspect="1"/>
+            </wp:cNvGraphicFramePr>
+            <a:graphic xmlns:a="http://schemas.openxmlformats.org/drawingml/2006/main">
+              <a:graphicData uri="http://schemas.openxmlformats.org/drawingml/2006/picture">
+                <pic:pic xmlns:pic="http://schemas.openxmlformats.org/drawingml/2006/picture">
+                  <pic:nvPicPr>
+                    <pic:cNvPr id="0" name="11-abauto-prog2.png"/>
+                    <pic:cNvPicPr/>
+                  </pic:nvPicPr>
+                  <pic:blipFill>
+                    <a:blip r:embed="rId74">
+                      <a:extLst>
+                        <a:ext uri="{28A0092B-C50C-407E-A947-70E740481C1C}">
+                          <a14:useLocalDpi xmlns:a14="http://schemas.microsoft.com/office/drawing/2010/main" val="0"/>
+                        </a:ext>
+                      </a:extLst>
+                    </a:blip>
+                    <a:stretch>
+                      <a:fillRect/>
+                    </a:stretch>
+                  </pic:blipFill>
+                  <pic:spPr>
+                    <a:xfrm>
+                      <a:off x="0" y="0"/>
+                      <a:ext cx="3599815" cy="1146175"/>
+                    </a:xfrm>
+                    <a:prstGeom prst="rect">
+                      <a:avLst/>
+                    </a:prstGeom>
+                  </pic:spPr>
+                </pic:pic>
+              </a:graphicData>
+            </a:graphic>
+            <wp14:sizeRelH relativeFrom="page">
+              <wp14:pctWidth>0</wp14:pctWidth>
+            </wp14:sizeRelH>
+            <wp14:sizeRelV relativeFrom="page">
+              <wp14:pctHeight>0</wp14:pctHeight>
+            </wp14:sizeRelV>
+          </wp:anchor>
+        </w:drawing>
+      </w:r>
+      <w:r>
+        <w:t>Beeldscherm geeft de mode weer</w:t>
+      </w:r>
+    </w:p>
+    <w:p>
+      <w:pPr>
+        <w:pStyle w:val="ListParagraph"/>
+        <w:numPr>
+          <w:ilvl w:val="0"/>
+          <w:numId w:val="14"/>
+        </w:numPr>
+      </w:pPr>
+      <w:r>
+        <w:t>Wacht tot de knop wordt ingedrukt</w:t>
+      </w:r>
+    </w:p>
+    <w:p>
+      <w:pPr>
+        <w:pStyle w:val="ListParagraph"/>
+        <w:numPr>
+          <w:ilvl w:val="0"/>
+          <w:numId w:val="14"/>
+        </w:numPr>
+      </w:pPr>
+      <w:r>
+        <w:t>Wacht 0.3 seconde (lekker kort)</w:t>
+      </w:r>
+    </w:p>
+    <w:p>
+      <w:pPr>
+        <w:pStyle w:val="ListParagraph"/>
+        <w:numPr>
+          <w:ilvl w:val="0"/>
+          <w:numId w:val="14"/>
+        </w:numPr>
+      </w:pPr>
+      <w:r>
+        <w:t>Inspecteer de knop</w:t>
+      </w:r>
+    </w:p>
+    <w:p>
+      <w:pPr>
+        <w:pStyle w:val="ListParagraph"/>
+        <w:numPr>
+          <w:ilvl w:val="0"/>
+          <w:numId w:val="14"/>
+        </w:numPr>
+      </w:pPr>
+      <w:r>
+        <w:t>Is hij nog steeds ingedrukt, dan</w:t>
+      </w:r>
+      <w:r>
+        <w:br/>
+        <w:t>zet de motors B en C “eeuwig” aan</w:t>
+      </w:r>
+      <w:r>
+        <w:br/>
+        <w:t xml:space="preserve">wacht tot de knop is losgelaten, en </w:t>
+      </w:r>
+      <w:r>
+        <w:br/>
+        <w:t>zet dan de motors uit.</w:t>
+      </w:r>
+    </w:p>
+    <w:p>
+      <w:r>
+        <w:t>Het hele program</w:t>
+      </w:r>
+      <w:r>
+        <w:t>ma bestaat uit drie keer “hetzelfde” voor de drie modes, in een eeuwige herhaal lus:</w:t>
+      </w:r>
+    </w:p>
+    <w:p>
+      <w:r>
+        <w:rPr>
+          <w:noProof/>
+          <w:lang w:eastAsia="nl-NL"/>
+        </w:rPr>
+        <w:drawing>
+          <wp:inline distT="0" distB="0" distL="0" distR="0">
+            <wp:extent cx="6188710" cy="725805"/>
+            <wp:effectExtent l="0" t="0" r="2540" b="0"/>
+            <wp:docPr id="291" name="Picture 291"/>
+            <wp:cNvGraphicFramePr>
+              <a:graphicFrameLocks xmlns:a="http://schemas.openxmlformats.org/drawingml/2006/main" noChangeAspect="1"/>
+            </wp:cNvGraphicFramePr>
+            <a:graphic xmlns:a="http://schemas.openxmlformats.org/drawingml/2006/main">
+              <a:graphicData uri="http://schemas.openxmlformats.org/drawingml/2006/picture">
+                <pic:pic xmlns:pic="http://schemas.openxmlformats.org/drawingml/2006/picture">
+                  <pic:nvPicPr>
+                    <pic:cNvPr id="0" name="11-abauto-prog3.png"/>
+                    <pic:cNvPicPr/>
+                  </pic:nvPicPr>
+                  <pic:blipFill>
+                    <a:blip r:embed="rId75" cstate="print">
+                      <a:extLst>
+                        <a:ext uri="{28A0092B-C50C-407E-A947-70E740481C1C}">
+                          <a14:useLocalDpi xmlns:a14="http://schemas.microsoft.com/office/drawing/2010/main" val="0"/>
+                        </a:ext>
+                      </a:extLst>
+                    </a:blip>
+                    <a:stretch>
+                      <a:fillRect/>
+                    </a:stretch>
+                  </pic:blipFill>
+                  <pic:spPr>
+                    <a:xfrm>
+                      <a:off x="0" y="0"/>
+                      <a:ext cx="6188710" cy="725805"/>
+                    </a:xfrm>
+                    <a:prstGeom prst="rect">
+                      <a:avLst/>
+                    </a:prstGeom>
+                  </pic:spPr>
+                </pic:pic>
+              </a:graphicData>
+            </a:graphic>
+          </wp:inline>
+        </w:drawing>
+      </w:r>
+    </w:p>
+    <w:p>
+      <w:pPr>
+        <w:pStyle w:val="Kop2"/>
+      </w:pPr>
+      <w:r>
+        <w:t>Ten slotte</w:t>
+      </w:r>
+    </w:p>
+    <w:p>
+      <w:pPr>
+        <w:rPr>
+          <w:lang w:eastAsia="nl-NL"/>
+        </w:rPr>
+      </w:pPr>
+      <w:r>
+        <w:t xml:space="preserve">Het zou natuurlijk leuk zijn </w:t>
+      </w:r>
+      <w:r>
+        <w:t>als de auto niet alleen op het scherm laat zien wat de mode is, maar als hij dat ook nog uit zou spreken (met een geluids blok).</w:t>
+      </w:r>
+    </w:p>
+    <w:p>
+      <w:pPr>
+        <w:pStyle w:val="Kop1"/>
+        <w:rPr>
+          <w:lang w:eastAsia="nl-NL"/>
+        </w:rPr>
+      </w:pPr>
+      <w:r>
+        <w:rPr>
           <w:lang w:eastAsia="nl-NL"/>
         </w:rPr>
         <w:lastRenderedPageBreak/>
@@ -6736,135 +8077,116 @@
         <w:rPr>
           <w:lang w:eastAsia="nl-NL"/>
         </w:rPr>
-        <w:t>Auto met kabel met knop - Kort drukken is wissel functie - lang drukken is doe functie. Functies: vooruit, rechts, links</w:t>
-      </w:r>
-      <w:r>
-        <w:rPr>
-          <w:lang w:eastAsia="nl-NL"/>
-        </w:rPr>
-        <w:t xml:space="preserve"> – display tekenen</w:t>
-      </w:r>
-    </w:p>
-    <w:p>
-      <w:pPr>
-        <w:rPr>
-          <w:lang w:eastAsia="nl-NL"/>
-        </w:rPr>
-      </w:pPr>
-      <w:r>
-        <w:rPr>
-          <w:lang w:eastAsia="nl-NL"/>
-        </w:rPr>
         <w:t>Motor rotatie sensor gebruiken zonder de tray open te trekken</w:t>
       </w:r>
-    </w:p>
-    <w:p>
-      <w:pPr>
-        <w:rPr>
-          <w:lang w:eastAsia="nl-NL"/>
-        </w:rPr>
-      </w:pPr>
-      <w:r>
-        <w:rPr>
-          <w:lang w:eastAsia="nl-NL"/>
-        </w:rPr>
-        <w:t xml:space="preserve">Auto die rijdt tot sensor iets waarneemt, en daarna </w:t>
-      </w:r>
-      <w:r>
-        <w:rPr>
-          <w:lang w:eastAsia="nl-NL"/>
-        </w:rPr>
-        <w:t xml:space="preserve">terug </w:t>
-      </w:r>
-      <w:r>
-        <w:rPr>
-          <w:lang w:eastAsia="nl-NL"/>
-        </w:rPr>
-        <w:t xml:space="preserve">rijdt </w:t>
-      </w:r>
-      <w:r>
-        <w:rPr>
-          <w:lang w:eastAsia="nl-NL"/>
-        </w:rPr>
-        <w:t xml:space="preserve">naar </w:t>
-      </w:r>
-      <w:r>
-        <w:rPr>
-          <w:lang w:eastAsia="nl-NL"/>
-        </w:rPr>
-        <w:t xml:space="preserve">zijn </w:t>
-      </w:r>
-      <w:r>
-        <w:rPr>
-          <w:lang w:eastAsia="nl-NL"/>
-        </w:rPr>
-        <w:t>begin punt</w:t>
-      </w:r>
-    </w:p>
-    <w:p>
-      <w:pPr>
-        <w:rPr>
-          <w:lang w:eastAsia="nl-NL"/>
-        </w:rPr>
-      </w:pPr>
-      <w:r>
-        <w:rPr>
-          <w:lang w:eastAsia="nl-NL"/>
-        </w:rPr>
-        <w:t>Auto die lengte kamer meet met rijden – rotatie sensor delen door wielomtrek; lengte auto erbij optellen</w:t>
-      </w:r>
-    </w:p>
-    <w:p>
-      <w:pPr>
-        <w:rPr>
-          <w:lang w:eastAsia="nl-NL"/>
-        </w:rPr>
-      </w:pPr>
-      <w:r>
-        <w:rPr>
-          <w:lang w:eastAsia="nl-NL"/>
-        </w:rPr>
-        <w:t xml:space="preserve">Kluis met motor als rotatie meter </w:t>
-      </w:r>
-    </w:p>
-    <w:p>
-      <w:pPr>
-        <w:rPr>
-          <w:lang w:eastAsia="nl-NL"/>
-        </w:rPr>
-      </w:pPr>
-      <w:r>
-        <w:rPr>
-          <w:lang w:eastAsia="nl-NL"/>
-        </w:rPr>
-        <w:t>Dobbelsteen - een wiel met cijfers en op display</w:t>
-      </w:r>
-    </w:p>
-    <w:p>
-      <w:pPr>
-        <w:rPr>
-          <w:lang w:eastAsia="nl-NL"/>
-        </w:rPr>
-      </w:pPr>
-      <w:r>
-        <w:rPr>
-          <w:lang w:eastAsia="nl-NL"/>
-        </w:rPr>
-        <w:t>Munt-geld teller</w:t>
-      </w:r>
-      <w:r>
-        <w:rPr>
-          <w:lang w:eastAsia="nl-NL"/>
-        </w:rPr>
-        <w:t xml:space="preserve"> (</w:t>
+      <w:r>
+        <w:rPr>
+          <w:lang w:eastAsia="nl-NL"/>
+        </w:rPr>
+        <w:t xml:space="preserve"> (cijfers voorlezen)</w:t>
       </w:r>
       <w:bookmarkStart w:id="0" w:name="_GoBack"/>
       <w:bookmarkEnd w:id="0"/>
-      <w:r>
-        <w:rPr>
-          <w:lang w:eastAsia="nl-NL"/>
-        </w:rPr>
-        <w:t>spaarpot)</w:t>
+    </w:p>
+    <w:p>
+      <w:pPr>
+        <w:rPr>
+          <w:lang w:eastAsia="nl-NL"/>
+        </w:rPr>
+      </w:pPr>
+      <w:r>
+        <w:rPr>
+          <w:lang w:eastAsia="nl-NL"/>
+        </w:rPr>
+        <w:t xml:space="preserve">Auto die rijdt tot sensor iets waarneemt, en daarna </w:t>
+      </w:r>
+      <w:r>
+        <w:rPr>
+          <w:lang w:eastAsia="nl-NL"/>
+        </w:rPr>
+        <w:t xml:space="preserve">terug </w:t>
+      </w:r>
+      <w:r>
+        <w:rPr>
+          <w:lang w:eastAsia="nl-NL"/>
+        </w:rPr>
+        <w:t xml:space="preserve">rijdt </w:t>
+      </w:r>
+      <w:r>
+        <w:rPr>
+          <w:lang w:eastAsia="nl-NL"/>
+        </w:rPr>
+        <w:t xml:space="preserve">naar </w:t>
+      </w:r>
+      <w:r>
+        <w:rPr>
+          <w:lang w:eastAsia="nl-NL"/>
+        </w:rPr>
+        <w:t xml:space="preserve">zijn </w:t>
+      </w:r>
+      <w:r>
+        <w:rPr>
+          <w:lang w:eastAsia="nl-NL"/>
+        </w:rPr>
+        <w:t>begin punt</w:t>
+      </w:r>
+    </w:p>
+    <w:p>
+      <w:pPr>
+        <w:rPr>
+          <w:lang w:eastAsia="nl-NL"/>
+        </w:rPr>
+      </w:pPr>
+      <w:r>
+        <w:rPr>
+          <w:lang w:eastAsia="nl-NL"/>
+        </w:rPr>
+        <w:t>Auto die lengte kamer meet met rijden – rotatie sensor delen door wielomtrek; lengte auto erbij optellen</w:t>
+      </w:r>
+    </w:p>
+    <w:p>
+      <w:pPr>
+        <w:rPr>
+          <w:lang w:eastAsia="nl-NL"/>
+        </w:rPr>
+      </w:pPr>
+      <w:r>
+        <w:rPr>
+          <w:lang w:eastAsia="nl-NL"/>
+        </w:rPr>
+        <w:t xml:space="preserve">Kluis met motor als rotatie meter </w:t>
+      </w:r>
+    </w:p>
+    <w:p>
+      <w:pPr>
+        <w:rPr>
+          <w:lang w:eastAsia="nl-NL"/>
+        </w:rPr>
+      </w:pPr>
+      <w:r>
+        <w:rPr>
+          <w:lang w:eastAsia="nl-NL"/>
+        </w:rPr>
+        <w:t>Dobbelsteen - een wiel met cijfers en op display</w:t>
+      </w:r>
+    </w:p>
+    <w:p>
+      <w:pPr>
+        <w:rPr>
+          <w:lang w:eastAsia="nl-NL"/>
+        </w:rPr>
+      </w:pPr>
+      <w:r>
+        <w:rPr>
+          <w:lang w:eastAsia="nl-NL"/>
+        </w:rPr>
+        <w:t>Munt-geld teller</w:t>
+      </w:r>
+      <w:r>
+        <w:rPr>
+          <w:lang w:eastAsia="nl-NL"/>
+        </w:rPr>
+        <w:t xml:space="preserve"> (spaarpot)</w:t>
       </w:r>
     </w:p>
     <w:p>
@@ -6894,7 +8216,7 @@
       </w:r>
     </w:p>
     <w:sectPr>
-      <w:footerReference w:type="default" r:id="rId64"/>
+      <w:footerReference w:type="default" r:id="rId76"/>
       <w:pgSz w:w="11906" w:h="16838"/>
       <w:pgMar w:top="1440" w:right="1080" w:bottom="1440" w:left="1080" w:header="708" w:footer="708" w:gutter="0"/>
       <w:cols w:space="708"/>
@@ -8221,6 +9543,119 @@
     </w:lvl>
   </w:abstractNum>
   <w:abstractNum w:abstractNumId="11">
+    <w:nsid w:val="5779723F"/>
+    <w:multiLevelType w:val="hybridMultilevel"/>
+    <w:tmpl w:val="6EE262D2"/>
+    <w:lvl w:ilvl="0" w:tplc="04130001">
+      <w:start w:val="1"/>
+      <w:numFmt w:val="bullet"/>
+      <w:lvlText w:val=""/>
+      <w:lvlJc w:val="left"/>
+      <w:pPr>
+        <w:ind w:left="720" w:hanging="360"/>
+      </w:pPr>
+      <w:rPr>
+        <w:rFonts w:ascii="Symbol" w:hAnsi="Symbol" w:hint="default"/>
+      </w:rPr>
+    </w:lvl>
+    <w:lvl w:ilvl="1" w:tplc="04130003" w:tentative="1">
+      <w:start w:val="1"/>
+      <w:numFmt w:val="bullet"/>
+      <w:lvlText w:val="o"/>
+      <w:lvlJc w:val="left"/>
+      <w:pPr>
+        <w:ind w:left="1440" w:hanging="360"/>
+      </w:pPr>
+      <w:rPr>
+        <w:rFonts w:ascii="Courier New" w:hAnsi="Courier New" w:cs="Courier New" w:hint="default"/>
+      </w:rPr>
+    </w:lvl>
+    <w:lvl w:ilvl="2" w:tplc="04130005" w:tentative="1">
+      <w:start w:val="1"/>
+      <w:numFmt w:val="bullet"/>
+      <w:lvlText w:val=""/>
+      <w:lvlJc w:val="left"/>
+      <w:pPr>
+        <w:ind w:left="2160" w:hanging="360"/>
+      </w:pPr>
+      <w:rPr>
+        <w:rFonts w:ascii="Wingdings" w:hAnsi="Wingdings" w:hint="default"/>
+      </w:rPr>
+    </w:lvl>
+    <w:lvl w:ilvl="3" w:tplc="04130001" w:tentative="1">
+      <w:start w:val="1"/>
+      <w:numFmt w:val="bullet"/>
+      <w:lvlText w:val=""/>
+      <w:lvlJc w:val="left"/>
+      <w:pPr>
+        <w:ind w:left="2880" w:hanging="360"/>
+      </w:pPr>
+      <w:rPr>
+        <w:rFonts w:ascii="Symbol" w:hAnsi="Symbol" w:hint="default"/>
+      </w:rPr>
+    </w:lvl>
+    <w:lvl w:ilvl="4" w:tplc="04130003" w:tentative="1">
+      <w:start w:val="1"/>
+      <w:numFmt w:val="bullet"/>
+      <w:lvlText w:val="o"/>
+      <w:lvlJc w:val="left"/>
+      <w:pPr>
+        <w:ind w:left="3600" w:hanging="360"/>
+      </w:pPr>
+      <w:rPr>
+        <w:rFonts w:ascii="Courier New" w:hAnsi="Courier New" w:cs="Courier New" w:hint="default"/>
+      </w:rPr>
+    </w:lvl>
+    <w:lvl w:ilvl="5" w:tplc="04130005" w:tentative="1">
+      <w:start w:val="1"/>
+      <w:numFmt w:val="bullet"/>
+      <w:lvlText w:val=""/>
+      <w:lvlJc w:val="left"/>
+      <w:pPr>
+        <w:ind w:left="4320" w:hanging="360"/>
+      </w:pPr>
+      <w:rPr>
+        <w:rFonts w:ascii="Wingdings" w:hAnsi="Wingdings" w:hint="default"/>
+      </w:rPr>
+    </w:lvl>
+    <w:lvl w:ilvl="6" w:tplc="04130001" w:tentative="1">
+      <w:start w:val="1"/>
+      <w:numFmt w:val="bullet"/>
+      <w:lvlText w:val=""/>
+      <w:lvlJc w:val="left"/>
+      <w:pPr>
+        <w:ind w:left="5040" w:hanging="360"/>
+      </w:pPr>
+      <w:rPr>
+        <w:rFonts w:ascii="Symbol" w:hAnsi="Symbol" w:hint="default"/>
+      </w:rPr>
+    </w:lvl>
+    <w:lvl w:ilvl="7" w:tplc="04130003" w:tentative="1">
+      <w:start w:val="1"/>
+      <w:numFmt w:val="bullet"/>
+      <w:lvlText w:val="o"/>
+      <w:lvlJc w:val="left"/>
+      <w:pPr>
+        <w:ind w:left="5760" w:hanging="360"/>
+      </w:pPr>
+      <w:rPr>
+        <w:rFonts w:ascii="Courier New" w:hAnsi="Courier New" w:cs="Courier New" w:hint="default"/>
+      </w:rPr>
+    </w:lvl>
+    <w:lvl w:ilvl="8" w:tplc="04130005" w:tentative="1">
+      <w:start w:val="1"/>
+      <w:numFmt w:val="bullet"/>
+      <w:lvlText w:val=""/>
+      <w:lvlJc w:val="left"/>
+      <w:pPr>
+        <w:ind w:left="6480" w:hanging="360"/>
+      </w:pPr>
+      <w:rPr>
+        <w:rFonts w:ascii="Wingdings" w:hAnsi="Wingdings" w:hint="default"/>
+      </w:rPr>
+    </w:lvl>
+  </w:abstractNum>
+  <w:abstractNum w:abstractNumId="12">
     <w:nsid w:val="7B053780"/>
     <w:multiLevelType w:val="hybridMultilevel"/>
     <w:tmpl w:val="E4F2DB82"/>
@@ -8333,7 +9768,7 @@
       </w:rPr>
     </w:lvl>
   </w:abstractNum>
-  <w:abstractNum w:abstractNumId="12">
+  <w:abstractNum w:abstractNumId="13">
     <w:nsid w:val="7FAF23A4"/>
     <w:multiLevelType w:val="hybridMultilevel"/>
     <w:tmpl w:val="246EE9DA"/>
@@ -8453,13 +9888,13 @@
     <w:abstractNumId w:val="5"/>
   </w:num>
   <w:num w:numId="3">
-    <w:abstractNumId w:val="11"/>
+    <w:abstractNumId w:val="12"/>
   </w:num>
   <w:num w:numId="4">
     <w:abstractNumId w:val="9"/>
   </w:num>
   <w:num w:numId="5">
-    <w:abstractNumId w:val="12"/>
+    <w:abstractNumId w:val="13"/>
   </w:num>
   <w:num w:numId="6">
     <w:abstractNumId w:val="1"/>
@@ -8484,6 +9919,9 @@
   </w:num>
   <w:num w:numId="13">
     <w:abstractNumId w:val="7"/>
+  </w:num>
+  <w:num w:numId="14">
+    <w:abstractNumId w:val="11"/>
   </w:num>
 </w:numbering>
 </file>
@@ -8702,7 +10140,6 @@
   <w:style w:type="character" w:default="1" w:styleId="DefaultParagraphFont">
     <w:name w:val="Default Paragraph Font"/>
     <w:uiPriority w:val="1"/>
-    <w:semiHidden/>
     <w:unhideWhenUsed/>
   </w:style>
   <w:style w:type="table" w:default="1" w:styleId="TableNormal">
@@ -8887,6 +10324,18 @@
     <w:rsid w:val="00B41511"/>
     <w:rPr>
       <w:color w:val="0000FF" w:themeColor="hyperlink"/>
+      <w:u w:val="single"/>
+    </w:rPr>
+  </w:style>
+  <w:style w:type="character" w:styleId="FollowedHyperlink">
+    <w:name w:val="FollowedHyperlink"/>
+    <w:basedOn w:val="DefaultParagraphFont"/>
+    <w:uiPriority w:val="99"/>
+    <w:semiHidden/>
+    <w:unhideWhenUsed/>
+    <w:rsid w:val="00906341"/>
+    <w:rPr>
+      <w:color w:val="800080" w:themeColor="followedHyperlink"/>
       <w:u w:val="single"/>
     </w:rPr>
   </w:style>
@@ -9107,7 +10556,6 @@
   <w:style w:type="character" w:default="1" w:styleId="DefaultParagraphFont">
     <w:name w:val="Default Paragraph Font"/>
     <w:uiPriority w:val="1"/>
-    <w:semiHidden/>
     <w:unhideWhenUsed/>
   </w:style>
   <w:style w:type="table" w:default="1" w:styleId="TableNormal">
@@ -9292,6 +10740,18 @@
     <w:rsid w:val="00B41511"/>
     <w:rPr>
       <w:color w:val="0000FF" w:themeColor="hyperlink"/>
+      <w:u w:val="single"/>
+    </w:rPr>
+  </w:style>
+  <w:style w:type="character" w:styleId="FollowedHyperlink">
+    <w:name w:val="FollowedHyperlink"/>
+    <w:basedOn w:val="DefaultParagraphFont"/>
+    <w:uiPriority w:val="99"/>
+    <w:semiHidden/>
+    <w:unhideWhenUsed/>
+    <w:rsid w:val="00906341"/>
+    <w:rPr>
+      <w:color w:val="800080" w:themeColor="followedHyperlink"/>
       <w:u w:val="single"/>
     </w:rPr>
   </w:style>

</xml_diff>

<commit_message>
Opdrachten07.docx - exercise 00-12 - 2014-04-02
</commit_message>
<xml_diff>
--- a/nxt/legoclub/LegoClub.docx
+++ b/nxt/legoclub/LegoClub.docx
@@ -29,7 +29,7 @@
           <w:lang w:eastAsia="nl-NL"/>
         </w:rPr>
         <w:drawing>
-          <wp:anchor distT="0" distB="0" distL="114300" distR="114300" simplePos="0" relativeHeight="251673600" behindDoc="0" locked="0" layoutInCell="1" allowOverlap="1" wp14:anchorId="6124647A" wp14:editId="4C2F9984">
+          <wp:anchor distT="0" distB="0" distL="114300" distR="114300" simplePos="0" relativeHeight="251673600" behindDoc="0" locked="0" layoutInCell="1" allowOverlap="1" wp14:anchorId="5B0C0D1F" wp14:editId="7860424A">
             <wp:simplePos x="0" y="0"/>
             <wp:positionH relativeFrom="column">
               <wp:posOffset>4720590</wp:posOffset>
@@ -131,7 +131,7 @@
           <w:lang w:eastAsia="nl-NL"/>
         </w:rPr>
         <w:drawing>
-          <wp:anchor distT="0" distB="0" distL="114300" distR="114300" simplePos="0" relativeHeight="251671552" behindDoc="0" locked="0" layoutInCell="1" allowOverlap="1" wp14:anchorId="59213B83" wp14:editId="6AF4F345">
+          <wp:anchor distT="0" distB="0" distL="114300" distR="114300" simplePos="0" relativeHeight="251671552" behindDoc="0" locked="0" layoutInCell="1" allowOverlap="1" wp14:anchorId="1FDBFD88" wp14:editId="559A0C91">
             <wp:simplePos x="0" y="0"/>
             <wp:positionH relativeFrom="column">
               <wp:posOffset>4911725</wp:posOffset>
@@ -213,7 +213,7 @@
           <w:lang w:eastAsia="nl-NL"/>
         </w:rPr>
         <w:drawing>
-          <wp:anchor distT="0" distB="0" distL="114300" distR="114300" simplePos="0" relativeHeight="251672576" behindDoc="0" locked="0" layoutInCell="1" allowOverlap="1" wp14:anchorId="5225805F" wp14:editId="03BAA258">
+          <wp:anchor distT="0" distB="0" distL="114300" distR="114300" simplePos="0" relativeHeight="251672576" behindDoc="0" locked="0" layoutInCell="1" allowOverlap="1" wp14:anchorId="11E0FF6E" wp14:editId="7FB3CFE3">
             <wp:simplePos x="0" y="0"/>
             <wp:positionH relativeFrom="column">
               <wp:posOffset>3672840</wp:posOffset>
@@ -291,7 +291,7 @@
           <w:lang w:eastAsia="nl-NL"/>
         </w:rPr>
         <w:drawing>
-          <wp:anchor distT="0" distB="0" distL="114300" distR="114300" simplePos="0" relativeHeight="251674624" behindDoc="0" locked="0" layoutInCell="1" allowOverlap="1" wp14:anchorId="29F2B7AD" wp14:editId="5F7D3A0B">
+          <wp:anchor distT="0" distB="0" distL="114300" distR="114300" simplePos="0" relativeHeight="251674624" behindDoc="0" locked="0" layoutInCell="1" allowOverlap="1" wp14:anchorId="303B28C2" wp14:editId="68976687">
             <wp:simplePos x="0" y="0"/>
             <wp:positionH relativeFrom="column">
               <wp:posOffset>4841875</wp:posOffset>
@@ -397,7 +397,7 @@
           <w:lang w:eastAsia="nl-NL"/>
         </w:rPr>
         <w:drawing>
-          <wp:anchor distT="0" distB="0" distL="114300" distR="114300" simplePos="0" relativeHeight="251675648" behindDoc="0" locked="0" layoutInCell="1" allowOverlap="1" wp14:anchorId="62289BCC" wp14:editId="4AEDDF37">
+          <wp:anchor distT="0" distB="0" distL="114300" distR="114300" simplePos="0" relativeHeight="251675648" behindDoc="0" locked="0" layoutInCell="1" allowOverlap="1" wp14:anchorId="134530E6" wp14:editId="60719196">
             <wp:simplePos x="0" y="0"/>
             <wp:positionH relativeFrom="column">
               <wp:posOffset>5396865</wp:posOffset>
@@ -532,7 +532,7 @@
         <mc:AlternateContent>
           <mc:Choice Requires="wps">
             <w:drawing>
-              <wp:anchor distT="0" distB="0" distL="114300" distR="114300" simplePos="0" relativeHeight="251677696" behindDoc="0" locked="0" layoutInCell="1" allowOverlap="1" wp14:anchorId="22990F5C" wp14:editId="64EEEFBF">
+              <wp:anchor distT="0" distB="0" distL="114300" distR="114300" simplePos="0" relativeHeight="251677696" behindDoc="0" locked="0" layoutInCell="1" allowOverlap="1" wp14:anchorId="7FEB23DF" wp14:editId="7ACC0FEE">
                 <wp:simplePos x="0" y="0"/>
                 <wp:positionH relativeFrom="column">
                   <wp:posOffset>4305935</wp:posOffset>
@@ -677,7 +677,7 @@
           <w:lang w:eastAsia="nl-NL"/>
         </w:rPr>
         <w:drawing>
-          <wp:inline distT="0" distB="0" distL="0" distR="0" wp14:anchorId="3D705C7C" wp14:editId="1A98E2AE">
+          <wp:inline distT="0" distB="0" distL="0" distR="0" wp14:anchorId="018C0949" wp14:editId="744CF7AE">
             <wp:extent cx="4699221" cy="936797"/>
             <wp:effectExtent l="0" t="0" r="6350" b="0"/>
             <wp:docPr id="37" name="Picture 37"/>
@@ -761,7 +761,7 @@
           <w:lang w:eastAsia="nl-NL"/>
         </w:rPr>
         <w:drawing>
-          <wp:anchor distT="0" distB="0" distL="114300" distR="114300" simplePos="0" relativeHeight="251660288" behindDoc="0" locked="0" layoutInCell="1" allowOverlap="1" wp14:anchorId="1FA510F6" wp14:editId="1A888363">
+          <wp:anchor distT="0" distB="0" distL="114300" distR="114300" simplePos="0" relativeHeight="251660288" behindDoc="0" locked="0" layoutInCell="1" allowOverlap="1" wp14:anchorId="47C6B6F6" wp14:editId="2D65DE33">
             <wp:simplePos x="0" y="0"/>
             <wp:positionH relativeFrom="column">
               <wp:posOffset>4146684</wp:posOffset>
@@ -948,7 +948,7 @@
           <w:lang w:eastAsia="nl-NL"/>
         </w:rPr>
         <w:drawing>
-          <wp:anchor distT="0" distB="0" distL="114300" distR="114300" simplePos="0" relativeHeight="251659264" behindDoc="1" locked="0" layoutInCell="1" allowOverlap="1" wp14:anchorId="02253487" wp14:editId="685CBE10">
+          <wp:anchor distT="0" distB="0" distL="114300" distR="114300" simplePos="0" relativeHeight="251659264" behindDoc="1" locked="0" layoutInCell="1" allowOverlap="1" wp14:anchorId="380A1468" wp14:editId="75BDB75D">
             <wp:simplePos x="0" y="0"/>
             <wp:positionH relativeFrom="column">
               <wp:posOffset>4257675</wp:posOffset>
@@ -1076,7 +1076,7 @@
           <w:lang w:eastAsia="nl-NL"/>
         </w:rPr>
         <w:drawing>
-          <wp:inline distT="0" distB="0" distL="0" distR="0" wp14:anchorId="48F44D4C" wp14:editId="5F463326">
+          <wp:inline distT="0" distB="0" distL="0" distR="0" wp14:anchorId="0A3065F9" wp14:editId="7DC4A63E">
             <wp:extent cx="5952381" cy="1219048"/>
             <wp:effectExtent l="0" t="0" r="0" b="635"/>
             <wp:docPr id="4" name="Picture 4"/>
@@ -1144,7 +1144,7 @@
           <w:lang w:eastAsia="nl-NL"/>
         </w:rPr>
         <w:drawing>
-          <wp:anchor distT="0" distB="0" distL="114300" distR="114300" simplePos="0" relativeHeight="251661312" behindDoc="0" locked="0" layoutInCell="1" allowOverlap="1" wp14:anchorId="56EB531D" wp14:editId="1CE06B0F">
+          <wp:anchor distT="0" distB="0" distL="114300" distR="114300" simplePos="0" relativeHeight="251661312" behindDoc="0" locked="0" layoutInCell="1" allowOverlap="1" wp14:anchorId="7C2A9FD7" wp14:editId="0A42FD1C">
             <wp:simplePos x="0" y="0"/>
             <wp:positionH relativeFrom="column">
               <wp:posOffset>4215130</wp:posOffset>
@@ -1275,7 +1275,7 @@
           <w:lang w:eastAsia="nl-NL"/>
         </w:rPr>
         <w:drawing>
-          <wp:anchor distT="0" distB="0" distL="114300" distR="114300" simplePos="0" relativeHeight="251662336" behindDoc="0" locked="0" layoutInCell="1" allowOverlap="1" wp14:anchorId="6877EB06" wp14:editId="5B803772">
+          <wp:anchor distT="0" distB="0" distL="114300" distR="114300" simplePos="0" relativeHeight="251662336" behindDoc="0" locked="0" layoutInCell="1" allowOverlap="1" wp14:anchorId="46F4D458" wp14:editId="3982FE26">
             <wp:simplePos x="0" y="0"/>
             <wp:positionH relativeFrom="column">
               <wp:posOffset>4215130</wp:posOffset>
@@ -1381,7 +1381,13 @@
         </w:numPr>
       </w:pPr>
       <w:r>
-        <w:t>Laat twee motoren draaien (Poo</w:t>
+        <w:t>Laat twee motor</w:t>
+      </w:r>
+      <w:r>
+        <w:t>s</w:t>
+      </w:r>
+      <w:r>
+        <w:t xml:space="preserve"> draaien (Poo</w:t>
       </w:r>
       <w:r>
         <w:t>rt A en B).</w:t>
@@ -1435,7 +1441,7 @@
           <w:lang w:eastAsia="nl-NL"/>
         </w:rPr>
         <w:drawing>
-          <wp:inline distT="0" distB="0" distL="0" distR="0" wp14:anchorId="60DBEA54" wp14:editId="6FB97127">
+          <wp:inline distT="0" distB="0" distL="0" distR="0" wp14:anchorId="715CCAE6" wp14:editId="0FE0C441">
             <wp:extent cx="5944430" cy="1228897"/>
             <wp:effectExtent l="0" t="0" r="0" b="9525"/>
             <wp:docPr id="8" name="Picture 8"/>
@@ -1505,7 +1511,7 @@
           <w:lang w:eastAsia="nl-NL"/>
         </w:rPr>
         <w:drawing>
-          <wp:anchor distT="0" distB="0" distL="114300" distR="114300" simplePos="0" relativeHeight="251664384" behindDoc="0" locked="0" layoutInCell="1" allowOverlap="1" wp14:anchorId="27493040" wp14:editId="3DCCD494">
+          <wp:anchor distT="0" distB="0" distL="114300" distR="114300" simplePos="0" relativeHeight="251664384" behindDoc="0" locked="0" layoutInCell="1" allowOverlap="1" wp14:anchorId="3CD5BE44" wp14:editId="6EF10992">
             <wp:simplePos x="0" y="0"/>
             <wp:positionH relativeFrom="column">
               <wp:posOffset>4113389</wp:posOffset>
@@ -1638,7 +1644,7 @@
           <w:lang w:eastAsia="nl-NL"/>
         </w:rPr>
         <w:drawing>
-          <wp:inline distT="0" distB="0" distL="0" distR="0" wp14:anchorId="7603F69F" wp14:editId="11192F32">
+          <wp:inline distT="0" distB="0" distL="0" distR="0" wp14:anchorId="30092232" wp14:editId="6971B140">
             <wp:extent cx="3070747" cy="899599"/>
             <wp:effectExtent l="0" t="0" r="0" b="0"/>
             <wp:docPr id="19" name="Picture 19"/>
@@ -1749,7 +1755,7 @@
           <w:lang w:eastAsia="nl-NL"/>
         </w:rPr>
         <w:drawing>
-          <wp:inline distT="0" distB="0" distL="0" distR="0" wp14:anchorId="0E344757" wp14:editId="06A19499">
+          <wp:inline distT="0" distB="0" distL="0" distR="0" wp14:anchorId="49A9E354" wp14:editId="1582E9C1">
             <wp:extent cx="5254388" cy="1081046"/>
             <wp:effectExtent l="0" t="0" r="3810" b="5080"/>
             <wp:docPr id="16" name="Picture 16"/>
@@ -1802,7 +1808,7 @@
           <w:lang w:eastAsia="nl-NL"/>
         </w:rPr>
         <w:drawing>
-          <wp:inline distT="0" distB="0" distL="0" distR="0" wp14:anchorId="7FCE69B3" wp14:editId="2CB9FA1B">
+          <wp:inline distT="0" distB="0" distL="0" distR="0" wp14:anchorId="5A4E5B97" wp14:editId="0B1C9ED4">
             <wp:extent cx="2784143" cy="1015300"/>
             <wp:effectExtent l="0" t="0" r="0" b="0"/>
             <wp:docPr id="17" name="Picture 17"/>
@@ -1859,7 +1865,7 @@
           <w:lang w:eastAsia="nl-NL"/>
         </w:rPr>
         <w:drawing>
-          <wp:inline distT="0" distB="0" distL="0" distR="0" wp14:anchorId="75BC9DDF" wp14:editId="60015977">
+          <wp:inline distT="0" distB="0" distL="0" distR="0" wp14:anchorId="6405DEDD" wp14:editId="5043B8CC">
             <wp:extent cx="5308979" cy="1092523"/>
             <wp:effectExtent l="0" t="0" r="6350" b="0"/>
             <wp:docPr id="18" name="Picture 18"/>
@@ -1995,7 +2001,7 @@
           <w:lang w:eastAsia="nl-NL"/>
         </w:rPr>
         <w:drawing>
-          <wp:inline distT="0" distB="0" distL="0" distR="0" wp14:anchorId="2E5F0083" wp14:editId="0DA35CDD">
+          <wp:inline distT="0" distB="0" distL="0" distR="0" wp14:anchorId="51155542" wp14:editId="3A749513">
             <wp:extent cx="2879410" cy="2160000"/>
             <wp:effectExtent l="0" t="0" r="0" b="0"/>
             <wp:docPr id="1" name="Picture 1"/>
@@ -2045,7 +2051,7 @@
           <w:lang w:eastAsia="nl-NL"/>
         </w:rPr>
         <w:drawing>
-          <wp:inline distT="0" distB="0" distL="0" distR="0" wp14:anchorId="4F2E3166" wp14:editId="3A29E8DA">
+          <wp:inline distT="0" distB="0" distL="0" distR="0" wp14:anchorId="2587DA69" wp14:editId="67D2C62F">
             <wp:extent cx="2881380" cy="2160000"/>
             <wp:effectExtent l="0" t="0" r="0" b="0"/>
             <wp:docPr id="9" name="Picture 9"/>
@@ -2112,7 +2118,7 @@
           <w:lang w:eastAsia="nl-NL"/>
         </w:rPr>
         <w:drawing>
-          <wp:anchor distT="0" distB="0" distL="114300" distR="114300" simplePos="0" relativeHeight="251663360" behindDoc="0" locked="0" layoutInCell="1" allowOverlap="1" wp14:anchorId="74D6C204" wp14:editId="6DDE16F3">
+          <wp:anchor distT="0" distB="0" distL="114300" distR="114300" simplePos="0" relativeHeight="251663360" behindDoc="0" locked="0" layoutInCell="1" allowOverlap="1" wp14:anchorId="1C09E353" wp14:editId="4262B05C">
             <wp:simplePos x="0" y="0"/>
             <wp:positionH relativeFrom="column">
               <wp:posOffset>4020909</wp:posOffset>
@@ -2174,7 +2180,10 @@
         </w:numPr>
       </w:pPr>
       <w:r>
-        <w:t>Laat twee motoren draaien (Po</w:t>
+        <w:t>Laat twee motors</w:t>
+      </w:r>
+      <w:r>
+        <w:t xml:space="preserve"> draaien (Po</w:t>
       </w:r>
       <w:r>
         <w:t>o</w:t>
@@ -2284,7 +2293,7 @@
           <w:lang w:eastAsia="nl-NL"/>
         </w:rPr>
         <w:drawing>
-          <wp:inline distT="0" distB="0" distL="0" distR="0" wp14:anchorId="7C236016" wp14:editId="742A16E9">
+          <wp:inline distT="0" distB="0" distL="0" distR="0" wp14:anchorId="5F147EA7" wp14:editId="304BC694">
             <wp:extent cx="2624447" cy="1159812"/>
             <wp:effectExtent l="0" t="0" r="5080" b="2540"/>
             <wp:docPr id="11" name="Picture 11"/>
@@ -2334,7 +2343,7 @@
           <w:lang w:eastAsia="nl-NL"/>
         </w:rPr>
         <w:drawing>
-          <wp:inline distT="0" distB="0" distL="0" distR="0" wp14:anchorId="0DBDF0A5" wp14:editId="4AC59121">
+          <wp:inline distT="0" distB="0" distL="0" distR="0" wp14:anchorId="660DE38C" wp14:editId="3DDF4C26">
             <wp:extent cx="3176741" cy="1151906"/>
             <wp:effectExtent l="0" t="0" r="5080" b="0"/>
             <wp:docPr id="12" name="Picture 12"/>
@@ -2476,7 +2485,7 @@
           <w:lang w:eastAsia="nl-NL"/>
         </w:rPr>
         <w:drawing>
-          <wp:inline distT="0" distB="0" distL="0" distR="0" wp14:anchorId="4A106CCC" wp14:editId="732AB1D6">
+          <wp:inline distT="0" distB="0" distL="0" distR="0" wp14:anchorId="3A7922ED" wp14:editId="543D9EC3">
             <wp:extent cx="2198628" cy="1800000"/>
             <wp:effectExtent l="0" t="0" r="0" b="0"/>
             <wp:docPr id="2" name="Picture 2"/>
@@ -2530,7 +2539,7 @@
           <w:lang w:eastAsia="nl-NL"/>
         </w:rPr>
         <w:drawing>
-          <wp:inline distT="0" distB="0" distL="0" distR="0" wp14:anchorId="47F555E1" wp14:editId="29EC6B63">
+          <wp:inline distT="0" distB="0" distL="0" distR="0" wp14:anchorId="5B006F50" wp14:editId="3ABB2D0D">
             <wp:extent cx="1800000" cy="1800000"/>
             <wp:effectExtent l="0" t="0" r="0" b="0"/>
             <wp:docPr id="14" name="Picture 14"/>
@@ -2614,7 +2623,7 @@
           <w:lang w:eastAsia="nl-NL"/>
         </w:rPr>
         <w:drawing>
-          <wp:inline distT="0" distB="0" distL="0" distR="0" wp14:anchorId="6DE075DA" wp14:editId="57161192">
+          <wp:inline distT="0" distB="0" distL="0" distR="0" wp14:anchorId="39BC0F29" wp14:editId="7E9E5DA6">
             <wp:extent cx="4483635" cy="1080000"/>
             <wp:effectExtent l="0" t="0" r="0" b="0"/>
             <wp:docPr id="21" name="Picture 21"/>
@@ -2760,7 +2769,7 @@
           <w:lang w:eastAsia="nl-NL"/>
         </w:rPr>
         <w:drawing>
-          <wp:inline distT="0" distB="0" distL="0" distR="0" wp14:anchorId="04AD051B" wp14:editId="7CA981F8">
+          <wp:inline distT="0" distB="0" distL="0" distR="0" wp14:anchorId="1C7BADA1" wp14:editId="4FC0CAEF">
             <wp:extent cx="5241873" cy="1080000"/>
             <wp:effectExtent l="0" t="0" r="0" b="0"/>
             <wp:docPr id="20" name="Picture 20"/>
@@ -2816,7 +2825,7 @@
         </w:rPr>
         <w:lastRenderedPageBreak/>
         <w:drawing>
-          <wp:anchor distT="0" distB="0" distL="114300" distR="114300" simplePos="0" relativeHeight="251665408" behindDoc="0" locked="0" layoutInCell="1" allowOverlap="1" wp14:anchorId="0DEC0AE5" wp14:editId="336ABA26">
+          <wp:anchor distT="0" distB="0" distL="114300" distR="114300" simplePos="0" relativeHeight="251665408" behindDoc="0" locked="0" layoutInCell="1" allowOverlap="1" wp14:anchorId="32361DAC" wp14:editId="611D2A12">
             <wp:simplePos x="0" y="0"/>
             <wp:positionH relativeFrom="column">
               <wp:posOffset>4636135</wp:posOffset>
@@ -2998,7 +3007,7 @@
           <w:lang w:eastAsia="nl-NL"/>
         </w:rPr>
         <w:drawing>
-          <wp:inline distT="0" distB="0" distL="0" distR="0" wp14:anchorId="5A73122F" wp14:editId="0B8D6B78">
+          <wp:inline distT="0" distB="0" distL="0" distR="0" wp14:anchorId="36E3E588" wp14:editId="5FE968F2">
             <wp:extent cx="1980000" cy="1980000"/>
             <wp:effectExtent l="0" t="0" r="0" b="0"/>
             <wp:docPr id="22" name="Picture 22"/>
@@ -3048,7 +3057,7 @@
           <w:lang w:eastAsia="nl-NL"/>
         </w:rPr>
         <w:drawing>
-          <wp:inline distT="0" distB="0" distL="0" distR="0" wp14:anchorId="4B609EA1" wp14:editId="54B25DA1">
+          <wp:inline distT="0" distB="0" distL="0" distR="0" wp14:anchorId="186C0440" wp14:editId="02EBDA27">
             <wp:extent cx="1980000" cy="1980000"/>
             <wp:effectExtent l="0" t="0" r="0" b="0"/>
             <wp:docPr id="23" name="Picture 23"/>
@@ -3098,7 +3107,7 @@
           <w:lang w:eastAsia="nl-NL"/>
         </w:rPr>
         <w:drawing>
-          <wp:inline distT="0" distB="0" distL="0" distR="0" wp14:anchorId="59BECCD8" wp14:editId="07C54EC4">
+          <wp:inline distT="0" distB="0" distL="0" distR="0" wp14:anchorId="2D1CC7E9" wp14:editId="442E02E6">
             <wp:extent cx="1980000" cy="1980000"/>
             <wp:effectExtent l="0" t="0" r="0" b="0"/>
             <wp:docPr id="24" name="Picture 24"/>
@@ -3169,7 +3178,7 @@
           <w:lang w:eastAsia="nl-NL"/>
         </w:rPr>
         <w:drawing>
-          <wp:inline distT="0" distB="0" distL="0" distR="0" wp14:anchorId="376B75F1" wp14:editId="309875FE">
+          <wp:inline distT="0" distB="0" distL="0" distR="0" wp14:anchorId="34320673" wp14:editId="7E2E3BE5">
             <wp:extent cx="4643562" cy="1240459"/>
             <wp:effectExtent l="0" t="0" r="0" b="0"/>
             <wp:docPr id="25" name="Picture 25"/>
@@ -3334,7 +3343,7 @@
         <mc:AlternateContent>
           <mc:Choice Requires="wps">
             <w:drawing>
-              <wp:anchor distT="0" distB="0" distL="114300" distR="114300" simplePos="0" relativeHeight="251686912" behindDoc="0" locked="0" layoutInCell="1" allowOverlap="1" wp14:anchorId="79935E59" wp14:editId="25976EF9">
+              <wp:anchor distT="0" distB="0" distL="114300" distR="114300" simplePos="0" relativeHeight="251686912" behindDoc="0" locked="0" layoutInCell="1" allowOverlap="1" wp14:anchorId="4EBCC364" wp14:editId="3AA0AF44">
                 <wp:simplePos x="0" y="0"/>
                 <wp:positionH relativeFrom="column">
                   <wp:posOffset>3146728</wp:posOffset>
@@ -3404,23 +3413,7 @@
                                   <w:sz w:val="16"/>
                                   <w:szCs w:val="16"/>
                                 </w:rPr>
-                                <w:t>www.nxtprograms.com/birthd</w:t>
-                              </w:r>
-                              <w:r>
-                                <w:rPr>
-                                  <w:rStyle w:val="Hyperlink"/>
-                                  <w:sz w:val="16"/>
-                                  <w:szCs w:val="16"/>
-                                </w:rPr>
-                                <w:t>a</w:t>
-                              </w:r>
-                              <w:r>
-                                <w:rPr>
-                                  <w:rStyle w:val="Hyperlink"/>
-                                  <w:sz w:val="16"/>
-                                  <w:szCs w:val="16"/>
-                                </w:rPr>
-                                <w:t>y_cake/index.html</w:t>
+                                <w:t>www.nxtprograms.com/birthday_cake/index.html</w:t>
                               </w:r>
                             </w:hyperlink>
                             <w:r>
@@ -3457,10 +3450,6 @@
           </mc:Choice>
           <mc:Fallback>
             <w:pict>
-              <v:shapetype id="_x0000_t202" coordsize="21600,21600" o:spt="202" path="m,l,21600r21600,l21600,xe">
-                <v:stroke joinstyle="miter"/>
-                <v:path gradientshapeok="t" o:connecttype="rect"/>
-              </v:shapetype>
               <v:shape id="_x0000_s1027" type="#_x0000_t202" style="position:absolute;margin-left:247.75pt;margin-top:-18.8pt;width:246.65pt;height:18.7pt;z-index:251686912;visibility:visible;mso-wrap-style:square;mso-width-percent:0;mso-height-percent:0;mso-wrap-distance-left:9pt;mso-wrap-distance-top:0;mso-wrap-distance-right:9pt;mso-wrap-distance-bottom:0;mso-position-horizontal:absolute;mso-position-horizontal-relative:text;mso-position-vertical:absolute;mso-position-vertical-relative:text;mso-width-percent:0;mso-height-percent:0;mso-width-relative:margin;mso-height-relative:margin;v-text-anchor:top" o:gfxdata="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" stroked="f">
                 <v:textbox>
                   <w:txbxContent>
@@ -3493,23 +3482,7 @@
                             <w:sz w:val="16"/>
                             <w:szCs w:val="16"/>
                           </w:rPr>
-                          <w:t>www.nxtprograms.com/birthd</w:t>
-                        </w:r>
-                        <w:r>
-                          <w:rPr>
-                            <w:rStyle w:val="Hyperlink"/>
-                            <w:sz w:val="16"/>
-                            <w:szCs w:val="16"/>
-                          </w:rPr>
-                          <w:t>a</w:t>
-                        </w:r>
-                        <w:r>
-                          <w:rPr>
-                            <w:rStyle w:val="Hyperlink"/>
-                            <w:sz w:val="16"/>
-                            <w:szCs w:val="16"/>
-                          </w:rPr>
-                          <w:t>y_cake/index.html</w:t>
+                          <w:t>www.nxtprograms.com/birthday_cake/index.html</w:t>
                         </w:r>
                       </w:hyperlink>
                       <w:r>
@@ -3554,7 +3527,7 @@
           <w:lang w:eastAsia="nl-NL"/>
         </w:rPr>
         <w:drawing>
-          <wp:anchor distT="0" distB="0" distL="114300" distR="114300" simplePos="0" relativeHeight="251678720" behindDoc="1" locked="0" layoutInCell="1" allowOverlap="1" wp14:anchorId="72480346" wp14:editId="4FB294A2">
+          <wp:anchor distT="0" distB="0" distL="114300" distR="114300" simplePos="0" relativeHeight="251678720" behindDoc="1" locked="0" layoutInCell="1" allowOverlap="1" wp14:anchorId="417098AC" wp14:editId="179DD794">
             <wp:simplePos x="0" y="0"/>
             <wp:positionH relativeFrom="column">
               <wp:posOffset>4983480</wp:posOffset>
@@ -3615,7 +3588,7 @@
           <w:lang w:eastAsia="nl-NL"/>
         </w:rPr>
         <w:drawing>
-          <wp:anchor distT="0" distB="0" distL="114300" distR="114300" simplePos="0" relativeHeight="251679744" behindDoc="0" locked="0" layoutInCell="1" allowOverlap="1" wp14:anchorId="10FCDC9A" wp14:editId="4FA7B9F0">
+          <wp:anchor distT="0" distB="0" distL="114300" distR="114300" simplePos="0" relativeHeight="251679744" behindDoc="0" locked="0" layoutInCell="1" allowOverlap="1" wp14:anchorId="1D63FB1F" wp14:editId="1FA58A23">
             <wp:simplePos x="0" y="0"/>
             <wp:positionH relativeFrom="column">
               <wp:posOffset>4983480</wp:posOffset>
@@ -3676,7 +3649,7 @@
           <w:lang w:eastAsia="nl-NL"/>
         </w:rPr>
         <w:drawing>
-          <wp:anchor distT="0" distB="0" distL="114300" distR="114300" simplePos="0" relativeHeight="251680768" behindDoc="0" locked="0" layoutInCell="1" allowOverlap="1" wp14:anchorId="70951CA7" wp14:editId="23792529">
+          <wp:anchor distT="0" distB="0" distL="114300" distR="114300" simplePos="0" relativeHeight="251680768" behindDoc="0" locked="0" layoutInCell="1" allowOverlap="1" wp14:anchorId="2CB12B32" wp14:editId="23D2E5C6">
             <wp:simplePos x="0" y="0"/>
             <wp:positionH relativeFrom="column">
               <wp:posOffset>4983480</wp:posOffset>
@@ -4042,7 +4015,7 @@
         <mc:AlternateContent>
           <mc:Choice Requires="wps">
             <w:drawing>
-              <wp:anchor distT="0" distB="0" distL="114300" distR="114300" simplePos="0" relativeHeight="251682816" behindDoc="0" locked="0" layoutInCell="1" allowOverlap="1" wp14:anchorId="0EC8427E" wp14:editId="33AB9206">
+              <wp:anchor distT="0" distB="0" distL="114300" distR="114300" simplePos="0" relativeHeight="251682816" behindDoc="0" locked="0" layoutInCell="1" allowOverlap="1" wp14:anchorId="6CC590C7" wp14:editId="725016CE">
                 <wp:simplePos x="0" y="0"/>
                 <wp:positionH relativeFrom="column">
                   <wp:posOffset>332464</wp:posOffset>
@@ -4183,7 +4156,7 @@
           <w:lang w:eastAsia="nl-NL"/>
         </w:rPr>
         <w:drawing>
-          <wp:inline distT="0" distB="0" distL="0" distR="0" wp14:anchorId="580DB723" wp14:editId="21379415">
+          <wp:inline distT="0" distB="0" distL="0" distR="0" wp14:anchorId="0587C810" wp14:editId="4512BE97">
             <wp:extent cx="3792772" cy="762242"/>
             <wp:effectExtent l="0" t="0" r="0" b="0"/>
             <wp:docPr id="41" name="Picture 41"/>
@@ -4288,7 +4261,7 @@
           <w:lang w:eastAsia="nl-NL"/>
         </w:rPr>
         <w:drawing>
-          <wp:inline distT="0" distB="0" distL="0" distR="0" wp14:anchorId="6C389F5A" wp14:editId="5346229A">
+          <wp:inline distT="0" distB="0" distL="0" distR="0" wp14:anchorId="7B268A35" wp14:editId="10910DEA">
             <wp:extent cx="3559810" cy="723265"/>
             <wp:effectExtent l="0" t="0" r="2540" b="635"/>
             <wp:docPr id="45" name="Picture 45"/>
@@ -4340,7 +4313,7 @@
           <w:lang w:eastAsia="nl-NL"/>
         </w:rPr>
         <w:drawing>
-          <wp:anchor distT="0" distB="0" distL="114300" distR="114300" simplePos="0" relativeHeight="251684864" behindDoc="0" locked="0" layoutInCell="1" allowOverlap="1" wp14:anchorId="44AA3ECB" wp14:editId="5237CB36">
+          <wp:anchor distT="0" distB="0" distL="114300" distR="114300" simplePos="0" relativeHeight="251684864" behindDoc="0" locked="0" layoutInCell="1" allowOverlap="1" wp14:anchorId="27CF8AD3" wp14:editId="600D78B2">
             <wp:simplePos x="0" y="0"/>
             <wp:positionH relativeFrom="column">
               <wp:posOffset>-701703</wp:posOffset>
@@ -4435,7 +4408,7 @@
           <w:lang w:eastAsia="nl-NL"/>
         </w:rPr>
         <w:drawing>
-          <wp:anchor distT="0" distB="0" distL="114300" distR="114300" simplePos="0" relativeHeight="251666432" behindDoc="0" locked="0" layoutInCell="1" allowOverlap="1" wp14:anchorId="376038D1" wp14:editId="01706EDD">
+          <wp:anchor distT="0" distB="0" distL="114300" distR="114300" simplePos="0" relativeHeight="251666432" behindDoc="0" locked="0" layoutInCell="1" allowOverlap="1" wp14:anchorId="7FDC3FC5" wp14:editId="3F87531D">
             <wp:simplePos x="0" y="0"/>
             <wp:positionH relativeFrom="column">
               <wp:posOffset>3925957</wp:posOffset>
@@ -4581,7 +4554,7 @@
           <w:lang w:eastAsia="nl-NL"/>
         </w:rPr>
         <w:drawing>
-          <wp:anchor distT="0" distB="0" distL="114300" distR="114300" simplePos="0" relativeHeight="251667456" behindDoc="0" locked="0" layoutInCell="1" allowOverlap="1" wp14:anchorId="5159CBF5" wp14:editId="7CF24E44">
+          <wp:anchor distT="0" distB="0" distL="114300" distR="114300" simplePos="0" relativeHeight="251667456" behindDoc="0" locked="0" layoutInCell="1" allowOverlap="1" wp14:anchorId="458C64C3" wp14:editId="360275E4">
             <wp:simplePos x="0" y="0"/>
             <wp:positionH relativeFrom="column">
               <wp:posOffset>4672965</wp:posOffset>
@@ -4652,7 +4625,7 @@
         <mc:AlternateContent>
           <mc:Choice Requires="wps">
             <w:drawing>
-              <wp:anchor distT="0" distB="0" distL="114300" distR="114300" simplePos="0" relativeHeight="251669504" behindDoc="0" locked="0" layoutInCell="1" allowOverlap="1" wp14:anchorId="76B19151" wp14:editId="1520D221">
+              <wp:anchor distT="0" distB="0" distL="114300" distR="114300" simplePos="0" relativeHeight="251669504" behindDoc="0" locked="0" layoutInCell="1" allowOverlap="1" wp14:anchorId="177178A2" wp14:editId="772D994B">
                 <wp:simplePos x="0" y="0"/>
                 <wp:positionH relativeFrom="column">
                   <wp:posOffset>4299585</wp:posOffset>
@@ -4716,7 +4689,14 @@
                                 <w:b/>
                                 <w:sz w:val="18"/>
                               </w:rPr>
-                              <w:t>Pro Tip</w:t>
+                              <w:t xml:space="preserve">Pro </w:t>
+                            </w:r>
+                            <w:r>
+                              <w:rPr>
+                                <w:b/>
+                                <w:sz w:val="18"/>
+                              </w:rPr>
+                              <w:t>Tip</w:t>
                             </w:r>
                             <w:r>
                               <w:rPr>
@@ -4849,7 +4829,14 @@
                           <w:b/>
                           <w:sz w:val="18"/>
                         </w:rPr>
-                        <w:t>Pro Tip</w:t>
+                        <w:t xml:space="preserve">Pro </w:t>
+                      </w:r>
+                      <w:r>
+                        <w:rPr>
+                          <w:b/>
+                          <w:sz w:val="18"/>
+                        </w:rPr>
+                        <w:t>Tip</w:t>
                       </w:r>
                       <w:r>
                         <w:rPr>
@@ -4961,7 +4948,7 @@
           <w:lang w:eastAsia="nl-NL"/>
         </w:rPr>
         <w:drawing>
-          <wp:inline distT="0" distB="0" distL="0" distR="0" wp14:anchorId="2729FFA6" wp14:editId="11415DF9">
+          <wp:inline distT="0" distB="0" distL="0" distR="0" wp14:anchorId="2B5EC629" wp14:editId="6DE4ECBB">
             <wp:extent cx="2631803" cy="1188000"/>
             <wp:effectExtent l="0" t="0" r="0" b="0"/>
             <wp:docPr id="30" name="Picture 30"/>
@@ -5107,7 +5094,7 @@
           <w:lang w:eastAsia="nl-NL"/>
         </w:rPr>
         <w:drawing>
-          <wp:inline distT="0" distB="0" distL="0" distR="0" wp14:anchorId="13BEC4B2" wp14:editId="188C8CBA">
+          <wp:inline distT="0" distB="0" distL="0" distR="0" wp14:anchorId="025AB9F9" wp14:editId="6D9D38A1">
             <wp:extent cx="4405688" cy="864000"/>
             <wp:effectExtent l="0" t="0" r="0" b="0"/>
             <wp:docPr id="33" name="Picture 33"/>
@@ -5216,7 +5203,7 @@
           <w:lang w:eastAsia="nl-NL"/>
         </w:rPr>
         <w:drawing>
-          <wp:inline distT="0" distB="0" distL="0" distR="0" wp14:anchorId="7DB5A535" wp14:editId="3C8FDFD6">
+          <wp:inline distT="0" distB="0" distL="0" distR="0" wp14:anchorId="43927B04" wp14:editId="6586230A">
             <wp:extent cx="4362492" cy="864000"/>
             <wp:effectExtent l="0" t="0" r="0" b="0"/>
             <wp:docPr id="29" name="Picture 29"/>
@@ -5320,7 +5307,7 @@
         <mc:AlternateContent>
           <mc:Choice Requires="wps">
             <w:drawing>
-              <wp:anchor distT="0" distB="0" distL="114300" distR="114300" simplePos="0" relativeHeight="251699200" behindDoc="0" locked="0" layoutInCell="1" allowOverlap="1" wp14:anchorId="017B30B7" wp14:editId="6E089E1D">
+              <wp:anchor distT="0" distB="0" distL="114300" distR="114300" simplePos="0" relativeHeight="251699200" behindDoc="0" locked="0" layoutInCell="1" allowOverlap="1" wp14:anchorId="65FB279F" wp14:editId="6F2BFBAA">
                 <wp:simplePos x="0" y="0"/>
                 <wp:positionH relativeFrom="column">
                   <wp:posOffset>-113305</wp:posOffset>
@@ -5382,23 +5369,7 @@
                                   <w:sz w:val="16"/>
                                   <w:szCs w:val="16"/>
                                 </w:rPr>
-                                <w:t>www.youtube.com/watch?v=a</w:t>
-                              </w:r>
-                              <w:r>
-                                <w:rPr>
-                                  <w:rStyle w:val="Hyperlink"/>
-                                  <w:sz w:val="16"/>
-                                  <w:szCs w:val="16"/>
-                                </w:rPr>
-                                <w:t>Z</w:t>
-                              </w:r>
-                              <w:r>
-                                <w:rPr>
-                                  <w:rStyle w:val="Hyperlink"/>
-                                  <w:sz w:val="16"/>
-                                  <w:szCs w:val="16"/>
-                                </w:rPr>
-                                <w:t>zXcsQv2WQ</w:t>
+                                <w:t>www.youtube.com/watch?v=aZzXcsQv2WQ</w:t>
                               </w:r>
                             </w:hyperlink>
                             <w:r>
@@ -5452,23 +5423,7 @@
                             <w:sz w:val="16"/>
                             <w:szCs w:val="16"/>
                           </w:rPr>
-                          <w:t>www.youtube.com/watch?v=a</w:t>
-                        </w:r>
-                        <w:r>
-                          <w:rPr>
-                            <w:rStyle w:val="Hyperlink"/>
-                            <w:sz w:val="16"/>
-                            <w:szCs w:val="16"/>
-                          </w:rPr>
-                          <w:t>Z</w:t>
-                        </w:r>
-                        <w:r>
-                          <w:rPr>
-                            <w:rStyle w:val="Hyperlink"/>
-                            <w:sz w:val="16"/>
-                            <w:szCs w:val="16"/>
-                          </w:rPr>
-                          <w:t>zXcsQv2WQ</w:t>
+                          <w:t>www.youtube.com/watch?v=aZzXcsQv2WQ</w:t>
                         </w:r>
                       </w:hyperlink>
                       <w:r>
@@ -5494,7 +5449,7 @@
         <mc:AlternateContent>
           <mc:Choice Requires="wps">
             <w:drawing>
-              <wp:anchor distT="0" distB="0" distL="114300" distR="114300" simplePos="0" relativeHeight="251693056" behindDoc="0" locked="0" layoutInCell="1" allowOverlap="1" wp14:anchorId="044ECF08" wp14:editId="5E691C9A">
+              <wp:anchor distT="0" distB="0" distL="114300" distR="114300" simplePos="0" relativeHeight="251693056" behindDoc="0" locked="0" layoutInCell="1" allowOverlap="1" wp14:anchorId="0562A119" wp14:editId="33CAE4C5">
                 <wp:simplePos x="0" y="0"/>
                 <wp:positionH relativeFrom="column">
                   <wp:posOffset>3170555</wp:posOffset>
@@ -5564,23 +5519,7 @@
                                   <w:sz w:val="16"/>
                                   <w:szCs w:val="16"/>
                                 </w:rPr>
-                                <w:t>www.youtube.</w:t>
-                              </w:r>
-                              <w:r>
-                                <w:rPr>
-                                  <w:rStyle w:val="Hyperlink"/>
-                                  <w:sz w:val="16"/>
-                                  <w:szCs w:val="16"/>
-                                </w:rPr>
-                                <w:t>c</w:t>
-                              </w:r>
-                              <w:r>
-                                <w:rPr>
-                                  <w:rStyle w:val="Hyperlink"/>
-                                  <w:sz w:val="16"/>
-                                  <w:szCs w:val="16"/>
-                                </w:rPr>
-                                <w:t>om/watch?v=6v66UpRjZ84</w:t>
+                                <w:t>www.youtube.com/watch?v=6v66UpRjZ84</w:t>
                               </w:r>
                             </w:hyperlink>
                             <w:r>
@@ -5649,23 +5588,7 @@
                             <w:sz w:val="16"/>
                             <w:szCs w:val="16"/>
                           </w:rPr>
-                          <w:t>www.youtube.</w:t>
-                        </w:r>
-                        <w:r>
-                          <w:rPr>
-                            <w:rStyle w:val="Hyperlink"/>
-                            <w:sz w:val="16"/>
-                            <w:szCs w:val="16"/>
-                          </w:rPr>
-                          <w:t>c</w:t>
-                        </w:r>
-                        <w:r>
-                          <w:rPr>
-                            <w:rStyle w:val="Hyperlink"/>
-                            <w:sz w:val="16"/>
-                            <w:szCs w:val="16"/>
-                          </w:rPr>
-                          <w:t>om/watch?v=6v66UpRjZ84</w:t>
+                          <w:t>www.youtube.com/watch?v=6v66UpRjZ84</w:t>
                         </w:r>
                       </w:hyperlink>
                       <w:r>
@@ -5713,7 +5636,7 @@
           <w:lang w:eastAsia="nl-NL"/>
         </w:rPr>
         <w:drawing>
-          <wp:anchor distT="0" distB="0" distL="114300" distR="114300" simplePos="0" relativeHeight="251695104" behindDoc="0" locked="0" layoutInCell="1" allowOverlap="1" wp14:anchorId="49A6CEAB" wp14:editId="1F535B20">
+          <wp:anchor distT="0" distB="0" distL="114300" distR="114300" simplePos="0" relativeHeight="251695104" behindDoc="0" locked="0" layoutInCell="1" allowOverlap="1" wp14:anchorId="09B7253F" wp14:editId="521CA6E5">
             <wp:simplePos x="0" y="0"/>
             <wp:positionH relativeFrom="column">
               <wp:posOffset>4864210</wp:posOffset>
@@ -5774,7 +5697,7 @@
           <w:lang w:eastAsia="nl-NL"/>
         </w:rPr>
         <w:drawing>
-          <wp:anchor distT="0" distB="0" distL="114300" distR="114300" simplePos="0" relativeHeight="251694080" behindDoc="0" locked="0" layoutInCell="1" allowOverlap="1" wp14:anchorId="5BDBAEC5" wp14:editId="15CC94BC">
+          <wp:anchor distT="0" distB="0" distL="114300" distR="114300" simplePos="0" relativeHeight="251694080" behindDoc="0" locked="0" layoutInCell="1" allowOverlap="1" wp14:anchorId="303B8432" wp14:editId="764B464E">
             <wp:simplePos x="0" y="0"/>
             <wp:positionH relativeFrom="column">
               <wp:posOffset>4864210</wp:posOffset>
@@ -6110,11 +6033,23 @@
     </w:p>
     <w:p>
       <w:r>
-        <w:t>We beginnen met een beweeg blok dat motoren B en C aanzet (richting vooruit, Vermogen 20).</w:t>
+        <w:t>We beginnen met een beweeg blok dat motor</w:t>
+      </w:r>
+      <w:r>
+        <w:t>s</w:t>
+      </w:r>
+      <w:r>
+        <w:t xml:space="preserve"> B en C aanzet (richting vooruit, Vermogen 20).</w:t>
       </w:r>
       <w:r>
         <w:br/>
-        <w:t xml:space="preserve">Wat hier speciaal is, is de tijdsduur: de motoren blijven altijd draaien, nou ja, tot we ze </w:t>
+        <w:t>Wat hier speciaal</w:t>
+      </w:r>
+      <w:r>
+        <w:t xml:space="preserve"> is, is de tijdsduur: de motors</w:t>
+      </w:r>
+      <w:r>
+        <w:t xml:space="preserve"> blijven altijd draaien, nou ja, tot we ze </w:t>
       </w:r>
       <w:r>
         <w:t>stoppen</w:t>
@@ -6133,7 +6068,7 @@
           <w:lang w:eastAsia="nl-NL"/>
         </w:rPr>
         <w:drawing>
-          <wp:inline distT="0" distB="0" distL="0" distR="0" wp14:anchorId="7754BE36" wp14:editId="09120506">
+          <wp:inline distT="0" distB="0" distL="0" distR="0" wp14:anchorId="40D51DDD" wp14:editId="4AE7871E">
             <wp:extent cx="3554286" cy="720000"/>
             <wp:effectExtent l="0" t="0" r="0" b="4445"/>
             <wp:docPr id="56" name="Picture 56"/>
@@ -6202,7 +6137,7 @@
           <w:lang w:eastAsia="nl-NL"/>
         </w:rPr>
         <w:drawing>
-          <wp:inline distT="0" distB="0" distL="0" distR="0" wp14:anchorId="7C4BACC4" wp14:editId="7E2FE119">
+          <wp:inline distT="0" distB="0" distL="0" distR="0" wp14:anchorId="2F376FF4" wp14:editId="7CCEA640">
             <wp:extent cx="1859760" cy="648000"/>
             <wp:effectExtent l="0" t="0" r="7620" b="0"/>
             <wp:docPr id="55" name="Picture 55"/>
@@ -6259,7 +6194,7 @@
           <w:lang w:eastAsia="nl-NL"/>
         </w:rPr>
         <w:drawing>
-          <wp:inline distT="0" distB="0" distL="0" distR="0" wp14:anchorId="0DDB6CB4" wp14:editId="35E5E92B">
+          <wp:inline distT="0" distB="0" distL="0" distR="0" wp14:anchorId="1ECCD173" wp14:editId="328BE758">
             <wp:extent cx="3617419" cy="720000"/>
             <wp:effectExtent l="0" t="0" r="2540" b="4445"/>
             <wp:docPr id="57" name="Picture 57"/>
@@ -6317,7 +6252,7 @@
         <mc:AlternateContent>
           <mc:Choice Requires="wps">
             <w:drawing>
-              <wp:anchor distT="0" distB="0" distL="114300" distR="114300" simplePos="0" relativeHeight="251705344" behindDoc="0" locked="0" layoutInCell="1" allowOverlap="1" wp14:anchorId="502EDDCD" wp14:editId="30FFF0BE">
+              <wp:anchor distT="0" distB="0" distL="114300" distR="114300" simplePos="0" relativeHeight="251705344" behindDoc="0" locked="0" layoutInCell="1" allowOverlap="1" wp14:anchorId="3C36E825" wp14:editId="2174B0BB">
                 <wp:simplePos x="0" y="0"/>
                 <wp:positionH relativeFrom="column">
                   <wp:posOffset>-79706</wp:posOffset>
@@ -6379,23 +6314,7 @@
                                   <w:sz w:val="16"/>
                                   <w:szCs w:val="16"/>
                                 </w:rPr>
-                                <w:t>www.youtube.com/watch?v</w:t>
-                              </w:r>
-                              <w:r>
-                                <w:rPr>
-                                  <w:rStyle w:val="Hyperlink"/>
-                                  <w:sz w:val="16"/>
-                                  <w:szCs w:val="16"/>
-                                </w:rPr>
-                                <w:t>=</w:t>
-                              </w:r>
-                              <w:r>
-                                <w:rPr>
-                                  <w:rStyle w:val="Hyperlink"/>
-                                  <w:sz w:val="16"/>
-                                  <w:szCs w:val="16"/>
-                                </w:rPr>
-                                <w:t>0dUgy6agll8</w:t>
+                                <w:t>www.youtube.com/watch?v=0dUgy6agll8</w:t>
                               </w:r>
                             </w:hyperlink>
                             <w:r>
@@ -6449,23 +6368,7 @@
                             <w:sz w:val="16"/>
                             <w:szCs w:val="16"/>
                           </w:rPr>
-                          <w:t>www.youtube.com/watch?v</w:t>
-                        </w:r>
-                        <w:r>
-                          <w:rPr>
-                            <w:rStyle w:val="Hyperlink"/>
-                            <w:sz w:val="16"/>
-                            <w:szCs w:val="16"/>
-                          </w:rPr>
-                          <w:t>=</w:t>
-                        </w:r>
-                        <w:r>
-                          <w:rPr>
-                            <w:rStyle w:val="Hyperlink"/>
-                            <w:sz w:val="16"/>
-                            <w:szCs w:val="16"/>
-                          </w:rPr>
-                          <w:t>0dUgy6agll8</w:t>
+                          <w:t>www.youtube.com/watch?v=0dUgy6agll8</w:t>
                         </w:r>
                       </w:hyperlink>
                       <w:r>
@@ -6532,7 +6435,7 @@
           <w:lang w:eastAsia="nl-NL"/>
         </w:rPr>
         <w:drawing>
-          <wp:inline distT="0" distB="0" distL="0" distR="0" wp14:anchorId="041BB69E" wp14:editId="36398DB6">
+          <wp:inline distT="0" distB="0" distL="0" distR="0" wp14:anchorId="14ACAEE2" wp14:editId="3FBDC960">
             <wp:extent cx="1918295" cy="1440000"/>
             <wp:effectExtent l="0" t="0" r="6350" b="8255"/>
             <wp:docPr id="51" name="Picture 51"/>
@@ -6582,7 +6485,7 @@
           <w:lang w:eastAsia="nl-NL"/>
         </w:rPr>
         <w:drawing>
-          <wp:inline distT="0" distB="0" distL="0" distR="0" wp14:anchorId="58FE4F70" wp14:editId="2F3A711A">
+          <wp:inline distT="0" distB="0" distL="0" distR="0" wp14:anchorId="6EE34755" wp14:editId="20347175">
             <wp:extent cx="1919869" cy="1440000"/>
             <wp:effectExtent l="0" t="0" r="4445" b="8255"/>
             <wp:docPr id="52" name="Picture 52"/>
@@ -6632,7 +6535,7 @@
           <w:lang w:eastAsia="nl-NL"/>
         </w:rPr>
         <w:drawing>
-          <wp:inline distT="0" distB="0" distL="0" distR="0" wp14:anchorId="7011BE1F" wp14:editId="73B796A2">
+          <wp:inline distT="0" distB="0" distL="0" distR="0" wp14:anchorId="16F1466F" wp14:editId="4127DB41">
             <wp:extent cx="1919607" cy="1440000"/>
             <wp:effectExtent l="0" t="0" r="4445" b="8255"/>
             <wp:docPr id="50" name="Picture 50"/>
@@ -6927,7 +6830,7 @@
           <w:lang w:eastAsia="nl-NL"/>
         </w:rPr>
         <w:drawing>
-          <wp:inline distT="0" distB="0" distL="0" distR="0" wp14:anchorId="651AA9EE" wp14:editId="4AF5EAA6">
+          <wp:inline distT="0" distB="0" distL="0" distR="0" wp14:anchorId="311318AB" wp14:editId="44A6199C">
             <wp:extent cx="4242857" cy="1080000"/>
             <wp:effectExtent l="0" t="0" r="5715" b="6350"/>
             <wp:docPr id="58" name="Picture 58"/>
@@ -6982,7 +6885,7 @@
         <mc:AlternateContent>
           <mc:Choice Requires="wps">
             <w:drawing>
-              <wp:anchor distT="0" distB="0" distL="114300" distR="114300" simplePos="0" relativeHeight="251697152" behindDoc="0" locked="0" layoutInCell="1" allowOverlap="1" wp14:anchorId="5693C9C5" wp14:editId="7EB066F3">
+              <wp:anchor distT="0" distB="0" distL="114300" distR="114300" simplePos="0" relativeHeight="251697152" behindDoc="0" locked="0" layoutInCell="1" allowOverlap="1" wp14:anchorId="33314612" wp14:editId="0459F690">
                 <wp:simplePos x="0" y="0"/>
                 <wp:positionH relativeFrom="column">
                   <wp:posOffset>332022</wp:posOffset>
@@ -7123,7 +7026,7 @@
           <w:lang w:eastAsia="nl-NL"/>
         </w:rPr>
         <w:drawing>
-          <wp:inline distT="0" distB="0" distL="0" distR="0" wp14:anchorId="506A770E" wp14:editId="1F663AD1">
+          <wp:inline distT="0" distB="0" distL="0" distR="0" wp14:anchorId="0A549382" wp14:editId="69ABA79C">
             <wp:extent cx="5331429" cy="1080000"/>
             <wp:effectExtent l="0" t="0" r="3175" b="6350"/>
             <wp:docPr id="59" name="Picture 59"/>
@@ -7189,7 +7092,7 @@
         <mc:AlternateContent>
           <mc:Choice Requires="wps">
             <w:drawing>
-              <wp:anchor distT="0" distB="0" distL="114300" distR="114300" simplePos="0" relativeHeight="251707392" behindDoc="0" locked="0" layoutInCell="1" allowOverlap="1" wp14:anchorId="38F2530C" wp14:editId="4368C3D5">
+              <wp:anchor distT="0" distB="0" distL="114300" distR="114300" simplePos="0" relativeHeight="251707392" behindDoc="0" locked="0" layoutInCell="1" allowOverlap="1" wp14:anchorId="7949ED27" wp14:editId="241BD713">
                 <wp:simplePos x="0" y="0"/>
                 <wp:positionH relativeFrom="column">
                   <wp:posOffset>3193415</wp:posOffset>
@@ -7243,7 +7146,14 @@
                                 <w:sz w:val="16"/>
                                 <w:szCs w:val="16"/>
                               </w:rPr>
-                              <w:t xml:space="preserve">Idee van </w:t>
+                              <w:t xml:space="preserve">Idee </w:t>
+                            </w:r>
+                            <w:r>
+                              <w:rPr>
+                                <w:sz w:val="16"/>
+                                <w:szCs w:val="16"/>
+                              </w:rPr>
+                              <w:t xml:space="preserve">van </w:t>
                             </w:r>
                             <w:hyperlink r:id="rId68" w:history="1">
                               <w:r>
@@ -7298,7 +7208,14 @@
                           <w:sz w:val="16"/>
                           <w:szCs w:val="16"/>
                         </w:rPr>
-                        <w:t xml:space="preserve">Idee van </w:t>
+                        <w:t xml:space="preserve">Idee </w:t>
+                      </w:r>
+                      <w:r>
+                        <w:rPr>
+                          <w:sz w:val="16"/>
+                          <w:szCs w:val="16"/>
+                        </w:rPr>
+                        <w:t xml:space="preserve">van </w:t>
                       </w:r>
                       <w:hyperlink r:id="rId69" w:history="1">
                         <w:r>
@@ -7333,7 +7250,7 @@
         <mc:AlternateContent>
           <mc:Choice Requires="wps">
             <w:drawing>
-              <wp:anchor distT="0" distB="0" distL="114300" distR="114300" simplePos="0" relativeHeight="251701248" behindDoc="0" locked="0" layoutInCell="1" allowOverlap="1" wp14:anchorId="252D9F5E" wp14:editId="62479C95">
+              <wp:anchor distT="0" distB="0" distL="114300" distR="114300" simplePos="0" relativeHeight="251701248" behindDoc="0" locked="0" layoutInCell="1" allowOverlap="1" wp14:anchorId="5B16A893" wp14:editId="0F4E03D8">
                 <wp:simplePos x="0" y="0"/>
                 <wp:positionH relativeFrom="column">
                   <wp:posOffset>-118414</wp:posOffset>
@@ -7395,55 +7312,7 @@
                                   <w:sz w:val="16"/>
                                   <w:szCs w:val="16"/>
                                 </w:rPr>
-                                <w:t>www.youtube.c</w:t>
-                              </w:r>
-                              <w:r>
-                                <w:rPr>
-                                  <w:rStyle w:val="Hyperlink"/>
-                                  <w:sz w:val="16"/>
-                                  <w:szCs w:val="16"/>
-                                </w:rPr>
-                                <w:t>o</w:t>
-                              </w:r>
-                              <w:r>
-                                <w:rPr>
-                                  <w:rStyle w:val="Hyperlink"/>
-                                  <w:sz w:val="16"/>
-                                  <w:szCs w:val="16"/>
-                                </w:rPr>
-                                <w:t>m/watch?</w:t>
-                              </w:r>
-                              <w:r>
-                                <w:rPr>
-                                  <w:rStyle w:val="Hyperlink"/>
-                                  <w:sz w:val="16"/>
-                                  <w:szCs w:val="16"/>
-                                </w:rPr>
-                                <w:t>v</w:t>
-                              </w:r>
-                              <w:r>
-                                <w:rPr>
-                                  <w:rStyle w:val="Hyperlink"/>
-                                  <w:sz w:val="16"/>
-                                  <w:szCs w:val="16"/>
-                                </w:rPr>
-                                <w:t>=c3IGN</w:t>
-                              </w:r>
-                              <w:r>
-                                <w:rPr>
-                                  <w:rStyle w:val="Hyperlink"/>
-                                  <w:sz w:val="16"/>
-                                  <w:szCs w:val="16"/>
-                                </w:rPr>
-                                <w:t>8</w:t>
-                              </w:r>
-                              <w:r>
-                                <w:rPr>
-                                  <w:rStyle w:val="Hyperlink"/>
-                                  <w:sz w:val="16"/>
-                                  <w:szCs w:val="16"/>
-                                </w:rPr>
-                                <w:t>hQa9A</w:t>
+                                <w:t>www.youtube.com/watch?v=c3IGN8hQa9A</w:t>
                               </w:r>
                             </w:hyperlink>
                             <w:r>
@@ -7497,55 +7366,7 @@
                             <w:sz w:val="16"/>
                             <w:szCs w:val="16"/>
                           </w:rPr>
-                          <w:t>www.youtube.c</w:t>
-                        </w:r>
-                        <w:r>
-                          <w:rPr>
-                            <w:rStyle w:val="Hyperlink"/>
-                            <w:sz w:val="16"/>
-                            <w:szCs w:val="16"/>
-                          </w:rPr>
-                          <w:t>o</w:t>
-                        </w:r>
-                        <w:r>
-                          <w:rPr>
-                            <w:rStyle w:val="Hyperlink"/>
-                            <w:sz w:val="16"/>
-                            <w:szCs w:val="16"/>
-                          </w:rPr>
-                          <w:t>m/watch?</w:t>
-                        </w:r>
-                        <w:r>
-                          <w:rPr>
-                            <w:rStyle w:val="Hyperlink"/>
-                            <w:sz w:val="16"/>
-                            <w:szCs w:val="16"/>
-                          </w:rPr>
-                          <w:t>v</w:t>
-                        </w:r>
-                        <w:r>
-                          <w:rPr>
-                            <w:rStyle w:val="Hyperlink"/>
-                            <w:sz w:val="16"/>
-                            <w:szCs w:val="16"/>
-                          </w:rPr>
-                          <w:t>=c3IGN</w:t>
-                        </w:r>
-                        <w:r>
-                          <w:rPr>
-                            <w:rStyle w:val="Hyperlink"/>
-                            <w:sz w:val="16"/>
-                            <w:szCs w:val="16"/>
-                          </w:rPr>
-                          <w:t>8</w:t>
-                        </w:r>
-                        <w:r>
-                          <w:rPr>
-                            <w:rStyle w:val="Hyperlink"/>
-                            <w:sz w:val="16"/>
-                            <w:szCs w:val="16"/>
-                          </w:rPr>
-                          <w:t>hQa9A</w:t>
+                          <w:t>www.youtube.com/watch?v=c3IGN8hQa9A</w:t>
                         </w:r>
                       </w:hyperlink>
                       <w:r>
@@ -7567,43 +7388,26 @@
         <w:rPr>
           <w:lang w:eastAsia="nl-NL"/>
         </w:rPr>
-        <w:t>11</w:t>
-      </w:r>
-      <w:r>
-        <w:rPr>
-          <w:lang w:eastAsia="nl-NL"/>
-        </w:rPr>
-        <w:t xml:space="preserve"> </w:t>
-      </w:r>
-      <w:r>
-        <w:rPr>
-          <w:lang w:eastAsia="nl-NL"/>
-        </w:rPr>
-        <w:t>Afstand bestuurbare auto</w:t>
+        <w:t>11 Afstand bestuurbare auto</w:t>
       </w:r>
       <w:r>
         <w:rPr>
           <w:lang w:eastAsia="nl-NL"/>
         </w:rPr>
         <w:tab/>
-      </w:r>
-      <w:r>
-        <w:rPr>
-          <w:lang w:eastAsia="nl-NL"/>
-        </w:rPr>
-        <w:t>Scherm</w:t>
-      </w:r>
-      <w:r>
-        <w:rPr>
-          <w:lang w:eastAsia="nl-NL"/>
-        </w:rPr>
-        <w:t xml:space="preserve"> </w:t>
-      </w:r>
-      <w:r>
-        <w:rPr>
-          <w:lang w:eastAsia="nl-NL"/>
-        </w:rPr>
-        <w:t>en echt programmeren</w:t>
+        <w:t xml:space="preserve">Scherm </w:t>
+      </w:r>
+      <w:r>
+        <w:rPr>
+          <w:lang w:eastAsia="nl-NL"/>
+        </w:rPr>
+        <w:t xml:space="preserve">en </w:t>
+      </w:r>
+      <w:r>
+        <w:rPr>
+          <w:lang w:eastAsia="nl-NL"/>
+        </w:rPr>
+        <w:t>groot programma</w:t>
       </w:r>
     </w:p>
     <w:p>
@@ -7616,7 +7420,7 @@
           <w:lang w:eastAsia="nl-NL"/>
         </w:rPr>
         <w:drawing>
-          <wp:anchor distT="0" distB="0" distL="114300" distR="114300" simplePos="0" relativeHeight="251708416" behindDoc="0" locked="0" layoutInCell="1" allowOverlap="1" wp14:anchorId="4FEA85CB" wp14:editId="731B9A2E">
+          <wp:anchor distT="0" distB="0" distL="114300" distR="114300" simplePos="0" relativeHeight="251708416" behindDoc="0" locked="0" layoutInCell="1" allowOverlap="1" wp14:anchorId="3EF63349" wp14:editId="061A4BBE">
             <wp:simplePos x="0" y="0"/>
             <wp:positionH relativeFrom="column">
               <wp:posOffset>3495564</wp:posOffset>
@@ -7680,7 +7484,13 @@
         <w:ind w:right="4926"/>
       </w:pPr>
       <w:r>
-        <w:t>Maak een auto met apparte motoren voor rechts en links en één schakelaar waarme we hem vooruit, linksaf en rechtsaf kunnen laten gaan.</w:t>
+        <w:t>M</w:t>
+      </w:r>
+      <w:r>
+        <w:t>aak een auto met apparte motors</w:t>
+      </w:r>
+      <w:r>
+        <w:t xml:space="preserve"> voor rechts en links en één schakelaar waarme we hem vooruit, linksaf en rechtsaf kunnen laten gaan.</w:t>
       </w:r>
     </w:p>
     <w:p>
@@ -7732,13 +7542,7 @@
         <w:ind w:right="4076"/>
       </w:pPr>
       <w:r>
-        <w:t xml:space="preserve">De </w:t>
-      </w:r>
-      <w:r>
-        <w:t>druk knop op poort 1</w:t>
-      </w:r>
-      <w:r>
-        <w:t>.</w:t>
+        <w:t>De druk knop op poort 1.</w:t>
       </w:r>
     </w:p>
     <w:p>
@@ -7777,7 +7581,7 @@
           <w:lang w:eastAsia="nl-NL"/>
         </w:rPr>
         <w:drawing>
-          <wp:inline distT="0" distB="0" distL="0" distR="0">
+          <wp:inline distT="0" distB="0" distL="0" distR="0" wp14:anchorId="39D871CB" wp14:editId="3F92544F">
             <wp:extent cx="3537144" cy="720000"/>
             <wp:effectExtent l="0" t="0" r="6350" b="4445"/>
             <wp:docPr id="289" name="Picture 289"/>
@@ -7821,19 +7625,7 @@
     </w:p>
     <w:p>
       <w:r>
-        <w:t>De truc die we gebruiken: een korte druk op de knop gaat naar de volgende mode. Een lange druk op de knop laat de auto echt de beweging maken die bij die mode hoort (</w:t>
-      </w:r>
-      <w:r>
-        <w:t xml:space="preserve">rechtdoor, linksaf </w:t>
-      </w:r>
-      <w:r>
-        <w:t>of</w:t>
-      </w:r>
-      <w:r>
-        <w:t xml:space="preserve"> rechtsaf</w:t>
-      </w:r>
-      <w:r>
-        <w:t>).</w:t>
+        <w:t>De truc die we gebruiken: een korte druk op de knop gaat naar de volgende mode. Een lange druk op de knop laat de auto echt de beweging maken die bij die mode hoort (rechtdoor, linksaf of rechtsaf).</w:t>
       </w:r>
     </w:p>
     <w:p>
@@ -7855,7 +7647,7 @@
           <w:lang w:eastAsia="nl-NL"/>
         </w:rPr>
         <w:drawing>
-          <wp:anchor distT="0" distB="0" distL="114300" distR="114300" simplePos="0" relativeHeight="251709440" behindDoc="0" locked="0" layoutInCell="1" allowOverlap="1" wp14:anchorId="0D64F674" wp14:editId="754F7A22">
+          <wp:anchor distT="0" distB="0" distL="114300" distR="114300" simplePos="0" relativeHeight="251709440" behindDoc="0" locked="0" layoutInCell="1" allowOverlap="1" wp14:anchorId="6BB93330" wp14:editId="3AEDA622">
             <wp:simplePos x="0" y="0"/>
             <wp:positionH relativeFrom="column">
               <wp:posOffset>2707005</wp:posOffset>
@@ -7989,7 +7781,7 @@
           <w:lang w:eastAsia="nl-NL"/>
         </w:rPr>
         <w:drawing>
-          <wp:inline distT="0" distB="0" distL="0" distR="0">
+          <wp:inline distT="0" distB="0" distL="0" distR="0" wp14:anchorId="4A0B3D31" wp14:editId="2C376EA6">
             <wp:extent cx="6188710" cy="725805"/>
             <wp:effectExtent l="0" t="0" r="2540" b="0"/>
             <wp:docPr id="291" name="Picture 291"/>
@@ -8046,10 +7838,1027 @@
         </w:rPr>
       </w:pPr>
       <w:r>
-        <w:t xml:space="preserve">Het zou natuurlijk leuk zijn </w:t>
-      </w:r>
-      <w:r>
-        <w:t>als de auto niet alleen op het scherm laat zien wat de mode is, maar als hij dat ook nog uit zou spreken (met een geluids blok).</w:t>
+        <w:t>Het zou natuurlijk leuk zijn als de auto niet alleen op het scherm laat zien wat de mode is, maar als hij dat ook nog uit zou spreken (met een geluids blok).</w:t>
+      </w:r>
+    </w:p>
+    <w:p>
+      <w:pPr>
+        <w:pStyle w:val="Kop1"/>
+      </w:pPr>
+      <w:r>
+        <w:rPr>
+          <w:noProof/>
+          <w:lang w:eastAsia="nl-NL"/>
+        </w:rPr>
+        <w:lastRenderedPageBreak/>
+        <mc:AlternateContent>
+          <mc:Choice Requires="wps">
+            <w:drawing>
+              <wp:anchor distT="0" distB="0" distL="114300" distR="114300" simplePos="0" relativeHeight="251715584" behindDoc="0" locked="0" layoutInCell="1" allowOverlap="1" wp14:anchorId="659C94B8" wp14:editId="43023C72">
+                <wp:simplePos x="0" y="0"/>
+                <wp:positionH relativeFrom="column">
+                  <wp:posOffset>-68580</wp:posOffset>
+                </wp:positionH>
+                <wp:positionV relativeFrom="paragraph">
+                  <wp:posOffset>-242763</wp:posOffset>
+                </wp:positionV>
+                <wp:extent cx="3298825" cy="236855"/>
+                <wp:effectExtent l="0" t="0" r="0" b="0"/>
+                <wp:wrapNone/>
+                <wp:docPr id="297" name="Text Box 2"/>
+                <wp:cNvGraphicFramePr>
+                  <a:graphicFrameLocks xmlns:a="http://schemas.openxmlformats.org/drawingml/2006/main"/>
+                </wp:cNvGraphicFramePr>
+                <a:graphic xmlns:a="http://schemas.openxmlformats.org/drawingml/2006/main">
+                  <a:graphicData uri="http://schemas.microsoft.com/office/word/2010/wordprocessingShape">
+                    <wps:wsp>
+                      <wps:cNvSpPr txBox="1">
+                        <a:spLocks noChangeArrowheads="1"/>
+                      </wps:cNvSpPr>
+                      <wps:spPr bwMode="auto">
+                        <a:xfrm>
+                          <a:off x="0" y="0"/>
+                          <a:ext cx="3298825" cy="236855"/>
+                        </a:xfrm>
+                        <a:prstGeom prst="rect">
+                          <a:avLst/>
+                        </a:prstGeom>
+                        <a:solidFill>
+                          <a:srgbClr val="FFFFFF"/>
+                        </a:solidFill>
+                        <a:ln w="9525">
+                          <a:noFill/>
+                          <a:miter lim="800000"/>
+                          <a:headEnd/>
+                          <a:tailEnd/>
+                        </a:ln>
+                      </wps:spPr>
+                      <wps:txbx>
+                        <w:txbxContent>
+                          <w:p>
+                            <w:pPr>
+                              <w:rPr>
+                                <w:sz w:val="16"/>
+                                <w:szCs w:val="16"/>
+                              </w:rPr>
+                            </w:pPr>
+                            <w:r>
+                              <w:rPr>
+                                <w:sz w:val="16"/>
+                                <w:szCs w:val="16"/>
+                              </w:rPr>
+                              <w:t xml:space="preserve">Demo op </w:t>
+                            </w:r>
+                            <w:hyperlink r:id="rId76" w:history="1">
+                              <w:r>
+                                <w:rPr>
+                                  <w:rStyle w:val="Hyperlink"/>
+                                  <w:sz w:val="16"/>
+                                  <w:szCs w:val="16"/>
+                                </w:rPr>
+                                <w:t>www.youtube.com/watch?v</w:t>
+                              </w:r>
+                              <w:r>
+                                <w:rPr>
+                                  <w:rStyle w:val="Hyperlink"/>
+                                  <w:sz w:val="16"/>
+                                  <w:szCs w:val="16"/>
+                                </w:rPr>
+                                <w:t>=</w:t>
+                              </w:r>
+                              <w:r>
+                                <w:rPr>
+                                  <w:rStyle w:val="Hyperlink"/>
+                                  <w:sz w:val="16"/>
+                                  <w:szCs w:val="16"/>
+                                </w:rPr>
+                                <w:t>Yzh_-Qsa5Ds</w:t>
+                              </w:r>
+                            </w:hyperlink>
+                            <w:r>
+                              <w:rPr>
+                                <w:sz w:val="16"/>
+                                <w:szCs w:val="16"/>
+                              </w:rPr>
+                              <w:t xml:space="preserve"> </w:t>
+                            </w:r>
+                          </w:p>
+                        </w:txbxContent>
+                      </wps:txbx>
+                      <wps:bodyPr rot="0" vert="horz" wrap="square" lIns="91440" tIns="45720" rIns="91440" bIns="45720" anchor="t" anchorCtr="0">
+                        <a:noAutofit/>
+                      </wps:bodyPr>
+                    </wps:wsp>
+                  </a:graphicData>
+                </a:graphic>
+                <wp14:sizeRelH relativeFrom="margin">
+                  <wp14:pctWidth>0</wp14:pctWidth>
+                </wp14:sizeRelH>
+                <wp14:sizeRelV relativeFrom="margin">
+                  <wp14:pctHeight>0</wp14:pctHeight>
+                </wp14:sizeRelV>
+              </wp:anchor>
+            </w:drawing>
+          </mc:Choice>
+          <mc:Fallback>
+            <w:pict>
+              <v:shape id="_x0000_s1036" type="#_x0000_t202" style="position:absolute;margin-left:-5.4pt;margin-top:-19.1pt;width:259.75pt;height:18.65pt;z-index:251715584;visibility:visible;mso-wrap-style:square;mso-width-percent:0;mso-height-percent:0;mso-wrap-distance-left:9pt;mso-wrap-distance-top:0;mso-wrap-distance-right:9pt;mso-wrap-distance-bottom:0;mso-position-horizontal:absolute;mso-position-horizontal-relative:text;mso-position-vertical:absolute;mso-position-vertical-relative:text;mso-width-percent:0;mso-height-percent:0;mso-width-relative:margin;mso-height-relative:margin;v-text-anchor:top" o:gfxdata="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" stroked="f">
+                <v:textbox>
+                  <w:txbxContent>
+                    <w:p>
+                      <w:pPr>
+                        <w:rPr>
+                          <w:sz w:val="16"/>
+                          <w:szCs w:val="16"/>
+                        </w:rPr>
+                      </w:pPr>
+                      <w:r>
+                        <w:rPr>
+                          <w:sz w:val="16"/>
+                          <w:szCs w:val="16"/>
+                        </w:rPr>
+                        <w:t xml:space="preserve">Demo op </w:t>
+                      </w:r>
+                      <w:hyperlink r:id="rId77" w:history="1">
+                        <w:r>
+                          <w:rPr>
+                            <w:rStyle w:val="Hyperlink"/>
+                            <w:sz w:val="16"/>
+                            <w:szCs w:val="16"/>
+                          </w:rPr>
+                          <w:t>www.youtube.com/watch?v</w:t>
+                        </w:r>
+                        <w:r>
+                          <w:rPr>
+                            <w:rStyle w:val="Hyperlink"/>
+                            <w:sz w:val="16"/>
+                            <w:szCs w:val="16"/>
+                          </w:rPr>
+                          <w:t>=</w:t>
+                        </w:r>
+                        <w:r>
+                          <w:rPr>
+                            <w:rStyle w:val="Hyperlink"/>
+                            <w:sz w:val="16"/>
+                            <w:szCs w:val="16"/>
+                          </w:rPr>
+                          <w:t>Yzh_-Qsa5Ds</w:t>
+                        </w:r>
+                      </w:hyperlink>
+                      <w:r>
+                        <w:rPr>
+                          <w:sz w:val="16"/>
+                          <w:szCs w:val="16"/>
+                        </w:rPr>
+                        <w:t xml:space="preserve"> </w:t>
+                      </w:r>
+                    </w:p>
+                  </w:txbxContent>
+                </v:textbox>
+              </v:shape>
+            </w:pict>
+          </mc:Fallback>
+        </mc:AlternateContent>
+      </w:r>
+      <w:r>
+        <w:t>12 Go home</w:t>
+      </w:r>
+      <w:r>
+        <w:tab/>
+        <w:t>Rotatie sensor en data</w:t>
+      </w:r>
+      <w:r>
+        <w:t>verbindingen</w:t>
+      </w:r>
+    </w:p>
+    <w:p>
+      <w:pPr>
+        <w:pStyle w:val="Kop2"/>
+      </w:pPr>
+      <w:r>
+        <w:t>Opdracht</w:t>
+      </w:r>
+    </w:p>
+    <w:p>
+      <w:r>
+        <w:t>Maak een auto met vier wielen en een schakelaar aan de voorkant. Maak ook een vlaggetje.</w:t>
+      </w:r>
+      <w:r>
+        <w:t xml:space="preserve"> </w:t>
+      </w:r>
+    </w:p>
+    <w:p>
+      <w:r>
+        <w:t xml:space="preserve">Het is de bedoeling dat deze auto vertrekt vanaf het vlaggetje, rechtdoor rijdt tot hij ergens tegenaan botst, even wacht, weer terug rijdt, en </w:t>
+      </w:r>
+      <w:r>
+        <w:rPr>
+          <w:i/>
+        </w:rPr>
+        <w:t>precies stopt op de plek waar hij begon</w:t>
+      </w:r>
+      <w:r>
+        <w:t xml:space="preserve">! Voor het botsen gebruiken we </w:t>
+      </w:r>
+      <w:r>
+        <w:t xml:space="preserve">de </w:t>
+      </w:r>
+      <w:r>
+        <w:t>knop.</w:t>
+      </w:r>
+    </w:p>
+    <w:p>
+      <w:pPr>
+        <w:pStyle w:val="Kop2"/>
+        <w:jc w:val="center"/>
+      </w:pPr>
+      <w:r>
+        <w:rPr>
+          <w:noProof/>
+          <w:lang w:eastAsia="nl-NL"/>
+        </w:rPr>
+        <w:drawing>
+          <wp:inline distT="0" distB="0" distL="0" distR="0" wp14:anchorId="47D5C6F1" wp14:editId="6F3DEA1C">
+            <wp:extent cx="1823875" cy="1368000"/>
+            <wp:effectExtent l="0" t="0" r="5080" b="3810"/>
+            <wp:docPr id="62" name="Picture 62"/>
+            <wp:cNvGraphicFramePr>
+              <a:graphicFrameLocks xmlns:a="http://schemas.openxmlformats.org/drawingml/2006/main" noChangeAspect="1"/>
+            </wp:cNvGraphicFramePr>
+            <a:graphic xmlns:a="http://schemas.openxmlformats.org/drawingml/2006/main">
+              <a:graphicData uri="http://schemas.openxmlformats.org/drawingml/2006/picture">
+                <pic:pic xmlns:pic="http://schemas.openxmlformats.org/drawingml/2006/picture">
+                  <pic:nvPicPr>
+                    <pic:cNvPr id="0" name="12-gohome-bouw1.jpg"/>
+                    <pic:cNvPicPr/>
+                  </pic:nvPicPr>
+                  <pic:blipFill>
+                    <a:blip r:embed="rId78" cstate="print">
+                      <a:extLst>
+                        <a:ext uri="{28A0092B-C50C-407E-A947-70E740481C1C}">
+                          <a14:useLocalDpi xmlns:a14="http://schemas.microsoft.com/office/drawing/2010/main" val="0"/>
+                        </a:ext>
+                      </a:extLst>
+                    </a:blip>
+                    <a:stretch>
+                      <a:fillRect/>
+                    </a:stretch>
+                  </pic:blipFill>
+                  <pic:spPr>
+                    <a:xfrm>
+                      <a:off x="0" y="0"/>
+                      <a:ext cx="1823875" cy="1368000"/>
+                    </a:xfrm>
+                    <a:prstGeom prst="rect">
+                      <a:avLst/>
+                    </a:prstGeom>
+                  </pic:spPr>
+                </pic:pic>
+              </a:graphicData>
+            </a:graphic>
+          </wp:inline>
+        </w:drawing>
+      </w:r>
+      <w:r>
+        <w:t xml:space="preserve">    </w:t>
+      </w:r>
+      <w:r>
+        <w:rPr>
+          <w:noProof/>
+          <w:lang w:eastAsia="nl-NL"/>
+        </w:rPr>
+        <w:drawing>
+          <wp:inline distT="0" distB="0" distL="0" distR="0" wp14:anchorId="354B16DA" wp14:editId="1CB88B94">
+            <wp:extent cx="1823875" cy="1368000"/>
+            <wp:effectExtent l="0" t="0" r="5080" b="3810"/>
+            <wp:docPr id="292" name="Picture 292"/>
+            <wp:cNvGraphicFramePr>
+              <a:graphicFrameLocks xmlns:a="http://schemas.openxmlformats.org/drawingml/2006/main" noChangeAspect="1"/>
+            </wp:cNvGraphicFramePr>
+            <a:graphic xmlns:a="http://schemas.openxmlformats.org/drawingml/2006/main">
+              <a:graphicData uri="http://schemas.openxmlformats.org/drawingml/2006/picture">
+                <pic:pic xmlns:pic="http://schemas.openxmlformats.org/drawingml/2006/picture">
+                  <pic:nvPicPr>
+                    <pic:cNvPr id="0" name="12-gohome-bouw2.jpg"/>
+                    <pic:cNvPicPr/>
+                  </pic:nvPicPr>
+                  <pic:blipFill>
+                    <a:blip r:embed="rId79" cstate="print">
+                      <a:extLst>
+                        <a:ext uri="{28A0092B-C50C-407E-A947-70E740481C1C}">
+                          <a14:useLocalDpi xmlns:a14="http://schemas.microsoft.com/office/drawing/2010/main" val="0"/>
+                        </a:ext>
+                      </a:extLst>
+                    </a:blip>
+                    <a:stretch>
+                      <a:fillRect/>
+                    </a:stretch>
+                  </pic:blipFill>
+                  <pic:spPr>
+                    <a:xfrm>
+                      <a:off x="0" y="0"/>
+                      <a:ext cx="1823875" cy="1368000"/>
+                    </a:xfrm>
+                    <a:prstGeom prst="rect">
+                      <a:avLst/>
+                    </a:prstGeom>
+                  </pic:spPr>
+                </pic:pic>
+              </a:graphicData>
+            </a:graphic>
+          </wp:inline>
+        </w:drawing>
+      </w:r>
+    </w:p>
+    <w:p>
+      <w:pPr>
+        <w:pStyle w:val="Kop2"/>
+      </w:pPr>
+      <w:r>
+        <w:rPr>
+          <w:noProof/>
+          <w:lang w:eastAsia="nl-NL"/>
+        </w:rPr>
+        <mc:AlternateContent>
+          <mc:Choice Requires="wps">
+            <w:drawing>
+              <wp:anchor distT="0" distB="0" distL="114300" distR="114300" simplePos="0" relativeHeight="251712512" behindDoc="0" locked="0" layoutInCell="1" allowOverlap="1" wp14:anchorId="309D6EBF" wp14:editId="22AE5B86">
+                <wp:simplePos x="0" y="0"/>
+                <wp:positionH relativeFrom="column">
+                  <wp:posOffset>5657850</wp:posOffset>
+                </wp:positionH>
+                <wp:positionV relativeFrom="paragraph">
+                  <wp:posOffset>119380</wp:posOffset>
+                </wp:positionV>
+                <wp:extent cx="810895" cy="1049020"/>
+                <wp:effectExtent l="38100" t="38100" r="122555" b="113030"/>
+                <wp:wrapNone/>
+                <wp:docPr id="299" name="Text Box 2"/>
+                <wp:cNvGraphicFramePr>
+                  <a:graphicFrameLocks xmlns:a="http://schemas.openxmlformats.org/drawingml/2006/main"/>
+                </wp:cNvGraphicFramePr>
+                <a:graphic xmlns:a="http://schemas.openxmlformats.org/drawingml/2006/main">
+                  <a:graphicData uri="http://schemas.microsoft.com/office/word/2010/wordprocessingShape">
+                    <wps:wsp>
+                      <wps:cNvSpPr txBox="1">
+                        <a:spLocks noChangeArrowheads="1"/>
+                      </wps:cNvSpPr>
+                      <wps:spPr bwMode="auto">
+                        <a:xfrm>
+                          <a:off x="0" y="0"/>
+                          <a:ext cx="810895" cy="1049020"/>
+                        </a:xfrm>
+                        <a:prstGeom prst="rect">
+                          <a:avLst/>
+                        </a:prstGeom>
+                        <a:solidFill>
+                          <a:schemeClr val="accent6">
+                            <a:lumMod val="40000"/>
+                            <a:lumOff val="60000"/>
+                          </a:schemeClr>
+                        </a:solidFill>
+                        <a:ln w="9525">
+                          <a:solidFill>
+                            <a:srgbClr val="000000"/>
+                          </a:solidFill>
+                          <a:miter lim="800000"/>
+                          <a:headEnd/>
+                          <a:tailEnd/>
+                        </a:ln>
+                        <a:effectLst>
+                          <a:outerShdw blurRad="50800" dist="38100" dir="2700000" algn="tl" rotWithShape="0">
+                            <a:prstClr val="black">
+                              <a:alpha val="40000"/>
+                            </a:prstClr>
+                          </a:outerShdw>
+                        </a:effectLst>
+                      </wps:spPr>
+                      <wps:txbx>
+                        <w:txbxContent>
+                          <w:p>
+                            <w:pPr>
+                              <w:rPr>
+                                <w:sz w:val="18"/>
+                              </w:rPr>
+                            </w:pPr>
+                            <w:r>
+                              <w:rPr>
+                                <w:b/>
+                                <w:sz w:val="18"/>
+                              </w:rPr>
+                              <w:t>Pro Tip</w:t>
+                            </w:r>
+                            <w:r>
+                              <w:rPr>
+                                <w:sz w:val="18"/>
+                              </w:rPr>
+                              <w:t>: de geavanceerde blokken zitten op de tweede tab. Daar vindt je ook de gele.</w:t>
+                            </w:r>
+                          </w:p>
+                        </w:txbxContent>
+                      </wps:txbx>
+                      <wps:bodyPr rot="0" vert="horz" wrap="square" lIns="36000" tIns="36000" rIns="36000" bIns="36000" anchor="t" anchorCtr="0">
+                        <a:noAutofit/>
+                      </wps:bodyPr>
+                    </wps:wsp>
+                  </a:graphicData>
+                </a:graphic>
+                <wp14:sizeRelH relativeFrom="margin">
+                  <wp14:pctWidth>0</wp14:pctWidth>
+                </wp14:sizeRelH>
+                <wp14:sizeRelV relativeFrom="margin">
+                  <wp14:pctHeight>0</wp14:pctHeight>
+                </wp14:sizeRelV>
+              </wp:anchor>
+            </w:drawing>
+          </mc:Choice>
+          <mc:Fallback>
+            <w:pict>
+              <v:shape id="_x0000_s1037" type="#_x0000_t202" style="position:absolute;margin-left:445.5pt;margin-top:9.4pt;width:63.85pt;height:82.6pt;z-index:251712512;visibility:visible;mso-wrap-style:square;mso-width-percent:0;mso-height-percent:0;mso-wrap-distance-left:9pt;mso-wrap-distance-top:0;mso-wrap-distance-right:9pt;mso-wrap-distance-bottom:0;mso-position-horizontal:absolute;mso-position-horizontal-relative:text;mso-position-vertical:absolute;mso-position-vertical-relative:text;mso-width-percent:0;mso-height-percent:0;mso-width-relative:margin;mso-height-relative:margin;v-text-anchor:top" o:gfxdata="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" fillcolor="#fbd4b4 [1305]">
+                <v:shadow on="t" color="black" opacity="26214f" origin="-.5,-.5" offset=".74836mm,.74836mm"/>
+                <v:textbox inset="1mm,1mm,1mm,1mm">
+                  <w:txbxContent>
+                    <w:p>
+                      <w:pPr>
+                        <w:rPr>
+                          <w:sz w:val="18"/>
+                        </w:rPr>
+                      </w:pPr>
+                      <w:r>
+                        <w:rPr>
+                          <w:b/>
+                          <w:sz w:val="18"/>
+                        </w:rPr>
+                        <w:t>Pro Tip</w:t>
+                      </w:r>
+                      <w:r>
+                        <w:rPr>
+                          <w:sz w:val="18"/>
+                        </w:rPr>
+                        <w:t>: de geavanceerde blokken zitten op de tweede tab. Daar vindt je ook de gele.</w:t>
+                      </w:r>
+                    </w:p>
+                  </w:txbxContent>
+                </v:textbox>
+              </v:shape>
+            </w:pict>
+          </mc:Fallback>
+        </mc:AlternateContent>
+      </w:r>
+      <w:r>
+        <w:t>Programma</w:t>
+      </w:r>
+    </w:p>
+    <w:p>
+      <w:pPr>
+        <w:tabs>
+          <w:tab w:val="left" w:pos="284"/>
+        </w:tabs>
+        <w:rPr>
+          <w:noProof/>
+          <w:lang w:eastAsia="nl-NL"/>
+        </w:rPr>
+      </w:pPr>
+      <w:r>
+        <w:t>Het programma zou vanzelf moeten spreken, behalve de nieuwe gele blokken en het touwtje:</w:t>
+      </w:r>
+      <w:r>
+        <w:rPr>
+          <w:noProof/>
+          <w:lang w:eastAsia="nl-NL"/>
+        </w:rPr>
+        <w:t xml:space="preserve"> </w:t>
+      </w:r>
+    </w:p>
+    <w:p>
+      <w:pPr>
+        <w:tabs>
+          <w:tab w:val="left" w:pos="426"/>
+        </w:tabs>
+      </w:pPr>
+      <w:r>
+        <w:rPr>
+          <w:noProof/>
+          <w:lang w:eastAsia="nl-NL"/>
+        </w:rPr>
+        <mc:AlternateContent>
+          <mc:Choice Requires="wps">
+            <w:drawing>
+              <wp:anchor distT="0" distB="0" distL="114300" distR="114300" simplePos="0" relativeHeight="251717632" behindDoc="0" locked="0" layoutInCell="1" allowOverlap="1" wp14:anchorId="64728702" wp14:editId="18B24A72">
+                <wp:simplePos x="0" y="0"/>
+                <wp:positionH relativeFrom="column">
+                  <wp:posOffset>4379181</wp:posOffset>
+                </wp:positionH>
+                <wp:positionV relativeFrom="paragraph">
+                  <wp:posOffset>1012328</wp:posOffset>
+                </wp:positionV>
+                <wp:extent cx="1232093" cy="381663"/>
+                <wp:effectExtent l="38100" t="38100" r="120650" b="113665"/>
+                <wp:wrapNone/>
+                <wp:docPr id="302" name="Text Box 2"/>
+                <wp:cNvGraphicFramePr>
+                  <a:graphicFrameLocks xmlns:a="http://schemas.openxmlformats.org/drawingml/2006/main"/>
+                </wp:cNvGraphicFramePr>
+                <a:graphic xmlns:a="http://schemas.openxmlformats.org/drawingml/2006/main">
+                  <a:graphicData uri="http://schemas.microsoft.com/office/word/2010/wordprocessingShape">
+                    <wps:wsp>
+                      <wps:cNvSpPr txBox="1">
+                        <a:spLocks noChangeArrowheads="1"/>
+                      </wps:cNvSpPr>
+                      <wps:spPr bwMode="auto">
+                        <a:xfrm>
+                          <a:off x="0" y="0"/>
+                          <a:ext cx="1232093" cy="381663"/>
+                        </a:xfrm>
+                        <a:prstGeom prst="rect">
+                          <a:avLst/>
+                        </a:prstGeom>
+                        <a:solidFill>
+                          <a:schemeClr val="accent6">
+                            <a:lumMod val="40000"/>
+                            <a:lumOff val="60000"/>
+                          </a:schemeClr>
+                        </a:solidFill>
+                        <a:ln w="9525">
+                          <a:solidFill>
+                            <a:srgbClr val="000000"/>
+                          </a:solidFill>
+                          <a:miter lim="800000"/>
+                          <a:headEnd/>
+                          <a:tailEnd/>
+                        </a:ln>
+                        <a:effectLst>
+                          <a:outerShdw blurRad="50800" dist="38100" dir="2700000" algn="tl" rotWithShape="0">
+                            <a:prstClr val="black">
+                              <a:alpha val="40000"/>
+                            </a:prstClr>
+                          </a:outerShdw>
+                        </a:effectLst>
+                      </wps:spPr>
+                      <wps:txbx>
+                        <w:txbxContent>
+                          <w:p>
+                            <w:pPr>
+                              <w:rPr>
+                                <w:sz w:val="18"/>
+                              </w:rPr>
+                            </w:pPr>
+                            <w:r>
+                              <w:rPr>
+                                <w:b/>
+                                <w:sz w:val="18"/>
+                              </w:rPr>
+                              <w:t>Pro Tip</w:t>
+                            </w:r>
+                            <w:r>
+                              <w:rPr>
+                                <w:sz w:val="18"/>
+                              </w:rPr>
+                              <w:t>: Tiep uitleg bij je programma, net als hier.</w:t>
+                            </w:r>
+                          </w:p>
+                        </w:txbxContent>
+                      </wps:txbx>
+                      <wps:bodyPr rot="0" vert="horz" wrap="square" lIns="36000" tIns="36000" rIns="36000" bIns="36000" anchor="t" anchorCtr="0">
+                        <a:noAutofit/>
+                      </wps:bodyPr>
+                    </wps:wsp>
+                  </a:graphicData>
+                </a:graphic>
+                <wp14:sizeRelH relativeFrom="margin">
+                  <wp14:pctWidth>0</wp14:pctWidth>
+                </wp14:sizeRelH>
+                <wp14:sizeRelV relativeFrom="margin">
+                  <wp14:pctHeight>0</wp14:pctHeight>
+                </wp14:sizeRelV>
+              </wp:anchor>
+            </w:drawing>
+          </mc:Choice>
+          <mc:Fallback>
+            <w:pict>
+              <v:shape id="_x0000_s1038" type="#_x0000_t202" style="position:absolute;margin-left:344.8pt;margin-top:79.7pt;width:97pt;height:30.05pt;z-index:251717632;visibility:visible;mso-wrap-style:square;mso-width-percent:0;mso-height-percent:0;mso-wrap-distance-left:9pt;mso-wrap-distance-top:0;mso-wrap-distance-right:9pt;mso-wrap-distance-bottom:0;mso-position-horizontal:absolute;mso-position-horizontal-relative:text;mso-position-vertical:absolute;mso-position-vertical-relative:text;mso-width-percent:0;mso-height-percent:0;mso-width-relative:margin;mso-height-relative:margin;v-text-anchor:top" o:gfxdata="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" fillcolor="#fbd4b4 [1305]">
+                <v:shadow on="t" color="black" opacity="26214f" origin="-.5,-.5" offset=".74836mm,.74836mm"/>
+                <v:textbox inset="1mm,1mm,1mm,1mm">
+                  <w:txbxContent>
+                    <w:p>
+                      <w:pPr>
+                        <w:rPr>
+                          <w:sz w:val="18"/>
+                        </w:rPr>
+                      </w:pPr>
+                      <w:r>
+                        <w:rPr>
+                          <w:b/>
+                          <w:sz w:val="18"/>
+                        </w:rPr>
+                        <w:t>Pro Tip</w:t>
+                      </w:r>
+                      <w:r>
+                        <w:rPr>
+                          <w:sz w:val="18"/>
+                        </w:rPr>
+                        <w:t>: Tiep uitleg bij je programma, net als hier.</w:t>
+                      </w:r>
+                    </w:p>
+                  </w:txbxContent>
+                </v:textbox>
+              </v:shape>
+            </w:pict>
+          </mc:Fallback>
+        </mc:AlternateContent>
+      </w:r>
+      <w:r>
+        <w:rPr>
+          <w:noProof/>
+          <w:lang w:eastAsia="nl-NL"/>
+        </w:rPr>
+        <w:drawing>
+          <wp:anchor distT="0" distB="0" distL="114300" distR="114300" simplePos="0" relativeHeight="251710464" behindDoc="0" locked="0" layoutInCell="1" allowOverlap="1" wp14:anchorId="7AF57BFE" wp14:editId="36A2A64D">
+            <wp:simplePos x="0" y="0"/>
+            <wp:positionH relativeFrom="column">
+              <wp:posOffset>5865495</wp:posOffset>
+            </wp:positionH>
+            <wp:positionV relativeFrom="paragraph">
+              <wp:posOffset>367665</wp:posOffset>
+            </wp:positionV>
+            <wp:extent cx="365760" cy="2289810"/>
+            <wp:effectExtent l="0" t="0" r="0" b="0"/>
+            <wp:wrapNone/>
+            <wp:docPr id="298" name="Picture 298"/>
+            <wp:cNvGraphicFramePr>
+              <a:graphicFrameLocks xmlns:a="http://schemas.openxmlformats.org/drawingml/2006/main" noChangeAspect="1"/>
+            </wp:cNvGraphicFramePr>
+            <a:graphic xmlns:a="http://schemas.openxmlformats.org/drawingml/2006/main">
+              <a:graphicData uri="http://schemas.openxmlformats.org/drawingml/2006/picture">
+                <pic:pic xmlns:pic="http://schemas.openxmlformats.org/drawingml/2006/picture">
+                  <pic:nvPicPr>
+                    <pic:cNvPr id="0" name="12-gohome-prog5.png"/>
+                    <pic:cNvPicPr/>
+                  </pic:nvPicPr>
+                  <pic:blipFill>
+                    <a:blip r:embed="rId80">
+                      <a:extLst>
+                        <a:ext uri="{28A0092B-C50C-407E-A947-70E740481C1C}">
+                          <a14:useLocalDpi xmlns:a14="http://schemas.microsoft.com/office/drawing/2010/main" val="0"/>
+                        </a:ext>
+                      </a:extLst>
+                    </a:blip>
+                    <a:stretch>
+                      <a:fillRect/>
+                    </a:stretch>
+                  </pic:blipFill>
+                  <pic:spPr>
+                    <a:xfrm>
+                      <a:off x="0" y="0"/>
+                      <a:ext cx="365760" cy="2289810"/>
+                    </a:xfrm>
+                    <a:prstGeom prst="rect">
+                      <a:avLst/>
+                    </a:prstGeom>
+                  </pic:spPr>
+                </pic:pic>
+              </a:graphicData>
+            </a:graphic>
+            <wp14:sizeRelH relativeFrom="page">
+              <wp14:pctWidth>0</wp14:pctWidth>
+            </wp14:sizeRelH>
+            <wp14:sizeRelV relativeFrom="page">
+              <wp14:pctHeight>0</wp14:pctHeight>
+            </wp14:sizeRelV>
+          </wp:anchor>
+        </w:drawing>
+      </w:r>
+      <w:r>
+        <w:rPr>
+          <w:noProof/>
+          <w:lang w:eastAsia="nl-NL"/>
+        </w:rPr>
+        <w:drawing>
+          <wp:inline distT="0" distB="0" distL="0" distR="0" wp14:anchorId="18D2A886" wp14:editId="6497DA45">
+            <wp:extent cx="4981394" cy="1080000"/>
+            <wp:effectExtent l="0" t="0" r="0" b="6350"/>
+            <wp:docPr id="301" name="Picture 301"/>
+            <wp:cNvGraphicFramePr>
+              <a:graphicFrameLocks xmlns:a="http://schemas.openxmlformats.org/drawingml/2006/main" noChangeAspect="1"/>
+            </wp:cNvGraphicFramePr>
+            <a:graphic xmlns:a="http://schemas.openxmlformats.org/drawingml/2006/main">
+              <a:graphicData uri="http://schemas.openxmlformats.org/drawingml/2006/picture">
+                <pic:pic xmlns:pic="http://schemas.openxmlformats.org/drawingml/2006/picture">
+                  <pic:nvPicPr>
+                    <pic:cNvPr id="0" name="12-gohome-prog1.png"/>
+                    <pic:cNvPicPr/>
+                  </pic:nvPicPr>
+                  <pic:blipFill>
+                    <a:blip r:embed="rId81">
+                      <a:extLst>
+                        <a:ext uri="{28A0092B-C50C-407E-A947-70E740481C1C}">
+                          <a14:useLocalDpi xmlns:a14="http://schemas.microsoft.com/office/drawing/2010/main" val="0"/>
+                        </a:ext>
+                      </a:extLst>
+                    </a:blip>
+                    <a:stretch>
+                      <a:fillRect/>
+                    </a:stretch>
+                  </pic:blipFill>
+                  <pic:spPr>
+                    <a:xfrm>
+                      <a:off x="0" y="0"/>
+                      <a:ext cx="4981394" cy="1080000"/>
+                    </a:xfrm>
+                    <a:prstGeom prst="rect">
+                      <a:avLst/>
+                    </a:prstGeom>
+                  </pic:spPr>
+                </pic:pic>
+              </a:graphicData>
+            </a:graphic>
+          </wp:inline>
+        </w:drawing>
+      </w:r>
+    </w:p>
+    <w:p>
+      <w:pPr>
+        <w:pStyle w:val="Kop2"/>
+      </w:pPr>
+      <w:r>
+        <w:t>Gele blokken</w:t>
+      </w:r>
+    </w:p>
+    <w:p>
+      <w:pPr>
+        <w:ind w:right="957"/>
+        <w:rPr>
+          <w:noProof/>
+          <w:lang w:eastAsia="nl-NL"/>
+        </w:rPr>
+      </w:pPr>
+      <w:r>
+        <w:t>Het eerste gele blok zet de rotatie sensor (“kilometerteller”) van motor B op 0</w:t>
+      </w:r>
+      <w:r>
+        <w:t xml:space="preserve"> (Actie: Reset)</w:t>
+      </w:r>
+      <w:r>
+        <w:t>.</w:t>
+      </w:r>
+      <w:r>
+        <w:rPr>
+          <w:noProof/>
+          <w:lang w:eastAsia="nl-NL"/>
+        </w:rPr>
+        <w:br/>
+        <w:t>Het tweede gele blok vraagt de stand van de rotatie sensor op (Actie: Lezen).</w:t>
+      </w:r>
+      <w:bookmarkStart w:id="0" w:name="_GoBack"/>
+      <w:bookmarkEnd w:id="0"/>
+    </w:p>
+    <w:p>
+      <w:pPr>
+        <w:tabs>
+          <w:tab w:val="left" w:pos="426"/>
+        </w:tabs>
+        <w:ind w:right="957"/>
+      </w:pPr>
+      <w:r>
+        <w:rPr>
+          <w:noProof/>
+          <w:lang w:eastAsia="nl-NL"/>
+        </w:rPr>
+        <w:drawing>
+          <wp:inline distT="0" distB="0" distL="0" distR="0" wp14:anchorId="6B2B6C11" wp14:editId="7BDDA981">
+            <wp:extent cx="2472589" cy="864000"/>
+            <wp:effectExtent l="0" t="0" r="4445" b="0"/>
+            <wp:docPr id="294" name="Picture 294"/>
+            <wp:cNvGraphicFramePr>
+              <a:graphicFrameLocks xmlns:a="http://schemas.openxmlformats.org/drawingml/2006/main" noChangeAspect="1"/>
+            </wp:cNvGraphicFramePr>
+            <a:graphic xmlns:a="http://schemas.openxmlformats.org/drawingml/2006/main">
+              <a:graphicData uri="http://schemas.openxmlformats.org/drawingml/2006/picture">
+                <pic:pic xmlns:pic="http://schemas.openxmlformats.org/drawingml/2006/picture">
+                  <pic:nvPicPr>
+                    <pic:cNvPr id="0" name="12-gohome-prog2.png"/>
+                    <pic:cNvPicPr/>
+                  </pic:nvPicPr>
+                  <pic:blipFill>
+                    <a:blip r:embed="rId82">
+                      <a:extLst>
+                        <a:ext uri="{28A0092B-C50C-407E-A947-70E740481C1C}">
+                          <a14:useLocalDpi xmlns:a14="http://schemas.microsoft.com/office/drawing/2010/main" val="0"/>
+                        </a:ext>
+                      </a:extLst>
+                    </a:blip>
+                    <a:stretch>
+                      <a:fillRect/>
+                    </a:stretch>
+                  </pic:blipFill>
+                  <pic:spPr>
+                    <a:xfrm>
+                      <a:off x="0" y="0"/>
+                      <a:ext cx="2472589" cy="864000"/>
+                    </a:xfrm>
+                    <a:prstGeom prst="rect">
+                      <a:avLst/>
+                    </a:prstGeom>
+                  </pic:spPr>
+                </pic:pic>
+              </a:graphicData>
+            </a:graphic>
+          </wp:inline>
+        </w:drawing>
+      </w:r>
+      <w:r>
+        <w:t xml:space="preserve">  </w:t>
+      </w:r>
+      <w:r>
+        <w:rPr>
+          <w:noProof/>
+          <w:lang w:eastAsia="nl-NL"/>
+        </w:rPr>
+        <w:drawing>
+          <wp:inline distT="0" distB="0" distL="0" distR="0" wp14:anchorId="01BCB845" wp14:editId="3FF5F307">
+            <wp:extent cx="2431740" cy="864000"/>
+            <wp:effectExtent l="0" t="0" r="6985" b="0"/>
+            <wp:docPr id="295" name="Picture 295"/>
+            <wp:cNvGraphicFramePr>
+              <a:graphicFrameLocks xmlns:a="http://schemas.openxmlformats.org/drawingml/2006/main" noChangeAspect="1"/>
+            </wp:cNvGraphicFramePr>
+            <a:graphic xmlns:a="http://schemas.openxmlformats.org/drawingml/2006/main">
+              <a:graphicData uri="http://schemas.openxmlformats.org/drawingml/2006/picture">
+                <pic:pic xmlns:pic="http://schemas.openxmlformats.org/drawingml/2006/picture">
+                  <pic:nvPicPr>
+                    <pic:cNvPr id="0" name="12-gohome-prog3.png"/>
+                    <pic:cNvPicPr/>
+                  </pic:nvPicPr>
+                  <pic:blipFill>
+                    <a:blip r:embed="rId83">
+                      <a:extLst>
+                        <a:ext uri="{28A0092B-C50C-407E-A947-70E740481C1C}">
+                          <a14:useLocalDpi xmlns:a14="http://schemas.microsoft.com/office/drawing/2010/main" val="0"/>
+                        </a:ext>
+                      </a:extLst>
+                    </a:blip>
+                    <a:stretch>
+                      <a:fillRect/>
+                    </a:stretch>
+                  </pic:blipFill>
+                  <pic:spPr>
+                    <a:xfrm>
+                      <a:off x="0" y="0"/>
+                      <a:ext cx="2431740" cy="864000"/>
+                    </a:xfrm>
+                    <a:prstGeom prst="rect">
+                      <a:avLst/>
+                    </a:prstGeom>
+                  </pic:spPr>
+                </pic:pic>
+              </a:graphicData>
+            </a:graphic>
+          </wp:inline>
+        </w:drawing>
+      </w:r>
+    </w:p>
+    <w:p>
+      <w:pPr>
+        <w:pStyle w:val="Kop2"/>
+      </w:pPr>
+      <w:r>
+        <w:rPr>
+          <w:noProof/>
+          <w:lang w:eastAsia="nl-NL"/>
+        </w:rPr>
+        <w:drawing>
+          <wp:anchor distT="0" distB="0" distL="114300" distR="114300" simplePos="0" relativeHeight="251713536" behindDoc="0" locked="0" layoutInCell="1" allowOverlap="1" wp14:anchorId="597923B8" wp14:editId="175C21F6">
+            <wp:simplePos x="0" y="0"/>
+            <wp:positionH relativeFrom="column">
+              <wp:posOffset>5022850</wp:posOffset>
+            </wp:positionH>
+            <wp:positionV relativeFrom="paragraph">
+              <wp:posOffset>221477</wp:posOffset>
+            </wp:positionV>
+            <wp:extent cx="1224500" cy="1836752"/>
+            <wp:effectExtent l="0" t="0" r="0" b="0"/>
+            <wp:wrapNone/>
+            <wp:docPr id="296" name="Picture 296"/>
+            <wp:cNvGraphicFramePr>
+              <a:graphicFrameLocks xmlns:a="http://schemas.openxmlformats.org/drawingml/2006/main" noChangeAspect="1"/>
+            </wp:cNvGraphicFramePr>
+            <a:graphic xmlns:a="http://schemas.openxmlformats.org/drawingml/2006/main">
+              <a:graphicData uri="http://schemas.openxmlformats.org/drawingml/2006/picture">
+                <pic:pic xmlns:pic="http://schemas.openxmlformats.org/drawingml/2006/picture">
+                  <pic:nvPicPr>
+                    <pic:cNvPr id="0" name="12-gohome-prog4.png"/>
+                    <pic:cNvPicPr/>
+                  </pic:nvPicPr>
+                  <pic:blipFill>
+                    <a:blip r:embed="rId84">
+                      <a:extLst>
+                        <a:ext uri="{28A0092B-C50C-407E-A947-70E740481C1C}">
+                          <a14:useLocalDpi xmlns:a14="http://schemas.microsoft.com/office/drawing/2010/main" val="0"/>
+                        </a:ext>
+                      </a:extLst>
+                    </a:blip>
+                    <a:stretch>
+                      <a:fillRect/>
+                    </a:stretch>
+                  </pic:blipFill>
+                  <pic:spPr>
+                    <a:xfrm>
+                      <a:off x="0" y="0"/>
+                      <a:ext cx="1224500" cy="1836752"/>
+                    </a:xfrm>
+                    <a:prstGeom prst="rect">
+                      <a:avLst/>
+                    </a:prstGeom>
+                  </pic:spPr>
+                </pic:pic>
+              </a:graphicData>
+            </a:graphic>
+            <wp14:sizeRelH relativeFrom="page">
+              <wp14:pctWidth>0</wp14:pctWidth>
+            </wp14:sizeRelH>
+            <wp14:sizeRelV relativeFrom="page">
+              <wp14:pctHeight>0</wp14:pctHeight>
+            </wp14:sizeRelV>
+          </wp:anchor>
+        </w:drawing>
+      </w:r>
+      <w:r>
+        <w:t>Touwtjes</w:t>
+      </w:r>
+    </w:p>
+    <w:p>
+      <w:pPr>
+        <w:tabs>
+          <w:tab w:val="left" w:pos="7797"/>
+        </w:tabs>
+        <w:ind w:right="2091"/>
+      </w:pPr>
+      <w:r>
+        <w:t xml:space="preserve">Touwtjes geven waardes door van het ene blok naar het andere. Elk blok heeft daarvoor </w:t>
+      </w:r>
+      <w:r>
+        <w:rPr>
+          <w:i/>
+        </w:rPr>
+        <w:t>data verbindingen</w:t>
+      </w:r>
+      <w:r>
+        <w:t xml:space="preserve">. Deze worden zichtbaar als je de </w:t>
+      </w:r>
+      <w:r>
+        <w:rPr>
+          <w:i/>
+        </w:rPr>
+        <w:t>datanaaf</w:t>
+      </w:r>
+      <w:r>
+        <w:t xml:space="preserve"> links onder openkli</w:t>
+      </w:r>
+      <w:r>
+        <w:t>k</w:t>
+      </w:r>
+      <w:r>
+        <w:t>t.</w:t>
+      </w:r>
+    </w:p>
+    <w:p>
+      <w:pPr>
+        <w:tabs>
+          <w:tab w:val="left" w:pos="7797"/>
+        </w:tabs>
+        <w:ind w:right="2091"/>
+      </w:pPr>
+      <w:r>
+        <w:t>Die gelezen stand van de rotatie sensor komt uit de onderste data verbinding</w:t>
+      </w:r>
+      <w:r>
+        <w:t xml:space="preserve"> van het rotatie sensor blok</w:t>
+      </w:r>
+      <w:r>
+        <w:t xml:space="preserve"> (met de naam “Graden”). We trekken een touwtje naar de één na onderste data verbinding</w:t>
+      </w:r>
+      <w:r>
+        <w:t xml:space="preserve"> van het motor blok</w:t>
+      </w:r>
+      <w:r>
+        <w:t xml:space="preserve"> (met de naam “Tijdsduur”).</w:t>
+      </w:r>
+    </w:p>
+    <w:p>
+      <w:pPr>
+        <w:tabs>
+          <w:tab w:val="left" w:pos="7797"/>
+        </w:tabs>
+        <w:ind w:right="2091"/>
+      </w:pPr>
+      <w:r>
+        <w:t>Als je weer op de datanaaf klik</w:t>
+      </w:r>
+      <w:r>
+        <w:t>t</w:t>
+      </w:r>
+      <w:r>
+        <w:t xml:space="preserve"> wordt hij zo klein mogelijk gemaakt.</w:t>
       </w:r>
     </w:p>
     <w:p>
@@ -8077,71 +8886,33 @@
         <w:rPr>
           <w:lang w:eastAsia="nl-NL"/>
         </w:rPr>
-        <w:t>Motor rotatie sensor gebruiken zonder de tray open te trekken</w:t>
-      </w:r>
-      <w:r>
-        <w:rPr>
-          <w:lang w:eastAsia="nl-NL"/>
-        </w:rPr>
-        <w:t xml:space="preserve"> (cijfers voorlezen)</w:t>
-      </w:r>
-      <w:bookmarkStart w:id="0" w:name="_GoBack"/>
-      <w:bookmarkEnd w:id="0"/>
-    </w:p>
-    <w:p>
-      <w:pPr>
-        <w:rPr>
-          <w:lang w:eastAsia="nl-NL"/>
-        </w:rPr>
-      </w:pPr>
-      <w:r>
-        <w:rPr>
-          <w:lang w:eastAsia="nl-NL"/>
-        </w:rPr>
-        <w:t xml:space="preserve">Auto die rijdt tot sensor iets waarneemt, en daarna </w:t>
-      </w:r>
-      <w:r>
-        <w:rPr>
-          <w:lang w:eastAsia="nl-NL"/>
-        </w:rPr>
-        <w:t xml:space="preserve">terug </w:t>
-      </w:r>
-      <w:r>
-        <w:rPr>
-          <w:lang w:eastAsia="nl-NL"/>
-        </w:rPr>
-        <w:t xml:space="preserve">rijdt </w:t>
-      </w:r>
-      <w:r>
-        <w:rPr>
-          <w:lang w:eastAsia="nl-NL"/>
-        </w:rPr>
-        <w:t xml:space="preserve">naar </w:t>
-      </w:r>
-      <w:r>
-        <w:rPr>
-          <w:lang w:eastAsia="nl-NL"/>
-        </w:rPr>
-        <w:t xml:space="preserve">zijn </w:t>
-      </w:r>
-      <w:r>
-        <w:rPr>
-          <w:lang w:eastAsia="nl-NL"/>
-        </w:rPr>
-        <w:t>begin punt</w:t>
-      </w:r>
-    </w:p>
-    <w:p>
-      <w:pPr>
-        <w:rPr>
-          <w:lang w:eastAsia="nl-NL"/>
-        </w:rPr>
-      </w:pPr>
-      <w:r>
-        <w:rPr>
-          <w:lang w:eastAsia="nl-NL"/>
-        </w:rPr>
-        <w:t>Auto die lengte kamer meet met rijden – rotatie sensor delen door wielomtrek; lengte auto erbij optellen</w:t>
+        <w:t>13 Auto die lengte kamer meet met rijden – rotatie sensor delen door wielomtrek; lengte auto erbij optellen</w:t>
+      </w:r>
+    </w:p>
+    <w:p>
+      <w:pPr>
+        <w:rPr>
+          <w:lang w:eastAsia="nl-NL"/>
+        </w:rPr>
+      </w:pPr>
+      <w:r>
+        <w:rPr>
+          <w:lang w:eastAsia="nl-NL"/>
+        </w:rPr>
+        <w:t>14 Rotatie sensor, delen, cijfers voorlezen</w:t>
+      </w:r>
+    </w:p>
+    <w:p>
+      <w:pPr>
+        <w:rPr>
+          <w:lang w:eastAsia="nl-NL"/>
+        </w:rPr>
+      </w:pPr>
+      <w:r>
+        <w:rPr>
+          <w:lang w:eastAsia="nl-NL"/>
+        </w:rPr>
+        <w:t>15 Dobbelsteen - een wiel met cijfers en op display</w:t>
       </w:r>
     </w:p>
     <w:p>
@@ -8167,19 +8938,6 @@
         <w:rPr>
           <w:lang w:eastAsia="nl-NL"/>
         </w:rPr>
-        <w:t>Dobbelsteen - een wiel met cijfers en op display</w:t>
-      </w:r>
-    </w:p>
-    <w:p>
-      <w:pPr>
-        <w:rPr>
-          <w:lang w:eastAsia="nl-NL"/>
-        </w:rPr>
-      </w:pPr>
-      <w:r>
-        <w:rPr>
-          <w:lang w:eastAsia="nl-NL"/>
-        </w:rPr>
         <w:t>Munt-geld teller</w:t>
       </w:r>
       <w:r>
@@ -8216,7 +8974,7 @@
       </w:r>
     </w:p>
     <w:sectPr>
-      <w:footerReference w:type="default" r:id="rId76"/>
+      <w:footerReference w:type="default" r:id="rId85"/>
       <w:pgSz w:w="11906" w:h="16838"/>
       <w:pgMar w:top="1440" w:right="1080" w:bottom="1440" w:left="1080" w:header="708" w:footer="708" w:gutter="0"/>
       <w:cols w:space="708"/>
@@ -10140,6 +10898,7 @@
   <w:style w:type="character" w:default="1" w:styleId="DefaultParagraphFont">
     <w:name w:val="Default Paragraph Font"/>
     <w:uiPriority w:val="1"/>
+    <w:semiHidden/>
     <w:unhideWhenUsed/>
   </w:style>
   <w:style w:type="table" w:default="1" w:styleId="TableNormal">
@@ -10556,6 +11315,7 @@
   <w:style w:type="character" w:default="1" w:styleId="DefaultParagraphFont">
     <w:name w:val="Default Paragraph Font"/>
     <w:uiPriority w:val="1"/>
+    <w:semiHidden/>
     <w:unhideWhenUsed/>
   </w:style>
   <w:style w:type="table" w:default="1" w:styleId="TableNormal">

</xml_diff>

<commit_message>
Opdrachten08.docx - exercise 00-14 - 2014-04-05
</commit_message>
<xml_diff>
--- a/nxt/legoclub/LegoClub.docx
+++ b/nxt/legoclub/LegoClub.docx
@@ -4689,14 +4689,7 @@
                                 <w:b/>
                                 <w:sz w:val="18"/>
                               </w:rPr>
-                              <w:t xml:space="preserve">Pro </w:t>
-                            </w:r>
-                            <w:r>
-                              <w:rPr>
-                                <w:b/>
-                                <w:sz w:val="18"/>
-                              </w:rPr>
-                              <w:t>Tip</w:t>
+                              <w:t>Pro Tip</w:t>
                             </w:r>
                             <w:r>
                               <w:rPr>
@@ -7146,14 +7139,7 @@
                                 <w:sz w:val="16"/>
                                 <w:szCs w:val="16"/>
                               </w:rPr>
-                              <w:t xml:space="preserve">Idee </w:t>
-                            </w:r>
-                            <w:r>
-                              <w:rPr>
-                                <w:sz w:val="16"/>
-                                <w:szCs w:val="16"/>
-                              </w:rPr>
-                              <w:t xml:space="preserve">van </w:t>
+                              <w:t xml:space="preserve">Idee van </w:t>
                             </w:r>
                             <w:hyperlink r:id="rId68" w:history="1">
                               <w:r>
@@ -7854,7 +7840,7 @@
         <mc:AlternateContent>
           <mc:Choice Requires="wps">
             <w:drawing>
-              <wp:anchor distT="0" distB="0" distL="114300" distR="114300" simplePos="0" relativeHeight="251715584" behindDoc="0" locked="0" layoutInCell="1" allowOverlap="1" wp14:anchorId="659C94B8" wp14:editId="43023C72">
+              <wp:anchor distT="0" distB="0" distL="114300" distR="114300" simplePos="0" relativeHeight="251715584" behindDoc="0" locked="0" layoutInCell="1" allowOverlap="1" wp14:anchorId="7FB49823" wp14:editId="4E3D6708">
                 <wp:simplePos x="0" y="0"/>
                 <wp:positionH relativeFrom="column">
                   <wp:posOffset>-68580</wp:posOffset>
@@ -7916,23 +7902,7 @@
                                   <w:sz w:val="16"/>
                                   <w:szCs w:val="16"/>
                                 </w:rPr>
-                                <w:t>www.youtube.com/watch?v</w:t>
-                              </w:r>
-                              <w:r>
-                                <w:rPr>
-                                  <w:rStyle w:val="Hyperlink"/>
-                                  <w:sz w:val="16"/>
-                                  <w:szCs w:val="16"/>
-                                </w:rPr>
-                                <w:t>=</w:t>
-                              </w:r>
-                              <w:r>
-                                <w:rPr>
-                                  <w:rStyle w:val="Hyperlink"/>
-                                  <w:sz w:val="16"/>
-                                  <w:szCs w:val="16"/>
-                                </w:rPr>
-                                <w:t>Yzh_-Qsa5Ds</w:t>
+                                <w:t>www.youtube.com/watch?v=Yzh_-Qsa5Ds</w:t>
                               </w:r>
                             </w:hyperlink>
                             <w:r>
@@ -7962,6 +7932,10 @@
           </mc:Choice>
           <mc:Fallback>
             <w:pict>
+              <v:shapetype id="_x0000_t202" coordsize="21600,21600" o:spt="202" path="m,l,21600r21600,l21600,xe">
+                <v:stroke joinstyle="miter"/>
+                <v:path gradientshapeok="t" o:connecttype="rect"/>
+              </v:shapetype>
               <v:shape id="_x0000_s1036" type="#_x0000_t202" style="position:absolute;margin-left:-5.4pt;margin-top:-19.1pt;width:259.75pt;height:18.65pt;z-index:251715584;visibility:visible;mso-wrap-style:square;mso-width-percent:0;mso-height-percent:0;mso-wrap-distance-left:9pt;mso-wrap-distance-top:0;mso-wrap-distance-right:9pt;mso-wrap-distance-bottom:0;mso-position-horizontal:absolute;mso-position-horizontal-relative:text;mso-position-vertical:absolute;mso-position-vertical-relative:text;mso-width-percent:0;mso-height-percent:0;mso-width-relative:margin;mso-height-relative:margin;v-text-anchor:top" o:gfxdata="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" stroked="f">
                 <v:textbox>
                   <w:txbxContent>
@@ -7986,23 +7960,7 @@
                             <w:sz w:val="16"/>
                             <w:szCs w:val="16"/>
                           </w:rPr>
-                          <w:t>www.youtube.com/watch?v</w:t>
-                        </w:r>
-                        <w:r>
-                          <w:rPr>
-                            <w:rStyle w:val="Hyperlink"/>
-                            <w:sz w:val="16"/>
-                            <w:szCs w:val="16"/>
-                          </w:rPr>
-                          <w:t>=</w:t>
-                        </w:r>
-                        <w:r>
-                          <w:rPr>
-                            <w:rStyle w:val="Hyperlink"/>
-                            <w:sz w:val="16"/>
-                            <w:szCs w:val="16"/>
-                          </w:rPr>
-                          <w:t>Yzh_-Qsa5Ds</w:t>
+                          <w:t>www.youtube.com/watch?v=Yzh_-Qsa5Ds</w:t>
                         </w:r>
                       </w:hyperlink>
                       <w:r>
@@ -8078,7 +8036,7 @@
           <w:lang w:eastAsia="nl-NL"/>
         </w:rPr>
         <w:drawing>
-          <wp:inline distT="0" distB="0" distL="0" distR="0" wp14:anchorId="47D5C6F1" wp14:editId="6F3DEA1C">
+          <wp:inline distT="0" distB="0" distL="0" distR="0" wp14:anchorId="24A68289" wp14:editId="22EA9970">
             <wp:extent cx="1823875" cy="1368000"/>
             <wp:effectExtent l="0" t="0" r="5080" b="3810"/>
             <wp:docPr id="62" name="Picture 62"/>
@@ -8128,7 +8086,7 @@
           <w:lang w:eastAsia="nl-NL"/>
         </w:rPr>
         <w:drawing>
-          <wp:inline distT="0" distB="0" distL="0" distR="0" wp14:anchorId="354B16DA" wp14:editId="1CB88B94">
+          <wp:inline distT="0" distB="0" distL="0" distR="0" wp14:anchorId="1D0D2519" wp14:editId="1C54E788">
             <wp:extent cx="1823875" cy="1368000"/>
             <wp:effectExtent l="0" t="0" r="5080" b="3810"/>
             <wp:docPr id="292" name="Picture 292"/>
@@ -8182,7 +8140,7 @@
         <mc:AlternateContent>
           <mc:Choice Requires="wps">
             <w:drawing>
-              <wp:anchor distT="0" distB="0" distL="114300" distR="114300" simplePos="0" relativeHeight="251712512" behindDoc="0" locked="0" layoutInCell="1" allowOverlap="1" wp14:anchorId="309D6EBF" wp14:editId="22AE5B86">
+              <wp:anchor distT="0" distB="0" distL="114300" distR="114300" simplePos="0" relativeHeight="251712512" behindDoc="0" locked="0" layoutInCell="1" allowOverlap="1" wp14:anchorId="00430FC5" wp14:editId="27C0B75C">
                 <wp:simplePos x="0" y="0"/>
                 <wp:positionH relativeFrom="column">
                   <wp:posOffset>5657850</wp:posOffset>
@@ -8344,7 +8302,7 @@
         <mc:AlternateContent>
           <mc:Choice Requires="wps">
             <w:drawing>
-              <wp:anchor distT="0" distB="0" distL="114300" distR="114300" simplePos="0" relativeHeight="251717632" behindDoc="0" locked="0" layoutInCell="1" allowOverlap="1" wp14:anchorId="64728702" wp14:editId="18B24A72">
+              <wp:anchor distT="0" distB="0" distL="114300" distR="114300" simplePos="0" relativeHeight="251717632" behindDoc="0" locked="0" layoutInCell="1" allowOverlap="1" wp14:anchorId="27470025" wp14:editId="69DD4462">
                 <wp:simplePos x="0" y="0"/>
                 <wp:positionH relativeFrom="column">
                   <wp:posOffset>4379181</wp:posOffset>
@@ -8473,7 +8431,7 @@
           <w:lang w:eastAsia="nl-NL"/>
         </w:rPr>
         <w:drawing>
-          <wp:anchor distT="0" distB="0" distL="114300" distR="114300" simplePos="0" relativeHeight="251710464" behindDoc="0" locked="0" layoutInCell="1" allowOverlap="1" wp14:anchorId="7AF57BFE" wp14:editId="36A2A64D">
+          <wp:anchor distT="0" distB="0" distL="114300" distR="114300" simplePos="0" relativeHeight="251710464" behindDoc="0" locked="0" layoutInCell="1" allowOverlap="1" wp14:anchorId="6895659A" wp14:editId="4667A467">
             <wp:simplePos x="0" y="0"/>
             <wp:positionH relativeFrom="column">
               <wp:posOffset>5865495</wp:posOffset>
@@ -8534,7 +8492,7 @@
           <w:lang w:eastAsia="nl-NL"/>
         </w:rPr>
         <w:drawing>
-          <wp:inline distT="0" distB="0" distL="0" distR="0" wp14:anchorId="18D2A886" wp14:editId="6497DA45">
+          <wp:inline distT="0" distB="0" distL="0" distR="0" wp14:anchorId="111AECFF" wp14:editId="5102A37D">
             <wp:extent cx="4981394" cy="1080000"/>
             <wp:effectExtent l="0" t="0" r="0" b="6350"/>
             <wp:docPr id="301" name="Picture 301"/>
@@ -8609,8 +8567,6 @@
         <w:br/>
         <w:t>Het tweede gele blok vraagt de stand van de rotatie sensor op (Actie: Lezen).</w:t>
       </w:r>
-      <w:bookmarkStart w:id="0" w:name="_GoBack"/>
-      <w:bookmarkEnd w:id="0"/>
     </w:p>
     <w:p>
       <w:pPr>
@@ -8625,7 +8581,7 @@
           <w:lang w:eastAsia="nl-NL"/>
         </w:rPr>
         <w:drawing>
-          <wp:inline distT="0" distB="0" distL="0" distR="0" wp14:anchorId="6B2B6C11" wp14:editId="7BDDA981">
+          <wp:inline distT="0" distB="0" distL="0" distR="0" wp14:anchorId="6D46DCBB" wp14:editId="528EE878">
             <wp:extent cx="2472589" cy="864000"/>
             <wp:effectExtent l="0" t="0" r="4445" b="0"/>
             <wp:docPr id="294" name="Picture 294"/>
@@ -8675,7 +8631,7 @@
           <w:lang w:eastAsia="nl-NL"/>
         </w:rPr>
         <w:drawing>
-          <wp:inline distT="0" distB="0" distL="0" distR="0" wp14:anchorId="01BCB845" wp14:editId="3FF5F307">
+          <wp:inline distT="0" distB="0" distL="0" distR="0" wp14:anchorId="4F792B38" wp14:editId="767BE532">
             <wp:extent cx="2431740" cy="864000"/>
             <wp:effectExtent l="0" t="0" r="6985" b="0"/>
             <wp:docPr id="295" name="Picture 295"/>
@@ -8727,7 +8683,7 @@
           <w:lang w:eastAsia="nl-NL"/>
         </w:rPr>
         <w:drawing>
-          <wp:anchor distT="0" distB="0" distL="114300" distR="114300" simplePos="0" relativeHeight="251713536" behindDoc="0" locked="0" layoutInCell="1" allowOverlap="1" wp14:anchorId="597923B8" wp14:editId="175C21F6">
+          <wp:anchor distT="0" distB="0" distL="114300" distR="114300" simplePos="0" relativeHeight="251713536" behindDoc="0" locked="0" layoutInCell="1" allowOverlap="1" wp14:anchorId="0A14B7E9" wp14:editId="57E02C27">
             <wp:simplePos x="0" y="0"/>
             <wp:positionH relativeFrom="column">
               <wp:posOffset>5022850</wp:posOffset>
@@ -8870,6 +8826,901 @@
       </w:pPr>
       <w:r>
         <w:rPr>
+          <w:noProof/>
+          <w:lang w:eastAsia="nl-NL"/>
+        </w:rPr>
+        <w:lastRenderedPageBreak/>
+        <mc:AlternateContent>
+          <mc:Choice Requires="wps">
+            <w:drawing>
+              <wp:anchor distT="0" distB="0" distL="114300" distR="114300" simplePos="0" relativeHeight="251720704" behindDoc="0" locked="0" layoutInCell="1" allowOverlap="1" wp14:anchorId="7755A441" wp14:editId="2B8B551D">
+                <wp:simplePos x="0" y="0"/>
+                <wp:positionH relativeFrom="column">
+                  <wp:posOffset>-83185</wp:posOffset>
+                </wp:positionH>
+                <wp:positionV relativeFrom="paragraph">
+                  <wp:posOffset>-241217</wp:posOffset>
+                </wp:positionV>
+                <wp:extent cx="3298825" cy="236855"/>
+                <wp:effectExtent l="0" t="0" r="0" b="0"/>
+                <wp:wrapNone/>
+                <wp:docPr id="304" name="Text Box 2"/>
+                <wp:cNvGraphicFramePr>
+                  <a:graphicFrameLocks xmlns:a="http://schemas.openxmlformats.org/drawingml/2006/main"/>
+                </wp:cNvGraphicFramePr>
+                <a:graphic xmlns:a="http://schemas.openxmlformats.org/drawingml/2006/main">
+                  <a:graphicData uri="http://schemas.microsoft.com/office/word/2010/wordprocessingShape">
+                    <wps:wsp>
+                      <wps:cNvSpPr txBox="1">
+                        <a:spLocks noChangeArrowheads="1"/>
+                      </wps:cNvSpPr>
+                      <wps:spPr bwMode="auto">
+                        <a:xfrm>
+                          <a:off x="0" y="0"/>
+                          <a:ext cx="3298825" cy="236855"/>
+                        </a:xfrm>
+                        <a:prstGeom prst="rect">
+                          <a:avLst/>
+                        </a:prstGeom>
+                        <a:solidFill>
+                          <a:srgbClr val="FFFFFF"/>
+                        </a:solidFill>
+                        <a:ln w="9525">
+                          <a:noFill/>
+                          <a:miter lim="800000"/>
+                          <a:headEnd/>
+                          <a:tailEnd/>
+                        </a:ln>
+                      </wps:spPr>
+                      <wps:txbx>
+                        <w:txbxContent>
+                          <w:p>
+                            <w:pPr>
+                              <w:rPr>
+                                <w:sz w:val="16"/>
+                                <w:szCs w:val="16"/>
+                              </w:rPr>
+                            </w:pPr>
+                            <w:r>
+                              <w:rPr>
+                                <w:sz w:val="16"/>
+                                <w:szCs w:val="16"/>
+                              </w:rPr>
+                              <w:t xml:space="preserve">Demo op </w:t>
+                            </w:r>
+                            <w:hyperlink r:id="rId85" w:history="1">
+                              <w:r>
+                                <w:rPr>
+                                  <w:rStyle w:val="Hyperlink"/>
+                                  <w:sz w:val="16"/>
+                                  <w:szCs w:val="16"/>
+                                </w:rPr>
+                                <w:t>www.youtube.com/watch?v=FoxAyiFTdh8</w:t>
+                              </w:r>
+                            </w:hyperlink>
+                            <w:r>
+                              <w:rPr>
+                                <w:sz w:val="16"/>
+                                <w:szCs w:val="16"/>
+                              </w:rPr>
+                              <w:t xml:space="preserve"> </w:t>
+                            </w:r>
+                          </w:p>
+                        </w:txbxContent>
+                      </wps:txbx>
+                      <wps:bodyPr rot="0" vert="horz" wrap="square" lIns="91440" tIns="45720" rIns="91440" bIns="45720" anchor="t" anchorCtr="0">
+                        <a:noAutofit/>
+                      </wps:bodyPr>
+                    </wps:wsp>
+                  </a:graphicData>
+                </a:graphic>
+                <wp14:sizeRelH relativeFrom="margin">
+                  <wp14:pctWidth>0</wp14:pctWidth>
+                </wp14:sizeRelH>
+                <wp14:sizeRelV relativeFrom="margin">
+                  <wp14:pctHeight>0</wp14:pctHeight>
+                </wp14:sizeRelV>
+              </wp:anchor>
+            </w:drawing>
+          </mc:Choice>
+          <mc:Fallback>
+            <w:pict>
+              <v:shape id="_x0000_s1039" type="#_x0000_t202" style="position:absolute;margin-left:-6.55pt;margin-top:-19pt;width:259.75pt;height:18.65pt;z-index:251720704;visibility:visible;mso-wrap-style:square;mso-width-percent:0;mso-height-percent:0;mso-wrap-distance-left:9pt;mso-wrap-distance-top:0;mso-wrap-distance-right:9pt;mso-wrap-distance-bottom:0;mso-position-horizontal:absolute;mso-position-horizontal-relative:text;mso-position-vertical:absolute;mso-position-vertical-relative:text;mso-width-percent:0;mso-height-percent:0;mso-width-relative:margin;mso-height-relative:margin;v-text-anchor:top" o:gfxdata="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" stroked="f">
+                <v:textbox>
+                  <w:txbxContent>
+                    <w:p>
+                      <w:pPr>
+                        <w:rPr>
+                          <w:sz w:val="16"/>
+                          <w:szCs w:val="16"/>
+                        </w:rPr>
+                      </w:pPr>
+                      <w:r>
+                        <w:rPr>
+                          <w:sz w:val="16"/>
+                          <w:szCs w:val="16"/>
+                        </w:rPr>
+                        <w:t xml:space="preserve">Demo op </w:t>
+                      </w:r>
+                      <w:hyperlink r:id="rId86" w:history="1">
+                        <w:r>
+                          <w:rPr>
+                            <w:rStyle w:val="Hyperlink"/>
+                            <w:sz w:val="16"/>
+                            <w:szCs w:val="16"/>
+                          </w:rPr>
+                          <w:t>www.youtube.com/watch?v=FoxAyiFTdh8</w:t>
+                        </w:r>
+                      </w:hyperlink>
+                      <w:r>
+                        <w:rPr>
+                          <w:sz w:val="16"/>
+                          <w:szCs w:val="16"/>
+                        </w:rPr>
+                        <w:t xml:space="preserve"> </w:t>
+                      </w:r>
+                    </w:p>
+                  </w:txbxContent>
+                </v:textbox>
+              </v:shape>
+            </w:pict>
+          </mc:Fallback>
+        </mc:AlternateContent>
+      </w:r>
+      <w:r>
+        <w:rPr>
+          <w:lang w:eastAsia="nl-NL"/>
+        </w:rPr>
+        <w:t>13 Landmeter</w:t>
+      </w:r>
+      <w:r>
+        <w:rPr>
+          <w:lang w:eastAsia="nl-NL"/>
+        </w:rPr>
+        <w:tab/>
+        <w:t>Datablokken</w:t>
+      </w:r>
+    </w:p>
+    <w:p>
+      <w:pPr>
+        <w:pStyle w:val="Kop2"/>
+      </w:pPr>
+      <w:r>
+        <w:rPr>
+          <w:noProof/>
+          <w:lang w:eastAsia="nl-NL"/>
+        </w:rPr>
+        <w:drawing>
+          <wp:anchor distT="0" distB="0" distL="114300" distR="114300" simplePos="0" relativeHeight="251718656" behindDoc="0" locked="0" layoutInCell="1" allowOverlap="1" wp14:anchorId="0C844A33" wp14:editId="4A1F2F83">
+            <wp:simplePos x="0" y="0"/>
+            <wp:positionH relativeFrom="column">
+              <wp:posOffset>4157838</wp:posOffset>
+            </wp:positionH>
+            <wp:positionV relativeFrom="paragraph">
+              <wp:posOffset>88486</wp:posOffset>
+            </wp:positionV>
+            <wp:extent cx="2041634" cy="1510748"/>
+            <wp:effectExtent l="0" t="0" r="0" b="0"/>
+            <wp:wrapNone/>
+            <wp:docPr id="303" name="Picture 303"/>
+            <wp:cNvGraphicFramePr>
+              <a:graphicFrameLocks xmlns:a="http://schemas.openxmlformats.org/drawingml/2006/main" noChangeAspect="1"/>
+            </wp:cNvGraphicFramePr>
+            <a:graphic xmlns:a="http://schemas.openxmlformats.org/drawingml/2006/main">
+              <a:graphicData uri="http://schemas.openxmlformats.org/drawingml/2006/picture">
+                <pic:pic xmlns:pic="http://schemas.openxmlformats.org/drawingml/2006/picture">
+                  <pic:nvPicPr>
+                    <pic:cNvPr id="0" name="13-landmeter-bouw1.jpg"/>
+                    <pic:cNvPicPr/>
+                  </pic:nvPicPr>
+                  <pic:blipFill>
+                    <a:blip r:embed="rId87" cstate="print">
+                      <a:extLst>
+                        <a:ext uri="{28A0092B-C50C-407E-A947-70E740481C1C}">
+                          <a14:useLocalDpi xmlns:a14="http://schemas.microsoft.com/office/drawing/2010/main" val="0"/>
+                        </a:ext>
+                      </a:extLst>
+                    </a:blip>
+                    <a:stretch>
+                      <a:fillRect/>
+                    </a:stretch>
+                  </pic:blipFill>
+                  <pic:spPr>
+                    <a:xfrm>
+                      <a:off x="0" y="0"/>
+                      <a:ext cx="2040137" cy="1509640"/>
+                    </a:xfrm>
+                    <a:prstGeom prst="rect">
+                      <a:avLst/>
+                    </a:prstGeom>
+                  </pic:spPr>
+                </pic:pic>
+              </a:graphicData>
+            </a:graphic>
+            <wp14:sizeRelH relativeFrom="page">
+              <wp14:pctWidth>0</wp14:pctWidth>
+            </wp14:sizeRelH>
+            <wp14:sizeRelV relativeFrom="page">
+              <wp14:pctHeight>0</wp14:pctHeight>
+            </wp14:sizeRelV>
+          </wp:anchor>
+        </w:drawing>
+      </w:r>
+      <w:r>
+        <w:t>Opdracht</w:t>
+      </w:r>
+    </w:p>
+    <w:p>
+      <w:pPr>
+        <w:ind w:right="3225"/>
+      </w:pPr>
+      <w:r>
+        <w:t>Maak een auto met vier wielen, een schakelaar aan de voorkant, en een bumper aan de achterkant.</w:t>
+      </w:r>
+    </w:p>
+    <w:p>
+      <w:pPr>
+        <w:ind w:right="3225"/>
+      </w:pPr>
+      <w:r>
+        <w:t>Het is de bedoeling dat deze auto met zijn bumper tegen de muur van een kamer wordt gezet, dat hij daar vertrekt en net zolang rijdt tot hij aan de overkant is van de kamer is (schakelaar botst tegen muur). Op het display moet dan staan hoelang de kamer is (in centimeters)</w:t>
+      </w:r>
+      <w:r>
+        <w:t>.</w:t>
+      </w:r>
+    </w:p>
+    <w:p>
+      <w:pPr>
+        <w:pStyle w:val="Kop2"/>
+        <w:rPr>
+          <w:lang w:eastAsia="nl-NL"/>
+        </w:rPr>
+      </w:pPr>
+      <w:r>
+        <w:rPr>
+          <w:lang w:eastAsia="nl-NL"/>
+        </w:rPr>
+        <w:t>Programma</w:t>
+      </w:r>
+    </w:p>
+    <w:p>
+      <w:pPr>
+        <w:rPr>
+          <w:lang w:eastAsia="nl-NL"/>
+        </w:rPr>
+      </w:pPr>
+      <w:r>
+        <w:rPr>
+          <w:lang w:eastAsia="nl-NL"/>
+        </w:rPr>
+        <w:t>We beginnen met een eenvoudige versie van het programma</w:t>
+      </w:r>
+      <w:r>
+        <w:rPr>
+          <w:lang w:eastAsia="nl-NL"/>
+        </w:rPr>
+        <w:t>.</w:t>
+      </w:r>
+    </w:p>
+    <w:p>
+      <w:pPr>
+        <w:jc w:val="center"/>
+        <w:rPr>
+          <w:lang w:eastAsia="nl-NL"/>
+        </w:rPr>
+      </w:pPr>
+      <w:r>
+        <w:rPr>
+          <w:noProof/>
+          <w:lang w:eastAsia="nl-NL"/>
+        </w:rPr>
+        <w:drawing>
+          <wp:inline distT="0" distB="0" distL="0" distR="0">
+            <wp:extent cx="5636242" cy="1296000"/>
+            <wp:effectExtent l="0" t="0" r="3175" b="0"/>
+            <wp:docPr id="49" name="Picture 49"/>
+            <wp:cNvGraphicFramePr>
+              <a:graphicFrameLocks xmlns:a="http://schemas.openxmlformats.org/drawingml/2006/main" noChangeAspect="1"/>
+            </wp:cNvGraphicFramePr>
+            <a:graphic xmlns:a="http://schemas.openxmlformats.org/drawingml/2006/main">
+              <a:graphicData uri="http://schemas.openxmlformats.org/drawingml/2006/picture">
+                <pic:pic xmlns:pic="http://schemas.openxmlformats.org/drawingml/2006/picture">
+                  <pic:nvPicPr>
+                    <pic:cNvPr id="0" name="13-landmeter-prog1.png"/>
+                    <pic:cNvPicPr/>
+                  </pic:nvPicPr>
+                  <pic:blipFill>
+                    <a:blip r:embed="rId88">
+                      <a:extLst>
+                        <a:ext uri="{28A0092B-C50C-407E-A947-70E740481C1C}">
+                          <a14:useLocalDpi xmlns:a14="http://schemas.microsoft.com/office/drawing/2010/main" val="0"/>
+                        </a:ext>
+                      </a:extLst>
+                    </a:blip>
+                    <a:stretch>
+                      <a:fillRect/>
+                    </a:stretch>
+                  </pic:blipFill>
+                  <pic:spPr>
+                    <a:xfrm>
+                      <a:off x="0" y="0"/>
+                      <a:ext cx="5636242" cy="1296000"/>
+                    </a:xfrm>
+                    <a:prstGeom prst="rect">
+                      <a:avLst/>
+                    </a:prstGeom>
+                  </pic:spPr>
+                </pic:pic>
+              </a:graphicData>
+            </a:graphic>
+          </wp:inline>
+        </w:drawing>
+      </w:r>
+    </w:p>
+    <w:p>
+      <w:pPr>
+        <w:rPr>
+          <w:lang w:eastAsia="nl-NL"/>
+        </w:rPr>
+      </w:pPr>
+      <w:r>
+        <w:rPr>
+          <w:lang w:eastAsia="nl-NL"/>
+        </w:rPr>
+        <w:t xml:space="preserve">Het eerste gele blok zet de “kilometerteller” van motor B op 0, het tweede blok vraagt de eindstand op. Dit </w:t>
+      </w:r>
+      <w:r>
+        <w:rPr>
+          <w:i/>
+          <w:lang w:eastAsia="nl-NL"/>
+        </w:rPr>
+        <w:t>getal</w:t>
+      </w:r>
+      <w:r>
+        <w:rPr>
+          <w:lang w:eastAsia="nl-NL"/>
+        </w:rPr>
+        <w:t xml:space="preserve"> wordt eerst (rode blok) omgezet in een </w:t>
+      </w:r>
+      <w:r>
+        <w:rPr>
+          <w:i/>
+          <w:lang w:eastAsia="nl-NL"/>
+        </w:rPr>
+        <w:t>tekst</w:t>
+      </w:r>
+      <w:r>
+        <w:rPr>
+          <w:lang w:eastAsia="nl-NL"/>
+        </w:rPr>
+        <w:t>, daarna wordt de tekst op het beeldscherm gezet:</w:t>
+      </w:r>
+    </w:p>
+    <w:p>
+      <w:pPr>
+        <w:jc w:val="center"/>
+        <w:rPr>
+          <w:lang w:eastAsia="nl-NL"/>
+        </w:rPr>
+      </w:pPr>
+      <w:r>
+        <w:rPr>
+          <w:noProof/>
+          <w:lang w:eastAsia="nl-NL"/>
+        </w:rPr>
+        <w:drawing>
+          <wp:inline distT="0" distB="0" distL="0" distR="0">
+            <wp:extent cx="4094000" cy="828000"/>
+            <wp:effectExtent l="0" t="0" r="1905" b="0"/>
+            <wp:docPr id="293" name="Picture 293"/>
+            <wp:cNvGraphicFramePr>
+              <a:graphicFrameLocks xmlns:a="http://schemas.openxmlformats.org/drawingml/2006/main" noChangeAspect="1"/>
+            </wp:cNvGraphicFramePr>
+            <a:graphic xmlns:a="http://schemas.openxmlformats.org/drawingml/2006/main">
+              <a:graphicData uri="http://schemas.openxmlformats.org/drawingml/2006/picture">
+                <pic:pic xmlns:pic="http://schemas.openxmlformats.org/drawingml/2006/picture">
+                  <pic:nvPicPr>
+                    <pic:cNvPr id="0" name="13-landmeter-prog2.png"/>
+                    <pic:cNvPicPr/>
+                  </pic:nvPicPr>
+                  <pic:blipFill>
+                    <a:blip r:embed="rId89">
+                      <a:extLst>
+                        <a:ext uri="{28A0092B-C50C-407E-A947-70E740481C1C}">
+                          <a14:useLocalDpi xmlns:a14="http://schemas.microsoft.com/office/drawing/2010/main" val="0"/>
+                        </a:ext>
+                      </a:extLst>
+                    </a:blip>
+                    <a:stretch>
+                      <a:fillRect/>
+                    </a:stretch>
+                  </pic:blipFill>
+                  <pic:spPr>
+                    <a:xfrm>
+                      <a:off x="0" y="0"/>
+                      <a:ext cx="4094000" cy="828000"/>
+                    </a:xfrm>
+                    <a:prstGeom prst="rect">
+                      <a:avLst/>
+                    </a:prstGeom>
+                  </pic:spPr>
+                </pic:pic>
+              </a:graphicData>
+            </a:graphic>
+          </wp:inline>
+        </w:drawing>
+      </w:r>
+    </w:p>
+    <w:p>
+      <w:pPr>
+        <w:pStyle w:val="Kop2"/>
+        <w:rPr>
+          <w:lang w:eastAsia="nl-NL"/>
+        </w:rPr>
+      </w:pPr>
+      <w:r>
+        <w:rPr>
+          <w:lang w:eastAsia="nl-NL"/>
+        </w:rPr>
+        <w:t>Rekenen</w:t>
+      </w:r>
+    </w:p>
+    <w:p>
+      <w:pPr>
+        <w:rPr>
+          <w:lang w:eastAsia="nl-NL"/>
+        </w:rPr>
+      </w:pPr>
+      <w:r>
+        <w:rPr>
+          <w:lang w:eastAsia="nl-NL"/>
+        </w:rPr>
+        <w:t xml:space="preserve">Als we deze </w:t>
+      </w:r>
+      <w:r>
+        <w:rPr>
+          <w:lang w:eastAsia="nl-NL"/>
+        </w:rPr>
+        <w:t>auto</w:t>
+      </w:r>
+      <w:r>
+        <w:rPr>
+          <w:lang w:eastAsia="nl-NL"/>
+        </w:rPr>
+        <w:t xml:space="preserve"> nu </w:t>
+      </w:r>
+      <w:r>
+        <w:rPr>
+          <w:lang w:eastAsia="nl-NL"/>
+        </w:rPr>
+        <w:t xml:space="preserve">van muur naar muur (2 meter uit elkaar) laten rijden </w:t>
+      </w:r>
+      <w:r>
+        <w:rPr>
+          <w:lang w:eastAsia="nl-NL"/>
+        </w:rPr>
+        <w:t>staat er zoiets als 3654 op het scherm. Dat is het aantal graden dat de wielen gedraaid hebben. En nu moeten we even denken en rekenen.</w:t>
+      </w:r>
+    </w:p>
+    <w:p>
+      <w:pPr>
+        <w:pStyle w:val="ListParagraph"/>
+        <w:numPr>
+          <w:ilvl w:val="0"/>
+          <w:numId w:val="15"/>
+        </w:numPr>
+        <w:rPr>
+          <w:lang w:eastAsia="nl-NL"/>
+        </w:rPr>
+      </w:pPr>
+      <w:r>
+        <w:rPr>
+          <w:lang w:eastAsia="nl-NL"/>
+        </w:rPr>
+        <w:t>Onze auto heeft niet 2 meter gereden. Hij is namelijk 25cm lang en heeft dus maar 175cm gereden.</w:t>
+      </w:r>
+    </w:p>
+    <w:p>
+      <w:pPr>
+        <w:pStyle w:val="ListParagraph"/>
+        <w:numPr>
+          <w:ilvl w:val="0"/>
+          <w:numId w:val="15"/>
+        </w:numPr>
+        <w:rPr>
+          <w:lang w:eastAsia="nl-NL"/>
+        </w:rPr>
+      </w:pPr>
+      <w:r>
+        <w:rPr>
+          <w:lang w:eastAsia="nl-NL"/>
+        </w:rPr>
+        <w:t>Dus 3654 graden draaien levert 175cm ofwel, 1 graad levert 175/3654 = 0,0479cm.</w:t>
+      </w:r>
+    </w:p>
+    <w:p>
+      <w:pPr>
+        <w:pStyle w:val="ListParagraph"/>
+        <w:numPr>
+          <w:ilvl w:val="0"/>
+          <w:numId w:val="15"/>
+        </w:numPr>
+        <w:rPr>
+          <w:lang w:eastAsia="nl-NL"/>
+        </w:rPr>
+      </w:pPr>
+      <w:r>
+        <w:rPr>
+          <w:lang w:eastAsia="nl-NL"/>
+        </w:rPr>
+        <w:t>Als we het aantal graden met 0,0479 vermenigvuldigen weten we het aantal gereden centimeters.</w:t>
+      </w:r>
+    </w:p>
+    <w:p>
+      <w:pPr>
+        <w:pStyle w:val="ListParagraph"/>
+        <w:numPr>
+          <w:ilvl w:val="0"/>
+          <w:numId w:val="15"/>
+        </w:numPr>
+        <w:rPr>
+          <w:lang w:eastAsia="nl-NL"/>
+        </w:rPr>
+      </w:pPr>
+      <w:r>
+        <w:rPr>
+          <w:lang w:eastAsia="nl-NL"/>
+        </w:rPr>
+        <w:t>Helaas mag × 0,0479 niet, dus doen we × 479 / 10 000.</w:t>
+      </w:r>
+    </w:p>
+    <w:p>
+      <w:pPr>
+        <w:pStyle w:val="ListParagraph"/>
+        <w:numPr>
+          <w:ilvl w:val="0"/>
+          <w:numId w:val="15"/>
+        </w:numPr>
+        <w:rPr>
+          <w:lang w:eastAsia="nl-NL"/>
+        </w:rPr>
+      </w:pPr>
+      <w:r>
+        <w:rPr>
+          <w:lang w:eastAsia="nl-NL"/>
+        </w:rPr>
+        <w:t>En dan moet er nog 25cm bij voor de lengte van de auto</w:t>
+      </w:r>
+      <w:r>
+        <w:rPr>
+          <w:lang w:eastAsia="nl-NL"/>
+        </w:rPr>
+        <w:t>.</w:t>
+      </w:r>
+    </w:p>
+    <w:p>
+      <w:pPr>
+        <w:rPr>
+          <w:lang w:eastAsia="nl-NL"/>
+        </w:rPr>
+      </w:pPr>
+      <w:r>
+        <w:rPr>
+          <w:lang w:eastAsia="nl-NL"/>
+        </w:rPr>
+        <w:t xml:space="preserve">Kortom, we moeten drie (oranje) reken blokken tussen de gele (lees) en de rode </w:t>
+      </w:r>
+      <w:r>
+        <w:rPr>
+          <w:lang w:eastAsia="nl-NL"/>
+        </w:rPr>
+        <w:t>(</w:t>
+      </w:r>
+      <w:r>
+        <w:rPr>
+          <w:lang w:eastAsia="nl-NL"/>
+        </w:rPr>
+        <w:t>omzetter</w:t>
+      </w:r>
+      <w:r>
+        <w:rPr>
+          <w:lang w:eastAsia="nl-NL"/>
+        </w:rPr>
+        <w:t xml:space="preserve">) </w:t>
+      </w:r>
+      <w:r>
+        <w:rPr>
+          <w:lang w:eastAsia="nl-NL"/>
+        </w:rPr>
+        <w:t>plaatsen</w:t>
+      </w:r>
+      <w:r>
+        <w:rPr>
+          <w:lang w:eastAsia="nl-NL"/>
+        </w:rPr>
+        <w:t>:</w:t>
+      </w:r>
+    </w:p>
+    <w:p>
+      <w:pPr>
+        <w:jc w:val="center"/>
+        <w:rPr>
+          <w:lang w:eastAsia="nl-NL"/>
+        </w:rPr>
+      </w:pPr>
+      <w:r>
+        <w:rPr>
+          <w:noProof/>
+          <w:lang w:eastAsia="nl-NL"/>
+        </w:rPr>
+        <mc:AlternateContent>
+          <mc:Choice Requires="wps">
+            <w:drawing>
+              <wp:anchor distT="0" distB="0" distL="114300" distR="114300" simplePos="0" relativeHeight="251722752" behindDoc="0" locked="0" layoutInCell="1" allowOverlap="1" wp14:anchorId="61D703C0" wp14:editId="10B7CE58">
+                <wp:simplePos x="0" y="0"/>
+                <wp:positionH relativeFrom="column">
+                  <wp:posOffset>4927821</wp:posOffset>
+                </wp:positionH>
+                <wp:positionV relativeFrom="paragraph">
+                  <wp:posOffset>77553</wp:posOffset>
+                </wp:positionV>
+                <wp:extent cx="1630017" cy="675861"/>
+                <wp:effectExtent l="38100" t="38100" r="123190" b="105410"/>
+                <wp:wrapNone/>
+                <wp:docPr id="305" name="Text Box 2"/>
+                <wp:cNvGraphicFramePr>
+                  <a:graphicFrameLocks xmlns:a="http://schemas.openxmlformats.org/drawingml/2006/main"/>
+                </wp:cNvGraphicFramePr>
+                <a:graphic xmlns:a="http://schemas.openxmlformats.org/drawingml/2006/main">
+                  <a:graphicData uri="http://schemas.microsoft.com/office/word/2010/wordprocessingShape">
+                    <wps:wsp>
+                      <wps:cNvSpPr txBox="1">
+                        <a:spLocks noChangeArrowheads="1"/>
+                      </wps:cNvSpPr>
+                      <wps:spPr bwMode="auto">
+                        <a:xfrm>
+                          <a:off x="0" y="0"/>
+                          <a:ext cx="1630017" cy="675861"/>
+                        </a:xfrm>
+                        <a:prstGeom prst="rect">
+                          <a:avLst/>
+                        </a:prstGeom>
+                        <a:solidFill>
+                          <a:schemeClr val="accent6">
+                            <a:lumMod val="40000"/>
+                            <a:lumOff val="60000"/>
+                          </a:schemeClr>
+                        </a:solidFill>
+                        <a:ln w="9525">
+                          <a:solidFill>
+                            <a:srgbClr val="000000"/>
+                          </a:solidFill>
+                          <a:miter lim="800000"/>
+                          <a:headEnd/>
+                          <a:tailEnd/>
+                        </a:ln>
+                        <a:effectLst>
+                          <a:outerShdw blurRad="50800" dist="38100" dir="2700000" algn="tl" rotWithShape="0">
+                            <a:prstClr val="black">
+                              <a:alpha val="40000"/>
+                            </a:prstClr>
+                          </a:outerShdw>
+                        </a:effectLst>
+                      </wps:spPr>
+                      <wps:txbx>
+                        <w:txbxContent>
+                          <w:p>
+                            <w:pPr>
+                              <w:rPr>
+                                <w:sz w:val="18"/>
+                              </w:rPr>
+                            </w:pPr>
+                            <w:r>
+                              <w:rPr>
+                                <w:b/>
+                                <w:sz w:val="18"/>
+                              </w:rPr>
+                              <w:t>Pro Tip</w:t>
+                            </w:r>
+                            <w:r>
+                              <w:rPr>
+                                <w:sz w:val="18"/>
+                              </w:rPr>
+                              <w:t xml:space="preserve">: </w:t>
+                            </w:r>
+                            <w:r>
+                              <w:rPr>
+                                <w:sz w:val="18"/>
+                              </w:rPr>
+                              <w:t>Als jouw auto een andere lengte heeft, of een andere maat wielen, moet je je eigen getallen bepalen!</w:t>
+                            </w:r>
+                          </w:p>
+                          <w:p>
+                            <w:pPr>
+                              <w:rPr>
+                                <w:sz w:val="18"/>
+                              </w:rPr>
+                            </w:pPr>
+                          </w:p>
+                        </w:txbxContent>
+                      </wps:txbx>
+                      <wps:bodyPr rot="0" vert="horz" wrap="square" lIns="36000" tIns="36000" rIns="36000" bIns="36000" anchor="t" anchorCtr="0">
+                        <a:noAutofit/>
+                      </wps:bodyPr>
+                    </wps:wsp>
+                  </a:graphicData>
+                </a:graphic>
+                <wp14:sizeRelH relativeFrom="margin">
+                  <wp14:pctWidth>0</wp14:pctWidth>
+                </wp14:sizeRelH>
+                <wp14:sizeRelV relativeFrom="margin">
+                  <wp14:pctHeight>0</wp14:pctHeight>
+                </wp14:sizeRelV>
+              </wp:anchor>
+            </w:drawing>
+          </mc:Choice>
+          <mc:Fallback>
+            <w:pict>
+              <v:shape id="_x0000_s1040" type="#_x0000_t202" style="position:absolute;left:0;text-align:left;margin-left:388pt;margin-top:6.1pt;width:128.35pt;height:53.2pt;z-index:251722752;visibility:visible;mso-wrap-style:square;mso-width-percent:0;mso-height-percent:0;mso-wrap-distance-left:9pt;mso-wrap-distance-top:0;mso-wrap-distance-right:9pt;mso-wrap-distance-bottom:0;mso-position-horizontal:absolute;mso-position-horizontal-relative:text;mso-position-vertical:absolute;mso-position-vertical-relative:text;mso-width-percent:0;mso-height-percent:0;mso-width-relative:margin;mso-height-relative:margin;v-text-anchor:top" o:gfxdata="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" fillcolor="#fbd4b4 [1305]">
+                <v:shadow on="t" color="black" opacity="26214f" origin="-.5,-.5" offset=".74836mm,.74836mm"/>
+                <v:textbox inset="1mm,1mm,1mm,1mm">
+                  <w:txbxContent>
+                    <w:p>
+                      <w:pPr>
+                        <w:rPr>
+                          <w:sz w:val="18"/>
+                        </w:rPr>
+                      </w:pPr>
+                      <w:r>
+                        <w:rPr>
+                          <w:b/>
+                          <w:sz w:val="18"/>
+                        </w:rPr>
+                        <w:t>Pro Tip</w:t>
+                      </w:r>
+                      <w:r>
+                        <w:rPr>
+                          <w:sz w:val="18"/>
+                        </w:rPr>
+                        <w:t xml:space="preserve">: </w:t>
+                      </w:r>
+                      <w:r>
+                        <w:rPr>
+                          <w:sz w:val="18"/>
+                        </w:rPr>
+                        <w:t>Als jouw auto een andere lengte heeft, of een andere maat wielen, moet je je eigen getallen bepalen!</w:t>
+                      </w:r>
+                    </w:p>
+                    <w:p>
+                      <w:pPr>
+                        <w:rPr>
+                          <w:sz w:val="18"/>
+                        </w:rPr>
+                      </w:pPr>
+                    </w:p>
+                  </w:txbxContent>
+                </v:textbox>
+              </v:shape>
+            </w:pict>
+          </mc:Fallback>
+        </mc:AlternateContent>
+      </w:r>
+      <w:r>
+        <w:rPr>
+          <w:noProof/>
+          <w:lang w:eastAsia="nl-NL"/>
+        </w:rPr>
+        <w:drawing>
+          <wp:inline distT="0" distB="0" distL="0" distR="0" wp14:anchorId="5B0F0858" wp14:editId="6ABFECA3">
+            <wp:extent cx="3459413" cy="1008000"/>
+            <wp:effectExtent l="0" t="0" r="8255" b="1905"/>
+            <wp:docPr id="300" name="Picture 300"/>
+            <wp:cNvGraphicFramePr>
+              <a:graphicFrameLocks xmlns:a="http://schemas.openxmlformats.org/drawingml/2006/main" noChangeAspect="1"/>
+            </wp:cNvGraphicFramePr>
+            <a:graphic xmlns:a="http://schemas.openxmlformats.org/drawingml/2006/main">
+              <a:graphicData uri="http://schemas.openxmlformats.org/drawingml/2006/picture">
+                <pic:pic xmlns:pic="http://schemas.openxmlformats.org/drawingml/2006/picture">
+                  <pic:nvPicPr>
+                    <pic:cNvPr id="0" name="13-landmeter-prog3.png"/>
+                    <pic:cNvPicPr/>
+                  </pic:nvPicPr>
+                  <pic:blipFill>
+                    <a:blip r:embed="rId90">
+                      <a:extLst>
+                        <a:ext uri="{28A0092B-C50C-407E-A947-70E740481C1C}">
+                          <a14:useLocalDpi xmlns:a14="http://schemas.microsoft.com/office/drawing/2010/main" val="0"/>
+                        </a:ext>
+                      </a:extLst>
+                    </a:blip>
+                    <a:stretch>
+                      <a:fillRect/>
+                    </a:stretch>
+                  </pic:blipFill>
+                  <pic:spPr>
+                    <a:xfrm>
+                      <a:off x="0" y="0"/>
+                      <a:ext cx="3459413" cy="1008000"/>
+                    </a:xfrm>
+                    <a:prstGeom prst="rect">
+                      <a:avLst/>
+                    </a:prstGeom>
+                  </pic:spPr>
+                </pic:pic>
+              </a:graphicData>
+            </a:graphic>
+          </wp:inline>
+        </w:drawing>
+      </w:r>
+    </w:p>
+    <w:p>
+      <w:pPr>
+        <w:pStyle w:val="Kop1"/>
+        <w:rPr>
+          <w:lang w:eastAsia="nl-NL"/>
+        </w:rPr>
+      </w:pPr>
+      <w:r>
+        <w:rPr>
+          <w:lang w:eastAsia="nl-NL"/>
+        </w:rPr>
+        <w:lastRenderedPageBreak/>
+        <w:t>14 Remmen</w:t>
+      </w:r>
+      <w:r>
+        <w:rPr>
+          <w:lang w:eastAsia="nl-NL"/>
+        </w:rPr>
+        <w:tab/>
+        <w:t>Parallel</w:t>
+      </w:r>
+    </w:p>
+    <w:p>
+      <w:pPr>
+        <w:pStyle w:val="Kop2"/>
+      </w:pPr>
+      <w:r>
+        <w:t>Opdracht</w:t>
+      </w:r>
+    </w:p>
+    <w:p>
+      <w:pPr>
+        <w:ind w:right="3225"/>
+      </w:pPr>
+      <w:r>
+        <w:t>Maak een auto met vier wielen en twee sensoren aan de voorkant: een schakelaar en de ultrasone sensor (afstands meter).</w:t>
+      </w:r>
+    </w:p>
+    <w:p>
+      <w:pPr>
+        <w:ind w:right="3225"/>
+      </w:pPr>
+      <w:r>
+        <w:t xml:space="preserve">Het is de bedoeling dat deze auto </w:t>
+      </w:r>
+      <w:r>
+        <w:t>op top snelheid rijdt, tot de ultrasone sensor een muur aan ziet komen. Hoe dichter de auto bij de muur komt, hoe langzamer hij gaat rijden. Als de schakelaar de muur raakt, dan stopt de auto.</w:t>
+      </w:r>
+    </w:p>
+    <w:p>
+      <w:pPr>
+        <w:pStyle w:val="Kop2"/>
+        <w:rPr>
+          <w:lang w:eastAsia="nl-NL"/>
+        </w:rPr>
+      </w:pPr>
+      <w:bookmarkStart w:id="0" w:name="_GoBack"/>
+      <w:bookmarkEnd w:id="0"/>
+    </w:p>
+    <w:p>
+      <w:pPr>
+        <w:pStyle w:val="Kop1"/>
+        <w:rPr>
+          <w:lang w:eastAsia="nl-NL"/>
+        </w:rPr>
+      </w:pPr>
+      <w:r>
+        <w:rPr>
           <w:lang w:eastAsia="nl-NL"/>
         </w:rPr>
         <w:lastRenderedPageBreak/>
@@ -8886,19 +9737,6 @@
         <w:rPr>
           <w:lang w:eastAsia="nl-NL"/>
         </w:rPr>
-        <w:t>13 Auto die lengte kamer meet met rijden – rotatie sensor delen door wielomtrek; lengte auto erbij optellen</w:t>
-      </w:r>
-    </w:p>
-    <w:p>
-      <w:pPr>
-        <w:rPr>
-          <w:lang w:eastAsia="nl-NL"/>
-        </w:rPr>
-      </w:pPr>
-      <w:r>
-        <w:rPr>
-          <w:lang w:eastAsia="nl-NL"/>
-        </w:rPr>
         <w:t>14 Rotatie sensor, delen, cijfers voorlezen</w:t>
       </w:r>
     </w:p>
@@ -8974,7 +9812,7 @@
       </w:r>
     </w:p>
     <w:sectPr>
-      <w:footerReference w:type="default" r:id="rId85"/>
+      <w:footerReference w:type="default" r:id="rId91"/>
       <w:pgSz w:w="11906" w:h="16838"/>
       <w:pgMar w:top="1440" w:right="1080" w:bottom="1440" w:left="1080" w:header="708" w:footer="708" w:gutter="0"/>
       <w:cols w:space="708"/>
@@ -10414,6 +11252,119 @@
     </w:lvl>
   </w:abstractNum>
   <w:abstractNum w:abstractNumId="12">
+    <w:nsid w:val="6AF32E95"/>
+    <w:multiLevelType w:val="hybridMultilevel"/>
+    <w:tmpl w:val="A2F64152"/>
+    <w:lvl w:ilvl="0" w:tplc="04130001">
+      <w:start w:val="1"/>
+      <w:numFmt w:val="bullet"/>
+      <w:lvlText w:val=""/>
+      <w:lvlJc w:val="left"/>
+      <w:pPr>
+        <w:ind w:left="720" w:hanging="360"/>
+      </w:pPr>
+      <w:rPr>
+        <w:rFonts w:ascii="Symbol" w:hAnsi="Symbol" w:hint="default"/>
+      </w:rPr>
+    </w:lvl>
+    <w:lvl w:ilvl="1" w:tplc="04130003" w:tentative="1">
+      <w:start w:val="1"/>
+      <w:numFmt w:val="bullet"/>
+      <w:lvlText w:val="o"/>
+      <w:lvlJc w:val="left"/>
+      <w:pPr>
+        <w:ind w:left="1440" w:hanging="360"/>
+      </w:pPr>
+      <w:rPr>
+        <w:rFonts w:ascii="Courier New" w:hAnsi="Courier New" w:cs="Courier New" w:hint="default"/>
+      </w:rPr>
+    </w:lvl>
+    <w:lvl w:ilvl="2" w:tplc="04130005" w:tentative="1">
+      <w:start w:val="1"/>
+      <w:numFmt w:val="bullet"/>
+      <w:lvlText w:val=""/>
+      <w:lvlJc w:val="left"/>
+      <w:pPr>
+        <w:ind w:left="2160" w:hanging="360"/>
+      </w:pPr>
+      <w:rPr>
+        <w:rFonts w:ascii="Wingdings" w:hAnsi="Wingdings" w:hint="default"/>
+      </w:rPr>
+    </w:lvl>
+    <w:lvl w:ilvl="3" w:tplc="04130001" w:tentative="1">
+      <w:start w:val="1"/>
+      <w:numFmt w:val="bullet"/>
+      <w:lvlText w:val=""/>
+      <w:lvlJc w:val="left"/>
+      <w:pPr>
+        <w:ind w:left="2880" w:hanging="360"/>
+      </w:pPr>
+      <w:rPr>
+        <w:rFonts w:ascii="Symbol" w:hAnsi="Symbol" w:hint="default"/>
+      </w:rPr>
+    </w:lvl>
+    <w:lvl w:ilvl="4" w:tplc="04130003" w:tentative="1">
+      <w:start w:val="1"/>
+      <w:numFmt w:val="bullet"/>
+      <w:lvlText w:val="o"/>
+      <w:lvlJc w:val="left"/>
+      <w:pPr>
+        <w:ind w:left="3600" w:hanging="360"/>
+      </w:pPr>
+      <w:rPr>
+        <w:rFonts w:ascii="Courier New" w:hAnsi="Courier New" w:cs="Courier New" w:hint="default"/>
+      </w:rPr>
+    </w:lvl>
+    <w:lvl w:ilvl="5" w:tplc="04130005" w:tentative="1">
+      <w:start w:val="1"/>
+      <w:numFmt w:val="bullet"/>
+      <w:lvlText w:val=""/>
+      <w:lvlJc w:val="left"/>
+      <w:pPr>
+        <w:ind w:left="4320" w:hanging="360"/>
+      </w:pPr>
+      <w:rPr>
+        <w:rFonts w:ascii="Wingdings" w:hAnsi="Wingdings" w:hint="default"/>
+      </w:rPr>
+    </w:lvl>
+    <w:lvl w:ilvl="6" w:tplc="04130001" w:tentative="1">
+      <w:start w:val="1"/>
+      <w:numFmt w:val="bullet"/>
+      <w:lvlText w:val=""/>
+      <w:lvlJc w:val="left"/>
+      <w:pPr>
+        <w:ind w:left="5040" w:hanging="360"/>
+      </w:pPr>
+      <w:rPr>
+        <w:rFonts w:ascii="Symbol" w:hAnsi="Symbol" w:hint="default"/>
+      </w:rPr>
+    </w:lvl>
+    <w:lvl w:ilvl="7" w:tplc="04130003" w:tentative="1">
+      <w:start w:val="1"/>
+      <w:numFmt w:val="bullet"/>
+      <w:lvlText w:val="o"/>
+      <w:lvlJc w:val="left"/>
+      <w:pPr>
+        <w:ind w:left="5760" w:hanging="360"/>
+      </w:pPr>
+      <w:rPr>
+        <w:rFonts w:ascii="Courier New" w:hAnsi="Courier New" w:cs="Courier New" w:hint="default"/>
+      </w:rPr>
+    </w:lvl>
+    <w:lvl w:ilvl="8" w:tplc="04130005" w:tentative="1">
+      <w:start w:val="1"/>
+      <w:numFmt w:val="bullet"/>
+      <w:lvlText w:val=""/>
+      <w:lvlJc w:val="left"/>
+      <w:pPr>
+        <w:ind w:left="6480" w:hanging="360"/>
+      </w:pPr>
+      <w:rPr>
+        <w:rFonts w:ascii="Wingdings" w:hAnsi="Wingdings" w:hint="default"/>
+      </w:rPr>
+    </w:lvl>
+  </w:abstractNum>
+  <w:abstractNum w:abstractNumId="13">
     <w:nsid w:val="7B053780"/>
     <w:multiLevelType w:val="hybridMultilevel"/>
     <w:tmpl w:val="E4F2DB82"/>
@@ -10526,7 +11477,7 @@
       </w:rPr>
     </w:lvl>
   </w:abstractNum>
-  <w:abstractNum w:abstractNumId="13">
+  <w:abstractNum w:abstractNumId="14">
     <w:nsid w:val="7FAF23A4"/>
     <w:multiLevelType w:val="hybridMultilevel"/>
     <w:tmpl w:val="246EE9DA"/>
@@ -10646,13 +11597,13 @@
     <w:abstractNumId w:val="5"/>
   </w:num>
   <w:num w:numId="3">
-    <w:abstractNumId w:val="12"/>
+    <w:abstractNumId w:val="13"/>
   </w:num>
   <w:num w:numId="4">
     <w:abstractNumId w:val="9"/>
   </w:num>
   <w:num w:numId="5">
-    <w:abstractNumId w:val="13"/>
+    <w:abstractNumId w:val="14"/>
   </w:num>
   <w:num w:numId="6">
     <w:abstractNumId w:val="1"/>
@@ -10680,6 +11631,9 @@
   </w:num>
   <w:num w:numId="14">
     <w:abstractNumId w:val="11"/>
+  </w:num>
+  <w:num w:numId="15">
+    <w:abstractNumId w:val="12"/>
   </w:num>
 </w:numbering>
 </file>

</xml_diff>

<commit_message>
Opdrachten09.docx - exercise 00-14 - 2014-04-20
</commit_message>
<xml_diff>
--- a/nxt/legoclub/LegoClub.docx
+++ b/nxt/legoclub/LegoClub.docx
@@ -4,6 +4,13 @@
   <w:body>
     <w:p>
       <w:pPr>
+        <w:pStyle w:val="Kop1Before"/>
+      </w:pPr>
+      <w:bookmarkStart w:id="0" w:name="_GoBack"/>
+      <w:bookmarkEnd w:id="0"/>
+    </w:p>
+    <w:p>
+      <w:pPr>
         <w:pStyle w:val="Kop1"/>
       </w:pPr>
       <w:r>
@@ -29,7 +36,7 @@
           <w:lang w:eastAsia="nl-NL"/>
         </w:rPr>
         <w:drawing>
-          <wp:anchor distT="0" distB="0" distL="114300" distR="114300" simplePos="0" relativeHeight="251673600" behindDoc="0" locked="0" layoutInCell="1" allowOverlap="1" wp14:anchorId="5B0C0D1F" wp14:editId="7860424A">
+          <wp:anchor distT="0" distB="0" distL="114300" distR="114300" simplePos="0" relativeHeight="251673600" behindDoc="0" locked="0" layoutInCell="1" allowOverlap="1" wp14:anchorId="5D73D35E" wp14:editId="3F80ABE5">
             <wp:simplePos x="0" y="0"/>
             <wp:positionH relativeFrom="column">
               <wp:posOffset>4720590</wp:posOffset>
@@ -131,7 +138,7 @@
           <w:lang w:eastAsia="nl-NL"/>
         </w:rPr>
         <w:drawing>
-          <wp:anchor distT="0" distB="0" distL="114300" distR="114300" simplePos="0" relativeHeight="251671552" behindDoc="0" locked="0" layoutInCell="1" allowOverlap="1" wp14:anchorId="1FDBFD88" wp14:editId="559A0C91">
+          <wp:anchor distT="0" distB="0" distL="114300" distR="114300" simplePos="0" relativeHeight="251671552" behindDoc="0" locked="0" layoutInCell="1" allowOverlap="1" wp14:anchorId="464F3580" wp14:editId="67C44A03">
             <wp:simplePos x="0" y="0"/>
             <wp:positionH relativeFrom="column">
               <wp:posOffset>4911725</wp:posOffset>
@@ -213,7 +220,7 @@
           <w:lang w:eastAsia="nl-NL"/>
         </w:rPr>
         <w:drawing>
-          <wp:anchor distT="0" distB="0" distL="114300" distR="114300" simplePos="0" relativeHeight="251672576" behindDoc="0" locked="0" layoutInCell="1" allowOverlap="1" wp14:anchorId="11E0FF6E" wp14:editId="7FB3CFE3">
+          <wp:anchor distT="0" distB="0" distL="114300" distR="114300" simplePos="0" relativeHeight="251672576" behindDoc="0" locked="0" layoutInCell="1" allowOverlap="1" wp14:anchorId="70583F1C" wp14:editId="047A1634">
             <wp:simplePos x="0" y="0"/>
             <wp:positionH relativeFrom="column">
               <wp:posOffset>3672840</wp:posOffset>
@@ -291,7 +298,7 @@
           <w:lang w:eastAsia="nl-NL"/>
         </w:rPr>
         <w:drawing>
-          <wp:anchor distT="0" distB="0" distL="114300" distR="114300" simplePos="0" relativeHeight="251674624" behindDoc="0" locked="0" layoutInCell="1" allowOverlap="1" wp14:anchorId="303B28C2" wp14:editId="68976687">
+          <wp:anchor distT="0" distB="0" distL="114300" distR="114300" simplePos="0" relativeHeight="251674624" behindDoc="0" locked="0" layoutInCell="1" allowOverlap="1" wp14:anchorId="5AB27446" wp14:editId="0B2381CB">
             <wp:simplePos x="0" y="0"/>
             <wp:positionH relativeFrom="column">
               <wp:posOffset>4841875</wp:posOffset>
@@ -397,7 +404,7 @@
           <w:lang w:eastAsia="nl-NL"/>
         </w:rPr>
         <w:drawing>
-          <wp:anchor distT="0" distB="0" distL="114300" distR="114300" simplePos="0" relativeHeight="251675648" behindDoc="0" locked="0" layoutInCell="1" allowOverlap="1" wp14:anchorId="134530E6" wp14:editId="60719196">
+          <wp:anchor distT="0" distB="0" distL="114300" distR="114300" simplePos="0" relativeHeight="251675648" behindDoc="0" locked="0" layoutInCell="1" allowOverlap="1" wp14:anchorId="6C36EC7C" wp14:editId="121B438A">
             <wp:simplePos x="0" y="0"/>
             <wp:positionH relativeFrom="column">
               <wp:posOffset>5396865</wp:posOffset>
@@ -532,7 +539,7 @@
         <mc:AlternateContent>
           <mc:Choice Requires="wps">
             <w:drawing>
-              <wp:anchor distT="0" distB="0" distL="114300" distR="114300" simplePos="0" relativeHeight="251677696" behindDoc="0" locked="0" layoutInCell="1" allowOverlap="1" wp14:anchorId="7FEB23DF" wp14:editId="7ACC0FEE">
+              <wp:anchor distT="0" distB="0" distL="114300" distR="114300" simplePos="0" relativeHeight="251677696" behindDoc="0" locked="0" layoutInCell="1" allowOverlap="1" wp14:anchorId="3AFACD97" wp14:editId="42ADE622">
                 <wp:simplePos x="0" y="0"/>
                 <wp:positionH relativeFrom="column">
                   <wp:posOffset>4305935</wp:posOffset>
@@ -677,7 +684,7 @@
           <w:lang w:eastAsia="nl-NL"/>
         </w:rPr>
         <w:drawing>
-          <wp:inline distT="0" distB="0" distL="0" distR="0" wp14:anchorId="018C0949" wp14:editId="744CF7AE">
+          <wp:inline distT="0" distB="0" distL="0" distR="0" wp14:anchorId="24627CBF" wp14:editId="71586F6B">
             <wp:extent cx="4699221" cy="936797"/>
             <wp:effectExtent l="0" t="0" r="6350" b="0"/>
             <wp:docPr id="37" name="Picture 37"/>
@@ -737,10 +744,14 @@
     </w:p>
     <w:p>
       <w:pPr>
+        <w:pStyle w:val="Kop1Before"/>
+      </w:pPr>
+    </w:p>
+    <w:p>
+      <w:pPr>
         <w:pStyle w:val="Kop1"/>
       </w:pPr>
       <w:r>
-        <w:lastRenderedPageBreak/>
         <w:t xml:space="preserve">01 </w:t>
       </w:r>
       <w:r>
@@ -761,7 +772,7 @@
           <w:lang w:eastAsia="nl-NL"/>
         </w:rPr>
         <w:drawing>
-          <wp:anchor distT="0" distB="0" distL="114300" distR="114300" simplePos="0" relativeHeight="251660288" behindDoc="0" locked="0" layoutInCell="1" allowOverlap="1" wp14:anchorId="47C6B6F6" wp14:editId="2D65DE33">
+          <wp:anchor distT="0" distB="0" distL="114300" distR="114300" simplePos="0" relativeHeight="251660288" behindDoc="0" locked="0" layoutInCell="1" allowOverlap="1" wp14:anchorId="68B75960" wp14:editId="5CEC9B4E">
             <wp:simplePos x="0" y="0"/>
             <wp:positionH relativeFrom="column">
               <wp:posOffset>4146684</wp:posOffset>
@@ -948,7 +959,7 @@
           <w:lang w:eastAsia="nl-NL"/>
         </w:rPr>
         <w:drawing>
-          <wp:anchor distT="0" distB="0" distL="114300" distR="114300" simplePos="0" relativeHeight="251659264" behindDoc="1" locked="0" layoutInCell="1" allowOverlap="1" wp14:anchorId="380A1468" wp14:editId="75BDB75D">
+          <wp:anchor distT="0" distB="0" distL="114300" distR="114300" simplePos="0" relativeHeight="251659264" behindDoc="1" locked="0" layoutInCell="1" allowOverlap="1" wp14:anchorId="7C0EDA98" wp14:editId="60E50290">
             <wp:simplePos x="0" y="0"/>
             <wp:positionH relativeFrom="column">
               <wp:posOffset>4257675</wp:posOffset>
@@ -1076,7 +1087,7 @@
           <w:lang w:eastAsia="nl-NL"/>
         </w:rPr>
         <w:drawing>
-          <wp:inline distT="0" distB="0" distL="0" distR="0" wp14:anchorId="0A3065F9" wp14:editId="7DC4A63E">
+          <wp:inline distT="0" distB="0" distL="0" distR="0" wp14:anchorId="4CA02634" wp14:editId="36E67534">
             <wp:extent cx="5952381" cy="1219048"/>
             <wp:effectExtent l="0" t="0" r="0" b="635"/>
             <wp:docPr id="4" name="Picture 4"/>
@@ -1120,10 +1131,14 @@
     </w:p>
     <w:p>
       <w:pPr>
+        <w:pStyle w:val="Kop1Before"/>
+      </w:pPr>
+    </w:p>
+    <w:p>
+      <w:pPr>
         <w:pStyle w:val="Kop1"/>
       </w:pPr>
       <w:r>
-        <w:lastRenderedPageBreak/>
         <w:t xml:space="preserve">02 </w:t>
       </w:r>
       <w:r>
@@ -1144,7 +1159,7 @@
           <w:lang w:eastAsia="nl-NL"/>
         </w:rPr>
         <w:drawing>
-          <wp:anchor distT="0" distB="0" distL="114300" distR="114300" simplePos="0" relativeHeight="251661312" behindDoc="0" locked="0" layoutInCell="1" allowOverlap="1" wp14:anchorId="7C2A9FD7" wp14:editId="0A42FD1C">
+          <wp:anchor distT="0" distB="0" distL="114300" distR="114300" simplePos="0" relativeHeight="251661312" behindDoc="0" locked="0" layoutInCell="1" allowOverlap="1" wp14:anchorId="422B1D56" wp14:editId="0B115718">
             <wp:simplePos x="0" y="0"/>
             <wp:positionH relativeFrom="column">
               <wp:posOffset>4215130</wp:posOffset>
@@ -1275,7 +1290,7 @@
           <w:lang w:eastAsia="nl-NL"/>
         </w:rPr>
         <w:drawing>
-          <wp:anchor distT="0" distB="0" distL="114300" distR="114300" simplePos="0" relativeHeight="251662336" behindDoc="0" locked="0" layoutInCell="1" allowOverlap="1" wp14:anchorId="46F4D458" wp14:editId="3982FE26">
+          <wp:anchor distT="0" distB="0" distL="114300" distR="114300" simplePos="0" relativeHeight="251662336" behindDoc="0" locked="0" layoutInCell="1" allowOverlap="1" wp14:anchorId="3346E7F2" wp14:editId="423CF98B">
             <wp:simplePos x="0" y="0"/>
             <wp:positionH relativeFrom="column">
               <wp:posOffset>4215130</wp:posOffset>
@@ -1441,7 +1456,7 @@
           <w:lang w:eastAsia="nl-NL"/>
         </w:rPr>
         <w:drawing>
-          <wp:inline distT="0" distB="0" distL="0" distR="0" wp14:anchorId="715CCAE6" wp14:editId="0FE0C441">
+          <wp:inline distT="0" distB="0" distL="0" distR="0" wp14:anchorId="383E200A" wp14:editId="425FF19B">
             <wp:extent cx="5944430" cy="1228897"/>
             <wp:effectExtent l="0" t="0" r="0" b="9525"/>
             <wp:docPr id="8" name="Picture 8"/>
@@ -1485,10 +1500,14 @@
     </w:p>
     <w:p>
       <w:pPr>
+        <w:pStyle w:val="Kop1Before"/>
+      </w:pPr>
+    </w:p>
+    <w:p>
+      <w:pPr>
         <w:pStyle w:val="Kop1"/>
       </w:pPr>
       <w:r>
-        <w:lastRenderedPageBreak/>
         <w:t>03 Deur</w:t>
       </w:r>
       <w:r>
@@ -1511,7 +1530,7 @@
           <w:lang w:eastAsia="nl-NL"/>
         </w:rPr>
         <w:drawing>
-          <wp:anchor distT="0" distB="0" distL="114300" distR="114300" simplePos="0" relativeHeight="251664384" behindDoc="0" locked="0" layoutInCell="1" allowOverlap="1" wp14:anchorId="3CD5BE44" wp14:editId="6EF10992">
+          <wp:anchor distT="0" distB="0" distL="114300" distR="114300" simplePos="0" relativeHeight="251664384" behindDoc="0" locked="0" layoutInCell="1" allowOverlap="1" wp14:anchorId="75C49635" wp14:editId="11C3535C">
             <wp:simplePos x="0" y="0"/>
             <wp:positionH relativeFrom="column">
               <wp:posOffset>4113389</wp:posOffset>
@@ -1644,7 +1663,7 @@
           <w:lang w:eastAsia="nl-NL"/>
         </w:rPr>
         <w:drawing>
-          <wp:inline distT="0" distB="0" distL="0" distR="0" wp14:anchorId="30092232" wp14:editId="6971B140">
+          <wp:inline distT="0" distB="0" distL="0" distR="0" wp14:anchorId="0D61BDAD" wp14:editId="79B653BC">
             <wp:extent cx="3070747" cy="899599"/>
             <wp:effectExtent l="0" t="0" r="0" b="0"/>
             <wp:docPr id="19" name="Picture 19"/>
@@ -1755,7 +1774,7 @@
           <w:lang w:eastAsia="nl-NL"/>
         </w:rPr>
         <w:drawing>
-          <wp:inline distT="0" distB="0" distL="0" distR="0" wp14:anchorId="49A9E354" wp14:editId="1582E9C1">
+          <wp:inline distT="0" distB="0" distL="0" distR="0" wp14:anchorId="62B754D9" wp14:editId="2E3EE4EC">
             <wp:extent cx="5254388" cy="1081046"/>
             <wp:effectExtent l="0" t="0" r="3810" b="5080"/>
             <wp:docPr id="16" name="Picture 16"/>
@@ -1808,7 +1827,7 @@
           <w:lang w:eastAsia="nl-NL"/>
         </w:rPr>
         <w:drawing>
-          <wp:inline distT="0" distB="0" distL="0" distR="0" wp14:anchorId="5A4E5B97" wp14:editId="0B1C9ED4">
+          <wp:inline distT="0" distB="0" distL="0" distR="0" wp14:anchorId="3DE0EE47" wp14:editId="7921EAA3">
             <wp:extent cx="2784143" cy="1015300"/>
             <wp:effectExtent l="0" t="0" r="0" b="0"/>
             <wp:docPr id="17" name="Picture 17"/>
@@ -1865,7 +1884,7 @@
           <w:lang w:eastAsia="nl-NL"/>
         </w:rPr>
         <w:drawing>
-          <wp:inline distT="0" distB="0" distL="0" distR="0" wp14:anchorId="6405DEDD" wp14:editId="5043B8CC">
+          <wp:inline distT="0" distB="0" distL="0" distR="0" wp14:anchorId="25336F0B" wp14:editId="4137CE57">
             <wp:extent cx="5308979" cy="1092523"/>
             <wp:effectExtent l="0" t="0" r="6350" b="0"/>
             <wp:docPr id="18" name="Picture 18"/>
@@ -1909,10 +1928,14 @@
     </w:p>
     <w:p>
       <w:pPr>
+        <w:pStyle w:val="Kop1Before"/>
+      </w:pPr>
+    </w:p>
+    <w:p>
+      <w:pPr>
         <w:pStyle w:val="Kop1"/>
       </w:pPr>
       <w:r>
-        <w:lastRenderedPageBreak/>
         <w:t>04</w:t>
       </w:r>
       <w:r>
@@ -2001,7 +2024,7 @@
           <w:lang w:eastAsia="nl-NL"/>
         </w:rPr>
         <w:drawing>
-          <wp:inline distT="0" distB="0" distL="0" distR="0" wp14:anchorId="51155542" wp14:editId="3A749513">
+          <wp:inline distT="0" distB="0" distL="0" distR="0" wp14:anchorId="14F3B52D" wp14:editId="647A4375">
             <wp:extent cx="2879410" cy="2160000"/>
             <wp:effectExtent l="0" t="0" r="0" b="0"/>
             <wp:docPr id="1" name="Picture 1"/>
@@ -2051,7 +2074,7 @@
           <w:lang w:eastAsia="nl-NL"/>
         </w:rPr>
         <w:drawing>
-          <wp:inline distT="0" distB="0" distL="0" distR="0" wp14:anchorId="2587DA69" wp14:editId="67D2C62F">
+          <wp:inline distT="0" distB="0" distL="0" distR="0" wp14:anchorId="417ABD9D" wp14:editId="1CC90F46">
             <wp:extent cx="2881380" cy="2160000"/>
             <wp:effectExtent l="0" t="0" r="0" b="0"/>
             <wp:docPr id="9" name="Picture 9"/>
@@ -2118,7 +2141,7 @@
           <w:lang w:eastAsia="nl-NL"/>
         </w:rPr>
         <w:drawing>
-          <wp:anchor distT="0" distB="0" distL="114300" distR="114300" simplePos="0" relativeHeight="251663360" behindDoc="0" locked="0" layoutInCell="1" allowOverlap="1" wp14:anchorId="1C09E353" wp14:editId="4262B05C">
+          <wp:anchor distT="0" distB="0" distL="114300" distR="114300" simplePos="0" relativeHeight="251663360" behindDoc="0" locked="0" layoutInCell="1" allowOverlap="1" wp14:anchorId="685B9EBC" wp14:editId="1DE575E1">
             <wp:simplePos x="0" y="0"/>
             <wp:positionH relativeFrom="column">
               <wp:posOffset>4020909</wp:posOffset>
@@ -2293,7 +2316,7 @@
           <w:lang w:eastAsia="nl-NL"/>
         </w:rPr>
         <w:drawing>
-          <wp:inline distT="0" distB="0" distL="0" distR="0" wp14:anchorId="5F147EA7" wp14:editId="304BC694">
+          <wp:inline distT="0" distB="0" distL="0" distR="0" wp14:anchorId="06E7FB94" wp14:editId="0CAB1125">
             <wp:extent cx="2624447" cy="1159812"/>
             <wp:effectExtent l="0" t="0" r="5080" b="2540"/>
             <wp:docPr id="11" name="Picture 11"/>
@@ -2343,7 +2366,7 @@
           <w:lang w:eastAsia="nl-NL"/>
         </w:rPr>
         <w:drawing>
-          <wp:inline distT="0" distB="0" distL="0" distR="0" wp14:anchorId="660DE38C" wp14:editId="3DDF4C26">
+          <wp:inline distT="0" distB="0" distL="0" distR="0" wp14:anchorId="19BD6AA5" wp14:editId="12B10A3F">
             <wp:extent cx="3176741" cy="1151906"/>
             <wp:effectExtent l="0" t="0" r="5080" b="0"/>
             <wp:docPr id="12" name="Picture 12"/>
@@ -2387,10 +2410,14 @@
     </w:p>
     <w:p>
       <w:pPr>
+        <w:pStyle w:val="Kop1Before"/>
+      </w:pPr>
+    </w:p>
+    <w:p>
+      <w:pPr>
         <w:pStyle w:val="Kop1"/>
       </w:pPr>
       <w:r>
-        <w:lastRenderedPageBreak/>
         <w:t>05 Draaimolen</w:t>
       </w:r>
       <w:r>
@@ -2485,7 +2512,7 @@
           <w:lang w:eastAsia="nl-NL"/>
         </w:rPr>
         <w:drawing>
-          <wp:inline distT="0" distB="0" distL="0" distR="0" wp14:anchorId="3A7922ED" wp14:editId="543D9EC3">
+          <wp:inline distT="0" distB="0" distL="0" distR="0" wp14:anchorId="2CE2BF3F" wp14:editId="11CF9BBF">
             <wp:extent cx="2198628" cy="1800000"/>
             <wp:effectExtent l="0" t="0" r="0" b="0"/>
             <wp:docPr id="2" name="Picture 2"/>
@@ -2539,7 +2566,7 @@
           <w:lang w:eastAsia="nl-NL"/>
         </w:rPr>
         <w:drawing>
-          <wp:inline distT="0" distB="0" distL="0" distR="0" wp14:anchorId="5B006F50" wp14:editId="3ABB2D0D">
+          <wp:inline distT="0" distB="0" distL="0" distR="0" wp14:anchorId="6496A947" wp14:editId="02E90028">
             <wp:extent cx="1800000" cy="1800000"/>
             <wp:effectExtent l="0" t="0" r="0" b="0"/>
             <wp:docPr id="14" name="Picture 14"/>
@@ -2623,7 +2650,7 @@
           <w:lang w:eastAsia="nl-NL"/>
         </w:rPr>
         <w:drawing>
-          <wp:inline distT="0" distB="0" distL="0" distR="0" wp14:anchorId="39BC0F29" wp14:editId="7E9E5DA6">
+          <wp:inline distT="0" distB="0" distL="0" distR="0" wp14:anchorId="3FB7BF92" wp14:editId="073D10FF">
             <wp:extent cx="4483635" cy="1080000"/>
             <wp:effectExtent l="0" t="0" r="0" b="0"/>
             <wp:docPr id="21" name="Picture 21"/>
@@ -2769,7 +2796,7 @@
           <w:lang w:eastAsia="nl-NL"/>
         </w:rPr>
         <w:drawing>
-          <wp:inline distT="0" distB="0" distL="0" distR="0" wp14:anchorId="1C7BADA1" wp14:editId="4FC0CAEF">
+          <wp:inline distT="0" distB="0" distL="0" distR="0" wp14:anchorId="4CC1BFA8" wp14:editId="3FE272A3">
             <wp:extent cx="5241873" cy="1080000"/>
             <wp:effectExtent l="0" t="0" r="0" b="0"/>
             <wp:docPr id="20" name="Picture 20"/>
@@ -2813,6 +2840,11 @@
     </w:p>
     <w:p>
       <w:pPr>
+        <w:pStyle w:val="Kop1Before"/>
+      </w:pPr>
+    </w:p>
+    <w:p>
+      <w:pPr>
         <w:pStyle w:val="Kop1"/>
         <w:rPr>
           <w:lang w:eastAsia="nl-NL"/>
@@ -2823,9 +2855,8 @@
           <w:noProof/>
           <w:lang w:eastAsia="nl-NL"/>
         </w:rPr>
-        <w:lastRenderedPageBreak/>
         <w:drawing>
-          <wp:anchor distT="0" distB="0" distL="114300" distR="114300" simplePos="0" relativeHeight="251665408" behindDoc="0" locked="0" layoutInCell="1" allowOverlap="1" wp14:anchorId="32361DAC" wp14:editId="611D2A12">
+          <wp:anchor distT="0" distB="0" distL="114300" distR="114300" simplePos="0" relativeHeight="251665408" behindDoc="0" locked="0" layoutInCell="1" allowOverlap="1" wp14:anchorId="6D54B28D" wp14:editId="6552B52B">
             <wp:simplePos x="0" y="0"/>
             <wp:positionH relativeFrom="column">
               <wp:posOffset>4636135</wp:posOffset>
@@ -3007,7 +3038,7 @@
           <w:lang w:eastAsia="nl-NL"/>
         </w:rPr>
         <w:drawing>
-          <wp:inline distT="0" distB="0" distL="0" distR="0" wp14:anchorId="36E3E588" wp14:editId="5FE968F2">
+          <wp:inline distT="0" distB="0" distL="0" distR="0" wp14:anchorId="30FD2CD5" wp14:editId="7BADA4AB">
             <wp:extent cx="1980000" cy="1980000"/>
             <wp:effectExtent l="0" t="0" r="0" b="0"/>
             <wp:docPr id="22" name="Picture 22"/>
@@ -3057,7 +3088,7 @@
           <w:lang w:eastAsia="nl-NL"/>
         </w:rPr>
         <w:drawing>
-          <wp:inline distT="0" distB="0" distL="0" distR="0" wp14:anchorId="186C0440" wp14:editId="02EBDA27">
+          <wp:inline distT="0" distB="0" distL="0" distR="0" wp14:anchorId="4F93244A" wp14:editId="5AE40193">
             <wp:extent cx="1980000" cy="1980000"/>
             <wp:effectExtent l="0" t="0" r="0" b="0"/>
             <wp:docPr id="23" name="Picture 23"/>
@@ -3107,7 +3138,7 @@
           <w:lang w:eastAsia="nl-NL"/>
         </w:rPr>
         <w:drawing>
-          <wp:inline distT="0" distB="0" distL="0" distR="0" wp14:anchorId="2D1CC7E9" wp14:editId="442E02E6">
+          <wp:inline distT="0" distB="0" distL="0" distR="0" wp14:anchorId="781D444F" wp14:editId="15D277B9">
             <wp:extent cx="1980000" cy="1980000"/>
             <wp:effectExtent l="0" t="0" r="0" b="0"/>
             <wp:docPr id="24" name="Picture 24"/>
@@ -3178,7 +3209,7 @@
           <w:lang w:eastAsia="nl-NL"/>
         </w:rPr>
         <w:drawing>
-          <wp:inline distT="0" distB="0" distL="0" distR="0" wp14:anchorId="34320673" wp14:editId="7E2E3BE5">
+          <wp:inline distT="0" distB="0" distL="0" distR="0" wp14:anchorId="4647B2C6" wp14:editId="47A2231B">
             <wp:extent cx="4643562" cy="1240459"/>
             <wp:effectExtent l="0" t="0" r="0" b="0"/>
             <wp:docPr id="25" name="Picture 25"/>
@@ -3332,202 +3363,52 @@
     </w:p>
     <w:p>
       <w:pPr>
+        <w:pStyle w:val="Kop1Before"/>
+      </w:pPr>
+      <w:r>
+        <w:lastRenderedPageBreak/>
+        <w:tab/>
+      </w:r>
+      <w:r>
+        <w:t xml:space="preserve">Idee van </w:t>
+      </w:r>
+      <w:hyperlink r:id="rId39" w:history="1">
+        <w:r>
+          <w:rPr>
+            <w:rStyle w:val="Hyperlink"/>
+          </w:rPr>
+          <w:t>www.nxtprograms.com/birthday_cake/index.html</w:t>
+        </w:r>
+      </w:hyperlink>
+      <w:r>
+        <w:t xml:space="preserve"> </w:t>
+      </w:r>
+    </w:p>
+    <w:p>
+      <w:pPr>
         <w:pStyle w:val="Kop1"/>
       </w:pPr>
       <w:r>
+        <w:t>07 Kaars</w:t>
+      </w:r>
+      <w:r>
+        <w:tab/>
+      </w:r>
+      <w:r>
+        <w:t>Microfoon, tonen en calibreren</w:t>
+      </w:r>
+    </w:p>
+    <w:p>
+      <w:pPr>
+        <w:pStyle w:val="Kop2"/>
+      </w:pPr>
+      <w:r>
         <w:rPr>
           <w:noProof/>
           <w:lang w:eastAsia="nl-NL"/>
         </w:rPr>
-        <w:lastRenderedPageBreak/>
-        <mc:AlternateContent>
-          <mc:Choice Requires="wps">
-            <w:drawing>
-              <wp:anchor distT="0" distB="0" distL="114300" distR="114300" simplePos="0" relativeHeight="251686912" behindDoc="0" locked="0" layoutInCell="1" allowOverlap="1" wp14:anchorId="4EBCC364" wp14:editId="3AA0AF44">
-                <wp:simplePos x="0" y="0"/>
-                <wp:positionH relativeFrom="column">
-                  <wp:posOffset>3146728</wp:posOffset>
-                </wp:positionH>
-                <wp:positionV relativeFrom="paragraph">
-                  <wp:posOffset>-238539</wp:posOffset>
-                </wp:positionV>
-                <wp:extent cx="3132261" cy="237407"/>
-                <wp:effectExtent l="0" t="0" r="0" b="0"/>
-                <wp:wrapNone/>
-                <wp:docPr id="42" name="Text Box 2"/>
-                <wp:cNvGraphicFramePr>
-                  <a:graphicFrameLocks xmlns:a="http://schemas.openxmlformats.org/drawingml/2006/main"/>
-                </wp:cNvGraphicFramePr>
-                <a:graphic xmlns:a="http://schemas.openxmlformats.org/drawingml/2006/main">
-                  <a:graphicData uri="http://schemas.microsoft.com/office/word/2010/wordprocessingShape">
-                    <wps:wsp>
-                      <wps:cNvSpPr txBox="1">
-                        <a:spLocks noChangeArrowheads="1"/>
-                      </wps:cNvSpPr>
-                      <wps:spPr bwMode="auto">
-                        <a:xfrm>
-                          <a:off x="0" y="0"/>
-                          <a:ext cx="3132261" cy="237407"/>
-                        </a:xfrm>
-                        <a:prstGeom prst="rect">
-                          <a:avLst/>
-                        </a:prstGeom>
-                        <a:solidFill>
-                          <a:srgbClr val="FFFFFF"/>
-                        </a:solidFill>
-                        <a:ln w="9525">
-                          <a:noFill/>
-                          <a:miter lim="800000"/>
-                          <a:headEnd/>
-                          <a:tailEnd/>
-                        </a:ln>
-                      </wps:spPr>
-                      <wps:txbx>
-                        <w:txbxContent>
-                          <w:p>
-                            <w:pPr>
-                              <w:jc w:val="right"/>
-                              <w:rPr>
-                                <w:sz w:val="16"/>
-                                <w:szCs w:val="16"/>
-                              </w:rPr>
-                            </w:pPr>
-                            <w:r>
-                              <w:rPr>
-                                <w:sz w:val="16"/>
-                                <w:szCs w:val="16"/>
-                              </w:rPr>
-                              <w:t>Idee van</w:t>
-                            </w:r>
-                            <w:r>
-                              <w:rPr>
-                                <w:sz w:val="16"/>
-                                <w:szCs w:val="16"/>
-                              </w:rPr>
-                              <w:t xml:space="preserve"> </w:t>
-                            </w:r>
-                            <w:hyperlink r:id="rId39" w:history="1">
-                              <w:r>
-                                <w:rPr>
-                                  <w:rStyle w:val="Hyperlink"/>
-                                  <w:sz w:val="16"/>
-                                  <w:szCs w:val="16"/>
-                                </w:rPr>
-                                <w:t>www.nxtprograms.com/birthday_cake/index.html</w:t>
-                              </w:r>
-                            </w:hyperlink>
-                            <w:r>
-                              <w:rPr>
-                                <w:sz w:val="16"/>
-                                <w:szCs w:val="16"/>
-                              </w:rPr>
-                              <w:t xml:space="preserve"> </w:t>
-                            </w:r>
-                            <w:r>
-                              <w:rPr>
-                                <w:sz w:val="16"/>
-                                <w:szCs w:val="16"/>
-                              </w:rPr>
-                              <w:t xml:space="preserve"> </w:t>
-                            </w:r>
-                          </w:p>
-                        </w:txbxContent>
-                      </wps:txbx>
-                      <wps:bodyPr rot="0" vert="horz" wrap="square" lIns="91440" tIns="45720" rIns="91440" bIns="45720" anchor="t" anchorCtr="0">
-                        <a:noAutofit/>
-                      </wps:bodyPr>
-                    </wps:wsp>
-                  </a:graphicData>
-                </a:graphic>
-                <wp14:sizeRelH relativeFrom="margin">
-                  <wp14:pctWidth>0</wp14:pctWidth>
-                </wp14:sizeRelH>
-                <wp14:sizeRelV relativeFrom="margin">
-                  <wp14:pctHeight>0</wp14:pctHeight>
-                </wp14:sizeRelV>
-              </wp:anchor>
-            </w:drawing>
-          </mc:Choice>
-          <mc:Fallback>
-            <w:pict>
-              <v:shape id="_x0000_s1027" type="#_x0000_t202" style="position:absolute;margin-left:247.75pt;margin-top:-18.8pt;width:246.65pt;height:18.7pt;z-index:251686912;visibility:visible;mso-wrap-style:square;mso-width-percent:0;mso-height-percent:0;mso-wrap-distance-left:9pt;mso-wrap-distance-top:0;mso-wrap-distance-right:9pt;mso-wrap-distance-bottom:0;mso-position-horizontal:absolute;mso-position-horizontal-relative:text;mso-position-vertical:absolute;mso-position-vertical-relative:text;mso-width-percent:0;mso-height-percent:0;mso-width-relative:margin;mso-height-relative:margin;v-text-anchor:top" o:gfxdata="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" stroked="f">
-                <v:textbox>
-                  <w:txbxContent>
-                    <w:p>
-                      <w:pPr>
-                        <w:jc w:val="right"/>
-                        <w:rPr>
-                          <w:sz w:val="16"/>
-                          <w:szCs w:val="16"/>
-                        </w:rPr>
-                      </w:pPr>
-                      <w:r>
-                        <w:rPr>
-                          <w:sz w:val="16"/>
-                          <w:szCs w:val="16"/>
-                        </w:rPr>
-                        <w:t>Idee van</w:t>
-                      </w:r>
-                      <w:r>
-                        <w:rPr>
-                          <w:sz w:val="16"/>
-                          <w:szCs w:val="16"/>
-                        </w:rPr>
-                        <w:t xml:space="preserve"> </w:t>
-                      </w:r>
-                      <w:hyperlink r:id="rId40" w:history="1">
-                        <w:r>
-                          <w:rPr>
-                            <w:rStyle w:val="Hyperlink"/>
-                            <w:sz w:val="16"/>
-                            <w:szCs w:val="16"/>
-                          </w:rPr>
-                          <w:t>www.nxtprograms.com/birthday_cake/index.html</w:t>
-                        </w:r>
-                      </w:hyperlink>
-                      <w:r>
-                        <w:rPr>
-                          <w:sz w:val="16"/>
-                          <w:szCs w:val="16"/>
-                        </w:rPr>
-                        <w:t xml:space="preserve"> </w:t>
-                      </w:r>
-                      <w:r>
-                        <w:rPr>
-                          <w:sz w:val="16"/>
-                          <w:szCs w:val="16"/>
-                        </w:rPr>
-                        <w:t xml:space="preserve"> </w:t>
-                      </w:r>
-                    </w:p>
-                  </w:txbxContent>
-                </v:textbox>
-              </v:shape>
-            </w:pict>
-          </mc:Fallback>
-        </mc:AlternateContent>
-      </w:r>
-      <w:r>
-        <w:t>07 Kaars</w:t>
-      </w:r>
-      <w:r>
-        <w:tab/>
-      </w:r>
-      <w:r>
-        <w:t>Microfoon, tonen en calibreren</w:t>
-      </w:r>
-    </w:p>
-    <w:p>
-      <w:pPr>
-        <w:pStyle w:val="Kop2"/>
-      </w:pPr>
-      <w:r>
-        <w:rPr>
-          <w:noProof/>
-          <w:lang w:eastAsia="nl-NL"/>
-        </w:rPr>
         <w:drawing>
-          <wp:anchor distT="0" distB="0" distL="114300" distR="114300" simplePos="0" relativeHeight="251678720" behindDoc="1" locked="0" layoutInCell="1" allowOverlap="1" wp14:anchorId="417098AC" wp14:editId="179DD794">
+          <wp:anchor distT="0" distB="0" distL="114300" distR="114300" simplePos="0" relativeHeight="251678720" behindDoc="1" locked="0" layoutInCell="1" allowOverlap="1" wp14:anchorId="3229A018" wp14:editId="01EF9808">
             <wp:simplePos x="0" y="0"/>
             <wp:positionH relativeFrom="column">
               <wp:posOffset>4983480</wp:posOffset>
@@ -3550,7 +3431,7 @@
                     <pic:cNvPicPr/>
                   </pic:nvPicPr>
                   <pic:blipFill>
-                    <a:blip r:embed="rId41" cstate="print">
+                    <a:blip r:embed="rId40" cstate="print">
                       <a:extLst>
                         <a:ext uri="{28A0092B-C50C-407E-A947-70E740481C1C}">
                           <a14:useLocalDpi xmlns:a14="http://schemas.microsoft.com/office/drawing/2010/main" val="0"/>
@@ -3588,7 +3469,7 @@
           <w:lang w:eastAsia="nl-NL"/>
         </w:rPr>
         <w:drawing>
-          <wp:anchor distT="0" distB="0" distL="114300" distR="114300" simplePos="0" relativeHeight="251679744" behindDoc="0" locked="0" layoutInCell="1" allowOverlap="1" wp14:anchorId="1D63FB1F" wp14:editId="1FA58A23">
+          <wp:anchor distT="0" distB="0" distL="114300" distR="114300" simplePos="0" relativeHeight="251679744" behindDoc="0" locked="0" layoutInCell="1" allowOverlap="1" wp14:anchorId="5FA8202E" wp14:editId="4FE7642C">
             <wp:simplePos x="0" y="0"/>
             <wp:positionH relativeFrom="column">
               <wp:posOffset>4983480</wp:posOffset>
@@ -3608,6 +3489,67 @@
                 <pic:pic xmlns:pic="http://schemas.openxmlformats.org/drawingml/2006/picture">
                   <pic:nvPicPr>
                     <pic:cNvPr id="0" name="07-kaars-bouw2.jpg"/>
+                    <pic:cNvPicPr/>
+                  </pic:nvPicPr>
+                  <pic:blipFill>
+                    <a:blip r:embed="rId41" cstate="print">
+                      <a:extLst>
+                        <a:ext uri="{28A0092B-C50C-407E-A947-70E740481C1C}">
+                          <a14:useLocalDpi xmlns:a14="http://schemas.microsoft.com/office/drawing/2010/main" val="0"/>
+                        </a:ext>
+                      </a:extLst>
+                    </a:blip>
+                    <a:stretch>
+                      <a:fillRect/>
+                    </a:stretch>
+                  </pic:blipFill>
+                  <pic:spPr>
+                    <a:xfrm>
+                      <a:off x="0" y="0"/>
+                      <a:ext cx="1439186" cy="1081377"/>
+                    </a:xfrm>
+                    <a:prstGeom prst="rect">
+                      <a:avLst/>
+                    </a:prstGeom>
+                  </pic:spPr>
+                </pic:pic>
+              </a:graphicData>
+            </a:graphic>
+            <wp14:sizeRelH relativeFrom="page">
+              <wp14:pctWidth>0</wp14:pctWidth>
+            </wp14:sizeRelH>
+            <wp14:sizeRelV relativeFrom="page">
+              <wp14:pctHeight>0</wp14:pctHeight>
+            </wp14:sizeRelV>
+          </wp:anchor>
+        </w:drawing>
+      </w:r>
+      <w:r>
+        <w:rPr>
+          <w:noProof/>
+          <w:lang w:eastAsia="nl-NL"/>
+        </w:rPr>
+        <w:drawing>
+          <wp:anchor distT="0" distB="0" distL="114300" distR="114300" simplePos="0" relativeHeight="251680768" behindDoc="0" locked="0" layoutInCell="1" allowOverlap="1" wp14:anchorId="7AFAC632" wp14:editId="019260AF">
+            <wp:simplePos x="0" y="0"/>
+            <wp:positionH relativeFrom="column">
+              <wp:posOffset>4983480</wp:posOffset>
+            </wp:positionH>
+            <wp:positionV relativeFrom="paragraph">
+              <wp:posOffset>3117933</wp:posOffset>
+            </wp:positionV>
+            <wp:extent cx="1439186" cy="1081377"/>
+            <wp:effectExtent l="0" t="0" r="8890" b="5080"/>
+            <wp:wrapNone/>
+            <wp:docPr id="40" name="Picture 40"/>
+            <wp:cNvGraphicFramePr>
+              <a:graphicFrameLocks xmlns:a="http://schemas.openxmlformats.org/drawingml/2006/main" noChangeAspect="1"/>
+            </wp:cNvGraphicFramePr>
+            <a:graphic xmlns:a="http://schemas.openxmlformats.org/drawingml/2006/main">
+              <a:graphicData uri="http://schemas.openxmlformats.org/drawingml/2006/picture">
+                <pic:pic xmlns:pic="http://schemas.openxmlformats.org/drawingml/2006/picture">
+                  <pic:nvPicPr>
+                    <pic:cNvPr id="0" name="07-kaars-bouw3.jpg"/>
                     <pic:cNvPicPr/>
                   </pic:nvPicPr>
                   <pic:blipFill>
@@ -3644,67 +3586,6 @@
         </w:drawing>
       </w:r>
       <w:r>
-        <w:rPr>
-          <w:noProof/>
-          <w:lang w:eastAsia="nl-NL"/>
-        </w:rPr>
-        <w:drawing>
-          <wp:anchor distT="0" distB="0" distL="114300" distR="114300" simplePos="0" relativeHeight="251680768" behindDoc="0" locked="0" layoutInCell="1" allowOverlap="1" wp14:anchorId="2CB12B32" wp14:editId="23D2E5C6">
-            <wp:simplePos x="0" y="0"/>
-            <wp:positionH relativeFrom="column">
-              <wp:posOffset>4983480</wp:posOffset>
-            </wp:positionH>
-            <wp:positionV relativeFrom="paragraph">
-              <wp:posOffset>3117933</wp:posOffset>
-            </wp:positionV>
-            <wp:extent cx="1439186" cy="1081377"/>
-            <wp:effectExtent l="0" t="0" r="8890" b="5080"/>
-            <wp:wrapNone/>
-            <wp:docPr id="40" name="Picture 40"/>
-            <wp:cNvGraphicFramePr>
-              <a:graphicFrameLocks xmlns:a="http://schemas.openxmlformats.org/drawingml/2006/main" noChangeAspect="1"/>
-            </wp:cNvGraphicFramePr>
-            <a:graphic xmlns:a="http://schemas.openxmlformats.org/drawingml/2006/main">
-              <a:graphicData uri="http://schemas.openxmlformats.org/drawingml/2006/picture">
-                <pic:pic xmlns:pic="http://schemas.openxmlformats.org/drawingml/2006/picture">
-                  <pic:nvPicPr>
-                    <pic:cNvPr id="0" name="07-kaars-bouw3.jpg"/>
-                    <pic:cNvPicPr/>
-                  </pic:nvPicPr>
-                  <pic:blipFill>
-                    <a:blip r:embed="rId43" cstate="print">
-                      <a:extLst>
-                        <a:ext uri="{28A0092B-C50C-407E-A947-70E740481C1C}">
-                          <a14:useLocalDpi xmlns:a14="http://schemas.microsoft.com/office/drawing/2010/main" val="0"/>
-                        </a:ext>
-                      </a:extLst>
-                    </a:blip>
-                    <a:stretch>
-                      <a:fillRect/>
-                    </a:stretch>
-                  </pic:blipFill>
-                  <pic:spPr>
-                    <a:xfrm>
-                      <a:off x="0" y="0"/>
-                      <a:ext cx="1439186" cy="1081377"/>
-                    </a:xfrm>
-                    <a:prstGeom prst="rect">
-                      <a:avLst/>
-                    </a:prstGeom>
-                  </pic:spPr>
-                </pic:pic>
-              </a:graphicData>
-            </a:graphic>
-            <wp14:sizeRelH relativeFrom="page">
-              <wp14:pctWidth>0</wp14:pctWidth>
-            </wp14:sizeRelH>
-            <wp14:sizeRelV relativeFrom="page">
-              <wp14:pctHeight>0</wp14:pctHeight>
-            </wp14:sizeRelV>
-          </wp:anchor>
-        </w:drawing>
-      </w:r>
-      <w:r>
         <w:t>Opdracht</w:t>
       </w:r>
     </w:p>
@@ -4015,7 +3896,7 @@
         <mc:AlternateContent>
           <mc:Choice Requires="wps">
             <w:drawing>
-              <wp:anchor distT="0" distB="0" distL="114300" distR="114300" simplePos="0" relativeHeight="251682816" behindDoc="0" locked="0" layoutInCell="1" allowOverlap="1" wp14:anchorId="6CC590C7" wp14:editId="725016CE">
+              <wp:anchor distT="0" distB="0" distL="114300" distR="114300" simplePos="0" relativeHeight="251682816" behindDoc="0" locked="0" layoutInCell="1" allowOverlap="1" wp14:anchorId="6793B811" wp14:editId="2909619C">
                 <wp:simplePos x="0" y="0"/>
                 <wp:positionH relativeFrom="column">
                   <wp:posOffset>332464</wp:posOffset>
@@ -4113,7 +3994,7 @@
           </mc:Choice>
           <mc:Fallback>
             <w:pict>
-              <v:shape id="_x0000_s1028" type="#_x0000_t202" style="position:absolute;left:0;text-align:left;margin-left:26.2pt;margin-top:-.3pt;width:149.8pt;height:55.1pt;z-index:251682816;visibility:visible;mso-wrap-style:square;mso-width-percent:0;mso-height-percent:0;mso-wrap-distance-left:9pt;mso-wrap-distance-top:0;mso-wrap-distance-right:9pt;mso-wrap-distance-bottom:0;mso-position-horizontal:absolute;mso-position-horizontal-relative:text;mso-position-vertical:absolute;mso-position-vertical-relative:text;mso-width-percent:0;mso-height-percent:0;mso-width-relative:margin;mso-height-relative:margin;v-text-anchor:top" o:gfxdata="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" fillcolor="#fbd4b4 [1305]">
+              <v:shape id="_x0000_s1027" type="#_x0000_t202" style="position:absolute;left:0;text-align:left;margin-left:26.2pt;margin-top:-.3pt;width:149.8pt;height:55.1pt;z-index:251682816;visibility:visible;mso-wrap-style:square;mso-width-percent:0;mso-height-percent:0;mso-wrap-distance-left:9pt;mso-wrap-distance-top:0;mso-wrap-distance-right:9pt;mso-wrap-distance-bottom:0;mso-position-horizontal:absolute;mso-position-horizontal-relative:text;mso-position-vertical:absolute;mso-position-vertical-relative:text;mso-width-percent:0;mso-height-percent:0;mso-width-relative:margin;mso-height-relative:margin;v-text-anchor:top" o:gfxdata="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" fillcolor="#fbd4b4 [1305]">
                 <v:shadow on="t" color="black" opacity="26214f" origin="-.5,-.5" offset=".74836mm,.74836mm"/>
                 <v:textbox inset="1mm,1mm,1mm,1mm">
                   <w:txbxContent>
@@ -4156,7 +4037,7 @@
           <w:lang w:eastAsia="nl-NL"/>
         </w:rPr>
         <w:drawing>
-          <wp:inline distT="0" distB="0" distL="0" distR="0" wp14:anchorId="0587C810" wp14:editId="4512BE97">
+          <wp:inline distT="0" distB="0" distL="0" distR="0" wp14:anchorId="67F25F28" wp14:editId="5839784B">
             <wp:extent cx="3792772" cy="762242"/>
             <wp:effectExtent l="0" t="0" r="0" b="0"/>
             <wp:docPr id="41" name="Picture 41"/>
@@ -4171,7 +4052,7 @@
                     <pic:cNvPicPr/>
                   </pic:nvPicPr>
                   <pic:blipFill>
-                    <a:blip r:embed="rId44">
+                    <a:blip r:embed="rId43">
                       <a:extLst>
                         <a:ext uri="{28A0092B-C50C-407E-A947-70E740481C1C}">
                           <a14:useLocalDpi xmlns:a14="http://schemas.microsoft.com/office/drawing/2010/main" val="0"/>
@@ -4261,7 +4142,7 @@
           <w:lang w:eastAsia="nl-NL"/>
         </w:rPr>
         <w:drawing>
-          <wp:inline distT="0" distB="0" distL="0" distR="0" wp14:anchorId="7B268A35" wp14:editId="10910DEA">
+          <wp:inline distT="0" distB="0" distL="0" distR="0" wp14:anchorId="2FC8AB44" wp14:editId="405F1743">
             <wp:extent cx="3559810" cy="723265"/>
             <wp:effectExtent l="0" t="0" r="2540" b="635"/>
             <wp:docPr id="45" name="Picture 45"/>
@@ -4276,7 +4157,7 @@
                     <pic:cNvPicPr/>
                   </pic:nvPicPr>
                   <pic:blipFill>
-                    <a:blip r:embed="rId45">
+                    <a:blip r:embed="rId44">
                       <a:extLst>
                         <a:ext uri="{28A0092B-C50C-407E-A947-70E740481C1C}">
                           <a14:useLocalDpi xmlns:a14="http://schemas.microsoft.com/office/drawing/2010/main" val="0"/>
@@ -4313,7 +4194,7 @@
           <w:lang w:eastAsia="nl-NL"/>
         </w:rPr>
         <w:drawing>
-          <wp:anchor distT="0" distB="0" distL="114300" distR="114300" simplePos="0" relativeHeight="251684864" behindDoc="0" locked="0" layoutInCell="1" allowOverlap="1" wp14:anchorId="27CF8AD3" wp14:editId="600D78B2">
+          <wp:anchor distT="0" distB="0" distL="114300" distR="114300" simplePos="0" relativeHeight="251684864" behindDoc="0" locked="0" layoutInCell="1" allowOverlap="1" wp14:anchorId="1B0C2ABA" wp14:editId="3CCFDCB0">
             <wp:simplePos x="0" y="0"/>
             <wp:positionH relativeFrom="column">
               <wp:posOffset>-701703</wp:posOffset>
@@ -4336,7 +4217,7 @@
                     <pic:cNvPicPr/>
                   </pic:nvPicPr>
                   <pic:blipFill>
-                    <a:blip r:embed="rId46">
+                    <a:blip r:embed="rId45">
                       <a:extLst>
                         <a:ext uri="{28A0092B-C50C-407E-A947-70E740481C1C}">
                           <a14:useLocalDpi xmlns:a14="http://schemas.microsoft.com/office/drawing/2010/main" val="0"/>
@@ -4373,10 +4254,14 @@
     <w:p/>
     <w:p>
       <w:pPr>
+        <w:pStyle w:val="Kop1Before"/>
+      </w:pPr>
+    </w:p>
+    <w:p>
+      <w:pPr>
         <w:pStyle w:val="Kop1"/>
       </w:pPr>
       <w:r>
-        <w:lastRenderedPageBreak/>
         <w:t>08</w:t>
       </w:r>
       <w:r>
@@ -4408,7 +4293,7 @@
           <w:lang w:eastAsia="nl-NL"/>
         </w:rPr>
         <w:drawing>
-          <wp:anchor distT="0" distB="0" distL="114300" distR="114300" simplePos="0" relativeHeight="251666432" behindDoc="0" locked="0" layoutInCell="1" allowOverlap="1" wp14:anchorId="7FDC3FC5" wp14:editId="3F87531D">
+          <wp:anchor distT="0" distB="0" distL="114300" distR="114300" simplePos="0" relativeHeight="251666432" behindDoc="0" locked="0" layoutInCell="1" allowOverlap="1" wp14:anchorId="0D5231D8" wp14:editId="254EE025">
             <wp:simplePos x="0" y="0"/>
             <wp:positionH relativeFrom="column">
               <wp:posOffset>3925957</wp:posOffset>
@@ -4431,7 +4316,7 @@
                     <pic:cNvPicPr/>
                   </pic:nvPicPr>
                   <pic:blipFill>
-                    <a:blip r:embed="rId47" cstate="print">
+                    <a:blip r:embed="rId46" cstate="print">
                       <a:extLst>
                         <a:ext uri="{28A0092B-C50C-407E-A947-70E740481C1C}">
                           <a14:useLocalDpi xmlns:a14="http://schemas.microsoft.com/office/drawing/2010/main" val="0"/>
@@ -4554,7 +4439,7 @@
           <w:lang w:eastAsia="nl-NL"/>
         </w:rPr>
         <w:drawing>
-          <wp:anchor distT="0" distB="0" distL="114300" distR="114300" simplePos="0" relativeHeight="251667456" behindDoc="0" locked="0" layoutInCell="1" allowOverlap="1" wp14:anchorId="458C64C3" wp14:editId="360275E4">
+          <wp:anchor distT="0" distB="0" distL="114300" distR="114300" simplePos="0" relativeHeight="251667456" behindDoc="0" locked="0" layoutInCell="1" allowOverlap="1" wp14:anchorId="5DF9B984" wp14:editId="504EE122">
             <wp:simplePos x="0" y="0"/>
             <wp:positionH relativeFrom="column">
               <wp:posOffset>4672965</wp:posOffset>
@@ -4577,7 +4462,7 @@
                     <pic:cNvPicPr/>
                   </pic:nvPicPr>
                   <pic:blipFill>
-                    <a:blip r:embed="rId48">
+                    <a:blip r:embed="rId47">
                       <a:extLst>
                         <a:ext uri="{28A0092B-C50C-407E-A947-70E740481C1C}">
                           <a14:useLocalDpi xmlns:a14="http://schemas.microsoft.com/office/drawing/2010/main" val="0"/>
@@ -4625,7 +4510,7 @@
         <mc:AlternateContent>
           <mc:Choice Requires="wps">
             <w:drawing>
-              <wp:anchor distT="0" distB="0" distL="114300" distR="114300" simplePos="0" relativeHeight="251669504" behindDoc="0" locked="0" layoutInCell="1" allowOverlap="1" wp14:anchorId="177178A2" wp14:editId="772D994B">
+              <wp:anchor distT="0" distB="0" distL="114300" distR="114300" simplePos="0" relativeHeight="251669504" behindDoc="0" locked="0" layoutInCell="1" allowOverlap="1" wp14:anchorId="7D1FA991" wp14:editId="42B9262C">
                 <wp:simplePos x="0" y="0"/>
                 <wp:positionH relativeFrom="column">
                   <wp:posOffset>4299585</wp:posOffset>
@@ -4807,7 +4692,7 @@
           </mc:Choice>
           <mc:Fallback>
             <w:pict>
-              <v:shape id="_x0000_s1029" type="#_x0000_t202" style="position:absolute;left:0;text-align:left;margin-left:338.55pt;margin-top:63pt;width:149.8pt;height:67pt;z-index:251669504;visibility:visible;mso-wrap-style:square;mso-width-percent:0;mso-height-percent:0;mso-wrap-distance-left:9pt;mso-wrap-distance-top:0;mso-wrap-distance-right:9pt;mso-wrap-distance-bottom:0;mso-position-horizontal:absolute;mso-position-horizontal-relative:text;mso-position-vertical:absolute;mso-position-vertical-relative:text;mso-width-percent:0;mso-height-percent:0;mso-width-relative:margin;mso-height-relative:margin;v-text-anchor:top" o:gfxdata="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" fillcolor="#fbd4b4 [1305]">
+              <v:shape id="_x0000_s1028" type="#_x0000_t202" style="position:absolute;left:0;text-align:left;margin-left:338.55pt;margin-top:63pt;width:149.8pt;height:67pt;z-index:251669504;visibility:visible;mso-wrap-style:square;mso-width-percent:0;mso-height-percent:0;mso-wrap-distance-left:9pt;mso-wrap-distance-top:0;mso-wrap-distance-right:9pt;mso-wrap-distance-bottom:0;mso-position-horizontal:absolute;mso-position-horizontal-relative:text;mso-position-vertical:absolute;mso-position-vertical-relative:text;mso-width-percent:0;mso-height-percent:0;mso-width-relative:margin;mso-height-relative:margin;v-text-anchor:top" o:gfxdata="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" fillcolor="#fbd4b4 [1305]">
                 <v:shadow on="t" color="black" opacity="26214f" origin="-.5,-.5" offset=".74836mm,.74836mm"/>
                 <v:textbox inset="1mm,1mm,1mm,1mm">
                   <w:txbxContent>
@@ -4822,14 +4707,7 @@
                           <w:b/>
                           <w:sz w:val="18"/>
                         </w:rPr>
-                        <w:t xml:space="preserve">Pro </w:t>
-                      </w:r>
-                      <w:r>
-                        <w:rPr>
-                          <w:b/>
-                          <w:sz w:val="18"/>
-                        </w:rPr>
-                        <w:t>Tip</w:t>
+                        <w:t>Pro Tip</w:t>
                       </w:r>
                       <w:r>
                         <w:rPr>
@@ -4941,7 +4819,7 @@
           <w:lang w:eastAsia="nl-NL"/>
         </w:rPr>
         <w:drawing>
-          <wp:inline distT="0" distB="0" distL="0" distR="0" wp14:anchorId="2B5EC629" wp14:editId="6DE4ECBB">
+          <wp:inline distT="0" distB="0" distL="0" distR="0" wp14:anchorId="53FA419F" wp14:editId="42B45038">
             <wp:extent cx="2631803" cy="1188000"/>
             <wp:effectExtent l="0" t="0" r="0" b="0"/>
             <wp:docPr id="30" name="Picture 30"/>
@@ -4956,7 +4834,7 @@
                     <pic:cNvPicPr/>
                   </pic:nvPicPr>
                   <pic:blipFill>
-                    <a:blip r:embed="rId49">
+                    <a:blip r:embed="rId48">
                       <a:extLst>
                         <a:ext uri="{28A0092B-C50C-407E-A947-70E740481C1C}">
                           <a14:useLocalDpi xmlns:a14="http://schemas.microsoft.com/office/drawing/2010/main" val="0"/>
@@ -5087,7 +4965,7 @@
           <w:lang w:eastAsia="nl-NL"/>
         </w:rPr>
         <w:drawing>
-          <wp:inline distT="0" distB="0" distL="0" distR="0" wp14:anchorId="025AB9F9" wp14:editId="6D9D38A1">
+          <wp:inline distT="0" distB="0" distL="0" distR="0" wp14:anchorId="1A765DEC" wp14:editId="49FDD796">
             <wp:extent cx="4405688" cy="864000"/>
             <wp:effectExtent l="0" t="0" r="0" b="0"/>
             <wp:docPr id="33" name="Picture 33"/>
@@ -5102,7 +4980,7 @@
                     <pic:cNvPicPr/>
                   </pic:nvPicPr>
                   <pic:blipFill>
-                    <a:blip r:embed="rId50">
+                    <a:blip r:embed="rId49">
                       <a:extLst>
                         <a:ext uri="{28A0092B-C50C-407E-A947-70E740481C1C}">
                           <a14:useLocalDpi xmlns:a14="http://schemas.microsoft.com/office/drawing/2010/main" val="0"/>
@@ -5196,7 +5074,7 @@
           <w:lang w:eastAsia="nl-NL"/>
         </w:rPr>
         <w:drawing>
-          <wp:inline distT="0" distB="0" distL="0" distR="0" wp14:anchorId="43927B04" wp14:editId="6586230A">
+          <wp:inline distT="0" distB="0" distL="0" distR="0" wp14:anchorId="2A447FD1" wp14:editId="20E8451A">
             <wp:extent cx="4362492" cy="864000"/>
             <wp:effectExtent l="0" t="0" r="0" b="0"/>
             <wp:docPr id="29" name="Picture 29"/>
@@ -5211,7 +5089,7 @@
                     <pic:cNvPicPr/>
                   </pic:nvPicPr>
                   <pic:blipFill>
-                    <a:blip r:embed="rId51">
+                    <a:blip r:embed="rId50">
                       <a:extLst>
                         <a:ext uri="{28A0092B-C50C-407E-A947-70E740481C1C}">
                           <a14:useLocalDpi xmlns:a14="http://schemas.microsoft.com/office/drawing/2010/main" val="0"/>
@@ -5289,347 +5167,69 @@
     </w:p>
     <w:p>
       <w:pPr>
+        <w:pStyle w:val="Kop1Before"/>
+      </w:pPr>
+      <w:r>
+        <w:lastRenderedPageBreak/>
+        <w:t xml:space="preserve">Demo op </w:t>
+      </w:r>
+      <w:hyperlink r:id="rId51" w:history="1">
+        <w:r>
+          <w:rPr>
+            <w:rStyle w:val="Hyperlink"/>
+          </w:rPr>
+          <w:t>www.youtube.com/watch?v=aZzXcsQv2WQ</w:t>
+        </w:r>
+      </w:hyperlink>
+      <w:r>
+        <w:t xml:space="preserve"> </w:t>
+      </w:r>
+      <w:r>
+        <w:tab/>
+      </w:r>
+      <w:r>
+        <w:t xml:space="preserve">Idee van </w:t>
+      </w:r>
+      <w:hyperlink r:id="rId52" w:history="1">
+        <w:r>
+          <w:rPr>
+            <w:rStyle w:val="Hyperlink"/>
+          </w:rPr>
+          <w:t>www.youtube.com/watch?v=6v66UpRjZ84</w:t>
+        </w:r>
+      </w:hyperlink>
+      <w:r>
+        <w:t xml:space="preserve"> </w:t>
+      </w:r>
+    </w:p>
+    <w:p>
+      <w:pPr>
         <w:pStyle w:val="Kop1"/>
       </w:pPr>
       <w:r>
+        <w:t xml:space="preserve">09 </w:t>
+      </w:r>
+      <w:r>
+        <w:t>Vuilniswagen</w:t>
+      </w:r>
+      <w:r>
+        <w:tab/>
+      </w:r>
+      <w:r>
+        <w:t>Motor onbegrends</w:t>
+      </w:r>
+    </w:p>
+    <w:p>
+      <w:pPr>
+        <w:pStyle w:val="Kop2"/>
+      </w:pPr>
+      <w:r>
         <w:rPr>
           <w:noProof/>
           <w:lang w:eastAsia="nl-NL"/>
         </w:rPr>
-        <w:lastRenderedPageBreak/>
-        <mc:AlternateContent>
-          <mc:Choice Requires="wps">
-            <w:drawing>
-              <wp:anchor distT="0" distB="0" distL="114300" distR="114300" simplePos="0" relativeHeight="251699200" behindDoc="0" locked="0" layoutInCell="1" allowOverlap="1" wp14:anchorId="65FB279F" wp14:editId="6F2BFBAA">
-                <wp:simplePos x="0" y="0"/>
-                <wp:positionH relativeFrom="column">
-                  <wp:posOffset>-113305</wp:posOffset>
-                </wp:positionH>
-                <wp:positionV relativeFrom="paragraph">
-                  <wp:posOffset>-238539</wp:posOffset>
-                </wp:positionV>
-                <wp:extent cx="3299322" cy="236855"/>
-                <wp:effectExtent l="0" t="0" r="0" b="0"/>
-                <wp:wrapNone/>
-                <wp:docPr id="46" name="Text Box 2"/>
-                <wp:cNvGraphicFramePr>
-                  <a:graphicFrameLocks xmlns:a="http://schemas.openxmlformats.org/drawingml/2006/main"/>
-                </wp:cNvGraphicFramePr>
-                <a:graphic xmlns:a="http://schemas.openxmlformats.org/drawingml/2006/main">
-                  <a:graphicData uri="http://schemas.microsoft.com/office/word/2010/wordprocessingShape">
-                    <wps:wsp>
-                      <wps:cNvSpPr txBox="1">
-                        <a:spLocks noChangeArrowheads="1"/>
-                      </wps:cNvSpPr>
-                      <wps:spPr bwMode="auto">
-                        <a:xfrm>
-                          <a:off x="0" y="0"/>
-                          <a:ext cx="3299322" cy="236855"/>
-                        </a:xfrm>
-                        <a:prstGeom prst="rect">
-                          <a:avLst/>
-                        </a:prstGeom>
-                        <a:solidFill>
-                          <a:srgbClr val="FFFFFF"/>
-                        </a:solidFill>
-                        <a:ln w="9525">
-                          <a:noFill/>
-                          <a:miter lim="800000"/>
-                          <a:headEnd/>
-                          <a:tailEnd/>
-                        </a:ln>
-                      </wps:spPr>
-                      <wps:txbx>
-                        <w:txbxContent>
-                          <w:p>
-                            <w:pPr>
-                              <w:rPr>
-                                <w:sz w:val="16"/>
-                                <w:szCs w:val="16"/>
-                              </w:rPr>
-                            </w:pPr>
-                            <w:r>
-                              <w:rPr>
-                                <w:sz w:val="16"/>
-                                <w:szCs w:val="16"/>
-                              </w:rPr>
-                              <w:t xml:space="preserve">Demo op </w:t>
-                            </w:r>
-                            <w:hyperlink r:id="rId52" w:history="1">
-                              <w:r>
-                                <w:rPr>
-                                  <w:rStyle w:val="Hyperlink"/>
-                                  <w:sz w:val="16"/>
-                                  <w:szCs w:val="16"/>
-                                </w:rPr>
-                                <w:t>www.youtube.com/watch?v=aZzXcsQv2WQ</w:t>
-                              </w:r>
-                            </w:hyperlink>
-                            <w:r>
-                              <w:rPr>
-                                <w:sz w:val="16"/>
-                                <w:szCs w:val="16"/>
-                              </w:rPr>
-                              <w:t xml:space="preserve"> </w:t>
-                            </w:r>
-                          </w:p>
-                        </w:txbxContent>
-                      </wps:txbx>
-                      <wps:bodyPr rot="0" vert="horz" wrap="square" lIns="91440" tIns="45720" rIns="91440" bIns="45720" anchor="t" anchorCtr="0">
-                        <a:noAutofit/>
-                      </wps:bodyPr>
-                    </wps:wsp>
-                  </a:graphicData>
-                </a:graphic>
-                <wp14:sizeRelH relativeFrom="margin">
-                  <wp14:pctWidth>0</wp14:pctWidth>
-                </wp14:sizeRelH>
-                <wp14:sizeRelV relativeFrom="margin">
-                  <wp14:pctHeight>0</wp14:pctHeight>
-                </wp14:sizeRelV>
-              </wp:anchor>
-            </w:drawing>
-          </mc:Choice>
-          <mc:Fallback>
-            <w:pict>
-              <v:shape id="_x0000_s1030" type="#_x0000_t202" style="position:absolute;margin-left:-8.9pt;margin-top:-18.8pt;width:259.8pt;height:18.65pt;z-index:251699200;visibility:visible;mso-wrap-style:square;mso-width-percent:0;mso-height-percent:0;mso-wrap-distance-left:9pt;mso-wrap-distance-top:0;mso-wrap-distance-right:9pt;mso-wrap-distance-bottom:0;mso-position-horizontal:absolute;mso-position-horizontal-relative:text;mso-position-vertical:absolute;mso-position-vertical-relative:text;mso-width-percent:0;mso-height-percent:0;mso-width-relative:margin;mso-height-relative:margin;v-text-anchor:top" o:gfxdata="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" stroked="f">
-                <v:textbox>
-                  <w:txbxContent>
-                    <w:p>
-                      <w:pPr>
-                        <w:rPr>
-                          <w:sz w:val="16"/>
-                          <w:szCs w:val="16"/>
-                        </w:rPr>
-                      </w:pPr>
-                      <w:r>
-                        <w:rPr>
-                          <w:sz w:val="16"/>
-                          <w:szCs w:val="16"/>
-                        </w:rPr>
-                        <w:t xml:space="preserve">Demo op </w:t>
-                      </w:r>
-                      <w:hyperlink r:id="rId53" w:history="1">
-                        <w:r>
-                          <w:rPr>
-                            <w:rStyle w:val="Hyperlink"/>
-                            <w:sz w:val="16"/>
-                            <w:szCs w:val="16"/>
-                          </w:rPr>
-                          <w:t>www.youtube.com/watch?v=aZzXcsQv2WQ</w:t>
-                        </w:r>
-                      </w:hyperlink>
-                      <w:r>
-                        <w:rPr>
-                          <w:sz w:val="16"/>
-                          <w:szCs w:val="16"/>
-                        </w:rPr>
-                        <w:t xml:space="preserve"> </w:t>
-                      </w:r>
-                    </w:p>
-                  </w:txbxContent>
-                </v:textbox>
-              </v:shape>
-            </w:pict>
-          </mc:Fallback>
-        </mc:AlternateContent>
-      </w:r>
-      <w:r>
-        <w:rPr>
-          <w:noProof/>
-          <w:lang w:eastAsia="nl-NL"/>
-        </w:rPr>
-        <mc:AlternateContent>
-          <mc:Choice Requires="wps">
-            <w:drawing>
-              <wp:anchor distT="0" distB="0" distL="114300" distR="114300" simplePos="0" relativeHeight="251693056" behindDoc="0" locked="0" layoutInCell="1" allowOverlap="1" wp14:anchorId="0562A119" wp14:editId="33CAE4C5">
-                <wp:simplePos x="0" y="0"/>
-                <wp:positionH relativeFrom="column">
-                  <wp:posOffset>3170555</wp:posOffset>
-                </wp:positionH>
-                <wp:positionV relativeFrom="paragraph">
-                  <wp:posOffset>-238760</wp:posOffset>
-                </wp:positionV>
-                <wp:extent cx="3107690" cy="236855"/>
-                <wp:effectExtent l="0" t="0" r="0" b="0"/>
-                <wp:wrapNone/>
-                <wp:docPr id="44" name="Text Box 2"/>
-                <wp:cNvGraphicFramePr>
-                  <a:graphicFrameLocks xmlns:a="http://schemas.openxmlformats.org/drawingml/2006/main"/>
-                </wp:cNvGraphicFramePr>
-                <a:graphic xmlns:a="http://schemas.openxmlformats.org/drawingml/2006/main">
-                  <a:graphicData uri="http://schemas.microsoft.com/office/word/2010/wordprocessingShape">
-                    <wps:wsp>
-                      <wps:cNvSpPr txBox="1">
-                        <a:spLocks noChangeArrowheads="1"/>
-                      </wps:cNvSpPr>
-                      <wps:spPr bwMode="auto">
-                        <a:xfrm>
-                          <a:off x="0" y="0"/>
-                          <a:ext cx="3107690" cy="236855"/>
-                        </a:xfrm>
-                        <a:prstGeom prst="rect">
-                          <a:avLst/>
-                        </a:prstGeom>
-                        <a:solidFill>
-                          <a:srgbClr val="FFFFFF"/>
-                        </a:solidFill>
-                        <a:ln w="9525">
-                          <a:noFill/>
-                          <a:miter lim="800000"/>
-                          <a:headEnd/>
-                          <a:tailEnd/>
-                        </a:ln>
-                      </wps:spPr>
-                      <wps:txbx>
-                        <w:txbxContent>
-                          <w:p>
-                            <w:pPr>
-                              <w:jc w:val="right"/>
-                              <w:rPr>
-                                <w:sz w:val="16"/>
-                                <w:szCs w:val="16"/>
-                              </w:rPr>
-                            </w:pPr>
-                            <w:r>
-                              <w:rPr>
-                                <w:sz w:val="16"/>
-                                <w:szCs w:val="16"/>
-                              </w:rPr>
-                              <w:t>Idee van</w:t>
-                            </w:r>
-                            <w:r>
-                              <w:rPr>
-                                <w:sz w:val="16"/>
-                                <w:szCs w:val="16"/>
-                              </w:rPr>
-                              <w:t xml:space="preserve"> </w:t>
-                            </w:r>
-                            <w:hyperlink r:id="rId54" w:history="1">
-                              <w:r>
-                                <w:rPr>
-                                  <w:rStyle w:val="Hyperlink"/>
-                                  <w:sz w:val="16"/>
-                                  <w:szCs w:val="16"/>
-                                </w:rPr>
-                                <w:t>www.youtube.com/watch?v=6v66UpRjZ84</w:t>
-                              </w:r>
-                            </w:hyperlink>
-                            <w:r>
-                              <w:rPr>
-                                <w:sz w:val="16"/>
-                                <w:szCs w:val="16"/>
-                              </w:rPr>
-                              <w:t xml:space="preserve"> </w:t>
-                            </w:r>
-                            <w:r>
-                              <w:rPr>
-                                <w:sz w:val="16"/>
-                                <w:szCs w:val="16"/>
-                              </w:rPr>
-                              <w:t xml:space="preserve"> </w:t>
-                            </w:r>
-                          </w:p>
-                        </w:txbxContent>
-                      </wps:txbx>
-                      <wps:bodyPr rot="0" vert="horz" wrap="square" lIns="91440" tIns="45720" rIns="91440" bIns="45720" anchor="t" anchorCtr="0">
-                        <a:noAutofit/>
-                      </wps:bodyPr>
-                    </wps:wsp>
-                  </a:graphicData>
-                </a:graphic>
-                <wp14:sizeRelH relativeFrom="margin">
-                  <wp14:pctWidth>0</wp14:pctWidth>
-                </wp14:sizeRelH>
-                <wp14:sizeRelV relativeFrom="margin">
-                  <wp14:pctHeight>0</wp14:pctHeight>
-                </wp14:sizeRelV>
-              </wp:anchor>
-            </w:drawing>
-          </mc:Choice>
-          <mc:Fallback>
-            <w:pict>
-              <v:shape id="_x0000_s1031" type="#_x0000_t202" style="position:absolute;margin-left:249.65pt;margin-top:-18.8pt;width:244.7pt;height:18.65pt;z-index:251693056;visibility:visible;mso-wrap-style:square;mso-width-percent:0;mso-height-percent:0;mso-wrap-distance-left:9pt;mso-wrap-distance-top:0;mso-wrap-distance-right:9pt;mso-wrap-distance-bottom:0;mso-position-horizontal:absolute;mso-position-horizontal-relative:text;mso-position-vertical:absolute;mso-position-vertical-relative:text;mso-width-percent:0;mso-height-percent:0;mso-width-relative:margin;mso-height-relative:margin;v-text-anchor:top" o:gfxdata="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" stroked="f">
-                <v:textbox>
-                  <w:txbxContent>
-                    <w:p>
-                      <w:pPr>
-                        <w:jc w:val="right"/>
-                        <w:rPr>
-                          <w:sz w:val="16"/>
-                          <w:szCs w:val="16"/>
-                        </w:rPr>
-                      </w:pPr>
-                      <w:r>
-                        <w:rPr>
-                          <w:sz w:val="16"/>
-                          <w:szCs w:val="16"/>
-                        </w:rPr>
-                        <w:t>Idee van</w:t>
-                      </w:r>
-                      <w:r>
-                        <w:rPr>
-                          <w:sz w:val="16"/>
-                          <w:szCs w:val="16"/>
-                        </w:rPr>
-                        <w:t xml:space="preserve"> </w:t>
-                      </w:r>
-                      <w:hyperlink r:id="rId55" w:history="1">
-                        <w:r>
-                          <w:rPr>
-                            <w:rStyle w:val="Hyperlink"/>
-                            <w:sz w:val="16"/>
-                            <w:szCs w:val="16"/>
-                          </w:rPr>
-                          <w:t>www.youtube.com/watch?v=6v66UpRjZ84</w:t>
-                        </w:r>
-                      </w:hyperlink>
-                      <w:r>
-                        <w:rPr>
-                          <w:sz w:val="16"/>
-                          <w:szCs w:val="16"/>
-                        </w:rPr>
-                        <w:t xml:space="preserve"> </w:t>
-                      </w:r>
-                      <w:r>
-                        <w:rPr>
-                          <w:sz w:val="16"/>
-                          <w:szCs w:val="16"/>
-                        </w:rPr>
-                        <w:t xml:space="preserve"> </w:t>
-                      </w:r>
-                    </w:p>
-                  </w:txbxContent>
-                </v:textbox>
-              </v:shape>
-            </w:pict>
-          </mc:Fallback>
-        </mc:AlternateContent>
-      </w:r>
-      <w:r>
-        <w:t xml:space="preserve">09 </w:t>
-      </w:r>
-      <w:r>
-        <w:t>Vuilniswagen</w:t>
-      </w:r>
-      <w:r>
-        <w:tab/>
-      </w:r>
-      <w:r>
-        <w:t>Motor onbegrends</w:t>
-      </w:r>
-    </w:p>
-    <w:p>
-      <w:pPr>
-        <w:pStyle w:val="Kop2"/>
-      </w:pPr>
-      <w:r>
-        <w:rPr>
-          <w:noProof/>
-          <w:lang w:eastAsia="nl-NL"/>
-        </w:rPr>
         <w:drawing>
-          <wp:anchor distT="0" distB="0" distL="114300" distR="114300" simplePos="0" relativeHeight="251695104" behindDoc="0" locked="0" layoutInCell="1" allowOverlap="1" wp14:anchorId="09B7253F" wp14:editId="521CA6E5">
+          <wp:anchor distT="0" distB="0" distL="114300" distR="114300" simplePos="0" relativeHeight="251695104" behindDoc="0" locked="0" layoutInCell="1" allowOverlap="1" wp14:anchorId="09AFB790" wp14:editId="3521BCDF">
             <wp:simplePos x="0" y="0"/>
             <wp:positionH relativeFrom="column">
               <wp:posOffset>4864210</wp:posOffset>
@@ -5652,7 +5252,7 @@
                     <pic:cNvPicPr/>
                   </pic:nvPicPr>
                   <pic:blipFill>
-                    <a:blip r:embed="rId56" cstate="print">
+                    <a:blip r:embed="rId53" cstate="print">
                       <a:extLst>
                         <a:ext uri="{28A0092B-C50C-407E-A947-70E740481C1C}">
                           <a14:useLocalDpi xmlns:a14="http://schemas.microsoft.com/office/drawing/2010/main" val="0"/>
@@ -5690,7 +5290,7 @@
           <w:lang w:eastAsia="nl-NL"/>
         </w:rPr>
         <w:drawing>
-          <wp:anchor distT="0" distB="0" distL="114300" distR="114300" simplePos="0" relativeHeight="251694080" behindDoc="0" locked="0" layoutInCell="1" allowOverlap="1" wp14:anchorId="303B8432" wp14:editId="764B464E">
+          <wp:anchor distT="0" distB="0" distL="114300" distR="114300" simplePos="0" relativeHeight="251694080" behindDoc="0" locked="0" layoutInCell="1" allowOverlap="1" wp14:anchorId="6A577B45" wp14:editId="3920F21D">
             <wp:simplePos x="0" y="0"/>
             <wp:positionH relativeFrom="column">
               <wp:posOffset>4864210</wp:posOffset>
@@ -5713,7 +5313,7 @@
                     <pic:cNvPicPr/>
                   </pic:nvPicPr>
                   <pic:blipFill>
-                    <a:blip r:embed="rId57" cstate="print">
+                    <a:blip r:embed="rId54" cstate="print">
                       <a:extLst>
                         <a:ext uri="{28A0092B-C50C-407E-A947-70E740481C1C}">
                           <a14:useLocalDpi xmlns:a14="http://schemas.microsoft.com/office/drawing/2010/main" val="0"/>
@@ -6061,7 +5661,7 @@
           <w:lang w:eastAsia="nl-NL"/>
         </w:rPr>
         <w:drawing>
-          <wp:inline distT="0" distB="0" distL="0" distR="0" wp14:anchorId="40D51DDD" wp14:editId="4AE7871E">
+          <wp:inline distT="0" distB="0" distL="0" distR="0" wp14:anchorId="3FF51987" wp14:editId="38E12576">
             <wp:extent cx="3554286" cy="720000"/>
             <wp:effectExtent l="0" t="0" r="0" b="4445"/>
             <wp:docPr id="56" name="Picture 56"/>
@@ -6076,7 +5676,7 @@
                     <pic:cNvPicPr/>
                   </pic:nvPicPr>
                   <pic:blipFill>
-                    <a:blip r:embed="rId58">
+                    <a:blip r:embed="rId55">
                       <a:extLst>
                         <a:ext uri="{28A0092B-C50C-407E-A947-70E740481C1C}">
                           <a14:useLocalDpi xmlns:a14="http://schemas.microsoft.com/office/drawing/2010/main" val="0"/>
@@ -6130,7 +5730,7 @@
           <w:lang w:eastAsia="nl-NL"/>
         </w:rPr>
         <w:drawing>
-          <wp:inline distT="0" distB="0" distL="0" distR="0" wp14:anchorId="2F376FF4" wp14:editId="7CCEA640">
+          <wp:inline distT="0" distB="0" distL="0" distR="0" wp14:anchorId="3066FC68" wp14:editId="79EDE1C4">
             <wp:extent cx="1859760" cy="648000"/>
             <wp:effectExtent l="0" t="0" r="7620" b="0"/>
             <wp:docPr id="55" name="Picture 55"/>
@@ -6145,7 +5745,7 @@
                     <pic:cNvPicPr/>
                   </pic:nvPicPr>
                   <pic:blipFill>
-                    <a:blip r:embed="rId59">
+                    <a:blip r:embed="rId56">
                       <a:extLst>
                         <a:ext uri="{28A0092B-C50C-407E-A947-70E740481C1C}">
                           <a14:useLocalDpi xmlns:a14="http://schemas.microsoft.com/office/drawing/2010/main" val="0"/>
@@ -6187,7 +5787,7 @@
           <w:lang w:eastAsia="nl-NL"/>
         </w:rPr>
         <w:drawing>
-          <wp:inline distT="0" distB="0" distL="0" distR="0" wp14:anchorId="1ECCD173" wp14:editId="328BE758">
+          <wp:inline distT="0" distB="0" distL="0" distR="0" wp14:anchorId="35FB210D" wp14:editId="7E2FCB82">
             <wp:extent cx="3617419" cy="720000"/>
             <wp:effectExtent l="0" t="0" r="2540" b="4445"/>
             <wp:docPr id="57" name="Picture 57"/>
@@ -6202,7 +5802,7 @@
                     <pic:cNvPicPr/>
                   </pic:nvPicPr>
                   <pic:blipFill>
-                    <a:blip r:embed="rId60">
+                    <a:blip r:embed="rId57">
                       <a:extLst>
                         <a:ext uri="{28A0092B-C50C-407E-A947-70E740481C1C}">
                           <a14:useLocalDpi xmlns:a14="http://schemas.microsoft.com/office/drawing/2010/main" val="0"/>
@@ -6231,154 +5831,31 @@
     </w:p>
     <w:p>
       <w:pPr>
+        <w:pStyle w:val="Kop1Before"/>
+      </w:pPr>
+      <w:r>
+        <w:lastRenderedPageBreak/>
+        <w:t xml:space="preserve">Demo op </w:t>
+      </w:r>
+      <w:hyperlink r:id="rId58" w:history="1">
+        <w:r>
+          <w:rPr>
+            <w:rStyle w:val="Hyperlink"/>
+          </w:rPr>
+          <w:t>www.youtube.com/watch?v=0dUgy6agll8</w:t>
+        </w:r>
+      </w:hyperlink>
+      <w:r>
+        <w:t xml:space="preserve"> </w:t>
+      </w:r>
+    </w:p>
+    <w:p>
+      <w:pPr>
         <w:pStyle w:val="Kop1"/>
         <w:rPr>
           <w:lang w:eastAsia="nl-NL"/>
         </w:rPr>
       </w:pPr>
-      <w:r>
-        <w:rPr>
-          <w:noProof/>
-          <w:lang w:eastAsia="nl-NL"/>
-        </w:rPr>
-        <w:lastRenderedPageBreak/>
-        <mc:AlternateContent>
-          <mc:Choice Requires="wps">
-            <w:drawing>
-              <wp:anchor distT="0" distB="0" distL="114300" distR="114300" simplePos="0" relativeHeight="251705344" behindDoc="0" locked="0" layoutInCell="1" allowOverlap="1" wp14:anchorId="3C36E825" wp14:editId="2174B0BB">
-                <wp:simplePos x="0" y="0"/>
-                <wp:positionH relativeFrom="column">
-                  <wp:posOffset>-79706</wp:posOffset>
-                </wp:positionH>
-                <wp:positionV relativeFrom="paragraph">
-                  <wp:posOffset>-236220</wp:posOffset>
-                </wp:positionV>
-                <wp:extent cx="3299322" cy="236855"/>
-                <wp:effectExtent l="0" t="0" r="0" b="0"/>
-                <wp:wrapNone/>
-                <wp:docPr id="61" name="Text Box 2"/>
-                <wp:cNvGraphicFramePr>
-                  <a:graphicFrameLocks xmlns:a="http://schemas.openxmlformats.org/drawingml/2006/main"/>
-                </wp:cNvGraphicFramePr>
-                <a:graphic xmlns:a="http://schemas.openxmlformats.org/drawingml/2006/main">
-                  <a:graphicData uri="http://schemas.microsoft.com/office/word/2010/wordprocessingShape">
-                    <wps:wsp>
-                      <wps:cNvSpPr txBox="1">
-                        <a:spLocks noChangeArrowheads="1"/>
-                      </wps:cNvSpPr>
-                      <wps:spPr bwMode="auto">
-                        <a:xfrm>
-                          <a:off x="0" y="0"/>
-                          <a:ext cx="3299322" cy="236855"/>
-                        </a:xfrm>
-                        <a:prstGeom prst="rect">
-                          <a:avLst/>
-                        </a:prstGeom>
-                        <a:solidFill>
-                          <a:srgbClr val="FFFFFF"/>
-                        </a:solidFill>
-                        <a:ln w="9525">
-                          <a:noFill/>
-                          <a:miter lim="800000"/>
-                          <a:headEnd/>
-                          <a:tailEnd/>
-                        </a:ln>
-                      </wps:spPr>
-                      <wps:txbx>
-                        <w:txbxContent>
-                          <w:p>
-                            <w:pPr>
-                              <w:rPr>
-                                <w:sz w:val="16"/>
-                                <w:szCs w:val="16"/>
-                              </w:rPr>
-                            </w:pPr>
-                            <w:r>
-                              <w:rPr>
-                                <w:sz w:val="16"/>
-                                <w:szCs w:val="16"/>
-                              </w:rPr>
-                              <w:t xml:space="preserve">Demo op </w:t>
-                            </w:r>
-                            <w:hyperlink r:id="rId61" w:history="1">
-                              <w:r>
-                                <w:rPr>
-                                  <w:rStyle w:val="Hyperlink"/>
-                                  <w:sz w:val="16"/>
-                                  <w:szCs w:val="16"/>
-                                </w:rPr>
-                                <w:t>www.youtube.com/watch?v=0dUgy6agll8</w:t>
-                              </w:r>
-                            </w:hyperlink>
-                            <w:r>
-                              <w:rPr>
-                                <w:sz w:val="16"/>
-                                <w:szCs w:val="16"/>
-                              </w:rPr>
-                              <w:t xml:space="preserve"> </w:t>
-                            </w:r>
-                          </w:p>
-                        </w:txbxContent>
-                      </wps:txbx>
-                      <wps:bodyPr rot="0" vert="horz" wrap="square" lIns="91440" tIns="45720" rIns="91440" bIns="45720" anchor="t" anchorCtr="0">
-                        <a:noAutofit/>
-                      </wps:bodyPr>
-                    </wps:wsp>
-                  </a:graphicData>
-                </a:graphic>
-                <wp14:sizeRelH relativeFrom="margin">
-                  <wp14:pctWidth>0</wp14:pctWidth>
-                </wp14:sizeRelH>
-                <wp14:sizeRelV relativeFrom="margin">
-                  <wp14:pctHeight>0</wp14:pctHeight>
-                </wp14:sizeRelV>
-              </wp:anchor>
-            </w:drawing>
-          </mc:Choice>
-          <mc:Fallback>
-            <w:pict>
-              <v:shape id="_x0000_s1032" type="#_x0000_t202" style="position:absolute;margin-left:-6.3pt;margin-top:-18.6pt;width:259.8pt;height:18.65pt;z-index:251705344;visibility:visible;mso-wrap-style:square;mso-width-percent:0;mso-height-percent:0;mso-wrap-distance-left:9pt;mso-wrap-distance-top:0;mso-wrap-distance-right:9pt;mso-wrap-distance-bottom:0;mso-position-horizontal:absolute;mso-position-horizontal-relative:text;mso-position-vertical:absolute;mso-position-vertical-relative:text;mso-width-percent:0;mso-height-percent:0;mso-width-relative:margin;mso-height-relative:margin;v-text-anchor:top" o:gfxdata="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" stroked="f">
-                <v:textbox>
-                  <w:txbxContent>
-                    <w:p>
-                      <w:pPr>
-                        <w:rPr>
-                          <w:sz w:val="16"/>
-                          <w:szCs w:val="16"/>
-                        </w:rPr>
-                      </w:pPr>
-                      <w:r>
-                        <w:rPr>
-                          <w:sz w:val="16"/>
-                          <w:szCs w:val="16"/>
-                        </w:rPr>
-                        <w:t xml:space="preserve">Demo op </w:t>
-                      </w:r>
-                      <w:hyperlink r:id="rId62" w:history="1">
-                        <w:r>
-                          <w:rPr>
-                            <w:rStyle w:val="Hyperlink"/>
-                            <w:sz w:val="16"/>
-                            <w:szCs w:val="16"/>
-                          </w:rPr>
-                          <w:t>www.youtube.com/watch?v=0dUgy6agll8</w:t>
-                        </w:r>
-                      </w:hyperlink>
-                      <w:r>
-                        <w:rPr>
-                          <w:sz w:val="16"/>
-                          <w:szCs w:val="16"/>
-                        </w:rPr>
-                        <w:t xml:space="preserve"> </w:t>
-                      </w:r>
-                    </w:p>
-                  </w:txbxContent>
-                </v:textbox>
-              </v:shape>
-            </w:pict>
-          </mc:Fallback>
-        </mc:AlternateContent>
-      </w:r>
       <w:r>
         <w:rPr>
           <w:lang w:eastAsia="nl-NL"/>
@@ -6428,7 +5905,7 @@
           <w:lang w:eastAsia="nl-NL"/>
         </w:rPr>
         <w:drawing>
-          <wp:inline distT="0" distB="0" distL="0" distR="0" wp14:anchorId="14ACAEE2" wp14:editId="3FBDC960">
+          <wp:inline distT="0" distB="0" distL="0" distR="0" wp14:anchorId="0A9F27A0" wp14:editId="16BFE019">
             <wp:extent cx="1918295" cy="1440000"/>
             <wp:effectExtent l="0" t="0" r="6350" b="8255"/>
             <wp:docPr id="51" name="Picture 51"/>
@@ -6443,7 +5920,7 @@
                     <pic:cNvPicPr/>
                   </pic:nvPicPr>
                   <pic:blipFill>
-                    <a:blip r:embed="rId63" cstate="print">
+                    <a:blip r:embed="rId59" cstate="print">
                       <a:extLst>
                         <a:ext uri="{28A0092B-C50C-407E-A947-70E740481C1C}">
                           <a14:useLocalDpi xmlns:a14="http://schemas.microsoft.com/office/drawing/2010/main" val="0"/>
@@ -6478,7 +5955,7 @@
           <w:lang w:eastAsia="nl-NL"/>
         </w:rPr>
         <w:drawing>
-          <wp:inline distT="0" distB="0" distL="0" distR="0" wp14:anchorId="6EE34755" wp14:editId="20347175">
+          <wp:inline distT="0" distB="0" distL="0" distR="0" wp14:anchorId="5A04D0AF" wp14:editId="05C6ACDC">
             <wp:extent cx="1919869" cy="1440000"/>
             <wp:effectExtent l="0" t="0" r="4445" b="8255"/>
             <wp:docPr id="52" name="Picture 52"/>
@@ -6493,7 +5970,7 @@
                     <pic:cNvPicPr/>
                   </pic:nvPicPr>
                   <pic:blipFill>
-                    <a:blip r:embed="rId64" cstate="print">
+                    <a:blip r:embed="rId60" cstate="print">
                       <a:extLst>
                         <a:ext uri="{28A0092B-C50C-407E-A947-70E740481C1C}">
                           <a14:useLocalDpi xmlns:a14="http://schemas.microsoft.com/office/drawing/2010/main" val="0"/>
@@ -6528,7 +6005,7 @@
           <w:lang w:eastAsia="nl-NL"/>
         </w:rPr>
         <w:drawing>
-          <wp:inline distT="0" distB="0" distL="0" distR="0" wp14:anchorId="16F1466F" wp14:editId="4127DB41">
+          <wp:inline distT="0" distB="0" distL="0" distR="0" wp14:anchorId="31E21AE3" wp14:editId="4A2E3B53">
             <wp:extent cx="1919607" cy="1440000"/>
             <wp:effectExtent l="0" t="0" r="4445" b="8255"/>
             <wp:docPr id="50" name="Picture 50"/>
@@ -6543,7 +6020,7 @@
                     <pic:cNvPicPr/>
                   </pic:nvPicPr>
                   <pic:blipFill>
-                    <a:blip r:embed="rId65" cstate="print">
+                    <a:blip r:embed="rId61" cstate="print">
                       <a:extLst>
                         <a:ext uri="{28A0092B-C50C-407E-A947-70E740481C1C}">
                           <a14:useLocalDpi xmlns:a14="http://schemas.microsoft.com/office/drawing/2010/main" val="0"/>
@@ -6823,7 +6300,7 @@
           <w:lang w:eastAsia="nl-NL"/>
         </w:rPr>
         <w:drawing>
-          <wp:inline distT="0" distB="0" distL="0" distR="0" wp14:anchorId="311318AB" wp14:editId="44A6199C">
+          <wp:inline distT="0" distB="0" distL="0" distR="0" wp14:anchorId="6AA6B637" wp14:editId="18A95EBC">
             <wp:extent cx="4242857" cy="1080000"/>
             <wp:effectExtent l="0" t="0" r="5715" b="6350"/>
             <wp:docPr id="58" name="Picture 58"/>
@@ -6838,7 +6315,7 @@
                     <pic:cNvPicPr/>
                   </pic:nvPicPr>
                   <pic:blipFill>
-                    <a:blip r:embed="rId66">
+                    <a:blip r:embed="rId62">
                       <a:extLst>
                         <a:ext uri="{28A0092B-C50C-407E-A947-70E740481C1C}">
                           <a14:useLocalDpi xmlns:a14="http://schemas.microsoft.com/office/drawing/2010/main" val="0"/>
@@ -6878,7 +6355,7 @@
         <mc:AlternateContent>
           <mc:Choice Requires="wps">
             <w:drawing>
-              <wp:anchor distT="0" distB="0" distL="114300" distR="114300" simplePos="0" relativeHeight="251697152" behindDoc="0" locked="0" layoutInCell="1" allowOverlap="1" wp14:anchorId="33314612" wp14:editId="0459F690">
+              <wp:anchor distT="0" distB="0" distL="114300" distR="114300" simplePos="0" relativeHeight="251697152" behindDoc="0" locked="0" layoutInCell="1" allowOverlap="1" wp14:anchorId="34A4045A" wp14:editId="1347B110">
                 <wp:simplePos x="0" y="0"/>
                 <wp:positionH relativeFrom="column">
                   <wp:posOffset>332022</wp:posOffset>
@@ -6976,7 +6453,7 @@
           </mc:Choice>
           <mc:Fallback>
             <w:pict>
-              <v:shape id="_x0000_s1033" type="#_x0000_t202" style="position:absolute;left:0;text-align:left;margin-left:26.15pt;margin-top:80.3pt;width:149.8pt;height:66.95pt;z-index:251697152;visibility:visible;mso-wrap-style:square;mso-width-percent:0;mso-height-percent:0;mso-wrap-distance-left:9pt;mso-wrap-distance-top:0;mso-wrap-distance-right:9pt;mso-wrap-distance-bottom:0;mso-position-horizontal:absolute;mso-position-horizontal-relative:text;mso-position-vertical:absolute;mso-position-vertical-relative:text;mso-width-percent:0;mso-height-percent:0;mso-width-relative:margin;mso-height-relative:margin;v-text-anchor:top" o:gfxdata="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" fillcolor="#fbd4b4 [1305]">
+              <v:shape id="_x0000_s1029" type="#_x0000_t202" style="position:absolute;left:0;text-align:left;margin-left:26.15pt;margin-top:80.3pt;width:149.8pt;height:66.95pt;z-index:251697152;visibility:visible;mso-wrap-style:square;mso-width-percent:0;mso-height-percent:0;mso-wrap-distance-left:9pt;mso-wrap-distance-top:0;mso-wrap-distance-right:9pt;mso-wrap-distance-bottom:0;mso-position-horizontal:absolute;mso-position-horizontal-relative:text;mso-position-vertical:absolute;mso-position-vertical-relative:text;mso-width-percent:0;mso-height-percent:0;mso-width-relative:margin;mso-height-relative:margin;v-text-anchor:top" o:gfxdata="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" fillcolor="#fbd4b4 [1305]">
                 <v:shadow on="t" color="black" opacity="26214f" origin="-.5,-.5" offset=".74836mm,.74836mm"/>
                 <v:textbox inset="1mm,1mm,1mm,1mm">
                   <w:txbxContent>
@@ -7019,7 +6496,7 @@
           <w:lang w:eastAsia="nl-NL"/>
         </w:rPr>
         <w:drawing>
-          <wp:inline distT="0" distB="0" distL="0" distR="0" wp14:anchorId="0A549382" wp14:editId="69ABA79C">
+          <wp:inline distT="0" distB="0" distL="0" distR="0" wp14:anchorId="4060676A" wp14:editId="4D6C149D">
             <wp:extent cx="5331429" cy="1080000"/>
             <wp:effectExtent l="0" t="0" r="3175" b="6350"/>
             <wp:docPr id="59" name="Picture 59"/>
@@ -7034,7 +6511,7 @@
                     <pic:cNvPicPr/>
                   </pic:nvPicPr>
                   <pic:blipFill>
-                    <a:blip r:embed="rId67">
+                    <a:blip r:embed="rId63">
                       <a:extLst>
                         <a:ext uri="{28A0092B-C50C-407E-A947-70E740481C1C}">
                           <a14:useLocalDpi xmlns:a14="http://schemas.microsoft.com/office/drawing/2010/main" val="0"/>
@@ -7071,305 +6548,48 @@
     </w:p>
     <w:p>
       <w:pPr>
+        <w:pStyle w:val="Kop1Before"/>
+      </w:pPr>
+      <w:r>
+        <w:lastRenderedPageBreak/>
+        <w:t xml:space="preserve">Demo op </w:t>
+      </w:r>
+      <w:hyperlink r:id="rId64" w:history="1">
+        <w:r>
+          <w:rPr>
+            <w:rStyle w:val="Hyperlink"/>
+          </w:rPr>
+          <w:t>www.youtube.com/watch?v=c3IGN8hQa9A</w:t>
+        </w:r>
+      </w:hyperlink>
+      <w:r>
+        <w:t xml:space="preserve"> </w:t>
+      </w:r>
+      <w:r>
+        <w:tab/>
+      </w:r>
+      <w:r>
+        <w:t xml:space="preserve">Idee van </w:t>
+      </w:r>
+      <w:hyperlink r:id="rId65" w:history="1">
+        <w:r>
+          <w:rPr>
+            <w:rStyle w:val="Hyperlink"/>
+          </w:rPr>
+          <w:t>www.nxtprograms.com/1-button_remote</w:t>
+        </w:r>
+      </w:hyperlink>
+      <w:r>
+        <w:t xml:space="preserve"> </w:t>
+      </w:r>
+    </w:p>
+    <w:p>
+      <w:pPr>
         <w:pStyle w:val="Kop1"/>
         <w:rPr>
           <w:lang w:eastAsia="nl-NL"/>
         </w:rPr>
       </w:pPr>
-      <w:r>
-        <w:rPr>
-          <w:noProof/>
-          <w:lang w:eastAsia="nl-NL"/>
-        </w:rPr>
-        <w:lastRenderedPageBreak/>
-        <mc:AlternateContent>
-          <mc:Choice Requires="wps">
-            <w:drawing>
-              <wp:anchor distT="0" distB="0" distL="114300" distR="114300" simplePos="0" relativeHeight="251707392" behindDoc="0" locked="0" layoutInCell="1" allowOverlap="1" wp14:anchorId="7949ED27" wp14:editId="241BD713">
-                <wp:simplePos x="0" y="0"/>
-                <wp:positionH relativeFrom="column">
-                  <wp:posOffset>3193415</wp:posOffset>
-                </wp:positionH>
-                <wp:positionV relativeFrom="paragraph">
-                  <wp:posOffset>-237490</wp:posOffset>
-                </wp:positionV>
-                <wp:extent cx="3107690" cy="236855"/>
-                <wp:effectExtent l="0" t="0" r="0" b="0"/>
-                <wp:wrapNone/>
-                <wp:docPr id="63" name="Text Box 2"/>
-                <wp:cNvGraphicFramePr>
-                  <a:graphicFrameLocks xmlns:a="http://schemas.openxmlformats.org/drawingml/2006/main"/>
-                </wp:cNvGraphicFramePr>
-                <a:graphic xmlns:a="http://schemas.openxmlformats.org/drawingml/2006/main">
-                  <a:graphicData uri="http://schemas.microsoft.com/office/word/2010/wordprocessingShape">
-                    <wps:wsp>
-                      <wps:cNvSpPr txBox="1">
-                        <a:spLocks noChangeArrowheads="1"/>
-                      </wps:cNvSpPr>
-                      <wps:spPr bwMode="auto">
-                        <a:xfrm>
-                          <a:off x="0" y="0"/>
-                          <a:ext cx="3107690" cy="236855"/>
-                        </a:xfrm>
-                        <a:prstGeom prst="rect">
-                          <a:avLst/>
-                        </a:prstGeom>
-                        <a:solidFill>
-                          <a:srgbClr val="FFFFFF"/>
-                        </a:solidFill>
-                        <a:ln w="9525">
-                          <a:noFill/>
-                          <a:miter lim="800000"/>
-                          <a:headEnd/>
-                          <a:tailEnd/>
-                        </a:ln>
-                      </wps:spPr>
-                      <wps:txbx>
-                        <w:txbxContent>
-                          <w:p>
-                            <w:pPr>
-                              <w:jc w:val="right"/>
-                              <w:rPr>
-                                <w:sz w:val="16"/>
-                                <w:szCs w:val="16"/>
-                              </w:rPr>
-                            </w:pPr>
-                            <w:r>
-                              <w:rPr>
-                                <w:sz w:val="16"/>
-                                <w:szCs w:val="16"/>
-                              </w:rPr>
-                              <w:t xml:space="preserve">Idee van </w:t>
-                            </w:r>
-                            <w:hyperlink r:id="rId68" w:history="1">
-                              <w:r>
-                                <w:rPr>
-                                  <w:rStyle w:val="Hyperlink"/>
-                                  <w:sz w:val="16"/>
-                                  <w:szCs w:val="16"/>
-                                </w:rPr>
-                                <w:t>www.nxtprograms.com/1-button_remote</w:t>
-                              </w:r>
-                            </w:hyperlink>
-                            <w:r>
-                              <w:rPr>
-                                <w:sz w:val="16"/>
-                                <w:szCs w:val="16"/>
-                              </w:rPr>
-                              <w:t xml:space="preserve"> </w:t>
-                            </w:r>
-                          </w:p>
-                        </w:txbxContent>
-                      </wps:txbx>
-                      <wps:bodyPr rot="0" vert="horz" wrap="square" lIns="91440" tIns="45720" rIns="91440" bIns="45720" anchor="t" anchorCtr="0">
-                        <a:noAutofit/>
-                      </wps:bodyPr>
-                    </wps:wsp>
-                  </a:graphicData>
-                </a:graphic>
-                <wp14:sizeRelH relativeFrom="margin">
-                  <wp14:pctWidth>0</wp14:pctWidth>
-                </wp14:sizeRelH>
-                <wp14:sizeRelV relativeFrom="margin">
-                  <wp14:pctHeight>0</wp14:pctHeight>
-                </wp14:sizeRelV>
-              </wp:anchor>
-            </w:drawing>
-          </mc:Choice>
-          <mc:Fallback>
-            <w:pict>
-              <v:shape id="_x0000_s1034" type="#_x0000_t202" style="position:absolute;margin-left:251.45pt;margin-top:-18.7pt;width:244.7pt;height:18.65pt;z-index:251707392;visibility:visible;mso-wrap-style:square;mso-width-percent:0;mso-height-percent:0;mso-wrap-distance-left:9pt;mso-wrap-distance-top:0;mso-wrap-distance-right:9pt;mso-wrap-distance-bottom:0;mso-position-horizontal:absolute;mso-position-horizontal-relative:text;mso-position-vertical:absolute;mso-position-vertical-relative:text;mso-width-percent:0;mso-height-percent:0;mso-width-relative:margin;mso-height-relative:margin;v-text-anchor:top" o:gfxdata="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" stroked="f">
-                <v:textbox>
-                  <w:txbxContent>
-                    <w:p>
-                      <w:pPr>
-                        <w:jc w:val="right"/>
-                        <w:rPr>
-                          <w:sz w:val="16"/>
-                          <w:szCs w:val="16"/>
-                        </w:rPr>
-                      </w:pPr>
-                      <w:r>
-                        <w:rPr>
-                          <w:sz w:val="16"/>
-                          <w:szCs w:val="16"/>
-                        </w:rPr>
-                        <w:t xml:space="preserve">Idee </w:t>
-                      </w:r>
-                      <w:r>
-                        <w:rPr>
-                          <w:sz w:val="16"/>
-                          <w:szCs w:val="16"/>
-                        </w:rPr>
-                        <w:t xml:space="preserve">van </w:t>
-                      </w:r>
-                      <w:hyperlink r:id="rId69" w:history="1">
-                        <w:r>
-                          <w:rPr>
-                            <w:rStyle w:val="Hyperlink"/>
-                            <w:sz w:val="16"/>
-                            <w:szCs w:val="16"/>
-                          </w:rPr>
-                          <w:t>www.nxtprograms.com/1-button_remote</w:t>
-                        </w:r>
-                      </w:hyperlink>
-                      <w:r>
-                        <w:rPr>
-                          <w:sz w:val="16"/>
-                          <w:szCs w:val="16"/>
-                        </w:rPr>
-                        <w:t xml:space="preserve"> </w:t>
-                      </w:r>
-                    </w:p>
-                  </w:txbxContent>
-                </v:textbox>
-              </v:shape>
-            </w:pict>
-          </mc:Fallback>
-        </mc:AlternateContent>
-      </w:r>
-      <w:r>
-        <w:rPr>
-          <w:noProof/>
-          <w:lang w:eastAsia="nl-NL"/>
-        </w:rPr>
-        <mc:AlternateContent>
-          <mc:Choice Requires="wps">
-            <w:drawing>
-              <wp:anchor distT="0" distB="0" distL="114300" distR="114300" simplePos="0" relativeHeight="251701248" behindDoc="0" locked="0" layoutInCell="1" allowOverlap="1" wp14:anchorId="5B16A893" wp14:editId="0F4E03D8">
-                <wp:simplePos x="0" y="0"/>
-                <wp:positionH relativeFrom="column">
-                  <wp:posOffset>-118414</wp:posOffset>
-                </wp:positionH>
-                <wp:positionV relativeFrom="paragraph">
-                  <wp:posOffset>-238125</wp:posOffset>
-                </wp:positionV>
-                <wp:extent cx="3298825" cy="236855"/>
-                <wp:effectExtent l="0" t="0" r="0" b="0"/>
-                <wp:wrapNone/>
-                <wp:docPr id="48" name="Text Box 2"/>
-                <wp:cNvGraphicFramePr>
-                  <a:graphicFrameLocks xmlns:a="http://schemas.openxmlformats.org/drawingml/2006/main"/>
-                </wp:cNvGraphicFramePr>
-                <a:graphic xmlns:a="http://schemas.openxmlformats.org/drawingml/2006/main">
-                  <a:graphicData uri="http://schemas.microsoft.com/office/word/2010/wordprocessingShape">
-                    <wps:wsp>
-                      <wps:cNvSpPr txBox="1">
-                        <a:spLocks noChangeArrowheads="1"/>
-                      </wps:cNvSpPr>
-                      <wps:spPr bwMode="auto">
-                        <a:xfrm>
-                          <a:off x="0" y="0"/>
-                          <a:ext cx="3298825" cy="236855"/>
-                        </a:xfrm>
-                        <a:prstGeom prst="rect">
-                          <a:avLst/>
-                        </a:prstGeom>
-                        <a:solidFill>
-                          <a:srgbClr val="FFFFFF"/>
-                        </a:solidFill>
-                        <a:ln w="9525">
-                          <a:noFill/>
-                          <a:miter lim="800000"/>
-                          <a:headEnd/>
-                          <a:tailEnd/>
-                        </a:ln>
-                      </wps:spPr>
-                      <wps:txbx>
-                        <w:txbxContent>
-                          <w:p>
-                            <w:pPr>
-                              <w:rPr>
-                                <w:sz w:val="16"/>
-                                <w:szCs w:val="16"/>
-                              </w:rPr>
-                            </w:pPr>
-                            <w:r>
-                              <w:rPr>
-                                <w:sz w:val="16"/>
-                                <w:szCs w:val="16"/>
-                              </w:rPr>
-                              <w:t xml:space="preserve">Demo op </w:t>
-                            </w:r>
-                            <w:hyperlink r:id="rId70" w:history="1">
-                              <w:r>
-                                <w:rPr>
-                                  <w:rStyle w:val="Hyperlink"/>
-                                  <w:sz w:val="16"/>
-                                  <w:szCs w:val="16"/>
-                                </w:rPr>
-                                <w:t>www.youtube.com/watch?v=c3IGN8hQa9A</w:t>
-                              </w:r>
-                            </w:hyperlink>
-                            <w:r>
-                              <w:rPr>
-                                <w:sz w:val="16"/>
-                                <w:szCs w:val="16"/>
-                              </w:rPr>
-                              <w:t xml:space="preserve"> </w:t>
-                            </w:r>
-                          </w:p>
-                        </w:txbxContent>
-                      </wps:txbx>
-                      <wps:bodyPr rot="0" vert="horz" wrap="square" lIns="91440" tIns="45720" rIns="91440" bIns="45720" anchor="t" anchorCtr="0">
-                        <a:noAutofit/>
-                      </wps:bodyPr>
-                    </wps:wsp>
-                  </a:graphicData>
-                </a:graphic>
-                <wp14:sizeRelH relativeFrom="margin">
-                  <wp14:pctWidth>0</wp14:pctWidth>
-                </wp14:sizeRelH>
-                <wp14:sizeRelV relativeFrom="margin">
-                  <wp14:pctHeight>0</wp14:pctHeight>
-                </wp14:sizeRelV>
-              </wp:anchor>
-            </w:drawing>
-          </mc:Choice>
-          <mc:Fallback>
-            <w:pict>
-              <v:shape id="_x0000_s1035" type="#_x0000_t202" style="position:absolute;margin-left:-9.3pt;margin-top:-18.75pt;width:259.75pt;height:18.65pt;z-index:251701248;visibility:visible;mso-wrap-style:square;mso-width-percent:0;mso-height-percent:0;mso-wrap-distance-left:9pt;mso-wrap-distance-top:0;mso-wrap-distance-right:9pt;mso-wrap-distance-bottom:0;mso-position-horizontal:absolute;mso-position-horizontal-relative:text;mso-position-vertical:absolute;mso-position-vertical-relative:text;mso-width-percent:0;mso-height-percent:0;mso-width-relative:margin;mso-height-relative:margin;v-text-anchor:top" o:gfxdata="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" stroked="f">
-                <v:textbox>
-                  <w:txbxContent>
-                    <w:p>
-                      <w:pPr>
-                        <w:rPr>
-                          <w:sz w:val="16"/>
-                          <w:szCs w:val="16"/>
-                        </w:rPr>
-                      </w:pPr>
-                      <w:r>
-                        <w:rPr>
-                          <w:sz w:val="16"/>
-                          <w:szCs w:val="16"/>
-                        </w:rPr>
-                        <w:t xml:space="preserve">Demo op </w:t>
-                      </w:r>
-                      <w:hyperlink r:id="rId71" w:history="1">
-                        <w:r>
-                          <w:rPr>
-                            <w:rStyle w:val="Hyperlink"/>
-                            <w:sz w:val="16"/>
-                            <w:szCs w:val="16"/>
-                          </w:rPr>
-                          <w:t>www.youtube.com/watch?v=c3IGN8hQa9A</w:t>
-                        </w:r>
-                      </w:hyperlink>
-                      <w:r>
-                        <w:rPr>
-                          <w:sz w:val="16"/>
-                          <w:szCs w:val="16"/>
-                        </w:rPr>
-                        <w:t xml:space="preserve"> </w:t>
-                      </w:r>
-                    </w:p>
-                  </w:txbxContent>
-                </v:textbox>
-              </v:shape>
-            </w:pict>
-          </mc:Fallback>
-        </mc:AlternateContent>
-      </w:r>
       <w:r>
         <w:rPr>
           <w:lang w:eastAsia="nl-NL"/>
@@ -7406,7 +6626,7 @@
           <w:lang w:eastAsia="nl-NL"/>
         </w:rPr>
         <w:drawing>
-          <wp:anchor distT="0" distB="0" distL="114300" distR="114300" simplePos="0" relativeHeight="251708416" behindDoc="0" locked="0" layoutInCell="1" allowOverlap="1" wp14:anchorId="3EF63349" wp14:editId="061A4BBE">
+          <wp:anchor distT="0" distB="0" distL="114300" distR="114300" simplePos="0" relativeHeight="251708416" behindDoc="0" locked="0" layoutInCell="1" allowOverlap="1" wp14:anchorId="465FB356" wp14:editId="606FBE16">
             <wp:simplePos x="0" y="0"/>
             <wp:positionH relativeFrom="column">
               <wp:posOffset>3495564</wp:posOffset>
@@ -7429,7 +6649,7 @@
                     <pic:cNvPicPr/>
                   </pic:nvPicPr>
                   <pic:blipFill>
-                    <a:blip r:embed="rId72" cstate="print">
+                    <a:blip r:embed="rId66" cstate="print">
                       <a:extLst>
                         <a:ext uri="{28A0092B-C50C-407E-A947-70E740481C1C}">
                           <a14:useLocalDpi xmlns:a14="http://schemas.microsoft.com/office/drawing/2010/main" val="0"/>
@@ -7567,7 +6787,7 @@
           <w:lang w:eastAsia="nl-NL"/>
         </w:rPr>
         <w:drawing>
-          <wp:inline distT="0" distB="0" distL="0" distR="0" wp14:anchorId="39D871CB" wp14:editId="3F92544F">
+          <wp:inline distT="0" distB="0" distL="0" distR="0" wp14:anchorId="39DC35A6" wp14:editId="5002EB1C">
             <wp:extent cx="3537144" cy="720000"/>
             <wp:effectExtent l="0" t="0" r="6350" b="4445"/>
             <wp:docPr id="289" name="Picture 289"/>
@@ -7582,7 +6802,7 @@
                     <pic:cNvPicPr/>
                   </pic:nvPicPr>
                   <pic:blipFill>
-                    <a:blip r:embed="rId73">
+                    <a:blip r:embed="rId67">
                       <a:extLst>
                         <a:ext uri="{28A0092B-C50C-407E-A947-70E740481C1C}">
                           <a14:useLocalDpi xmlns:a14="http://schemas.microsoft.com/office/drawing/2010/main" val="0"/>
@@ -7633,7 +6853,7 @@
           <w:lang w:eastAsia="nl-NL"/>
         </w:rPr>
         <w:drawing>
-          <wp:anchor distT="0" distB="0" distL="114300" distR="114300" simplePos="0" relativeHeight="251709440" behindDoc="0" locked="0" layoutInCell="1" allowOverlap="1" wp14:anchorId="6BB93330" wp14:editId="3AEDA622">
+          <wp:anchor distT="0" distB="0" distL="114300" distR="114300" simplePos="0" relativeHeight="251709440" behindDoc="0" locked="0" layoutInCell="1" allowOverlap="1" wp14:anchorId="1B0267CB" wp14:editId="46548953">
             <wp:simplePos x="0" y="0"/>
             <wp:positionH relativeFrom="column">
               <wp:posOffset>2707005</wp:posOffset>
@@ -7656,7 +6876,7 @@
                     <pic:cNvPicPr/>
                   </pic:nvPicPr>
                   <pic:blipFill>
-                    <a:blip r:embed="rId74">
+                    <a:blip r:embed="rId68">
                       <a:extLst>
                         <a:ext uri="{28A0092B-C50C-407E-A947-70E740481C1C}">
                           <a14:useLocalDpi xmlns:a14="http://schemas.microsoft.com/office/drawing/2010/main" val="0"/>
@@ -7767,7 +6987,7 @@
           <w:lang w:eastAsia="nl-NL"/>
         </w:rPr>
         <w:drawing>
-          <wp:inline distT="0" distB="0" distL="0" distR="0" wp14:anchorId="4A0B3D31" wp14:editId="2C376EA6">
+          <wp:inline distT="0" distB="0" distL="0" distR="0" wp14:anchorId="3424FFEF" wp14:editId="0A7B31F2">
             <wp:extent cx="6188710" cy="725805"/>
             <wp:effectExtent l="0" t="0" r="2540" b="0"/>
             <wp:docPr id="291" name="Picture 291"/>
@@ -7782,7 +7002,7 @@
                     <pic:cNvPicPr/>
                   </pic:nvPicPr>
                   <pic:blipFill>
-                    <a:blip r:embed="rId75" cstate="print">
+                    <a:blip r:embed="rId69" cstate="print">
                       <a:extLst>
                         <a:ext uri="{28A0092B-C50C-407E-A947-70E740481C1C}">
                           <a14:useLocalDpi xmlns:a14="http://schemas.microsoft.com/office/drawing/2010/main" val="0"/>
@@ -7829,155 +7049,28 @@
     </w:p>
     <w:p>
       <w:pPr>
+        <w:pStyle w:val="Kop1Before"/>
+      </w:pPr>
+      <w:r>
+        <w:lastRenderedPageBreak/>
+        <w:t xml:space="preserve">Demo op </w:t>
+      </w:r>
+      <w:hyperlink r:id="rId70" w:history="1">
+        <w:r>
+          <w:rPr>
+            <w:rStyle w:val="Hyperlink"/>
+          </w:rPr>
+          <w:t>www.youtube.com/watch?v=Yzh_-Qsa5Ds</w:t>
+        </w:r>
+      </w:hyperlink>
+      <w:r>
+        <w:t xml:space="preserve"> </w:t>
+      </w:r>
+    </w:p>
+    <w:p>
+      <w:pPr>
         <w:pStyle w:val="Kop1"/>
       </w:pPr>
-      <w:r>
-        <w:rPr>
-          <w:noProof/>
-          <w:lang w:eastAsia="nl-NL"/>
-        </w:rPr>
-        <w:lastRenderedPageBreak/>
-        <mc:AlternateContent>
-          <mc:Choice Requires="wps">
-            <w:drawing>
-              <wp:anchor distT="0" distB="0" distL="114300" distR="114300" simplePos="0" relativeHeight="251715584" behindDoc="0" locked="0" layoutInCell="1" allowOverlap="1" wp14:anchorId="7FB49823" wp14:editId="4E3D6708">
-                <wp:simplePos x="0" y="0"/>
-                <wp:positionH relativeFrom="column">
-                  <wp:posOffset>-68580</wp:posOffset>
-                </wp:positionH>
-                <wp:positionV relativeFrom="paragraph">
-                  <wp:posOffset>-242763</wp:posOffset>
-                </wp:positionV>
-                <wp:extent cx="3298825" cy="236855"/>
-                <wp:effectExtent l="0" t="0" r="0" b="0"/>
-                <wp:wrapNone/>
-                <wp:docPr id="297" name="Text Box 2"/>
-                <wp:cNvGraphicFramePr>
-                  <a:graphicFrameLocks xmlns:a="http://schemas.openxmlformats.org/drawingml/2006/main"/>
-                </wp:cNvGraphicFramePr>
-                <a:graphic xmlns:a="http://schemas.openxmlformats.org/drawingml/2006/main">
-                  <a:graphicData uri="http://schemas.microsoft.com/office/word/2010/wordprocessingShape">
-                    <wps:wsp>
-                      <wps:cNvSpPr txBox="1">
-                        <a:spLocks noChangeArrowheads="1"/>
-                      </wps:cNvSpPr>
-                      <wps:spPr bwMode="auto">
-                        <a:xfrm>
-                          <a:off x="0" y="0"/>
-                          <a:ext cx="3298825" cy="236855"/>
-                        </a:xfrm>
-                        <a:prstGeom prst="rect">
-                          <a:avLst/>
-                        </a:prstGeom>
-                        <a:solidFill>
-                          <a:srgbClr val="FFFFFF"/>
-                        </a:solidFill>
-                        <a:ln w="9525">
-                          <a:noFill/>
-                          <a:miter lim="800000"/>
-                          <a:headEnd/>
-                          <a:tailEnd/>
-                        </a:ln>
-                      </wps:spPr>
-                      <wps:txbx>
-                        <w:txbxContent>
-                          <w:p>
-                            <w:pPr>
-                              <w:rPr>
-                                <w:sz w:val="16"/>
-                                <w:szCs w:val="16"/>
-                              </w:rPr>
-                            </w:pPr>
-                            <w:r>
-                              <w:rPr>
-                                <w:sz w:val="16"/>
-                                <w:szCs w:val="16"/>
-                              </w:rPr>
-                              <w:t xml:space="preserve">Demo op </w:t>
-                            </w:r>
-                            <w:hyperlink r:id="rId76" w:history="1">
-                              <w:r>
-                                <w:rPr>
-                                  <w:rStyle w:val="Hyperlink"/>
-                                  <w:sz w:val="16"/>
-                                  <w:szCs w:val="16"/>
-                                </w:rPr>
-                                <w:t>www.youtube.com/watch?v=Yzh_-Qsa5Ds</w:t>
-                              </w:r>
-                            </w:hyperlink>
-                            <w:r>
-                              <w:rPr>
-                                <w:sz w:val="16"/>
-                                <w:szCs w:val="16"/>
-                              </w:rPr>
-                              <w:t xml:space="preserve"> </w:t>
-                            </w:r>
-                          </w:p>
-                        </w:txbxContent>
-                      </wps:txbx>
-                      <wps:bodyPr rot="0" vert="horz" wrap="square" lIns="91440" tIns="45720" rIns="91440" bIns="45720" anchor="t" anchorCtr="0">
-                        <a:noAutofit/>
-                      </wps:bodyPr>
-                    </wps:wsp>
-                  </a:graphicData>
-                </a:graphic>
-                <wp14:sizeRelH relativeFrom="margin">
-                  <wp14:pctWidth>0</wp14:pctWidth>
-                </wp14:sizeRelH>
-                <wp14:sizeRelV relativeFrom="margin">
-                  <wp14:pctHeight>0</wp14:pctHeight>
-                </wp14:sizeRelV>
-              </wp:anchor>
-            </w:drawing>
-          </mc:Choice>
-          <mc:Fallback>
-            <w:pict>
-              <v:shapetype id="_x0000_t202" coordsize="21600,21600" o:spt="202" path="m,l,21600r21600,l21600,xe">
-                <v:stroke joinstyle="miter"/>
-                <v:path gradientshapeok="t" o:connecttype="rect"/>
-              </v:shapetype>
-              <v:shape id="_x0000_s1036" type="#_x0000_t202" style="position:absolute;margin-left:-5.4pt;margin-top:-19.1pt;width:259.75pt;height:18.65pt;z-index:251715584;visibility:visible;mso-wrap-style:square;mso-width-percent:0;mso-height-percent:0;mso-wrap-distance-left:9pt;mso-wrap-distance-top:0;mso-wrap-distance-right:9pt;mso-wrap-distance-bottom:0;mso-position-horizontal:absolute;mso-position-horizontal-relative:text;mso-position-vertical:absolute;mso-position-vertical-relative:text;mso-width-percent:0;mso-height-percent:0;mso-width-relative:margin;mso-height-relative:margin;v-text-anchor:top" o:gfxdata="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" stroked="f">
-                <v:textbox>
-                  <w:txbxContent>
-                    <w:p>
-                      <w:pPr>
-                        <w:rPr>
-                          <w:sz w:val="16"/>
-                          <w:szCs w:val="16"/>
-                        </w:rPr>
-                      </w:pPr>
-                      <w:r>
-                        <w:rPr>
-                          <w:sz w:val="16"/>
-                          <w:szCs w:val="16"/>
-                        </w:rPr>
-                        <w:t xml:space="preserve">Demo op </w:t>
-                      </w:r>
-                      <w:hyperlink r:id="rId77" w:history="1">
-                        <w:r>
-                          <w:rPr>
-                            <w:rStyle w:val="Hyperlink"/>
-                            <w:sz w:val="16"/>
-                            <w:szCs w:val="16"/>
-                          </w:rPr>
-                          <w:t>www.youtube.com/watch?v=Yzh_-Qsa5Ds</w:t>
-                        </w:r>
-                      </w:hyperlink>
-                      <w:r>
-                        <w:rPr>
-                          <w:sz w:val="16"/>
-                          <w:szCs w:val="16"/>
-                        </w:rPr>
-                        <w:t xml:space="preserve"> </w:t>
-                      </w:r>
-                    </w:p>
-                  </w:txbxContent>
-                </v:textbox>
-              </v:shape>
-            </w:pict>
-          </mc:Fallback>
-        </mc:AlternateContent>
-      </w:r>
       <w:r>
         <w:t>12 Go home</w:t>
       </w:r>
@@ -8036,7 +7129,7 @@
           <w:lang w:eastAsia="nl-NL"/>
         </w:rPr>
         <w:drawing>
-          <wp:inline distT="0" distB="0" distL="0" distR="0" wp14:anchorId="24A68289" wp14:editId="22EA9970">
+          <wp:inline distT="0" distB="0" distL="0" distR="0" wp14:anchorId="3337B448" wp14:editId="7B0BFDCD">
             <wp:extent cx="1823875" cy="1368000"/>
             <wp:effectExtent l="0" t="0" r="5080" b="3810"/>
             <wp:docPr id="62" name="Picture 62"/>
@@ -8051,7 +7144,7 @@
                     <pic:cNvPicPr/>
                   </pic:nvPicPr>
                   <pic:blipFill>
-                    <a:blip r:embed="rId78" cstate="print">
+                    <a:blip r:embed="rId71" cstate="print">
                       <a:extLst>
                         <a:ext uri="{28A0092B-C50C-407E-A947-70E740481C1C}">
                           <a14:useLocalDpi xmlns:a14="http://schemas.microsoft.com/office/drawing/2010/main" val="0"/>
@@ -8086,7 +7179,7 @@
           <w:lang w:eastAsia="nl-NL"/>
         </w:rPr>
         <w:drawing>
-          <wp:inline distT="0" distB="0" distL="0" distR="0" wp14:anchorId="1D0D2519" wp14:editId="1C54E788">
+          <wp:inline distT="0" distB="0" distL="0" distR="0" wp14:anchorId="1614A4E6" wp14:editId="3106D61C">
             <wp:extent cx="1823875" cy="1368000"/>
             <wp:effectExtent l="0" t="0" r="5080" b="3810"/>
             <wp:docPr id="292" name="Picture 292"/>
@@ -8101,7 +7194,7 @@
                     <pic:cNvPicPr/>
                   </pic:nvPicPr>
                   <pic:blipFill>
-                    <a:blip r:embed="rId79" cstate="print">
+                    <a:blip r:embed="rId72" cstate="print">
                       <a:extLst>
                         <a:ext uri="{28A0092B-C50C-407E-A947-70E740481C1C}">
                           <a14:useLocalDpi xmlns:a14="http://schemas.microsoft.com/office/drawing/2010/main" val="0"/>
@@ -8140,7 +7233,7 @@
         <mc:AlternateContent>
           <mc:Choice Requires="wps">
             <w:drawing>
-              <wp:anchor distT="0" distB="0" distL="114300" distR="114300" simplePos="0" relativeHeight="251712512" behindDoc="0" locked="0" layoutInCell="1" allowOverlap="1" wp14:anchorId="00430FC5" wp14:editId="27C0B75C">
+              <wp:anchor distT="0" distB="0" distL="114300" distR="114300" simplePos="0" relativeHeight="251712512" behindDoc="0" locked="0" layoutInCell="1" allowOverlap="1" wp14:anchorId="6E50BFBE" wp14:editId="2AD8D87B">
                 <wp:simplePos x="0" y="0"/>
                 <wp:positionH relativeFrom="column">
                   <wp:posOffset>5657850</wp:posOffset>
@@ -8232,7 +7325,7 @@
           </mc:Choice>
           <mc:Fallback>
             <w:pict>
-              <v:shape id="_x0000_s1037" type="#_x0000_t202" style="position:absolute;margin-left:445.5pt;margin-top:9.4pt;width:63.85pt;height:82.6pt;z-index:251712512;visibility:visible;mso-wrap-style:square;mso-width-percent:0;mso-height-percent:0;mso-wrap-distance-left:9pt;mso-wrap-distance-top:0;mso-wrap-distance-right:9pt;mso-wrap-distance-bottom:0;mso-position-horizontal:absolute;mso-position-horizontal-relative:text;mso-position-vertical:absolute;mso-position-vertical-relative:text;mso-width-percent:0;mso-height-percent:0;mso-width-relative:margin;mso-height-relative:margin;v-text-anchor:top" o:gfxdata="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" fillcolor="#fbd4b4 [1305]">
+              <v:shape id="_x0000_s1030" type="#_x0000_t202" style="position:absolute;margin-left:445.5pt;margin-top:9.4pt;width:63.85pt;height:82.6pt;z-index:251712512;visibility:visible;mso-wrap-style:square;mso-width-percent:0;mso-height-percent:0;mso-wrap-distance-left:9pt;mso-wrap-distance-top:0;mso-wrap-distance-right:9pt;mso-wrap-distance-bottom:0;mso-position-horizontal:absolute;mso-position-horizontal-relative:text;mso-position-vertical:absolute;mso-position-vertical-relative:text;mso-width-percent:0;mso-height-percent:0;mso-width-relative:margin;mso-height-relative:margin;v-text-anchor:top" o:gfxdata="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" fillcolor="#fbd4b4 [1305]">
                 <v:shadow on="t" color="black" opacity="26214f" origin="-.5,-.5" offset=".74836mm,.74836mm"/>
                 <v:textbox inset="1mm,1mm,1mm,1mm">
                   <w:txbxContent>
@@ -8302,7 +7395,7 @@
         <mc:AlternateContent>
           <mc:Choice Requires="wps">
             <w:drawing>
-              <wp:anchor distT="0" distB="0" distL="114300" distR="114300" simplePos="0" relativeHeight="251717632" behindDoc="0" locked="0" layoutInCell="1" allowOverlap="1" wp14:anchorId="27470025" wp14:editId="69DD4462">
+              <wp:anchor distT="0" distB="0" distL="114300" distR="114300" simplePos="0" relativeHeight="251717632" behindDoc="0" locked="0" layoutInCell="1" allowOverlap="1" wp14:anchorId="5BF5B548" wp14:editId="7C3879BF">
                 <wp:simplePos x="0" y="0"/>
                 <wp:positionH relativeFrom="column">
                   <wp:posOffset>4379181</wp:posOffset>
@@ -8394,7 +7487,7 @@
           </mc:Choice>
           <mc:Fallback>
             <w:pict>
-              <v:shape id="_x0000_s1038" type="#_x0000_t202" style="position:absolute;margin-left:344.8pt;margin-top:79.7pt;width:97pt;height:30.05pt;z-index:251717632;visibility:visible;mso-wrap-style:square;mso-width-percent:0;mso-height-percent:0;mso-wrap-distance-left:9pt;mso-wrap-distance-top:0;mso-wrap-distance-right:9pt;mso-wrap-distance-bottom:0;mso-position-horizontal:absolute;mso-position-horizontal-relative:text;mso-position-vertical:absolute;mso-position-vertical-relative:text;mso-width-percent:0;mso-height-percent:0;mso-width-relative:margin;mso-height-relative:margin;v-text-anchor:top" o:gfxdata="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" fillcolor="#fbd4b4 [1305]">
+              <v:shape id="_x0000_s1031" type="#_x0000_t202" style="position:absolute;margin-left:344.8pt;margin-top:79.7pt;width:97pt;height:30.05pt;z-index:251717632;visibility:visible;mso-wrap-style:square;mso-width-percent:0;mso-height-percent:0;mso-wrap-distance-left:9pt;mso-wrap-distance-top:0;mso-wrap-distance-right:9pt;mso-wrap-distance-bottom:0;mso-position-horizontal:absolute;mso-position-horizontal-relative:text;mso-position-vertical:absolute;mso-position-vertical-relative:text;mso-width-percent:0;mso-height-percent:0;mso-width-relative:margin;mso-height-relative:margin;v-text-anchor:top" o:gfxdata="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" fillcolor="#fbd4b4 [1305]">
                 <v:shadow on="t" color="black" opacity="26214f" origin="-.5,-.5" offset=".74836mm,.74836mm"/>
                 <v:textbox inset="1mm,1mm,1mm,1mm">
                   <w:txbxContent>
@@ -8431,7 +7524,7 @@
           <w:lang w:eastAsia="nl-NL"/>
         </w:rPr>
         <w:drawing>
-          <wp:anchor distT="0" distB="0" distL="114300" distR="114300" simplePos="0" relativeHeight="251710464" behindDoc="0" locked="0" layoutInCell="1" allowOverlap="1" wp14:anchorId="6895659A" wp14:editId="4667A467">
+          <wp:anchor distT="0" distB="0" distL="114300" distR="114300" simplePos="0" relativeHeight="251710464" behindDoc="0" locked="0" layoutInCell="1" allowOverlap="1" wp14:anchorId="1DA3987D" wp14:editId="281DAFE1">
             <wp:simplePos x="0" y="0"/>
             <wp:positionH relativeFrom="column">
               <wp:posOffset>5865495</wp:posOffset>
@@ -8454,7 +7547,7 @@
                     <pic:cNvPicPr/>
                   </pic:nvPicPr>
                   <pic:blipFill>
-                    <a:blip r:embed="rId80">
+                    <a:blip r:embed="rId73">
                       <a:extLst>
                         <a:ext uri="{28A0092B-C50C-407E-A947-70E740481C1C}">
                           <a14:useLocalDpi xmlns:a14="http://schemas.microsoft.com/office/drawing/2010/main" val="0"/>
@@ -8492,7 +7585,7 @@
           <w:lang w:eastAsia="nl-NL"/>
         </w:rPr>
         <w:drawing>
-          <wp:inline distT="0" distB="0" distL="0" distR="0" wp14:anchorId="111AECFF" wp14:editId="5102A37D">
+          <wp:inline distT="0" distB="0" distL="0" distR="0" wp14:anchorId="15F1149F" wp14:editId="5CB0CEFC">
             <wp:extent cx="4981394" cy="1080000"/>
             <wp:effectExtent l="0" t="0" r="0" b="6350"/>
             <wp:docPr id="301" name="Picture 301"/>
@@ -8507,7 +7600,7 @@
                     <pic:cNvPicPr/>
                   </pic:nvPicPr>
                   <pic:blipFill>
-                    <a:blip r:embed="rId81">
+                    <a:blip r:embed="rId74">
                       <a:extLst>
                         <a:ext uri="{28A0092B-C50C-407E-A947-70E740481C1C}">
                           <a14:useLocalDpi xmlns:a14="http://schemas.microsoft.com/office/drawing/2010/main" val="0"/>
@@ -8581,7 +7674,7 @@
           <w:lang w:eastAsia="nl-NL"/>
         </w:rPr>
         <w:drawing>
-          <wp:inline distT="0" distB="0" distL="0" distR="0" wp14:anchorId="6D46DCBB" wp14:editId="528EE878">
+          <wp:inline distT="0" distB="0" distL="0" distR="0" wp14:anchorId="06016E5F" wp14:editId="7FF3D74C">
             <wp:extent cx="2472589" cy="864000"/>
             <wp:effectExtent l="0" t="0" r="4445" b="0"/>
             <wp:docPr id="294" name="Picture 294"/>
@@ -8596,7 +7689,7 @@
                     <pic:cNvPicPr/>
                   </pic:nvPicPr>
                   <pic:blipFill>
-                    <a:blip r:embed="rId82">
+                    <a:blip r:embed="rId75">
                       <a:extLst>
                         <a:ext uri="{28A0092B-C50C-407E-A947-70E740481C1C}">
                           <a14:useLocalDpi xmlns:a14="http://schemas.microsoft.com/office/drawing/2010/main" val="0"/>
@@ -8631,7 +7724,7 @@
           <w:lang w:eastAsia="nl-NL"/>
         </w:rPr>
         <w:drawing>
-          <wp:inline distT="0" distB="0" distL="0" distR="0" wp14:anchorId="4F792B38" wp14:editId="767BE532">
+          <wp:inline distT="0" distB="0" distL="0" distR="0" wp14:anchorId="489785EE" wp14:editId="77F9D718">
             <wp:extent cx="2431740" cy="864000"/>
             <wp:effectExtent l="0" t="0" r="6985" b="0"/>
             <wp:docPr id="295" name="Picture 295"/>
@@ -8646,7 +7739,7 @@
                     <pic:cNvPicPr/>
                   </pic:nvPicPr>
                   <pic:blipFill>
-                    <a:blip r:embed="rId83">
+                    <a:blip r:embed="rId76">
                       <a:extLst>
                         <a:ext uri="{28A0092B-C50C-407E-A947-70E740481C1C}">
                           <a14:useLocalDpi xmlns:a14="http://schemas.microsoft.com/office/drawing/2010/main" val="0"/>
@@ -8683,7 +7776,7 @@
           <w:lang w:eastAsia="nl-NL"/>
         </w:rPr>
         <w:drawing>
-          <wp:anchor distT="0" distB="0" distL="114300" distR="114300" simplePos="0" relativeHeight="251713536" behindDoc="0" locked="0" layoutInCell="1" allowOverlap="1" wp14:anchorId="0A14B7E9" wp14:editId="57E02C27">
+          <wp:anchor distT="0" distB="0" distL="114300" distR="114300" simplePos="0" relativeHeight="251713536" behindDoc="0" locked="0" layoutInCell="1" allowOverlap="1" wp14:anchorId="46BDB98A" wp14:editId="7783CCDB">
             <wp:simplePos x="0" y="0"/>
             <wp:positionH relativeFrom="column">
               <wp:posOffset>5022850</wp:posOffset>
@@ -8706,7 +7799,7 @@
                     <pic:cNvPicPr/>
                   </pic:nvPicPr>
                   <pic:blipFill>
-                    <a:blip r:embed="rId84">
+                    <a:blip r:embed="rId77">
                       <a:extLst>
                         <a:ext uri="{28A0092B-C50C-407E-A947-70E740481C1C}">
                           <a14:useLocalDpi xmlns:a14="http://schemas.microsoft.com/office/drawing/2010/main" val="0"/>
@@ -8819,154 +7912,31 @@
     </w:p>
     <w:p>
       <w:pPr>
+        <w:pStyle w:val="Kop1Before"/>
+      </w:pPr>
+      <w:r>
+        <w:lastRenderedPageBreak/>
+        <w:t xml:space="preserve">Demo op </w:t>
+      </w:r>
+      <w:hyperlink r:id="rId78" w:history="1">
+        <w:r>
+          <w:rPr>
+            <w:rStyle w:val="Hyperlink"/>
+          </w:rPr>
+          <w:t>www.youtube.com/watch?v=FoxAyiFTdh8</w:t>
+        </w:r>
+      </w:hyperlink>
+      <w:r>
+        <w:t xml:space="preserve"> </w:t>
+      </w:r>
+    </w:p>
+    <w:p>
+      <w:pPr>
         <w:pStyle w:val="Kop1"/>
         <w:rPr>
           <w:lang w:eastAsia="nl-NL"/>
         </w:rPr>
       </w:pPr>
-      <w:r>
-        <w:rPr>
-          <w:noProof/>
-          <w:lang w:eastAsia="nl-NL"/>
-        </w:rPr>
-        <w:lastRenderedPageBreak/>
-        <mc:AlternateContent>
-          <mc:Choice Requires="wps">
-            <w:drawing>
-              <wp:anchor distT="0" distB="0" distL="114300" distR="114300" simplePos="0" relativeHeight="251720704" behindDoc="0" locked="0" layoutInCell="1" allowOverlap="1" wp14:anchorId="7755A441" wp14:editId="2B8B551D">
-                <wp:simplePos x="0" y="0"/>
-                <wp:positionH relativeFrom="column">
-                  <wp:posOffset>-83185</wp:posOffset>
-                </wp:positionH>
-                <wp:positionV relativeFrom="paragraph">
-                  <wp:posOffset>-241217</wp:posOffset>
-                </wp:positionV>
-                <wp:extent cx="3298825" cy="236855"/>
-                <wp:effectExtent l="0" t="0" r="0" b="0"/>
-                <wp:wrapNone/>
-                <wp:docPr id="304" name="Text Box 2"/>
-                <wp:cNvGraphicFramePr>
-                  <a:graphicFrameLocks xmlns:a="http://schemas.openxmlformats.org/drawingml/2006/main"/>
-                </wp:cNvGraphicFramePr>
-                <a:graphic xmlns:a="http://schemas.openxmlformats.org/drawingml/2006/main">
-                  <a:graphicData uri="http://schemas.microsoft.com/office/word/2010/wordprocessingShape">
-                    <wps:wsp>
-                      <wps:cNvSpPr txBox="1">
-                        <a:spLocks noChangeArrowheads="1"/>
-                      </wps:cNvSpPr>
-                      <wps:spPr bwMode="auto">
-                        <a:xfrm>
-                          <a:off x="0" y="0"/>
-                          <a:ext cx="3298825" cy="236855"/>
-                        </a:xfrm>
-                        <a:prstGeom prst="rect">
-                          <a:avLst/>
-                        </a:prstGeom>
-                        <a:solidFill>
-                          <a:srgbClr val="FFFFFF"/>
-                        </a:solidFill>
-                        <a:ln w="9525">
-                          <a:noFill/>
-                          <a:miter lim="800000"/>
-                          <a:headEnd/>
-                          <a:tailEnd/>
-                        </a:ln>
-                      </wps:spPr>
-                      <wps:txbx>
-                        <w:txbxContent>
-                          <w:p>
-                            <w:pPr>
-                              <w:rPr>
-                                <w:sz w:val="16"/>
-                                <w:szCs w:val="16"/>
-                              </w:rPr>
-                            </w:pPr>
-                            <w:r>
-                              <w:rPr>
-                                <w:sz w:val="16"/>
-                                <w:szCs w:val="16"/>
-                              </w:rPr>
-                              <w:t xml:space="preserve">Demo op </w:t>
-                            </w:r>
-                            <w:hyperlink r:id="rId85" w:history="1">
-                              <w:r>
-                                <w:rPr>
-                                  <w:rStyle w:val="Hyperlink"/>
-                                  <w:sz w:val="16"/>
-                                  <w:szCs w:val="16"/>
-                                </w:rPr>
-                                <w:t>www.youtube.com/watch?v=FoxAyiFTdh8</w:t>
-                              </w:r>
-                            </w:hyperlink>
-                            <w:r>
-                              <w:rPr>
-                                <w:sz w:val="16"/>
-                                <w:szCs w:val="16"/>
-                              </w:rPr>
-                              <w:t xml:space="preserve"> </w:t>
-                            </w:r>
-                          </w:p>
-                        </w:txbxContent>
-                      </wps:txbx>
-                      <wps:bodyPr rot="0" vert="horz" wrap="square" lIns="91440" tIns="45720" rIns="91440" bIns="45720" anchor="t" anchorCtr="0">
-                        <a:noAutofit/>
-                      </wps:bodyPr>
-                    </wps:wsp>
-                  </a:graphicData>
-                </a:graphic>
-                <wp14:sizeRelH relativeFrom="margin">
-                  <wp14:pctWidth>0</wp14:pctWidth>
-                </wp14:sizeRelH>
-                <wp14:sizeRelV relativeFrom="margin">
-                  <wp14:pctHeight>0</wp14:pctHeight>
-                </wp14:sizeRelV>
-              </wp:anchor>
-            </w:drawing>
-          </mc:Choice>
-          <mc:Fallback>
-            <w:pict>
-              <v:shape id="_x0000_s1039" type="#_x0000_t202" style="position:absolute;margin-left:-6.55pt;margin-top:-19pt;width:259.75pt;height:18.65pt;z-index:251720704;visibility:visible;mso-wrap-style:square;mso-width-percent:0;mso-height-percent:0;mso-wrap-distance-left:9pt;mso-wrap-distance-top:0;mso-wrap-distance-right:9pt;mso-wrap-distance-bottom:0;mso-position-horizontal:absolute;mso-position-horizontal-relative:text;mso-position-vertical:absolute;mso-position-vertical-relative:text;mso-width-percent:0;mso-height-percent:0;mso-width-relative:margin;mso-height-relative:margin;v-text-anchor:top" o:gfxdata="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" stroked="f">
-                <v:textbox>
-                  <w:txbxContent>
-                    <w:p>
-                      <w:pPr>
-                        <w:rPr>
-                          <w:sz w:val="16"/>
-                          <w:szCs w:val="16"/>
-                        </w:rPr>
-                      </w:pPr>
-                      <w:r>
-                        <w:rPr>
-                          <w:sz w:val="16"/>
-                          <w:szCs w:val="16"/>
-                        </w:rPr>
-                        <w:t xml:space="preserve">Demo op </w:t>
-                      </w:r>
-                      <w:hyperlink r:id="rId86" w:history="1">
-                        <w:r>
-                          <w:rPr>
-                            <w:rStyle w:val="Hyperlink"/>
-                            <w:sz w:val="16"/>
-                            <w:szCs w:val="16"/>
-                          </w:rPr>
-                          <w:t>www.youtube.com/watch?v=FoxAyiFTdh8</w:t>
-                        </w:r>
-                      </w:hyperlink>
-                      <w:r>
-                        <w:rPr>
-                          <w:sz w:val="16"/>
-                          <w:szCs w:val="16"/>
-                        </w:rPr>
-                        <w:t xml:space="preserve"> </w:t>
-                      </w:r>
-                    </w:p>
-                  </w:txbxContent>
-                </v:textbox>
-              </v:shape>
-            </w:pict>
-          </mc:Fallback>
-        </mc:AlternateContent>
-      </w:r>
       <w:r>
         <w:rPr>
           <w:lang w:eastAsia="nl-NL"/>
@@ -8991,7 +7961,7 @@
           <w:lang w:eastAsia="nl-NL"/>
         </w:rPr>
         <w:drawing>
-          <wp:anchor distT="0" distB="0" distL="114300" distR="114300" simplePos="0" relativeHeight="251718656" behindDoc="0" locked="0" layoutInCell="1" allowOverlap="1" wp14:anchorId="0C844A33" wp14:editId="4A1F2F83">
+          <wp:anchor distT="0" distB="0" distL="114300" distR="114300" simplePos="0" relativeHeight="251718656" behindDoc="0" locked="0" layoutInCell="1" allowOverlap="1" wp14:anchorId="1656D2B7" wp14:editId="1BDE725A">
             <wp:simplePos x="0" y="0"/>
             <wp:positionH relativeFrom="column">
               <wp:posOffset>4157838</wp:posOffset>
@@ -9014,7 +7984,7 @@
                     <pic:cNvPicPr/>
                   </pic:nvPicPr>
                   <pic:blipFill>
-                    <a:blip r:embed="rId87" cstate="print">
+                    <a:blip r:embed="rId79" cstate="print">
                       <a:extLst>
                         <a:ext uri="{28A0092B-C50C-407E-A947-70E740481C1C}">
                           <a14:useLocalDpi xmlns:a14="http://schemas.microsoft.com/office/drawing/2010/main" val="0"/>
@@ -9115,7 +8085,7 @@
           <w:lang w:eastAsia="nl-NL"/>
         </w:rPr>
         <w:drawing>
-          <wp:inline distT="0" distB="0" distL="0" distR="0">
+          <wp:inline distT="0" distB="0" distL="0" distR="0" wp14:anchorId="3FD59F31" wp14:editId="0148F2FF">
             <wp:extent cx="5636242" cy="1296000"/>
             <wp:effectExtent l="0" t="0" r="3175" b="0"/>
             <wp:docPr id="49" name="Picture 49"/>
@@ -9130,7 +8100,7 @@
                     <pic:cNvPicPr/>
                   </pic:nvPicPr>
                   <pic:blipFill>
-                    <a:blip r:embed="rId88">
+                    <a:blip r:embed="rId80">
                       <a:extLst>
                         <a:ext uri="{28A0092B-C50C-407E-A947-70E740481C1C}">
                           <a14:useLocalDpi xmlns:a14="http://schemas.microsoft.com/office/drawing/2010/main" val="0"/>
@@ -9209,7 +8179,7 @@
           <w:lang w:eastAsia="nl-NL"/>
         </w:rPr>
         <w:drawing>
-          <wp:inline distT="0" distB="0" distL="0" distR="0">
+          <wp:inline distT="0" distB="0" distL="0" distR="0" wp14:anchorId="669ECC18" wp14:editId="75089C0B">
             <wp:extent cx="4094000" cy="828000"/>
             <wp:effectExtent l="0" t="0" r="1905" b="0"/>
             <wp:docPr id="293" name="Picture 293"/>
@@ -9224,7 +8194,7 @@
                     <pic:cNvPicPr/>
                   </pic:nvPicPr>
                   <pic:blipFill>
-                    <a:blip r:embed="rId89">
+                    <a:blip r:embed="rId81">
                       <a:extLst>
                         <a:ext uri="{28A0092B-C50C-407E-A947-70E740481C1C}">
                           <a14:useLocalDpi xmlns:a14="http://schemas.microsoft.com/office/drawing/2010/main" val="0"/>
@@ -9456,7 +8426,7 @@
         <mc:AlternateContent>
           <mc:Choice Requires="wps">
             <w:drawing>
-              <wp:anchor distT="0" distB="0" distL="114300" distR="114300" simplePos="0" relativeHeight="251722752" behindDoc="0" locked="0" layoutInCell="1" allowOverlap="1" wp14:anchorId="61D703C0" wp14:editId="10B7CE58">
+              <wp:anchor distT="0" distB="0" distL="114300" distR="114300" simplePos="0" relativeHeight="251722752" behindDoc="0" locked="0" layoutInCell="1" allowOverlap="1" wp14:anchorId="665749CE" wp14:editId="3DB74EC2">
                 <wp:simplePos x="0" y="0"/>
                 <wp:positionH relativeFrom="column">
                   <wp:posOffset>4927821</wp:posOffset>
@@ -9526,13 +8496,7 @@
                               <w:rPr>
                                 <w:sz w:val="18"/>
                               </w:rPr>
-                              <w:t xml:space="preserve">: </w:t>
-                            </w:r>
-                            <w:r>
-                              <w:rPr>
-                                <w:sz w:val="18"/>
-                              </w:rPr>
-                              <w:t>Als jouw auto een andere lengte heeft, of een andere maat wielen, moet je je eigen getallen bepalen!</w:t>
+                              <w:t>: Als jouw auto een andere lengte heeft, of een andere maat wielen, moet je je eigen getallen bepalen!</w:t>
                             </w:r>
                           </w:p>
                           <w:p>
@@ -9561,7 +8525,7 @@
           </mc:Choice>
           <mc:Fallback>
             <w:pict>
-              <v:shape id="_x0000_s1040" type="#_x0000_t202" style="position:absolute;left:0;text-align:left;margin-left:388pt;margin-top:6.1pt;width:128.35pt;height:53.2pt;z-index:251722752;visibility:visible;mso-wrap-style:square;mso-width-percent:0;mso-height-percent:0;mso-wrap-distance-left:9pt;mso-wrap-distance-top:0;mso-wrap-distance-right:9pt;mso-wrap-distance-bottom:0;mso-position-horizontal:absolute;mso-position-horizontal-relative:text;mso-position-vertical:absolute;mso-position-vertical-relative:text;mso-width-percent:0;mso-height-percent:0;mso-width-relative:margin;mso-height-relative:margin;v-text-anchor:top" o:gfxdata="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" fillcolor="#fbd4b4 [1305]">
+              <v:shape id="_x0000_s1032" type="#_x0000_t202" style="position:absolute;left:0;text-align:left;margin-left:388pt;margin-top:6.1pt;width:128.35pt;height:53.2pt;z-index:251722752;visibility:visible;mso-wrap-style:square;mso-width-percent:0;mso-height-percent:0;mso-wrap-distance-left:9pt;mso-wrap-distance-top:0;mso-wrap-distance-right:9pt;mso-wrap-distance-bottom:0;mso-position-horizontal:absolute;mso-position-horizontal-relative:text;mso-position-vertical:absolute;mso-position-vertical-relative:text;mso-width-percent:0;mso-height-percent:0;mso-width-relative:margin;mso-height-relative:margin;v-text-anchor:top" o:gfxdata="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" fillcolor="#fbd4b4 [1305]">
                 <v:shadow on="t" color="black" opacity="26214f" origin="-.5,-.5" offset=".74836mm,.74836mm"/>
                 <v:textbox inset="1mm,1mm,1mm,1mm">
                   <w:txbxContent>
@@ -9582,13 +8546,7 @@
                         <w:rPr>
                           <w:sz w:val="18"/>
                         </w:rPr>
-                        <w:t xml:space="preserve">: </w:t>
-                      </w:r>
-                      <w:r>
-                        <w:rPr>
-                          <w:sz w:val="18"/>
-                        </w:rPr>
-                        <w:t>Als jouw auto een andere lengte heeft, of een andere maat wielen, moet je je eigen getallen bepalen!</w:t>
+                        <w:t>: Als jouw auto een andere lengte heeft, of een andere maat wielen, moet je je eigen getallen bepalen!</w:t>
                       </w:r>
                     </w:p>
                     <w:p>
@@ -9611,7 +8569,7 @@
           <w:lang w:eastAsia="nl-NL"/>
         </w:rPr>
         <w:drawing>
-          <wp:inline distT="0" distB="0" distL="0" distR="0" wp14:anchorId="5B0F0858" wp14:editId="6ABFECA3">
+          <wp:inline distT="0" distB="0" distL="0" distR="0" wp14:anchorId="3C554A09" wp14:editId="2F0601C7">
             <wp:extent cx="3459413" cy="1008000"/>
             <wp:effectExtent l="0" t="0" r="8255" b="1905"/>
             <wp:docPr id="300" name="Picture 300"/>
@@ -9626,7 +8584,7 @@
                     <pic:cNvPicPr/>
                   </pic:nvPicPr>
                   <pic:blipFill>
-                    <a:blip r:embed="rId90">
+                    <a:blip r:embed="rId82">
                       <a:extLst>
                         <a:ext uri="{28A0092B-C50C-407E-A947-70E740481C1C}">
                           <a14:useLocalDpi xmlns:a14="http://schemas.microsoft.com/office/drawing/2010/main" val="0"/>
@@ -9655,6 +8613,15 @@
     </w:p>
     <w:p>
       <w:pPr>
+        <w:pStyle w:val="Kop1Before"/>
+      </w:pPr>
+      <w:r>
+        <w:lastRenderedPageBreak/>
+        <w:tab/>
+      </w:r>
+    </w:p>
+    <w:p>
+      <w:pPr>
         <w:pStyle w:val="Kop1"/>
         <w:rPr>
           <w:lang w:eastAsia="nl-NL"/>
@@ -9664,15 +8631,23 @@
         <w:rPr>
           <w:lang w:eastAsia="nl-NL"/>
         </w:rPr>
-        <w:lastRenderedPageBreak/>
-        <w:t>14 Remmen</w:t>
+        <w:t>14</w:t>
+      </w:r>
+      <w:r>
+        <w:t xml:space="preserve"> </w:t>
+      </w:r>
+      <w:r>
+        <w:rPr>
+          <w:lang w:eastAsia="nl-NL"/>
+        </w:rPr>
+        <w:t>Adaptive Cruise Control</w:t>
       </w:r>
       <w:r>
         <w:rPr>
           <w:lang w:eastAsia="nl-NL"/>
         </w:rPr>
         <w:tab/>
-        <w:t>Parallel</w:t>
+        <w:t>Multi tasking</w:t>
       </w:r>
     </w:p>
     <w:p>
@@ -9704,13 +8679,8 @@
     </w:p>
     <w:p>
       <w:pPr>
-        <w:pStyle w:val="Kop2"/>
-        <w:rPr>
-          <w:lang w:eastAsia="nl-NL"/>
-        </w:rPr>
-      </w:pPr>
-      <w:bookmarkStart w:id="0" w:name="_GoBack"/>
-      <w:bookmarkEnd w:id="0"/>
+        <w:pStyle w:val="Kop1Before"/>
+      </w:pPr>
     </w:p>
     <w:p>
       <w:pPr>
@@ -9723,7 +8693,6 @@
         <w:rPr>
           <w:lang w:eastAsia="nl-NL"/>
         </w:rPr>
-        <w:lastRenderedPageBreak/>
         <w:t>Uit te werken</w:t>
       </w:r>
     </w:p>
@@ -9812,9 +8781,9 @@
       </w:r>
     </w:p>
     <w:sectPr>
-      <w:footerReference w:type="default" r:id="rId91"/>
+      <w:footerReference w:type="default" r:id="rId83"/>
       <w:pgSz w:w="11906" w:h="16838"/>
-      <w:pgMar w:top="1440" w:right="1080" w:bottom="1440" w:left="1080" w:header="708" w:footer="708" w:gutter="0"/>
+      <w:pgMar w:top="1135" w:right="1080" w:bottom="1440" w:left="1080" w:header="708" w:footer="708" w:gutter="0"/>
       <w:cols w:space="708"/>
       <w:docGrid w:linePitch="360"/>
     </w:sectPr>
@@ -11980,10 +10949,10 @@
     <w:name w:val="Kop1"/>
     <w:basedOn w:val="Normal"/>
     <w:next w:val="Kop2"/>
+    <w:link w:val="Kop1Char"/>
     <w:qFormat/>
-    <w:rsid w:val="003804AD"/>
+    <w:rsid w:val="0047443F"/>
     <w:pPr>
-      <w:pageBreakBefore/>
       <w:pBdr>
         <w:top w:val="single" w:sz="4" w:space="1" w:color="auto"/>
         <w:bottom w:val="single" w:sz="4" w:space="1" w:color="auto"/>
@@ -12050,6 +11019,51 @@
     <w:rPr>
       <w:color w:val="800080" w:themeColor="followedHyperlink"/>
       <w:u w:val="single"/>
+    </w:rPr>
+  </w:style>
+  <w:style w:type="paragraph" w:customStyle="1" w:styleId="Kop1Before">
+    <w:name w:val="Kop1Before"/>
+    <w:basedOn w:val="Kop1"/>
+    <w:link w:val="Kop1BeforeChar"/>
+    <w:qFormat/>
+    <w:rsid w:val="009A5B04"/>
+    <w:pPr>
+      <w:keepNext/>
+      <w:pageBreakBefore/>
+      <w:pBdr>
+        <w:top w:val="none" w:sz="0" w:space="0" w:color="auto"/>
+        <w:bottom w:val="none" w:sz="0" w:space="0" w:color="auto"/>
+      </w:pBdr>
+      <w:spacing w:after="0"/>
+    </w:pPr>
+    <w:rPr>
+      <w:b w:val="0"/>
+      <w:sz w:val="16"/>
+      <w:szCs w:val="16"/>
+      <w:lang w:eastAsia="nl-NL"/>
+    </w:rPr>
+  </w:style>
+  <w:style w:type="character" w:customStyle="1" w:styleId="Kop1Char">
+    <w:name w:val="Kop1 Char"/>
+    <w:basedOn w:val="DefaultParagraphFont"/>
+    <w:link w:val="Kop1"/>
+    <w:rsid w:val="0047443F"/>
+    <w:rPr>
+      <w:b/>
+      <w:sz w:val="36"/>
+      <w:szCs w:val="36"/>
+    </w:rPr>
+  </w:style>
+  <w:style w:type="character" w:customStyle="1" w:styleId="Kop1BeforeChar">
+    <w:name w:val="Kop1Before Char"/>
+    <w:basedOn w:val="Kop1Char"/>
+    <w:link w:val="Kop1Before"/>
+    <w:rsid w:val="009A5B04"/>
+    <w:rPr>
+      <w:b w:val="0"/>
+      <w:sz w:val="16"/>
+      <w:szCs w:val="16"/>
+      <w:lang w:eastAsia="nl-NL"/>
     </w:rPr>
   </w:style>
 </w:styles>
@@ -12397,10 +11411,10 @@
     <w:name w:val="Kop1"/>
     <w:basedOn w:val="Normal"/>
     <w:next w:val="Kop2"/>
+    <w:link w:val="Kop1Char"/>
     <w:qFormat/>
-    <w:rsid w:val="003804AD"/>
+    <w:rsid w:val="0047443F"/>
     <w:pPr>
-      <w:pageBreakBefore/>
       <w:pBdr>
         <w:top w:val="single" w:sz="4" w:space="1" w:color="auto"/>
         <w:bottom w:val="single" w:sz="4" w:space="1" w:color="auto"/>
@@ -12467,6 +11481,51 @@
     <w:rPr>
       <w:color w:val="800080" w:themeColor="followedHyperlink"/>
       <w:u w:val="single"/>
+    </w:rPr>
+  </w:style>
+  <w:style w:type="paragraph" w:customStyle="1" w:styleId="Kop1Before">
+    <w:name w:val="Kop1Before"/>
+    <w:basedOn w:val="Kop1"/>
+    <w:link w:val="Kop1BeforeChar"/>
+    <w:qFormat/>
+    <w:rsid w:val="009A5B04"/>
+    <w:pPr>
+      <w:keepNext/>
+      <w:pageBreakBefore/>
+      <w:pBdr>
+        <w:top w:val="none" w:sz="0" w:space="0" w:color="auto"/>
+        <w:bottom w:val="none" w:sz="0" w:space="0" w:color="auto"/>
+      </w:pBdr>
+      <w:spacing w:after="0"/>
+    </w:pPr>
+    <w:rPr>
+      <w:b w:val="0"/>
+      <w:sz w:val="16"/>
+      <w:szCs w:val="16"/>
+      <w:lang w:eastAsia="nl-NL"/>
+    </w:rPr>
+  </w:style>
+  <w:style w:type="character" w:customStyle="1" w:styleId="Kop1Char">
+    <w:name w:val="Kop1 Char"/>
+    <w:basedOn w:val="DefaultParagraphFont"/>
+    <w:link w:val="Kop1"/>
+    <w:rsid w:val="0047443F"/>
+    <w:rPr>
+      <w:b/>
+      <w:sz w:val="36"/>
+      <w:szCs w:val="36"/>
+    </w:rPr>
+  </w:style>
+  <w:style w:type="character" w:customStyle="1" w:styleId="Kop1BeforeChar">
+    <w:name w:val="Kop1Before Char"/>
+    <w:basedOn w:val="Kop1Char"/>
+    <w:link w:val="Kop1Before"/>
+    <w:rsid w:val="009A5B04"/>
+    <w:rPr>
+      <w:b w:val="0"/>
+      <w:sz w:val="16"/>
+      <w:szCs w:val="16"/>
+      <w:lang w:eastAsia="nl-NL"/>
     </w:rPr>
   </w:style>
 </w:styles>

</xml_diff>

<commit_message>
Opdrachten10.docx - exercise 00-17 - 2014-05-21
</commit_message>
<xml_diff>
--- a/nxt/legoclub/LegoClub.docx
+++ b/nxt/legoclub/LegoClub.docx
@@ -6,8 +6,6 @@
       <w:pPr>
         <w:pStyle w:val="Kop1Before"/>
       </w:pPr>
-      <w:bookmarkStart w:id="0" w:name="_GoBack"/>
-      <w:bookmarkEnd w:id="0"/>
     </w:p>
     <w:p>
       <w:pPr>
@@ -3972,7 +3970,13 @@
                               <w:rPr>
                                 <w:sz w:val="18"/>
                               </w:rPr>
-                              <w:t>: Als je de geluidssensor geselecteerd hebt zie je het geluidsnivo “life” (hier 98). Bij ons hoorde nivo 75 bij een flink blazen.</w:t>
+                              <w:t xml:space="preserve">: Als je de geluidssensor geselecteerd hebt zie </w:t>
+                            </w:r>
+                            <w:r>
+                              <w:rPr>
+                                <w:sz w:val="18"/>
+                              </w:rPr>
+                              <w:t>je het geluidsnivo “live” (hier 98). Bij ons hoorde nivo 75 bij flink blazen.</w:t>
                             </w:r>
                           </w:p>
                         </w:txbxContent>
@@ -4021,7 +4025,13 @@
                         <w:rPr>
                           <w:sz w:val="18"/>
                         </w:rPr>
-                        <w:t>: Als je de geluidssensor geselecteerd hebt zie je het geluidsnivo “life” (hier 98). Bij ons hoorde nivo 75 bij een flink blazen.</w:t>
+                        <w:t xml:space="preserve">: Als je de geluidssensor geselecteerd hebt zie </w:t>
+                      </w:r>
+                      <w:r>
+                        <w:rPr>
+                          <w:sz w:val="18"/>
+                        </w:rPr>
+                        <w:t>je het geluidsnivo “live” (hier 98). Bij ons hoorde nivo 75 bij flink blazen.</w:t>
                       </w:r>
                     </w:p>
                   </w:txbxContent>
@@ -4646,19 +4656,7 @@
                               <w:rPr>
                                 <w:sz w:val="18"/>
                               </w:rPr>
-                              <w:t xml:space="preserve"> (hier </w:t>
-                            </w:r>
-                            <w:r>
-                              <w:rPr>
-                                <w:sz w:val="18"/>
-                              </w:rPr>
-                              <w:t>39</w:t>
-                            </w:r>
-                            <w:r>
-                              <w:rPr>
-                                <w:sz w:val="18"/>
-                              </w:rPr>
-                              <w:t>)</w:t>
+                              <w:t xml:space="preserve"> (hier 39)</w:t>
                             </w:r>
                             <w:r>
                               <w:rPr>
@@ -4779,19 +4777,7 @@
                         <w:rPr>
                           <w:sz w:val="18"/>
                         </w:rPr>
-                        <w:t xml:space="preserve"> (hier </w:t>
-                      </w:r>
-                      <w:r>
-                        <w:rPr>
-                          <w:sz w:val="18"/>
-                        </w:rPr>
-                        <w:t>39</w:t>
-                      </w:r>
-                      <w:r>
-                        <w:rPr>
-                          <w:sz w:val="18"/>
-                        </w:rPr>
-                        <w:t>)</w:t>
+                        <w:t xml:space="preserve"> (hier 39)</w:t>
                       </w:r>
                       <w:r>
                         <w:rPr>
@@ -6358,13 +6344,13 @@
               <wp:anchor distT="0" distB="0" distL="114300" distR="114300" simplePos="0" relativeHeight="251697152" behindDoc="0" locked="0" layoutInCell="1" allowOverlap="1" wp14:anchorId="34A4045A" wp14:editId="1347B110">
                 <wp:simplePos x="0" y="0"/>
                 <wp:positionH relativeFrom="column">
-                  <wp:posOffset>332022</wp:posOffset>
+                  <wp:posOffset>331967</wp:posOffset>
                 </wp:positionH>
                 <wp:positionV relativeFrom="paragraph">
-                  <wp:posOffset>1019672</wp:posOffset>
+                  <wp:posOffset>1023897</wp:posOffset>
                 </wp:positionV>
-                <wp:extent cx="1902460" cy="850265"/>
-                <wp:effectExtent l="38100" t="38100" r="116840" b="121285"/>
+                <wp:extent cx="1902460" cy="731520"/>
+                <wp:effectExtent l="38100" t="38100" r="116840" b="106680"/>
                 <wp:wrapNone/>
                 <wp:docPr id="60" name="Text Box 2"/>
                 <wp:cNvGraphicFramePr>
@@ -6379,7 +6365,7 @@
                       <wps:spPr bwMode="auto">
                         <a:xfrm>
                           <a:off x="0" y="0"/>
-                          <a:ext cx="1902460" cy="850265"/>
+                          <a:ext cx="1902460" cy="731520"/>
                         </a:xfrm>
                         <a:prstGeom prst="rect">
                           <a:avLst/>
@@ -6453,7 +6439,7 @@
           </mc:Choice>
           <mc:Fallback>
             <w:pict>
-              <v:shape id="_x0000_s1029" type="#_x0000_t202" style="position:absolute;left:0;text-align:left;margin-left:26.15pt;margin-top:80.3pt;width:149.8pt;height:66.95pt;z-index:251697152;visibility:visible;mso-wrap-style:square;mso-width-percent:0;mso-height-percent:0;mso-wrap-distance-left:9pt;mso-wrap-distance-top:0;mso-wrap-distance-right:9pt;mso-wrap-distance-bottom:0;mso-position-horizontal:absolute;mso-position-horizontal-relative:text;mso-position-vertical:absolute;mso-position-vertical-relative:text;mso-width-percent:0;mso-height-percent:0;mso-width-relative:margin;mso-height-relative:margin;v-text-anchor:top" o:gfxdata="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" fillcolor="#fbd4b4 [1305]">
+              <v:shape id="_x0000_s1029" type="#_x0000_t202" style="position:absolute;left:0;text-align:left;margin-left:26.15pt;margin-top:80.6pt;width:149.8pt;height:57.6pt;z-index:251697152;visibility:visible;mso-wrap-style:square;mso-width-percent:0;mso-height-percent:0;mso-wrap-distance-left:9pt;mso-wrap-distance-top:0;mso-wrap-distance-right:9pt;mso-wrap-distance-bottom:0;mso-position-horizontal:absolute;mso-position-horizontal-relative:text;mso-position-vertical:absolute;mso-position-vertical-relative:text;mso-width-percent:0;mso-height-percent:0;mso-width-relative:margin;mso-height-relative:margin;v-text-anchor:top" o:gfxdata="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" fillcolor="#fbd4b4 [1305]">
                 <v:shadow on="t" color="black" opacity="26214f" origin="-.5,-.5" offset=".74836mm,.74836mm"/>
                 <v:textbox inset="1mm,1mm,1mm,1mm">
                   <w:txbxContent>
@@ -7236,13 +7222,13 @@
               <wp:anchor distT="0" distB="0" distL="114300" distR="114300" simplePos="0" relativeHeight="251712512" behindDoc="0" locked="0" layoutInCell="1" allowOverlap="1" wp14:anchorId="6E50BFBE" wp14:editId="2AD8D87B">
                 <wp:simplePos x="0" y="0"/>
                 <wp:positionH relativeFrom="column">
-                  <wp:posOffset>5657850</wp:posOffset>
+                  <wp:posOffset>5436235</wp:posOffset>
                 </wp:positionH>
                 <wp:positionV relativeFrom="paragraph">
-                  <wp:posOffset>119380</wp:posOffset>
+                  <wp:posOffset>321641</wp:posOffset>
                 </wp:positionV>
-                <wp:extent cx="810895" cy="1049020"/>
-                <wp:effectExtent l="38100" t="38100" r="122555" b="113030"/>
+                <wp:extent cx="1105232" cy="731520"/>
+                <wp:effectExtent l="38100" t="38100" r="114300" b="106680"/>
                 <wp:wrapNone/>
                 <wp:docPr id="299" name="Text Box 2"/>
                 <wp:cNvGraphicFramePr>
@@ -7257,7 +7243,7 @@
                       <wps:spPr bwMode="auto">
                         <a:xfrm>
                           <a:off x="0" y="0"/>
-                          <a:ext cx="810895" cy="1049020"/>
+                          <a:ext cx="1105232" cy="731520"/>
                         </a:xfrm>
                         <a:prstGeom prst="rect">
                           <a:avLst/>
@@ -7297,7 +7283,7 @@
                                 <w:b/>
                                 <w:sz w:val="18"/>
                               </w:rPr>
-                              <w:t>Pro Tip</w:t>
+                              <w:t>Tip</w:t>
                             </w:r>
                             <w:r>
                               <w:rPr>
@@ -7325,7 +7311,7 @@
           </mc:Choice>
           <mc:Fallback>
             <w:pict>
-              <v:shape id="_x0000_s1030" type="#_x0000_t202" style="position:absolute;margin-left:445.5pt;margin-top:9.4pt;width:63.85pt;height:82.6pt;z-index:251712512;visibility:visible;mso-wrap-style:square;mso-width-percent:0;mso-height-percent:0;mso-wrap-distance-left:9pt;mso-wrap-distance-top:0;mso-wrap-distance-right:9pt;mso-wrap-distance-bottom:0;mso-position-horizontal:absolute;mso-position-horizontal-relative:text;mso-position-vertical:absolute;mso-position-vertical-relative:text;mso-width-percent:0;mso-height-percent:0;mso-width-relative:margin;mso-height-relative:margin;v-text-anchor:top" o:gfxdata="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" fillcolor="#fbd4b4 [1305]">
+              <v:shape id="_x0000_s1030" type="#_x0000_t202" style="position:absolute;margin-left:428.05pt;margin-top:25.35pt;width:87.05pt;height:57.6pt;z-index:251712512;visibility:visible;mso-wrap-style:square;mso-width-percent:0;mso-height-percent:0;mso-wrap-distance-left:9pt;mso-wrap-distance-top:0;mso-wrap-distance-right:9pt;mso-wrap-distance-bottom:0;mso-position-horizontal:absolute;mso-position-horizontal-relative:text;mso-position-vertical:absolute;mso-position-vertical-relative:text;mso-width-percent:0;mso-height-percent:0;mso-width-relative:margin;mso-height-relative:margin;v-text-anchor:top" o:gfxdata="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" fillcolor="#fbd4b4 [1305]">
                 <v:shadow on="t" color="black" opacity="26214f" origin="-.5,-.5" offset=".74836mm,.74836mm"/>
                 <v:textbox inset="1mm,1mm,1mm,1mm">
                   <w:txbxContent>
@@ -7340,7 +7326,7 @@
                           <w:b/>
                           <w:sz w:val="18"/>
                         </w:rPr>
-                        <w:t>Pro Tip</w:t>
+                        <w:t>Tip</w:t>
                       </w:r>
                       <w:r>
                         <w:rPr>
@@ -8413,7 +8399,7 @@
     </w:p>
     <w:p>
       <w:pPr>
-        <w:jc w:val="center"/>
+        <w:ind w:left="708"/>
         <w:rPr>
           <w:lang w:eastAsia="nl-NL"/>
         </w:rPr>
@@ -8426,16 +8412,16 @@
         <mc:AlternateContent>
           <mc:Choice Requires="wps">
             <w:drawing>
-              <wp:anchor distT="0" distB="0" distL="114300" distR="114300" simplePos="0" relativeHeight="251722752" behindDoc="0" locked="0" layoutInCell="1" allowOverlap="1" wp14:anchorId="665749CE" wp14:editId="3DB74EC2">
+              <wp:anchor distT="0" distB="0" distL="114300" distR="114300" simplePos="0" relativeHeight="251722752" behindDoc="0" locked="0" layoutInCell="1" allowOverlap="1" wp14:anchorId="0473BF9B" wp14:editId="678A4BE9">
                 <wp:simplePos x="0" y="0"/>
                 <wp:positionH relativeFrom="column">
-                  <wp:posOffset>4927821</wp:posOffset>
+                  <wp:posOffset>4522083</wp:posOffset>
                 </wp:positionH>
                 <wp:positionV relativeFrom="paragraph">
-                  <wp:posOffset>77553</wp:posOffset>
+                  <wp:posOffset>80645</wp:posOffset>
                 </wp:positionV>
-                <wp:extent cx="1630017" cy="675861"/>
-                <wp:effectExtent l="38100" t="38100" r="123190" b="105410"/>
+                <wp:extent cx="1630017" cy="723569"/>
+                <wp:effectExtent l="38100" t="38100" r="123190" b="114935"/>
                 <wp:wrapNone/>
                 <wp:docPr id="305" name="Text Box 2"/>
                 <wp:cNvGraphicFramePr>
@@ -8450,7 +8436,980 @@
                       <wps:spPr bwMode="auto">
                         <a:xfrm>
                           <a:off x="0" y="0"/>
-                          <a:ext cx="1630017" cy="675861"/>
+                          <a:ext cx="1630017" cy="723569"/>
+                        </a:xfrm>
+                        <a:prstGeom prst="rect">
+                          <a:avLst/>
+                        </a:prstGeom>
+                        <a:solidFill>
+                          <a:schemeClr val="accent6">
+                            <a:lumMod val="40000"/>
+                            <a:lumOff val="60000"/>
+                          </a:schemeClr>
+                        </a:solidFill>
+                        <a:ln w="9525">
+                          <a:solidFill>
+                            <a:srgbClr val="000000"/>
+                          </a:solidFill>
+                          <a:miter lim="800000"/>
+                          <a:headEnd/>
+                          <a:tailEnd/>
+                        </a:ln>
+                        <a:effectLst>
+                          <a:outerShdw blurRad="50800" dist="38100" dir="2700000" algn="tl" rotWithShape="0">
+                            <a:prstClr val="black">
+                              <a:alpha val="40000"/>
+                            </a:prstClr>
+                          </a:outerShdw>
+                        </a:effectLst>
+                      </wps:spPr>
+                      <wps:txbx>
+                        <w:txbxContent>
+                          <w:p>
+                            <w:pPr>
+                              <w:rPr>
+                                <w:sz w:val="18"/>
+                              </w:rPr>
+                            </w:pPr>
+                            <w:r>
+                              <w:rPr>
+                                <w:b/>
+                                <w:sz w:val="18"/>
+                              </w:rPr>
+                              <w:t>Let op</w:t>
+                            </w:r>
+                            <w:r>
+                              <w:rPr>
+                                <w:sz w:val="18"/>
+                              </w:rPr>
+                              <w:t>: Als jouw auto een andere lengte heeft, of een andere maat wielen, moet je je eigen getallen bepalen!</w:t>
+                            </w:r>
+                          </w:p>
+                          <w:p>
+                            <w:pPr>
+                              <w:rPr>
+                                <w:sz w:val="18"/>
+                              </w:rPr>
+                            </w:pPr>
+                          </w:p>
+                        </w:txbxContent>
+                      </wps:txbx>
+                      <wps:bodyPr rot="0" vert="horz" wrap="square" lIns="36000" tIns="36000" rIns="36000" bIns="36000" anchor="t" anchorCtr="0">
+                        <a:noAutofit/>
+                      </wps:bodyPr>
+                    </wps:wsp>
+                  </a:graphicData>
+                </a:graphic>
+                <wp14:sizeRelH relativeFrom="margin">
+                  <wp14:pctWidth>0</wp14:pctWidth>
+                </wp14:sizeRelH>
+                <wp14:sizeRelV relativeFrom="margin">
+                  <wp14:pctHeight>0</wp14:pctHeight>
+                </wp14:sizeRelV>
+              </wp:anchor>
+            </w:drawing>
+          </mc:Choice>
+          <mc:Fallback>
+            <w:pict>
+              <v:shape id="_x0000_s1032" type="#_x0000_t202" style="position:absolute;left:0;text-align:left;margin-left:356.05pt;margin-top:6.35pt;width:128.35pt;height:56.95pt;z-index:251722752;visibility:visible;mso-wrap-style:square;mso-width-percent:0;mso-height-percent:0;mso-wrap-distance-left:9pt;mso-wrap-distance-top:0;mso-wrap-distance-right:9pt;mso-wrap-distance-bottom:0;mso-position-horizontal:absolute;mso-position-horizontal-relative:text;mso-position-vertical:absolute;mso-position-vertical-relative:text;mso-width-percent:0;mso-height-percent:0;mso-width-relative:margin;mso-height-relative:margin;v-text-anchor:top" o:gfxdata="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" fillcolor="#fbd4b4 [1305]">
+                <v:shadow on="t" color="black" opacity="26214f" origin="-.5,-.5" offset=".74836mm,.74836mm"/>
+                <v:textbox inset="1mm,1mm,1mm,1mm">
+                  <w:txbxContent>
+                    <w:p>
+                      <w:pPr>
+                        <w:rPr>
+                          <w:sz w:val="18"/>
+                        </w:rPr>
+                      </w:pPr>
+                      <w:r>
+                        <w:rPr>
+                          <w:b/>
+                          <w:sz w:val="18"/>
+                        </w:rPr>
+                        <w:t>Let op</w:t>
+                      </w:r>
+                      <w:r>
+                        <w:rPr>
+                          <w:sz w:val="18"/>
+                        </w:rPr>
+                        <w:t>: Als jouw auto een andere lengte heeft, of een andere maat wielen, moet je je eigen getallen bepalen!</w:t>
+                      </w:r>
+                    </w:p>
+                    <w:p>
+                      <w:pPr>
+                        <w:rPr>
+                          <w:sz w:val="18"/>
+                        </w:rPr>
+                      </w:pPr>
+                    </w:p>
+                  </w:txbxContent>
+                </v:textbox>
+              </v:shape>
+            </w:pict>
+          </mc:Fallback>
+        </mc:AlternateContent>
+      </w:r>
+      <w:r>
+        <w:rPr>
+          <w:noProof/>
+          <w:lang w:eastAsia="nl-NL"/>
+        </w:rPr>
+        <w:drawing>
+          <wp:inline distT="0" distB="0" distL="0" distR="0" wp14:anchorId="3F8F2919" wp14:editId="72287CCB">
+            <wp:extent cx="3459413" cy="1008000"/>
+            <wp:effectExtent l="0" t="0" r="8255" b="1905"/>
+            <wp:docPr id="300" name="Picture 300"/>
+            <wp:cNvGraphicFramePr>
+              <a:graphicFrameLocks xmlns:a="http://schemas.openxmlformats.org/drawingml/2006/main" noChangeAspect="1"/>
+            </wp:cNvGraphicFramePr>
+            <a:graphic xmlns:a="http://schemas.openxmlformats.org/drawingml/2006/main">
+              <a:graphicData uri="http://schemas.openxmlformats.org/drawingml/2006/picture">
+                <pic:pic xmlns:pic="http://schemas.openxmlformats.org/drawingml/2006/picture">
+                  <pic:nvPicPr>
+                    <pic:cNvPr id="0" name="13-landmeter-prog3.png"/>
+                    <pic:cNvPicPr/>
+                  </pic:nvPicPr>
+                  <pic:blipFill>
+                    <a:blip r:embed="rId82">
+                      <a:extLst>
+                        <a:ext uri="{28A0092B-C50C-407E-A947-70E740481C1C}">
+                          <a14:useLocalDpi xmlns:a14="http://schemas.microsoft.com/office/drawing/2010/main" val="0"/>
+                        </a:ext>
+                      </a:extLst>
+                    </a:blip>
+                    <a:stretch>
+                      <a:fillRect/>
+                    </a:stretch>
+                  </pic:blipFill>
+                  <pic:spPr>
+                    <a:xfrm>
+                      <a:off x="0" y="0"/>
+                      <a:ext cx="3459413" cy="1008000"/>
+                    </a:xfrm>
+                    <a:prstGeom prst="rect">
+                      <a:avLst/>
+                    </a:prstGeom>
+                  </pic:spPr>
+                </pic:pic>
+              </a:graphicData>
+            </a:graphic>
+          </wp:inline>
+        </w:drawing>
+      </w:r>
+    </w:p>
+    <w:p>
+      <w:pPr>
+        <w:pStyle w:val="Kop1Before"/>
+      </w:pPr>
+      <w:r>
+        <w:lastRenderedPageBreak/>
+        <w:t xml:space="preserve">Demo op </w:t>
+      </w:r>
+      <w:hyperlink r:id="rId83" w:history="1">
+        <w:r>
+          <w:rPr>
+            <w:rStyle w:val="Hyperlink"/>
+          </w:rPr>
+          <w:t>https://www.youtube.com/watch?v=7y0LfRFhnJM</w:t>
+        </w:r>
+      </w:hyperlink>
+      <w:r>
+        <w:t xml:space="preserve"> </w:t>
+      </w:r>
+      <w:r>
+        <w:tab/>
+      </w:r>
+    </w:p>
+    <w:p>
+      <w:pPr>
+        <w:pStyle w:val="Kop1"/>
+        <w:rPr>
+          <w:lang w:val="en-US" w:eastAsia="nl-NL"/>
+        </w:rPr>
+      </w:pPr>
+      <w:r>
+        <w:rPr>
+          <w:noProof/>
+          <w:lang w:eastAsia="nl-NL"/>
+        </w:rPr>
+        <w:drawing>
+          <wp:anchor distT="0" distB="0" distL="114300" distR="114300" simplePos="0" relativeHeight="251723776" behindDoc="0" locked="0" layoutInCell="1" allowOverlap="1" wp14:anchorId="16487A59" wp14:editId="758A72E2">
+            <wp:simplePos x="0" y="0"/>
+            <wp:positionH relativeFrom="column">
+              <wp:posOffset>3909695</wp:posOffset>
+            </wp:positionH>
+            <wp:positionV relativeFrom="paragraph">
+              <wp:posOffset>566917</wp:posOffset>
+            </wp:positionV>
+            <wp:extent cx="2282024" cy="1716630"/>
+            <wp:effectExtent l="0" t="0" r="4445" b="0"/>
+            <wp:wrapNone/>
+            <wp:docPr id="42" name="Picture 42"/>
+            <wp:cNvGraphicFramePr>
+              <a:graphicFrameLocks xmlns:a="http://schemas.openxmlformats.org/drawingml/2006/main" noChangeAspect="1"/>
+            </wp:cNvGraphicFramePr>
+            <a:graphic xmlns:a="http://schemas.openxmlformats.org/drawingml/2006/main">
+              <a:graphicData uri="http://schemas.openxmlformats.org/drawingml/2006/picture">
+                <pic:pic xmlns:pic="http://schemas.openxmlformats.org/drawingml/2006/picture">
+                  <pic:nvPicPr>
+                    <pic:cNvPr id="0" name="14-cruisecontrol-bouw1.jpg"/>
+                    <pic:cNvPicPr/>
+                  </pic:nvPicPr>
+                  <pic:blipFill>
+                    <a:blip r:embed="rId84" cstate="print">
+                      <a:extLst>
+                        <a:ext uri="{28A0092B-C50C-407E-A947-70E740481C1C}">
+                          <a14:useLocalDpi xmlns:a14="http://schemas.microsoft.com/office/drawing/2010/main" val="0"/>
+                        </a:ext>
+                      </a:extLst>
+                    </a:blip>
+                    <a:stretch>
+                      <a:fillRect/>
+                    </a:stretch>
+                  </pic:blipFill>
+                  <pic:spPr>
+                    <a:xfrm>
+                      <a:off x="0" y="0"/>
+                      <a:ext cx="2282024" cy="1716630"/>
+                    </a:xfrm>
+                    <a:prstGeom prst="rect">
+                      <a:avLst/>
+                    </a:prstGeom>
+                  </pic:spPr>
+                </pic:pic>
+              </a:graphicData>
+            </a:graphic>
+            <wp14:sizeRelH relativeFrom="page">
+              <wp14:pctWidth>0</wp14:pctWidth>
+            </wp14:sizeRelH>
+            <wp14:sizeRelV relativeFrom="page">
+              <wp14:pctHeight>0</wp14:pctHeight>
+            </wp14:sizeRelV>
+          </wp:anchor>
+        </w:drawing>
+      </w:r>
+      <w:r>
+        <w:rPr>
+          <w:lang w:val="en-US" w:eastAsia="nl-NL"/>
+        </w:rPr>
+        <w:t>14</w:t>
+      </w:r>
+      <w:r>
+        <w:rPr>
+          <w:lang w:val="en-US"/>
+        </w:rPr>
+        <w:t xml:space="preserve"> </w:t>
+      </w:r>
+      <w:r>
+        <w:rPr>
+          <w:lang w:val="en-US" w:eastAsia="nl-NL"/>
+        </w:rPr>
+        <w:t>Adaptive Cruise Control</w:t>
+      </w:r>
+      <w:r>
+        <w:rPr>
+          <w:lang w:val="en-US" w:eastAsia="nl-NL"/>
+        </w:rPr>
+        <w:tab/>
+      </w:r>
+      <w:r>
+        <w:t xml:space="preserve">Parallelle </w:t>
+      </w:r>
+      <w:r>
+        <w:rPr>
+          <w:lang w:val="en-US" w:eastAsia="nl-NL"/>
+        </w:rPr>
+        <w:t>taken</w:t>
+      </w:r>
+    </w:p>
+    <w:p>
+      <w:pPr>
+        <w:pStyle w:val="Kop2"/>
+      </w:pPr>
+      <w:r>
+        <w:t>Opdracht</w:t>
+      </w:r>
+    </w:p>
+    <w:p>
+      <w:pPr>
+        <w:ind w:right="3509"/>
+      </w:pPr>
+      <w:r>
+        <w:t>Maak een auto met vier wielen en twee sensoren aan de voorkant: een schakelaar en de ultrasone sensor (afstands meter).</w:t>
+      </w:r>
+      <w:r>
+        <w:rPr>
+          <w:noProof/>
+          <w:lang w:eastAsia="nl-NL"/>
+        </w:rPr>
+        <w:t xml:space="preserve"> </w:t>
+      </w:r>
+    </w:p>
+    <w:p>
+      <w:pPr>
+        <w:ind w:right="3509"/>
+      </w:pPr>
+      <w:r>
+        <w:t xml:space="preserve">Het is de bedoeling dat deze auto </w:t>
+      </w:r>
+      <w:r>
+        <w:t xml:space="preserve">op top snelheid rijdt, tot de ultrasone sensor een muur aan ziet komen. Hoe dichter de auto bij de muur komt, hoe langzamer hij gaat rijden. </w:t>
+      </w:r>
+    </w:p>
+    <w:p>
+      <w:pPr>
+        <w:ind w:right="3509"/>
+      </w:pPr>
+      <w:r>
+        <w:t>Als de schakelaar de muur raakt, dan stopt de auto.</w:t>
+      </w:r>
+      <w:r>
+        <w:t xml:space="preserve"> </w:t>
+      </w:r>
+    </w:p>
+    <w:p>
+      <w:pPr>
+        <w:pStyle w:val="Kop2"/>
+      </w:pPr>
+      <w:r>
+        <w:t>Programma</w:t>
+      </w:r>
+    </w:p>
+    <w:p>
+      <w:r>
+        <w:rPr>
+          <w:noProof/>
+          <w:lang w:eastAsia="nl-NL"/>
+        </w:rPr>
+        <mc:AlternateContent>
+          <mc:Choice Requires="wps">
+            <w:drawing>
+              <wp:anchor distT="0" distB="0" distL="114300" distR="114300" simplePos="0" relativeHeight="251725824" behindDoc="0" locked="0" layoutInCell="1" allowOverlap="1" wp14:anchorId="6D7AA59D" wp14:editId="15305805">
+                <wp:simplePos x="0" y="0"/>
+                <wp:positionH relativeFrom="column">
+                  <wp:posOffset>4736465</wp:posOffset>
+                </wp:positionH>
+                <wp:positionV relativeFrom="paragraph">
+                  <wp:posOffset>67006</wp:posOffset>
+                </wp:positionV>
+                <wp:extent cx="1452245" cy="1335405"/>
+                <wp:effectExtent l="38100" t="38100" r="109855" b="112395"/>
+                <wp:wrapNone/>
+                <wp:docPr id="46" name="Text Box 2"/>
+                <wp:cNvGraphicFramePr>
+                  <a:graphicFrameLocks xmlns:a="http://schemas.openxmlformats.org/drawingml/2006/main"/>
+                </wp:cNvGraphicFramePr>
+                <a:graphic xmlns:a="http://schemas.openxmlformats.org/drawingml/2006/main">
+                  <a:graphicData uri="http://schemas.microsoft.com/office/word/2010/wordprocessingShape">
+                    <wps:wsp>
+                      <wps:cNvSpPr txBox="1">
+                        <a:spLocks noChangeArrowheads="1"/>
+                      </wps:cNvSpPr>
+                      <wps:spPr bwMode="auto">
+                        <a:xfrm>
+                          <a:off x="0" y="0"/>
+                          <a:ext cx="1452245" cy="1335405"/>
+                        </a:xfrm>
+                        <a:prstGeom prst="rect">
+                          <a:avLst/>
+                        </a:prstGeom>
+                        <a:solidFill>
+                          <a:schemeClr val="accent6">
+                            <a:lumMod val="40000"/>
+                            <a:lumOff val="60000"/>
+                          </a:schemeClr>
+                        </a:solidFill>
+                        <a:ln w="9525">
+                          <a:solidFill>
+                            <a:srgbClr val="000000"/>
+                          </a:solidFill>
+                          <a:miter lim="800000"/>
+                          <a:headEnd/>
+                          <a:tailEnd/>
+                        </a:ln>
+                        <a:effectLst>
+                          <a:outerShdw blurRad="50800" dist="38100" dir="2700000" algn="tl" rotWithShape="0">
+                            <a:prstClr val="black">
+                              <a:alpha val="40000"/>
+                            </a:prstClr>
+                          </a:outerShdw>
+                        </a:effectLst>
+                      </wps:spPr>
+                      <wps:txbx>
+                        <w:txbxContent>
+                          <w:p>
+                            <w:pPr>
+                              <w:rPr>
+                                <w:sz w:val="18"/>
+                              </w:rPr>
+                            </w:pPr>
+                            <w:r>
+                              <w:rPr>
+                                <w:b/>
+                                <w:sz w:val="18"/>
+                              </w:rPr>
+                              <w:t>Tip</w:t>
+                            </w:r>
+                            <w:r>
+                              <w:rPr>
+                                <w:sz w:val="18"/>
+                              </w:rPr>
+                              <w:t xml:space="preserve"> (parallelle taken): maak eerst één taak op de gewone manier. Voor de tweede taak zet eerste blok los neer. Klik daarna de lego balk op de plaats waar je wilt aftakken, wacht even, en sleep daarna naar het losse blok.</w:t>
+                            </w:r>
+                          </w:p>
+                        </w:txbxContent>
+                      </wps:txbx>
+                      <wps:bodyPr rot="0" vert="horz" wrap="square" lIns="36000" tIns="36000" rIns="36000" bIns="36000" anchor="t" anchorCtr="0">
+                        <a:noAutofit/>
+                      </wps:bodyPr>
+                    </wps:wsp>
+                  </a:graphicData>
+                </a:graphic>
+                <wp14:sizeRelH relativeFrom="margin">
+                  <wp14:pctWidth>0</wp14:pctWidth>
+                </wp14:sizeRelH>
+                <wp14:sizeRelV relativeFrom="margin">
+                  <wp14:pctHeight>0</wp14:pctHeight>
+                </wp14:sizeRelV>
+              </wp:anchor>
+            </w:drawing>
+          </mc:Choice>
+          <mc:Fallback>
+            <w:pict>
+              <v:shape id="_x0000_s1033" type="#_x0000_t202" style="position:absolute;margin-left:372.95pt;margin-top:5.3pt;width:114.35pt;height:105.15pt;z-index:251725824;visibility:visible;mso-wrap-style:square;mso-width-percent:0;mso-height-percent:0;mso-wrap-distance-left:9pt;mso-wrap-distance-top:0;mso-wrap-distance-right:9pt;mso-wrap-distance-bottom:0;mso-position-horizontal:absolute;mso-position-horizontal-relative:text;mso-position-vertical:absolute;mso-position-vertical-relative:text;mso-width-percent:0;mso-height-percent:0;mso-width-relative:margin;mso-height-relative:margin;v-text-anchor:top" o:gfxdata="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" fillcolor="#fbd4b4 [1305]">
+                <v:shadow on="t" color="black" opacity="26214f" origin="-.5,-.5" offset=".74836mm,.74836mm"/>
+                <v:textbox inset="1mm,1mm,1mm,1mm">
+                  <w:txbxContent>
+                    <w:p>
+                      <w:pPr>
+                        <w:rPr>
+                          <w:sz w:val="18"/>
+                        </w:rPr>
+                      </w:pPr>
+                      <w:r>
+                        <w:rPr>
+                          <w:b/>
+                          <w:sz w:val="18"/>
+                        </w:rPr>
+                        <w:t>Tip</w:t>
+                      </w:r>
+                      <w:r>
+                        <w:rPr>
+                          <w:sz w:val="18"/>
+                        </w:rPr>
+                        <w:t xml:space="preserve"> (parallelle taken): maak eerst één taak op de gewone manier. Voor de tweede taak zet eerste blok los neer. Klik daarna de lego balk op de plaats waar je wilt aftakken, wacht even, en sleep daarna naar het losse blok.</w:t>
+                      </w:r>
+                    </w:p>
+                  </w:txbxContent>
+                </v:textbox>
+              </v:shape>
+            </w:pict>
+          </mc:Fallback>
+        </mc:AlternateContent>
+      </w:r>
+      <w:r>
+        <w:t xml:space="preserve">Dit programma bestaat uit </w:t>
+      </w:r>
+      <w:r>
+        <w:t>drie</w:t>
+      </w:r>
+      <w:r>
+        <w:t xml:space="preserve"> delen. </w:t>
+      </w:r>
+    </w:p>
+    <w:p>
+      <w:pPr>
+        <w:pStyle w:val="ListParagraph"/>
+        <w:numPr>
+          <w:ilvl w:val="0"/>
+          <w:numId w:val="16"/>
+        </w:numPr>
+        <w:ind w:right="2375"/>
+      </w:pPr>
+      <w:r>
+        <w:t xml:space="preserve">Het eerste is </w:t>
+      </w:r>
+      <w:r>
+        <w:t xml:space="preserve">een </w:t>
+      </w:r>
+      <w:r>
+        <w:t>biep om aan te geven dat de auto gaat rijden</w:t>
+      </w:r>
+      <w:r>
+        <w:t>.</w:t>
+      </w:r>
+    </w:p>
+    <w:p>
+      <w:pPr>
+        <w:pStyle w:val="ListParagraph"/>
+        <w:numPr>
+          <w:ilvl w:val="0"/>
+          <w:numId w:val="16"/>
+        </w:numPr>
+        <w:ind w:right="2375"/>
+      </w:pPr>
+      <w:r>
+        <w:t>Daarna volgt een splitsing: nu gaan twee taken naast elkaar lopen!</w:t>
+      </w:r>
+    </w:p>
+    <w:p>
+      <w:pPr>
+        <w:pStyle w:val="ListParagraph"/>
+        <w:numPr>
+          <w:ilvl w:val="0"/>
+          <w:numId w:val="16"/>
+        </w:numPr>
+        <w:ind w:right="2375"/>
+      </w:pPr>
+      <w:r>
+        <w:t xml:space="preserve">De bovenste taak </w:t>
+      </w:r>
+      <w:r>
+        <w:t xml:space="preserve">gebruikt de afstand uit de ultrasone sensor om de snelheid van de motoren in te stellen. Dat gebeurt continue </w:t>
+      </w:r>
+      <w:r>
+        <w:t>i</w:t>
+      </w:r>
+      <w:r>
+        <w:t>n de bovenstel lus.</w:t>
+      </w:r>
+    </w:p>
+    <w:p>
+      <w:pPr>
+        <w:pStyle w:val="ListParagraph"/>
+        <w:numPr>
+          <w:ilvl w:val="0"/>
+          <w:numId w:val="16"/>
+        </w:numPr>
+        <w:ind w:right="2375"/>
+      </w:pPr>
+      <w:r>
+        <w:rPr>
+          <w:noProof/>
+          <w:lang w:eastAsia="nl-NL"/>
+        </w:rPr>
+        <w:drawing>
+          <wp:anchor distT="0" distB="0" distL="114300" distR="114300" simplePos="0" relativeHeight="251729920" behindDoc="0" locked="0" layoutInCell="1" allowOverlap="1" wp14:anchorId="7F357A8A" wp14:editId="41AAEC2E">
+            <wp:simplePos x="0" y="0"/>
+            <wp:positionH relativeFrom="column">
+              <wp:posOffset>5825490</wp:posOffset>
+            </wp:positionH>
+            <wp:positionV relativeFrom="paragraph">
+              <wp:posOffset>436880</wp:posOffset>
+            </wp:positionV>
+            <wp:extent cx="365760" cy="2289810"/>
+            <wp:effectExtent l="0" t="0" r="0" b="0"/>
+            <wp:wrapNone/>
+            <wp:docPr id="63" name="Picture 63"/>
+            <wp:cNvGraphicFramePr>
+              <a:graphicFrameLocks xmlns:a="http://schemas.openxmlformats.org/drawingml/2006/main" noChangeAspect="1"/>
+            </wp:cNvGraphicFramePr>
+            <a:graphic xmlns:a="http://schemas.openxmlformats.org/drawingml/2006/main">
+              <a:graphicData uri="http://schemas.openxmlformats.org/drawingml/2006/picture">
+                <pic:pic xmlns:pic="http://schemas.openxmlformats.org/drawingml/2006/picture">
+                  <pic:nvPicPr>
+                    <pic:cNvPr id="0" name="12-gohome-prog5.png"/>
+                    <pic:cNvPicPr/>
+                  </pic:nvPicPr>
+                  <pic:blipFill>
+                    <a:blip r:embed="rId73">
+                      <a:extLst>
+                        <a:ext uri="{28A0092B-C50C-407E-A947-70E740481C1C}">
+                          <a14:useLocalDpi xmlns:a14="http://schemas.microsoft.com/office/drawing/2010/main" val="0"/>
+                        </a:ext>
+                      </a:extLst>
+                    </a:blip>
+                    <a:stretch>
+                      <a:fillRect/>
+                    </a:stretch>
+                  </pic:blipFill>
+                  <pic:spPr>
+                    <a:xfrm>
+                      <a:off x="0" y="0"/>
+                      <a:ext cx="365760" cy="2289810"/>
+                    </a:xfrm>
+                    <a:prstGeom prst="rect">
+                      <a:avLst/>
+                    </a:prstGeom>
+                  </pic:spPr>
+                </pic:pic>
+              </a:graphicData>
+            </a:graphic>
+            <wp14:sizeRelH relativeFrom="page">
+              <wp14:pctWidth>0</wp14:pctWidth>
+            </wp14:sizeRelH>
+            <wp14:sizeRelV relativeFrom="page">
+              <wp14:pctHeight>0</wp14:pctHeight>
+            </wp14:sizeRelV>
+          </wp:anchor>
+        </w:drawing>
+      </w:r>
+      <w:r>
+        <w:t>In de onderste taak wordt gewacht tot de schakelaar wordt ingedrukt. Als dat gebeurt wordt de motor uitgezet, en het programma gestopt.</w:t>
+      </w:r>
+    </w:p>
+    <w:p>
+      <w:pPr>
+        <w:ind w:left="708" w:right="2375"/>
+      </w:pPr>
+      <w:r>
+        <w:rPr>
+          <w:noProof/>
+          <w:lang w:eastAsia="nl-NL"/>
+        </w:rPr>
+        <mc:AlternateContent>
+          <mc:Choice Requires="wps">
+            <w:drawing>
+              <wp:anchor distT="0" distB="0" distL="114300" distR="114300" simplePos="0" relativeHeight="251735040" behindDoc="0" locked="0" layoutInCell="1" allowOverlap="1" wp14:anchorId="106D3FFF" wp14:editId="4A3CD79A">
+                <wp:simplePos x="0" y="0"/>
+                <wp:positionH relativeFrom="column">
+                  <wp:posOffset>4259911</wp:posOffset>
+                </wp:positionH>
+                <wp:positionV relativeFrom="paragraph">
+                  <wp:posOffset>887288</wp:posOffset>
+                </wp:positionV>
+                <wp:extent cx="1454150" cy="564543"/>
+                <wp:effectExtent l="38100" t="38100" r="107950" b="121285"/>
+                <wp:wrapNone/>
+                <wp:docPr id="304" name="Text Box 2"/>
+                <wp:cNvGraphicFramePr>
+                  <a:graphicFrameLocks xmlns:a="http://schemas.openxmlformats.org/drawingml/2006/main"/>
+                </wp:cNvGraphicFramePr>
+                <a:graphic xmlns:a="http://schemas.openxmlformats.org/drawingml/2006/main">
+                  <a:graphicData uri="http://schemas.microsoft.com/office/word/2010/wordprocessingShape">
+                    <wps:wsp>
+                      <wps:cNvSpPr txBox="1">
+                        <a:spLocks noChangeArrowheads="1"/>
+                      </wps:cNvSpPr>
+                      <wps:spPr bwMode="auto">
+                        <a:xfrm>
+                          <a:off x="0" y="0"/>
+                          <a:ext cx="1454150" cy="564543"/>
+                        </a:xfrm>
+                        <a:prstGeom prst="rect">
+                          <a:avLst/>
+                        </a:prstGeom>
+                        <a:solidFill>
+                          <a:schemeClr val="accent6">
+                            <a:lumMod val="40000"/>
+                            <a:lumOff val="60000"/>
+                          </a:schemeClr>
+                        </a:solidFill>
+                        <a:ln w="9525">
+                          <a:solidFill>
+                            <a:srgbClr val="000000"/>
+                          </a:solidFill>
+                          <a:miter lim="800000"/>
+                          <a:headEnd/>
+                          <a:tailEnd/>
+                        </a:ln>
+                        <a:effectLst>
+                          <a:outerShdw blurRad="50800" dist="38100" dir="2700000" algn="tl" rotWithShape="0">
+                            <a:prstClr val="black">
+                              <a:alpha val="40000"/>
+                            </a:prstClr>
+                          </a:outerShdw>
+                        </a:effectLst>
+                      </wps:spPr>
+                      <wps:txbx>
+                        <w:txbxContent>
+                          <w:p>
+                            <w:pPr>
+                              <w:rPr>
+                                <w:sz w:val="18"/>
+                              </w:rPr>
+                            </w:pPr>
+                            <w:r>
+                              <w:rPr>
+                                <w:b/>
+                                <w:sz w:val="18"/>
+                              </w:rPr>
+                              <w:t>Tip</w:t>
+                            </w:r>
+                            <w:r>
+                              <w:rPr>
+                                <w:sz w:val="18"/>
+                              </w:rPr>
+                              <w:t>: Het oranje STOP blok zit ook op de tweede tab (bij de oranje ‘verloop’ blokken).</w:t>
+                            </w:r>
+                          </w:p>
+                        </w:txbxContent>
+                      </wps:txbx>
+                      <wps:bodyPr rot="0" vert="horz" wrap="square" lIns="36000" tIns="36000" rIns="36000" bIns="36000" anchor="t" anchorCtr="0">
+                        <a:noAutofit/>
+                      </wps:bodyPr>
+                    </wps:wsp>
+                  </a:graphicData>
+                </a:graphic>
+                <wp14:sizeRelH relativeFrom="margin">
+                  <wp14:pctWidth>0</wp14:pctWidth>
+                </wp14:sizeRelH>
+                <wp14:sizeRelV relativeFrom="margin">
+                  <wp14:pctHeight>0</wp14:pctHeight>
+                </wp14:sizeRelV>
+              </wp:anchor>
+            </w:drawing>
+          </mc:Choice>
+          <mc:Fallback>
+            <w:pict>
+              <v:shape id="_x0000_s1034" type="#_x0000_t202" style="position:absolute;left:0;text-align:left;margin-left:335.45pt;margin-top:69.85pt;width:114.5pt;height:44.45pt;z-index:251735040;visibility:visible;mso-wrap-style:square;mso-width-percent:0;mso-height-percent:0;mso-wrap-distance-left:9pt;mso-wrap-distance-top:0;mso-wrap-distance-right:9pt;mso-wrap-distance-bottom:0;mso-position-horizontal:absolute;mso-position-horizontal-relative:text;mso-position-vertical:absolute;mso-position-vertical-relative:text;mso-width-percent:0;mso-height-percent:0;mso-width-relative:margin;mso-height-relative:margin;v-text-anchor:top" o:gfxdata="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" fillcolor="#fbd4b4 [1305]">
+                <v:shadow on="t" color="black" opacity="26214f" origin="-.5,-.5" offset=".74836mm,.74836mm"/>
+                <v:textbox inset="1mm,1mm,1mm,1mm">
+                  <w:txbxContent>
+                    <w:p>
+                      <w:pPr>
+                        <w:rPr>
+                          <w:sz w:val="18"/>
+                        </w:rPr>
+                      </w:pPr>
+                      <w:r>
+                        <w:rPr>
+                          <w:b/>
+                          <w:sz w:val="18"/>
+                        </w:rPr>
+                        <w:t>Tip</w:t>
+                      </w:r>
+                      <w:r>
+                        <w:rPr>
+                          <w:sz w:val="18"/>
+                        </w:rPr>
+                        <w:t>: Het oranje STOP blok zit ook op de tweede tab (bij de oranje ‘verloop’ blokken).</w:t>
+                      </w:r>
+                    </w:p>
+                  </w:txbxContent>
+                </v:textbox>
+              </v:shape>
+            </w:pict>
+          </mc:Fallback>
+        </mc:AlternateContent>
+      </w:r>
+      <w:r>
+        <w:rPr>
+          <w:noProof/>
+          <w:lang w:eastAsia="nl-NL"/>
+        </w:rPr>
+        <mc:AlternateContent>
+          <mc:Choice Requires="wps">
+            <w:drawing>
+              <wp:anchor distT="0" distB="0" distL="114300" distR="114300" simplePos="0" relativeHeight="251730944" behindDoc="0" locked="0" layoutInCell="1" allowOverlap="1" wp14:anchorId="3E6E266D" wp14:editId="22C505C1">
+                <wp:simplePos x="0" y="0"/>
+                <wp:positionH relativeFrom="column">
+                  <wp:posOffset>4259580</wp:posOffset>
+                </wp:positionH>
+                <wp:positionV relativeFrom="paragraph">
+                  <wp:posOffset>240334</wp:posOffset>
+                </wp:positionV>
+                <wp:extent cx="1454150" cy="572135"/>
+                <wp:effectExtent l="38100" t="38100" r="107950" b="113665"/>
+                <wp:wrapNone/>
+                <wp:docPr id="48" name="Text Box 2"/>
+                <wp:cNvGraphicFramePr>
+                  <a:graphicFrameLocks xmlns:a="http://schemas.openxmlformats.org/drawingml/2006/main"/>
+                </wp:cNvGraphicFramePr>
+                <a:graphic xmlns:a="http://schemas.openxmlformats.org/drawingml/2006/main">
+                  <a:graphicData uri="http://schemas.microsoft.com/office/word/2010/wordprocessingShape">
+                    <wps:wsp>
+                      <wps:cNvSpPr txBox="1">
+                        <a:spLocks noChangeArrowheads="1"/>
+                      </wps:cNvSpPr>
+                      <wps:spPr bwMode="auto">
+                        <a:xfrm>
+                          <a:off x="0" y="0"/>
+                          <a:ext cx="1454150" cy="572135"/>
+                        </a:xfrm>
+                        <a:prstGeom prst="rect">
+                          <a:avLst/>
+                        </a:prstGeom>
+                        <a:solidFill>
+                          <a:schemeClr val="accent6">
+                            <a:lumMod val="40000"/>
+                            <a:lumOff val="60000"/>
+                          </a:schemeClr>
+                        </a:solidFill>
+                        <a:ln w="9525">
+                          <a:solidFill>
+                            <a:srgbClr val="000000"/>
+                          </a:solidFill>
+                          <a:miter lim="800000"/>
+                          <a:headEnd/>
+                          <a:tailEnd/>
+                        </a:ln>
+                        <a:effectLst>
+                          <a:outerShdw blurRad="50800" dist="38100" dir="2700000" algn="tl" rotWithShape="0">
+                            <a:prstClr val="black">
+                              <a:alpha val="40000"/>
+                            </a:prstClr>
+                          </a:outerShdw>
+                        </a:effectLst>
+                      </wps:spPr>
+                      <wps:txbx>
+                        <w:txbxContent>
+                          <w:p>
+                            <w:pPr>
+                              <w:rPr>
+                                <w:sz w:val="18"/>
+                              </w:rPr>
+                            </w:pPr>
+                            <w:r>
+                              <w:rPr>
+                                <w:b/>
+                                <w:sz w:val="18"/>
+                              </w:rPr>
+                              <w:t>Tip</w:t>
+                            </w:r>
+                            <w:r>
+                              <w:rPr>
+                                <w:sz w:val="18"/>
+                              </w:rPr>
+                              <w:t>: Het gele sensor blok zit op de tweede tab (bij de gele ‘sensor’ blokken).</w:t>
+                            </w:r>
+                          </w:p>
+                        </w:txbxContent>
+                      </wps:txbx>
+                      <wps:bodyPr rot="0" vert="horz" wrap="square" lIns="36000" tIns="36000" rIns="36000" bIns="36000" anchor="t" anchorCtr="0">
+                        <a:noAutofit/>
+                      </wps:bodyPr>
+                    </wps:wsp>
+                  </a:graphicData>
+                </a:graphic>
+                <wp14:sizeRelH relativeFrom="margin">
+                  <wp14:pctWidth>0</wp14:pctWidth>
+                </wp14:sizeRelH>
+                <wp14:sizeRelV relativeFrom="margin">
+                  <wp14:pctHeight>0</wp14:pctHeight>
+                </wp14:sizeRelV>
+              </wp:anchor>
+            </w:drawing>
+          </mc:Choice>
+          <mc:Fallback>
+            <w:pict>
+              <v:shape id="_x0000_s1035" type="#_x0000_t202" style="position:absolute;left:0;text-align:left;margin-left:335.4pt;margin-top:18.9pt;width:114.5pt;height:45.05pt;z-index:251730944;visibility:visible;mso-wrap-style:square;mso-width-percent:0;mso-height-percent:0;mso-wrap-distance-left:9pt;mso-wrap-distance-top:0;mso-wrap-distance-right:9pt;mso-wrap-distance-bottom:0;mso-position-horizontal:absolute;mso-position-horizontal-relative:text;mso-position-vertical:absolute;mso-position-vertical-relative:text;mso-width-percent:0;mso-height-percent:0;mso-width-relative:margin;mso-height-relative:margin;v-text-anchor:top" o:gfxdata="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" fillcolor="#fbd4b4 [1305]">
+                <v:shadow on="t" color="black" opacity="26214f" origin="-.5,-.5" offset=".74836mm,.74836mm"/>
+                <v:textbox inset="1mm,1mm,1mm,1mm">
+                  <w:txbxContent>
+                    <w:p>
+                      <w:pPr>
+                        <w:rPr>
+                          <w:sz w:val="18"/>
+                        </w:rPr>
+                      </w:pPr>
+                      <w:r>
+                        <w:rPr>
+                          <w:b/>
+                          <w:sz w:val="18"/>
+                        </w:rPr>
+                        <w:t>Tip</w:t>
+                      </w:r>
+                      <w:r>
+                        <w:rPr>
+                          <w:sz w:val="18"/>
+                        </w:rPr>
+                        <w:t>: Het gele sensor blok zit op de tweede tab (bij de gele ‘sensor’ blokken).</w:t>
+                      </w:r>
+                    </w:p>
+                  </w:txbxContent>
+                </v:textbox>
+              </v:shape>
+            </w:pict>
+          </mc:Fallback>
+        </mc:AlternateContent>
+      </w:r>
+      <w:r>
+        <w:rPr>
+          <w:noProof/>
+          <w:lang w:eastAsia="nl-NL"/>
+        </w:rPr>
+        <w:drawing>
+          <wp:inline distT="0" distB="0" distL="0" distR="0" wp14:anchorId="7B7A9500" wp14:editId="28B323AD">
+            <wp:extent cx="3427013" cy="1960225"/>
+            <wp:effectExtent l="0" t="0" r="2540" b="2540"/>
+            <wp:docPr id="44" name="Picture 44"/>
+            <wp:cNvGraphicFramePr>
+              <a:graphicFrameLocks xmlns:a="http://schemas.openxmlformats.org/drawingml/2006/main" noChangeAspect="1"/>
+            </wp:cNvGraphicFramePr>
+            <a:graphic xmlns:a="http://schemas.openxmlformats.org/drawingml/2006/main">
+              <a:graphicData uri="http://schemas.openxmlformats.org/drawingml/2006/picture">
+                <pic:pic xmlns:pic="http://schemas.openxmlformats.org/drawingml/2006/picture">
+                  <pic:nvPicPr>
+                    <pic:cNvPr id="0" name="14-cruisecontrol-prog1.png"/>
+                    <pic:cNvPicPr/>
+                  </pic:nvPicPr>
+                  <pic:blipFill>
+                    <a:blip r:embed="rId85">
+                      <a:extLst>
+                        <a:ext uri="{28A0092B-C50C-407E-A947-70E740481C1C}">
+                          <a14:useLocalDpi xmlns:a14="http://schemas.microsoft.com/office/drawing/2010/main" val="0"/>
+                        </a:ext>
+                      </a:extLst>
+                    </a:blip>
+                    <a:stretch>
+                      <a:fillRect/>
+                    </a:stretch>
+                  </pic:blipFill>
+                  <pic:spPr>
+                    <a:xfrm>
+                      <a:off x="0" y="0"/>
+                      <a:ext cx="3449217" cy="1972926"/>
+                    </a:xfrm>
+                    <a:prstGeom prst="rect">
+                      <a:avLst/>
+                    </a:prstGeom>
+                  </pic:spPr>
+                </pic:pic>
+              </a:graphicData>
+            </a:graphic>
+          </wp:inline>
+        </w:drawing>
+      </w:r>
+    </w:p>
+    <w:p>
+      <w:pPr>
+        <w:pStyle w:val="Kop2"/>
+      </w:pPr>
+      <w:r>
+        <w:t>Verbetering</w:t>
+      </w:r>
+      <w:r>
+        <w:t xml:space="preserve"> 1: S</w:t>
+      </w:r>
+      <w:r>
+        <w:t xml:space="preserve">chokkend rijden </w:t>
+      </w:r>
+    </w:p>
+    <w:p>
+      <w:r>
+        <w:rPr>
+          <w:noProof/>
+          <w:lang w:eastAsia="nl-NL"/>
+        </w:rPr>
+        <mc:AlternateContent>
+          <mc:Choice Requires="wps">
+            <w:drawing>
+              <wp:anchor distT="0" distB="0" distL="114300" distR="114300" simplePos="0" relativeHeight="251732992" behindDoc="0" locked="0" layoutInCell="1" allowOverlap="1" wp14:anchorId="7B6C754B" wp14:editId="0ADCA919">
+                <wp:simplePos x="0" y="0"/>
+                <wp:positionH relativeFrom="column">
+                  <wp:posOffset>3663563</wp:posOffset>
+                </wp:positionH>
+                <wp:positionV relativeFrom="paragraph">
+                  <wp:posOffset>447509</wp:posOffset>
+                </wp:positionV>
+                <wp:extent cx="2526942" cy="389614"/>
+                <wp:effectExtent l="38100" t="38100" r="121285" b="106045"/>
+                <wp:wrapNone/>
+                <wp:docPr id="297" name="Text Box 2"/>
+                <wp:cNvGraphicFramePr>
+                  <a:graphicFrameLocks xmlns:a="http://schemas.openxmlformats.org/drawingml/2006/main"/>
+                </wp:cNvGraphicFramePr>
+                <a:graphic xmlns:a="http://schemas.openxmlformats.org/drawingml/2006/main">
+                  <a:graphicData uri="http://schemas.microsoft.com/office/word/2010/wordprocessingShape">
+                    <wps:wsp>
+                      <wps:cNvSpPr txBox="1">
+                        <a:spLocks noChangeArrowheads="1"/>
+                      </wps:cNvSpPr>
+                      <wps:spPr bwMode="auto">
+                        <a:xfrm>
+                          <a:off x="0" y="0"/>
+                          <a:ext cx="2526942" cy="389614"/>
                         </a:xfrm>
                         <a:prstGeom prst="rect">
                           <a:avLst/>
@@ -8496,15 +9455,26 @@
                               <w:rPr>
                                 <w:sz w:val="18"/>
                               </w:rPr>
-                              <w:t>: Als jouw auto een andere lengte heeft, of een andere maat wielen, moet je je eigen getallen bepalen!</w:t>
+                              <w:t xml:space="preserve">: </w:t>
                             </w:r>
-                          </w:p>
-                          <w:p>
-                            <w:pPr>
+                            <w:r>
                               <w:rPr>
                                 <w:sz w:val="18"/>
                               </w:rPr>
-                            </w:pPr>
+                              <w:t xml:space="preserve">Als je het helemaal goed doet maak je </w:t>
+                            </w:r>
+                            <w:r>
+                              <w:rPr>
+                                <w:sz w:val="18"/>
+                              </w:rPr>
+                              <w:t xml:space="preserve">een </w:t>
+                            </w:r>
+                            <w:r>
+                              <w:rPr>
+                                <w:sz w:val="18"/>
+                              </w:rPr>
+                              <w:t>derde taak die een lopend gemiddelde bijhoudt!</w:t>
+                            </w:r>
                           </w:p>
                         </w:txbxContent>
                       </wps:txbx>
@@ -8525,7 +9495,7 @@
           </mc:Choice>
           <mc:Fallback>
             <w:pict>
-              <v:shape id="_x0000_s1032" type="#_x0000_t202" style="position:absolute;left:0;text-align:left;margin-left:388pt;margin-top:6.1pt;width:128.35pt;height:53.2pt;z-index:251722752;visibility:visible;mso-wrap-style:square;mso-width-percent:0;mso-height-percent:0;mso-wrap-distance-left:9pt;mso-wrap-distance-top:0;mso-wrap-distance-right:9pt;mso-wrap-distance-bottom:0;mso-position-horizontal:absolute;mso-position-horizontal-relative:text;mso-position-vertical:absolute;mso-position-vertical-relative:text;mso-width-percent:0;mso-height-percent:0;mso-width-relative:margin;mso-height-relative:margin;v-text-anchor:top" o:gfxdata="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" fillcolor="#fbd4b4 [1305]">
+              <v:shape id="_x0000_s1036" type="#_x0000_t202" style="position:absolute;margin-left:288.45pt;margin-top:35.25pt;width:198.95pt;height:30.7pt;z-index:251732992;visibility:visible;mso-wrap-style:square;mso-width-percent:0;mso-height-percent:0;mso-wrap-distance-left:9pt;mso-wrap-distance-top:0;mso-wrap-distance-right:9pt;mso-wrap-distance-bottom:0;mso-position-horizontal:absolute;mso-position-horizontal-relative:text;mso-position-vertical:absolute;mso-position-vertical-relative:text;mso-width-percent:0;mso-height-percent:0;mso-width-relative:margin;mso-height-relative:margin;v-text-anchor:top" o:gfxdata="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" fillcolor="#fbd4b4 [1305]">
                 <v:shadow on="t" color="black" opacity="26214f" origin="-.5,-.5" offset=".74836mm,.74836mm"/>
                 <v:textbox inset="1mm,1mm,1mm,1mm">
                   <w:txbxContent>
@@ -8546,15 +9516,26 @@
                         <w:rPr>
                           <w:sz w:val="18"/>
                         </w:rPr>
-                        <w:t>: Als jouw auto een andere lengte heeft, of een andere maat wielen, moet je je eigen getallen bepalen!</w:t>
+                        <w:t xml:space="preserve">: </w:t>
                       </w:r>
-                    </w:p>
-                    <w:p>
-                      <w:pPr>
+                      <w:r>
                         <w:rPr>
                           <w:sz w:val="18"/>
                         </w:rPr>
-                      </w:pPr>
+                        <w:t xml:space="preserve">Als je het helemaal goed doet maak je </w:t>
+                      </w:r>
+                      <w:r>
+                        <w:rPr>
+                          <w:sz w:val="18"/>
+                        </w:rPr>
+                        <w:t xml:space="preserve">een </w:t>
+                      </w:r>
+                      <w:r>
+                        <w:rPr>
+                          <w:sz w:val="18"/>
+                        </w:rPr>
+                        <w:t>derde taak die een lopend gemiddelde bijhoudt!</w:t>
+                      </w:r>
                     </w:p>
                   </w:txbxContent>
                 </v:textbox>
@@ -8564,15 +9545,122 @@
         </mc:AlternateContent>
       </w:r>
       <w:r>
+        <w:t>Een ultrasone sensor geeft af en toe een slechte waarde terug (veel te groot of veel te klein – probeer maar eens). De auto rijdt dan met schokken. Het is beter een paar uitlezingen te doen, en die te middelen.</w:t>
+      </w:r>
+      <w:r>
+        <w:br/>
+      </w:r>
+    </w:p>
+    <w:p>
+      <w:pPr>
+        <w:pStyle w:val="Kop2"/>
+      </w:pPr>
+      <w:r>
+        <w:t xml:space="preserve">Verbetering 2: </w:t>
+      </w:r>
+      <w:r>
+        <w:t>J</w:t>
+      </w:r>
+      <w:r>
+        <w:t>uiste snelheid</w:t>
+      </w:r>
+    </w:p>
+    <w:p>
+      <w:r>
+        <w:t>De ultrasone sensor</w:t>
+      </w:r>
+      <w:r>
+        <w:t xml:space="preserve"> geeft een uitlezing van 0 tot 255 cm. Hierboven gebruiken we deze afstand om de snelheid van de motoren in te stellen. Dat is niet helemaal netjes: de grootste sneldheid is niet 255 maar 100. Er moet dus een formule tussen: </w:t>
+      </w:r>
+      <w:r>
+        <w:rPr>
+          <w:i/>
+        </w:rPr>
+        <w:t>snelheid</w:t>
+      </w:r>
+      <w:r>
+        <w:t xml:space="preserve"> = </w:t>
+      </w:r>
+      <w:r>
+        <w:rPr>
+          <w:i/>
+        </w:rPr>
+        <w:t>afstand</w:t>
+      </w:r>
+      <w:r>
+        <w:t xml:space="preserve"> × 100/255. </w:t>
+      </w:r>
+    </w:p>
+    <w:p>
+      <w:r>
+        <w:t>Nog een probleem: a</w:t>
+      </w:r>
+      <w:r>
+        <w:t xml:space="preserve">ls de afstand klein is dan wordt de ingestelde snelheid </w:t>
+      </w:r>
+      <w:r>
+        <w:t>zo</w:t>
+      </w:r>
+      <w:r>
+        <w:t xml:space="preserve"> klein (~15) da</w:t>
+      </w:r>
+      <w:r>
+        <w:t>t</w:t>
+      </w:r>
+      <w:r>
+        <w:t xml:space="preserve"> de motoren niet meer</w:t>
+      </w:r>
+      <w:r>
+        <w:t xml:space="preserve"> draaien</w:t>
+      </w:r>
+      <w:r>
+        <w:t xml:space="preserve">. Nog beter is dus </w:t>
+      </w:r>
+      <w:r>
+        <w:rPr>
+          <w:i/>
+        </w:rPr>
+        <w:t>snelheid</w:t>
+      </w:r>
+      <w:r>
+        <w:t xml:space="preserve"> = </w:t>
+      </w:r>
+      <w:r>
+        <w:rPr>
+          <w:i/>
+        </w:rPr>
+        <w:t>afstand</w:t>
+      </w:r>
+      <w:r>
+        <w:t xml:space="preserve"> × 85/255 + 15.</w:t>
+      </w:r>
+    </w:p>
+    <w:p>
+      <w:pPr>
+        <w:pStyle w:val="Kop1"/>
+        <w:rPr>
+          <w:lang w:eastAsia="nl-NL"/>
+        </w:rPr>
+      </w:pPr>
+      <w:r>
         <w:rPr>
           <w:noProof/>
           <w:lang w:eastAsia="nl-NL"/>
         </w:rPr>
+        <w:lastRenderedPageBreak/>
         <w:drawing>
-          <wp:inline distT="0" distB="0" distL="0" distR="0" wp14:anchorId="3C554A09" wp14:editId="2F0601C7">
-            <wp:extent cx="3459413" cy="1008000"/>
-            <wp:effectExtent l="0" t="0" r="8255" b="1905"/>
-            <wp:docPr id="300" name="Picture 300"/>
+          <wp:anchor distT="0" distB="0" distL="114300" distR="114300" simplePos="0" relativeHeight="251736064" behindDoc="0" locked="0" layoutInCell="1" allowOverlap="1" wp14:anchorId="76623790" wp14:editId="30FA9775">
+            <wp:simplePos x="0" y="0"/>
+            <wp:positionH relativeFrom="column">
+              <wp:posOffset>3678555</wp:posOffset>
+            </wp:positionH>
+            <wp:positionV relativeFrom="paragraph">
+              <wp:posOffset>487045</wp:posOffset>
+            </wp:positionV>
+            <wp:extent cx="2512060" cy="1884045"/>
+            <wp:effectExtent l="0" t="0" r="2540" b="1905"/>
+            <wp:wrapNone/>
+            <wp:docPr id="306" name="Picture 306"/>
             <wp:cNvGraphicFramePr>
               <a:graphicFrameLocks xmlns:a="http://schemas.openxmlformats.org/drawingml/2006/main" noChangeAspect="1"/>
             </wp:cNvGraphicFramePr>
@@ -8580,11 +9668,11 @@
               <a:graphicData uri="http://schemas.openxmlformats.org/drawingml/2006/picture">
                 <pic:pic xmlns:pic="http://schemas.openxmlformats.org/drawingml/2006/picture">
                   <pic:nvPicPr>
-                    <pic:cNvPr id="0" name="13-landmeter-prog3.png"/>
+                    <pic:cNvPr id="0" name="15-voorlees-bouw1.jpg"/>
                     <pic:cNvPicPr/>
                   </pic:nvPicPr>
                   <pic:blipFill>
-                    <a:blip r:embed="rId82">
+                    <a:blip r:embed="rId86" cstate="print">
                       <a:extLst>
                         <a:ext uri="{28A0092B-C50C-407E-A947-70E740481C1C}">
                           <a14:useLocalDpi xmlns:a14="http://schemas.microsoft.com/office/drawing/2010/main" val="0"/>
@@ -8598,7 +9686,476 @@
                   <pic:spPr>
                     <a:xfrm>
                       <a:off x="0" y="0"/>
-                      <a:ext cx="3459413" cy="1008000"/>
+                      <a:ext cx="2512060" cy="1884045"/>
+                    </a:xfrm>
+                    <a:prstGeom prst="rect">
+                      <a:avLst/>
+                    </a:prstGeom>
+                  </pic:spPr>
+                </pic:pic>
+              </a:graphicData>
+            </a:graphic>
+            <wp14:sizeRelH relativeFrom="page">
+              <wp14:pctWidth>0</wp14:pctWidth>
+            </wp14:sizeRelH>
+            <wp14:sizeRelV relativeFrom="page">
+              <wp14:pctHeight>0</wp14:pctHeight>
+            </wp14:sizeRelV>
+          </wp:anchor>
+        </w:drawing>
+      </w:r>
+      <w:r>
+        <w:rPr>
+          <w:lang w:eastAsia="nl-NL"/>
+        </w:rPr>
+        <w:t xml:space="preserve">15 </w:t>
+      </w:r>
+      <w:r>
+        <w:rPr>
+          <w:lang w:eastAsia="nl-NL"/>
+        </w:rPr>
+        <w:t>Voorleesbord</w:t>
+      </w:r>
+      <w:r>
+        <w:rPr>
+          <w:lang w:eastAsia="nl-NL"/>
+        </w:rPr>
+        <w:tab/>
+        <w:t>Meerweg schakeloptie en motor terug</w:t>
+      </w:r>
+    </w:p>
+    <w:p>
+      <w:pPr>
+        <w:pStyle w:val="Kop2"/>
+        <w:rPr>
+          <w:lang w:eastAsia="nl-NL"/>
+        </w:rPr>
+      </w:pPr>
+      <w:r>
+        <w:rPr>
+          <w:lang w:eastAsia="nl-NL"/>
+        </w:rPr>
+        <w:t>Opdracht</w:t>
+      </w:r>
+    </w:p>
+    <w:p>
+      <w:pPr>
+        <w:ind w:right="4076"/>
+        <w:rPr>
+          <w:lang w:eastAsia="nl-NL"/>
+        </w:rPr>
+      </w:pPr>
+      <w:r>
+        <w:rPr>
+          <w:lang w:eastAsia="nl-NL"/>
+        </w:rPr>
+        <w:t xml:space="preserve">Een “voorleesbord” is een bord met plaatjes en een wijzer waarmee je een plaatje aan kan wijzen. Als je met de wijzer een van de plaatjes aanwijst, zal het bord voorlezen wat er op het plaatje staat. </w:t>
+      </w:r>
+    </w:p>
+    <w:p>
+      <w:pPr>
+        <w:ind w:right="4076"/>
+        <w:rPr>
+          <w:lang w:eastAsia="nl-NL"/>
+        </w:rPr>
+      </w:pPr>
+      <w:r>
+        <w:rPr>
+          <w:lang w:eastAsia="nl-NL"/>
+        </w:rPr>
+        <w:t>Wij maken een voorleesbord met de getallen 1 tot en met 6. De wijzer zit aan een motor, die we als rotatie sensor gebruiken.</w:t>
+      </w:r>
+    </w:p>
+    <w:p>
+      <w:pPr>
+        <w:pStyle w:val="Kop2"/>
+        <w:rPr>
+          <w:lang w:eastAsia="nl-NL"/>
+        </w:rPr>
+      </w:pPr>
+      <w:r>
+        <w:rPr>
+          <w:lang w:eastAsia="nl-NL"/>
+        </w:rPr>
+        <w:t>Programma</w:t>
+      </w:r>
+    </w:p>
+    <w:p>
+      <w:pPr>
+        <w:rPr>
+          <w:lang w:eastAsia="nl-NL"/>
+        </w:rPr>
+      </w:pPr>
+      <w:r>
+        <w:rPr>
+          <w:noProof/>
+          <w:lang w:eastAsia="nl-NL"/>
+        </w:rPr>
+        <mc:AlternateContent>
+          <mc:Choice Requires="wps">
+            <w:drawing>
+              <wp:anchor distT="0" distB="0" distL="114300" distR="114300" simplePos="0" relativeHeight="251738112" behindDoc="0" locked="0" layoutInCell="1" allowOverlap="1" wp14:anchorId="2027EBE0" wp14:editId="3690AB45">
+                <wp:simplePos x="0" y="0"/>
+                <wp:positionH relativeFrom="column">
+                  <wp:posOffset>3727174</wp:posOffset>
+                </wp:positionH>
+                <wp:positionV relativeFrom="paragraph">
+                  <wp:posOffset>419209</wp:posOffset>
+                </wp:positionV>
+                <wp:extent cx="2488758" cy="1542553"/>
+                <wp:effectExtent l="38100" t="38100" r="121285" b="114935"/>
+                <wp:wrapNone/>
+                <wp:docPr id="309" name="Text Box 2"/>
+                <wp:cNvGraphicFramePr>
+                  <a:graphicFrameLocks xmlns:a="http://schemas.openxmlformats.org/drawingml/2006/main"/>
+                </wp:cNvGraphicFramePr>
+                <a:graphic xmlns:a="http://schemas.openxmlformats.org/drawingml/2006/main">
+                  <a:graphicData uri="http://schemas.microsoft.com/office/word/2010/wordprocessingShape">
+                    <wps:wsp>
+                      <wps:cNvSpPr txBox="1">
+                        <a:spLocks noChangeArrowheads="1"/>
+                      </wps:cNvSpPr>
+                      <wps:spPr bwMode="auto">
+                        <a:xfrm>
+                          <a:off x="0" y="0"/>
+                          <a:ext cx="2488758" cy="1542553"/>
+                        </a:xfrm>
+                        <a:prstGeom prst="rect">
+                          <a:avLst/>
+                        </a:prstGeom>
+                        <a:solidFill>
+                          <a:schemeClr val="accent6">
+                            <a:lumMod val="40000"/>
+                            <a:lumOff val="60000"/>
+                          </a:schemeClr>
+                        </a:solidFill>
+                        <a:ln w="9525">
+                          <a:solidFill>
+                            <a:srgbClr val="000000"/>
+                          </a:solidFill>
+                          <a:miter lim="800000"/>
+                          <a:headEnd/>
+                          <a:tailEnd/>
+                        </a:ln>
+                        <a:effectLst>
+                          <a:outerShdw blurRad="50800" dist="38100" dir="2700000" algn="tl" rotWithShape="0">
+                            <a:prstClr val="black">
+                              <a:alpha val="40000"/>
+                            </a:prstClr>
+                          </a:outerShdw>
+                        </a:effectLst>
+                      </wps:spPr>
+                      <wps:txbx>
+                        <w:txbxContent>
+                          <w:p>
+                            <w:pPr>
+                              <w:spacing w:after="60"/>
+                              <w:rPr>
+                                <w:sz w:val="18"/>
+                              </w:rPr>
+                            </w:pPr>
+                            <w:r>
+                              <w:rPr>
+                                <w:b/>
+                                <w:sz w:val="18"/>
+                              </w:rPr>
+                              <w:t>Tip</w:t>
+                            </w:r>
+                            <w:r>
+                              <w:rPr>
+                                <w:sz w:val="18"/>
+                              </w:rPr>
+                              <w:t>: We hebben gemeten dat onze wijzer een hoek maakt van 0 to 98 graden. Als we 98 verdelen over 6 vakken dan is dat 17 graden per vak.:</w:t>
+                            </w:r>
+                          </w:p>
+                          <w:p>
+                            <w:pPr>
+                              <w:tabs>
+                                <w:tab w:val="left" w:pos="142"/>
+                              </w:tabs>
+                              <w:ind w:left="142"/>
+                              <w:rPr>
+                                <w:sz w:val="18"/>
+                              </w:rPr>
+                            </w:pPr>
+                            <w:r>
+                              <w:rPr>
+                                <w:sz w:val="18"/>
+                              </w:rPr>
+                              <w:t>0..16</w:t>
+                            </w:r>
+                            <w:r>
+                              <w:rPr>
+                                <w:sz w:val="18"/>
+                              </w:rPr>
+                              <w:tab/>
+                              <w:t>graden levert na deling door 17 op: 0</w:t>
+                            </w:r>
+                            <w:r>
+                              <w:rPr>
+                                <w:sz w:val="18"/>
+                              </w:rPr>
+                              <w:br/>
+                              <w:t>17..33</w:t>
+                            </w:r>
+                            <w:r>
+                              <w:rPr>
+                                <w:sz w:val="18"/>
+                              </w:rPr>
+                              <w:tab/>
+                              <w:t>graden levert na deling door 17 op: 1</w:t>
+                            </w:r>
+                            <w:r>
+                              <w:rPr>
+                                <w:sz w:val="18"/>
+                              </w:rPr>
+                              <w:br/>
+                              <w:t>34..50</w:t>
+                            </w:r>
+                            <w:r>
+                              <w:rPr>
+                                <w:sz w:val="18"/>
+                              </w:rPr>
+                              <w:tab/>
+                              <w:t>graden levert na deling door 17 op: 2</w:t>
+                            </w:r>
+                            <w:r>
+                              <w:rPr>
+                                <w:sz w:val="18"/>
+                              </w:rPr>
+                              <w:br/>
+                              <w:t>51..67</w:t>
+                            </w:r>
+                            <w:r>
+                              <w:rPr>
+                                <w:sz w:val="18"/>
+                              </w:rPr>
+                              <w:tab/>
+                              <w:t>graden levert na deling door 17 op: 3</w:t>
+                            </w:r>
+                            <w:r>
+                              <w:rPr>
+                                <w:sz w:val="18"/>
+                              </w:rPr>
+                              <w:br/>
+                              <w:t>68..84</w:t>
+                            </w:r>
+                            <w:r>
+                              <w:rPr>
+                                <w:sz w:val="18"/>
+                              </w:rPr>
+                              <w:tab/>
+                              <w:t>graden levert na deling door 17 op: 4</w:t>
+                            </w:r>
+                            <w:r>
+                              <w:rPr>
+                                <w:sz w:val="18"/>
+                              </w:rPr>
+                              <w:br/>
+                              <w:t>85..102</w:t>
+                            </w:r>
+                            <w:r>
+                              <w:rPr>
+                                <w:sz w:val="18"/>
+                              </w:rPr>
+                              <w:tab/>
+                              <w:t>graden levert na deling door 17 op: 5</w:t>
+                            </w:r>
+                          </w:p>
+                        </w:txbxContent>
+                      </wps:txbx>
+                      <wps:bodyPr rot="0" vert="horz" wrap="square" lIns="36000" tIns="36000" rIns="36000" bIns="36000" anchor="t" anchorCtr="0">
+                        <a:noAutofit/>
+                      </wps:bodyPr>
+                    </wps:wsp>
+                  </a:graphicData>
+                </a:graphic>
+                <wp14:sizeRelH relativeFrom="margin">
+                  <wp14:pctWidth>0</wp14:pctWidth>
+                </wp14:sizeRelH>
+                <wp14:sizeRelV relativeFrom="margin">
+                  <wp14:pctHeight>0</wp14:pctHeight>
+                </wp14:sizeRelV>
+              </wp:anchor>
+            </w:drawing>
+          </mc:Choice>
+          <mc:Fallback>
+            <w:pict>
+              <v:shape id="_x0000_s1037" type="#_x0000_t202" style="position:absolute;margin-left:293.5pt;margin-top:33pt;width:195.95pt;height:121.45pt;z-index:251738112;visibility:visible;mso-wrap-style:square;mso-width-percent:0;mso-height-percent:0;mso-wrap-distance-left:9pt;mso-wrap-distance-top:0;mso-wrap-distance-right:9pt;mso-wrap-distance-bottom:0;mso-position-horizontal:absolute;mso-position-horizontal-relative:text;mso-position-vertical:absolute;mso-position-vertical-relative:text;mso-width-percent:0;mso-height-percent:0;mso-width-relative:margin;mso-height-relative:margin;v-text-anchor:top" o:gfxdata="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" fillcolor="#fbd4b4 [1305]">
+                <v:shadow on="t" color="black" opacity="26214f" origin="-.5,-.5" offset=".74836mm,.74836mm"/>
+                <v:textbox inset="1mm,1mm,1mm,1mm">
+                  <w:txbxContent>
+                    <w:p>
+                      <w:pPr>
+                        <w:spacing w:after="60"/>
+                        <w:rPr>
+                          <w:sz w:val="18"/>
+                        </w:rPr>
+                      </w:pPr>
+                      <w:r>
+                        <w:rPr>
+                          <w:b/>
+                          <w:sz w:val="18"/>
+                        </w:rPr>
+                        <w:t>Tip</w:t>
+                      </w:r>
+                      <w:r>
+                        <w:rPr>
+                          <w:sz w:val="18"/>
+                        </w:rPr>
+                        <w:t>: We hebben gemeten dat onze wijzer een hoek maakt van 0 to 98 graden. Als we 98 verdelen over 6 vakken dan is dat 17 graden per vak.:</w:t>
+                      </w:r>
+                    </w:p>
+                    <w:p>
+                      <w:pPr>
+                        <w:tabs>
+                          <w:tab w:val="left" w:pos="142"/>
+                        </w:tabs>
+                        <w:ind w:left="142"/>
+                        <w:rPr>
+                          <w:sz w:val="18"/>
+                        </w:rPr>
+                      </w:pPr>
+                      <w:r>
+                        <w:rPr>
+                          <w:sz w:val="18"/>
+                        </w:rPr>
+                        <w:t>0..16</w:t>
+                      </w:r>
+                      <w:r>
+                        <w:rPr>
+                          <w:sz w:val="18"/>
+                        </w:rPr>
+                        <w:tab/>
+                        <w:t>graden levert na deling door 17 op: 0</w:t>
+                      </w:r>
+                      <w:r>
+                        <w:rPr>
+                          <w:sz w:val="18"/>
+                        </w:rPr>
+                        <w:br/>
+                        <w:t>17..33</w:t>
+                      </w:r>
+                      <w:r>
+                        <w:rPr>
+                          <w:sz w:val="18"/>
+                        </w:rPr>
+                        <w:tab/>
+                        <w:t>graden levert na deling door 17 op: 1</w:t>
+                      </w:r>
+                      <w:r>
+                        <w:rPr>
+                          <w:sz w:val="18"/>
+                        </w:rPr>
+                        <w:br/>
+                        <w:t>34..50</w:t>
+                      </w:r>
+                      <w:r>
+                        <w:rPr>
+                          <w:sz w:val="18"/>
+                        </w:rPr>
+                        <w:tab/>
+                        <w:t>graden levert na deling door 17 op: 2</w:t>
+                      </w:r>
+                      <w:r>
+                        <w:rPr>
+                          <w:sz w:val="18"/>
+                        </w:rPr>
+                        <w:br/>
+                        <w:t>51..67</w:t>
+                      </w:r>
+                      <w:r>
+                        <w:rPr>
+                          <w:sz w:val="18"/>
+                        </w:rPr>
+                        <w:tab/>
+                        <w:t>graden levert na deling door 17 op: 3</w:t>
+                      </w:r>
+                      <w:r>
+                        <w:rPr>
+                          <w:sz w:val="18"/>
+                        </w:rPr>
+                        <w:br/>
+                        <w:t>68..84</w:t>
+                      </w:r>
+                      <w:r>
+                        <w:rPr>
+                          <w:sz w:val="18"/>
+                        </w:rPr>
+                        <w:tab/>
+                        <w:t>graden levert na deling door 17 op: 4</w:t>
+                      </w:r>
+                      <w:r>
+                        <w:rPr>
+                          <w:sz w:val="18"/>
+                        </w:rPr>
+                        <w:br/>
+                        <w:t>85..102</w:t>
+                      </w:r>
+                      <w:r>
+                        <w:rPr>
+                          <w:sz w:val="18"/>
+                        </w:rPr>
+                        <w:tab/>
+                        <w:t>graden levert na deling door 17 op: 5</w:t>
+                      </w:r>
+                    </w:p>
+                  </w:txbxContent>
+                </v:textbox>
+              </v:shape>
+            </w:pict>
+          </mc:Fallback>
+        </mc:AlternateContent>
+      </w:r>
+      <w:r>
+        <w:rPr>
+          <w:lang w:eastAsia="nl-NL"/>
+        </w:rPr>
+        <w:t>De kern van het programma zie je hieronder. Het reset eerst de rotatie sensor (“kilometer teller op 0”) en gaat dan een oneindige lus in. In de lus meten we steeds de hoek, delen dat door 17 en spelen dan het juiste geluids fragment af.</w:t>
+      </w:r>
+    </w:p>
+    <w:p>
+      <w:pPr>
+        <w:rPr>
+          <w:lang w:eastAsia="nl-NL"/>
+        </w:rPr>
+      </w:pPr>
+      <w:r>
+        <w:rPr>
+          <w:noProof/>
+          <w:lang w:eastAsia="nl-NL"/>
+        </w:rPr>
+        <w:drawing>
+          <wp:inline distT="0" distB="0" distL="0" distR="0">
+            <wp:extent cx="3420000" cy="1183981"/>
+            <wp:effectExtent l="0" t="0" r="0" b="0"/>
+            <wp:docPr id="308" name="Picture 308"/>
+            <wp:cNvGraphicFramePr>
+              <a:graphicFrameLocks xmlns:a="http://schemas.openxmlformats.org/drawingml/2006/main" noChangeAspect="1"/>
+            </wp:cNvGraphicFramePr>
+            <a:graphic xmlns:a="http://schemas.openxmlformats.org/drawingml/2006/main">
+              <a:graphicData uri="http://schemas.openxmlformats.org/drawingml/2006/picture">
+                <pic:pic xmlns:pic="http://schemas.openxmlformats.org/drawingml/2006/picture">
+                  <pic:nvPicPr>
+                    <pic:cNvPr id="0" name="15-voorlees-prog1.png"/>
+                    <pic:cNvPicPr/>
+                  </pic:nvPicPr>
+                  <pic:blipFill>
+                    <a:blip r:embed="rId87">
+                      <a:extLst>
+                        <a:ext uri="{28A0092B-C50C-407E-A947-70E740481C1C}">
+                          <a14:useLocalDpi xmlns:a14="http://schemas.microsoft.com/office/drawing/2010/main" val="0"/>
+                        </a:ext>
+                      </a:extLst>
+                    </a:blip>
+                    <a:stretch>
+                      <a:fillRect/>
+                    </a:stretch>
+                  </pic:blipFill>
+                  <pic:spPr>
+                    <a:xfrm>
+                      <a:off x="0" y="0"/>
+                      <a:ext cx="3420000" cy="1183981"/>
                     </a:xfrm>
                     <a:prstGeom prst="rect">
                       <a:avLst/>
@@ -8613,12 +10170,988 @@
     </w:p>
     <w:p>
       <w:pPr>
+        <w:ind w:right="4076"/>
+        <w:rPr>
+          <w:lang w:eastAsia="nl-NL"/>
+        </w:rPr>
+      </w:pPr>
+      <w:r>
+        <w:rPr>
+          <w:noProof/>
+          <w:lang w:eastAsia="nl-NL"/>
+        </w:rPr>
+        <mc:AlternateContent>
+          <mc:Choice Requires="wps">
+            <w:drawing>
+              <wp:anchor distT="0" distB="0" distL="114300" distR="114300" simplePos="0" relativeHeight="251740160" behindDoc="0" locked="0" layoutInCell="1" allowOverlap="1" wp14:anchorId="298AD84C" wp14:editId="4E98AEDB">
+                <wp:simplePos x="0" y="0"/>
+                <wp:positionH relativeFrom="column">
+                  <wp:posOffset>3726815</wp:posOffset>
+                </wp:positionH>
+                <wp:positionV relativeFrom="paragraph">
+                  <wp:posOffset>152731</wp:posOffset>
+                </wp:positionV>
+                <wp:extent cx="2488758" cy="1606164"/>
+                <wp:effectExtent l="38100" t="38100" r="121285" b="108585"/>
+                <wp:wrapNone/>
+                <wp:docPr id="311" name="Text Box 2"/>
+                <wp:cNvGraphicFramePr>
+                  <a:graphicFrameLocks xmlns:a="http://schemas.openxmlformats.org/drawingml/2006/main"/>
+                </wp:cNvGraphicFramePr>
+                <a:graphic xmlns:a="http://schemas.openxmlformats.org/drawingml/2006/main">
+                  <a:graphicData uri="http://schemas.microsoft.com/office/word/2010/wordprocessingShape">
+                    <wps:wsp>
+                      <wps:cNvSpPr txBox="1">
+                        <a:spLocks noChangeArrowheads="1"/>
+                      </wps:cNvSpPr>
+                      <wps:spPr bwMode="auto">
+                        <a:xfrm>
+                          <a:off x="0" y="0"/>
+                          <a:ext cx="2488758" cy="1606164"/>
+                        </a:xfrm>
+                        <a:prstGeom prst="rect">
+                          <a:avLst/>
+                        </a:prstGeom>
+                        <a:solidFill>
+                          <a:schemeClr val="accent6">
+                            <a:lumMod val="40000"/>
+                            <a:lumOff val="60000"/>
+                          </a:schemeClr>
+                        </a:solidFill>
+                        <a:ln w="9525">
+                          <a:solidFill>
+                            <a:srgbClr val="000000"/>
+                          </a:solidFill>
+                          <a:miter lim="800000"/>
+                          <a:headEnd/>
+                          <a:tailEnd/>
+                        </a:ln>
+                        <a:effectLst>
+                          <a:outerShdw blurRad="50800" dist="38100" dir="2700000" algn="tl" rotWithShape="0">
+                            <a:prstClr val="black">
+                              <a:alpha val="40000"/>
+                            </a:prstClr>
+                          </a:outerShdw>
+                        </a:effectLst>
+                      </wps:spPr>
+                      <wps:txbx>
+                        <w:txbxContent>
+                          <w:p>
+                            <w:pPr>
+                              <w:spacing w:after="60"/>
+                              <w:rPr>
+                                <w:sz w:val="18"/>
+                              </w:rPr>
+                            </w:pPr>
+                            <w:r>
+                              <w:rPr>
+                                <w:b/>
+                                <w:sz w:val="18"/>
+                              </w:rPr>
+                              <w:t>Tip</w:t>
+                            </w:r>
+                            <w:r>
+                              <w:rPr>
+                                <w:sz w:val="18"/>
+                              </w:rPr>
+                              <w:t>: Instellingen schakeloptie</w:t>
+                            </w:r>
+                            <w:r>
+                              <w:rPr>
+                                <w:sz w:val="18"/>
+                              </w:rPr>
+                              <w:t>:</w:t>
+                            </w:r>
+                            <w:r>
+                              <w:rPr>
+                                <w:sz w:val="18"/>
+                              </w:rPr>
+                              <w:t xml:space="preserve"> “Controleer” op “Waarde” (de uitkomst van de deling); het “Type” is een “Getal”; en “Beeldscherm” is niet “Vlak beeld”. Dit laatste zorgt ervoor dat we meerdere “Voorwaardes” kunnen toevoegen.</w:t>
+                            </w:r>
+                          </w:p>
+                          <w:p>
+                            <w:pPr>
+                              <w:spacing w:after="60"/>
+                              <w:rPr>
+                                <w:sz w:val="18"/>
+                              </w:rPr>
+                            </w:pPr>
+                            <w:r>
+                              <w:rPr>
+                                <w:sz w:val="18"/>
+                              </w:rPr>
+                              <w:t>Voeg als voorwaarde 1 getal 0 toe, als voorwaarde 2 getal 1,en zo voort tot voorwaarde 6 getal 5.</w:t>
+                            </w:r>
+                          </w:p>
+                          <w:p>
+                            <w:pPr>
+                              <w:spacing w:after="60"/>
+                              <w:rPr>
+                                <w:sz w:val="18"/>
+                              </w:rPr>
+                            </w:pPr>
+                            <w:r>
+                              <w:rPr>
+                                <w:sz w:val="18"/>
+                              </w:rPr>
+                              <w:t>Zet in de tab een geluids blok dat het juiste getal voorleest (voorwaarde 1 leest “1” voor).</w:t>
+                            </w:r>
+                          </w:p>
+                        </w:txbxContent>
+                      </wps:txbx>
+                      <wps:bodyPr rot="0" vert="horz" wrap="square" lIns="36000" tIns="36000" rIns="36000" bIns="36000" anchor="t" anchorCtr="0">
+                        <a:noAutofit/>
+                      </wps:bodyPr>
+                    </wps:wsp>
+                  </a:graphicData>
+                </a:graphic>
+                <wp14:sizeRelH relativeFrom="margin">
+                  <wp14:pctWidth>0</wp14:pctWidth>
+                </wp14:sizeRelH>
+                <wp14:sizeRelV relativeFrom="margin">
+                  <wp14:pctHeight>0</wp14:pctHeight>
+                </wp14:sizeRelV>
+              </wp:anchor>
+            </w:drawing>
+          </mc:Choice>
+          <mc:Fallback>
+            <w:pict>
+              <v:shape id="_x0000_s1038" type="#_x0000_t202" style="position:absolute;margin-left:293.45pt;margin-top:12.05pt;width:195.95pt;height:126.45pt;z-index:251740160;visibility:visible;mso-wrap-style:square;mso-width-percent:0;mso-height-percent:0;mso-wrap-distance-left:9pt;mso-wrap-distance-top:0;mso-wrap-distance-right:9pt;mso-wrap-distance-bottom:0;mso-position-horizontal:absolute;mso-position-horizontal-relative:text;mso-position-vertical:absolute;mso-position-vertical-relative:text;mso-width-percent:0;mso-height-percent:0;mso-width-relative:margin;mso-height-relative:margin;v-text-anchor:top" o:gfxdata="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" fillcolor="#fbd4b4 [1305]">
+                <v:shadow on="t" color="black" opacity="26214f" origin="-.5,-.5" offset=".74836mm,.74836mm"/>
+                <v:textbox inset="1mm,1mm,1mm,1mm">
+                  <w:txbxContent>
+                    <w:p>
+                      <w:pPr>
+                        <w:spacing w:after="60"/>
+                        <w:rPr>
+                          <w:sz w:val="18"/>
+                        </w:rPr>
+                      </w:pPr>
+                      <w:r>
+                        <w:rPr>
+                          <w:b/>
+                          <w:sz w:val="18"/>
+                        </w:rPr>
+                        <w:t>Tip</w:t>
+                      </w:r>
+                      <w:r>
+                        <w:rPr>
+                          <w:sz w:val="18"/>
+                        </w:rPr>
+                        <w:t>: Instellingen schakeloptie</w:t>
+                      </w:r>
+                      <w:r>
+                        <w:rPr>
+                          <w:sz w:val="18"/>
+                        </w:rPr>
+                        <w:t>:</w:t>
+                      </w:r>
+                      <w:r>
+                        <w:rPr>
+                          <w:sz w:val="18"/>
+                        </w:rPr>
+                        <w:t xml:space="preserve"> “Controleer” op “Waarde” (de uitkomst van de deling); het “Type” is een “Getal”; en “Beeldscherm” is niet “Vlak beeld”. Dit laatste zorgt ervoor dat we meerdere “Voorwaardes” kunnen toevoegen.</w:t>
+                      </w:r>
+                    </w:p>
+                    <w:p>
+                      <w:pPr>
+                        <w:spacing w:after="60"/>
+                        <w:rPr>
+                          <w:sz w:val="18"/>
+                        </w:rPr>
+                      </w:pPr>
+                      <w:r>
+                        <w:rPr>
+                          <w:sz w:val="18"/>
+                        </w:rPr>
+                        <w:t>Voeg als voorwaarde 1 getal 0 toe, als voorwaarde 2 getal 1,en zo voort tot voorwaarde 6 getal 5.</w:t>
+                      </w:r>
+                    </w:p>
+                    <w:p>
+                      <w:pPr>
+                        <w:spacing w:after="60"/>
+                        <w:rPr>
+                          <w:sz w:val="18"/>
+                        </w:rPr>
+                      </w:pPr>
+                      <w:r>
+                        <w:rPr>
+                          <w:sz w:val="18"/>
+                        </w:rPr>
+                        <w:t>Zet in de tab een geluids blok dat het juiste getal voorleest (voorwaarde 1 leest “1” voor).</w:t>
+                      </w:r>
+                    </w:p>
+                  </w:txbxContent>
+                </v:textbox>
+              </v:shape>
+            </w:pict>
+          </mc:Fallback>
+        </mc:AlternateContent>
+      </w:r>
+      <w:r>
+        <w:rPr>
+          <w:lang w:eastAsia="nl-NL"/>
+        </w:rPr>
+        <w:t>Uit de deling komt dan een getal van 0 tot en met 5. We halen dat door een schakeloptie die bij 0 “één” leest en bij 1 “twee “ leest, en zo voorts.</w:t>
+      </w:r>
+    </w:p>
+    <w:p>
+      <w:pPr>
+        <w:rPr>
+          <w:lang w:eastAsia="nl-NL"/>
+        </w:rPr>
+      </w:pPr>
+      <w:r>
+        <w:rPr>
+          <w:noProof/>
+          <w:lang w:eastAsia="nl-NL"/>
+        </w:rPr>
+        <w:drawing>
+          <wp:inline distT="0" distB="0" distL="0" distR="0" wp14:anchorId="5278D9D4" wp14:editId="014984CB">
+            <wp:extent cx="3420000" cy="698298"/>
+            <wp:effectExtent l="0" t="0" r="0" b="6985"/>
+            <wp:docPr id="310" name="Picture 310"/>
+            <wp:cNvGraphicFramePr>
+              <a:graphicFrameLocks xmlns:a="http://schemas.openxmlformats.org/drawingml/2006/main" noChangeAspect="1"/>
+            </wp:cNvGraphicFramePr>
+            <a:graphic xmlns:a="http://schemas.openxmlformats.org/drawingml/2006/main">
+              <a:graphicData uri="http://schemas.openxmlformats.org/drawingml/2006/picture">
+                <pic:pic xmlns:pic="http://schemas.openxmlformats.org/drawingml/2006/picture">
+                  <pic:nvPicPr>
+                    <pic:cNvPr id="0" name="15-voorlees-prog2.png"/>
+                    <pic:cNvPicPr/>
+                  </pic:nvPicPr>
+                  <pic:blipFill>
+                    <a:blip r:embed="rId88">
+                      <a:extLst>
+                        <a:ext uri="{28A0092B-C50C-407E-A947-70E740481C1C}">
+                          <a14:useLocalDpi xmlns:a14="http://schemas.microsoft.com/office/drawing/2010/main" val="0"/>
+                        </a:ext>
+                      </a:extLst>
+                    </a:blip>
+                    <a:stretch>
+                      <a:fillRect/>
+                    </a:stretch>
+                  </pic:blipFill>
+                  <pic:spPr>
+                    <a:xfrm>
+                      <a:off x="0" y="0"/>
+                      <a:ext cx="3420000" cy="698298"/>
+                    </a:xfrm>
+                    <a:prstGeom prst="rect">
+                      <a:avLst/>
+                    </a:prstGeom>
+                  </pic:spPr>
+                </pic:pic>
+              </a:graphicData>
+            </a:graphic>
+          </wp:inline>
+        </w:drawing>
+      </w:r>
+    </w:p>
+    <w:p>
+      <w:pPr>
+        <w:pStyle w:val="Kop2"/>
+        <w:rPr>
+          <w:lang w:eastAsia="nl-NL"/>
+        </w:rPr>
+      </w:pPr>
+      <w:r>
+        <w:rPr>
+          <w:lang w:eastAsia="nl-NL"/>
+        </w:rPr>
+        <w:t>Verbetering</w:t>
+      </w:r>
+      <w:r>
+        <w:rPr>
+          <w:lang w:eastAsia="nl-NL"/>
+        </w:rPr>
+        <w:t xml:space="preserve"> </w:t>
+      </w:r>
+      <w:r>
+        <w:rPr>
+          <w:lang w:eastAsia="nl-NL"/>
+        </w:rPr>
+        <w:t xml:space="preserve">1: Minder </w:t>
+      </w:r>
+      <w:r>
+        <w:rPr>
+          <w:lang w:eastAsia="nl-NL"/>
+        </w:rPr>
+        <w:t>voorlezen</w:t>
+      </w:r>
+    </w:p>
+    <w:p>
+      <w:pPr>
+        <w:rPr>
+          <w:lang w:eastAsia="nl-NL"/>
+        </w:rPr>
+      </w:pPr>
+      <w:r>
+        <w:rPr>
+          <w:noProof/>
+          <w:lang w:eastAsia="nl-NL"/>
+        </w:rPr>
+        <mc:AlternateContent>
+          <mc:Choice Requires="wps">
+            <w:drawing>
+              <wp:anchor distT="0" distB="0" distL="114300" distR="114300" simplePos="0" relativeHeight="251742208" behindDoc="0" locked="0" layoutInCell="1" allowOverlap="1" wp14:anchorId="33914125" wp14:editId="667D0640">
+                <wp:simplePos x="0" y="0"/>
+                <wp:positionH relativeFrom="column">
+                  <wp:posOffset>3727174</wp:posOffset>
+                </wp:positionH>
+                <wp:positionV relativeFrom="paragraph">
+                  <wp:posOffset>92793</wp:posOffset>
+                </wp:positionV>
+                <wp:extent cx="2488565" cy="898497"/>
+                <wp:effectExtent l="38100" t="38100" r="121285" b="111760"/>
+                <wp:wrapNone/>
+                <wp:docPr id="314" name="Text Box 2"/>
+                <wp:cNvGraphicFramePr>
+                  <a:graphicFrameLocks xmlns:a="http://schemas.openxmlformats.org/drawingml/2006/main"/>
+                </wp:cNvGraphicFramePr>
+                <a:graphic xmlns:a="http://schemas.openxmlformats.org/drawingml/2006/main">
+                  <a:graphicData uri="http://schemas.microsoft.com/office/word/2010/wordprocessingShape">
+                    <wps:wsp>
+                      <wps:cNvSpPr txBox="1">
+                        <a:spLocks noChangeArrowheads="1"/>
+                      </wps:cNvSpPr>
+                      <wps:spPr bwMode="auto">
+                        <a:xfrm>
+                          <a:off x="0" y="0"/>
+                          <a:ext cx="2488565" cy="898497"/>
+                        </a:xfrm>
+                        <a:prstGeom prst="rect">
+                          <a:avLst/>
+                        </a:prstGeom>
+                        <a:solidFill>
+                          <a:schemeClr val="accent6">
+                            <a:lumMod val="40000"/>
+                            <a:lumOff val="60000"/>
+                          </a:schemeClr>
+                        </a:solidFill>
+                        <a:ln w="9525">
+                          <a:solidFill>
+                            <a:srgbClr val="000000"/>
+                          </a:solidFill>
+                          <a:miter lim="800000"/>
+                          <a:headEnd/>
+                          <a:tailEnd/>
+                        </a:ln>
+                        <a:effectLst>
+                          <a:outerShdw blurRad="50800" dist="38100" dir="2700000" algn="tl" rotWithShape="0">
+                            <a:prstClr val="black">
+                              <a:alpha val="40000"/>
+                            </a:prstClr>
+                          </a:outerShdw>
+                        </a:effectLst>
+                      </wps:spPr>
+                      <wps:txbx>
+                        <w:txbxContent>
+                          <w:p>
+                            <w:pPr>
+                              <w:spacing w:after="60"/>
+                              <w:rPr>
+                                <w:sz w:val="18"/>
+                              </w:rPr>
+                            </w:pPr>
+                            <w:r>
+                              <w:rPr>
+                                <w:b/>
+                                <w:sz w:val="18"/>
+                              </w:rPr>
+                              <w:t>Pro t</w:t>
+                            </w:r>
+                            <w:r>
+                              <w:rPr>
+                                <w:b/>
+                                <w:sz w:val="18"/>
+                              </w:rPr>
+                              <w:t>ip</w:t>
+                            </w:r>
+                            <w:r>
+                              <w:rPr>
+                                <w:sz w:val="18"/>
+                              </w:rPr>
+                              <w:t xml:space="preserve">: </w:t>
+                            </w:r>
+                            <w:r>
+                              <w:rPr>
+                                <w:sz w:val="18"/>
+                              </w:rPr>
+                              <w:t>De oneindige lus blijft maar voorlezen. En dat is lelijk.</w:t>
+                            </w:r>
+                          </w:p>
+                          <w:p>
+                            <w:pPr>
+                              <w:spacing w:after="60"/>
+                              <w:rPr>
+                                <w:sz w:val="18"/>
+                              </w:rPr>
+                            </w:pPr>
+                            <w:r>
+                              <w:rPr>
+                                <w:sz w:val="18"/>
+                              </w:rPr>
+                              <w:t>Wij hebben een lus toegevoegd die blijft wachten tot de wijzer een ander vak aanwijst dan wat net voorgelezen is.</w:t>
+                            </w:r>
+                          </w:p>
+                        </w:txbxContent>
+                      </wps:txbx>
+                      <wps:bodyPr rot="0" vert="horz" wrap="square" lIns="36000" tIns="36000" rIns="36000" bIns="36000" anchor="t" anchorCtr="0">
+                        <a:noAutofit/>
+                      </wps:bodyPr>
+                    </wps:wsp>
+                  </a:graphicData>
+                </a:graphic>
+                <wp14:sizeRelH relativeFrom="margin">
+                  <wp14:pctWidth>0</wp14:pctWidth>
+                </wp14:sizeRelH>
+                <wp14:sizeRelV relativeFrom="margin">
+                  <wp14:pctHeight>0</wp14:pctHeight>
+                </wp14:sizeRelV>
+              </wp:anchor>
+            </w:drawing>
+          </mc:Choice>
+          <mc:Fallback>
+            <w:pict>
+              <v:shape id="_x0000_s1039" type="#_x0000_t202" style="position:absolute;margin-left:293.5pt;margin-top:7.3pt;width:195.95pt;height:70.75pt;z-index:251742208;visibility:visible;mso-wrap-style:square;mso-width-percent:0;mso-height-percent:0;mso-wrap-distance-left:9pt;mso-wrap-distance-top:0;mso-wrap-distance-right:9pt;mso-wrap-distance-bottom:0;mso-position-horizontal:absolute;mso-position-horizontal-relative:text;mso-position-vertical:absolute;mso-position-vertical-relative:text;mso-width-percent:0;mso-height-percent:0;mso-width-relative:margin;mso-height-relative:margin;v-text-anchor:top" o:gfxdata="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" fillcolor="#fbd4b4 [1305]">
+                <v:shadow on="t" color="black" opacity="26214f" origin="-.5,-.5" offset=".74836mm,.74836mm"/>
+                <v:textbox inset="1mm,1mm,1mm,1mm">
+                  <w:txbxContent>
+                    <w:p>
+                      <w:pPr>
+                        <w:spacing w:after="60"/>
+                        <w:rPr>
+                          <w:sz w:val="18"/>
+                        </w:rPr>
+                      </w:pPr>
+                      <w:r>
+                        <w:rPr>
+                          <w:b/>
+                          <w:sz w:val="18"/>
+                        </w:rPr>
+                        <w:t>Pro t</w:t>
+                      </w:r>
+                      <w:r>
+                        <w:rPr>
+                          <w:b/>
+                          <w:sz w:val="18"/>
+                        </w:rPr>
+                        <w:t>ip</w:t>
+                      </w:r>
+                      <w:r>
+                        <w:rPr>
+                          <w:sz w:val="18"/>
+                        </w:rPr>
+                        <w:t xml:space="preserve">: </w:t>
+                      </w:r>
+                      <w:r>
+                        <w:rPr>
+                          <w:sz w:val="18"/>
+                        </w:rPr>
+                        <w:t>De oneindige lus blijft maar voorlezen. En dat is lelijk.</w:t>
+                      </w:r>
+                    </w:p>
+                    <w:p>
+                      <w:pPr>
+                        <w:spacing w:after="60"/>
+                        <w:rPr>
+                          <w:sz w:val="18"/>
+                        </w:rPr>
+                      </w:pPr>
+                      <w:r>
+                        <w:rPr>
+                          <w:sz w:val="18"/>
+                        </w:rPr>
+                        <w:t>Wij hebben een lus toegevoegd die blijft wachten tot de wijzer een ander vak aanwijst dan wat net voorgelezen is.</w:t>
+                      </w:r>
+                    </w:p>
+                  </w:txbxContent>
+                </v:textbox>
+              </v:shape>
+            </w:pict>
+          </mc:Fallback>
+        </mc:AlternateContent>
+      </w:r>
+      <w:r>
+        <w:rPr>
+          <w:noProof/>
+          <w:lang w:eastAsia="nl-NL"/>
+        </w:rPr>
+        <w:drawing>
+          <wp:inline distT="0" distB="0" distL="0" distR="0" wp14:anchorId="6565AEF9" wp14:editId="08F66B9D">
+            <wp:extent cx="3420000" cy="990277"/>
+            <wp:effectExtent l="0" t="0" r="0" b="635"/>
+            <wp:docPr id="312" name="Picture 312"/>
+            <wp:cNvGraphicFramePr>
+              <a:graphicFrameLocks xmlns:a="http://schemas.openxmlformats.org/drawingml/2006/main" noChangeAspect="1"/>
+            </wp:cNvGraphicFramePr>
+            <a:graphic xmlns:a="http://schemas.openxmlformats.org/drawingml/2006/main">
+              <a:graphicData uri="http://schemas.openxmlformats.org/drawingml/2006/picture">
+                <pic:pic xmlns:pic="http://schemas.openxmlformats.org/drawingml/2006/picture">
+                  <pic:nvPicPr>
+                    <pic:cNvPr id="0" name="15-voorlees-prog3.png"/>
+                    <pic:cNvPicPr/>
+                  </pic:nvPicPr>
+                  <pic:blipFill>
+                    <a:blip r:embed="rId89" cstate="print">
+                      <a:extLst>
+                        <a:ext uri="{28A0092B-C50C-407E-A947-70E740481C1C}">
+                          <a14:useLocalDpi xmlns:a14="http://schemas.microsoft.com/office/drawing/2010/main" val="0"/>
+                        </a:ext>
+                      </a:extLst>
+                    </a:blip>
+                    <a:stretch>
+                      <a:fillRect/>
+                    </a:stretch>
+                  </pic:blipFill>
+                  <pic:spPr>
+                    <a:xfrm>
+                      <a:off x="0" y="0"/>
+                      <a:ext cx="3420000" cy="990277"/>
+                    </a:xfrm>
+                    <a:prstGeom prst="rect">
+                      <a:avLst/>
+                    </a:prstGeom>
+                  </pic:spPr>
+                </pic:pic>
+              </a:graphicData>
+            </a:graphic>
+          </wp:inline>
+        </w:drawing>
+      </w:r>
+    </w:p>
+    <w:p>
+      <w:pPr>
+        <w:pStyle w:val="Kop2"/>
+        <w:rPr>
+          <w:lang w:eastAsia="nl-NL"/>
+        </w:rPr>
+      </w:pPr>
+      <w:r>
+        <w:rPr>
+          <w:lang w:eastAsia="nl-NL"/>
+        </w:rPr>
+        <w:t>Verbetering 2: Motor automatisch terug</w:t>
+      </w:r>
+    </w:p>
+    <w:p>
+      <w:pPr>
+        <w:rPr>
+          <w:lang w:eastAsia="nl-NL"/>
+        </w:rPr>
+      </w:pPr>
+      <w:r>
+        <w:rPr>
+          <w:noProof/>
+          <w:lang w:eastAsia="nl-NL"/>
+        </w:rPr>
+        <mc:AlternateContent>
+          <mc:Choice Requires="wps">
+            <w:drawing>
+              <wp:anchor distT="0" distB="0" distL="114300" distR="114300" simplePos="0" relativeHeight="251744256" behindDoc="0" locked="0" layoutInCell="1" allowOverlap="1" wp14:anchorId="5BA6DAFD" wp14:editId="2B2C0FE7">
+                <wp:simplePos x="0" y="0"/>
+                <wp:positionH relativeFrom="column">
+                  <wp:posOffset>3726815</wp:posOffset>
+                </wp:positionH>
+                <wp:positionV relativeFrom="paragraph">
+                  <wp:posOffset>7289</wp:posOffset>
+                </wp:positionV>
+                <wp:extent cx="2488565" cy="1049020"/>
+                <wp:effectExtent l="38100" t="38100" r="121285" b="113030"/>
+                <wp:wrapNone/>
+                <wp:docPr id="315" name="Text Box 2"/>
+                <wp:cNvGraphicFramePr>
+                  <a:graphicFrameLocks xmlns:a="http://schemas.openxmlformats.org/drawingml/2006/main"/>
+                </wp:cNvGraphicFramePr>
+                <a:graphic xmlns:a="http://schemas.openxmlformats.org/drawingml/2006/main">
+                  <a:graphicData uri="http://schemas.microsoft.com/office/word/2010/wordprocessingShape">
+                    <wps:wsp>
+                      <wps:cNvSpPr txBox="1">
+                        <a:spLocks noChangeArrowheads="1"/>
+                      </wps:cNvSpPr>
+                      <wps:spPr bwMode="auto">
+                        <a:xfrm>
+                          <a:off x="0" y="0"/>
+                          <a:ext cx="2488565" cy="1049020"/>
+                        </a:xfrm>
+                        <a:prstGeom prst="rect">
+                          <a:avLst/>
+                        </a:prstGeom>
+                        <a:solidFill>
+                          <a:schemeClr val="accent6">
+                            <a:lumMod val="40000"/>
+                            <a:lumOff val="60000"/>
+                          </a:schemeClr>
+                        </a:solidFill>
+                        <a:ln w="9525">
+                          <a:solidFill>
+                            <a:srgbClr val="000000"/>
+                          </a:solidFill>
+                          <a:miter lim="800000"/>
+                          <a:headEnd/>
+                          <a:tailEnd/>
+                        </a:ln>
+                        <a:effectLst>
+                          <a:outerShdw blurRad="50800" dist="38100" dir="2700000" algn="tl" rotWithShape="0">
+                            <a:prstClr val="black">
+                              <a:alpha val="40000"/>
+                            </a:prstClr>
+                          </a:outerShdw>
+                        </a:effectLst>
+                      </wps:spPr>
+                      <wps:txbx>
+                        <w:txbxContent>
+                          <w:p>
+                            <w:pPr>
+                              <w:spacing w:after="60"/>
+                              <w:rPr>
+                                <w:sz w:val="18"/>
+                              </w:rPr>
+                            </w:pPr>
+                            <w:r>
+                              <w:rPr>
+                                <w:b/>
+                                <w:sz w:val="18"/>
+                              </w:rPr>
+                              <w:t>Pro t</w:t>
+                            </w:r>
+                            <w:r>
+                              <w:rPr>
+                                <w:b/>
+                                <w:sz w:val="18"/>
+                              </w:rPr>
+                              <w:t>ip</w:t>
+                            </w:r>
+                            <w:r>
+                              <w:rPr>
+                                <w:sz w:val="18"/>
+                              </w:rPr>
+                              <w:t xml:space="preserve">: </w:t>
+                            </w:r>
+                            <w:r>
+                              <w:rPr>
+                                <w:sz w:val="18"/>
+                              </w:rPr>
+                              <w:t xml:space="preserve">Als je de robot zomaar uit zet en dan weer aan, dan staat de wijzer niet altijd helemaal links. En dan leest de robot verkeerde getallen voor. </w:t>
+                            </w:r>
+                          </w:p>
+                          <w:p>
+                            <w:pPr>
+                              <w:spacing w:after="60"/>
+                              <w:rPr>
+                                <w:sz w:val="18"/>
+                              </w:rPr>
+                            </w:pPr>
+                            <w:r>
+                              <w:rPr>
+                                <w:sz w:val="18"/>
+                              </w:rPr>
+                              <w:t xml:space="preserve">Wij laten daarom de motor zachtes (!) naar links draaien tot twee uittlezingen hetzelfde zijn. Dan stoppen we met </w:t>
+                            </w:r>
+                            <w:r>
+                              <w:rPr>
+                                <w:sz w:val="18"/>
+                              </w:rPr>
+                              <w:t>lus</w:t>
+                            </w:r>
+                            <w:bookmarkStart w:id="0" w:name="_GoBack"/>
+                            <w:bookmarkEnd w:id="0"/>
+                            <w:r>
+                              <w:rPr>
+                                <w:sz w:val="18"/>
+                              </w:rPr>
+                              <w:t>-en</w:t>
+                            </w:r>
+                            <w:r>
+                              <w:rPr>
+                                <w:sz w:val="18"/>
+                              </w:rPr>
+                              <w:t xml:space="preserve"> en zetten de motor uit.</w:t>
+                            </w:r>
+                          </w:p>
+                        </w:txbxContent>
+                      </wps:txbx>
+                      <wps:bodyPr rot="0" vert="horz" wrap="square" lIns="36000" tIns="36000" rIns="36000" bIns="36000" anchor="t" anchorCtr="0">
+                        <a:noAutofit/>
+                      </wps:bodyPr>
+                    </wps:wsp>
+                  </a:graphicData>
+                </a:graphic>
+                <wp14:sizeRelH relativeFrom="margin">
+                  <wp14:pctWidth>0</wp14:pctWidth>
+                </wp14:sizeRelH>
+                <wp14:sizeRelV relativeFrom="margin">
+                  <wp14:pctHeight>0</wp14:pctHeight>
+                </wp14:sizeRelV>
+              </wp:anchor>
+            </w:drawing>
+          </mc:Choice>
+          <mc:Fallback>
+            <w:pict>
+              <v:shape id="_x0000_s1040" type="#_x0000_t202" style="position:absolute;margin-left:293.45pt;margin-top:.55pt;width:195.95pt;height:82.6pt;z-index:251744256;visibility:visible;mso-wrap-style:square;mso-width-percent:0;mso-height-percent:0;mso-wrap-distance-left:9pt;mso-wrap-distance-top:0;mso-wrap-distance-right:9pt;mso-wrap-distance-bottom:0;mso-position-horizontal:absolute;mso-position-horizontal-relative:text;mso-position-vertical:absolute;mso-position-vertical-relative:text;mso-width-percent:0;mso-height-percent:0;mso-width-relative:margin;mso-height-relative:margin;v-text-anchor:top" o:gfxdata="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" fillcolor="#fbd4b4 [1305]">
+                <v:shadow on="t" color="black" opacity="26214f" origin="-.5,-.5" offset=".74836mm,.74836mm"/>
+                <v:textbox inset="1mm,1mm,1mm,1mm">
+                  <w:txbxContent>
+                    <w:p>
+                      <w:pPr>
+                        <w:spacing w:after="60"/>
+                        <w:rPr>
+                          <w:sz w:val="18"/>
+                        </w:rPr>
+                      </w:pPr>
+                      <w:r>
+                        <w:rPr>
+                          <w:b/>
+                          <w:sz w:val="18"/>
+                        </w:rPr>
+                        <w:t>Pro t</w:t>
+                      </w:r>
+                      <w:r>
+                        <w:rPr>
+                          <w:b/>
+                          <w:sz w:val="18"/>
+                        </w:rPr>
+                        <w:t>ip</w:t>
+                      </w:r>
+                      <w:r>
+                        <w:rPr>
+                          <w:sz w:val="18"/>
+                        </w:rPr>
+                        <w:t xml:space="preserve">: </w:t>
+                      </w:r>
+                      <w:r>
+                        <w:rPr>
+                          <w:sz w:val="18"/>
+                        </w:rPr>
+                        <w:t xml:space="preserve">Als je de robot zomaar uit zet en dan weer aan, dan staat de wijzer niet altijd helemaal links. En dan leest de robot verkeerde getallen voor. </w:t>
+                      </w:r>
+                    </w:p>
+                    <w:p>
+                      <w:pPr>
+                        <w:spacing w:after="60"/>
+                        <w:rPr>
+                          <w:sz w:val="18"/>
+                        </w:rPr>
+                      </w:pPr>
+                      <w:r>
+                        <w:rPr>
+                          <w:sz w:val="18"/>
+                        </w:rPr>
+                        <w:t xml:space="preserve">Wij laten daarom de motor zachtes (!) naar links draaien tot twee uittlezingen hetzelfde zijn. Dan stoppen we met </w:t>
+                      </w:r>
+                      <w:r>
+                        <w:rPr>
+                          <w:sz w:val="18"/>
+                        </w:rPr>
+                        <w:t>lus</w:t>
+                      </w:r>
+                      <w:bookmarkStart w:id="1" w:name="_GoBack"/>
+                      <w:bookmarkEnd w:id="1"/>
+                      <w:r>
+                        <w:rPr>
+                          <w:sz w:val="18"/>
+                        </w:rPr>
+                        <w:t>-en</w:t>
+                      </w:r>
+                      <w:r>
+                        <w:rPr>
+                          <w:sz w:val="18"/>
+                        </w:rPr>
+                        <w:t xml:space="preserve"> en zetten de motor uit.</w:t>
+                      </w:r>
+                    </w:p>
+                  </w:txbxContent>
+                </v:textbox>
+              </v:shape>
+            </w:pict>
+          </mc:Fallback>
+        </mc:AlternateContent>
+      </w:r>
+      <w:r>
+        <w:rPr>
+          <w:noProof/>
+          <w:lang w:eastAsia="nl-NL"/>
+        </w:rPr>
+        <w:drawing>
+          <wp:inline distT="0" distB="0" distL="0" distR="0">
+            <wp:extent cx="3420000" cy="1015185"/>
+            <wp:effectExtent l="0" t="0" r="0" b="0"/>
+            <wp:docPr id="313" name="Picture 313"/>
+            <wp:cNvGraphicFramePr>
+              <a:graphicFrameLocks xmlns:a="http://schemas.openxmlformats.org/drawingml/2006/main" noChangeAspect="1"/>
+            </wp:cNvGraphicFramePr>
+            <a:graphic xmlns:a="http://schemas.openxmlformats.org/drawingml/2006/main">
+              <a:graphicData uri="http://schemas.openxmlformats.org/drawingml/2006/picture">
+                <pic:pic xmlns:pic="http://schemas.openxmlformats.org/drawingml/2006/picture">
+                  <pic:nvPicPr>
+                    <pic:cNvPr id="0" name="15-voorlees-prog4.png"/>
+                    <pic:cNvPicPr/>
+                  </pic:nvPicPr>
+                  <pic:blipFill>
+                    <a:blip r:embed="rId90">
+                      <a:extLst>
+                        <a:ext uri="{28A0092B-C50C-407E-A947-70E740481C1C}">
+                          <a14:useLocalDpi xmlns:a14="http://schemas.microsoft.com/office/drawing/2010/main" val="0"/>
+                        </a:ext>
+                      </a:extLst>
+                    </a:blip>
+                    <a:stretch>
+                      <a:fillRect/>
+                    </a:stretch>
+                  </pic:blipFill>
+                  <pic:spPr>
+                    <a:xfrm>
+                      <a:off x="0" y="0"/>
+                      <a:ext cx="3420000" cy="1015185"/>
+                    </a:xfrm>
+                    <a:prstGeom prst="rect">
+                      <a:avLst/>
+                    </a:prstGeom>
+                  </pic:spPr>
+                </pic:pic>
+              </a:graphicData>
+            </a:graphic>
+          </wp:inline>
+        </w:drawing>
+      </w:r>
+    </w:p>
+    <w:p>
+      <w:pPr>
         <w:pStyle w:val="Kop1Before"/>
       </w:pPr>
-      <w:r>
-        <w:lastRenderedPageBreak/>
+    </w:p>
+    <w:p>
+      <w:pPr>
+        <w:pStyle w:val="Kop1"/>
+        <w:rPr>
+          <w:lang w:eastAsia="nl-NL"/>
+        </w:rPr>
+      </w:pPr>
+      <w:r>
+        <w:rPr>
+          <w:lang w:eastAsia="nl-NL"/>
+        </w:rPr>
+        <w:t>16 Dobbelsteen</w:t>
+      </w:r>
+      <w:r>
+        <w:rPr>
+          <w:lang w:eastAsia="nl-NL"/>
+        </w:rPr>
         <w:tab/>
-      </w:r>
+        <w:t>Random en aanslag-sensor</w:t>
+      </w:r>
+    </w:p>
+    <w:p>
+      <w:pPr>
+        <w:pStyle w:val="Kop2"/>
+      </w:pPr>
+      <w:r>
+        <w:t>Opdracht</w:t>
+      </w:r>
+    </w:p>
+    <w:p>
+      <w:pPr>
+        <w:rPr>
+          <w:lang w:eastAsia="nl-NL"/>
+        </w:rPr>
+      </w:pPr>
+      <w:r>
+        <w:rPr>
+          <w:lang w:eastAsia="nl-NL"/>
+        </w:rPr>
+        <w:t>E</w:t>
+      </w:r>
+      <w:r>
+        <w:rPr>
+          <w:lang w:eastAsia="nl-NL"/>
+        </w:rPr>
+        <w:t xml:space="preserve">en wiel met cijfers </w:t>
+      </w:r>
+    </w:p>
+    <w:p>
+      <w:pPr>
+        <w:rPr>
+          <w:lang w:eastAsia="nl-NL"/>
+        </w:rPr>
+      </w:pPr>
+      <w:r>
+        <w:rPr>
+          <w:lang w:eastAsia="nl-NL"/>
+        </w:rPr>
+        <w:t>Programma dat random waarde kiest</w:t>
+      </w:r>
+    </w:p>
+    <w:p>
+      <w:pPr>
+        <w:rPr>
+          <w:lang w:eastAsia="nl-NL"/>
+        </w:rPr>
+      </w:pPr>
+      <w:r>
+        <w:rPr>
+          <w:lang w:eastAsia="nl-NL"/>
+        </w:rPr>
+        <w:t>Wiel draait naar juiste waarde</w:t>
+      </w:r>
+    </w:p>
+    <w:p>
+      <w:pPr>
+        <w:rPr>
+          <w:lang w:eastAsia="nl-NL"/>
+        </w:rPr>
+      </w:pPr>
+      <w:r>
+        <w:rPr>
+          <w:lang w:eastAsia="nl-NL"/>
+        </w:rPr>
+        <w:t>Die staat ook op het</w:t>
+      </w:r>
+      <w:r>
+        <w:rPr>
+          <w:lang w:eastAsia="nl-NL"/>
+        </w:rPr>
+        <w:t xml:space="preserve"> display</w:t>
+      </w:r>
+    </w:p>
+    <w:p>
+      <w:pPr>
+        <w:pStyle w:val="Kop2"/>
+        <w:rPr>
+          <w:lang w:eastAsia="nl-NL"/>
+        </w:rPr>
+      </w:pPr>
+      <w:r>
+        <w:rPr>
+          <w:lang w:eastAsia="nl-NL"/>
+        </w:rPr>
+        <w:t>Verbetering</w:t>
+      </w:r>
+    </w:p>
+    <w:p>
+      <w:pPr>
+        <w:rPr>
+          <w:lang w:eastAsia="nl-NL"/>
+        </w:rPr>
+      </w:pPr>
+      <w:r>
+        <w:rPr>
+          <w:lang w:eastAsia="nl-NL"/>
+        </w:rPr>
+        <w:t xml:space="preserve">Motor </w:t>
+      </w:r>
+      <w:r>
+        <w:rPr>
+          <w:lang w:eastAsia="nl-NL"/>
+        </w:rPr>
+        <w:t>naar nulpunt bij opstarten</w:t>
+      </w:r>
+    </w:p>
+    <w:p>
+      <w:pPr>
+        <w:pStyle w:val="Kop1Before"/>
+      </w:pPr>
     </w:p>
     <w:p>
       <w:pPr>
@@ -8631,50 +11164,129 @@
         <w:rPr>
           <w:lang w:eastAsia="nl-NL"/>
         </w:rPr>
-        <w:t>14</w:t>
-      </w:r>
-      <w:r>
-        <w:t xml:space="preserve"> </w:t>
-      </w:r>
-      <w:r>
-        <w:rPr>
-          <w:lang w:eastAsia="nl-NL"/>
-        </w:rPr>
-        <w:t>Adaptive Cruise Control</w:t>
+        <w:t>17 Parkeerterrein</w:t>
       </w:r>
       <w:r>
         <w:rPr>
           <w:lang w:eastAsia="nl-NL"/>
         </w:rPr>
         <w:tab/>
-        <w:t>Multi tasking</w:t>
+        <w:t xml:space="preserve">Buttons en variabelen </w:t>
       </w:r>
     </w:p>
     <w:p>
       <w:pPr>
         <w:pStyle w:val="Kop2"/>
-      </w:pPr>
-      <w:r>
+        <w:rPr>
+          <w:lang w:eastAsia="nl-NL"/>
+        </w:rPr>
+      </w:pPr>
+      <w:r>
+        <w:rPr>
+          <w:lang w:eastAsia="nl-NL"/>
+        </w:rPr>
         <w:t>Opdracht</w:t>
       </w:r>
     </w:p>
     <w:p>
       <w:pPr>
-        <w:ind w:right="3225"/>
-      </w:pPr>
-      <w:r>
-        <w:t>Maak een auto met vier wielen en twee sensoren aan de voorkant: een schakelaar en de ultrasone sensor (afstands meter).</w:t>
-      </w:r>
-    </w:p>
-    <w:p>
-      <w:pPr>
-        <w:ind w:right="3225"/>
-      </w:pPr>
-      <w:r>
-        <w:t xml:space="preserve">Het is de bedoeling dat deze auto </w:t>
-      </w:r>
-      <w:r>
-        <w:t>op top snelheid rijdt, tot de ultrasone sensor een muur aan ziet komen. Hoe dichter de auto bij de muur komt, hoe langzamer hij gaat rijden. Als de schakelaar de muur raakt, dan stopt de auto.</w:t>
+        <w:rPr>
+          <w:lang w:eastAsia="nl-NL"/>
+        </w:rPr>
+      </w:pPr>
+      <w:r>
+        <w:rPr>
+          <w:lang w:eastAsia="nl-NL"/>
+        </w:rPr>
+        <w:t xml:space="preserve">Motor voor </w:t>
+      </w:r>
+      <w:r>
+        <w:rPr>
+          <w:lang w:eastAsia="nl-NL"/>
+        </w:rPr>
+        <w:t xml:space="preserve">slagbom </w:t>
+      </w:r>
+      <w:r>
+        <w:rPr>
+          <w:lang w:eastAsia="nl-NL"/>
+        </w:rPr>
+        <w:t>en drie parkeer vakken.</w:t>
+      </w:r>
+    </w:p>
+    <w:p>
+      <w:pPr>
+        <w:rPr>
+          <w:lang w:eastAsia="nl-NL"/>
+        </w:rPr>
+      </w:pPr>
+      <w:r>
+        <w:rPr>
+          <w:lang w:eastAsia="nl-NL"/>
+        </w:rPr>
+        <w:t>Slagboom gaat open (+1 auto) bij ene button.</w:t>
+      </w:r>
+    </w:p>
+    <w:p>
+      <w:pPr>
+        <w:rPr>
+          <w:lang w:eastAsia="nl-NL"/>
+        </w:rPr>
+      </w:pPr>
+      <w:r>
+        <w:rPr>
+          <w:lang w:eastAsia="nl-NL"/>
+        </w:rPr>
+        <w:t>Slagboom gaat open (</w:t>
+      </w:r>
+      <w:r>
+        <w:rPr>
+          <w:lang w:eastAsia="nl-NL"/>
+        </w:rPr>
+        <w:t>-</w:t>
+      </w:r>
+      <w:r>
+        <w:rPr>
+          <w:lang w:eastAsia="nl-NL"/>
+        </w:rPr>
+        <w:t xml:space="preserve">1 auto) bij </w:t>
+      </w:r>
+      <w:r>
+        <w:rPr>
+          <w:lang w:eastAsia="nl-NL"/>
+        </w:rPr>
+        <w:t>andere</w:t>
+      </w:r>
+      <w:r>
+        <w:rPr>
+          <w:lang w:eastAsia="nl-NL"/>
+        </w:rPr>
+        <w:t xml:space="preserve"> button.</w:t>
+      </w:r>
+    </w:p>
+    <w:p>
+      <w:pPr>
+        <w:rPr>
+          <w:lang w:eastAsia="nl-NL"/>
+        </w:rPr>
+      </w:pPr>
+      <w:r>
+        <w:rPr>
+          <w:lang w:eastAsia="nl-NL"/>
+        </w:rPr>
+        <w:t>Display laat aantal vrije plaatsen zien</w:t>
+      </w:r>
+    </w:p>
+    <w:p>
+      <w:pPr>
+        <w:rPr>
+          <w:lang w:eastAsia="nl-NL"/>
+        </w:rPr>
+      </w:pPr>
+      <w:r>
+        <w:rPr>
+          <w:lang w:eastAsia="nl-NL"/>
+        </w:rPr>
+        <w:t>Bieper gaat als iemand erbij wil terwijl hij vol is</w:t>
       </w:r>
     </w:p>
     <w:p>
@@ -8693,33 +11305,7 @@
         <w:rPr>
           <w:lang w:eastAsia="nl-NL"/>
         </w:rPr>
-        <w:t>Uit te werken</w:t>
-      </w:r>
-    </w:p>
-    <w:p>
-      <w:pPr>
-        <w:rPr>
-          <w:lang w:eastAsia="nl-NL"/>
-        </w:rPr>
-      </w:pPr>
-      <w:r>
-        <w:rPr>
-          <w:lang w:eastAsia="nl-NL"/>
-        </w:rPr>
-        <w:t>14 Rotatie sensor, delen, cijfers voorlezen</w:t>
-      </w:r>
-    </w:p>
-    <w:p>
-      <w:pPr>
-        <w:rPr>
-          <w:lang w:eastAsia="nl-NL"/>
-        </w:rPr>
-      </w:pPr>
-      <w:r>
-        <w:rPr>
-          <w:lang w:eastAsia="nl-NL"/>
-        </w:rPr>
-        <w:t>15 Dobbelsteen - een wiel met cijfers en op display</w:t>
+        <w:t>Ideeën</w:t>
       </w:r>
     </w:p>
     <w:p>
@@ -8781,7 +11367,7 @@
       </w:r>
     </w:p>
     <w:sectPr>
-      <w:footerReference w:type="default" r:id="rId83"/>
+      <w:footerReference w:type="default" r:id="rId91"/>
       <w:pgSz w:w="11906" w:h="16838"/>
       <w:pgMar w:top="1135" w:right="1080" w:bottom="1440" w:left="1080" w:header="708" w:footer="708" w:gutter="0"/>
       <w:cols w:space="708"/>
@@ -9760,9 +12346,9 @@
     </w:lvl>
   </w:abstractNum>
   <w:abstractNum w:abstractNumId="8">
-    <w:nsid w:val="43A25EFF"/>
+    <w:nsid w:val="358F63FF"/>
     <w:multiLevelType w:val="hybridMultilevel"/>
-    <w:tmpl w:val="527486E2"/>
+    <w:tmpl w:val="DD7A4628"/>
     <w:lvl w:ilvl="0" w:tplc="04130001">
       <w:start w:val="1"/>
       <w:numFmt w:val="bullet"/>
@@ -9873,9 +12459,9 @@
     </w:lvl>
   </w:abstractNum>
   <w:abstractNum w:abstractNumId="9">
-    <w:nsid w:val="476E7913"/>
+    <w:nsid w:val="43A25EFF"/>
     <w:multiLevelType w:val="hybridMultilevel"/>
-    <w:tmpl w:val="34E0D0B0"/>
+    <w:tmpl w:val="527486E2"/>
     <w:lvl w:ilvl="0" w:tplc="04130001">
       <w:start w:val="1"/>
       <w:numFmt w:val="bullet"/>
@@ -9986,6 +12572,119 @@
     </w:lvl>
   </w:abstractNum>
   <w:abstractNum w:abstractNumId="10">
+    <w:nsid w:val="476E7913"/>
+    <w:multiLevelType w:val="hybridMultilevel"/>
+    <w:tmpl w:val="34E0D0B0"/>
+    <w:lvl w:ilvl="0" w:tplc="04130001">
+      <w:start w:val="1"/>
+      <w:numFmt w:val="bullet"/>
+      <w:lvlText w:val=""/>
+      <w:lvlJc w:val="left"/>
+      <w:pPr>
+        <w:ind w:left="720" w:hanging="360"/>
+      </w:pPr>
+      <w:rPr>
+        <w:rFonts w:ascii="Symbol" w:hAnsi="Symbol" w:hint="default"/>
+      </w:rPr>
+    </w:lvl>
+    <w:lvl w:ilvl="1" w:tplc="04130003" w:tentative="1">
+      <w:start w:val="1"/>
+      <w:numFmt w:val="bullet"/>
+      <w:lvlText w:val="o"/>
+      <w:lvlJc w:val="left"/>
+      <w:pPr>
+        <w:ind w:left="1440" w:hanging="360"/>
+      </w:pPr>
+      <w:rPr>
+        <w:rFonts w:ascii="Courier New" w:hAnsi="Courier New" w:cs="Courier New" w:hint="default"/>
+      </w:rPr>
+    </w:lvl>
+    <w:lvl w:ilvl="2" w:tplc="04130005" w:tentative="1">
+      <w:start w:val="1"/>
+      <w:numFmt w:val="bullet"/>
+      <w:lvlText w:val=""/>
+      <w:lvlJc w:val="left"/>
+      <w:pPr>
+        <w:ind w:left="2160" w:hanging="360"/>
+      </w:pPr>
+      <w:rPr>
+        <w:rFonts w:ascii="Wingdings" w:hAnsi="Wingdings" w:hint="default"/>
+      </w:rPr>
+    </w:lvl>
+    <w:lvl w:ilvl="3" w:tplc="04130001" w:tentative="1">
+      <w:start w:val="1"/>
+      <w:numFmt w:val="bullet"/>
+      <w:lvlText w:val=""/>
+      <w:lvlJc w:val="left"/>
+      <w:pPr>
+        <w:ind w:left="2880" w:hanging="360"/>
+      </w:pPr>
+      <w:rPr>
+        <w:rFonts w:ascii="Symbol" w:hAnsi="Symbol" w:hint="default"/>
+      </w:rPr>
+    </w:lvl>
+    <w:lvl w:ilvl="4" w:tplc="04130003" w:tentative="1">
+      <w:start w:val="1"/>
+      <w:numFmt w:val="bullet"/>
+      <w:lvlText w:val="o"/>
+      <w:lvlJc w:val="left"/>
+      <w:pPr>
+        <w:ind w:left="3600" w:hanging="360"/>
+      </w:pPr>
+      <w:rPr>
+        <w:rFonts w:ascii="Courier New" w:hAnsi="Courier New" w:cs="Courier New" w:hint="default"/>
+      </w:rPr>
+    </w:lvl>
+    <w:lvl w:ilvl="5" w:tplc="04130005" w:tentative="1">
+      <w:start w:val="1"/>
+      <w:numFmt w:val="bullet"/>
+      <w:lvlText w:val=""/>
+      <w:lvlJc w:val="left"/>
+      <w:pPr>
+        <w:ind w:left="4320" w:hanging="360"/>
+      </w:pPr>
+      <w:rPr>
+        <w:rFonts w:ascii="Wingdings" w:hAnsi="Wingdings" w:hint="default"/>
+      </w:rPr>
+    </w:lvl>
+    <w:lvl w:ilvl="6" w:tplc="04130001" w:tentative="1">
+      <w:start w:val="1"/>
+      <w:numFmt w:val="bullet"/>
+      <w:lvlText w:val=""/>
+      <w:lvlJc w:val="left"/>
+      <w:pPr>
+        <w:ind w:left="5040" w:hanging="360"/>
+      </w:pPr>
+      <w:rPr>
+        <w:rFonts w:ascii="Symbol" w:hAnsi="Symbol" w:hint="default"/>
+      </w:rPr>
+    </w:lvl>
+    <w:lvl w:ilvl="7" w:tplc="04130003" w:tentative="1">
+      <w:start w:val="1"/>
+      <w:numFmt w:val="bullet"/>
+      <w:lvlText w:val="o"/>
+      <w:lvlJc w:val="left"/>
+      <w:pPr>
+        <w:ind w:left="5760" w:hanging="360"/>
+      </w:pPr>
+      <w:rPr>
+        <w:rFonts w:ascii="Courier New" w:hAnsi="Courier New" w:cs="Courier New" w:hint="default"/>
+      </w:rPr>
+    </w:lvl>
+    <w:lvl w:ilvl="8" w:tplc="04130005" w:tentative="1">
+      <w:start w:val="1"/>
+      <w:numFmt w:val="bullet"/>
+      <w:lvlText w:val=""/>
+      <w:lvlJc w:val="left"/>
+      <w:pPr>
+        <w:ind w:left="6480" w:hanging="360"/>
+      </w:pPr>
+      <w:rPr>
+        <w:rFonts w:ascii="Wingdings" w:hAnsi="Wingdings" w:hint="default"/>
+      </w:rPr>
+    </w:lvl>
+  </w:abstractNum>
+  <w:abstractNum w:abstractNumId="11">
     <w:nsid w:val="52EE33D4"/>
     <w:multiLevelType w:val="hybridMultilevel"/>
     <w:tmpl w:val="9E86005C"/>
@@ -10107,7 +12806,7 @@
       </w:pPr>
     </w:lvl>
   </w:abstractNum>
-  <w:abstractNum w:abstractNumId="11">
+  <w:abstractNum w:abstractNumId="12">
     <w:nsid w:val="5779723F"/>
     <w:multiLevelType w:val="hybridMultilevel"/>
     <w:tmpl w:val="6EE262D2"/>
@@ -10220,7 +12919,7 @@
       </w:rPr>
     </w:lvl>
   </w:abstractNum>
-  <w:abstractNum w:abstractNumId="12">
+  <w:abstractNum w:abstractNumId="13">
     <w:nsid w:val="6AF32E95"/>
     <w:multiLevelType w:val="hybridMultilevel"/>
     <w:tmpl w:val="A2F64152"/>
@@ -10333,7 +13032,7 @@
       </w:rPr>
     </w:lvl>
   </w:abstractNum>
-  <w:abstractNum w:abstractNumId="13">
+  <w:abstractNum w:abstractNumId="14">
     <w:nsid w:val="7B053780"/>
     <w:multiLevelType w:val="hybridMultilevel"/>
     <w:tmpl w:val="E4F2DB82"/>
@@ -10446,7 +13145,7 @@
       </w:rPr>
     </w:lvl>
   </w:abstractNum>
-  <w:abstractNum w:abstractNumId="14">
+  <w:abstractNum w:abstractNumId="15">
     <w:nsid w:val="7FAF23A4"/>
     <w:multiLevelType w:val="hybridMultilevel"/>
     <w:tmpl w:val="246EE9DA"/>
@@ -10560,19 +13259,19 @@
     </w:lvl>
   </w:abstractNum>
   <w:num w:numId="1">
-    <w:abstractNumId w:val="10"/>
+    <w:abstractNumId w:val="11"/>
   </w:num>
   <w:num w:numId="2">
     <w:abstractNumId w:val="5"/>
   </w:num>
   <w:num w:numId="3">
-    <w:abstractNumId w:val="13"/>
+    <w:abstractNumId w:val="14"/>
   </w:num>
   <w:num w:numId="4">
-    <w:abstractNumId w:val="9"/>
+    <w:abstractNumId w:val="10"/>
   </w:num>
   <w:num w:numId="5">
-    <w:abstractNumId w:val="14"/>
+    <w:abstractNumId w:val="15"/>
   </w:num>
   <w:num w:numId="6">
     <w:abstractNumId w:val="1"/>
@@ -10587,7 +13286,7 @@
     <w:abstractNumId w:val="2"/>
   </w:num>
   <w:num w:numId="10">
-    <w:abstractNumId w:val="8"/>
+    <w:abstractNumId w:val="9"/>
   </w:num>
   <w:num w:numId="11">
     <w:abstractNumId w:val="6"/>
@@ -10599,10 +13298,13 @@
     <w:abstractNumId w:val="7"/>
   </w:num>
   <w:num w:numId="14">
-    <w:abstractNumId w:val="11"/>
+    <w:abstractNumId w:val="12"/>
   </w:num>
   <w:num w:numId="15">
-    <w:abstractNumId w:val="12"/>
+    <w:abstractNumId w:val="13"/>
+  </w:num>
+  <w:num w:numId="16">
+    <w:abstractNumId w:val="8"/>
   </w:num>
 </w:numbering>
 </file>

</xml_diff>

<commit_message>
Opdrachten11.docx - exercise 00-17 - 2014-05-21
</commit_message>
<xml_diff>
--- a/nxt/legoclub/LegoClub.docx
+++ b/nxt/legoclub/LegoClub.docx
@@ -6,6 +6,8 @@
       <w:pPr>
         <w:pStyle w:val="Kop1Before"/>
       </w:pPr>
+      <w:bookmarkStart w:id="0" w:name="_GoBack"/>
+      <w:bookmarkEnd w:id="0"/>
     </w:p>
     <w:p>
       <w:pPr>
@@ -31,7 +33,7 @@
       <w:r>
         <w:rPr>
           <w:noProof/>
-          <w:lang w:eastAsia="nl-NL"/>
+          <w:lang w:val="en-US" w:eastAsia="zh-TW"/>
         </w:rPr>
         <w:drawing>
           <wp:anchor distT="0" distB="0" distL="114300" distR="114300" simplePos="0" relativeHeight="251673600" behindDoc="0" locked="0" layoutInCell="1" allowOverlap="1" wp14:anchorId="5D73D35E" wp14:editId="3F80ABE5">
@@ -57,7 +59,7 @@
                     <pic:cNvPicPr/>
                   </pic:nvPicPr>
                   <pic:blipFill>
-                    <a:blip r:embed="rId8" cstate="print">
+                    <a:blip r:embed="rId9" cstate="print">
                       <a:extLst>
                         <a:ext uri="{28A0092B-C50C-407E-A947-70E740481C1C}">
                           <a14:useLocalDpi xmlns:a14="http://schemas.microsoft.com/office/drawing/2010/main" val="0"/>
@@ -133,7 +135,7 @@
       <w:r>
         <w:rPr>
           <w:noProof/>
-          <w:lang w:eastAsia="nl-NL"/>
+          <w:lang w:val="en-US" w:eastAsia="zh-TW"/>
         </w:rPr>
         <w:drawing>
           <wp:anchor distT="0" distB="0" distL="114300" distR="114300" simplePos="0" relativeHeight="251671552" behindDoc="0" locked="0" layoutInCell="1" allowOverlap="1" wp14:anchorId="464F3580" wp14:editId="67C44A03">
@@ -159,7 +161,7 @@
                     <pic:cNvPicPr/>
                   </pic:nvPicPr>
                   <pic:blipFill>
-                    <a:blip r:embed="rId9">
+                    <a:blip r:embed="rId10">
                       <a:extLst>
                         <a:ext uri="{28A0092B-C50C-407E-A947-70E740481C1C}">
                           <a14:useLocalDpi xmlns:a14="http://schemas.microsoft.com/office/drawing/2010/main" val="0"/>
@@ -215,7 +217,7 @@
       <w:r>
         <w:rPr>
           <w:noProof/>
-          <w:lang w:eastAsia="nl-NL"/>
+          <w:lang w:val="en-US" w:eastAsia="zh-TW"/>
         </w:rPr>
         <w:drawing>
           <wp:anchor distT="0" distB="0" distL="114300" distR="114300" simplePos="0" relativeHeight="251672576" behindDoc="0" locked="0" layoutInCell="1" allowOverlap="1" wp14:anchorId="70583F1C" wp14:editId="047A1634">
@@ -241,7 +243,7 @@
                     <pic:cNvPicPr/>
                   </pic:nvPicPr>
                   <pic:blipFill>
-                    <a:blip r:embed="rId10">
+                    <a:blip r:embed="rId11">
                       <a:extLst>
                         <a:ext uri="{28A0092B-C50C-407E-A947-70E740481C1C}">
                           <a14:useLocalDpi xmlns:a14="http://schemas.microsoft.com/office/drawing/2010/main" val="0"/>
@@ -293,7 +295,7 @@
       <w:r>
         <w:rPr>
           <w:noProof/>
-          <w:lang w:eastAsia="nl-NL"/>
+          <w:lang w:val="en-US" w:eastAsia="zh-TW"/>
         </w:rPr>
         <w:drawing>
           <wp:anchor distT="0" distB="0" distL="114300" distR="114300" simplePos="0" relativeHeight="251674624" behindDoc="0" locked="0" layoutInCell="1" allowOverlap="1" wp14:anchorId="5AB27446" wp14:editId="0B2381CB">
@@ -319,7 +321,7 @@
                     <pic:cNvPicPr/>
                   </pic:nvPicPr>
                   <pic:blipFill>
-                    <a:blip r:embed="rId11">
+                    <a:blip r:embed="rId12">
                       <a:extLst>
                         <a:ext uri="{28A0092B-C50C-407E-A947-70E740481C1C}">
                           <a14:useLocalDpi xmlns:a14="http://schemas.microsoft.com/office/drawing/2010/main" val="0"/>
@@ -399,7 +401,7 @@
       <w:r>
         <w:rPr>
           <w:noProof/>
-          <w:lang w:eastAsia="nl-NL"/>
+          <w:lang w:val="en-US" w:eastAsia="zh-TW"/>
         </w:rPr>
         <w:drawing>
           <wp:anchor distT="0" distB="0" distL="114300" distR="114300" simplePos="0" relativeHeight="251675648" behindDoc="0" locked="0" layoutInCell="1" allowOverlap="1" wp14:anchorId="6C36EC7C" wp14:editId="121B438A">
@@ -425,7 +427,7 @@
                     <pic:cNvPicPr/>
                   </pic:nvPicPr>
                   <pic:blipFill>
-                    <a:blip r:embed="rId12">
+                    <a:blip r:embed="rId13">
                       <a:extLst>
                         <a:ext uri="{28A0092B-C50C-407E-A947-70E740481C1C}">
                           <a14:useLocalDpi xmlns:a14="http://schemas.microsoft.com/office/drawing/2010/main" val="0"/>
@@ -532,7 +534,7 @@
       <w:r>
         <w:rPr>
           <w:noProof/>
-          <w:lang w:eastAsia="nl-NL"/>
+          <w:lang w:val="en-US" w:eastAsia="zh-TW"/>
         </w:rPr>
         <mc:AlternateContent>
           <mc:Choice Requires="wps">
@@ -679,7 +681,7 @@
       <w:r>
         <w:rPr>
           <w:noProof/>
-          <w:lang w:eastAsia="nl-NL"/>
+          <w:lang w:val="en-US" w:eastAsia="zh-TW"/>
         </w:rPr>
         <w:drawing>
           <wp:inline distT="0" distB="0" distL="0" distR="0" wp14:anchorId="24627CBF" wp14:editId="71586F6B">
@@ -697,7 +699,7 @@
                     <pic:cNvPicPr/>
                   </pic:nvPicPr>
                   <pic:blipFill>
-                    <a:blip r:embed="rId13">
+                    <a:blip r:embed="rId14">
                       <a:extLst>
                         <a:ext uri="{28A0092B-C50C-407E-A947-70E740481C1C}">
                           <a14:useLocalDpi xmlns:a14="http://schemas.microsoft.com/office/drawing/2010/main" val="0"/>
@@ -767,7 +769,7 @@
       <w:r>
         <w:rPr>
           <w:noProof/>
-          <w:lang w:eastAsia="nl-NL"/>
+          <w:lang w:val="en-US" w:eastAsia="zh-TW"/>
         </w:rPr>
         <w:drawing>
           <wp:anchor distT="0" distB="0" distL="114300" distR="114300" simplePos="0" relativeHeight="251660288" behindDoc="0" locked="0" layoutInCell="1" allowOverlap="1" wp14:anchorId="68B75960" wp14:editId="5CEC9B4E">
@@ -793,7 +795,7 @@
                     <pic:cNvPicPr/>
                   </pic:nvPicPr>
                   <pic:blipFill>
-                    <a:blip r:embed="rId14" cstate="print">
+                    <a:blip r:embed="rId15" cstate="print">
                       <a:extLst>
                         <a:ext uri="{28A0092B-C50C-407E-A947-70E740481C1C}">
                           <a14:useLocalDpi xmlns:a14="http://schemas.microsoft.com/office/drawing/2010/main" val="0"/>
@@ -954,7 +956,7 @@
       <w:r>
         <w:rPr>
           <w:noProof/>
-          <w:lang w:eastAsia="nl-NL"/>
+          <w:lang w:val="en-US" w:eastAsia="zh-TW"/>
         </w:rPr>
         <w:drawing>
           <wp:anchor distT="0" distB="0" distL="114300" distR="114300" simplePos="0" relativeHeight="251659264" behindDoc="1" locked="0" layoutInCell="1" allowOverlap="1" wp14:anchorId="7C0EDA98" wp14:editId="60E50290">
@@ -980,7 +982,7 @@
                     <pic:cNvPicPr/>
                   </pic:nvPicPr>
                   <pic:blipFill>
-                    <a:blip r:embed="rId15" cstate="print">
+                    <a:blip r:embed="rId16" cstate="print">
                       <a:extLst>
                         <a:ext uri="{28A0092B-C50C-407E-A947-70E740481C1C}">
                           <a14:useLocalDpi xmlns:a14="http://schemas.microsoft.com/office/drawing/2010/main" val="0"/>
@@ -1082,7 +1084,7 @@
       <w:r>
         <w:rPr>
           <w:noProof/>
-          <w:lang w:eastAsia="nl-NL"/>
+          <w:lang w:val="en-US" w:eastAsia="zh-TW"/>
         </w:rPr>
         <w:drawing>
           <wp:inline distT="0" distB="0" distL="0" distR="0" wp14:anchorId="4CA02634" wp14:editId="36E67534">
@@ -1100,7 +1102,7 @@
                     <pic:cNvPicPr/>
                   </pic:nvPicPr>
                   <pic:blipFill>
-                    <a:blip r:embed="rId16" cstate="print">
+                    <a:blip r:embed="rId17" cstate="print">
                       <a:extLst>
                         <a:ext uri="{28A0092B-C50C-407E-A947-70E740481C1C}">
                           <a14:useLocalDpi xmlns:a14="http://schemas.microsoft.com/office/drawing/2010/main" val="0"/>
@@ -1154,7 +1156,7 @@
       <w:r>
         <w:rPr>
           <w:noProof/>
-          <w:lang w:eastAsia="nl-NL"/>
+          <w:lang w:val="en-US" w:eastAsia="zh-TW"/>
         </w:rPr>
         <w:drawing>
           <wp:anchor distT="0" distB="0" distL="114300" distR="114300" simplePos="0" relativeHeight="251661312" behindDoc="0" locked="0" layoutInCell="1" allowOverlap="1" wp14:anchorId="422B1D56" wp14:editId="0B115718">
@@ -1180,7 +1182,7 @@
                     <pic:cNvPicPr/>
                   </pic:nvPicPr>
                   <pic:blipFill>
-                    <a:blip r:embed="rId17" cstate="print">
+                    <a:blip r:embed="rId18" cstate="print">
                       <a:extLst>
                         <a:ext uri="{28A0092B-C50C-407E-A947-70E740481C1C}">
                           <a14:useLocalDpi xmlns:a14="http://schemas.microsoft.com/office/drawing/2010/main" val="0"/>
@@ -1285,7 +1287,7 @@
       <w:r>
         <w:rPr>
           <w:noProof/>
-          <w:lang w:eastAsia="nl-NL"/>
+          <w:lang w:val="en-US" w:eastAsia="zh-TW"/>
         </w:rPr>
         <w:drawing>
           <wp:anchor distT="0" distB="0" distL="114300" distR="114300" simplePos="0" relativeHeight="251662336" behindDoc="0" locked="0" layoutInCell="1" allowOverlap="1" wp14:anchorId="3346E7F2" wp14:editId="423CF98B">
@@ -1311,7 +1313,7 @@
                     <pic:cNvPicPr/>
                   </pic:nvPicPr>
                   <pic:blipFill>
-                    <a:blip r:embed="rId18" cstate="print">
+                    <a:blip r:embed="rId19" cstate="print">
                       <a:extLst>
                         <a:ext uri="{28A0092B-C50C-407E-A947-70E740481C1C}">
                           <a14:useLocalDpi xmlns:a14="http://schemas.microsoft.com/office/drawing/2010/main" val="0"/>
@@ -1451,7 +1453,7 @@
       <w:r>
         <w:rPr>
           <w:noProof/>
-          <w:lang w:eastAsia="nl-NL"/>
+          <w:lang w:val="en-US" w:eastAsia="zh-TW"/>
         </w:rPr>
         <w:drawing>
           <wp:inline distT="0" distB="0" distL="0" distR="0" wp14:anchorId="383E200A" wp14:editId="425FF19B">
@@ -1469,7 +1471,7 @@
                     <pic:cNvPicPr/>
                   </pic:nvPicPr>
                   <pic:blipFill>
-                    <a:blip r:embed="rId19" cstate="print">
+                    <a:blip r:embed="rId20" cstate="print">
                       <a:extLst>
                         <a:ext uri="{28A0092B-C50C-407E-A947-70E740481C1C}">
                           <a14:useLocalDpi xmlns:a14="http://schemas.microsoft.com/office/drawing/2010/main" val="0"/>
@@ -1525,7 +1527,7 @@
       <w:r>
         <w:rPr>
           <w:noProof/>
-          <w:lang w:eastAsia="nl-NL"/>
+          <w:lang w:val="en-US" w:eastAsia="zh-TW"/>
         </w:rPr>
         <w:drawing>
           <wp:anchor distT="0" distB="0" distL="114300" distR="114300" simplePos="0" relativeHeight="251664384" behindDoc="0" locked="0" layoutInCell="1" allowOverlap="1" wp14:anchorId="75C49635" wp14:editId="11C3535C">
@@ -1551,7 +1553,7 @@
                     <pic:cNvPicPr/>
                   </pic:nvPicPr>
                   <pic:blipFill>
-                    <a:blip r:embed="rId20" cstate="print">
+                    <a:blip r:embed="rId21" cstate="print">
                       <a:extLst>
                         <a:ext uri="{28A0092B-C50C-407E-A947-70E740481C1C}">
                           <a14:useLocalDpi xmlns:a14="http://schemas.microsoft.com/office/drawing/2010/main" val="0"/>
@@ -1658,7 +1660,7 @@
       <w:r>
         <w:rPr>
           <w:noProof/>
-          <w:lang w:eastAsia="nl-NL"/>
+          <w:lang w:val="en-US" w:eastAsia="zh-TW"/>
         </w:rPr>
         <w:drawing>
           <wp:inline distT="0" distB="0" distL="0" distR="0" wp14:anchorId="0D61BDAD" wp14:editId="79B653BC">
@@ -1676,7 +1678,7 @@
                     <pic:cNvPicPr/>
                   </pic:nvPicPr>
                   <pic:blipFill>
-                    <a:blip r:embed="rId21" cstate="print">
+                    <a:blip r:embed="rId22" cstate="print">
                       <a:extLst>
                         <a:ext uri="{28A0092B-C50C-407E-A947-70E740481C1C}">
                           <a14:useLocalDpi xmlns:a14="http://schemas.microsoft.com/office/drawing/2010/main" val="0"/>
@@ -1769,7 +1771,7 @@
       <w:r>
         <w:rPr>
           <w:noProof/>
-          <w:lang w:eastAsia="nl-NL"/>
+          <w:lang w:val="en-US" w:eastAsia="zh-TW"/>
         </w:rPr>
         <w:drawing>
           <wp:inline distT="0" distB="0" distL="0" distR="0" wp14:anchorId="62B754D9" wp14:editId="2E3EE4EC">
@@ -1787,7 +1789,7 @@
                     <pic:cNvPicPr/>
                   </pic:nvPicPr>
                   <pic:blipFill>
-                    <a:blip r:embed="rId22" cstate="print">
+                    <a:blip r:embed="rId23" cstate="print">
                       <a:extLst>
                         <a:ext uri="{28A0092B-C50C-407E-A947-70E740481C1C}">
                           <a14:useLocalDpi xmlns:a14="http://schemas.microsoft.com/office/drawing/2010/main" val="0"/>
@@ -1822,7 +1824,7 @@
       <w:r>
         <w:rPr>
           <w:noProof/>
-          <w:lang w:eastAsia="nl-NL"/>
+          <w:lang w:val="en-US" w:eastAsia="zh-TW"/>
         </w:rPr>
         <w:drawing>
           <wp:inline distT="0" distB="0" distL="0" distR="0" wp14:anchorId="3DE0EE47" wp14:editId="7921EAA3">
@@ -1840,7 +1842,7 @@
                     <pic:cNvPicPr/>
                   </pic:nvPicPr>
                   <pic:blipFill>
-                    <a:blip r:embed="rId23" cstate="print">
+                    <a:blip r:embed="rId24" cstate="print">
                       <a:extLst>
                         <a:ext uri="{28A0092B-C50C-407E-A947-70E740481C1C}">
                           <a14:useLocalDpi xmlns:a14="http://schemas.microsoft.com/office/drawing/2010/main" val="0"/>
@@ -1879,7 +1881,7 @@
       <w:r>
         <w:rPr>
           <w:noProof/>
-          <w:lang w:eastAsia="nl-NL"/>
+          <w:lang w:val="en-US" w:eastAsia="zh-TW"/>
         </w:rPr>
         <w:drawing>
           <wp:inline distT="0" distB="0" distL="0" distR="0" wp14:anchorId="25336F0B" wp14:editId="4137CE57">
@@ -1897,7 +1899,7 @@
                     <pic:cNvPicPr/>
                   </pic:nvPicPr>
                   <pic:blipFill>
-                    <a:blip r:embed="rId24" cstate="print">
+                    <a:blip r:embed="rId25" cstate="print">
                       <a:extLst>
                         <a:ext uri="{28A0092B-C50C-407E-A947-70E740481C1C}">
                           <a14:useLocalDpi xmlns:a14="http://schemas.microsoft.com/office/drawing/2010/main" val="0"/>
@@ -2019,7 +2021,7 @@
       <w:r>
         <w:rPr>
           <w:noProof/>
-          <w:lang w:eastAsia="nl-NL"/>
+          <w:lang w:val="en-US" w:eastAsia="zh-TW"/>
         </w:rPr>
         <w:drawing>
           <wp:inline distT="0" distB="0" distL="0" distR="0" wp14:anchorId="14F3B52D" wp14:editId="647A4375">
@@ -2037,7 +2039,7 @@
                     <pic:cNvPicPr/>
                   </pic:nvPicPr>
                   <pic:blipFill>
-                    <a:blip r:embed="rId25" cstate="print">
+                    <a:blip r:embed="rId26" cstate="print">
                       <a:extLst>
                         <a:ext uri="{28A0092B-C50C-407E-A947-70E740481C1C}">
                           <a14:useLocalDpi xmlns:a14="http://schemas.microsoft.com/office/drawing/2010/main" val="0"/>
@@ -2069,7 +2071,7 @@
       <w:r>
         <w:rPr>
           <w:noProof/>
-          <w:lang w:eastAsia="nl-NL"/>
+          <w:lang w:val="en-US" w:eastAsia="zh-TW"/>
         </w:rPr>
         <w:drawing>
           <wp:inline distT="0" distB="0" distL="0" distR="0" wp14:anchorId="417ABD9D" wp14:editId="1CC90F46">
@@ -2087,7 +2089,7 @@
                     <pic:cNvPicPr/>
                   </pic:nvPicPr>
                   <pic:blipFill>
-                    <a:blip r:embed="rId26" cstate="print">
+                    <a:blip r:embed="rId27" cstate="print">
                       <a:extLst>
                         <a:ext uri="{28A0092B-C50C-407E-A947-70E740481C1C}">
                           <a14:useLocalDpi xmlns:a14="http://schemas.microsoft.com/office/drawing/2010/main" val="0"/>
@@ -2136,7 +2138,7 @@
       <w:r>
         <w:rPr>
           <w:noProof/>
-          <w:lang w:eastAsia="nl-NL"/>
+          <w:lang w:val="en-US" w:eastAsia="zh-TW"/>
         </w:rPr>
         <w:drawing>
           <wp:anchor distT="0" distB="0" distL="114300" distR="114300" simplePos="0" relativeHeight="251663360" behindDoc="0" locked="0" layoutInCell="1" allowOverlap="1" wp14:anchorId="685B9EBC" wp14:editId="1DE575E1">
@@ -2162,7 +2164,7 @@
                     <pic:cNvPicPr/>
                   </pic:nvPicPr>
                   <pic:blipFill>
-                    <a:blip r:embed="rId27" cstate="print">
+                    <a:blip r:embed="rId28" cstate="print">
                       <a:extLst>
                         <a:ext uri="{28A0092B-C50C-407E-A947-70E740481C1C}">
                           <a14:useLocalDpi xmlns:a14="http://schemas.microsoft.com/office/drawing/2010/main" val="0"/>
@@ -2311,7 +2313,7 @@
       <w:r>
         <w:rPr>
           <w:noProof/>
-          <w:lang w:eastAsia="nl-NL"/>
+          <w:lang w:val="en-US" w:eastAsia="zh-TW"/>
         </w:rPr>
         <w:drawing>
           <wp:inline distT="0" distB="0" distL="0" distR="0" wp14:anchorId="06E7FB94" wp14:editId="0CAB1125">
@@ -2329,7 +2331,7 @@
                     <pic:cNvPicPr/>
                   </pic:nvPicPr>
                   <pic:blipFill>
-                    <a:blip r:embed="rId28" cstate="print">
+                    <a:blip r:embed="rId29" cstate="print">
                       <a:extLst>
                         <a:ext uri="{28A0092B-C50C-407E-A947-70E740481C1C}">
                           <a14:useLocalDpi xmlns:a14="http://schemas.microsoft.com/office/drawing/2010/main" val="0"/>
@@ -2361,7 +2363,7 @@
       <w:r>
         <w:rPr>
           <w:noProof/>
-          <w:lang w:eastAsia="nl-NL"/>
+          <w:lang w:val="en-US" w:eastAsia="zh-TW"/>
         </w:rPr>
         <w:drawing>
           <wp:inline distT="0" distB="0" distL="0" distR="0" wp14:anchorId="19BD6AA5" wp14:editId="12B10A3F">
@@ -2379,7 +2381,7 @@
                     <pic:cNvPicPr/>
                   </pic:nvPicPr>
                   <pic:blipFill>
-                    <a:blip r:embed="rId29" cstate="print">
+                    <a:blip r:embed="rId30" cstate="print">
                       <a:extLst>
                         <a:ext uri="{28A0092B-C50C-407E-A947-70E740481C1C}">
                           <a14:useLocalDpi xmlns:a14="http://schemas.microsoft.com/office/drawing/2010/main" val="0"/>
@@ -2507,7 +2509,7 @@
       <w:r>
         <w:rPr>
           <w:noProof/>
-          <w:lang w:eastAsia="nl-NL"/>
+          <w:lang w:val="en-US" w:eastAsia="zh-TW"/>
         </w:rPr>
         <w:drawing>
           <wp:inline distT="0" distB="0" distL="0" distR="0" wp14:anchorId="2CE2BF3F" wp14:editId="11CF9BBF">
@@ -2525,7 +2527,7 @@
                     <pic:cNvPicPr/>
                   </pic:nvPicPr>
                   <pic:blipFill>
-                    <a:blip r:embed="rId30" cstate="print">
+                    <a:blip r:embed="rId31" cstate="print">
                       <a:extLst>
                         <a:ext uri="{28A0092B-C50C-407E-A947-70E740481C1C}">
                           <a14:useLocalDpi xmlns:a14="http://schemas.microsoft.com/office/drawing/2010/main" val="0"/>
@@ -2561,7 +2563,7 @@
       <w:r>
         <w:rPr>
           <w:noProof/>
-          <w:lang w:eastAsia="nl-NL"/>
+          <w:lang w:val="en-US" w:eastAsia="zh-TW"/>
         </w:rPr>
         <w:drawing>
           <wp:inline distT="0" distB="0" distL="0" distR="0" wp14:anchorId="6496A947" wp14:editId="02E90028">
@@ -2579,7 +2581,7 @@
                     <pic:cNvPicPr/>
                   </pic:nvPicPr>
                   <pic:blipFill>
-                    <a:blip r:embed="rId31" cstate="print">
+                    <a:blip r:embed="rId32" cstate="print">
                       <a:extLst>
                         <a:ext uri="{28A0092B-C50C-407E-A947-70E740481C1C}">
                           <a14:useLocalDpi xmlns:a14="http://schemas.microsoft.com/office/drawing/2010/main" val="0"/>
@@ -2645,7 +2647,7 @@
       <w:r>
         <w:rPr>
           <w:noProof/>
-          <w:lang w:eastAsia="nl-NL"/>
+          <w:lang w:val="en-US" w:eastAsia="zh-TW"/>
         </w:rPr>
         <w:drawing>
           <wp:inline distT="0" distB="0" distL="0" distR="0" wp14:anchorId="3FB7BF92" wp14:editId="073D10FF">
@@ -2663,7 +2665,7 @@
                     <pic:cNvPicPr/>
                   </pic:nvPicPr>
                   <pic:blipFill>
-                    <a:blip r:embed="rId32">
+                    <a:blip r:embed="rId33">
                       <a:extLst>
                         <a:ext uri="{28A0092B-C50C-407E-A947-70E740481C1C}">
                           <a14:useLocalDpi xmlns:a14="http://schemas.microsoft.com/office/drawing/2010/main" val="0"/>
@@ -2791,7 +2793,7 @@
       <w:r>
         <w:rPr>
           <w:noProof/>
-          <w:lang w:eastAsia="nl-NL"/>
+          <w:lang w:val="en-US" w:eastAsia="zh-TW"/>
         </w:rPr>
         <w:drawing>
           <wp:inline distT="0" distB="0" distL="0" distR="0" wp14:anchorId="4CC1BFA8" wp14:editId="3FE272A3">
@@ -2809,7 +2811,7 @@
                     <pic:cNvPicPr/>
                   </pic:nvPicPr>
                   <pic:blipFill>
-                    <a:blip r:embed="rId33">
+                    <a:blip r:embed="rId34">
                       <a:extLst>
                         <a:ext uri="{28A0092B-C50C-407E-A947-70E740481C1C}">
                           <a14:useLocalDpi xmlns:a14="http://schemas.microsoft.com/office/drawing/2010/main" val="0"/>
@@ -2851,7 +2853,7 @@
       <w:r>
         <w:rPr>
           <w:noProof/>
-          <w:lang w:eastAsia="nl-NL"/>
+          <w:lang w:val="en-US" w:eastAsia="zh-TW"/>
         </w:rPr>
         <w:drawing>
           <wp:anchor distT="0" distB="0" distL="114300" distR="114300" simplePos="0" relativeHeight="251665408" behindDoc="0" locked="0" layoutInCell="1" allowOverlap="1" wp14:anchorId="6D54B28D" wp14:editId="6552B52B">
@@ -2877,7 +2879,7 @@
                     <pic:cNvPicPr/>
                   </pic:nvPicPr>
                   <pic:blipFill>
-                    <a:blip r:embed="rId34" cstate="print">
+                    <a:blip r:embed="rId35" cstate="print">
                       <a:extLst>
                         <a:ext uri="{28A0092B-C50C-407E-A947-70E740481C1C}">
                           <a14:useLocalDpi xmlns:a14="http://schemas.microsoft.com/office/drawing/2010/main" val="0"/>
@@ -3033,7 +3035,7 @@
       <w:r>
         <w:rPr>
           <w:noProof/>
-          <w:lang w:eastAsia="nl-NL"/>
+          <w:lang w:val="en-US" w:eastAsia="zh-TW"/>
         </w:rPr>
         <w:drawing>
           <wp:inline distT="0" distB="0" distL="0" distR="0" wp14:anchorId="30FD2CD5" wp14:editId="7BADA4AB">
@@ -3048,56 +3050,6 @@
                 <pic:pic xmlns:pic="http://schemas.openxmlformats.org/drawingml/2006/picture">
                   <pic:nvPicPr>
                     <pic:cNvPr id="0" name="06-krokoklap-bouw1.jpg"/>
-                    <pic:cNvPicPr/>
-                  </pic:nvPicPr>
-                  <pic:blipFill>
-                    <a:blip r:embed="rId35" cstate="print">
-                      <a:extLst>
-                        <a:ext uri="{28A0092B-C50C-407E-A947-70E740481C1C}">
-                          <a14:useLocalDpi xmlns:a14="http://schemas.microsoft.com/office/drawing/2010/main" val="0"/>
-                        </a:ext>
-                      </a:extLst>
-                    </a:blip>
-                    <a:stretch>
-                      <a:fillRect/>
-                    </a:stretch>
-                  </pic:blipFill>
-                  <pic:spPr>
-                    <a:xfrm>
-                      <a:off x="0" y="0"/>
-                      <a:ext cx="1980000" cy="1980000"/>
-                    </a:xfrm>
-                    <a:prstGeom prst="rect">
-                      <a:avLst/>
-                    </a:prstGeom>
-                  </pic:spPr>
-                </pic:pic>
-              </a:graphicData>
-            </a:graphic>
-          </wp:inline>
-        </w:drawing>
-      </w:r>
-      <w:r>
-        <w:t xml:space="preserve">   </w:t>
-      </w:r>
-      <w:r>
-        <w:rPr>
-          <w:noProof/>
-          <w:lang w:eastAsia="nl-NL"/>
-        </w:rPr>
-        <w:drawing>
-          <wp:inline distT="0" distB="0" distL="0" distR="0" wp14:anchorId="4F93244A" wp14:editId="5AE40193">
-            <wp:extent cx="1980000" cy="1980000"/>
-            <wp:effectExtent l="0" t="0" r="0" b="0"/>
-            <wp:docPr id="23" name="Picture 23"/>
-            <wp:cNvGraphicFramePr>
-              <a:graphicFrameLocks xmlns:a="http://schemas.openxmlformats.org/drawingml/2006/main" noChangeAspect="1"/>
-            </wp:cNvGraphicFramePr>
-            <a:graphic xmlns:a="http://schemas.openxmlformats.org/drawingml/2006/main">
-              <a:graphicData uri="http://schemas.openxmlformats.org/drawingml/2006/picture">
-                <pic:pic xmlns:pic="http://schemas.openxmlformats.org/drawingml/2006/picture">
-                  <pic:nvPicPr>
-                    <pic:cNvPr id="0" name="06-krokoklap-bouw2.jpg"/>
                     <pic:cNvPicPr/>
                   </pic:nvPicPr>
                   <pic:blipFill>
@@ -3133,13 +3085,13 @@
       <w:r>
         <w:rPr>
           <w:noProof/>
-          <w:lang w:eastAsia="nl-NL"/>
+          <w:lang w:val="en-US" w:eastAsia="zh-TW"/>
         </w:rPr>
         <w:drawing>
-          <wp:inline distT="0" distB="0" distL="0" distR="0" wp14:anchorId="781D444F" wp14:editId="15D277B9">
+          <wp:inline distT="0" distB="0" distL="0" distR="0" wp14:anchorId="4F93244A" wp14:editId="5AE40193">
             <wp:extent cx="1980000" cy="1980000"/>
             <wp:effectExtent l="0" t="0" r="0" b="0"/>
-            <wp:docPr id="24" name="Picture 24"/>
+            <wp:docPr id="23" name="Picture 23"/>
             <wp:cNvGraphicFramePr>
               <a:graphicFrameLocks xmlns:a="http://schemas.openxmlformats.org/drawingml/2006/main" noChangeAspect="1"/>
             </wp:cNvGraphicFramePr>
@@ -3147,7 +3099,7 @@
               <a:graphicData uri="http://schemas.openxmlformats.org/drawingml/2006/picture">
                 <pic:pic xmlns:pic="http://schemas.openxmlformats.org/drawingml/2006/picture">
                   <pic:nvPicPr>
-                    <pic:cNvPr id="0" name="06-krokoklap-bouw3.jpg"/>
+                    <pic:cNvPr id="0" name="06-krokoklap-bouw2.jpg"/>
                     <pic:cNvPicPr/>
                   </pic:nvPicPr>
                   <pic:blipFill>
@@ -3177,6 +3129,56 @@
           </wp:inline>
         </w:drawing>
       </w:r>
+      <w:r>
+        <w:t xml:space="preserve">   </w:t>
+      </w:r>
+      <w:r>
+        <w:rPr>
+          <w:noProof/>
+          <w:lang w:val="en-US" w:eastAsia="zh-TW"/>
+        </w:rPr>
+        <w:drawing>
+          <wp:inline distT="0" distB="0" distL="0" distR="0" wp14:anchorId="781D444F" wp14:editId="15D277B9">
+            <wp:extent cx="1980000" cy="1980000"/>
+            <wp:effectExtent l="0" t="0" r="0" b="0"/>
+            <wp:docPr id="24" name="Picture 24"/>
+            <wp:cNvGraphicFramePr>
+              <a:graphicFrameLocks xmlns:a="http://schemas.openxmlformats.org/drawingml/2006/main" noChangeAspect="1"/>
+            </wp:cNvGraphicFramePr>
+            <a:graphic xmlns:a="http://schemas.openxmlformats.org/drawingml/2006/main">
+              <a:graphicData uri="http://schemas.openxmlformats.org/drawingml/2006/picture">
+                <pic:pic xmlns:pic="http://schemas.openxmlformats.org/drawingml/2006/picture">
+                  <pic:nvPicPr>
+                    <pic:cNvPr id="0" name="06-krokoklap-bouw3.jpg"/>
+                    <pic:cNvPicPr/>
+                  </pic:nvPicPr>
+                  <pic:blipFill>
+                    <a:blip r:embed="rId38" cstate="print">
+                      <a:extLst>
+                        <a:ext uri="{28A0092B-C50C-407E-A947-70E740481C1C}">
+                          <a14:useLocalDpi xmlns:a14="http://schemas.microsoft.com/office/drawing/2010/main" val="0"/>
+                        </a:ext>
+                      </a:extLst>
+                    </a:blip>
+                    <a:stretch>
+                      <a:fillRect/>
+                    </a:stretch>
+                  </pic:blipFill>
+                  <pic:spPr>
+                    <a:xfrm>
+                      <a:off x="0" y="0"/>
+                      <a:ext cx="1980000" cy="1980000"/>
+                    </a:xfrm>
+                    <a:prstGeom prst="rect">
+                      <a:avLst/>
+                    </a:prstGeom>
+                  </pic:spPr>
+                </pic:pic>
+              </a:graphicData>
+            </a:graphic>
+          </wp:inline>
+        </w:drawing>
+      </w:r>
     </w:p>
     <w:p>
       <w:pPr>
@@ -3204,7 +3206,7 @@
       <w:r>
         <w:rPr>
           <w:noProof/>
-          <w:lang w:eastAsia="nl-NL"/>
+          <w:lang w:val="en-US" w:eastAsia="zh-TW"/>
         </w:rPr>
         <w:drawing>
           <wp:inline distT="0" distB="0" distL="0" distR="0" wp14:anchorId="4647B2C6" wp14:editId="47A2231B">
@@ -3222,7 +3224,7 @@
                     <pic:cNvPicPr/>
                   </pic:nvPicPr>
                   <pic:blipFill>
-                    <a:blip r:embed="rId38">
+                    <a:blip r:embed="rId39">
                       <a:extLst>
                         <a:ext uri="{28A0092B-C50C-407E-A947-70E740481C1C}">
                           <a14:useLocalDpi xmlns:a14="http://schemas.microsoft.com/office/drawing/2010/main" val="0"/>
@@ -3370,7 +3372,7 @@
       <w:r>
         <w:t xml:space="preserve">Idee van </w:t>
       </w:r>
-      <w:hyperlink r:id="rId39" w:history="1">
+      <w:hyperlink r:id="rId40" w:history="1">
         <w:r>
           <w:rPr>
             <w:rStyle w:val="Hyperlink"/>
@@ -3403,7 +3405,7 @@
       <w:r>
         <w:rPr>
           <w:noProof/>
-          <w:lang w:eastAsia="nl-NL"/>
+          <w:lang w:val="en-US" w:eastAsia="zh-TW"/>
         </w:rPr>
         <w:drawing>
           <wp:anchor distT="0" distB="0" distL="114300" distR="114300" simplePos="0" relativeHeight="251678720" behindDoc="1" locked="0" layoutInCell="1" allowOverlap="1" wp14:anchorId="3229A018" wp14:editId="01EF9808">
@@ -3429,7 +3431,7 @@
                     <pic:cNvPicPr/>
                   </pic:nvPicPr>
                   <pic:blipFill>
-                    <a:blip r:embed="rId40" cstate="print">
+                    <a:blip r:embed="rId41" cstate="print">
                       <a:extLst>
                         <a:ext uri="{28A0092B-C50C-407E-A947-70E740481C1C}">
                           <a14:useLocalDpi xmlns:a14="http://schemas.microsoft.com/office/drawing/2010/main" val="0"/>
@@ -3464,7 +3466,7 @@
       <w:r>
         <w:rPr>
           <w:noProof/>
-          <w:lang w:eastAsia="nl-NL"/>
+          <w:lang w:val="en-US" w:eastAsia="zh-TW"/>
         </w:rPr>
         <w:drawing>
           <wp:anchor distT="0" distB="0" distL="114300" distR="114300" simplePos="0" relativeHeight="251679744" behindDoc="0" locked="0" layoutInCell="1" allowOverlap="1" wp14:anchorId="5FA8202E" wp14:editId="4FE7642C">
@@ -3487,67 +3489,6 @@
                 <pic:pic xmlns:pic="http://schemas.openxmlformats.org/drawingml/2006/picture">
                   <pic:nvPicPr>
                     <pic:cNvPr id="0" name="07-kaars-bouw2.jpg"/>
-                    <pic:cNvPicPr/>
-                  </pic:nvPicPr>
-                  <pic:blipFill>
-                    <a:blip r:embed="rId41" cstate="print">
-                      <a:extLst>
-                        <a:ext uri="{28A0092B-C50C-407E-A947-70E740481C1C}">
-                          <a14:useLocalDpi xmlns:a14="http://schemas.microsoft.com/office/drawing/2010/main" val="0"/>
-                        </a:ext>
-                      </a:extLst>
-                    </a:blip>
-                    <a:stretch>
-                      <a:fillRect/>
-                    </a:stretch>
-                  </pic:blipFill>
-                  <pic:spPr>
-                    <a:xfrm>
-                      <a:off x="0" y="0"/>
-                      <a:ext cx="1439186" cy="1081377"/>
-                    </a:xfrm>
-                    <a:prstGeom prst="rect">
-                      <a:avLst/>
-                    </a:prstGeom>
-                  </pic:spPr>
-                </pic:pic>
-              </a:graphicData>
-            </a:graphic>
-            <wp14:sizeRelH relativeFrom="page">
-              <wp14:pctWidth>0</wp14:pctWidth>
-            </wp14:sizeRelH>
-            <wp14:sizeRelV relativeFrom="page">
-              <wp14:pctHeight>0</wp14:pctHeight>
-            </wp14:sizeRelV>
-          </wp:anchor>
-        </w:drawing>
-      </w:r>
-      <w:r>
-        <w:rPr>
-          <w:noProof/>
-          <w:lang w:eastAsia="nl-NL"/>
-        </w:rPr>
-        <w:drawing>
-          <wp:anchor distT="0" distB="0" distL="114300" distR="114300" simplePos="0" relativeHeight="251680768" behindDoc="0" locked="0" layoutInCell="1" allowOverlap="1" wp14:anchorId="7AFAC632" wp14:editId="019260AF">
-            <wp:simplePos x="0" y="0"/>
-            <wp:positionH relativeFrom="column">
-              <wp:posOffset>4983480</wp:posOffset>
-            </wp:positionH>
-            <wp:positionV relativeFrom="paragraph">
-              <wp:posOffset>3117933</wp:posOffset>
-            </wp:positionV>
-            <wp:extent cx="1439186" cy="1081377"/>
-            <wp:effectExtent l="0" t="0" r="8890" b="5080"/>
-            <wp:wrapNone/>
-            <wp:docPr id="40" name="Picture 40"/>
-            <wp:cNvGraphicFramePr>
-              <a:graphicFrameLocks xmlns:a="http://schemas.openxmlformats.org/drawingml/2006/main" noChangeAspect="1"/>
-            </wp:cNvGraphicFramePr>
-            <a:graphic xmlns:a="http://schemas.openxmlformats.org/drawingml/2006/main">
-              <a:graphicData uri="http://schemas.openxmlformats.org/drawingml/2006/picture">
-                <pic:pic xmlns:pic="http://schemas.openxmlformats.org/drawingml/2006/picture">
-                  <pic:nvPicPr>
-                    <pic:cNvPr id="0" name="07-kaars-bouw3.jpg"/>
                     <pic:cNvPicPr/>
                   </pic:nvPicPr>
                   <pic:blipFill>
@@ -3584,6 +3525,67 @@
         </w:drawing>
       </w:r>
       <w:r>
+        <w:rPr>
+          <w:noProof/>
+          <w:lang w:val="en-US" w:eastAsia="zh-TW"/>
+        </w:rPr>
+        <w:drawing>
+          <wp:anchor distT="0" distB="0" distL="114300" distR="114300" simplePos="0" relativeHeight="251680768" behindDoc="0" locked="0" layoutInCell="1" allowOverlap="1" wp14:anchorId="7AFAC632" wp14:editId="019260AF">
+            <wp:simplePos x="0" y="0"/>
+            <wp:positionH relativeFrom="column">
+              <wp:posOffset>4983480</wp:posOffset>
+            </wp:positionH>
+            <wp:positionV relativeFrom="paragraph">
+              <wp:posOffset>3117933</wp:posOffset>
+            </wp:positionV>
+            <wp:extent cx="1439186" cy="1081377"/>
+            <wp:effectExtent l="0" t="0" r="8890" b="5080"/>
+            <wp:wrapNone/>
+            <wp:docPr id="40" name="Picture 40"/>
+            <wp:cNvGraphicFramePr>
+              <a:graphicFrameLocks xmlns:a="http://schemas.openxmlformats.org/drawingml/2006/main" noChangeAspect="1"/>
+            </wp:cNvGraphicFramePr>
+            <a:graphic xmlns:a="http://schemas.openxmlformats.org/drawingml/2006/main">
+              <a:graphicData uri="http://schemas.openxmlformats.org/drawingml/2006/picture">
+                <pic:pic xmlns:pic="http://schemas.openxmlformats.org/drawingml/2006/picture">
+                  <pic:nvPicPr>
+                    <pic:cNvPr id="0" name="07-kaars-bouw3.jpg"/>
+                    <pic:cNvPicPr/>
+                  </pic:nvPicPr>
+                  <pic:blipFill>
+                    <a:blip r:embed="rId43" cstate="print">
+                      <a:extLst>
+                        <a:ext uri="{28A0092B-C50C-407E-A947-70E740481C1C}">
+                          <a14:useLocalDpi xmlns:a14="http://schemas.microsoft.com/office/drawing/2010/main" val="0"/>
+                        </a:ext>
+                      </a:extLst>
+                    </a:blip>
+                    <a:stretch>
+                      <a:fillRect/>
+                    </a:stretch>
+                  </pic:blipFill>
+                  <pic:spPr>
+                    <a:xfrm>
+                      <a:off x="0" y="0"/>
+                      <a:ext cx="1439186" cy="1081377"/>
+                    </a:xfrm>
+                    <a:prstGeom prst="rect">
+                      <a:avLst/>
+                    </a:prstGeom>
+                  </pic:spPr>
+                </pic:pic>
+              </a:graphicData>
+            </a:graphic>
+            <wp14:sizeRelH relativeFrom="page">
+              <wp14:pctWidth>0</wp14:pctWidth>
+            </wp14:sizeRelH>
+            <wp14:sizeRelV relativeFrom="page">
+              <wp14:pctHeight>0</wp14:pctHeight>
+            </wp14:sizeRelV>
+          </wp:anchor>
+        </w:drawing>
+      </w:r>
+      <w:r>
         <w:t>Opdracht</w:t>
       </w:r>
     </w:p>
@@ -3889,7 +3891,7 @@
       <w:r>
         <w:rPr>
           <w:noProof/>
-          <w:lang w:eastAsia="nl-NL"/>
+          <w:lang w:val="en-US" w:eastAsia="zh-TW"/>
         </w:rPr>
         <mc:AlternateContent>
           <mc:Choice Requires="wps">
@@ -3970,13 +3972,7 @@
                               <w:rPr>
                                 <w:sz w:val="18"/>
                               </w:rPr>
-                              <w:t xml:space="preserve">: Als je de geluidssensor geselecteerd hebt zie </w:t>
-                            </w:r>
-                            <w:r>
-                              <w:rPr>
-                                <w:sz w:val="18"/>
-                              </w:rPr>
-                              <w:t>je het geluidsnivo “live” (hier 98). Bij ons hoorde nivo 75 bij flink blazen.</w:t>
+                              <w:t>: Als je de geluidssensor geselecteerd hebt zie je het geluidsnivo “live” (hier 98). Bij ons hoorde nivo 75 bij flink blazen.</w:t>
                             </w:r>
                           </w:p>
                         </w:txbxContent>
@@ -4044,7 +4040,7 @@
       <w:r>
         <w:rPr>
           <w:noProof/>
-          <w:lang w:eastAsia="nl-NL"/>
+          <w:lang w:val="en-US" w:eastAsia="zh-TW"/>
         </w:rPr>
         <w:drawing>
           <wp:inline distT="0" distB="0" distL="0" distR="0" wp14:anchorId="67F25F28" wp14:editId="5839784B">
@@ -4062,7 +4058,7 @@
                     <pic:cNvPicPr/>
                   </pic:nvPicPr>
                   <pic:blipFill>
-                    <a:blip r:embed="rId43">
+                    <a:blip r:embed="rId44">
                       <a:extLst>
                         <a:ext uri="{28A0092B-C50C-407E-A947-70E740481C1C}">
                           <a14:useLocalDpi xmlns:a14="http://schemas.microsoft.com/office/drawing/2010/main" val="0"/>
@@ -4149,7 +4145,7 @@
       <w:r>
         <w:rPr>
           <w:noProof/>
-          <w:lang w:eastAsia="nl-NL"/>
+          <w:lang w:val="en-US" w:eastAsia="zh-TW"/>
         </w:rPr>
         <w:drawing>
           <wp:inline distT="0" distB="0" distL="0" distR="0" wp14:anchorId="2FC8AB44" wp14:editId="405F1743">
@@ -4167,7 +4163,7 @@
                     <pic:cNvPicPr/>
                   </pic:nvPicPr>
                   <pic:blipFill>
-                    <a:blip r:embed="rId44">
+                    <a:blip r:embed="rId45">
                       <a:extLst>
                         <a:ext uri="{28A0092B-C50C-407E-A947-70E740481C1C}">
                           <a14:useLocalDpi xmlns:a14="http://schemas.microsoft.com/office/drawing/2010/main" val="0"/>
@@ -4201,7 +4197,7 @@
       <w:r>
         <w:rPr>
           <w:noProof/>
-          <w:lang w:eastAsia="nl-NL"/>
+          <w:lang w:val="en-US" w:eastAsia="zh-TW"/>
         </w:rPr>
         <w:drawing>
           <wp:anchor distT="0" distB="0" distL="114300" distR="114300" simplePos="0" relativeHeight="251684864" behindDoc="0" locked="0" layoutInCell="1" allowOverlap="1" wp14:anchorId="1B0C2ABA" wp14:editId="3CCFDCB0">
@@ -4227,7 +4223,7 @@
                     <pic:cNvPicPr/>
                   </pic:nvPicPr>
                   <pic:blipFill>
-                    <a:blip r:embed="rId45">
+                    <a:blip r:embed="rId46">
                       <a:extLst>
                         <a:ext uri="{28A0092B-C50C-407E-A947-70E740481C1C}">
                           <a14:useLocalDpi xmlns:a14="http://schemas.microsoft.com/office/drawing/2010/main" val="0"/>
@@ -4300,7 +4296,7 @@
       <w:r>
         <w:rPr>
           <w:noProof/>
-          <w:lang w:eastAsia="nl-NL"/>
+          <w:lang w:val="en-US" w:eastAsia="zh-TW"/>
         </w:rPr>
         <w:drawing>
           <wp:anchor distT="0" distB="0" distL="114300" distR="114300" simplePos="0" relativeHeight="251666432" behindDoc="0" locked="0" layoutInCell="1" allowOverlap="1" wp14:anchorId="0D5231D8" wp14:editId="254EE025">
@@ -4326,7 +4322,7 @@
                     <pic:cNvPicPr/>
                   </pic:nvPicPr>
                   <pic:blipFill>
-                    <a:blip r:embed="rId46" cstate="print">
+                    <a:blip r:embed="rId47" cstate="print">
                       <a:extLst>
                         <a:ext uri="{28A0092B-C50C-407E-A947-70E740481C1C}">
                           <a14:useLocalDpi xmlns:a14="http://schemas.microsoft.com/office/drawing/2010/main" val="0"/>
@@ -4446,7 +4442,7 @@
       <w:r>
         <w:rPr>
           <w:noProof/>
-          <w:lang w:eastAsia="nl-NL"/>
+          <w:lang w:val="en-US" w:eastAsia="zh-TW"/>
         </w:rPr>
         <w:drawing>
           <wp:anchor distT="0" distB="0" distL="114300" distR="114300" simplePos="0" relativeHeight="251667456" behindDoc="0" locked="0" layoutInCell="1" allowOverlap="1" wp14:anchorId="5DF9B984" wp14:editId="504EE122">
@@ -4472,7 +4468,7 @@
                     <pic:cNvPicPr/>
                   </pic:nvPicPr>
                   <pic:blipFill>
-                    <a:blip r:embed="rId47">
+                    <a:blip r:embed="rId48">
                       <a:extLst>
                         <a:ext uri="{28A0092B-C50C-407E-A947-70E740481C1C}">
                           <a14:useLocalDpi xmlns:a14="http://schemas.microsoft.com/office/drawing/2010/main" val="0"/>
@@ -4515,7 +4511,7 @@
       <w:r>
         <w:rPr>
           <w:noProof/>
-          <w:lang w:eastAsia="nl-NL"/>
+          <w:lang w:val="en-US" w:eastAsia="zh-TW"/>
         </w:rPr>
         <mc:AlternateContent>
           <mc:Choice Requires="wps">
@@ -4802,7 +4798,7 @@
       <w:r>
         <w:rPr>
           <w:noProof/>
-          <w:lang w:eastAsia="nl-NL"/>
+          <w:lang w:val="en-US" w:eastAsia="zh-TW"/>
         </w:rPr>
         <w:drawing>
           <wp:inline distT="0" distB="0" distL="0" distR="0" wp14:anchorId="53FA419F" wp14:editId="42B45038">
@@ -4820,7 +4816,7 @@
                     <pic:cNvPicPr/>
                   </pic:nvPicPr>
                   <pic:blipFill>
-                    <a:blip r:embed="rId48">
+                    <a:blip r:embed="rId49">
                       <a:extLst>
                         <a:ext uri="{28A0092B-C50C-407E-A947-70E740481C1C}">
                           <a14:useLocalDpi xmlns:a14="http://schemas.microsoft.com/office/drawing/2010/main" val="0"/>
@@ -4948,7 +4944,7 @@
       <w:r>
         <w:rPr>
           <w:noProof/>
-          <w:lang w:eastAsia="nl-NL"/>
+          <w:lang w:val="en-US" w:eastAsia="zh-TW"/>
         </w:rPr>
         <w:drawing>
           <wp:inline distT="0" distB="0" distL="0" distR="0" wp14:anchorId="1A765DEC" wp14:editId="49FDD796">
@@ -4966,7 +4962,7 @@
                     <pic:cNvPicPr/>
                   </pic:nvPicPr>
                   <pic:blipFill>
-                    <a:blip r:embed="rId49">
+                    <a:blip r:embed="rId50">
                       <a:extLst>
                         <a:ext uri="{28A0092B-C50C-407E-A947-70E740481C1C}">
                           <a14:useLocalDpi xmlns:a14="http://schemas.microsoft.com/office/drawing/2010/main" val="0"/>
@@ -5057,7 +5053,7 @@
       <w:r>
         <w:rPr>
           <w:noProof/>
-          <w:lang w:eastAsia="nl-NL"/>
+          <w:lang w:val="en-US" w:eastAsia="zh-TW"/>
         </w:rPr>
         <w:drawing>
           <wp:inline distT="0" distB="0" distL="0" distR="0" wp14:anchorId="2A447FD1" wp14:editId="20E8451A">
@@ -5075,7 +5071,7 @@
                     <pic:cNvPicPr/>
                   </pic:nvPicPr>
                   <pic:blipFill>
-                    <a:blip r:embed="rId50">
+                    <a:blip r:embed="rId51">
                       <a:extLst>
                         <a:ext uri="{28A0092B-C50C-407E-A947-70E740481C1C}">
                           <a14:useLocalDpi xmlns:a14="http://schemas.microsoft.com/office/drawing/2010/main" val="0"/>
@@ -5159,7 +5155,7 @@
         <w:lastRenderedPageBreak/>
         <w:t xml:space="preserve">Demo op </w:t>
       </w:r>
-      <w:hyperlink r:id="rId51" w:history="1">
+      <w:hyperlink r:id="rId52" w:history="1">
         <w:r>
           <w:rPr>
             <w:rStyle w:val="Hyperlink"/>
@@ -5176,7 +5172,7 @@
       <w:r>
         <w:t xml:space="preserve">Idee van </w:t>
       </w:r>
-      <w:hyperlink r:id="rId52" w:history="1">
+      <w:hyperlink r:id="rId53" w:history="1">
         <w:r>
           <w:rPr>
             <w:rStyle w:val="Hyperlink"/>
@@ -5212,7 +5208,7 @@
       <w:r>
         <w:rPr>
           <w:noProof/>
-          <w:lang w:eastAsia="nl-NL"/>
+          <w:lang w:val="en-US" w:eastAsia="zh-TW"/>
         </w:rPr>
         <w:drawing>
           <wp:anchor distT="0" distB="0" distL="114300" distR="114300" simplePos="0" relativeHeight="251695104" behindDoc="0" locked="0" layoutInCell="1" allowOverlap="1" wp14:anchorId="09AFB790" wp14:editId="3521BCDF">
@@ -5235,67 +5231,6 @@
                 <pic:pic xmlns:pic="http://schemas.openxmlformats.org/drawingml/2006/picture">
                   <pic:nvPicPr>
                     <pic:cNvPr id="0" name="09-vuilniswagen-bouw2.jpg"/>
-                    <pic:cNvPicPr/>
-                  </pic:nvPicPr>
-                  <pic:blipFill>
-                    <a:blip r:embed="rId53" cstate="print">
-                      <a:extLst>
-                        <a:ext uri="{28A0092B-C50C-407E-A947-70E740481C1C}">
-                          <a14:useLocalDpi xmlns:a14="http://schemas.microsoft.com/office/drawing/2010/main" val="0"/>
-                        </a:ext>
-                      </a:extLst>
-                    </a:blip>
-                    <a:stretch>
-                      <a:fillRect/>
-                    </a:stretch>
-                  </pic:blipFill>
-                  <pic:spPr>
-                    <a:xfrm>
-                      <a:off x="0" y="0"/>
-                      <a:ext cx="1351722" cy="1796995"/>
-                    </a:xfrm>
-                    <a:prstGeom prst="rect">
-                      <a:avLst/>
-                    </a:prstGeom>
-                  </pic:spPr>
-                </pic:pic>
-              </a:graphicData>
-            </a:graphic>
-            <wp14:sizeRelH relativeFrom="page">
-              <wp14:pctWidth>0</wp14:pctWidth>
-            </wp14:sizeRelH>
-            <wp14:sizeRelV relativeFrom="page">
-              <wp14:pctHeight>0</wp14:pctHeight>
-            </wp14:sizeRelV>
-          </wp:anchor>
-        </w:drawing>
-      </w:r>
-      <w:r>
-        <w:rPr>
-          <w:noProof/>
-          <w:lang w:eastAsia="nl-NL"/>
-        </w:rPr>
-        <w:drawing>
-          <wp:anchor distT="0" distB="0" distL="114300" distR="114300" simplePos="0" relativeHeight="251694080" behindDoc="0" locked="0" layoutInCell="1" allowOverlap="1" wp14:anchorId="6A577B45" wp14:editId="3920F21D">
-            <wp:simplePos x="0" y="0"/>
-            <wp:positionH relativeFrom="column">
-              <wp:posOffset>4864210</wp:posOffset>
-            </wp:positionH>
-            <wp:positionV relativeFrom="paragraph">
-              <wp:posOffset>-142102</wp:posOffset>
-            </wp:positionV>
-            <wp:extent cx="1351722" cy="1796995"/>
-            <wp:effectExtent l="0" t="0" r="1270" b="0"/>
-            <wp:wrapNone/>
-            <wp:docPr id="53" name="Picture 53"/>
-            <wp:cNvGraphicFramePr>
-              <a:graphicFrameLocks xmlns:a="http://schemas.openxmlformats.org/drawingml/2006/main" noChangeAspect="1"/>
-            </wp:cNvGraphicFramePr>
-            <a:graphic xmlns:a="http://schemas.openxmlformats.org/drawingml/2006/main">
-              <a:graphicData uri="http://schemas.openxmlformats.org/drawingml/2006/picture">
-                <pic:pic xmlns:pic="http://schemas.openxmlformats.org/drawingml/2006/picture">
-                  <pic:nvPicPr>
-                    <pic:cNvPr id="0" name="09-vuilniswagen-bouw1.jpg"/>
                     <pic:cNvPicPr/>
                   </pic:nvPicPr>
                   <pic:blipFill>
@@ -5332,6 +5267,67 @@
         </w:drawing>
       </w:r>
       <w:r>
+        <w:rPr>
+          <w:noProof/>
+          <w:lang w:val="en-US" w:eastAsia="zh-TW"/>
+        </w:rPr>
+        <w:drawing>
+          <wp:anchor distT="0" distB="0" distL="114300" distR="114300" simplePos="0" relativeHeight="251694080" behindDoc="0" locked="0" layoutInCell="1" allowOverlap="1" wp14:anchorId="6A577B45" wp14:editId="3920F21D">
+            <wp:simplePos x="0" y="0"/>
+            <wp:positionH relativeFrom="column">
+              <wp:posOffset>4864210</wp:posOffset>
+            </wp:positionH>
+            <wp:positionV relativeFrom="paragraph">
+              <wp:posOffset>-142102</wp:posOffset>
+            </wp:positionV>
+            <wp:extent cx="1351722" cy="1796995"/>
+            <wp:effectExtent l="0" t="0" r="1270" b="0"/>
+            <wp:wrapNone/>
+            <wp:docPr id="53" name="Picture 53"/>
+            <wp:cNvGraphicFramePr>
+              <a:graphicFrameLocks xmlns:a="http://schemas.openxmlformats.org/drawingml/2006/main" noChangeAspect="1"/>
+            </wp:cNvGraphicFramePr>
+            <a:graphic xmlns:a="http://schemas.openxmlformats.org/drawingml/2006/main">
+              <a:graphicData uri="http://schemas.openxmlformats.org/drawingml/2006/picture">
+                <pic:pic xmlns:pic="http://schemas.openxmlformats.org/drawingml/2006/picture">
+                  <pic:nvPicPr>
+                    <pic:cNvPr id="0" name="09-vuilniswagen-bouw1.jpg"/>
+                    <pic:cNvPicPr/>
+                  </pic:nvPicPr>
+                  <pic:blipFill>
+                    <a:blip r:embed="rId55" cstate="print">
+                      <a:extLst>
+                        <a:ext uri="{28A0092B-C50C-407E-A947-70E740481C1C}">
+                          <a14:useLocalDpi xmlns:a14="http://schemas.microsoft.com/office/drawing/2010/main" val="0"/>
+                        </a:ext>
+                      </a:extLst>
+                    </a:blip>
+                    <a:stretch>
+                      <a:fillRect/>
+                    </a:stretch>
+                  </pic:blipFill>
+                  <pic:spPr>
+                    <a:xfrm>
+                      <a:off x="0" y="0"/>
+                      <a:ext cx="1351722" cy="1796995"/>
+                    </a:xfrm>
+                    <a:prstGeom prst="rect">
+                      <a:avLst/>
+                    </a:prstGeom>
+                  </pic:spPr>
+                </pic:pic>
+              </a:graphicData>
+            </a:graphic>
+            <wp14:sizeRelH relativeFrom="page">
+              <wp14:pctWidth>0</wp14:pctWidth>
+            </wp14:sizeRelH>
+            <wp14:sizeRelV relativeFrom="page">
+              <wp14:pctHeight>0</wp14:pctHeight>
+            </wp14:sizeRelV>
+          </wp:anchor>
+        </w:drawing>
+      </w:r>
+      <w:r>
         <w:t>Opdracht</w:t>
       </w:r>
     </w:p>
@@ -5644,7 +5640,7 @@
       <w:r>
         <w:rPr>
           <w:noProof/>
-          <w:lang w:eastAsia="nl-NL"/>
+          <w:lang w:val="en-US" w:eastAsia="zh-TW"/>
         </w:rPr>
         <w:drawing>
           <wp:inline distT="0" distB="0" distL="0" distR="0" wp14:anchorId="3FF51987" wp14:editId="38E12576">
@@ -5662,7 +5658,7 @@
                     <pic:cNvPicPr/>
                   </pic:nvPicPr>
                   <pic:blipFill>
-                    <a:blip r:embed="rId55">
+                    <a:blip r:embed="rId56">
                       <a:extLst>
                         <a:ext uri="{28A0092B-C50C-407E-A947-70E740481C1C}">
                           <a14:useLocalDpi xmlns:a14="http://schemas.microsoft.com/office/drawing/2010/main" val="0"/>
@@ -5713,7 +5709,7 @@
       <w:r>
         <w:rPr>
           <w:noProof/>
-          <w:lang w:eastAsia="nl-NL"/>
+          <w:lang w:val="en-US" w:eastAsia="zh-TW"/>
         </w:rPr>
         <w:drawing>
           <wp:inline distT="0" distB="0" distL="0" distR="0" wp14:anchorId="3066FC68" wp14:editId="79EDE1C4">
@@ -5731,7 +5727,7 @@
                     <pic:cNvPicPr/>
                   </pic:nvPicPr>
                   <pic:blipFill>
-                    <a:blip r:embed="rId56">
+                    <a:blip r:embed="rId57">
                       <a:extLst>
                         <a:ext uri="{28A0092B-C50C-407E-A947-70E740481C1C}">
                           <a14:useLocalDpi xmlns:a14="http://schemas.microsoft.com/office/drawing/2010/main" val="0"/>
@@ -5770,7 +5766,7 @@
       <w:r>
         <w:rPr>
           <w:noProof/>
-          <w:lang w:eastAsia="nl-NL"/>
+          <w:lang w:val="en-US" w:eastAsia="zh-TW"/>
         </w:rPr>
         <w:drawing>
           <wp:inline distT="0" distB="0" distL="0" distR="0" wp14:anchorId="35FB210D" wp14:editId="7E2FCB82">
@@ -5788,7 +5784,7 @@
                     <pic:cNvPicPr/>
                   </pic:nvPicPr>
                   <pic:blipFill>
-                    <a:blip r:embed="rId57">
+                    <a:blip r:embed="rId58">
                       <a:extLst>
                         <a:ext uri="{28A0092B-C50C-407E-A947-70E740481C1C}">
                           <a14:useLocalDpi xmlns:a14="http://schemas.microsoft.com/office/drawing/2010/main" val="0"/>
@@ -5823,7 +5819,7 @@
         <w:lastRenderedPageBreak/>
         <w:t xml:space="preserve">Demo op </w:t>
       </w:r>
-      <w:hyperlink r:id="rId58" w:history="1">
+      <w:hyperlink r:id="rId59" w:history="1">
         <w:r>
           <w:rPr>
             <w:rStyle w:val="Hyperlink"/>
@@ -5888,7 +5884,7 @@
       <w:r>
         <w:rPr>
           <w:noProof/>
-          <w:lang w:eastAsia="nl-NL"/>
+          <w:lang w:val="en-US" w:eastAsia="zh-TW"/>
         </w:rPr>
         <w:drawing>
           <wp:inline distT="0" distB="0" distL="0" distR="0" wp14:anchorId="0A9F27A0" wp14:editId="16BFE019">
@@ -5906,7 +5902,7 @@
                     <pic:cNvPicPr/>
                   </pic:nvPicPr>
                   <pic:blipFill>
-                    <a:blip r:embed="rId59" cstate="print">
+                    <a:blip r:embed="rId60" cstate="print">
                       <a:extLst>
                         <a:ext uri="{28A0092B-C50C-407E-A947-70E740481C1C}">
                           <a14:useLocalDpi xmlns:a14="http://schemas.microsoft.com/office/drawing/2010/main" val="0"/>
@@ -5938,7 +5934,7 @@
       <w:r>
         <w:rPr>
           <w:noProof/>
-          <w:lang w:eastAsia="nl-NL"/>
+          <w:lang w:val="en-US" w:eastAsia="zh-TW"/>
         </w:rPr>
         <w:drawing>
           <wp:inline distT="0" distB="0" distL="0" distR="0" wp14:anchorId="5A04D0AF" wp14:editId="05C6ACDC">
@@ -5956,7 +5952,7 @@
                     <pic:cNvPicPr/>
                   </pic:nvPicPr>
                   <pic:blipFill>
-                    <a:blip r:embed="rId60" cstate="print">
+                    <a:blip r:embed="rId61" cstate="print">
                       <a:extLst>
                         <a:ext uri="{28A0092B-C50C-407E-A947-70E740481C1C}">
                           <a14:useLocalDpi xmlns:a14="http://schemas.microsoft.com/office/drawing/2010/main" val="0"/>
@@ -5988,7 +5984,7 @@
       <w:r>
         <w:rPr>
           <w:noProof/>
-          <w:lang w:eastAsia="nl-NL"/>
+          <w:lang w:val="en-US" w:eastAsia="zh-TW"/>
         </w:rPr>
         <w:drawing>
           <wp:inline distT="0" distB="0" distL="0" distR="0" wp14:anchorId="31E21AE3" wp14:editId="4A2E3B53">
@@ -6006,7 +6002,7 @@
                     <pic:cNvPicPr/>
                   </pic:nvPicPr>
                   <pic:blipFill>
-                    <a:blip r:embed="rId61" cstate="print">
+                    <a:blip r:embed="rId62" cstate="print">
                       <a:extLst>
                         <a:ext uri="{28A0092B-C50C-407E-A947-70E740481C1C}">
                           <a14:useLocalDpi xmlns:a14="http://schemas.microsoft.com/office/drawing/2010/main" val="0"/>
@@ -6283,7 +6279,7 @@
       <w:r>
         <w:rPr>
           <w:noProof/>
-          <w:lang w:eastAsia="nl-NL"/>
+          <w:lang w:val="en-US" w:eastAsia="zh-TW"/>
         </w:rPr>
         <w:drawing>
           <wp:inline distT="0" distB="0" distL="0" distR="0" wp14:anchorId="6AA6B637" wp14:editId="18A95EBC">
@@ -6301,7 +6297,7 @@
                     <pic:cNvPicPr/>
                   </pic:nvPicPr>
                   <pic:blipFill>
-                    <a:blip r:embed="rId62">
+                    <a:blip r:embed="rId63">
                       <a:extLst>
                         <a:ext uri="{28A0092B-C50C-407E-A947-70E740481C1C}">
                           <a14:useLocalDpi xmlns:a14="http://schemas.microsoft.com/office/drawing/2010/main" val="0"/>
@@ -6336,7 +6332,7 @@
       <w:r>
         <w:rPr>
           <w:noProof/>
-          <w:lang w:eastAsia="nl-NL"/>
+          <w:lang w:val="en-US" w:eastAsia="zh-TW"/>
         </w:rPr>
         <mc:AlternateContent>
           <mc:Choice Requires="wps">
@@ -6479,7 +6475,7 @@
       <w:r>
         <w:rPr>
           <w:noProof/>
-          <w:lang w:eastAsia="nl-NL"/>
+          <w:lang w:val="en-US" w:eastAsia="zh-TW"/>
         </w:rPr>
         <w:drawing>
           <wp:inline distT="0" distB="0" distL="0" distR="0" wp14:anchorId="4060676A" wp14:editId="4D6C149D">
@@ -6497,7 +6493,7 @@
                     <pic:cNvPicPr/>
                   </pic:nvPicPr>
                   <pic:blipFill>
-                    <a:blip r:embed="rId63">
+                    <a:blip r:embed="rId64">
                       <a:extLst>
                         <a:ext uri="{28A0092B-C50C-407E-A947-70E740481C1C}">
                           <a14:useLocalDpi xmlns:a14="http://schemas.microsoft.com/office/drawing/2010/main" val="0"/>
@@ -6540,7 +6536,7 @@
         <w:lastRenderedPageBreak/>
         <w:t xml:space="preserve">Demo op </w:t>
       </w:r>
-      <w:hyperlink r:id="rId64" w:history="1">
+      <w:hyperlink r:id="rId65" w:history="1">
         <w:r>
           <w:rPr>
             <w:rStyle w:val="Hyperlink"/>
@@ -6557,7 +6553,7 @@
       <w:r>
         <w:t xml:space="preserve">Idee van </w:t>
       </w:r>
-      <w:hyperlink r:id="rId65" w:history="1">
+      <w:hyperlink r:id="rId66" w:history="1">
         <w:r>
           <w:rPr>
             <w:rStyle w:val="Hyperlink"/>
@@ -6609,7 +6605,7 @@
       <w:r>
         <w:rPr>
           <w:noProof/>
-          <w:lang w:eastAsia="nl-NL"/>
+          <w:lang w:val="en-US" w:eastAsia="zh-TW"/>
         </w:rPr>
         <w:drawing>
           <wp:anchor distT="0" distB="0" distL="114300" distR="114300" simplePos="0" relativeHeight="251708416" behindDoc="0" locked="0" layoutInCell="1" allowOverlap="1" wp14:anchorId="465FB356" wp14:editId="606FBE16">
@@ -6635,7 +6631,7 @@
                     <pic:cNvPicPr/>
                   </pic:nvPicPr>
                   <pic:blipFill>
-                    <a:blip r:embed="rId66" cstate="print">
+                    <a:blip r:embed="rId67" cstate="print">
                       <a:extLst>
                         <a:ext uri="{28A0092B-C50C-407E-A947-70E740481C1C}">
                           <a14:useLocalDpi xmlns:a14="http://schemas.microsoft.com/office/drawing/2010/main" val="0"/>
@@ -6770,7 +6766,7 @@
       <w:r>
         <w:rPr>
           <w:noProof/>
-          <w:lang w:eastAsia="nl-NL"/>
+          <w:lang w:val="en-US" w:eastAsia="zh-TW"/>
         </w:rPr>
         <w:drawing>
           <wp:inline distT="0" distB="0" distL="0" distR="0" wp14:anchorId="39DC35A6" wp14:editId="5002EB1C">
@@ -6788,7 +6784,7 @@
                     <pic:cNvPicPr/>
                   </pic:nvPicPr>
                   <pic:blipFill>
-                    <a:blip r:embed="rId67">
+                    <a:blip r:embed="rId68">
                       <a:extLst>
                         <a:ext uri="{28A0092B-C50C-407E-A947-70E740481C1C}">
                           <a14:useLocalDpi xmlns:a14="http://schemas.microsoft.com/office/drawing/2010/main" val="0"/>
@@ -6836,7 +6832,7 @@
       <w:r>
         <w:rPr>
           <w:noProof/>
-          <w:lang w:eastAsia="nl-NL"/>
+          <w:lang w:val="en-US" w:eastAsia="zh-TW"/>
         </w:rPr>
         <w:drawing>
           <wp:anchor distT="0" distB="0" distL="114300" distR="114300" simplePos="0" relativeHeight="251709440" behindDoc="0" locked="0" layoutInCell="1" allowOverlap="1" wp14:anchorId="1B0267CB" wp14:editId="46548953">
@@ -6862,7 +6858,7 @@
                     <pic:cNvPicPr/>
                   </pic:nvPicPr>
                   <pic:blipFill>
-                    <a:blip r:embed="rId68">
+                    <a:blip r:embed="rId69">
                       <a:extLst>
                         <a:ext uri="{28A0092B-C50C-407E-A947-70E740481C1C}">
                           <a14:useLocalDpi xmlns:a14="http://schemas.microsoft.com/office/drawing/2010/main" val="0"/>
@@ -6970,7 +6966,7 @@
       <w:r>
         <w:rPr>
           <w:noProof/>
-          <w:lang w:eastAsia="nl-NL"/>
+          <w:lang w:val="en-US" w:eastAsia="zh-TW"/>
         </w:rPr>
         <w:drawing>
           <wp:inline distT="0" distB="0" distL="0" distR="0" wp14:anchorId="3424FFEF" wp14:editId="0A7B31F2">
@@ -6988,7 +6984,7 @@
                     <pic:cNvPicPr/>
                   </pic:nvPicPr>
                   <pic:blipFill>
-                    <a:blip r:embed="rId69" cstate="print">
+                    <a:blip r:embed="rId70" cstate="print">
                       <a:extLst>
                         <a:ext uri="{28A0092B-C50C-407E-A947-70E740481C1C}">
                           <a14:useLocalDpi xmlns:a14="http://schemas.microsoft.com/office/drawing/2010/main" val="0"/>
@@ -7041,7 +7037,7 @@
         <w:lastRenderedPageBreak/>
         <w:t xml:space="preserve">Demo op </w:t>
       </w:r>
-      <w:hyperlink r:id="rId70" w:history="1">
+      <w:hyperlink r:id="rId71" w:history="1">
         <w:r>
           <w:rPr>
             <w:rStyle w:val="Hyperlink"/>
@@ -7112,7 +7108,7 @@
       <w:r>
         <w:rPr>
           <w:noProof/>
-          <w:lang w:eastAsia="nl-NL"/>
+          <w:lang w:val="en-US" w:eastAsia="zh-TW"/>
         </w:rPr>
         <w:drawing>
           <wp:inline distT="0" distB="0" distL="0" distR="0" wp14:anchorId="3337B448" wp14:editId="7B0BFDCD">
@@ -7127,56 +7123,6 @@
                 <pic:pic xmlns:pic="http://schemas.openxmlformats.org/drawingml/2006/picture">
                   <pic:nvPicPr>
                     <pic:cNvPr id="0" name="12-gohome-bouw1.jpg"/>
-                    <pic:cNvPicPr/>
-                  </pic:nvPicPr>
-                  <pic:blipFill>
-                    <a:blip r:embed="rId71" cstate="print">
-                      <a:extLst>
-                        <a:ext uri="{28A0092B-C50C-407E-A947-70E740481C1C}">
-                          <a14:useLocalDpi xmlns:a14="http://schemas.microsoft.com/office/drawing/2010/main" val="0"/>
-                        </a:ext>
-                      </a:extLst>
-                    </a:blip>
-                    <a:stretch>
-                      <a:fillRect/>
-                    </a:stretch>
-                  </pic:blipFill>
-                  <pic:spPr>
-                    <a:xfrm>
-                      <a:off x="0" y="0"/>
-                      <a:ext cx="1823875" cy="1368000"/>
-                    </a:xfrm>
-                    <a:prstGeom prst="rect">
-                      <a:avLst/>
-                    </a:prstGeom>
-                  </pic:spPr>
-                </pic:pic>
-              </a:graphicData>
-            </a:graphic>
-          </wp:inline>
-        </w:drawing>
-      </w:r>
-      <w:r>
-        <w:t xml:space="preserve">    </w:t>
-      </w:r>
-      <w:r>
-        <w:rPr>
-          <w:noProof/>
-          <w:lang w:eastAsia="nl-NL"/>
-        </w:rPr>
-        <w:drawing>
-          <wp:inline distT="0" distB="0" distL="0" distR="0" wp14:anchorId="1614A4E6" wp14:editId="3106D61C">
-            <wp:extent cx="1823875" cy="1368000"/>
-            <wp:effectExtent l="0" t="0" r="5080" b="3810"/>
-            <wp:docPr id="292" name="Picture 292"/>
-            <wp:cNvGraphicFramePr>
-              <a:graphicFrameLocks xmlns:a="http://schemas.openxmlformats.org/drawingml/2006/main" noChangeAspect="1"/>
-            </wp:cNvGraphicFramePr>
-            <a:graphic xmlns:a="http://schemas.openxmlformats.org/drawingml/2006/main">
-              <a:graphicData uri="http://schemas.openxmlformats.org/drawingml/2006/picture">
-                <pic:pic xmlns:pic="http://schemas.openxmlformats.org/drawingml/2006/picture">
-                  <pic:nvPicPr>
-                    <pic:cNvPr id="0" name="12-gohome-bouw2.jpg"/>
                     <pic:cNvPicPr/>
                   </pic:nvPicPr>
                   <pic:blipFill>
@@ -7206,6 +7152,56 @@
           </wp:inline>
         </w:drawing>
       </w:r>
+      <w:r>
+        <w:t xml:space="preserve">    </w:t>
+      </w:r>
+      <w:r>
+        <w:rPr>
+          <w:noProof/>
+          <w:lang w:val="en-US" w:eastAsia="zh-TW"/>
+        </w:rPr>
+        <w:drawing>
+          <wp:inline distT="0" distB="0" distL="0" distR="0" wp14:anchorId="1614A4E6" wp14:editId="3106D61C">
+            <wp:extent cx="1823875" cy="1368000"/>
+            <wp:effectExtent l="0" t="0" r="5080" b="3810"/>
+            <wp:docPr id="292" name="Picture 292"/>
+            <wp:cNvGraphicFramePr>
+              <a:graphicFrameLocks xmlns:a="http://schemas.openxmlformats.org/drawingml/2006/main" noChangeAspect="1"/>
+            </wp:cNvGraphicFramePr>
+            <a:graphic xmlns:a="http://schemas.openxmlformats.org/drawingml/2006/main">
+              <a:graphicData uri="http://schemas.openxmlformats.org/drawingml/2006/picture">
+                <pic:pic xmlns:pic="http://schemas.openxmlformats.org/drawingml/2006/picture">
+                  <pic:nvPicPr>
+                    <pic:cNvPr id="0" name="12-gohome-bouw2.jpg"/>
+                    <pic:cNvPicPr/>
+                  </pic:nvPicPr>
+                  <pic:blipFill>
+                    <a:blip r:embed="rId73" cstate="print">
+                      <a:extLst>
+                        <a:ext uri="{28A0092B-C50C-407E-A947-70E740481C1C}">
+                          <a14:useLocalDpi xmlns:a14="http://schemas.microsoft.com/office/drawing/2010/main" val="0"/>
+                        </a:ext>
+                      </a:extLst>
+                    </a:blip>
+                    <a:stretch>
+                      <a:fillRect/>
+                    </a:stretch>
+                  </pic:blipFill>
+                  <pic:spPr>
+                    <a:xfrm>
+                      <a:off x="0" y="0"/>
+                      <a:ext cx="1823875" cy="1368000"/>
+                    </a:xfrm>
+                    <a:prstGeom prst="rect">
+                      <a:avLst/>
+                    </a:prstGeom>
+                  </pic:spPr>
+                </pic:pic>
+              </a:graphicData>
+            </a:graphic>
+          </wp:inline>
+        </w:drawing>
+      </w:r>
     </w:p>
     <w:p>
       <w:pPr>
@@ -7214,7 +7210,7 @@
       <w:r>
         <w:rPr>
           <w:noProof/>
-          <w:lang w:eastAsia="nl-NL"/>
+          <w:lang w:val="en-US" w:eastAsia="zh-TW"/>
         </w:rPr>
         <mc:AlternateContent>
           <mc:Choice Requires="wps">
@@ -7376,7 +7372,7 @@
       <w:r>
         <w:rPr>
           <w:noProof/>
-          <w:lang w:eastAsia="nl-NL"/>
+          <w:lang w:val="en-US" w:eastAsia="zh-TW"/>
         </w:rPr>
         <mc:AlternateContent>
           <mc:Choice Requires="wps">
@@ -7507,7 +7503,7 @@
       <w:r>
         <w:rPr>
           <w:noProof/>
-          <w:lang w:eastAsia="nl-NL"/>
+          <w:lang w:val="en-US" w:eastAsia="zh-TW"/>
         </w:rPr>
         <w:drawing>
           <wp:anchor distT="0" distB="0" distL="114300" distR="114300" simplePos="0" relativeHeight="251710464" behindDoc="0" locked="0" layoutInCell="1" allowOverlap="1" wp14:anchorId="1DA3987D" wp14:editId="281DAFE1">
@@ -7533,7 +7529,7 @@
                     <pic:cNvPicPr/>
                   </pic:nvPicPr>
                   <pic:blipFill>
-                    <a:blip r:embed="rId73">
+                    <a:blip r:embed="rId74">
                       <a:extLst>
                         <a:ext uri="{28A0092B-C50C-407E-A947-70E740481C1C}">
                           <a14:useLocalDpi xmlns:a14="http://schemas.microsoft.com/office/drawing/2010/main" val="0"/>
@@ -7568,7 +7564,7 @@
       <w:r>
         <w:rPr>
           <w:noProof/>
-          <w:lang w:eastAsia="nl-NL"/>
+          <w:lang w:val="en-US" w:eastAsia="zh-TW"/>
         </w:rPr>
         <w:drawing>
           <wp:inline distT="0" distB="0" distL="0" distR="0" wp14:anchorId="15F1149F" wp14:editId="5CB0CEFC">
@@ -7586,7 +7582,7 @@
                     <pic:cNvPicPr/>
                   </pic:nvPicPr>
                   <pic:blipFill>
-                    <a:blip r:embed="rId74">
+                    <a:blip r:embed="rId75">
                       <a:extLst>
                         <a:ext uri="{28A0092B-C50C-407E-A947-70E740481C1C}">
                           <a14:useLocalDpi xmlns:a14="http://schemas.microsoft.com/office/drawing/2010/main" val="0"/>
@@ -7657,7 +7653,7 @@
       <w:r>
         <w:rPr>
           <w:noProof/>
-          <w:lang w:eastAsia="nl-NL"/>
+          <w:lang w:val="en-US" w:eastAsia="zh-TW"/>
         </w:rPr>
         <w:drawing>
           <wp:inline distT="0" distB="0" distL="0" distR="0" wp14:anchorId="06016E5F" wp14:editId="7FF3D74C">
@@ -7675,7 +7671,7 @@
                     <pic:cNvPicPr/>
                   </pic:nvPicPr>
                   <pic:blipFill>
-                    <a:blip r:embed="rId75">
+                    <a:blip r:embed="rId76">
                       <a:extLst>
                         <a:ext uri="{28A0092B-C50C-407E-A947-70E740481C1C}">
                           <a14:useLocalDpi xmlns:a14="http://schemas.microsoft.com/office/drawing/2010/main" val="0"/>
@@ -7707,7 +7703,7 @@
       <w:r>
         <w:rPr>
           <w:noProof/>
-          <w:lang w:eastAsia="nl-NL"/>
+          <w:lang w:val="en-US" w:eastAsia="zh-TW"/>
         </w:rPr>
         <w:drawing>
           <wp:inline distT="0" distB="0" distL="0" distR="0" wp14:anchorId="489785EE" wp14:editId="77F9D718">
@@ -7725,7 +7721,7 @@
                     <pic:cNvPicPr/>
                   </pic:nvPicPr>
                   <pic:blipFill>
-                    <a:blip r:embed="rId76">
+                    <a:blip r:embed="rId77">
                       <a:extLst>
                         <a:ext uri="{28A0092B-C50C-407E-A947-70E740481C1C}">
                           <a14:useLocalDpi xmlns:a14="http://schemas.microsoft.com/office/drawing/2010/main" val="0"/>
@@ -7759,7 +7755,7 @@
       <w:r>
         <w:rPr>
           <w:noProof/>
-          <w:lang w:eastAsia="nl-NL"/>
+          <w:lang w:val="en-US" w:eastAsia="zh-TW"/>
         </w:rPr>
         <w:drawing>
           <wp:anchor distT="0" distB="0" distL="114300" distR="114300" simplePos="0" relativeHeight="251713536" behindDoc="0" locked="0" layoutInCell="1" allowOverlap="1" wp14:anchorId="46BDB98A" wp14:editId="7783CCDB">
@@ -7785,7 +7781,7 @@
                     <pic:cNvPicPr/>
                   </pic:nvPicPr>
                   <pic:blipFill>
-                    <a:blip r:embed="rId77">
+                    <a:blip r:embed="rId78">
                       <a:extLst>
                         <a:ext uri="{28A0092B-C50C-407E-A947-70E740481C1C}">
                           <a14:useLocalDpi xmlns:a14="http://schemas.microsoft.com/office/drawing/2010/main" val="0"/>
@@ -7904,7 +7900,7 @@
         <w:lastRenderedPageBreak/>
         <w:t xml:space="preserve">Demo op </w:t>
       </w:r>
-      <w:hyperlink r:id="rId78" w:history="1">
+      <w:hyperlink r:id="rId79" w:history="1">
         <w:r>
           <w:rPr>
             <w:rStyle w:val="Hyperlink"/>
@@ -7944,7 +7940,7 @@
       <w:r>
         <w:rPr>
           <w:noProof/>
-          <w:lang w:eastAsia="nl-NL"/>
+          <w:lang w:val="en-US" w:eastAsia="zh-TW"/>
         </w:rPr>
         <w:drawing>
           <wp:anchor distT="0" distB="0" distL="114300" distR="114300" simplePos="0" relativeHeight="251718656" behindDoc="0" locked="0" layoutInCell="1" allowOverlap="1" wp14:anchorId="1656D2B7" wp14:editId="1BDE725A">
@@ -7970,7 +7966,7 @@
                     <pic:cNvPicPr/>
                   </pic:nvPicPr>
                   <pic:blipFill>
-                    <a:blip r:embed="rId79" cstate="print">
+                    <a:blip r:embed="rId80" cstate="print">
                       <a:extLst>
                         <a:ext uri="{28A0092B-C50C-407E-A947-70E740481C1C}">
                           <a14:useLocalDpi xmlns:a14="http://schemas.microsoft.com/office/drawing/2010/main" val="0"/>
@@ -8068,7 +8064,7 @@
       <w:r>
         <w:rPr>
           <w:noProof/>
-          <w:lang w:eastAsia="nl-NL"/>
+          <w:lang w:val="en-US" w:eastAsia="zh-TW"/>
         </w:rPr>
         <w:drawing>
           <wp:inline distT="0" distB="0" distL="0" distR="0" wp14:anchorId="3FD59F31" wp14:editId="0148F2FF">
@@ -8086,7 +8082,7 @@
                     <pic:cNvPicPr/>
                   </pic:nvPicPr>
                   <pic:blipFill>
-                    <a:blip r:embed="rId80">
+                    <a:blip r:embed="rId81">
                       <a:extLst>
                         <a:ext uri="{28A0092B-C50C-407E-A947-70E740481C1C}">
                           <a14:useLocalDpi xmlns:a14="http://schemas.microsoft.com/office/drawing/2010/main" val="0"/>
@@ -8162,7 +8158,7 @@
       <w:r>
         <w:rPr>
           <w:noProof/>
-          <w:lang w:eastAsia="nl-NL"/>
+          <w:lang w:val="en-US" w:eastAsia="zh-TW"/>
         </w:rPr>
         <w:drawing>
           <wp:inline distT="0" distB="0" distL="0" distR="0" wp14:anchorId="669ECC18" wp14:editId="75089C0B">
@@ -8180,7 +8176,7 @@
                     <pic:cNvPicPr/>
                   </pic:nvPicPr>
                   <pic:blipFill>
-                    <a:blip r:embed="rId81">
+                    <a:blip r:embed="rId82">
                       <a:extLst>
                         <a:ext uri="{28A0092B-C50C-407E-A947-70E740481C1C}">
                           <a14:useLocalDpi xmlns:a14="http://schemas.microsoft.com/office/drawing/2010/main" val="0"/>
@@ -8407,7 +8403,7 @@
       <w:r>
         <w:rPr>
           <w:noProof/>
-          <w:lang w:eastAsia="nl-NL"/>
+          <w:lang w:val="en-US" w:eastAsia="zh-TW"/>
         </w:rPr>
         <mc:AlternateContent>
           <mc:Choice Requires="wps">
@@ -8552,7 +8548,7 @@
       <w:r>
         <w:rPr>
           <w:noProof/>
-          <w:lang w:eastAsia="nl-NL"/>
+          <w:lang w:val="en-US" w:eastAsia="zh-TW"/>
         </w:rPr>
         <w:drawing>
           <wp:inline distT="0" distB="0" distL="0" distR="0" wp14:anchorId="3F8F2919" wp14:editId="72287CCB">
@@ -8570,7 +8566,7 @@
                     <pic:cNvPicPr/>
                   </pic:nvPicPr>
                   <pic:blipFill>
-                    <a:blip r:embed="rId82">
+                    <a:blip r:embed="rId83">
                       <a:extLst>
                         <a:ext uri="{28A0092B-C50C-407E-A947-70E740481C1C}">
                           <a14:useLocalDpi xmlns:a14="http://schemas.microsoft.com/office/drawing/2010/main" val="0"/>
@@ -8605,7 +8601,7 @@
         <w:lastRenderedPageBreak/>
         <w:t xml:space="preserve">Demo op </w:t>
       </w:r>
-      <w:hyperlink r:id="rId83" w:history="1">
+      <w:hyperlink r:id="rId84" w:history="1">
         <w:r>
           <w:rPr>
             <w:rStyle w:val="Hyperlink"/>
@@ -8624,13 +8620,13 @@
       <w:pPr>
         <w:pStyle w:val="Kop1"/>
         <w:rPr>
-          <w:lang w:val="en-US" w:eastAsia="nl-NL"/>
+          <w:lang w:eastAsia="nl-NL"/>
         </w:rPr>
       </w:pPr>
       <w:r>
         <w:rPr>
           <w:noProof/>
-          <w:lang w:eastAsia="nl-NL"/>
+          <w:lang w:val="en-US" w:eastAsia="zh-TW"/>
         </w:rPr>
         <w:drawing>
           <wp:anchor distT="0" distB="0" distL="114300" distR="114300" simplePos="0" relativeHeight="251723776" behindDoc="0" locked="0" layoutInCell="1" allowOverlap="1" wp14:anchorId="16487A59" wp14:editId="758A72E2">
@@ -8656,7 +8652,7 @@
                     <pic:cNvPicPr/>
                   </pic:nvPicPr>
                   <pic:blipFill>
-                    <a:blip r:embed="rId84" cstate="print">
+                    <a:blip r:embed="rId85" cstate="print">
                       <a:extLst>
                         <a:ext uri="{28A0092B-C50C-407E-A947-70E740481C1C}">
                           <a14:useLocalDpi xmlns:a14="http://schemas.microsoft.com/office/drawing/2010/main" val="0"/>
@@ -8690,25 +8686,22 @@
       </w:r>
       <w:r>
         <w:rPr>
-          <w:lang w:val="en-US" w:eastAsia="nl-NL"/>
+          <w:lang w:eastAsia="nl-NL"/>
         </w:rPr>
         <w:t>14</w:t>
       </w:r>
       <w:r>
-        <w:rPr>
-          <w:lang w:val="en-US"/>
-        </w:rPr>
         <w:t xml:space="preserve"> </w:t>
       </w:r>
       <w:r>
         <w:rPr>
-          <w:lang w:val="en-US" w:eastAsia="nl-NL"/>
+          <w:lang w:eastAsia="nl-NL"/>
         </w:rPr>
         <w:t>Adaptive Cruise Control</w:t>
       </w:r>
       <w:r>
         <w:rPr>
-          <w:lang w:val="en-US" w:eastAsia="nl-NL"/>
+          <w:lang w:eastAsia="nl-NL"/>
         </w:rPr>
         <w:tab/>
       </w:r>
@@ -8717,7 +8710,7 @@
       </w:r>
       <w:r>
         <w:rPr>
-          <w:lang w:val="en-US" w:eastAsia="nl-NL"/>
+          <w:lang w:eastAsia="nl-NL"/>
         </w:rPr>
         <w:t>taken</w:t>
       </w:r>
@@ -8779,7 +8772,7 @@
       <w:r>
         <w:rPr>
           <w:noProof/>
-          <w:lang w:eastAsia="nl-NL"/>
+          <w:lang w:val="en-US" w:eastAsia="zh-TW"/>
         </w:rPr>
         <mc:AlternateContent>
           <mc:Choice Requires="wps">
@@ -8986,7 +8979,7 @@
       <w:r>
         <w:rPr>
           <w:noProof/>
-          <w:lang w:eastAsia="nl-NL"/>
+          <w:lang w:val="en-US" w:eastAsia="zh-TW"/>
         </w:rPr>
         <w:drawing>
           <wp:anchor distT="0" distB="0" distL="114300" distR="114300" simplePos="0" relativeHeight="251729920" behindDoc="0" locked="0" layoutInCell="1" allowOverlap="1" wp14:anchorId="7F357A8A" wp14:editId="41AAEC2E">
@@ -9012,7 +9005,7 @@
                     <pic:cNvPicPr/>
                   </pic:nvPicPr>
                   <pic:blipFill>
-                    <a:blip r:embed="rId73">
+                    <a:blip r:embed="rId74">
                       <a:extLst>
                         <a:ext uri="{28A0092B-C50C-407E-A947-70E740481C1C}">
                           <a14:useLocalDpi xmlns:a14="http://schemas.microsoft.com/office/drawing/2010/main" val="0"/>
@@ -9055,7 +9048,7 @@
       <w:r>
         <w:rPr>
           <w:noProof/>
-          <w:lang w:eastAsia="nl-NL"/>
+          <w:lang w:val="en-US" w:eastAsia="zh-TW"/>
         </w:rPr>
         <mc:AlternateContent>
           <mc:Choice Requires="wps">
@@ -9186,7 +9179,7 @@
       <w:r>
         <w:rPr>
           <w:noProof/>
-          <w:lang w:eastAsia="nl-NL"/>
+          <w:lang w:val="en-US" w:eastAsia="zh-TW"/>
         </w:rPr>
         <mc:AlternateContent>
           <mc:Choice Requires="wps">
@@ -9317,7 +9310,7 @@
       <w:r>
         <w:rPr>
           <w:noProof/>
-          <w:lang w:eastAsia="nl-NL"/>
+          <w:lang w:val="en-US" w:eastAsia="zh-TW"/>
         </w:rPr>
         <w:drawing>
           <wp:inline distT="0" distB="0" distL="0" distR="0" wp14:anchorId="7B7A9500" wp14:editId="28B323AD">
@@ -9335,7 +9328,7 @@
                     <pic:cNvPicPr/>
                   </pic:nvPicPr>
                   <pic:blipFill>
-                    <a:blip r:embed="rId85">
+                    <a:blip r:embed="rId86">
                       <a:extLst>
                         <a:ext uri="{28A0092B-C50C-407E-A947-70E740481C1C}">
                           <a14:useLocalDpi xmlns:a14="http://schemas.microsoft.com/office/drawing/2010/main" val="0"/>
@@ -9380,7 +9373,7 @@
       <w:r>
         <w:rPr>
           <w:noProof/>
-          <w:lang w:eastAsia="nl-NL"/>
+          <w:lang w:val="en-US" w:eastAsia="zh-TW"/>
         </w:rPr>
         <mc:AlternateContent>
           <mc:Choice Requires="wps">
@@ -9495,6 +9488,10 @@
           </mc:Choice>
           <mc:Fallback>
             <w:pict>
+              <v:shapetype id="_x0000_t202" coordsize="21600,21600" o:spt="202" path="m,l,21600r21600,l21600,xe">
+                <v:stroke joinstyle="miter"/>
+                <v:path gradientshapeok="t" o:connecttype="rect"/>
+              </v:shapetype>
               <v:shape id="_x0000_s1036" type="#_x0000_t202" style="position:absolute;margin-left:288.45pt;margin-top:35.25pt;width:198.95pt;height:30.7pt;z-index:251732992;visibility:visible;mso-wrap-style:square;mso-width-percent:0;mso-height-percent:0;mso-wrap-distance-left:9pt;mso-wrap-distance-top:0;mso-wrap-distance-right:9pt;mso-wrap-distance-bottom:0;mso-position-horizontal:absolute;mso-position-horizontal-relative:text;mso-position-vertical:absolute;mso-position-vertical-relative:text;mso-width-percent:0;mso-height-percent:0;mso-width-relative:margin;mso-height-relative:margin;v-text-anchor:top" o:gfxdata="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" fillcolor="#fbd4b4 [1305]">
                 <v:shadow on="t" color="black" opacity="26214f" origin="-.5,-.5" offset=".74836mm,.74836mm"/>
                 <v:textbox inset="1mm,1mm,1mm,1mm">
@@ -9567,31 +9564,142 @@
     </w:p>
     <w:p>
       <w:r>
+        <w:rPr>
+          <w:noProof/>
+          <w:lang w:val="en-US" w:eastAsia="zh-TW"/>
+        </w:rPr>
+        <mc:AlternateContent>
+          <mc:Choice Requires="wps">
+            <w:drawing>
+              <wp:anchor distT="0" distB="0" distL="114300" distR="114300" simplePos="0" relativeHeight="251746304" behindDoc="0" locked="0" layoutInCell="1" allowOverlap="1" wp14:anchorId="39972E41" wp14:editId="77D647C1">
+                <wp:simplePos x="0" y="0"/>
+                <wp:positionH relativeFrom="column">
+                  <wp:posOffset>3661686</wp:posOffset>
+                </wp:positionH>
+                <wp:positionV relativeFrom="paragraph">
+                  <wp:posOffset>698500</wp:posOffset>
+                </wp:positionV>
+                <wp:extent cx="2526942" cy="389614"/>
+                <wp:effectExtent l="38100" t="38100" r="121285" b="106045"/>
+                <wp:wrapNone/>
+                <wp:docPr id="61" name="Text Box 2"/>
+                <wp:cNvGraphicFramePr>
+                  <a:graphicFrameLocks xmlns:a="http://schemas.openxmlformats.org/drawingml/2006/main"/>
+                </wp:cNvGraphicFramePr>
+                <a:graphic xmlns:a="http://schemas.openxmlformats.org/drawingml/2006/main">
+                  <a:graphicData uri="http://schemas.microsoft.com/office/word/2010/wordprocessingShape">
+                    <wps:wsp>
+                      <wps:cNvSpPr txBox="1">
+                        <a:spLocks noChangeArrowheads="1"/>
+                      </wps:cNvSpPr>
+                      <wps:spPr bwMode="auto">
+                        <a:xfrm>
+                          <a:off x="0" y="0"/>
+                          <a:ext cx="2526942" cy="389614"/>
+                        </a:xfrm>
+                        <a:prstGeom prst="rect">
+                          <a:avLst/>
+                        </a:prstGeom>
+                        <a:solidFill>
+                          <a:schemeClr val="accent6">
+                            <a:lumMod val="40000"/>
+                            <a:lumOff val="60000"/>
+                          </a:schemeClr>
+                        </a:solidFill>
+                        <a:ln w="9525">
+                          <a:solidFill>
+                            <a:srgbClr val="000000"/>
+                          </a:solidFill>
+                          <a:miter lim="800000"/>
+                          <a:headEnd/>
+                          <a:tailEnd/>
+                        </a:ln>
+                        <a:effectLst>
+                          <a:outerShdw blurRad="50800" dist="38100" dir="2700000" algn="tl" rotWithShape="0">
+                            <a:prstClr val="black">
+                              <a:alpha val="40000"/>
+                            </a:prstClr>
+                          </a:outerShdw>
+                        </a:effectLst>
+                      </wps:spPr>
+                      <wps:txbx>
+                        <w:txbxContent>
+                          <w:p>
+                            <w:pPr>
+                              <w:rPr>
+                                <w:sz w:val="18"/>
+                              </w:rPr>
+                            </w:pPr>
+                            <w:r>
+                              <w:rPr>
+                                <w:b/>
+                                <w:sz w:val="18"/>
+                              </w:rPr>
+                              <w:t>Pro Tip</w:t>
+                            </w:r>
+                            <w:r>
+                              <w:rPr>
+                                <w:sz w:val="18"/>
+                              </w:rPr>
+                              <w:t>: Om de afstand om te zetten in een snelheid gebruik je óf een formule, of meerder schakelopties.</w:t>
+                            </w:r>
+                          </w:p>
+                        </w:txbxContent>
+                      </wps:txbx>
+                      <wps:bodyPr rot="0" vert="horz" wrap="square" lIns="36000" tIns="36000" rIns="36000" bIns="36000" anchor="t" anchorCtr="0">
+                        <a:noAutofit/>
+                      </wps:bodyPr>
+                    </wps:wsp>
+                  </a:graphicData>
+                </a:graphic>
+                <wp14:sizeRelH relativeFrom="margin">
+                  <wp14:pctWidth>0</wp14:pctWidth>
+                </wp14:sizeRelH>
+                <wp14:sizeRelV relativeFrom="margin">
+                  <wp14:pctHeight>0</wp14:pctHeight>
+                </wp14:sizeRelV>
+              </wp:anchor>
+            </w:drawing>
+          </mc:Choice>
+          <mc:Fallback>
+            <w:pict>
+              <v:shape id="_x0000_s1037" type="#_x0000_t202" style="position:absolute;margin-left:288.3pt;margin-top:55pt;width:198.95pt;height:30.7pt;z-index:251746304;visibility:visible;mso-wrap-style:square;mso-width-percent:0;mso-height-percent:0;mso-wrap-distance-left:9pt;mso-wrap-distance-top:0;mso-wrap-distance-right:9pt;mso-wrap-distance-bottom:0;mso-position-horizontal:absolute;mso-position-horizontal-relative:text;mso-position-vertical:absolute;mso-position-vertical-relative:text;mso-width-percent:0;mso-height-percent:0;mso-width-relative:margin;mso-height-relative:margin;v-text-anchor:top" o:gfxdata="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" fillcolor="#fbd4b4 [1305]">
+                <v:shadow on="t" color="black" opacity="26214f" origin="-.5,-.5" offset=".74836mm,.74836mm"/>
+                <v:textbox inset="1mm,1mm,1mm,1mm">
+                  <w:txbxContent>
+                    <w:p>
+                      <w:pPr>
+                        <w:rPr>
+                          <w:sz w:val="18"/>
+                        </w:rPr>
+                      </w:pPr>
+                      <w:r>
+                        <w:rPr>
+                          <w:b/>
+                          <w:sz w:val="18"/>
+                        </w:rPr>
+                        <w:t>Pro Tip</w:t>
+                      </w:r>
+                      <w:r>
+                        <w:rPr>
+                          <w:sz w:val="18"/>
+                        </w:rPr>
+                        <w:t>: Om de afstand om te zetten in een snelheid gebruik je óf een formule, of meerder schakelopties.</w:t>
+                      </w:r>
+                    </w:p>
+                  </w:txbxContent>
+                </v:textbox>
+              </v:shape>
+            </w:pict>
+          </mc:Fallback>
+        </mc:AlternateContent>
+      </w:r>
+      <w:r>
         <w:t>De ultrasone sensor</w:t>
       </w:r>
       <w:r>
-        <w:t xml:space="preserve"> geeft een uitlezing van 0 tot 255 cm. Hierboven gebruiken we deze afstand om de snelheid van de motoren in te stellen. Dat is niet helemaal netjes: de grootste sneldheid is niet 255 maar 100. Er moet dus een formule tussen: </w:t>
-      </w:r>
-      <w:r>
-        <w:rPr>
-          <w:i/>
-        </w:rPr>
-        <w:t>snelheid</w:t>
-      </w:r>
-      <w:r>
-        <w:t xml:space="preserve"> = </w:t>
-      </w:r>
-      <w:r>
-        <w:rPr>
-          <w:i/>
-        </w:rPr>
-        <w:t>afstand</w:t>
-      </w:r>
-      <w:r>
-        <w:t xml:space="preserve"> × 100/255. </w:t>
-      </w:r>
-    </w:p>
-    <w:p>
+        <w:t xml:space="preserve"> geeft een uitlezing van 0 tot 255 cm. Hierboven gebruiken we deze afstand om de snelheid van de motoren in te stellen. Dat is niet helemaal netjes: de grootste sneldheid is niet 255 maar 100. </w:t>
+      </w:r>
       <w:r>
         <w:t>Nog een probleem: a</w:t>
       </w:r>
@@ -9599,7 +9707,7 @@
         <w:t xml:space="preserve">ls de afstand klein is dan wordt de ingestelde snelheid </w:t>
       </w:r>
       <w:r>
-        <w:t>zo</w:t>
+        <w:t>zó</w:t>
       </w:r>
       <w:r>
         <w:t xml:space="preserve"> klein (~15) da</w:t>
@@ -9614,25 +9722,7 @@
         <w:t xml:space="preserve"> draaien</w:t>
       </w:r>
       <w:r>
-        <w:t xml:space="preserve">. Nog beter is dus </w:t>
-      </w:r>
-      <w:r>
-        <w:rPr>
-          <w:i/>
-        </w:rPr>
-        <w:t>snelheid</w:t>
-      </w:r>
-      <w:r>
-        <w:t xml:space="preserve"> = </w:t>
-      </w:r>
-      <w:r>
-        <w:rPr>
-          <w:i/>
-        </w:rPr>
-        <w:t>afstand</w:t>
-      </w:r>
-      <w:r>
-        <w:t xml:space="preserve"> × 85/255 + 15.</w:t>
+        <w:t>; de auto staat stil.</w:t>
       </w:r>
     </w:p>
     <w:p>
@@ -9645,7 +9735,7 @@
       <w:r>
         <w:rPr>
           <w:noProof/>
-          <w:lang w:eastAsia="nl-NL"/>
+          <w:lang w:val="en-US" w:eastAsia="zh-TW"/>
         </w:rPr>
         <w:lastRenderedPageBreak/>
         <w:drawing>
@@ -9672,7 +9762,7 @@
                     <pic:cNvPicPr/>
                   </pic:nvPicPr>
                   <pic:blipFill>
-                    <a:blip r:embed="rId86" cstate="print">
+                    <a:blip r:embed="rId87" cstate="print">
                       <a:extLst>
                         <a:ext uri="{28A0092B-C50C-407E-A947-70E740481C1C}">
                           <a14:useLocalDpi xmlns:a14="http://schemas.microsoft.com/office/drawing/2010/main" val="0"/>
@@ -9789,7 +9879,131 @@
       <w:r>
         <w:rPr>
           <w:noProof/>
-          <w:lang w:eastAsia="nl-NL"/>
+          <w:lang w:val="en-US" w:eastAsia="zh-TW"/>
+        </w:rPr>
+        <mc:AlternateContent>
+          <mc:Choice Requires="wps">
+            <w:drawing>
+              <wp:anchor distT="0" distB="0" distL="114300" distR="114300" simplePos="0" relativeHeight="251748352" behindDoc="0" locked="0" layoutInCell="1" allowOverlap="1" wp14:anchorId="344E4EBD" wp14:editId="3B2F67D3">
+                <wp:simplePos x="0" y="0"/>
+                <wp:positionH relativeFrom="column">
+                  <wp:posOffset>-622190</wp:posOffset>
+                </wp:positionH>
+                <wp:positionV relativeFrom="paragraph">
+                  <wp:posOffset>125012</wp:posOffset>
+                </wp:positionV>
+                <wp:extent cx="516835" cy="1407381"/>
+                <wp:effectExtent l="38100" t="38100" r="112395" b="116840"/>
+                <wp:wrapNone/>
+                <wp:docPr id="316" name="Text Box 2"/>
+                <wp:cNvGraphicFramePr>
+                  <a:graphicFrameLocks xmlns:a="http://schemas.openxmlformats.org/drawingml/2006/main"/>
+                </wp:cNvGraphicFramePr>
+                <a:graphic xmlns:a="http://schemas.openxmlformats.org/drawingml/2006/main">
+                  <a:graphicData uri="http://schemas.microsoft.com/office/word/2010/wordprocessingShape">
+                    <wps:wsp>
+                      <wps:cNvSpPr txBox="1">
+                        <a:spLocks noChangeArrowheads="1"/>
+                      </wps:cNvSpPr>
+                      <wps:spPr bwMode="auto">
+                        <a:xfrm>
+                          <a:off x="0" y="0"/>
+                          <a:ext cx="516835" cy="1407381"/>
+                        </a:xfrm>
+                        <a:prstGeom prst="rect">
+                          <a:avLst/>
+                        </a:prstGeom>
+                        <a:solidFill>
+                          <a:srgbClr val="FF0000"/>
+                        </a:solidFill>
+                        <a:ln w="9525">
+                          <a:solidFill>
+                            <a:srgbClr val="000000"/>
+                          </a:solidFill>
+                          <a:miter lim="800000"/>
+                          <a:headEnd/>
+                          <a:tailEnd/>
+                        </a:ln>
+                        <a:effectLst>
+                          <a:outerShdw blurRad="50800" dist="38100" dir="2700000" algn="tl" rotWithShape="0">
+                            <a:prstClr val="black">
+                              <a:alpha val="40000"/>
+                            </a:prstClr>
+                          </a:outerShdw>
+                        </a:effectLst>
+                      </wps:spPr>
+                      <wps:txbx>
+                        <w:txbxContent>
+                          <w:p>
+                            <w:pPr>
+                              <w:spacing w:after="60"/>
+                              <w:rPr>
+                                <w:b/>
+                                <w:color w:val="FFFFFF" w:themeColor="background1"/>
+                                <w:sz w:val="16"/>
+                              </w:rPr>
+                            </w:pPr>
+                            <w:r>
+                              <w:rPr>
+                                <w:b/>
+                                <w:color w:val="FFFFFF" w:themeColor="background1"/>
+                                <w:sz w:val="16"/>
+                              </w:rPr>
+                              <w:t>Fix: Voeg ‘spatie’ toe op positie nul, laat die ‘stil’ zijn, en maak die default.</w:t>
+                            </w:r>
+                          </w:p>
+                        </w:txbxContent>
+                      </wps:txbx>
+                      <wps:bodyPr rot="0" vert="horz" wrap="square" lIns="36000" tIns="36000" rIns="36000" bIns="36000" anchor="t" anchorCtr="0">
+                        <a:noAutofit/>
+                      </wps:bodyPr>
+                    </wps:wsp>
+                  </a:graphicData>
+                </a:graphic>
+                <wp14:sizeRelH relativeFrom="margin">
+                  <wp14:pctWidth>0</wp14:pctWidth>
+                </wp14:sizeRelH>
+                <wp14:sizeRelV relativeFrom="margin">
+                  <wp14:pctHeight>0</wp14:pctHeight>
+                </wp14:sizeRelV>
+              </wp:anchor>
+            </w:drawing>
+          </mc:Choice>
+          <mc:Fallback>
+            <w:pict>
+              <v:shape id="_x0000_s1038" type="#_x0000_t202" style="position:absolute;margin-left:-49pt;margin-top:9.85pt;width:40.7pt;height:110.8pt;z-index:251748352;visibility:visible;mso-wrap-style:square;mso-width-percent:0;mso-height-percent:0;mso-wrap-distance-left:9pt;mso-wrap-distance-top:0;mso-wrap-distance-right:9pt;mso-wrap-distance-bottom:0;mso-position-horizontal:absolute;mso-position-horizontal-relative:text;mso-position-vertical:absolute;mso-position-vertical-relative:text;mso-width-percent:0;mso-height-percent:0;mso-width-relative:margin;mso-height-relative:margin;v-text-anchor:top" o:gfxdata="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" fillcolor="red">
+                <v:shadow on="t" color="black" opacity="26214f" origin="-.5,-.5" offset=".74836mm,.74836mm"/>
+                <v:textbox inset="1mm,1mm,1mm,1mm">
+                  <w:txbxContent>
+                    <w:p>
+                      <w:pPr>
+                        <w:spacing w:after="60"/>
+                        <w:rPr>
+                          <w:b/>
+                          <w:color w:val="FFFFFF" w:themeColor="background1"/>
+                          <w:sz w:val="16"/>
+                        </w:rPr>
+                      </w:pPr>
+                      <w:r>
+                        <w:rPr>
+                          <w:b/>
+                          <w:color w:val="FFFFFF" w:themeColor="background1"/>
+                          <w:sz w:val="16"/>
+                        </w:rPr>
+                        <w:t>Fix: Voeg ‘spatie’ toe op positie nul, laat die ‘stil’ zijn, en maak die default.</w:t>
+                      </w:r>
+                    </w:p>
+                  </w:txbxContent>
+                </v:textbox>
+              </v:shape>
+            </w:pict>
+          </mc:Fallback>
+        </mc:AlternateContent>
+      </w:r>
+      <w:r>
+        <w:rPr>
+          <w:noProof/>
+          <w:lang w:val="en-US" w:eastAsia="zh-TW"/>
         </w:rPr>
         <mc:AlternateContent>
           <mc:Choice Requires="wps">
@@ -10111,7 +10325,31 @@
         <w:rPr>
           <w:lang w:eastAsia="nl-NL"/>
         </w:rPr>
-        <w:t>De kern van het programma zie je hieronder. Het reset eerst de rotatie sensor (“kilometer teller op 0”) en gaat dan een oneindige lus in. In de lus meten we steeds de hoek, delen dat door 17 en spelen dan het juiste geluids fragment af.</w:t>
+        <w:t>De kern van het programma zie je hieronder. Het reset eerst de rotatie sensor (“kilometer teller op 0”) en gaat dan een o</w:t>
+      </w:r>
+      <w:r>
+        <w:rPr>
+          <w:lang w:eastAsia="nl-NL"/>
+        </w:rPr>
+        <w:t>neindige lus in. In de lus lezen</w:t>
+      </w:r>
+      <w:r>
+        <w:rPr>
+          <w:lang w:eastAsia="nl-NL"/>
+        </w:rPr>
+        <w:t xml:space="preserve"> we steeds de hoek</w:t>
+      </w:r>
+      <w:r>
+        <w:rPr>
+          <w:lang w:eastAsia="nl-NL"/>
+        </w:rPr>
+        <w:t xml:space="preserve"> van de rotatie sensor, delen die</w:t>
+      </w:r>
+      <w:r>
+        <w:rPr>
+          <w:lang w:eastAsia="nl-NL"/>
+        </w:rPr>
+        <w:t xml:space="preserve"> door 17 en spelen dan het juiste geluids fragment af.</w:t>
       </w:r>
     </w:p>
     <w:p>
@@ -10123,7 +10361,7 @@
       <w:r>
         <w:rPr>
           <w:noProof/>
-          <w:lang w:eastAsia="nl-NL"/>
+          <w:lang w:val="en-US" w:eastAsia="zh-TW"/>
         </w:rPr>
         <w:drawing>
           <wp:inline distT="0" distB="0" distL="0" distR="0">
@@ -10141,7 +10379,7 @@
                     <pic:cNvPicPr/>
                   </pic:nvPicPr>
                   <pic:blipFill>
-                    <a:blip r:embed="rId87">
+                    <a:blip r:embed="rId88">
                       <a:extLst>
                         <a:ext uri="{28A0092B-C50C-407E-A947-70E740481C1C}">
                           <a14:useLocalDpi xmlns:a14="http://schemas.microsoft.com/office/drawing/2010/main" val="0"/>
@@ -10178,7 +10416,7 @@
       <w:r>
         <w:rPr>
           <w:noProof/>
-          <w:lang w:eastAsia="nl-NL"/>
+          <w:lang w:val="en-US" w:eastAsia="zh-TW"/>
         </w:rPr>
         <mc:AlternateContent>
           <mc:Choice Requires="wps">
@@ -10392,7 +10630,43 @@
         <w:rPr>
           <w:lang w:eastAsia="nl-NL"/>
         </w:rPr>
-        <w:t>Uit de deling komt dan een getal van 0 tot en met 5. We halen dat door een schakeloptie die bij 0 “één” leest en bij 1 “twee “ leest, en zo voorts.</w:t>
+        <w:t xml:space="preserve">Uit de deling komt dan een getal van 0 tot en met 5. We halen dat door een schakeloptie die bij 0 “één” </w:t>
+      </w:r>
+      <w:r>
+        <w:rPr>
+          <w:lang w:eastAsia="nl-NL"/>
+        </w:rPr>
+        <w:t>voorleest,</w:t>
+      </w:r>
+      <w:r>
+        <w:rPr>
+          <w:lang w:eastAsia="nl-NL"/>
+        </w:rPr>
+        <w:t xml:space="preserve"> bij 1 “twee</w:t>
+      </w:r>
+      <w:r>
+        <w:rPr>
+          <w:lang w:eastAsia="nl-NL"/>
+        </w:rPr>
+        <w:t>”</w:t>
+      </w:r>
+      <w:r>
+        <w:rPr>
+          <w:lang w:eastAsia="nl-NL"/>
+        </w:rPr>
+        <w:t xml:space="preserve"> </w:t>
+      </w:r>
+      <w:r>
+        <w:rPr>
+          <w:lang w:eastAsia="nl-NL"/>
+        </w:rPr>
+        <w:t>voor</w:t>
+      </w:r>
+      <w:r>
+        <w:rPr>
+          <w:lang w:eastAsia="nl-NL"/>
+        </w:rPr>
+        <w:t>leest, en zo voorts.</w:t>
       </w:r>
     </w:p>
     <w:p>
@@ -10404,7 +10678,7 @@
       <w:r>
         <w:rPr>
           <w:noProof/>
-          <w:lang w:eastAsia="nl-NL"/>
+          <w:lang w:val="en-US" w:eastAsia="zh-TW"/>
         </w:rPr>
         <w:drawing>
           <wp:inline distT="0" distB="0" distL="0" distR="0" wp14:anchorId="5278D9D4" wp14:editId="014984CB">
@@ -10422,7 +10696,7 @@
                     <pic:cNvPicPr/>
                   </pic:nvPicPr>
                   <pic:blipFill>
-                    <a:blip r:embed="rId88">
+                    <a:blip r:embed="rId89">
                       <a:extLst>
                         <a:ext uri="{28A0092B-C50C-407E-A947-70E740481C1C}">
                           <a14:useLocalDpi xmlns:a14="http://schemas.microsoft.com/office/drawing/2010/main" val="0"/>
@@ -10490,12 +10764,12 @@
       <w:r>
         <w:rPr>
           <w:noProof/>
-          <w:lang w:eastAsia="nl-NL"/>
+          <w:lang w:val="en-US" w:eastAsia="zh-TW"/>
         </w:rPr>
         <mc:AlternateContent>
           <mc:Choice Requires="wps">
             <w:drawing>
-              <wp:anchor distT="0" distB="0" distL="114300" distR="114300" simplePos="0" relativeHeight="251742208" behindDoc="0" locked="0" layoutInCell="1" allowOverlap="1" wp14:anchorId="33914125" wp14:editId="667D0640">
+              <wp:anchor distT="0" distB="0" distL="114300" distR="114300" simplePos="0" relativeHeight="251742208" behindDoc="0" locked="0" layoutInCell="1" allowOverlap="1" wp14:anchorId="7F8401EB" wp14:editId="064AA237">
                 <wp:simplePos x="0" y="0"/>
                 <wp:positionH relativeFrom="column">
                   <wp:posOffset>3727174</wp:posOffset>
@@ -10573,13 +10847,7 @@
                               <w:rPr>
                                 <w:sz w:val="18"/>
                               </w:rPr>
-                              <w:t xml:space="preserve">: </w:t>
-                            </w:r>
-                            <w:r>
-                              <w:rPr>
-                                <w:sz w:val="18"/>
-                              </w:rPr>
-                              <w:t>De oneindige lus blijft maar voorlezen. En dat is lelijk.</w:t>
+                              <w:t>: De oneindige lus blijft maar voorlezen. En dat is lelijk.</w:t>
                             </w:r>
                           </w:p>
                           <w:p>
@@ -10615,7 +10883,7 @@
           </mc:Choice>
           <mc:Fallback>
             <w:pict>
-              <v:shape id="_x0000_s1039" type="#_x0000_t202" style="position:absolute;margin-left:293.5pt;margin-top:7.3pt;width:195.95pt;height:70.75pt;z-index:251742208;visibility:visible;mso-wrap-style:square;mso-width-percent:0;mso-height-percent:0;mso-wrap-distance-left:9pt;mso-wrap-distance-top:0;mso-wrap-distance-right:9pt;mso-wrap-distance-bottom:0;mso-position-horizontal:absolute;mso-position-horizontal-relative:text;mso-position-vertical:absolute;mso-position-vertical-relative:text;mso-width-percent:0;mso-height-percent:0;mso-width-relative:margin;mso-height-relative:margin;v-text-anchor:top" o:gfxdata="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" fillcolor="#fbd4b4 [1305]">
+              <v:shape id="_x0000_s1041" type="#_x0000_t202" style="position:absolute;margin-left:293.5pt;margin-top:7.3pt;width:195.95pt;height:70.75pt;z-index:251742208;visibility:visible;mso-wrap-style:square;mso-width-percent:0;mso-height-percent:0;mso-wrap-distance-left:9pt;mso-wrap-distance-top:0;mso-wrap-distance-right:9pt;mso-wrap-distance-bottom:0;mso-position-horizontal:absolute;mso-position-horizontal-relative:text;mso-position-vertical:absolute;mso-position-vertical-relative:text;mso-width-percent:0;mso-height-percent:0;mso-width-relative:margin;mso-height-relative:margin;v-text-anchor:top" o:gfxdata="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" fillcolor="#fbd4b4 [1305]">
                 <v:shadow on="t" color="black" opacity="26214f" origin="-.5,-.5" offset=".74836mm,.74836mm"/>
                 <v:textbox inset="1mm,1mm,1mm,1mm">
                   <w:txbxContent>
@@ -10644,13 +10912,7 @@
                         <w:rPr>
                           <w:sz w:val="18"/>
                         </w:rPr>
-                        <w:t xml:space="preserve">: </w:t>
-                      </w:r>
-                      <w:r>
-                        <w:rPr>
-                          <w:sz w:val="18"/>
-                        </w:rPr>
-                        <w:t>De oneindige lus blijft maar voorlezen. En dat is lelijk.</w:t>
+                        <w:t>: De oneindige lus blijft maar voorlezen. En dat is lelijk.</w:t>
                       </w:r>
                     </w:p>
                     <w:p>
@@ -10677,10 +10939,10 @@
       <w:r>
         <w:rPr>
           <w:noProof/>
-          <w:lang w:eastAsia="nl-NL"/>
+          <w:lang w:val="en-US" w:eastAsia="zh-TW"/>
         </w:rPr>
         <w:drawing>
-          <wp:inline distT="0" distB="0" distL="0" distR="0" wp14:anchorId="6565AEF9" wp14:editId="08F66B9D">
+          <wp:inline distT="0" distB="0" distL="0" distR="0" wp14:anchorId="783DC59C" wp14:editId="74D2E343">
             <wp:extent cx="3420000" cy="990277"/>
             <wp:effectExtent l="0" t="0" r="0" b="635"/>
             <wp:docPr id="312" name="Picture 312"/>
@@ -10695,7 +10957,7 @@
                     <pic:cNvPicPr/>
                   </pic:nvPicPr>
                   <pic:blipFill>
-                    <a:blip r:embed="rId89" cstate="print">
+                    <a:blip r:embed="rId90" cstate="print">
                       <a:extLst>
                         <a:ext uri="{28A0092B-C50C-407E-A947-70E740481C1C}">
                           <a14:useLocalDpi xmlns:a14="http://schemas.microsoft.com/office/drawing/2010/main" val="0"/>
@@ -10731,6 +10993,146 @@
       </w:pPr>
       <w:r>
         <w:rPr>
+          <w:noProof/>
+          <w:lang w:val="en-US" w:eastAsia="zh-TW"/>
+        </w:rPr>
+        <mc:AlternateContent>
+          <mc:Choice Requires="wps">
+            <w:drawing>
+              <wp:anchor distT="0" distB="0" distL="114300" distR="114300" simplePos="0" relativeHeight="251750400" behindDoc="0" locked="0" layoutInCell="1" allowOverlap="1" wp14:anchorId="2459C7F8" wp14:editId="23592A5F">
+                <wp:simplePos x="0" y="0"/>
+                <wp:positionH relativeFrom="column">
+                  <wp:posOffset>-621665</wp:posOffset>
+                </wp:positionH>
+                <wp:positionV relativeFrom="paragraph">
+                  <wp:posOffset>346324</wp:posOffset>
+                </wp:positionV>
+                <wp:extent cx="516255" cy="739140"/>
+                <wp:effectExtent l="38100" t="38100" r="112395" b="118110"/>
+                <wp:wrapNone/>
+                <wp:docPr id="317" name="Text Box 2"/>
+                <wp:cNvGraphicFramePr>
+                  <a:graphicFrameLocks xmlns:a="http://schemas.openxmlformats.org/drawingml/2006/main"/>
+                </wp:cNvGraphicFramePr>
+                <a:graphic xmlns:a="http://schemas.openxmlformats.org/drawingml/2006/main">
+                  <a:graphicData uri="http://schemas.microsoft.com/office/word/2010/wordprocessingShape">
+                    <wps:wsp>
+                      <wps:cNvSpPr txBox="1">
+                        <a:spLocks noChangeArrowheads="1"/>
+                      </wps:cNvSpPr>
+                      <wps:spPr bwMode="auto">
+                        <a:xfrm>
+                          <a:off x="0" y="0"/>
+                          <a:ext cx="516255" cy="739140"/>
+                        </a:xfrm>
+                        <a:prstGeom prst="rect">
+                          <a:avLst/>
+                        </a:prstGeom>
+                        <a:solidFill>
+                          <a:srgbClr val="FF0000"/>
+                        </a:solidFill>
+                        <a:ln w="9525">
+                          <a:solidFill>
+                            <a:srgbClr val="000000"/>
+                          </a:solidFill>
+                          <a:miter lim="800000"/>
+                          <a:headEnd/>
+                          <a:tailEnd/>
+                        </a:ln>
+                        <a:effectLst>
+                          <a:outerShdw blurRad="50800" dist="38100" dir="2700000" algn="tl" rotWithShape="0">
+                            <a:prstClr val="black">
+                              <a:alpha val="40000"/>
+                            </a:prstClr>
+                          </a:outerShdw>
+                        </a:effectLst>
+                      </wps:spPr>
+                      <wps:txbx>
+                        <w:txbxContent>
+                          <w:p>
+                            <w:pPr>
+                              <w:spacing w:after="60"/>
+                              <w:rPr>
+                                <w:b/>
+                                <w:color w:val="FFFFFF" w:themeColor="background1"/>
+                                <w:sz w:val="16"/>
+                              </w:rPr>
+                            </w:pPr>
+                            <w:r>
+                              <w:rPr>
+                                <w:b/>
+                                <w:color w:val="FFFFFF" w:themeColor="background1"/>
+                                <w:sz w:val="16"/>
+                              </w:rPr>
+                              <w:t>Fix:</w:t>
+                            </w:r>
+                            <w:r>
+                              <w:rPr>
+                                <w:b/>
+                                <w:color w:val="FFFFFF" w:themeColor="background1"/>
+                                <w:sz w:val="16"/>
+                              </w:rPr>
+                              <w:t>motor terug in een losse opdracht?</w:t>
+                            </w:r>
+                          </w:p>
+                        </w:txbxContent>
+                      </wps:txbx>
+                      <wps:bodyPr rot="0" vert="horz" wrap="square" lIns="36000" tIns="36000" rIns="36000" bIns="36000" anchor="t" anchorCtr="0">
+                        <a:noAutofit/>
+                      </wps:bodyPr>
+                    </wps:wsp>
+                  </a:graphicData>
+                </a:graphic>
+                <wp14:sizeRelH relativeFrom="margin">
+                  <wp14:pctWidth>0</wp14:pctWidth>
+                </wp14:sizeRelH>
+                <wp14:sizeRelV relativeFrom="margin">
+                  <wp14:pctHeight>0</wp14:pctHeight>
+                </wp14:sizeRelV>
+              </wp:anchor>
+            </w:drawing>
+          </mc:Choice>
+          <mc:Fallback>
+            <w:pict>
+              <v:shape id="_x0000_s1042" type="#_x0000_t202" style="position:absolute;margin-left:-48.95pt;margin-top:27.25pt;width:40.65pt;height:58.2pt;z-index:251750400;visibility:visible;mso-wrap-style:square;mso-width-percent:0;mso-height-percent:0;mso-wrap-distance-left:9pt;mso-wrap-distance-top:0;mso-wrap-distance-right:9pt;mso-wrap-distance-bottom:0;mso-position-horizontal:absolute;mso-position-horizontal-relative:text;mso-position-vertical:absolute;mso-position-vertical-relative:text;mso-width-percent:0;mso-height-percent:0;mso-width-relative:margin;mso-height-relative:margin;v-text-anchor:top" o:gfxdata="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" fillcolor="red">
+                <v:shadow on="t" color="black" opacity="26214f" origin="-.5,-.5" offset=".74836mm,.74836mm"/>
+                <v:textbox inset="1mm,1mm,1mm,1mm">
+                  <w:txbxContent>
+                    <w:p>
+                      <w:pPr>
+                        <w:spacing w:after="60"/>
+                        <w:rPr>
+                          <w:b/>
+                          <w:color w:val="FFFFFF" w:themeColor="background1"/>
+                          <w:sz w:val="16"/>
+                        </w:rPr>
+                      </w:pPr>
+                      <w:r>
+                        <w:rPr>
+                          <w:b/>
+                          <w:color w:val="FFFFFF" w:themeColor="background1"/>
+                          <w:sz w:val="16"/>
+                        </w:rPr>
+                        <w:t>Fix:</w:t>
+                      </w:r>
+                      <w:r>
+                        <w:rPr>
+                          <w:b/>
+                          <w:color w:val="FFFFFF" w:themeColor="background1"/>
+                          <w:sz w:val="16"/>
+                        </w:rPr>
+                        <w:t>motor terug in een losse opdracht?</w:t>
+                      </w:r>
+                    </w:p>
+                  </w:txbxContent>
+                </v:textbox>
+              </v:shape>
+            </w:pict>
+          </mc:Fallback>
+        </mc:AlternateContent>
+      </w:r>
+      <w:r>
+        <w:rPr>
           <w:lang w:eastAsia="nl-NL"/>
         </w:rPr>
         <w:t>Verbetering 2: Motor automatisch terug</w:t>
@@ -10745,7 +11147,7 @@
       <w:r>
         <w:rPr>
           <w:noProof/>
-          <w:lang w:eastAsia="nl-NL"/>
+          <w:lang w:val="en-US" w:eastAsia="zh-TW"/>
         </w:rPr>
         <mc:AlternateContent>
           <mc:Choice Requires="wps">
@@ -10828,13 +11230,7 @@
                               <w:rPr>
                                 <w:sz w:val="18"/>
                               </w:rPr>
-                              <w:t xml:space="preserve">: </w:t>
-                            </w:r>
-                            <w:r>
-                              <w:rPr>
-                                <w:sz w:val="18"/>
-                              </w:rPr>
-                              <w:t xml:space="preserve">Als je de robot zomaar uit zet en dan weer aan, dan staat de wijzer niet altijd helemaal links. En dan leest de robot verkeerde getallen voor. </w:t>
+                              <w:t xml:space="preserve">: Als je de robot zomaar uit zet en dan weer aan, dan staat de wijzer niet altijd helemaal links. En dan leest de robot verkeerde getallen voor. </w:t>
                             </w:r>
                           </w:p>
                           <w:p>
@@ -10848,21 +11244,25 @@
                               <w:rPr>
                                 <w:sz w:val="18"/>
                               </w:rPr>
-                              <w:t xml:space="preserve">Wij laten daarom de motor zachtes (!) naar links draaien tot twee uittlezingen hetzelfde zijn. Dan stoppen we met </w:t>
+                              <w:t>Wij la</w:t>
                             </w:r>
                             <w:r>
                               <w:rPr>
                                 <w:sz w:val="18"/>
                               </w:rPr>
-                              <w:t>lus</w:t>
+                              <w:t xml:space="preserve">ten daarom de motor zachtes </w:t>
                             </w:r>
-                            <w:bookmarkStart w:id="0" w:name="_GoBack"/>
-                            <w:bookmarkEnd w:id="0"/>
                             <w:r>
                               <w:rPr>
                                 <w:sz w:val="18"/>
                               </w:rPr>
-                              <w:t>-en</w:t>
+                              <w:t xml:space="preserve">naar links draaien tot twee uittlezingen hetzelfde zijn. Dan stoppen we met </w:t>
+                            </w:r>
+                            <w:r>
+                              <w:rPr>
+                                <w:sz w:val="18"/>
+                              </w:rPr>
+                              <w:t>lus-en</w:t>
                             </w:r>
                             <w:r>
                               <w:rPr>
@@ -10890,7 +11290,7 @@
           </mc:Choice>
           <mc:Fallback>
             <w:pict>
-              <v:shape id="_x0000_s1040" type="#_x0000_t202" style="position:absolute;margin-left:293.45pt;margin-top:.55pt;width:195.95pt;height:82.6pt;z-index:251744256;visibility:visible;mso-wrap-style:square;mso-width-percent:0;mso-height-percent:0;mso-wrap-distance-left:9pt;mso-wrap-distance-top:0;mso-wrap-distance-right:9pt;mso-wrap-distance-bottom:0;mso-position-horizontal:absolute;mso-position-horizontal-relative:text;mso-position-vertical:absolute;mso-position-vertical-relative:text;mso-width-percent:0;mso-height-percent:0;mso-width-relative:margin;mso-height-relative:margin;v-text-anchor:top" o:gfxdata="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" fillcolor="#fbd4b4 [1305]">
+              <v:shape id="_x0000_s1043" type="#_x0000_t202" style="position:absolute;margin-left:293.45pt;margin-top:.55pt;width:195.95pt;height:82.6pt;z-index:251744256;visibility:visible;mso-wrap-style:square;mso-width-percent:0;mso-height-percent:0;mso-wrap-distance-left:9pt;mso-wrap-distance-top:0;mso-wrap-distance-right:9pt;mso-wrap-distance-bottom:0;mso-position-horizontal:absolute;mso-position-horizontal-relative:text;mso-position-vertical:absolute;mso-position-vertical-relative:text;mso-width-percent:0;mso-height-percent:0;mso-width-relative:margin;mso-height-relative:margin;v-text-anchor:top" o:gfxdata="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" fillcolor="#fbd4b4 [1305]">
                 <v:shadow on="t" color="black" opacity="26214f" origin="-.5,-.5" offset=".74836mm,.74836mm"/>
                 <v:textbox inset="1mm,1mm,1mm,1mm">
                   <w:txbxContent>
@@ -10919,13 +11319,7 @@
                         <w:rPr>
                           <w:sz w:val="18"/>
                         </w:rPr>
-                        <w:t xml:space="preserve">: </w:t>
-                      </w:r>
-                      <w:r>
-                        <w:rPr>
-                          <w:sz w:val="18"/>
-                        </w:rPr>
-                        <w:t xml:space="preserve">Als je de robot zomaar uit zet en dan weer aan, dan staat de wijzer niet altijd helemaal links. En dan leest de robot verkeerde getallen voor. </w:t>
+                        <w:t xml:space="preserve">: Als je de robot zomaar uit zet en dan weer aan, dan staat de wijzer niet altijd helemaal links. En dan leest de robot verkeerde getallen voor. </w:t>
                       </w:r>
                     </w:p>
                     <w:p>
@@ -10939,21 +11333,31 @@
                         <w:rPr>
                           <w:sz w:val="18"/>
                         </w:rPr>
-                        <w:t xml:space="preserve">Wij laten daarom de motor zachtes (!) naar links draaien tot twee uittlezingen hetzelfde zijn. Dan stoppen we met </w:t>
+                        <w:t>Wij la</w:t>
                       </w:r>
                       <w:r>
                         <w:rPr>
                           <w:sz w:val="18"/>
                         </w:rPr>
-                        <w:t>lus</w:t>
+                        <w:t xml:space="preserve">ten daarom </w:t>
                       </w:r>
-                      <w:bookmarkStart w:id="1" w:name="_GoBack"/>
-                      <w:bookmarkEnd w:id="1"/>
                       <w:r>
                         <w:rPr>
                           <w:sz w:val="18"/>
                         </w:rPr>
-                        <w:t>-en</w:t>
+                        <w:t xml:space="preserve">de motor zachtes </w:t>
+                      </w:r>
+                      <w:r>
+                        <w:rPr>
+                          <w:sz w:val="18"/>
+                        </w:rPr>
+                        <w:t xml:space="preserve">naar links draaien tot twee uittlezingen hetzelfde zijn. Dan stoppen we met </w:t>
+                      </w:r>
+                      <w:r>
+                        <w:rPr>
+                          <w:sz w:val="18"/>
+                        </w:rPr>
+                        <w:t>lus-en</w:t>
                       </w:r>
                       <w:r>
                         <w:rPr>
@@ -10972,7 +11376,7 @@
       <w:r>
         <w:rPr>
           <w:noProof/>
-          <w:lang w:eastAsia="nl-NL"/>
+          <w:lang w:val="en-US" w:eastAsia="zh-TW"/>
         </w:rPr>
         <w:drawing>
           <wp:inline distT="0" distB="0" distL="0" distR="0">
@@ -10990,7 +11394,7 @@
                     <pic:cNvPicPr/>
                   </pic:nvPicPr>
                   <pic:blipFill>
-                    <a:blip r:embed="rId90">
+                    <a:blip r:embed="rId91">
                       <a:extLst>
                         <a:ext uri="{28A0092B-C50C-407E-A947-70E740481C1C}">
                           <a14:useLocalDpi xmlns:a14="http://schemas.microsoft.com/office/drawing/2010/main" val="0"/>
@@ -11061,13 +11465,7 @@
         <w:rPr>
           <w:lang w:eastAsia="nl-NL"/>
         </w:rPr>
-        <w:t>E</w:t>
-      </w:r>
-      <w:r>
-        <w:rPr>
-          <w:lang w:eastAsia="nl-NL"/>
-        </w:rPr>
-        <w:t xml:space="preserve">en wiel met cijfers </w:t>
+        <w:t xml:space="preserve">Een wiel met cijfers </w:t>
       </w:r>
     </w:p>
     <w:p>
@@ -11106,13 +11504,7 @@
         <w:rPr>
           <w:lang w:eastAsia="nl-NL"/>
         </w:rPr>
-        <w:t>Die staat ook op het</w:t>
-      </w:r>
-      <w:r>
-        <w:rPr>
-          <w:lang w:eastAsia="nl-NL"/>
-        </w:rPr>
-        <w:t xml:space="preserve"> display</w:t>
+        <w:t>Die staat ook op het display</w:t>
       </w:r>
     </w:p>
     <w:p>
@@ -11139,13 +11531,7 @@
         <w:rPr>
           <w:lang w:eastAsia="nl-NL"/>
         </w:rPr>
-        <w:t xml:space="preserve">Motor </w:t>
-      </w:r>
-      <w:r>
-        <w:rPr>
-          <w:lang w:eastAsia="nl-NL"/>
-        </w:rPr>
-        <w:t>naar nulpunt bij opstarten</w:t>
+        <w:t>Motor naar nulpunt bij opstarten</w:t>
       </w:r>
     </w:p>
     <w:p>
@@ -11198,19 +11584,7 @@
         <w:rPr>
           <w:lang w:eastAsia="nl-NL"/>
         </w:rPr>
-        <w:t xml:space="preserve">Motor voor </w:t>
-      </w:r>
-      <w:r>
-        <w:rPr>
-          <w:lang w:eastAsia="nl-NL"/>
-        </w:rPr>
-        <w:t xml:space="preserve">slagbom </w:t>
-      </w:r>
-      <w:r>
-        <w:rPr>
-          <w:lang w:eastAsia="nl-NL"/>
-        </w:rPr>
-        <w:t>en drie parkeer vakken.</w:t>
+        <w:t>Motor voor slagbom en drie parkeer vakken.</w:t>
       </w:r>
     </w:p>
     <w:p>
@@ -11236,31 +11610,7 @@
         <w:rPr>
           <w:lang w:eastAsia="nl-NL"/>
         </w:rPr>
-        <w:t>Slagboom gaat open (</w:t>
-      </w:r>
-      <w:r>
-        <w:rPr>
-          <w:lang w:eastAsia="nl-NL"/>
-        </w:rPr>
-        <w:t>-</w:t>
-      </w:r>
-      <w:r>
-        <w:rPr>
-          <w:lang w:eastAsia="nl-NL"/>
-        </w:rPr>
-        <w:t xml:space="preserve">1 auto) bij </w:t>
-      </w:r>
-      <w:r>
-        <w:rPr>
-          <w:lang w:eastAsia="nl-NL"/>
-        </w:rPr>
-        <w:t>andere</w:t>
-      </w:r>
-      <w:r>
-        <w:rPr>
-          <w:lang w:eastAsia="nl-NL"/>
-        </w:rPr>
-        <w:t xml:space="preserve"> button.</w:t>
+        <w:t>Slagboom gaat open (-1 auto) bij andere button.</w:t>
       </w:r>
     </w:p>
     <w:p>
@@ -11318,6 +11668,19 @@
         <w:rPr>
           <w:lang w:eastAsia="nl-NL"/>
         </w:rPr>
+        <w:t>Ook nog een MyBlock doen</w:t>
+      </w:r>
+    </w:p>
+    <w:p>
+      <w:pPr>
+        <w:rPr>
+          <w:lang w:eastAsia="nl-NL"/>
+        </w:rPr>
+      </w:pPr>
+      <w:r>
+        <w:rPr>
+          <w:lang w:eastAsia="nl-NL"/>
+        </w:rPr>
         <w:t xml:space="preserve">Kluis met motor als rotatie meter </w:t>
       </w:r>
     </w:p>
@@ -11366,8 +11729,15 @@
         <w:t>2x dobbelsteen plus score</w:t>
       </w:r>
     </w:p>
+    <w:p>
+      <w:pPr>
+        <w:rPr>
+          <w:lang w:eastAsia="nl-NL"/>
+        </w:rPr>
+      </w:pPr>
+    </w:p>
     <w:sectPr>
-      <w:footerReference w:type="default" r:id="rId91"/>
+      <w:footerReference w:type="default" r:id="rId92"/>
       <w:pgSz w:w="11906" w:h="16838"/>
       <w:pgMar w:top="1135" w:right="1080" w:bottom="1440" w:left="1080" w:header="708" w:footer="708" w:gutter="0"/>
       <w:cols w:space="708"/>
@@ -11407,14 +11777,110 @@
       <w:jc w:val="center"/>
       <w:rPr>
         <w:b/>
-        <w:lang w:val="en-US"/>
       </w:rPr>
     </w:pPr>
     <w:r>
       <w:rPr>
         <w:b/>
       </w:rPr>
-      <w:t>Lego Club – De Pracht</w:t>
+      <w:fldChar w:fldCharType="begin"/>
+    </w:r>
+    <w:r>
+      <w:rPr>
+        <w:b/>
+      </w:rPr>
+      <w:instrText xml:space="preserve"> COMMENTS  \* MERGEFORMAT </w:instrText>
+    </w:r>
+    <w:r>
+      <w:rPr>
+        <w:b/>
+      </w:rPr>
+      <w:fldChar w:fldCharType="separate"/>
+    </w:r>
+    <w:r>
+      <w:rPr>
+        <w:b/>
+      </w:rPr>
+      <w:t>Versie 11</w:t>
+    </w:r>
+    <w:r>
+      <w:rPr>
+        <w:b/>
+      </w:rPr>
+      <w:fldChar w:fldCharType="end"/>
+    </w:r>
+    <w:r>
+      <w:rPr>
+        <w:b/>
+      </w:rPr>
+      <w:ptab w:relativeTo="margin" w:alignment="center" w:leader="none"/>
+    </w:r>
+    <w:r>
+      <w:rPr>
+        <w:b/>
+      </w:rPr>
+      <w:fldChar w:fldCharType="begin"/>
+    </w:r>
+    <w:r>
+      <w:rPr>
+        <w:b/>
+      </w:rPr>
+      <w:instrText xml:space="preserve"> TITLE   \* MERGEFORMAT </w:instrText>
+    </w:r>
+    <w:r>
+      <w:rPr>
+        <w:b/>
+      </w:rPr>
+      <w:fldChar w:fldCharType="separate"/>
+    </w:r>
+    <w:r>
+      <w:rPr>
+        <w:b/>
+      </w:rPr>
+      <w:t>Lego Club - De Pracht</w:t>
+    </w:r>
+    <w:r>
+      <w:rPr>
+        <w:b/>
+      </w:rPr>
+      <w:fldChar w:fldCharType="end"/>
+    </w:r>
+    <w:r>
+      <w:rPr>
+        <w:b/>
+      </w:rPr>
+      <w:ptab w:relativeTo="margin" w:alignment="right" w:leader="none"/>
+    </w:r>
+    <w:r>
+      <w:rPr>
+        <w:b/>
+      </w:rPr>
+      <w:fldChar w:fldCharType="begin"/>
+    </w:r>
+    <w:r>
+      <w:rPr>
+        <w:b/>
+      </w:rPr>
+      <w:instrText xml:space="preserve"> AUTHOR   \* MERGEFORMAT </w:instrText>
+    </w:r>
+    <w:r>
+      <w:rPr>
+        <w:b/>
+      </w:rPr>
+      <w:fldChar w:fldCharType="separate"/>
+    </w:r>
+    <w:r>
+      <w:rPr>
+        <w:b/>
+        <w:noProof/>
+      </w:rPr>
+      <w:t>Maarten Pennings</w:t>
+    </w:r>
+    <w:r>
+      <w:rPr>
+        <w:b/>
+      </w:rPr>
+      <w:fldChar w:fldCharType="end"/>
     </w:r>
   </w:p>
 </w:ftr>
@@ -14516,4 +14982,16 @@
   <a:objectDefaults/>
   <a:extraClrSchemeLst/>
 </a:theme>
+</file>
+
+<file path=customXml/item1.xml><?xml version="1.0" encoding="utf-8"?>
+<b:Sources xmlns:b="http://schemas.openxmlformats.org/officeDocument/2006/bibliography" xmlns="http://schemas.openxmlformats.org/officeDocument/2006/bibliography" SelectedStyle="\APA.XSL" StyleName="APA"/>
+</file>
+
+<file path=customXml/itemProps1.xml><?xml version="1.0" encoding="utf-8"?>
+<ds:datastoreItem xmlns:ds="http://schemas.openxmlformats.org/officeDocument/2006/customXml" ds:itemID="{65B692E8-170D-472C-80F3-6C3A01362FCC}">
+  <ds:schemaRefs>
+    <ds:schemaRef ds:uri="http://schemas.openxmlformats.org/officeDocument/2006/bibliography"/>
+  </ds:schemaRefs>
+</ds:datastoreItem>
 </file>
</xml_diff>

<commit_message>
Opdrachten12a.docx - exercise 00-18 - 2014-10-14
</commit_message>
<xml_diff>
--- a/nxt/legoclub/LegoClub.docx
+++ b/nxt/legoclub/LegoClub.docx
@@ -4,10 +4,228 @@
   <w:body>
     <w:p>
       <w:pPr>
+        <w:pStyle w:val="Title"/>
+      </w:pPr>
+    </w:p>
+    <w:p>
+      <w:pPr>
+        <w:pStyle w:val="Title"/>
+      </w:pPr>
+    </w:p>
+    <w:p>
+      <w:pPr>
+        <w:pStyle w:val="Title"/>
+      </w:pPr>
+    </w:p>
+    <w:p>
+      <w:pPr>
+        <w:pStyle w:val="Title"/>
+      </w:pPr>
+    </w:p>
+    <w:p>
+      <w:pPr>
+        <w:pStyle w:val="Title"/>
+      </w:pPr>
+      <w:r>
+        <w:t>Lego Club</w:t>
+      </w:r>
+    </w:p>
+    <w:p>
+      <w:pPr>
+        <w:pStyle w:val="Title"/>
+      </w:pPr>
+    </w:p>
+    <w:p>
+      <w:pPr>
+        <w:pStyle w:val="Subtitle"/>
+      </w:pPr>
+    </w:p>
+    <w:p>
+      <w:pPr>
+        <w:pStyle w:val="Subtitle"/>
+      </w:pPr>
+      <w:r>
+        <w:t>De Pracht</w:t>
+      </w:r>
+    </w:p>
+    <w:p>
+      <w:pPr>
+        <w:pStyle w:val="Subtitle"/>
+      </w:pPr>
+      <w:r>
+        <w:t>Aalst-Waalre</w:t>
+      </w:r>
+    </w:p>
+    <w:p>
+      <w:pPr>
+        <w:pStyle w:val="Subtitle"/>
+      </w:pPr>
+    </w:p>
+    <w:p>
+      <w:pPr>
+        <w:pStyle w:val="Subtitle"/>
+      </w:pPr>
+      <w:r>
+        <w:t>Maarten Pennings</w:t>
+      </w:r>
+    </w:p>
+    <w:p>
+      <w:pPr>
+        <w:pStyle w:val="Subtitle"/>
+      </w:pPr>
+      <w:r>
+        <w:t>2014 okt 12</w:t>
+      </w:r>
+    </w:p>
+    <w:p>
+      <w:pPr>
+        <w:pStyle w:val="Subtitle"/>
+      </w:pPr>
+    </w:p>
+    <w:p>
+      <w:pPr>
+        <w:pStyle w:val="Subtitle"/>
+      </w:pPr>
+      <w:r>
+        <w:t>Versie 11</w:t>
+      </w:r>
+    </w:p>
+    <w:p>
+      <w:pPr>
+        <w:pStyle w:val="Subtitle"/>
+      </w:pPr>
+    </w:p>
+    <w:p/>
+    <w:p/>
+    <w:p>
+      <w:pPr>
+        <w:pStyle w:val="Subtitle"/>
+      </w:pPr>
+      <w:r>
+        <w:rPr>
+          <w:noProof/>
+          <w:lang w:eastAsia="nl-NL"/>
+        </w:rPr>
+        <w:drawing>
+          <wp:inline distT="0" distB="0" distL="0" distR="0" wp14:anchorId="13D8B5FE" wp14:editId="7BCA8BF0">
+            <wp:extent cx="1903095" cy="1520190"/>
+            <wp:effectExtent l="0" t="0" r="1905" b="3810"/>
+            <wp:docPr id="318" name="Picture 318" descr="https://encrypted-tbn2.gstatic.com/images?q=tbn:ANd9GcStVtcNbe5lh_3r7HeTESbLrwhJdwZP5Ho-CP9fzkg76E_U77NErA"/>
+            <wp:cNvGraphicFramePr>
+              <a:graphicFrameLocks xmlns:a="http://schemas.openxmlformats.org/drawingml/2006/main" noChangeAspect="1"/>
+            </wp:cNvGraphicFramePr>
+            <a:graphic xmlns:a="http://schemas.openxmlformats.org/drawingml/2006/main">
+              <a:graphicData uri="http://schemas.openxmlformats.org/drawingml/2006/picture">
+                <pic:pic xmlns:pic="http://schemas.openxmlformats.org/drawingml/2006/picture">
+                  <pic:nvPicPr>
+                    <pic:cNvPr id="0" name="Picture 1" descr="https://encrypted-tbn2.gstatic.com/images?q=tbn:ANd9GcStVtcNbe5lh_3r7HeTESbLrwhJdwZP5Ho-CP9fzkg76E_U77NErA"/>
+                    <pic:cNvPicPr>
+                      <a:picLocks noChangeAspect="1" noChangeArrowheads="1"/>
+                    </pic:cNvPicPr>
+                  </pic:nvPicPr>
+                  <pic:blipFill>
+                    <a:blip r:embed="rId9">
+                      <a:extLst>
+                        <a:ext uri="{28A0092B-C50C-407E-A947-70E740481C1C}">
+                          <a14:useLocalDpi xmlns:a14="http://schemas.microsoft.com/office/drawing/2010/main" val="0"/>
+                        </a:ext>
+                      </a:extLst>
+                    </a:blip>
+                    <a:srcRect/>
+                    <a:stretch>
+                      <a:fillRect/>
+                    </a:stretch>
+                  </pic:blipFill>
+                  <pic:spPr bwMode="auto">
+                    <a:xfrm>
+                      <a:off x="0" y="0"/>
+                      <a:ext cx="1903095" cy="1520190"/>
+                    </a:xfrm>
+                    <a:prstGeom prst="rect">
+                      <a:avLst/>
+                    </a:prstGeom>
+                    <a:noFill/>
+                    <a:ln>
+                      <a:noFill/>
+                    </a:ln>
+                  </pic:spPr>
+                </pic:pic>
+              </a:graphicData>
+            </a:graphic>
+          </wp:inline>
+        </w:drawing>
+      </w:r>
+    </w:p>
+    <w:p>
+      <w:pPr>
+        <w:pStyle w:val="Subtitle"/>
+      </w:pPr>
+    </w:p>
+    <w:p>
+      <w:pPr>
+        <w:pStyle w:val="Subtitle"/>
+      </w:pPr>
+    </w:p>
+    <w:p>
+      <w:pPr>
+        <w:jc w:val="center"/>
+        <w:rPr>
+          <w:sz w:val="16"/>
+          <w:szCs w:val="16"/>
+          <w:lang w:val="en-US" w:eastAsia="nl-NL"/>
+        </w:rPr>
+      </w:pPr>
+      <w:r>
+        <w:rPr>
+          <w:sz w:val="16"/>
+          <w:szCs w:val="16"/>
+          <w:lang w:val="en-US"/>
+        </w:rPr>
+        <w:t xml:space="preserve">Playlist: </w:t>
+      </w:r>
+      <w:hyperlink r:id="rId10" w:history="1">
+        <w:r>
+          <w:rPr>
+            <w:rStyle w:val="Hyperlink"/>
+            <w:sz w:val="16"/>
+            <w:szCs w:val="16"/>
+            <w:lang w:val="en-US" w:eastAsia="nl-NL"/>
+          </w:rPr>
+          <w:t>http://www.youtube.com/playlist?list=PLrlJSwck1Q0iv_t6WtuNv7dbaEXJX42nd</w:t>
+        </w:r>
+      </w:hyperlink>
+      <w:r>
+        <w:rPr>
+          <w:sz w:val="16"/>
+          <w:szCs w:val="16"/>
+          <w:lang w:val="en-US" w:eastAsia="nl-NL"/>
+        </w:rPr>
+        <w:t xml:space="preserve"> </w:t>
+      </w:r>
+      <w:r>
+        <w:rPr>
+          <w:sz w:val="16"/>
+          <w:szCs w:val="16"/>
+          <w:lang w:val="en-US"/>
+        </w:rPr>
+        <w:t xml:space="preserve"> </w:t>
+      </w:r>
+      <w:r>
+        <w:rPr>
+          <w:sz w:val="16"/>
+          <w:szCs w:val="16"/>
+          <w:lang w:val="en-US"/>
+        </w:rPr>
+        <w:br w:type="page"/>
+      </w:r>
+    </w:p>
+    <w:p>
+      <w:pPr>
         <w:pStyle w:val="Kop1Before"/>
-      </w:pPr>
-      <w:bookmarkStart w:id="0" w:name="_GoBack"/>
-      <w:bookmarkEnd w:id="0"/>
+        <w:rPr>
+          <w:lang w:val="en-US"/>
+        </w:rPr>
+      </w:pPr>
     </w:p>
     <w:p>
       <w:pPr>
@@ -33,7 +251,7 @@
       <w:r>
         <w:rPr>
           <w:noProof/>
-          <w:lang w:val="en-US" w:eastAsia="zh-TW"/>
+          <w:lang w:eastAsia="nl-NL"/>
         </w:rPr>
         <w:drawing>
           <wp:anchor distT="0" distB="0" distL="114300" distR="114300" simplePos="0" relativeHeight="251673600" behindDoc="0" locked="0" layoutInCell="1" allowOverlap="1" wp14:anchorId="5D73D35E" wp14:editId="3F80ABE5">
@@ -59,7 +277,7 @@
                     <pic:cNvPicPr/>
                   </pic:nvPicPr>
                   <pic:blipFill>
-                    <a:blip r:embed="rId9" cstate="print">
+                    <a:blip r:embed="rId11" cstate="print">
                       <a:extLst>
                         <a:ext uri="{28A0092B-C50C-407E-A947-70E740481C1C}">
                           <a14:useLocalDpi xmlns:a14="http://schemas.microsoft.com/office/drawing/2010/main" val="0"/>
@@ -135,7 +353,7 @@
       <w:r>
         <w:rPr>
           <w:noProof/>
-          <w:lang w:val="en-US" w:eastAsia="zh-TW"/>
+          <w:lang w:eastAsia="nl-NL"/>
         </w:rPr>
         <w:drawing>
           <wp:anchor distT="0" distB="0" distL="114300" distR="114300" simplePos="0" relativeHeight="251671552" behindDoc="0" locked="0" layoutInCell="1" allowOverlap="1" wp14:anchorId="464F3580" wp14:editId="67C44A03">
@@ -161,7 +379,7 @@
                     <pic:cNvPicPr/>
                   </pic:nvPicPr>
                   <pic:blipFill>
-                    <a:blip r:embed="rId10">
+                    <a:blip r:embed="rId12">
                       <a:extLst>
                         <a:ext uri="{28A0092B-C50C-407E-A947-70E740481C1C}">
                           <a14:useLocalDpi xmlns:a14="http://schemas.microsoft.com/office/drawing/2010/main" val="0"/>
@@ -217,7 +435,7 @@
       <w:r>
         <w:rPr>
           <w:noProof/>
-          <w:lang w:val="en-US" w:eastAsia="zh-TW"/>
+          <w:lang w:eastAsia="nl-NL"/>
         </w:rPr>
         <w:drawing>
           <wp:anchor distT="0" distB="0" distL="114300" distR="114300" simplePos="0" relativeHeight="251672576" behindDoc="0" locked="0" layoutInCell="1" allowOverlap="1" wp14:anchorId="70583F1C" wp14:editId="047A1634">
@@ -243,7 +461,7 @@
                     <pic:cNvPicPr/>
                   </pic:nvPicPr>
                   <pic:blipFill>
-                    <a:blip r:embed="rId11">
+                    <a:blip r:embed="rId13">
                       <a:extLst>
                         <a:ext uri="{28A0092B-C50C-407E-A947-70E740481C1C}">
                           <a14:useLocalDpi xmlns:a14="http://schemas.microsoft.com/office/drawing/2010/main" val="0"/>
@@ -295,7 +513,7 @@
       <w:r>
         <w:rPr>
           <w:noProof/>
-          <w:lang w:val="en-US" w:eastAsia="zh-TW"/>
+          <w:lang w:eastAsia="nl-NL"/>
         </w:rPr>
         <w:drawing>
           <wp:anchor distT="0" distB="0" distL="114300" distR="114300" simplePos="0" relativeHeight="251674624" behindDoc="0" locked="0" layoutInCell="1" allowOverlap="1" wp14:anchorId="5AB27446" wp14:editId="0B2381CB">
@@ -321,7 +539,7 @@
                     <pic:cNvPicPr/>
                   </pic:nvPicPr>
                   <pic:blipFill>
-                    <a:blip r:embed="rId12">
+                    <a:blip r:embed="rId14">
                       <a:extLst>
                         <a:ext uri="{28A0092B-C50C-407E-A947-70E740481C1C}">
                           <a14:useLocalDpi xmlns:a14="http://schemas.microsoft.com/office/drawing/2010/main" val="0"/>
@@ -401,7 +619,7 @@
       <w:r>
         <w:rPr>
           <w:noProof/>
-          <w:lang w:val="en-US" w:eastAsia="zh-TW"/>
+          <w:lang w:eastAsia="nl-NL"/>
         </w:rPr>
         <w:drawing>
           <wp:anchor distT="0" distB="0" distL="114300" distR="114300" simplePos="0" relativeHeight="251675648" behindDoc="0" locked="0" layoutInCell="1" allowOverlap="1" wp14:anchorId="6C36EC7C" wp14:editId="121B438A">
@@ -427,7 +645,7 @@
                     <pic:cNvPicPr/>
                   </pic:nvPicPr>
                   <pic:blipFill>
-                    <a:blip r:embed="rId13">
+                    <a:blip r:embed="rId15">
                       <a:extLst>
                         <a:ext uri="{28A0092B-C50C-407E-A947-70E740481C1C}">
                           <a14:useLocalDpi xmlns:a14="http://schemas.microsoft.com/office/drawing/2010/main" val="0"/>
@@ -534,7 +752,7 @@
       <w:r>
         <w:rPr>
           <w:noProof/>
-          <w:lang w:val="en-US" w:eastAsia="zh-TW"/>
+          <w:lang w:eastAsia="nl-NL"/>
         </w:rPr>
         <mc:AlternateContent>
           <mc:Choice Requires="wps">
@@ -681,7 +899,7 @@
       <w:r>
         <w:rPr>
           <w:noProof/>
-          <w:lang w:val="en-US" w:eastAsia="zh-TW"/>
+          <w:lang w:eastAsia="nl-NL"/>
         </w:rPr>
         <w:drawing>
           <wp:inline distT="0" distB="0" distL="0" distR="0" wp14:anchorId="24627CBF" wp14:editId="71586F6B">
@@ -699,7 +917,7 @@
                     <pic:cNvPicPr/>
                   </pic:nvPicPr>
                   <pic:blipFill>
-                    <a:blip r:embed="rId14">
+                    <a:blip r:embed="rId16">
                       <a:extLst>
                         <a:ext uri="{28A0092B-C50C-407E-A947-70E740481C1C}">
                           <a14:useLocalDpi xmlns:a14="http://schemas.microsoft.com/office/drawing/2010/main" val="0"/>
@@ -746,6 +964,21 @@
       <w:pPr>
         <w:pStyle w:val="Kop1Before"/>
       </w:pPr>
+      <w:r>
+        <w:lastRenderedPageBreak/>
+        <w:t xml:space="preserve">Demo op </w:t>
+      </w:r>
+      <w:hyperlink r:id="rId17" w:history="1">
+        <w:r>
+          <w:rPr>
+            <w:rStyle w:val="Hyperlink"/>
+          </w:rPr>
+          <w:t>https://www.youtube.com/watch?v=_nLvFMcbHSc</w:t>
+        </w:r>
+      </w:hyperlink>
+      <w:r>
+        <w:t xml:space="preserve"> </w:t>
+      </w:r>
     </w:p>
     <w:p>
       <w:pPr>
@@ -769,7 +1002,7 @@
       <w:r>
         <w:rPr>
           <w:noProof/>
-          <w:lang w:val="en-US" w:eastAsia="zh-TW"/>
+          <w:lang w:eastAsia="nl-NL"/>
         </w:rPr>
         <w:drawing>
           <wp:anchor distT="0" distB="0" distL="114300" distR="114300" simplePos="0" relativeHeight="251660288" behindDoc="0" locked="0" layoutInCell="1" allowOverlap="1" wp14:anchorId="68B75960" wp14:editId="5CEC9B4E">
@@ -795,7 +1028,7 @@
                     <pic:cNvPicPr/>
                   </pic:nvPicPr>
                   <pic:blipFill>
-                    <a:blip r:embed="rId15" cstate="print">
+                    <a:blip r:embed="rId18" cstate="print">
                       <a:extLst>
                         <a:ext uri="{28A0092B-C50C-407E-A947-70E740481C1C}">
                           <a14:useLocalDpi xmlns:a14="http://schemas.microsoft.com/office/drawing/2010/main" val="0"/>
@@ -956,7 +1189,7 @@
       <w:r>
         <w:rPr>
           <w:noProof/>
-          <w:lang w:val="en-US" w:eastAsia="zh-TW"/>
+          <w:lang w:eastAsia="nl-NL"/>
         </w:rPr>
         <w:drawing>
           <wp:anchor distT="0" distB="0" distL="114300" distR="114300" simplePos="0" relativeHeight="251659264" behindDoc="1" locked="0" layoutInCell="1" allowOverlap="1" wp14:anchorId="7C0EDA98" wp14:editId="60E50290">
@@ -982,7 +1215,7 @@
                     <pic:cNvPicPr/>
                   </pic:nvPicPr>
                   <pic:blipFill>
-                    <a:blip r:embed="rId16" cstate="print">
+                    <a:blip r:embed="rId19" cstate="print">
                       <a:extLst>
                         <a:ext uri="{28A0092B-C50C-407E-A947-70E740481C1C}">
                           <a14:useLocalDpi xmlns:a14="http://schemas.microsoft.com/office/drawing/2010/main" val="0"/>
@@ -1084,7 +1317,7 @@
       <w:r>
         <w:rPr>
           <w:noProof/>
-          <w:lang w:val="en-US" w:eastAsia="zh-TW"/>
+          <w:lang w:eastAsia="nl-NL"/>
         </w:rPr>
         <w:drawing>
           <wp:inline distT="0" distB="0" distL="0" distR="0" wp14:anchorId="4CA02634" wp14:editId="36E67534">
@@ -1102,7 +1335,7 @@
                     <pic:cNvPicPr/>
                   </pic:nvPicPr>
                   <pic:blipFill>
-                    <a:blip r:embed="rId17" cstate="print">
+                    <a:blip r:embed="rId20" cstate="print">
                       <a:extLst>
                         <a:ext uri="{28A0092B-C50C-407E-A947-70E740481C1C}">
                           <a14:useLocalDpi xmlns:a14="http://schemas.microsoft.com/office/drawing/2010/main" val="0"/>
@@ -1133,6 +1366,21 @@
       <w:pPr>
         <w:pStyle w:val="Kop1Before"/>
       </w:pPr>
+      <w:r>
+        <w:lastRenderedPageBreak/>
+        <w:t xml:space="preserve">Demo op </w:t>
+      </w:r>
+      <w:hyperlink r:id="rId21" w:history="1">
+        <w:r>
+          <w:rPr>
+            <w:rStyle w:val="Hyperlink"/>
+          </w:rPr>
+          <w:t>https://www.youtube.com/watch?v=e-hG0cgs2EA</w:t>
+        </w:r>
+      </w:hyperlink>
+      <w:r>
+        <w:t xml:space="preserve"> </w:t>
+      </w:r>
     </w:p>
     <w:p>
       <w:pPr>
@@ -1156,7 +1404,7 @@
       <w:r>
         <w:rPr>
           <w:noProof/>
-          <w:lang w:val="en-US" w:eastAsia="zh-TW"/>
+          <w:lang w:eastAsia="nl-NL"/>
         </w:rPr>
         <w:drawing>
           <wp:anchor distT="0" distB="0" distL="114300" distR="114300" simplePos="0" relativeHeight="251661312" behindDoc="0" locked="0" layoutInCell="1" allowOverlap="1" wp14:anchorId="422B1D56" wp14:editId="0B115718">
@@ -1182,7 +1430,7 @@
                     <pic:cNvPicPr/>
                   </pic:nvPicPr>
                   <pic:blipFill>
-                    <a:blip r:embed="rId18" cstate="print">
+                    <a:blip r:embed="rId22" cstate="print">
                       <a:extLst>
                         <a:ext uri="{28A0092B-C50C-407E-A947-70E740481C1C}">
                           <a14:useLocalDpi xmlns:a14="http://schemas.microsoft.com/office/drawing/2010/main" val="0"/>
@@ -1287,7 +1535,7 @@
       <w:r>
         <w:rPr>
           <w:noProof/>
-          <w:lang w:val="en-US" w:eastAsia="zh-TW"/>
+          <w:lang w:eastAsia="nl-NL"/>
         </w:rPr>
         <w:drawing>
           <wp:anchor distT="0" distB="0" distL="114300" distR="114300" simplePos="0" relativeHeight="251662336" behindDoc="0" locked="0" layoutInCell="1" allowOverlap="1" wp14:anchorId="3346E7F2" wp14:editId="423CF98B">
@@ -1313,7 +1561,7 @@
                     <pic:cNvPicPr/>
                   </pic:nvPicPr>
                   <pic:blipFill>
-                    <a:blip r:embed="rId19" cstate="print">
+                    <a:blip r:embed="rId23" cstate="print">
                       <a:extLst>
                         <a:ext uri="{28A0092B-C50C-407E-A947-70E740481C1C}">
                           <a14:useLocalDpi xmlns:a14="http://schemas.microsoft.com/office/drawing/2010/main" val="0"/>
@@ -1453,7 +1701,7 @@
       <w:r>
         <w:rPr>
           <w:noProof/>
-          <w:lang w:val="en-US" w:eastAsia="zh-TW"/>
+          <w:lang w:eastAsia="nl-NL"/>
         </w:rPr>
         <w:drawing>
           <wp:inline distT="0" distB="0" distL="0" distR="0" wp14:anchorId="383E200A" wp14:editId="425FF19B">
@@ -1471,7 +1719,7 @@
                     <pic:cNvPicPr/>
                   </pic:nvPicPr>
                   <pic:blipFill>
-                    <a:blip r:embed="rId20" cstate="print">
+                    <a:blip r:embed="rId24" cstate="print">
                       <a:extLst>
                         <a:ext uri="{28A0092B-C50C-407E-A947-70E740481C1C}">
                           <a14:useLocalDpi xmlns:a14="http://schemas.microsoft.com/office/drawing/2010/main" val="0"/>
@@ -1502,6 +1750,21 @@
       <w:pPr>
         <w:pStyle w:val="Kop1Before"/>
       </w:pPr>
+      <w:r>
+        <w:lastRenderedPageBreak/>
+        <w:t xml:space="preserve">Demo op </w:t>
+      </w:r>
+      <w:hyperlink r:id="rId25" w:history="1">
+        <w:r>
+          <w:rPr>
+            <w:rStyle w:val="Hyperlink"/>
+          </w:rPr>
+          <w:t>https://www.youtube.com/watch?v=ZjEm8CphkyY</w:t>
+        </w:r>
+      </w:hyperlink>
+      <w:r>
+        <w:t xml:space="preserve"> </w:t>
+      </w:r>
     </w:p>
     <w:p>
       <w:pPr>
@@ -1527,7 +1790,7 @@
       <w:r>
         <w:rPr>
           <w:noProof/>
-          <w:lang w:val="en-US" w:eastAsia="zh-TW"/>
+          <w:lang w:eastAsia="nl-NL"/>
         </w:rPr>
         <w:drawing>
           <wp:anchor distT="0" distB="0" distL="114300" distR="114300" simplePos="0" relativeHeight="251664384" behindDoc="0" locked="0" layoutInCell="1" allowOverlap="1" wp14:anchorId="75C49635" wp14:editId="11C3535C">
@@ -1553,7 +1816,7 @@
                     <pic:cNvPicPr/>
                   </pic:nvPicPr>
                   <pic:blipFill>
-                    <a:blip r:embed="rId21" cstate="print">
+                    <a:blip r:embed="rId26" cstate="print">
                       <a:extLst>
                         <a:ext uri="{28A0092B-C50C-407E-A947-70E740481C1C}">
                           <a14:useLocalDpi xmlns:a14="http://schemas.microsoft.com/office/drawing/2010/main" val="0"/>
@@ -1660,7 +1923,7 @@
       <w:r>
         <w:rPr>
           <w:noProof/>
-          <w:lang w:val="en-US" w:eastAsia="zh-TW"/>
+          <w:lang w:eastAsia="nl-NL"/>
         </w:rPr>
         <w:drawing>
           <wp:inline distT="0" distB="0" distL="0" distR="0" wp14:anchorId="0D61BDAD" wp14:editId="79B653BC">
@@ -1678,7 +1941,7 @@
                     <pic:cNvPicPr/>
                   </pic:nvPicPr>
                   <pic:blipFill>
-                    <a:blip r:embed="rId22" cstate="print">
+                    <a:blip r:embed="rId27" cstate="print">
                       <a:extLst>
                         <a:ext uri="{28A0092B-C50C-407E-A947-70E740481C1C}">
                           <a14:useLocalDpi xmlns:a14="http://schemas.microsoft.com/office/drawing/2010/main" val="0"/>
@@ -1771,7 +2034,7 @@
       <w:r>
         <w:rPr>
           <w:noProof/>
-          <w:lang w:val="en-US" w:eastAsia="zh-TW"/>
+          <w:lang w:eastAsia="nl-NL"/>
         </w:rPr>
         <w:drawing>
           <wp:inline distT="0" distB="0" distL="0" distR="0" wp14:anchorId="62B754D9" wp14:editId="2E3EE4EC">
@@ -1789,7 +2052,7 @@
                     <pic:cNvPicPr/>
                   </pic:nvPicPr>
                   <pic:blipFill>
-                    <a:blip r:embed="rId23" cstate="print">
+                    <a:blip r:embed="rId28" cstate="print">
                       <a:extLst>
                         <a:ext uri="{28A0092B-C50C-407E-A947-70E740481C1C}">
                           <a14:useLocalDpi xmlns:a14="http://schemas.microsoft.com/office/drawing/2010/main" val="0"/>
@@ -1824,7 +2087,7 @@
       <w:r>
         <w:rPr>
           <w:noProof/>
-          <w:lang w:val="en-US" w:eastAsia="zh-TW"/>
+          <w:lang w:eastAsia="nl-NL"/>
         </w:rPr>
         <w:drawing>
           <wp:inline distT="0" distB="0" distL="0" distR="0" wp14:anchorId="3DE0EE47" wp14:editId="7921EAA3">
@@ -1842,7 +2105,7 @@
                     <pic:cNvPicPr/>
                   </pic:nvPicPr>
                   <pic:blipFill>
-                    <a:blip r:embed="rId24" cstate="print">
+                    <a:blip r:embed="rId29" cstate="print">
                       <a:extLst>
                         <a:ext uri="{28A0092B-C50C-407E-A947-70E740481C1C}">
                           <a14:useLocalDpi xmlns:a14="http://schemas.microsoft.com/office/drawing/2010/main" val="0"/>
@@ -1881,7 +2144,7 @@
       <w:r>
         <w:rPr>
           <w:noProof/>
-          <w:lang w:val="en-US" w:eastAsia="zh-TW"/>
+          <w:lang w:eastAsia="nl-NL"/>
         </w:rPr>
         <w:drawing>
           <wp:inline distT="0" distB="0" distL="0" distR="0" wp14:anchorId="25336F0B" wp14:editId="4137CE57">
@@ -1899,7 +2162,7 @@
                     <pic:cNvPicPr/>
                   </pic:nvPicPr>
                   <pic:blipFill>
-                    <a:blip r:embed="rId25" cstate="print">
+                    <a:blip r:embed="rId30" cstate="print">
                       <a:extLst>
                         <a:ext uri="{28A0092B-C50C-407E-A947-70E740481C1C}">
                           <a14:useLocalDpi xmlns:a14="http://schemas.microsoft.com/office/drawing/2010/main" val="0"/>
@@ -1930,6 +2193,21 @@
       <w:pPr>
         <w:pStyle w:val="Kop1Before"/>
       </w:pPr>
+      <w:r>
+        <w:lastRenderedPageBreak/>
+        <w:t xml:space="preserve">Demo op </w:t>
+      </w:r>
+      <w:hyperlink r:id="rId31" w:history="1">
+        <w:r>
+          <w:rPr>
+            <w:rStyle w:val="Hyperlink"/>
+          </w:rPr>
+          <w:t>https://www.youtube.com/watch?v=k5V9tEn1sH8</w:t>
+        </w:r>
+      </w:hyperlink>
+      <w:r>
+        <w:t xml:space="preserve"> </w:t>
+      </w:r>
     </w:p>
     <w:p>
       <w:pPr>
@@ -2021,7 +2299,7 @@
       <w:r>
         <w:rPr>
           <w:noProof/>
-          <w:lang w:val="en-US" w:eastAsia="zh-TW"/>
+          <w:lang w:eastAsia="nl-NL"/>
         </w:rPr>
         <w:drawing>
           <wp:inline distT="0" distB="0" distL="0" distR="0" wp14:anchorId="14F3B52D" wp14:editId="647A4375">
@@ -2039,7 +2317,7 @@
                     <pic:cNvPicPr/>
                   </pic:nvPicPr>
                   <pic:blipFill>
-                    <a:blip r:embed="rId26" cstate="print">
+                    <a:blip r:embed="rId32" cstate="print">
                       <a:extLst>
                         <a:ext uri="{28A0092B-C50C-407E-A947-70E740481C1C}">
                           <a14:useLocalDpi xmlns:a14="http://schemas.microsoft.com/office/drawing/2010/main" val="0"/>
@@ -2071,7 +2349,7 @@
       <w:r>
         <w:rPr>
           <w:noProof/>
-          <w:lang w:val="en-US" w:eastAsia="zh-TW"/>
+          <w:lang w:eastAsia="nl-NL"/>
         </w:rPr>
         <w:drawing>
           <wp:inline distT="0" distB="0" distL="0" distR="0" wp14:anchorId="417ABD9D" wp14:editId="1CC90F46">
@@ -2089,7 +2367,7 @@
                     <pic:cNvPicPr/>
                   </pic:nvPicPr>
                   <pic:blipFill>
-                    <a:blip r:embed="rId27" cstate="print">
+                    <a:blip r:embed="rId33" cstate="print">
                       <a:extLst>
                         <a:ext uri="{28A0092B-C50C-407E-A947-70E740481C1C}">
                           <a14:useLocalDpi xmlns:a14="http://schemas.microsoft.com/office/drawing/2010/main" val="0"/>
@@ -2138,7 +2416,7 @@
       <w:r>
         <w:rPr>
           <w:noProof/>
-          <w:lang w:val="en-US" w:eastAsia="zh-TW"/>
+          <w:lang w:eastAsia="nl-NL"/>
         </w:rPr>
         <w:drawing>
           <wp:anchor distT="0" distB="0" distL="114300" distR="114300" simplePos="0" relativeHeight="251663360" behindDoc="0" locked="0" layoutInCell="1" allowOverlap="1" wp14:anchorId="685B9EBC" wp14:editId="1DE575E1">
@@ -2164,7 +2442,7 @@
                     <pic:cNvPicPr/>
                   </pic:nvPicPr>
                   <pic:blipFill>
-                    <a:blip r:embed="rId28" cstate="print">
+                    <a:blip r:embed="rId34" cstate="print">
                       <a:extLst>
                         <a:ext uri="{28A0092B-C50C-407E-A947-70E740481C1C}">
                           <a14:useLocalDpi xmlns:a14="http://schemas.microsoft.com/office/drawing/2010/main" val="0"/>
@@ -2313,7 +2591,7 @@
       <w:r>
         <w:rPr>
           <w:noProof/>
-          <w:lang w:val="en-US" w:eastAsia="zh-TW"/>
+          <w:lang w:eastAsia="nl-NL"/>
         </w:rPr>
         <w:drawing>
           <wp:inline distT="0" distB="0" distL="0" distR="0" wp14:anchorId="06E7FB94" wp14:editId="0CAB1125">
@@ -2331,7 +2609,7 @@
                     <pic:cNvPicPr/>
                   </pic:nvPicPr>
                   <pic:blipFill>
-                    <a:blip r:embed="rId29" cstate="print">
+                    <a:blip r:embed="rId35" cstate="print">
                       <a:extLst>
                         <a:ext uri="{28A0092B-C50C-407E-A947-70E740481C1C}">
                           <a14:useLocalDpi xmlns:a14="http://schemas.microsoft.com/office/drawing/2010/main" val="0"/>
@@ -2363,7 +2641,7 @@
       <w:r>
         <w:rPr>
           <w:noProof/>
-          <w:lang w:val="en-US" w:eastAsia="zh-TW"/>
+          <w:lang w:eastAsia="nl-NL"/>
         </w:rPr>
         <w:drawing>
           <wp:inline distT="0" distB="0" distL="0" distR="0" wp14:anchorId="19BD6AA5" wp14:editId="12B10A3F">
@@ -2381,7 +2659,7 @@
                     <pic:cNvPicPr/>
                   </pic:nvPicPr>
                   <pic:blipFill>
-                    <a:blip r:embed="rId30" cstate="print">
+                    <a:blip r:embed="rId36" cstate="print">
                       <a:extLst>
                         <a:ext uri="{28A0092B-C50C-407E-A947-70E740481C1C}">
                           <a14:useLocalDpi xmlns:a14="http://schemas.microsoft.com/office/drawing/2010/main" val="0"/>
@@ -2412,6 +2690,21 @@
       <w:pPr>
         <w:pStyle w:val="Kop1Before"/>
       </w:pPr>
+      <w:r>
+        <w:lastRenderedPageBreak/>
+        <w:t xml:space="preserve">Demo op </w:t>
+      </w:r>
+      <w:hyperlink r:id="rId37" w:history="1">
+        <w:r>
+          <w:rPr>
+            <w:rStyle w:val="Hyperlink"/>
+          </w:rPr>
+          <w:t>https://www.youtube.com/watch?v=lyTCF6sj4VQ</w:t>
+        </w:r>
+      </w:hyperlink>
+      <w:r>
+        <w:t xml:space="preserve"> </w:t>
+      </w:r>
     </w:p>
     <w:p>
       <w:pPr>
@@ -2509,7 +2802,7 @@
       <w:r>
         <w:rPr>
           <w:noProof/>
-          <w:lang w:val="en-US" w:eastAsia="zh-TW"/>
+          <w:lang w:eastAsia="nl-NL"/>
         </w:rPr>
         <w:drawing>
           <wp:inline distT="0" distB="0" distL="0" distR="0" wp14:anchorId="2CE2BF3F" wp14:editId="11CF9BBF">
@@ -2527,7 +2820,7 @@
                     <pic:cNvPicPr/>
                   </pic:nvPicPr>
                   <pic:blipFill>
-                    <a:blip r:embed="rId31" cstate="print">
+                    <a:blip r:embed="rId38" cstate="print">
                       <a:extLst>
                         <a:ext uri="{28A0092B-C50C-407E-A947-70E740481C1C}">
                           <a14:useLocalDpi xmlns:a14="http://schemas.microsoft.com/office/drawing/2010/main" val="0"/>
@@ -2563,7 +2856,7 @@
       <w:r>
         <w:rPr>
           <w:noProof/>
-          <w:lang w:val="en-US" w:eastAsia="zh-TW"/>
+          <w:lang w:eastAsia="nl-NL"/>
         </w:rPr>
         <w:drawing>
           <wp:inline distT="0" distB="0" distL="0" distR="0" wp14:anchorId="6496A947" wp14:editId="02E90028">
@@ -2581,7 +2874,7 @@
                     <pic:cNvPicPr/>
                   </pic:nvPicPr>
                   <pic:blipFill>
-                    <a:blip r:embed="rId32" cstate="print">
+                    <a:blip r:embed="rId39" cstate="print">
                       <a:extLst>
                         <a:ext uri="{28A0092B-C50C-407E-A947-70E740481C1C}">
                           <a14:useLocalDpi xmlns:a14="http://schemas.microsoft.com/office/drawing/2010/main" val="0"/>
@@ -2647,7 +2940,7 @@
       <w:r>
         <w:rPr>
           <w:noProof/>
-          <w:lang w:val="en-US" w:eastAsia="zh-TW"/>
+          <w:lang w:eastAsia="nl-NL"/>
         </w:rPr>
         <w:drawing>
           <wp:inline distT="0" distB="0" distL="0" distR="0" wp14:anchorId="3FB7BF92" wp14:editId="073D10FF">
@@ -2665,7 +2958,7 @@
                     <pic:cNvPicPr/>
                   </pic:nvPicPr>
                   <pic:blipFill>
-                    <a:blip r:embed="rId33">
+                    <a:blip r:embed="rId40">
                       <a:extLst>
                         <a:ext uri="{28A0092B-C50C-407E-A947-70E740481C1C}">
                           <a14:useLocalDpi xmlns:a14="http://schemas.microsoft.com/office/drawing/2010/main" val="0"/>
@@ -2793,7 +3086,7 @@
       <w:r>
         <w:rPr>
           <w:noProof/>
-          <w:lang w:val="en-US" w:eastAsia="zh-TW"/>
+          <w:lang w:eastAsia="nl-NL"/>
         </w:rPr>
         <w:drawing>
           <wp:inline distT="0" distB="0" distL="0" distR="0" wp14:anchorId="4CC1BFA8" wp14:editId="3FE272A3">
@@ -2811,7 +3104,7 @@
                     <pic:cNvPicPr/>
                   </pic:nvPicPr>
                   <pic:blipFill>
-                    <a:blip r:embed="rId34">
+                    <a:blip r:embed="rId41">
                       <a:extLst>
                         <a:ext uri="{28A0092B-C50C-407E-A947-70E740481C1C}">
                           <a14:useLocalDpi xmlns:a14="http://schemas.microsoft.com/office/drawing/2010/main" val="0"/>
@@ -2853,7 +3146,7 @@
       <w:r>
         <w:rPr>
           <w:noProof/>
-          <w:lang w:val="en-US" w:eastAsia="zh-TW"/>
+          <w:lang w:eastAsia="nl-NL"/>
         </w:rPr>
         <w:drawing>
           <wp:anchor distT="0" distB="0" distL="114300" distR="114300" simplePos="0" relativeHeight="251665408" behindDoc="0" locked="0" layoutInCell="1" allowOverlap="1" wp14:anchorId="6D54B28D" wp14:editId="6552B52B">
@@ -2879,7 +3172,7 @@
                     <pic:cNvPicPr/>
                   </pic:nvPicPr>
                   <pic:blipFill>
-                    <a:blip r:embed="rId35" cstate="print">
+                    <a:blip r:embed="rId42" cstate="print">
                       <a:extLst>
                         <a:ext uri="{28A0092B-C50C-407E-A947-70E740481C1C}">
                           <a14:useLocalDpi xmlns:a14="http://schemas.microsoft.com/office/drawing/2010/main" val="0"/>
@@ -3035,7 +3328,7 @@
       <w:r>
         <w:rPr>
           <w:noProof/>
-          <w:lang w:val="en-US" w:eastAsia="zh-TW"/>
+          <w:lang w:eastAsia="nl-NL"/>
         </w:rPr>
         <w:drawing>
           <wp:inline distT="0" distB="0" distL="0" distR="0" wp14:anchorId="30FD2CD5" wp14:editId="7BADA4AB">
@@ -3053,7 +3346,7 @@
                     <pic:cNvPicPr/>
                   </pic:nvPicPr>
                   <pic:blipFill>
-                    <a:blip r:embed="rId36" cstate="print">
+                    <a:blip r:embed="rId43" cstate="print">
                       <a:extLst>
                         <a:ext uri="{28A0092B-C50C-407E-A947-70E740481C1C}">
                           <a14:useLocalDpi xmlns:a14="http://schemas.microsoft.com/office/drawing/2010/main" val="0"/>
@@ -3085,7 +3378,7 @@
       <w:r>
         <w:rPr>
           <w:noProof/>
-          <w:lang w:val="en-US" w:eastAsia="zh-TW"/>
+          <w:lang w:eastAsia="nl-NL"/>
         </w:rPr>
         <w:drawing>
           <wp:inline distT="0" distB="0" distL="0" distR="0" wp14:anchorId="4F93244A" wp14:editId="5AE40193">
@@ -3103,7 +3396,7 @@
                     <pic:cNvPicPr/>
                   </pic:nvPicPr>
                   <pic:blipFill>
-                    <a:blip r:embed="rId37" cstate="print">
+                    <a:blip r:embed="rId44" cstate="print">
                       <a:extLst>
                         <a:ext uri="{28A0092B-C50C-407E-A947-70E740481C1C}">
                           <a14:useLocalDpi xmlns:a14="http://schemas.microsoft.com/office/drawing/2010/main" val="0"/>
@@ -3135,7 +3428,7 @@
       <w:r>
         <w:rPr>
           <w:noProof/>
-          <w:lang w:val="en-US" w:eastAsia="zh-TW"/>
+          <w:lang w:eastAsia="nl-NL"/>
         </w:rPr>
         <w:drawing>
           <wp:inline distT="0" distB="0" distL="0" distR="0" wp14:anchorId="781D444F" wp14:editId="15D277B9">
@@ -3153,7 +3446,7 @@
                     <pic:cNvPicPr/>
                   </pic:nvPicPr>
                   <pic:blipFill>
-                    <a:blip r:embed="rId38" cstate="print">
+                    <a:blip r:embed="rId45" cstate="print">
                       <a:extLst>
                         <a:ext uri="{28A0092B-C50C-407E-A947-70E740481C1C}">
                           <a14:useLocalDpi xmlns:a14="http://schemas.microsoft.com/office/drawing/2010/main" val="0"/>
@@ -3206,7 +3499,7 @@
       <w:r>
         <w:rPr>
           <w:noProof/>
-          <w:lang w:val="en-US" w:eastAsia="zh-TW"/>
+          <w:lang w:eastAsia="nl-NL"/>
         </w:rPr>
         <w:drawing>
           <wp:inline distT="0" distB="0" distL="0" distR="0" wp14:anchorId="4647B2C6" wp14:editId="47A2231B">
@@ -3224,7 +3517,7 @@
                     <pic:cNvPicPr/>
                   </pic:nvPicPr>
                   <pic:blipFill>
-                    <a:blip r:embed="rId39">
+                    <a:blip r:embed="rId46">
                       <a:extLst>
                         <a:ext uri="{28A0092B-C50C-407E-A947-70E740481C1C}">
                           <a14:useLocalDpi xmlns:a14="http://schemas.microsoft.com/office/drawing/2010/main" val="0"/>
@@ -3372,7 +3665,7 @@
       <w:r>
         <w:t xml:space="preserve">Idee van </w:t>
       </w:r>
-      <w:hyperlink r:id="rId40" w:history="1">
+      <w:hyperlink r:id="rId47" w:history="1">
         <w:r>
           <w:rPr>
             <w:rStyle w:val="Hyperlink"/>
@@ -3405,7 +3698,7 @@
       <w:r>
         <w:rPr>
           <w:noProof/>
-          <w:lang w:val="en-US" w:eastAsia="zh-TW"/>
+          <w:lang w:eastAsia="nl-NL"/>
         </w:rPr>
         <w:drawing>
           <wp:anchor distT="0" distB="0" distL="114300" distR="114300" simplePos="0" relativeHeight="251678720" behindDoc="1" locked="0" layoutInCell="1" allowOverlap="1" wp14:anchorId="3229A018" wp14:editId="01EF9808">
@@ -3431,7 +3724,7 @@
                     <pic:cNvPicPr/>
                   </pic:nvPicPr>
                   <pic:blipFill>
-                    <a:blip r:embed="rId41" cstate="print">
+                    <a:blip r:embed="rId48" cstate="print">
                       <a:extLst>
                         <a:ext uri="{28A0092B-C50C-407E-A947-70E740481C1C}">
                           <a14:useLocalDpi xmlns:a14="http://schemas.microsoft.com/office/drawing/2010/main" val="0"/>
@@ -3466,7 +3759,7 @@
       <w:r>
         <w:rPr>
           <w:noProof/>
-          <w:lang w:val="en-US" w:eastAsia="zh-TW"/>
+          <w:lang w:eastAsia="nl-NL"/>
         </w:rPr>
         <w:drawing>
           <wp:anchor distT="0" distB="0" distL="114300" distR="114300" simplePos="0" relativeHeight="251679744" behindDoc="0" locked="0" layoutInCell="1" allowOverlap="1" wp14:anchorId="5FA8202E" wp14:editId="4FE7642C">
@@ -3492,7 +3785,7 @@
                     <pic:cNvPicPr/>
                   </pic:nvPicPr>
                   <pic:blipFill>
-                    <a:blip r:embed="rId42" cstate="print">
+                    <a:blip r:embed="rId49" cstate="print">
                       <a:extLst>
                         <a:ext uri="{28A0092B-C50C-407E-A947-70E740481C1C}">
                           <a14:useLocalDpi xmlns:a14="http://schemas.microsoft.com/office/drawing/2010/main" val="0"/>
@@ -3527,7 +3820,7 @@
       <w:r>
         <w:rPr>
           <w:noProof/>
-          <w:lang w:val="en-US" w:eastAsia="zh-TW"/>
+          <w:lang w:eastAsia="nl-NL"/>
         </w:rPr>
         <w:drawing>
           <wp:anchor distT="0" distB="0" distL="114300" distR="114300" simplePos="0" relativeHeight="251680768" behindDoc="0" locked="0" layoutInCell="1" allowOverlap="1" wp14:anchorId="7AFAC632" wp14:editId="019260AF">
@@ -3553,7 +3846,7 @@
                     <pic:cNvPicPr/>
                   </pic:nvPicPr>
                   <pic:blipFill>
-                    <a:blip r:embed="rId43" cstate="print">
+                    <a:blip r:embed="rId50" cstate="print">
                       <a:extLst>
                         <a:ext uri="{28A0092B-C50C-407E-A947-70E740481C1C}">
                           <a14:useLocalDpi xmlns:a14="http://schemas.microsoft.com/office/drawing/2010/main" val="0"/>
@@ -3891,7 +4184,7 @@
       <w:r>
         <w:rPr>
           <w:noProof/>
-          <w:lang w:val="en-US" w:eastAsia="zh-TW"/>
+          <w:lang w:eastAsia="nl-NL"/>
         </w:rPr>
         <mc:AlternateContent>
           <mc:Choice Requires="wps">
@@ -4021,13 +4314,7 @@
                         <w:rPr>
                           <w:sz w:val="18"/>
                         </w:rPr>
-                        <w:t xml:space="preserve">: Als je de geluidssensor geselecteerd hebt zie </w:t>
-                      </w:r>
-                      <w:r>
-                        <w:rPr>
-                          <w:sz w:val="18"/>
-                        </w:rPr>
-                        <w:t>je het geluidsnivo “live” (hier 98). Bij ons hoorde nivo 75 bij flink blazen.</w:t>
+                        <w:t>: Als je de geluidssensor geselecteerd hebt zie je het geluidsnivo “live” (hier 98). Bij ons hoorde nivo 75 bij flink blazen.</w:t>
                       </w:r>
                     </w:p>
                   </w:txbxContent>
@@ -4040,7 +4327,7 @@
       <w:r>
         <w:rPr>
           <w:noProof/>
-          <w:lang w:val="en-US" w:eastAsia="zh-TW"/>
+          <w:lang w:eastAsia="nl-NL"/>
         </w:rPr>
         <w:drawing>
           <wp:inline distT="0" distB="0" distL="0" distR="0" wp14:anchorId="67F25F28" wp14:editId="5839784B">
@@ -4058,7 +4345,7 @@
                     <pic:cNvPicPr/>
                   </pic:nvPicPr>
                   <pic:blipFill>
-                    <a:blip r:embed="rId44">
+                    <a:blip r:embed="rId51">
                       <a:extLst>
                         <a:ext uri="{28A0092B-C50C-407E-A947-70E740481C1C}">
                           <a14:useLocalDpi xmlns:a14="http://schemas.microsoft.com/office/drawing/2010/main" val="0"/>
@@ -4145,7 +4432,7 @@
       <w:r>
         <w:rPr>
           <w:noProof/>
-          <w:lang w:val="en-US" w:eastAsia="zh-TW"/>
+          <w:lang w:eastAsia="nl-NL"/>
         </w:rPr>
         <w:drawing>
           <wp:inline distT="0" distB="0" distL="0" distR="0" wp14:anchorId="2FC8AB44" wp14:editId="405F1743">
@@ -4163,7 +4450,7 @@
                     <pic:cNvPicPr/>
                   </pic:nvPicPr>
                   <pic:blipFill>
-                    <a:blip r:embed="rId45">
+                    <a:blip r:embed="rId52">
                       <a:extLst>
                         <a:ext uri="{28A0092B-C50C-407E-A947-70E740481C1C}">
                           <a14:useLocalDpi xmlns:a14="http://schemas.microsoft.com/office/drawing/2010/main" val="0"/>
@@ -4197,7 +4484,7 @@
       <w:r>
         <w:rPr>
           <w:noProof/>
-          <w:lang w:val="en-US" w:eastAsia="zh-TW"/>
+          <w:lang w:eastAsia="nl-NL"/>
         </w:rPr>
         <w:drawing>
           <wp:anchor distT="0" distB="0" distL="114300" distR="114300" simplePos="0" relativeHeight="251684864" behindDoc="0" locked="0" layoutInCell="1" allowOverlap="1" wp14:anchorId="1B0C2ABA" wp14:editId="3CCFDCB0">
@@ -4223,7 +4510,7 @@
                     <pic:cNvPicPr/>
                   </pic:nvPicPr>
                   <pic:blipFill>
-                    <a:blip r:embed="rId46">
+                    <a:blip r:embed="rId53">
                       <a:extLst>
                         <a:ext uri="{28A0092B-C50C-407E-A947-70E740481C1C}">
                           <a14:useLocalDpi xmlns:a14="http://schemas.microsoft.com/office/drawing/2010/main" val="0"/>
@@ -4296,7 +4583,7 @@
       <w:r>
         <w:rPr>
           <w:noProof/>
-          <w:lang w:val="en-US" w:eastAsia="zh-TW"/>
+          <w:lang w:eastAsia="nl-NL"/>
         </w:rPr>
         <w:drawing>
           <wp:anchor distT="0" distB="0" distL="114300" distR="114300" simplePos="0" relativeHeight="251666432" behindDoc="0" locked="0" layoutInCell="1" allowOverlap="1" wp14:anchorId="0D5231D8" wp14:editId="254EE025">
@@ -4322,7 +4609,7 @@
                     <pic:cNvPicPr/>
                   </pic:nvPicPr>
                   <pic:blipFill>
-                    <a:blip r:embed="rId47" cstate="print">
+                    <a:blip r:embed="rId54" cstate="print">
                       <a:extLst>
                         <a:ext uri="{28A0092B-C50C-407E-A947-70E740481C1C}">
                           <a14:useLocalDpi xmlns:a14="http://schemas.microsoft.com/office/drawing/2010/main" val="0"/>
@@ -4442,7 +4729,7 @@
       <w:r>
         <w:rPr>
           <w:noProof/>
-          <w:lang w:val="en-US" w:eastAsia="zh-TW"/>
+          <w:lang w:eastAsia="nl-NL"/>
         </w:rPr>
         <w:drawing>
           <wp:anchor distT="0" distB="0" distL="114300" distR="114300" simplePos="0" relativeHeight="251667456" behindDoc="0" locked="0" layoutInCell="1" allowOverlap="1" wp14:anchorId="5DF9B984" wp14:editId="504EE122">
@@ -4468,7 +4755,7 @@
                     <pic:cNvPicPr/>
                   </pic:nvPicPr>
                   <pic:blipFill>
-                    <a:blip r:embed="rId48">
+                    <a:blip r:embed="rId55">
                       <a:extLst>
                         <a:ext uri="{28A0092B-C50C-407E-A947-70E740481C1C}">
                           <a14:useLocalDpi xmlns:a14="http://schemas.microsoft.com/office/drawing/2010/main" val="0"/>
@@ -4511,7 +4798,7 @@
       <w:r>
         <w:rPr>
           <w:noProof/>
-          <w:lang w:val="en-US" w:eastAsia="zh-TW"/>
+          <w:lang w:eastAsia="nl-NL"/>
         </w:rPr>
         <mc:AlternateContent>
           <mc:Choice Requires="wps">
@@ -4798,7 +5085,7 @@
       <w:r>
         <w:rPr>
           <w:noProof/>
-          <w:lang w:val="en-US" w:eastAsia="zh-TW"/>
+          <w:lang w:eastAsia="nl-NL"/>
         </w:rPr>
         <w:drawing>
           <wp:inline distT="0" distB="0" distL="0" distR="0" wp14:anchorId="53FA419F" wp14:editId="42B45038">
@@ -4816,7 +5103,7 @@
                     <pic:cNvPicPr/>
                   </pic:nvPicPr>
                   <pic:blipFill>
-                    <a:blip r:embed="rId49">
+                    <a:blip r:embed="rId56">
                       <a:extLst>
                         <a:ext uri="{28A0092B-C50C-407E-A947-70E740481C1C}">
                           <a14:useLocalDpi xmlns:a14="http://schemas.microsoft.com/office/drawing/2010/main" val="0"/>
@@ -4944,7 +5231,7 @@
       <w:r>
         <w:rPr>
           <w:noProof/>
-          <w:lang w:val="en-US" w:eastAsia="zh-TW"/>
+          <w:lang w:eastAsia="nl-NL"/>
         </w:rPr>
         <w:drawing>
           <wp:inline distT="0" distB="0" distL="0" distR="0" wp14:anchorId="1A765DEC" wp14:editId="49FDD796">
@@ -4962,7 +5249,7 @@
                     <pic:cNvPicPr/>
                   </pic:nvPicPr>
                   <pic:blipFill>
-                    <a:blip r:embed="rId50">
+                    <a:blip r:embed="rId57">
                       <a:extLst>
                         <a:ext uri="{28A0092B-C50C-407E-A947-70E740481C1C}">
                           <a14:useLocalDpi xmlns:a14="http://schemas.microsoft.com/office/drawing/2010/main" val="0"/>
@@ -5053,7 +5340,7 @@
       <w:r>
         <w:rPr>
           <w:noProof/>
-          <w:lang w:val="en-US" w:eastAsia="zh-TW"/>
+          <w:lang w:eastAsia="nl-NL"/>
         </w:rPr>
         <w:drawing>
           <wp:inline distT="0" distB="0" distL="0" distR="0" wp14:anchorId="2A447FD1" wp14:editId="20E8451A">
@@ -5071,7 +5358,7 @@
                     <pic:cNvPicPr/>
                   </pic:nvPicPr>
                   <pic:blipFill>
-                    <a:blip r:embed="rId51">
+                    <a:blip r:embed="rId58">
                       <a:extLst>
                         <a:ext uri="{28A0092B-C50C-407E-A947-70E740481C1C}">
                           <a14:useLocalDpi xmlns:a14="http://schemas.microsoft.com/office/drawing/2010/main" val="0"/>
@@ -5155,7 +5442,7 @@
         <w:lastRenderedPageBreak/>
         <w:t xml:space="preserve">Demo op </w:t>
       </w:r>
-      <w:hyperlink r:id="rId52" w:history="1">
+      <w:hyperlink r:id="rId59" w:history="1">
         <w:r>
           <w:rPr>
             <w:rStyle w:val="Hyperlink"/>
@@ -5172,7 +5459,7 @@
       <w:r>
         <w:t xml:space="preserve">Idee van </w:t>
       </w:r>
-      <w:hyperlink r:id="rId53" w:history="1">
+      <w:hyperlink r:id="rId60" w:history="1">
         <w:r>
           <w:rPr>
             <w:rStyle w:val="Hyperlink"/>
@@ -5208,7 +5495,7 @@
       <w:r>
         <w:rPr>
           <w:noProof/>
-          <w:lang w:val="en-US" w:eastAsia="zh-TW"/>
+          <w:lang w:eastAsia="nl-NL"/>
         </w:rPr>
         <w:drawing>
           <wp:anchor distT="0" distB="0" distL="114300" distR="114300" simplePos="0" relativeHeight="251695104" behindDoc="0" locked="0" layoutInCell="1" allowOverlap="1" wp14:anchorId="09AFB790" wp14:editId="3521BCDF">
@@ -5234,7 +5521,7 @@
                     <pic:cNvPicPr/>
                   </pic:nvPicPr>
                   <pic:blipFill>
-                    <a:blip r:embed="rId54" cstate="print">
+                    <a:blip r:embed="rId61" cstate="print">
                       <a:extLst>
                         <a:ext uri="{28A0092B-C50C-407E-A947-70E740481C1C}">
                           <a14:useLocalDpi xmlns:a14="http://schemas.microsoft.com/office/drawing/2010/main" val="0"/>
@@ -5269,7 +5556,7 @@
       <w:r>
         <w:rPr>
           <w:noProof/>
-          <w:lang w:val="en-US" w:eastAsia="zh-TW"/>
+          <w:lang w:eastAsia="nl-NL"/>
         </w:rPr>
         <w:drawing>
           <wp:anchor distT="0" distB="0" distL="114300" distR="114300" simplePos="0" relativeHeight="251694080" behindDoc="0" locked="0" layoutInCell="1" allowOverlap="1" wp14:anchorId="6A577B45" wp14:editId="3920F21D">
@@ -5295,7 +5582,7 @@
                     <pic:cNvPicPr/>
                   </pic:nvPicPr>
                   <pic:blipFill>
-                    <a:blip r:embed="rId55" cstate="print">
+                    <a:blip r:embed="rId62" cstate="print">
                       <a:extLst>
                         <a:ext uri="{28A0092B-C50C-407E-A947-70E740481C1C}">
                           <a14:useLocalDpi xmlns:a14="http://schemas.microsoft.com/office/drawing/2010/main" val="0"/>
@@ -5640,7 +5927,7 @@
       <w:r>
         <w:rPr>
           <w:noProof/>
-          <w:lang w:val="en-US" w:eastAsia="zh-TW"/>
+          <w:lang w:eastAsia="nl-NL"/>
         </w:rPr>
         <w:drawing>
           <wp:inline distT="0" distB="0" distL="0" distR="0" wp14:anchorId="3FF51987" wp14:editId="38E12576">
@@ -5658,7 +5945,7 @@
                     <pic:cNvPicPr/>
                   </pic:nvPicPr>
                   <pic:blipFill>
-                    <a:blip r:embed="rId56">
+                    <a:blip r:embed="rId63">
                       <a:extLst>
                         <a:ext uri="{28A0092B-C50C-407E-A947-70E740481C1C}">
                           <a14:useLocalDpi xmlns:a14="http://schemas.microsoft.com/office/drawing/2010/main" val="0"/>
@@ -5709,7 +5996,7 @@
       <w:r>
         <w:rPr>
           <w:noProof/>
-          <w:lang w:val="en-US" w:eastAsia="zh-TW"/>
+          <w:lang w:eastAsia="nl-NL"/>
         </w:rPr>
         <w:drawing>
           <wp:inline distT="0" distB="0" distL="0" distR="0" wp14:anchorId="3066FC68" wp14:editId="79EDE1C4">
@@ -5727,7 +6014,7 @@
                     <pic:cNvPicPr/>
                   </pic:nvPicPr>
                   <pic:blipFill>
-                    <a:blip r:embed="rId57">
+                    <a:blip r:embed="rId64">
                       <a:extLst>
                         <a:ext uri="{28A0092B-C50C-407E-A947-70E740481C1C}">
                           <a14:useLocalDpi xmlns:a14="http://schemas.microsoft.com/office/drawing/2010/main" val="0"/>
@@ -5766,7 +6053,7 @@
       <w:r>
         <w:rPr>
           <w:noProof/>
-          <w:lang w:val="en-US" w:eastAsia="zh-TW"/>
+          <w:lang w:eastAsia="nl-NL"/>
         </w:rPr>
         <w:drawing>
           <wp:inline distT="0" distB="0" distL="0" distR="0" wp14:anchorId="35FB210D" wp14:editId="7E2FCB82">
@@ -5784,7 +6071,7 @@
                     <pic:cNvPicPr/>
                   </pic:nvPicPr>
                   <pic:blipFill>
-                    <a:blip r:embed="rId58">
+                    <a:blip r:embed="rId65">
                       <a:extLst>
                         <a:ext uri="{28A0092B-C50C-407E-A947-70E740481C1C}">
                           <a14:useLocalDpi xmlns:a14="http://schemas.microsoft.com/office/drawing/2010/main" val="0"/>
@@ -5819,7 +6106,7 @@
         <w:lastRenderedPageBreak/>
         <w:t xml:space="preserve">Demo op </w:t>
       </w:r>
-      <w:hyperlink r:id="rId59" w:history="1">
+      <w:hyperlink r:id="rId66" w:history="1">
         <w:r>
           <w:rPr>
             <w:rStyle w:val="Hyperlink"/>
@@ -5884,7 +6171,7 @@
       <w:r>
         <w:rPr>
           <w:noProof/>
-          <w:lang w:val="en-US" w:eastAsia="zh-TW"/>
+          <w:lang w:eastAsia="nl-NL"/>
         </w:rPr>
         <w:drawing>
           <wp:inline distT="0" distB="0" distL="0" distR="0" wp14:anchorId="0A9F27A0" wp14:editId="16BFE019">
@@ -5902,7 +6189,7 @@
                     <pic:cNvPicPr/>
                   </pic:nvPicPr>
                   <pic:blipFill>
-                    <a:blip r:embed="rId60" cstate="print">
+                    <a:blip r:embed="rId67" cstate="print">
                       <a:extLst>
                         <a:ext uri="{28A0092B-C50C-407E-A947-70E740481C1C}">
                           <a14:useLocalDpi xmlns:a14="http://schemas.microsoft.com/office/drawing/2010/main" val="0"/>
@@ -5934,7 +6221,7 @@
       <w:r>
         <w:rPr>
           <w:noProof/>
-          <w:lang w:val="en-US" w:eastAsia="zh-TW"/>
+          <w:lang w:eastAsia="nl-NL"/>
         </w:rPr>
         <w:drawing>
           <wp:inline distT="0" distB="0" distL="0" distR="0" wp14:anchorId="5A04D0AF" wp14:editId="05C6ACDC">
@@ -5952,7 +6239,7 @@
                     <pic:cNvPicPr/>
                   </pic:nvPicPr>
                   <pic:blipFill>
-                    <a:blip r:embed="rId61" cstate="print">
+                    <a:blip r:embed="rId68" cstate="print">
                       <a:extLst>
                         <a:ext uri="{28A0092B-C50C-407E-A947-70E740481C1C}">
                           <a14:useLocalDpi xmlns:a14="http://schemas.microsoft.com/office/drawing/2010/main" val="0"/>
@@ -5984,7 +6271,7 @@
       <w:r>
         <w:rPr>
           <w:noProof/>
-          <w:lang w:val="en-US" w:eastAsia="zh-TW"/>
+          <w:lang w:eastAsia="nl-NL"/>
         </w:rPr>
         <w:drawing>
           <wp:inline distT="0" distB="0" distL="0" distR="0" wp14:anchorId="31E21AE3" wp14:editId="4A2E3B53">
@@ -6002,7 +6289,7 @@
                     <pic:cNvPicPr/>
                   </pic:nvPicPr>
                   <pic:blipFill>
-                    <a:blip r:embed="rId62" cstate="print">
+                    <a:blip r:embed="rId69" cstate="print">
                       <a:extLst>
                         <a:ext uri="{28A0092B-C50C-407E-A947-70E740481C1C}">
                           <a14:useLocalDpi xmlns:a14="http://schemas.microsoft.com/office/drawing/2010/main" val="0"/>
@@ -6279,7 +6566,7 @@
       <w:r>
         <w:rPr>
           <w:noProof/>
-          <w:lang w:val="en-US" w:eastAsia="zh-TW"/>
+          <w:lang w:eastAsia="nl-NL"/>
         </w:rPr>
         <w:drawing>
           <wp:inline distT="0" distB="0" distL="0" distR="0" wp14:anchorId="6AA6B637" wp14:editId="18A95EBC">
@@ -6297,7 +6584,7 @@
                     <pic:cNvPicPr/>
                   </pic:nvPicPr>
                   <pic:blipFill>
-                    <a:blip r:embed="rId63">
+                    <a:blip r:embed="rId70">
                       <a:extLst>
                         <a:ext uri="{28A0092B-C50C-407E-A947-70E740481C1C}">
                           <a14:useLocalDpi xmlns:a14="http://schemas.microsoft.com/office/drawing/2010/main" val="0"/>
@@ -6332,7 +6619,7 @@
       <w:r>
         <w:rPr>
           <w:noProof/>
-          <w:lang w:val="en-US" w:eastAsia="zh-TW"/>
+          <w:lang w:eastAsia="nl-NL"/>
         </w:rPr>
         <mc:AlternateContent>
           <mc:Choice Requires="wps">
@@ -6475,7 +6762,7 @@
       <w:r>
         <w:rPr>
           <w:noProof/>
-          <w:lang w:val="en-US" w:eastAsia="zh-TW"/>
+          <w:lang w:eastAsia="nl-NL"/>
         </w:rPr>
         <w:drawing>
           <wp:inline distT="0" distB="0" distL="0" distR="0" wp14:anchorId="4060676A" wp14:editId="4D6C149D">
@@ -6493,7 +6780,7 @@
                     <pic:cNvPicPr/>
                   </pic:nvPicPr>
                   <pic:blipFill>
-                    <a:blip r:embed="rId64">
+                    <a:blip r:embed="rId71">
                       <a:extLst>
                         <a:ext uri="{28A0092B-C50C-407E-A947-70E740481C1C}">
                           <a14:useLocalDpi xmlns:a14="http://schemas.microsoft.com/office/drawing/2010/main" val="0"/>
@@ -6536,7 +6823,7 @@
         <w:lastRenderedPageBreak/>
         <w:t xml:space="preserve">Demo op </w:t>
       </w:r>
-      <w:hyperlink r:id="rId65" w:history="1">
+      <w:hyperlink r:id="rId72" w:history="1">
         <w:r>
           <w:rPr>
             <w:rStyle w:val="Hyperlink"/>
@@ -6553,7 +6840,7 @@
       <w:r>
         <w:t xml:space="preserve">Idee van </w:t>
       </w:r>
-      <w:hyperlink r:id="rId66" w:history="1">
+      <w:hyperlink r:id="rId73" w:history="1">
         <w:r>
           <w:rPr>
             <w:rStyle w:val="Hyperlink"/>
@@ -6605,7 +6892,7 @@
       <w:r>
         <w:rPr>
           <w:noProof/>
-          <w:lang w:val="en-US" w:eastAsia="zh-TW"/>
+          <w:lang w:eastAsia="nl-NL"/>
         </w:rPr>
         <w:drawing>
           <wp:anchor distT="0" distB="0" distL="114300" distR="114300" simplePos="0" relativeHeight="251708416" behindDoc="0" locked="0" layoutInCell="1" allowOverlap="1" wp14:anchorId="465FB356" wp14:editId="606FBE16">
@@ -6631,7 +6918,7 @@
                     <pic:cNvPicPr/>
                   </pic:nvPicPr>
                   <pic:blipFill>
-                    <a:blip r:embed="rId67" cstate="print">
+                    <a:blip r:embed="rId74" cstate="print">
                       <a:extLst>
                         <a:ext uri="{28A0092B-C50C-407E-A947-70E740481C1C}">
                           <a14:useLocalDpi xmlns:a14="http://schemas.microsoft.com/office/drawing/2010/main" val="0"/>
@@ -6766,7 +7053,7 @@
       <w:r>
         <w:rPr>
           <w:noProof/>
-          <w:lang w:val="en-US" w:eastAsia="zh-TW"/>
+          <w:lang w:eastAsia="nl-NL"/>
         </w:rPr>
         <w:drawing>
           <wp:inline distT="0" distB="0" distL="0" distR="0" wp14:anchorId="39DC35A6" wp14:editId="5002EB1C">
@@ -6784,7 +7071,7 @@
                     <pic:cNvPicPr/>
                   </pic:nvPicPr>
                   <pic:blipFill>
-                    <a:blip r:embed="rId68">
+                    <a:blip r:embed="rId75">
                       <a:extLst>
                         <a:ext uri="{28A0092B-C50C-407E-A947-70E740481C1C}">
                           <a14:useLocalDpi xmlns:a14="http://schemas.microsoft.com/office/drawing/2010/main" val="0"/>
@@ -6832,7 +7119,7 @@
       <w:r>
         <w:rPr>
           <w:noProof/>
-          <w:lang w:val="en-US" w:eastAsia="zh-TW"/>
+          <w:lang w:eastAsia="nl-NL"/>
         </w:rPr>
         <w:drawing>
           <wp:anchor distT="0" distB="0" distL="114300" distR="114300" simplePos="0" relativeHeight="251709440" behindDoc="0" locked="0" layoutInCell="1" allowOverlap="1" wp14:anchorId="1B0267CB" wp14:editId="46548953">
@@ -6858,7 +7145,7 @@
                     <pic:cNvPicPr/>
                   </pic:nvPicPr>
                   <pic:blipFill>
-                    <a:blip r:embed="rId69">
+                    <a:blip r:embed="rId76">
                       <a:extLst>
                         <a:ext uri="{28A0092B-C50C-407E-A947-70E740481C1C}">
                           <a14:useLocalDpi xmlns:a14="http://schemas.microsoft.com/office/drawing/2010/main" val="0"/>
@@ -6966,7 +7253,7 @@
       <w:r>
         <w:rPr>
           <w:noProof/>
-          <w:lang w:val="en-US" w:eastAsia="zh-TW"/>
+          <w:lang w:eastAsia="nl-NL"/>
         </w:rPr>
         <w:drawing>
           <wp:inline distT="0" distB="0" distL="0" distR="0" wp14:anchorId="3424FFEF" wp14:editId="0A7B31F2">
@@ -6984,7 +7271,7 @@
                     <pic:cNvPicPr/>
                   </pic:nvPicPr>
                   <pic:blipFill>
-                    <a:blip r:embed="rId70" cstate="print">
+                    <a:blip r:embed="rId77" cstate="print">
                       <a:extLst>
                         <a:ext uri="{28A0092B-C50C-407E-A947-70E740481C1C}">
                           <a14:useLocalDpi xmlns:a14="http://schemas.microsoft.com/office/drawing/2010/main" val="0"/>
@@ -7037,7 +7324,7 @@
         <w:lastRenderedPageBreak/>
         <w:t xml:space="preserve">Demo op </w:t>
       </w:r>
-      <w:hyperlink r:id="rId71" w:history="1">
+      <w:hyperlink r:id="rId78" w:history="1">
         <w:r>
           <w:rPr>
             <w:rStyle w:val="Hyperlink"/>
@@ -7108,7 +7395,7 @@
       <w:r>
         <w:rPr>
           <w:noProof/>
-          <w:lang w:val="en-US" w:eastAsia="zh-TW"/>
+          <w:lang w:eastAsia="nl-NL"/>
         </w:rPr>
         <w:drawing>
           <wp:inline distT="0" distB="0" distL="0" distR="0" wp14:anchorId="3337B448" wp14:editId="7B0BFDCD">
@@ -7126,7 +7413,7 @@
                     <pic:cNvPicPr/>
                   </pic:nvPicPr>
                   <pic:blipFill>
-                    <a:blip r:embed="rId72" cstate="print">
+                    <a:blip r:embed="rId79" cstate="print">
                       <a:extLst>
                         <a:ext uri="{28A0092B-C50C-407E-A947-70E740481C1C}">
                           <a14:useLocalDpi xmlns:a14="http://schemas.microsoft.com/office/drawing/2010/main" val="0"/>
@@ -7158,7 +7445,7 @@
       <w:r>
         <w:rPr>
           <w:noProof/>
-          <w:lang w:val="en-US" w:eastAsia="zh-TW"/>
+          <w:lang w:eastAsia="nl-NL"/>
         </w:rPr>
         <w:drawing>
           <wp:inline distT="0" distB="0" distL="0" distR="0" wp14:anchorId="1614A4E6" wp14:editId="3106D61C">
@@ -7176,7 +7463,7 @@
                     <pic:cNvPicPr/>
                   </pic:nvPicPr>
                   <pic:blipFill>
-                    <a:blip r:embed="rId73" cstate="print">
+                    <a:blip r:embed="rId80" cstate="print">
                       <a:extLst>
                         <a:ext uri="{28A0092B-C50C-407E-A947-70E740481C1C}">
                           <a14:useLocalDpi xmlns:a14="http://schemas.microsoft.com/office/drawing/2010/main" val="0"/>
@@ -7210,7 +7497,7 @@
       <w:r>
         <w:rPr>
           <w:noProof/>
-          <w:lang w:val="en-US" w:eastAsia="zh-TW"/>
+          <w:lang w:eastAsia="nl-NL"/>
         </w:rPr>
         <mc:AlternateContent>
           <mc:Choice Requires="wps">
@@ -7372,7 +7659,7 @@
       <w:r>
         <w:rPr>
           <w:noProof/>
-          <w:lang w:val="en-US" w:eastAsia="zh-TW"/>
+          <w:lang w:eastAsia="nl-NL"/>
         </w:rPr>
         <mc:AlternateContent>
           <mc:Choice Requires="wps">
@@ -7503,7 +7790,7 @@
       <w:r>
         <w:rPr>
           <w:noProof/>
-          <w:lang w:val="en-US" w:eastAsia="zh-TW"/>
+          <w:lang w:eastAsia="nl-NL"/>
         </w:rPr>
         <w:drawing>
           <wp:anchor distT="0" distB="0" distL="114300" distR="114300" simplePos="0" relativeHeight="251710464" behindDoc="0" locked="0" layoutInCell="1" allowOverlap="1" wp14:anchorId="1DA3987D" wp14:editId="281DAFE1">
@@ -7529,7 +7816,7 @@
                     <pic:cNvPicPr/>
                   </pic:nvPicPr>
                   <pic:blipFill>
-                    <a:blip r:embed="rId74">
+                    <a:blip r:embed="rId81">
                       <a:extLst>
                         <a:ext uri="{28A0092B-C50C-407E-A947-70E740481C1C}">
                           <a14:useLocalDpi xmlns:a14="http://schemas.microsoft.com/office/drawing/2010/main" val="0"/>
@@ -7564,7 +7851,7 @@
       <w:r>
         <w:rPr>
           <w:noProof/>
-          <w:lang w:val="en-US" w:eastAsia="zh-TW"/>
+          <w:lang w:eastAsia="nl-NL"/>
         </w:rPr>
         <w:drawing>
           <wp:inline distT="0" distB="0" distL="0" distR="0" wp14:anchorId="15F1149F" wp14:editId="5CB0CEFC">
@@ -7582,7 +7869,7 @@
                     <pic:cNvPicPr/>
                   </pic:nvPicPr>
                   <pic:blipFill>
-                    <a:blip r:embed="rId75">
+                    <a:blip r:embed="rId82">
                       <a:extLst>
                         <a:ext uri="{28A0092B-C50C-407E-A947-70E740481C1C}">
                           <a14:useLocalDpi xmlns:a14="http://schemas.microsoft.com/office/drawing/2010/main" val="0"/>
@@ -7653,7 +7940,7 @@
       <w:r>
         <w:rPr>
           <w:noProof/>
-          <w:lang w:val="en-US" w:eastAsia="zh-TW"/>
+          <w:lang w:eastAsia="nl-NL"/>
         </w:rPr>
         <w:drawing>
           <wp:inline distT="0" distB="0" distL="0" distR="0" wp14:anchorId="06016E5F" wp14:editId="7FF3D74C">
@@ -7671,7 +7958,7 @@
                     <pic:cNvPicPr/>
                   </pic:nvPicPr>
                   <pic:blipFill>
-                    <a:blip r:embed="rId76">
+                    <a:blip r:embed="rId83">
                       <a:extLst>
                         <a:ext uri="{28A0092B-C50C-407E-A947-70E740481C1C}">
                           <a14:useLocalDpi xmlns:a14="http://schemas.microsoft.com/office/drawing/2010/main" val="0"/>
@@ -7703,7 +7990,7 @@
       <w:r>
         <w:rPr>
           <w:noProof/>
-          <w:lang w:val="en-US" w:eastAsia="zh-TW"/>
+          <w:lang w:eastAsia="nl-NL"/>
         </w:rPr>
         <w:drawing>
           <wp:inline distT="0" distB="0" distL="0" distR="0" wp14:anchorId="489785EE" wp14:editId="77F9D718">
@@ -7721,7 +8008,7 @@
                     <pic:cNvPicPr/>
                   </pic:nvPicPr>
                   <pic:blipFill>
-                    <a:blip r:embed="rId77">
+                    <a:blip r:embed="rId84">
                       <a:extLst>
                         <a:ext uri="{28A0092B-C50C-407E-A947-70E740481C1C}">
                           <a14:useLocalDpi xmlns:a14="http://schemas.microsoft.com/office/drawing/2010/main" val="0"/>
@@ -7755,7 +8042,7 @@
       <w:r>
         <w:rPr>
           <w:noProof/>
-          <w:lang w:val="en-US" w:eastAsia="zh-TW"/>
+          <w:lang w:eastAsia="nl-NL"/>
         </w:rPr>
         <w:drawing>
           <wp:anchor distT="0" distB="0" distL="114300" distR="114300" simplePos="0" relativeHeight="251713536" behindDoc="0" locked="0" layoutInCell="1" allowOverlap="1" wp14:anchorId="46BDB98A" wp14:editId="7783CCDB">
@@ -7781,7 +8068,7 @@
                     <pic:cNvPicPr/>
                   </pic:nvPicPr>
                   <pic:blipFill>
-                    <a:blip r:embed="rId78">
+                    <a:blip r:embed="rId85">
                       <a:extLst>
                         <a:ext uri="{28A0092B-C50C-407E-A947-70E740481C1C}">
                           <a14:useLocalDpi xmlns:a14="http://schemas.microsoft.com/office/drawing/2010/main" val="0"/>
@@ -7900,7 +8187,7 @@
         <w:lastRenderedPageBreak/>
         <w:t xml:space="preserve">Demo op </w:t>
       </w:r>
-      <w:hyperlink r:id="rId79" w:history="1">
+      <w:hyperlink r:id="rId86" w:history="1">
         <w:r>
           <w:rPr>
             <w:rStyle w:val="Hyperlink"/>
@@ -7940,7 +8227,7 @@
       <w:r>
         <w:rPr>
           <w:noProof/>
-          <w:lang w:val="en-US" w:eastAsia="zh-TW"/>
+          <w:lang w:eastAsia="nl-NL"/>
         </w:rPr>
         <w:drawing>
           <wp:anchor distT="0" distB="0" distL="114300" distR="114300" simplePos="0" relativeHeight="251718656" behindDoc="0" locked="0" layoutInCell="1" allowOverlap="1" wp14:anchorId="1656D2B7" wp14:editId="1BDE725A">
@@ -7966,7 +8253,7 @@
                     <pic:cNvPicPr/>
                   </pic:nvPicPr>
                   <pic:blipFill>
-                    <a:blip r:embed="rId80" cstate="print">
+                    <a:blip r:embed="rId87" cstate="print">
                       <a:extLst>
                         <a:ext uri="{28A0092B-C50C-407E-A947-70E740481C1C}">
                           <a14:useLocalDpi xmlns:a14="http://schemas.microsoft.com/office/drawing/2010/main" val="0"/>
@@ -8064,7 +8351,7 @@
       <w:r>
         <w:rPr>
           <w:noProof/>
-          <w:lang w:val="en-US" w:eastAsia="zh-TW"/>
+          <w:lang w:eastAsia="nl-NL"/>
         </w:rPr>
         <w:drawing>
           <wp:inline distT="0" distB="0" distL="0" distR="0" wp14:anchorId="3FD59F31" wp14:editId="0148F2FF">
@@ -8082,7 +8369,7 @@
                     <pic:cNvPicPr/>
                   </pic:nvPicPr>
                   <pic:blipFill>
-                    <a:blip r:embed="rId81">
+                    <a:blip r:embed="rId88">
                       <a:extLst>
                         <a:ext uri="{28A0092B-C50C-407E-A947-70E740481C1C}">
                           <a14:useLocalDpi xmlns:a14="http://schemas.microsoft.com/office/drawing/2010/main" val="0"/>
@@ -8158,7 +8445,7 @@
       <w:r>
         <w:rPr>
           <w:noProof/>
-          <w:lang w:val="en-US" w:eastAsia="zh-TW"/>
+          <w:lang w:eastAsia="nl-NL"/>
         </w:rPr>
         <w:drawing>
           <wp:inline distT="0" distB="0" distL="0" distR="0" wp14:anchorId="669ECC18" wp14:editId="75089C0B">
@@ -8176,7 +8463,7 @@
                     <pic:cNvPicPr/>
                   </pic:nvPicPr>
                   <pic:blipFill>
-                    <a:blip r:embed="rId82">
+                    <a:blip r:embed="rId89">
                       <a:extLst>
                         <a:ext uri="{28A0092B-C50C-407E-A947-70E740481C1C}">
                           <a14:useLocalDpi xmlns:a14="http://schemas.microsoft.com/office/drawing/2010/main" val="0"/>
@@ -8403,7 +8690,7 @@
       <w:r>
         <w:rPr>
           <w:noProof/>
-          <w:lang w:val="en-US" w:eastAsia="zh-TW"/>
+          <w:lang w:eastAsia="nl-NL"/>
         </w:rPr>
         <mc:AlternateContent>
           <mc:Choice Requires="wps">
@@ -8548,7 +8835,7 @@
       <w:r>
         <w:rPr>
           <w:noProof/>
-          <w:lang w:val="en-US" w:eastAsia="zh-TW"/>
+          <w:lang w:eastAsia="nl-NL"/>
         </w:rPr>
         <w:drawing>
           <wp:inline distT="0" distB="0" distL="0" distR="0" wp14:anchorId="3F8F2919" wp14:editId="72287CCB">
@@ -8566,7 +8853,7 @@
                     <pic:cNvPicPr/>
                   </pic:nvPicPr>
                   <pic:blipFill>
-                    <a:blip r:embed="rId83">
+                    <a:blip r:embed="rId90">
                       <a:extLst>
                         <a:ext uri="{28A0092B-C50C-407E-A947-70E740481C1C}">
                           <a14:useLocalDpi xmlns:a14="http://schemas.microsoft.com/office/drawing/2010/main" val="0"/>
@@ -8601,7 +8888,7 @@
         <w:lastRenderedPageBreak/>
         <w:t xml:space="preserve">Demo op </w:t>
       </w:r>
-      <w:hyperlink r:id="rId84" w:history="1">
+      <w:hyperlink r:id="rId91" w:history="1">
         <w:r>
           <w:rPr>
             <w:rStyle w:val="Hyperlink"/>
@@ -8626,7 +8913,7 @@
       <w:r>
         <w:rPr>
           <w:noProof/>
-          <w:lang w:val="en-US" w:eastAsia="zh-TW"/>
+          <w:lang w:eastAsia="nl-NL"/>
         </w:rPr>
         <w:drawing>
           <wp:anchor distT="0" distB="0" distL="114300" distR="114300" simplePos="0" relativeHeight="251723776" behindDoc="0" locked="0" layoutInCell="1" allowOverlap="1" wp14:anchorId="16487A59" wp14:editId="758A72E2">
@@ -8652,7 +8939,7 @@
                     <pic:cNvPicPr/>
                   </pic:nvPicPr>
                   <pic:blipFill>
-                    <a:blip r:embed="rId85" cstate="print">
+                    <a:blip r:embed="rId92" cstate="print">
                       <a:extLst>
                         <a:ext uri="{28A0092B-C50C-407E-A947-70E740481C1C}">
                           <a14:useLocalDpi xmlns:a14="http://schemas.microsoft.com/office/drawing/2010/main" val="0"/>
@@ -8772,7 +9059,7 @@
       <w:r>
         <w:rPr>
           <w:noProof/>
-          <w:lang w:val="en-US" w:eastAsia="zh-TW"/>
+          <w:lang w:eastAsia="nl-NL"/>
         </w:rPr>
         <mc:AlternateContent>
           <mc:Choice Requires="wps">
@@ -8979,7 +9266,7 @@
       <w:r>
         <w:rPr>
           <w:noProof/>
-          <w:lang w:val="en-US" w:eastAsia="zh-TW"/>
+          <w:lang w:eastAsia="nl-NL"/>
         </w:rPr>
         <w:drawing>
           <wp:anchor distT="0" distB="0" distL="114300" distR="114300" simplePos="0" relativeHeight="251729920" behindDoc="0" locked="0" layoutInCell="1" allowOverlap="1" wp14:anchorId="7F357A8A" wp14:editId="41AAEC2E">
@@ -9005,7 +9292,7 @@
                     <pic:cNvPicPr/>
                   </pic:nvPicPr>
                   <pic:blipFill>
-                    <a:blip r:embed="rId74">
+                    <a:blip r:embed="rId81">
                       <a:extLst>
                         <a:ext uri="{28A0092B-C50C-407E-A947-70E740481C1C}">
                           <a14:useLocalDpi xmlns:a14="http://schemas.microsoft.com/office/drawing/2010/main" val="0"/>
@@ -9048,7 +9335,7 @@
       <w:r>
         <w:rPr>
           <w:noProof/>
-          <w:lang w:val="en-US" w:eastAsia="zh-TW"/>
+          <w:lang w:eastAsia="nl-NL"/>
         </w:rPr>
         <mc:AlternateContent>
           <mc:Choice Requires="wps">
@@ -9179,7 +9466,7 @@
       <w:r>
         <w:rPr>
           <w:noProof/>
-          <w:lang w:val="en-US" w:eastAsia="zh-TW"/>
+          <w:lang w:eastAsia="nl-NL"/>
         </w:rPr>
         <mc:AlternateContent>
           <mc:Choice Requires="wps">
@@ -9310,7 +9597,7 @@
       <w:r>
         <w:rPr>
           <w:noProof/>
-          <w:lang w:val="en-US" w:eastAsia="zh-TW"/>
+          <w:lang w:eastAsia="nl-NL"/>
         </w:rPr>
         <w:drawing>
           <wp:inline distT="0" distB="0" distL="0" distR="0" wp14:anchorId="7B7A9500" wp14:editId="28B323AD">
@@ -9328,7 +9615,7 @@
                     <pic:cNvPicPr/>
                   </pic:nvPicPr>
                   <pic:blipFill>
-                    <a:blip r:embed="rId86">
+                    <a:blip r:embed="rId93">
                       <a:extLst>
                         <a:ext uri="{28A0092B-C50C-407E-A947-70E740481C1C}">
                           <a14:useLocalDpi xmlns:a14="http://schemas.microsoft.com/office/drawing/2010/main" val="0"/>
@@ -9373,7 +9660,7 @@
       <w:r>
         <w:rPr>
           <w:noProof/>
-          <w:lang w:val="en-US" w:eastAsia="zh-TW"/>
+          <w:lang w:eastAsia="nl-NL"/>
         </w:rPr>
         <mc:AlternateContent>
           <mc:Choice Requires="wps">
@@ -9488,10 +9775,6 @@
           </mc:Choice>
           <mc:Fallback>
             <w:pict>
-              <v:shapetype id="_x0000_t202" coordsize="21600,21600" o:spt="202" path="m,l,21600r21600,l21600,xe">
-                <v:stroke joinstyle="miter"/>
-                <v:path gradientshapeok="t" o:connecttype="rect"/>
-              </v:shapetype>
               <v:shape id="_x0000_s1036" type="#_x0000_t202" style="position:absolute;margin-left:288.45pt;margin-top:35.25pt;width:198.95pt;height:30.7pt;z-index:251732992;visibility:visible;mso-wrap-style:square;mso-width-percent:0;mso-height-percent:0;mso-wrap-distance-left:9pt;mso-wrap-distance-top:0;mso-wrap-distance-right:9pt;mso-wrap-distance-bottom:0;mso-position-horizontal:absolute;mso-position-horizontal-relative:text;mso-position-vertical:absolute;mso-position-vertical-relative:text;mso-width-percent:0;mso-height-percent:0;mso-width-relative:margin;mso-height-relative:margin;v-text-anchor:top" o:gfxdata="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" fillcolor="#fbd4b4 [1305]">
                 <v:shadow on="t" color="black" opacity="26214f" origin="-.5,-.5" offset=".74836mm,.74836mm"/>
                 <v:textbox inset="1mm,1mm,1mm,1mm">
@@ -9566,7 +9849,7 @@
       <w:r>
         <w:rPr>
           <w:noProof/>
-          <w:lang w:val="en-US" w:eastAsia="zh-TW"/>
+          <w:lang w:eastAsia="nl-NL"/>
         </w:rPr>
         <mc:AlternateContent>
           <mc:Choice Requires="wps">
@@ -9727,6 +10010,26 @@
     </w:p>
     <w:p>
       <w:pPr>
+        <w:pStyle w:val="Kop1Before"/>
+      </w:pPr>
+      <w:r>
+        <w:lastRenderedPageBreak/>
+        <w:t xml:space="preserve">Demo op </w:t>
+      </w:r>
+      <w:hyperlink r:id="rId94" w:history="1">
+        <w:r>
+          <w:rPr>
+            <w:rStyle w:val="Hyperlink"/>
+          </w:rPr>
+          <w:t>https://www.youtube.com/watch?v=0CCiuR_TTk4</w:t>
+        </w:r>
+      </w:hyperlink>
+      <w:r>
+        <w:t xml:space="preserve"> </w:t>
+      </w:r>
+    </w:p>
+    <w:p>
+      <w:pPr>
         <w:pStyle w:val="Kop1"/>
         <w:rPr>
           <w:lang w:eastAsia="nl-NL"/>
@@ -9735,20 +10038,19 @@
       <w:r>
         <w:rPr>
           <w:noProof/>
-          <w:lang w:val="en-US" w:eastAsia="zh-TW"/>
-        </w:rPr>
-        <w:lastRenderedPageBreak/>
+          <w:lang w:eastAsia="nl-NL"/>
+        </w:rPr>
         <w:drawing>
-          <wp:anchor distT="0" distB="0" distL="114300" distR="114300" simplePos="0" relativeHeight="251736064" behindDoc="0" locked="0" layoutInCell="1" allowOverlap="1" wp14:anchorId="76623790" wp14:editId="30FA9775">
+          <wp:anchor distT="0" distB="0" distL="114300" distR="114300" simplePos="0" relativeHeight="251736064" behindDoc="0" locked="0" layoutInCell="1" allowOverlap="1" wp14:anchorId="52EF0EE4" wp14:editId="381B1E90">
             <wp:simplePos x="0" y="0"/>
             <wp:positionH relativeFrom="column">
-              <wp:posOffset>3678555</wp:posOffset>
+              <wp:posOffset>3647440</wp:posOffset>
             </wp:positionH>
             <wp:positionV relativeFrom="paragraph">
-              <wp:posOffset>487045</wp:posOffset>
+              <wp:posOffset>435346</wp:posOffset>
             </wp:positionV>
-            <wp:extent cx="2512060" cy="1884045"/>
-            <wp:effectExtent l="0" t="0" r="2540" b="1905"/>
+            <wp:extent cx="2556000" cy="1917000"/>
+            <wp:effectExtent l="0" t="0" r="0" b="7620"/>
             <wp:wrapNone/>
             <wp:docPr id="306" name="Picture 306"/>
             <wp:cNvGraphicFramePr>
@@ -9762,7 +10064,7 @@
                     <pic:cNvPicPr/>
                   </pic:nvPicPr>
                   <pic:blipFill>
-                    <a:blip r:embed="rId87" cstate="print">
+                    <a:blip r:embed="rId95" cstate="print">
                       <a:extLst>
                         <a:ext uri="{28A0092B-C50C-407E-A947-70E740481C1C}">
                           <a14:useLocalDpi xmlns:a14="http://schemas.microsoft.com/office/drawing/2010/main" val="0"/>
@@ -9776,7 +10078,7 @@
                   <pic:spPr>
                     <a:xfrm>
                       <a:off x="0" y="0"/>
-                      <a:ext cx="2512060" cy="1884045"/>
+                      <a:ext cx="2556000" cy="1917000"/>
                     </a:xfrm>
                     <a:prstGeom prst="rect">
                       <a:avLst/>
@@ -9811,7 +10113,13 @@
           <w:lang w:eastAsia="nl-NL"/>
         </w:rPr>
         <w:tab/>
-        <w:t>Meerweg schakeloptie en motor terug</w:t>
+        <w:t xml:space="preserve">Meerweg schakeloptie en </w:t>
+      </w:r>
+      <w:r>
+        <w:rPr>
+          <w:lang w:eastAsia="nl-NL"/>
+        </w:rPr>
+        <w:t>nul-stand</w:t>
       </w:r>
     </w:p>
     <w:p>
@@ -9830,6 +10138,9 @@
     </w:p>
     <w:p>
       <w:pPr>
+        <w:tabs>
+          <w:tab w:val="left" w:pos="5670"/>
+        </w:tabs>
         <w:ind w:right="4076"/>
         <w:rPr>
           <w:lang w:eastAsia="nl-NL"/>
@@ -9839,7 +10150,19 @@
         <w:rPr>
           <w:lang w:eastAsia="nl-NL"/>
         </w:rPr>
-        <w:t xml:space="preserve">Een “voorleesbord” is een bord met plaatjes en een wijzer waarmee je een plaatje aan kan wijzen. Als je met de wijzer een van de plaatjes aanwijst, zal het bord voorlezen wat er op het plaatje staat. </w:t>
+        <w:t>Een “voorleesbo</w:t>
+      </w:r>
+      <w:r>
+        <w:rPr>
+          <w:lang w:eastAsia="nl-NL"/>
+        </w:rPr>
+        <w:t xml:space="preserve">rd” is een bord met plaatjes en </w:t>
+      </w:r>
+      <w:r>
+        <w:rPr>
+          <w:lang w:eastAsia="nl-NL"/>
+        </w:rPr>
+        <w:t xml:space="preserve">een wijzer. Als je met de wijzer een van de plaatjes aanwijst, zal het bord voorlezen wat er op het plaatje staat. </w:t>
       </w:r>
     </w:p>
     <w:p>
@@ -9879,131 +10202,7 @@
       <w:r>
         <w:rPr>
           <w:noProof/>
-          <w:lang w:val="en-US" w:eastAsia="zh-TW"/>
-        </w:rPr>
-        <mc:AlternateContent>
-          <mc:Choice Requires="wps">
-            <w:drawing>
-              <wp:anchor distT="0" distB="0" distL="114300" distR="114300" simplePos="0" relativeHeight="251748352" behindDoc="0" locked="0" layoutInCell="1" allowOverlap="1" wp14:anchorId="344E4EBD" wp14:editId="3B2F67D3">
-                <wp:simplePos x="0" y="0"/>
-                <wp:positionH relativeFrom="column">
-                  <wp:posOffset>-622190</wp:posOffset>
-                </wp:positionH>
-                <wp:positionV relativeFrom="paragraph">
-                  <wp:posOffset>125012</wp:posOffset>
-                </wp:positionV>
-                <wp:extent cx="516835" cy="1407381"/>
-                <wp:effectExtent l="38100" t="38100" r="112395" b="116840"/>
-                <wp:wrapNone/>
-                <wp:docPr id="316" name="Text Box 2"/>
-                <wp:cNvGraphicFramePr>
-                  <a:graphicFrameLocks xmlns:a="http://schemas.openxmlformats.org/drawingml/2006/main"/>
-                </wp:cNvGraphicFramePr>
-                <a:graphic xmlns:a="http://schemas.openxmlformats.org/drawingml/2006/main">
-                  <a:graphicData uri="http://schemas.microsoft.com/office/word/2010/wordprocessingShape">
-                    <wps:wsp>
-                      <wps:cNvSpPr txBox="1">
-                        <a:spLocks noChangeArrowheads="1"/>
-                      </wps:cNvSpPr>
-                      <wps:spPr bwMode="auto">
-                        <a:xfrm>
-                          <a:off x="0" y="0"/>
-                          <a:ext cx="516835" cy="1407381"/>
-                        </a:xfrm>
-                        <a:prstGeom prst="rect">
-                          <a:avLst/>
-                        </a:prstGeom>
-                        <a:solidFill>
-                          <a:srgbClr val="FF0000"/>
-                        </a:solidFill>
-                        <a:ln w="9525">
-                          <a:solidFill>
-                            <a:srgbClr val="000000"/>
-                          </a:solidFill>
-                          <a:miter lim="800000"/>
-                          <a:headEnd/>
-                          <a:tailEnd/>
-                        </a:ln>
-                        <a:effectLst>
-                          <a:outerShdw blurRad="50800" dist="38100" dir="2700000" algn="tl" rotWithShape="0">
-                            <a:prstClr val="black">
-                              <a:alpha val="40000"/>
-                            </a:prstClr>
-                          </a:outerShdw>
-                        </a:effectLst>
-                      </wps:spPr>
-                      <wps:txbx>
-                        <w:txbxContent>
-                          <w:p>
-                            <w:pPr>
-                              <w:spacing w:after="60"/>
-                              <w:rPr>
-                                <w:b/>
-                                <w:color w:val="FFFFFF" w:themeColor="background1"/>
-                                <w:sz w:val="16"/>
-                              </w:rPr>
-                            </w:pPr>
-                            <w:r>
-                              <w:rPr>
-                                <w:b/>
-                                <w:color w:val="FFFFFF" w:themeColor="background1"/>
-                                <w:sz w:val="16"/>
-                              </w:rPr>
-                              <w:t>Fix: Voeg ‘spatie’ toe op positie nul, laat die ‘stil’ zijn, en maak die default.</w:t>
-                            </w:r>
-                          </w:p>
-                        </w:txbxContent>
-                      </wps:txbx>
-                      <wps:bodyPr rot="0" vert="horz" wrap="square" lIns="36000" tIns="36000" rIns="36000" bIns="36000" anchor="t" anchorCtr="0">
-                        <a:noAutofit/>
-                      </wps:bodyPr>
-                    </wps:wsp>
-                  </a:graphicData>
-                </a:graphic>
-                <wp14:sizeRelH relativeFrom="margin">
-                  <wp14:pctWidth>0</wp14:pctWidth>
-                </wp14:sizeRelH>
-                <wp14:sizeRelV relativeFrom="margin">
-                  <wp14:pctHeight>0</wp14:pctHeight>
-                </wp14:sizeRelV>
-              </wp:anchor>
-            </w:drawing>
-          </mc:Choice>
-          <mc:Fallback>
-            <w:pict>
-              <v:shape id="_x0000_s1038" type="#_x0000_t202" style="position:absolute;margin-left:-49pt;margin-top:9.85pt;width:40.7pt;height:110.8pt;z-index:251748352;visibility:visible;mso-wrap-style:square;mso-width-percent:0;mso-height-percent:0;mso-wrap-distance-left:9pt;mso-wrap-distance-top:0;mso-wrap-distance-right:9pt;mso-wrap-distance-bottom:0;mso-position-horizontal:absolute;mso-position-horizontal-relative:text;mso-position-vertical:absolute;mso-position-vertical-relative:text;mso-width-percent:0;mso-height-percent:0;mso-width-relative:margin;mso-height-relative:margin;v-text-anchor:top" o:gfxdata="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" fillcolor="red">
-                <v:shadow on="t" color="black" opacity="26214f" origin="-.5,-.5" offset=".74836mm,.74836mm"/>
-                <v:textbox inset="1mm,1mm,1mm,1mm">
-                  <w:txbxContent>
-                    <w:p>
-                      <w:pPr>
-                        <w:spacing w:after="60"/>
-                        <w:rPr>
-                          <w:b/>
-                          <w:color w:val="FFFFFF" w:themeColor="background1"/>
-                          <w:sz w:val="16"/>
-                        </w:rPr>
-                      </w:pPr>
-                      <w:r>
-                        <w:rPr>
-                          <w:b/>
-                          <w:color w:val="FFFFFF" w:themeColor="background1"/>
-                          <w:sz w:val="16"/>
-                        </w:rPr>
-                        <w:t>Fix: Voeg ‘spatie’ toe op positie nul, laat die ‘stil’ zijn, en maak die default.</w:t>
-                      </w:r>
-                    </w:p>
-                  </w:txbxContent>
-                </v:textbox>
-              </v:shape>
-            </w:pict>
-          </mc:Fallback>
-        </mc:AlternateContent>
-      </w:r>
-      <w:r>
-        <w:rPr>
-          <w:noProof/>
-          <w:lang w:val="en-US" w:eastAsia="zh-TW"/>
+          <w:lang w:eastAsia="nl-NL"/>
         </w:rPr>
         <mc:AlternateContent>
           <mc:Choice Requires="wps">
@@ -10195,7 +10394,7 @@
           </mc:Choice>
           <mc:Fallback>
             <w:pict>
-              <v:shape id="_x0000_s1037" type="#_x0000_t202" style="position:absolute;margin-left:293.5pt;margin-top:33pt;width:195.95pt;height:121.45pt;z-index:251738112;visibility:visible;mso-wrap-style:square;mso-width-percent:0;mso-height-percent:0;mso-wrap-distance-left:9pt;mso-wrap-distance-top:0;mso-wrap-distance-right:9pt;mso-wrap-distance-bottom:0;mso-position-horizontal:absolute;mso-position-horizontal-relative:text;mso-position-vertical:absolute;mso-position-vertical-relative:text;mso-width-percent:0;mso-height-percent:0;mso-width-relative:margin;mso-height-relative:margin;v-text-anchor:top" o:gfxdata="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" fillcolor="#fbd4b4 [1305]">
+              <v:shape id="_x0000_s1038" type="#_x0000_t202" style="position:absolute;margin-left:293.5pt;margin-top:33pt;width:195.95pt;height:121.45pt;z-index:251738112;visibility:visible;mso-wrap-style:square;mso-width-percent:0;mso-height-percent:0;mso-wrap-distance-left:9pt;mso-wrap-distance-top:0;mso-wrap-distance-right:9pt;mso-wrap-distance-bottom:0;mso-position-horizontal:absolute;mso-position-horizontal-relative:text;mso-position-vertical:absolute;mso-position-vertical-relative:text;mso-width-percent:0;mso-height-percent:0;mso-width-relative:margin;mso-height-relative:margin;v-text-anchor:top" o:gfxdata="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" fillcolor="#fbd4b4 [1305]">
                 <v:shadow on="t" color="black" opacity="26214f" origin="-.5,-.5" offset=".74836mm,.74836mm"/>
                 <v:textbox inset="1mm,1mm,1mm,1mm">
                   <w:txbxContent>
@@ -10361,7 +10560,7 @@
       <w:r>
         <w:rPr>
           <w:noProof/>
-          <w:lang w:val="en-US" w:eastAsia="zh-TW"/>
+          <w:lang w:eastAsia="nl-NL"/>
         </w:rPr>
         <w:drawing>
           <wp:inline distT="0" distB="0" distL="0" distR="0">
@@ -10379,7 +10578,7 @@
                     <pic:cNvPicPr/>
                   </pic:nvPicPr>
                   <pic:blipFill>
-                    <a:blip r:embed="rId88">
+                    <a:blip r:embed="rId96">
                       <a:extLst>
                         <a:ext uri="{28A0092B-C50C-407E-A947-70E740481C1C}">
                           <a14:useLocalDpi xmlns:a14="http://schemas.microsoft.com/office/drawing/2010/main" val="0"/>
@@ -10416,7 +10615,7 @@
       <w:r>
         <w:rPr>
           <w:noProof/>
-          <w:lang w:val="en-US" w:eastAsia="zh-TW"/>
+          <w:lang w:eastAsia="nl-NL"/>
         </w:rPr>
         <mc:AlternateContent>
           <mc:Choice Requires="wps">
@@ -10492,19 +10691,7 @@
                               <w:rPr>
                                 <w:sz w:val="18"/>
                               </w:rPr>
-                              <w:t>: Instellingen schakeloptie</w:t>
-                            </w:r>
-                            <w:r>
-                              <w:rPr>
-                                <w:sz w:val="18"/>
-                              </w:rPr>
-                              <w:t>:</w:t>
-                            </w:r>
-                            <w:r>
-                              <w:rPr>
-                                <w:sz w:val="18"/>
-                              </w:rPr>
-                              <w:t xml:space="preserve"> “Controleer” op “Waarde” (de uitkomst van de deling); het “Type” is een “Getal”; en “Beeldscherm” is niet “Vlak beeld”. Dit laatste zorgt ervoor dat we meerdere “Voorwaardes” kunnen toevoegen.</w:t>
+                              <w:t>: Instellingen schakeloptie: “Controleer” op “Waarde” (de uitkomst van de deling); het “Type” is een “Getal”; en “Beeldscherm” is niet “Vlak beeld”. Dit laatste zorgt ervoor dat we meerdere “Voorwaardes” kunnen toevoegen.</w:t>
                             </w:r>
                           </w:p>
                           <w:p>
@@ -10554,7 +10741,7 @@
           </mc:Choice>
           <mc:Fallback>
             <w:pict>
-              <v:shape id="_x0000_s1038" type="#_x0000_t202" style="position:absolute;margin-left:293.45pt;margin-top:12.05pt;width:195.95pt;height:126.45pt;z-index:251740160;visibility:visible;mso-wrap-style:square;mso-width-percent:0;mso-height-percent:0;mso-wrap-distance-left:9pt;mso-wrap-distance-top:0;mso-wrap-distance-right:9pt;mso-wrap-distance-bottom:0;mso-position-horizontal:absolute;mso-position-horizontal-relative:text;mso-position-vertical:absolute;mso-position-vertical-relative:text;mso-width-percent:0;mso-height-percent:0;mso-width-relative:margin;mso-height-relative:margin;v-text-anchor:top" o:gfxdata="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" fillcolor="#fbd4b4 [1305]">
+              <v:shape id="_x0000_s1039" type="#_x0000_t202" style="position:absolute;margin-left:293.45pt;margin-top:12.05pt;width:195.95pt;height:126.45pt;z-index:251740160;visibility:visible;mso-wrap-style:square;mso-width-percent:0;mso-height-percent:0;mso-wrap-distance-left:9pt;mso-wrap-distance-top:0;mso-wrap-distance-right:9pt;mso-wrap-distance-bottom:0;mso-position-horizontal:absolute;mso-position-horizontal-relative:text;mso-position-vertical:absolute;mso-position-vertical-relative:text;mso-width-percent:0;mso-height-percent:0;mso-width-relative:margin;mso-height-relative:margin;v-text-anchor:top" o:gfxdata="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" fillcolor="#fbd4b4 [1305]">
                 <v:shadow on="t" color="black" opacity="26214f" origin="-.5,-.5" offset=".74836mm,.74836mm"/>
                 <v:textbox inset="1mm,1mm,1mm,1mm">
                   <w:txbxContent>
@@ -10576,19 +10763,7 @@
                         <w:rPr>
                           <w:sz w:val="18"/>
                         </w:rPr>
-                        <w:t>: Instellingen schakeloptie</w:t>
-                      </w:r>
-                      <w:r>
-                        <w:rPr>
-                          <w:sz w:val="18"/>
-                        </w:rPr>
-                        <w:t>:</w:t>
-                      </w:r>
-                      <w:r>
-                        <w:rPr>
-                          <w:sz w:val="18"/>
-                        </w:rPr>
-                        <w:t xml:space="preserve"> “Controleer” op “Waarde” (de uitkomst van de deling); het “Type” is een “Getal”; en “Beeldscherm” is niet “Vlak beeld”. Dit laatste zorgt ervoor dat we meerdere “Voorwaardes” kunnen toevoegen.</w:t>
+                        <w:t>: Instellingen schakeloptie: “Controleer” op “Waarde” (de uitkomst van de deling); het “Type” is een “Getal”; en “Beeldscherm” is niet “Vlak beeld”. Dit laatste zorgt ervoor dat we meerdere “Voorwaardes” kunnen toevoegen.</w:t>
                       </w:r>
                     </w:p>
                     <w:p>
@@ -10678,7 +10853,7 @@
       <w:r>
         <w:rPr>
           <w:noProof/>
-          <w:lang w:val="en-US" w:eastAsia="zh-TW"/>
+          <w:lang w:eastAsia="nl-NL"/>
         </w:rPr>
         <w:drawing>
           <wp:inline distT="0" distB="0" distL="0" distR="0" wp14:anchorId="5278D9D4" wp14:editId="014984CB">
@@ -10696,7 +10871,7 @@
                     <pic:cNvPicPr/>
                   </pic:nvPicPr>
                   <pic:blipFill>
-                    <a:blip r:embed="rId89">
+                    <a:blip r:embed="rId97">
                       <a:extLst>
                         <a:ext uri="{28A0092B-C50C-407E-A947-70E740481C1C}">
                           <a14:useLocalDpi xmlns:a14="http://schemas.microsoft.com/office/drawing/2010/main" val="0"/>
@@ -10764,12 +10939,12 @@
       <w:r>
         <w:rPr>
           <w:noProof/>
-          <w:lang w:val="en-US" w:eastAsia="zh-TW"/>
+          <w:lang w:eastAsia="nl-NL"/>
         </w:rPr>
         <mc:AlternateContent>
           <mc:Choice Requires="wps">
             <w:drawing>
-              <wp:anchor distT="0" distB="0" distL="114300" distR="114300" simplePos="0" relativeHeight="251742208" behindDoc="0" locked="0" layoutInCell="1" allowOverlap="1" wp14:anchorId="7F8401EB" wp14:editId="064AA237">
+              <wp:anchor distT="0" distB="0" distL="114300" distR="114300" simplePos="0" relativeHeight="251742208" behindDoc="0" locked="0" layoutInCell="1" allowOverlap="1" wp14:anchorId="13477D92" wp14:editId="38A901DD">
                 <wp:simplePos x="0" y="0"/>
                 <wp:positionH relativeFrom="column">
                   <wp:posOffset>3727174</wp:posOffset>
@@ -10883,7 +11058,7 @@
           </mc:Choice>
           <mc:Fallback>
             <w:pict>
-              <v:shape id="_x0000_s1041" type="#_x0000_t202" style="position:absolute;margin-left:293.5pt;margin-top:7.3pt;width:195.95pt;height:70.75pt;z-index:251742208;visibility:visible;mso-wrap-style:square;mso-width-percent:0;mso-height-percent:0;mso-wrap-distance-left:9pt;mso-wrap-distance-top:0;mso-wrap-distance-right:9pt;mso-wrap-distance-bottom:0;mso-position-horizontal:absolute;mso-position-horizontal-relative:text;mso-position-vertical:absolute;mso-position-vertical-relative:text;mso-width-percent:0;mso-height-percent:0;mso-width-relative:margin;mso-height-relative:margin;v-text-anchor:top" o:gfxdata="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" fillcolor="#fbd4b4 [1305]">
+              <v:shape id="_x0000_s1040" type="#_x0000_t202" style="position:absolute;margin-left:293.5pt;margin-top:7.3pt;width:195.95pt;height:70.75pt;z-index:251742208;visibility:visible;mso-wrap-style:square;mso-width-percent:0;mso-height-percent:0;mso-wrap-distance-left:9pt;mso-wrap-distance-top:0;mso-wrap-distance-right:9pt;mso-wrap-distance-bottom:0;mso-position-horizontal:absolute;mso-position-horizontal-relative:text;mso-position-vertical:absolute;mso-position-vertical-relative:text;mso-width-percent:0;mso-height-percent:0;mso-width-relative:margin;mso-height-relative:margin;v-text-anchor:top" o:gfxdata="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" fillcolor="#fbd4b4 [1305]">
                 <v:shadow on="t" color="black" opacity="26214f" origin="-.5,-.5" offset=".74836mm,.74836mm"/>
                 <v:textbox inset="1mm,1mm,1mm,1mm">
                   <w:txbxContent>
@@ -10939,10 +11114,10 @@
       <w:r>
         <w:rPr>
           <w:noProof/>
-          <w:lang w:val="en-US" w:eastAsia="zh-TW"/>
+          <w:lang w:eastAsia="nl-NL"/>
         </w:rPr>
         <w:drawing>
-          <wp:inline distT="0" distB="0" distL="0" distR="0" wp14:anchorId="783DC59C" wp14:editId="74D2E343">
+          <wp:inline distT="0" distB="0" distL="0" distR="0" wp14:anchorId="46B93B20" wp14:editId="4B1E0B2C">
             <wp:extent cx="3420000" cy="990277"/>
             <wp:effectExtent l="0" t="0" r="0" b="635"/>
             <wp:docPr id="312" name="Picture 312"/>
@@ -10957,7 +11132,7 @@
                     <pic:cNvPicPr/>
                   </pic:nvPicPr>
                   <pic:blipFill>
-                    <a:blip r:embed="rId90" cstate="print">
+                    <a:blip r:embed="rId98" cstate="print">
                       <a:extLst>
                         <a:ext uri="{28A0092B-C50C-407E-A947-70E740481C1C}">
                           <a14:useLocalDpi xmlns:a14="http://schemas.microsoft.com/office/drawing/2010/main" val="0"/>
@@ -10993,175 +11168,41 @@
       </w:pPr>
       <w:r>
         <w:rPr>
+          <w:lang w:eastAsia="nl-NL"/>
+        </w:rPr>
+        <w:t xml:space="preserve">Verbetering 2: Motor </w:t>
+      </w:r>
+      <w:r>
+        <w:rPr>
+          <w:lang w:eastAsia="nl-NL"/>
+        </w:rPr>
+        <w:t>naar nul-stand</w:t>
+      </w:r>
+    </w:p>
+    <w:p>
+      <w:pPr>
+        <w:rPr>
+          <w:lang w:eastAsia="nl-NL"/>
+        </w:rPr>
+      </w:pPr>
+      <w:r>
+        <w:rPr>
           <w:noProof/>
-          <w:lang w:val="en-US" w:eastAsia="zh-TW"/>
+          <w:lang w:eastAsia="nl-NL"/>
         </w:rPr>
         <mc:AlternateContent>
           <mc:Choice Requires="wps">
             <w:drawing>
-              <wp:anchor distT="0" distB="0" distL="114300" distR="114300" simplePos="0" relativeHeight="251750400" behindDoc="0" locked="0" layoutInCell="1" allowOverlap="1" wp14:anchorId="2459C7F8" wp14:editId="23592A5F">
+              <wp:anchor distT="0" distB="0" distL="114300" distR="114300" simplePos="0" relativeHeight="251744256" behindDoc="0" locked="0" layoutInCell="1" allowOverlap="1" wp14:anchorId="5A9F7AF0" wp14:editId="333C2EDE">
                 <wp:simplePos x="0" y="0"/>
                 <wp:positionH relativeFrom="column">
-                  <wp:posOffset>-621665</wp:posOffset>
+                  <wp:posOffset>3722298</wp:posOffset>
                 </wp:positionH>
                 <wp:positionV relativeFrom="paragraph">
-                  <wp:posOffset>346324</wp:posOffset>
+                  <wp:posOffset>3763</wp:posOffset>
                 </wp:positionV>
-                <wp:extent cx="516255" cy="739140"/>
-                <wp:effectExtent l="38100" t="38100" r="112395" b="118110"/>
-                <wp:wrapNone/>
-                <wp:docPr id="317" name="Text Box 2"/>
-                <wp:cNvGraphicFramePr>
-                  <a:graphicFrameLocks xmlns:a="http://schemas.openxmlformats.org/drawingml/2006/main"/>
-                </wp:cNvGraphicFramePr>
-                <a:graphic xmlns:a="http://schemas.openxmlformats.org/drawingml/2006/main">
-                  <a:graphicData uri="http://schemas.microsoft.com/office/word/2010/wordprocessingShape">
-                    <wps:wsp>
-                      <wps:cNvSpPr txBox="1">
-                        <a:spLocks noChangeArrowheads="1"/>
-                      </wps:cNvSpPr>
-                      <wps:spPr bwMode="auto">
-                        <a:xfrm>
-                          <a:off x="0" y="0"/>
-                          <a:ext cx="516255" cy="739140"/>
-                        </a:xfrm>
-                        <a:prstGeom prst="rect">
-                          <a:avLst/>
-                        </a:prstGeom>
-                        <a:solidFill>
-                          <a:srgbClr val="FF0000"/>
-                        </a:solidFill>
-                        <a:ln w="9525">
-                          <a:solidFill>
-                            <a:srgbClr val="000000"/>
-                          </a:solidFill>
-                          <a:miter lim="800000"/>
-                          <a:headEnd/>
-                          <a:tailEnd/>
-                        </a:ln>
-                        <a:effectLst>
-                          <a:outerShdw blurRad="50800" dist="38100" dir="2700000" algn="tl" rotWithShape="0">
-                            <a:prstClr val="black">
-                              <a:alpha val="40000"/>
-                            </a:prstClr>
-                          </a:outerShdw>
-                        </a:effectLst>
-                      </wps:spPr>
-                      <wps:txbx>
-                        <w:txbxContent>
-                          <w:p>
-                            <w:pPr>
-                              <w:spacing w:after="60"/>
-                              <w:rPr>
-                                <w:b/>
-                                <w:color w:val="FFFFFF" w:themeColor="background1"/>
-                                <w:sz w:val="16"/>
-                              </w:rPr>
-                            </w:pPr>
-                            <w:r>
-                              <w:rPr>
-                                <w:b/>
-                                <w:color w:val="FFFFFF" w:themeColor="background1"/>
-                                <w:sz w:val="16"/>
-                              </w:rPr>
-                              <w:t>Fix:</w:t>
-                            </w:r>
-                            <w:r>
-                              <w:rPr>
-                                <w:b/>
-                                <w:color w:val="FFFFFF" w:themeColor="background1"/>
-                                <w:sz w:val="16"/>
-                              </w:rPr>
-                              <w:t>motor terug in een losse opdracht?</w:t>
-                            </w:r>
-                          </w:p>
-                        </w:txbxContent>
-                      </wps:txbx>
-                      <wps:bodyPr rot="0" vert="horz" wrap="square" lIns="36000" tIns="36000" rIns="36000" bIns="36000" anchor="t" anchorCtr="0">
-                        <a:noAutofit/>
-                      </wps:bodyPr>
-                    </wps:wsp>
-                  </a:graphicData>
-                </a:graphic>
-                <wp14:sizeRelH relativeFrom="margin">
-                  <wp14:pctWidth>0</wp14:pctWidth>
-                </wp14:sizeRelH>
-                <wp14:sizeRelV relativeFrom="margin">
-                  <wp14:pctHeight>0</wp14:pctHeight>
-                </wp14:sizeRelV>
-              </wp:anchor>
-            </w:drawing>
-          </mc:Choice>
-          <mc:Fallback>
-            <w:pict>
-              <v:shape id="_x0000_s1042" type="#_x0000_t202" style="position:absolute;margin-left:-48.95pt;margin-top:27.25pt;width:40.65pt;height:58.2pt;z-index:251750400;visibility:visible;mso-wrap-style:square;mso-width-percent:0;mso-height-percent:0;mso-wrap-distance-left:9pt;mso-wrap-distance-top:0;mso-wrap-distance-right:9pt;mso-wrap-distance-bottom:0;mso-position-horizontal:absolute;mso-position-horizontal-relative:text;mso-position-vertical:absolute;mso-position-vertical-relative:text;mso-width-percent:0;mso-height-percent:0;mso-width-relative:margin;mso-height-relative:margin;v-text-anchor:top" o:gfxdata="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" fillcolor="red">
-                <v:shadow on="t" color="black" opacity="26214f" origin="-.5,-.5" offset=".74836mm,.74836mm"/>
-                <v:textbox inset="1mm,1mm,1mm,1mm">
-                  <w:txbxContent>
-                    <w:p>
-                      <w:pPr>
-                        <w:spacing w:after="60"/>
-                        <w:rPr>
-                          <w:b/>
-                          <w:color w:val="FFFFFF" w:themeColor="background1"/>
-                          <w:sz w:val="16"/>
-                        </w:rPr>
-                      </w:pPr>
-                      <w:r>
-                        <w:rPr>
-                          <w:b/>
-                          <w:color w:val="FFFFFF" w:themeColor="background1"/>
-                          <w:sz w:val="16"/>
-                        </w:rPr>
-                        <w:t>Fix:</w:t>
-                      </w:r>
-                      <w:r>
-                        <w:rPr>
-                          <w:b/>
-                          <w:color w:val="FFFFFF" w:themeColor="background1"/>
-                          <w:sz w:val="16"/>
-                        </w:rPr>
-                        <w:t>motor terug in een losse opdracht?</w:t>
-                      </w:r>
-                    </w:p>
-                  </w:txbxContent>
-                </v:textbox>
-              </v:shape>
-            </w:pict>
-          </mc:Fallback>
-        </mc:AlternateContent>
-      </w:r>
-      <w:r>
-        <w:rPr>
-          <w:lang w:eastAsia="nl-NL"/>
-        </w:rPr>
-        <w:t>Verbetering 2: Motor automatisch terug</w:t>
-      </w:r>
-    </w:p>
-    <w:p>
-      <w:pPr>
-        <w:rPr>
-          <w:lang w:eastAsia="nl-NL"/>
-        </w:rPr>
-      </w:pPr>
-      <w:r>
-        <w:rPr>
-          <w:noProof/>
-          <w:lang w:val="en-US" w:eastAsia="zh-TW"/>
-        </w:rPr>
-        <mc:AlternateContent>
-          <mc:Choice Requires="wps">
-            <w:drawing>
-              <wp:anchor distT="0" distB="0" distL="114300" distR="114300" simplePos="0" relativeHeight="251744256" behindDoc="0" locked="0" layoutInCell="1" allowOverlap="1" wp14:anchorId="5BA6DAFD" wp14:editId="2B2C0FE7">
-                <wp:simplePos x="0" y="0"/>
-                <wp:positionH relativeFrom="column">
-                  <wp:posOffset>3726815</wp:posOffset>
-                </wp:positionH>
-                <wp:positionV relativeFrom="paragraph">
-                  <wp:posOffset>7289</wp:posOffset>
-                </wp:positionV>
-                <wp:extent cx="2488565" cy="1049020"/>
-                <wp:effectExtent l="38100" t="38100" r="121285" b="113030"/>
+                <wp:extent cx="2488565" cy="1086928"/>
+                <wp:effectExtent l="38100" t="38100" r="121285" b="113665"/>
                 <wp:wrapNone/>
                 <wp:docPr id="315" name="Text Box 2"/>
                 <wp:cNvGraphicFramePr>
@@ -11176,7 +11217,7 @@
                       <wps:spPr bwMode="auto">
                         <a:xfrm>
                           <a:off x="0" y="0"/>
-                          <a:ext cx="2488565" cy="1049020"/>
+                          <a:ext cx="2488565" cy="1086928"/>
                         </a:xfrm>
                         <a:prstGeom prst="rect">
                           <a:avLst/>
@@ -11244,31 +11285,19 @@
                               <w:rPr>
                                 <w:sz w:val="18"/>
                               </w:rPr>
-                              <w:t>Wij la</w:t>
+                              <w:t xml:space="preserve">Wij laten daarom de motor zachtes </w:t>
                             </w:r>
                             <w:r>
                               <w:rPr>
                                 <w:sz w:val="18"/>
                               </w:rPr>
-                              <w:t xml:space="preserve">ten daarom de motor zachtes </w:t>
+                              <w:t>naar links draaien tot twee uit</w:t>
                             </w:r>
                             <w:r>
                               <w:rPr>
                                 <w:sz w:val="18"/>
                               </w:rPr>
-                              <w:t xml:space="preserve">naar links draaien tot twee uittlezingen hetzelfde zijn. Dan stoppen we met </w:t>
-                            </w:r>
-                            <w:r>
-                              <w:rPr>
-                                <w:sz w:val="18"/>
-                              </w:rPr>
-                              <w:t>lus-en</w:t>
-                            </w:r>
-                            <w:r>
-                              <w:rPr>
-                                <w:sz w:val="18"/>
-                              </w:rPr>
-                              <w:t xml:space="preserve"> en zetten de motor uit.</w:t>
+                              <w:t>lezingen hetzelfde zijn. Dan stoppen we met lus-en en zetten de motor uit.</w:t>
                             </w:r>
                           </w:p>
                         </w:txbxContent>
@@ -11290,7 +11319,11 @@
           </mc:Choice>
           <mc:Fallback>
             <w:pict>
-              <v:shape id="_x0000_s1043" type="#_x0000_t202" style="position:absolute;margin-left:293.45pt;margin-top:.55pt;width:195.95pt;height:82.6pt;z-index:251744256;visibility:visible;mso-wrap-style:square;mso-width-percent:0;mso-height-percent:0;mso-wrap-distance-left:9pt;mso-wrap-distance-top:0;mso-wrap-distance-right:9pt;mso-wrap-distance-bottom:0;mso-position-horizontal:absolute;mso-position-horizontal-relative:text;mso-position-vertical:absolute;mso-position-vertical-relative:text;mso-width-percent:0;mso-height-percent:0;mso-width-relative:margin;mso-height-relative:margin;v-text-anchor:top" o:gfxdata="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" fillcolor="#fbd4b4 [1305]">
+              <v:shapetype id="_x0000_t202" coordsize="21600,21600" o:spt="202" path="m,l,21600r21600,l21600,xe">
+                <v:stroke joinstyle="miter"/>
+                <v:path gradientshapeok="t" o:connecttype="rect"/>
+              </v:shapetype>
+              <v:shape id="_x0000_s1041" type="#_x0000_t202" style="position:absolute;margin-left:293.1pt;margin-top:.3pt;width:195.95pt;height:85.6pt;z-index:251744256;visibility:visible;mso-wrap-style:square;mso-width-percent:0;mso-height-percent:0;mso-wrap-distance-left:9pt;mso-wrap-distance-top:0;mso-wrap-distance-right:9pt;mso-wrap-distance-bottom:0;mso-position-horizontal:absolute;mso-position-horizontal-relative:text;mso-position-vertical:absolute;mso-position-vertical-relative:text;mso-width-percent:0;mso-height-percent:0;mso-width-relative:margin;mso-height-relative:margin;v-text-anchor:top" o:gfxdata="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" fillcolor="#fbd4b4 [1305]">
                 <v:shadow on="t" color="black" opacity="26214f" origin="-.5,-.5" offset=".74836mm,.74836mm"/>
                 <v:textbox inset="1mm,1mm,1mm,1mm">
                   <w:txbxContent>
@@ -11333,37 +11366,25 @@
                         <w:rPr>
                           <w:sz w:val="18"/>
                         </w:rPr>
-                        <w:t>Wij la</w:t>
+                        <w:t xml:space="preserve">Wij laten daarom de motor zachtes </w:t>
                       </w:r>
                       <w:r>
                         <w:rPr>
                           <w:sz w:val="18"/>
                         </w:rPr>
-                        <w:t xml:space="preserve">ten daarom </w:t>
+                        <w:t xml:space="preserve">naar links </w:t>
                       </w:r>
                       <w:r>
                         <w:rPr>
                           <w:sz w:val="18"/>
                         </w:rPr>
-                        <w:t xml:space="preserve">de motor zachtes </w:t>
+                        <w:t>draaien tot twee uit</w:t>
                       </w:r>
                       <w:r>
                         <w:rPr>
                           <w:sz w:val="18"/>
                         </w:rPr>
-                        <w:t xml:space="preserve">naar links draaien tot twee uittlezingen hetzelfde zijn. Dan stoppen we met </w:t>
-                      </w:r>
-                      <w:r>
-                        <w:rPr>
-                          <w:sz w:val="18"/>
-                        </w:rPr>
-                        <w:t>lus-en</w:t>
-                      </w:r>
-                      <w:r>
-                        <w:rPr>
-                          <w:sz w:val="18"/>
-                        </w:rPr>
-                        <w:t xml:space="preserve"> en zetten de motor uit.</w:t>
+                        <w:t>lezingen hetzelfde zijn. Dan stoppen we met lus-en en zetten de motor uit.</w:t>
                       </w:r>
                     </w:p>
                   </w:txbxContent>
@@ -11376,10 +11397,10 @@
       <w:r>
         <w:rPr>
           <w:noProof/>
-          <w:lang w:val="en-US" w:eastAsia="zh-TW"/>
+          <w:lang w:eastAsia="nl-NL"/>
         </w:rPr>
         <w:drawing>
-          <wp:inline distT="0" distB="0" distL="0" distR="0">
+          <wp:inline distT="0" distB="0" distL="0" distR="0" wp14:anchorId="26DEC0C8" wp14:editId="4A969318">
             <wp:extent cx="3420000" cy="1015185"/>
             <wp:effectExtent l="0" t="0" r="0" b="0"/>
             <wp:docPr id="313" name="Picture 313"/>
@@ -11394,7 +11415,7 @@
                     <pic:cNvPicPr/>
                   </pic:nvPicPr>
                   <pic:blipFill>
-                    <a:blip r:embed="rId91">
+                    <a:blip r:embed="rId99">
                       <a:extLst>
                         <a:ext uri="{28A0092B-C50C-407E-A947-70E740481C1C}">
                           <a14:useLocalDpi xmlns:a14="http://schemas.microsoft.com/office/drawing/2010/main" val="0"/>
@@ -11425,6 +11446,21 @@
       <w:pPr>
         <w:pStyle w:val="Kop1Before"/>
       </w:pPr>
+      <w:r>
+        <w:lastRenderedPageBreak/>
+        <w:t xml:space="preserve">Demo op </w:t>
+      </w:r>
+      <w:hyperlink r:id="rId100" w:history="1">
+        <w:r>
+          <w:rPr>
+            <w:rStyle w:val="Hyperlink"/>
+          </w:rPr>
+          <w:t>https://www.youtube.com/watch?v=ttxmIEngnXY</w:t>
+        </w:r>
+      </w:hyperlink>
+      <w:r>
+        <w:t xml:space="preserve"> </w:t>
+      </w:r>
     </w:p>
     <w:p>
       <w:pPr>
@@ -11435,6 +11471,67 @@
       </w:pPr>
       <w:r>
         <w:rPr>
+          <w:noProof/>
+          <w:lang w:eastAsia="nl-NL"/>
+        </w:rPr>
+        <w:drawing>
+          <wp:anchor distT="0" distB="0" distL="114300" distR="114300" simplePos="0" relativeHeight="251747328" behindDoc="0" locked="0" layoutInCell="1" allowOverlap="1" wp14:anchorId="0D95E2C7" wp14:editId="4A29A4B7">
+            <wp:simplePos x="0" y="0"/>
+            <wp:positionH relativeFrom="column">
+              <wp:posOffset>4153535</wp:posOffset>
+            </wp:positionH>
+            <wp:positionV relativeFrom="paragraph">
+              <wp:posOffset>468366</wp:posOffset>
+            </wp:positionV>
+            <wp:extent cx="2035834" cy="1527189"/>
+            <wp:effectExtent l="0" t="0" r="2540" b="0"/>
+            <wp:wrapNone/>
+            <wp:docPr id="316" name="Picture 316"/>
+            <wp:cNvGraphicFramePr>
+              <a:graphicFrameLocks xmlns:a="http://schemas.openxmlformats.org/drawingml/2006/main" noChangeAspect="1"/>
+            </wp:cNvGraphicFramePr>
+            <a:graphic xmlns:a="http://schemas.openxmlformats.org/drawingml/2006/main">
+              <a:graphicData uri="http://schemas.openxmlformats.org/drawingml/2006/picture">
+                <pic:pic xmlns:pic="http://schemas.openxmlformats.org/drawingml/2006/picture">
+                  <pic:nvPicPr>
+                    <pic:cNvPr id="0" name="16-dobbelsteen-bouw1.jpg"/>
+                    <pic:cNvPicPr/>
+                  </pic:nvPicPr>
+                  <pic:blipFill>
+                    <a:blip r:embed="rId101" cstate="print">
+                      <a:extLst>
+                        <a:ext uri="{28A0092B-C50C-407E-A947-70E740481C1C}">
+                          <a14:useLocalDpi xmlns:a14="http://schemas.microsoft.com/office/drawing/2010/main" val="0"/>
+                        </a:ext>
+                      </a:extLst>
+                    </a:blip>
+                    <a:stretch>
+                      <a:fillRect/>
+                    </a:stretch>
+                  </pic:blipFill>
+                  <pic:spPr>
+                    <a:xfrm>
+                      <a:off x="0" y="0"/>
+                      <a:ext cx="2035834" cy="1527189"/>
+                    </a:xfrm>
+                    <a:prstGeom prst="rect">
+                      <a:avLst/>
+                    </a:prstGeom>
+                  </pic:spPr>
+                </pic:pic>
+              </a:graphicData>
+            </a:graphic>
+            <wp14:sizeRelH relativeFrom="margin">
+              <wp14:pctWidth>0</wp14:pctWidth>
+            </wp14:sizeRelH>
+            <wp14:sizeRelV relativeFrom="margin">
+              <wp14:pctHeight>0</wp14:pctHeight>
+            </wp14:sizeRelV>
+          </wp:anchor>
+        </w:drawing>
+      </w:r>
+      <w:r>
+        <w:rPr>
           <w:lang w:eastAsia="nl-NL"/>
         </w:rPr>
         <w:t>16 Dobbelsteen</w:t>
@@ -11444,7 +11541,24 @@
           <w:lang w:eastAsia="nl-NL"/>
         </w:rPr>
         <w:tab/>
-        <w:t>Random en aanslag-sensor</w:t>
+      </w:r>
+      <w:r>
+        <w:rPr>
+          <w:lang w:eastAsia="nl-NL"/>
+        </w:rPr>
+        <w:t>Random</w:t>
+      </w:r>
+      <w:r>
+        <w:rPr>
+          <w:lang w:eastAsia="nl-NL"/>
+        </w:rPr>
+        <w:t xml:space="preserve"> en </w:t>
+      </w:r>
+      <w:r>
+        <w:rPr>
+          <w:lang w:eastAsia="nl-NL"/>
+        </w:rPr>
+        <w:t>nul-stand</w:t>
       </w:r>
     </w:p>
     <w:p>
@@ -11454,57 +11568,49 @@
       <w:r>
         <w:t>Opdracht</w:t>
       </w:r>
-    </w:p>
-    <w:p>
-      <w:pPr>
-        <w:rPr>
-          <w:lang w:eastAsia="nl-NL"/>
-        </w:rPr>
-      </w:pPr>
-      <w:r>
-        <w:rPr>
-          <w:lang w:eastAsia="nl-NL"/>
-        </w:rPr>
-        <w:t xml:space="preserve">Een wiel met cijfers </w:t>
-      </w:r>
-    </w:p>
-    <w:p>
-      <w:pPr>
-        <w:rPr>
-          <w:lang w:eastAsia="nl-NL"/>
-        </w:rPr>
-      </w:pPr>
-      <w:r>
-        <w:rPr>
-          <w:lang w:eastAsia="nl-NL"/>
-        </w:rPr>
-        <w:t>Programma dat random waarde kiest</w:t>
-      </w:r>
-    </w:p>
-    <w:p>
-      <w:pPr>
-        <w:rPr>
-          <w:lang w:eastAsia="nl-NL"/>
-        </w:rPr>
-      </w:pPr>
-      <w:r>
-        <w:rPr>
-          <w:lang w:eastAsia="nl-NL"/>
-        </w:rPr>
-        <w:t>Wiel draait naar juiste waarde</w:t>
-      </w:r>
-    </w:p>
-    <w:p>
-      <w:pPr>
-        <w:rPr>
-          <w:lang w:eastAsia="nl-NL"/>
-        </w:rPr>
-      </w:pPr>
-      <w:r>
-        <w:rPr>
-          <w:lang w:eastAsia="nl-NL"/>
-        </w:rPr>
-        <w:t>Die staat ook op het display</w:t>
+      <w:r>
+        <w:t xml:space="preserve"> – 1 </w:t>
+      </w:r>
+    </w:p>
+    <w:p>
+      <w:pPr>
+        <w:tabs>
+          <w:tab w:val="left" w:pos="6521"/>
+        </w:tabs>
+        <w:ind w:right="3225"/>
+        <w:rPr>
+          <w:lang w:eastAsia="nl-NL"/>
+        </w:rPr>
+      </w:pPr>
+      <w:r>
+        <w:rPr>
+          <w:lang w:eastAsia="nl-NL"/>
+        </w:rPr>
+        <w:t xml:space="preserve">Maak een elektronische dobbelsteen. Maak hiervoor een wiel met de cijfers 1 tot en met 6. Maak het </w:t>
+      </w:r>
+      <w:r>
+        <w:rPr>
+          <w:lang w:eastAsia="nl-NL"/>
+        </w:rPr>
+        <w:t>cijfer</w:t>
+      </w:r>
+      <w:r>
+        <w:rPr>
+          <w:lang w:eastAsia="nl-NL"/>
+        </w:rPr>
+        <w:t xml:space="preserve">wiel vast aan een motor. Zet ook een schakelaar op je robot. Het is de bedoeling dat na een druk op de schakelaar, de robot een willekeurig </w:t>
+      </w:r>
+      <w:r>
+        <w:rPr>
+          <w:lang w:eastAsia="nl-NL"/>
+        </w:rPr>
+        <w:t xml:space="preserve">(“random”) </w:t>
+      </w:r>
+      <w:r>
+        <w:rPr>
+          <w:lang w:eastAsia="nl-NL"/>
+        </w:rPr>
+        <w:t>getal kiest. Hij laat het getal zien door met de motor het juiste cijfer voor te draaien.</w:t>
       </w:r>
     </w:p>
     <w:p>
@@ -11516,22 +11622,894 @@
       </w:pPr>
       <w:r>
         <w:rPr>
-          <w:lang w:eastAsia="nl-NL"/>
-        </w:rPr>
-        <w:t>Verbetering</w:t>
-      </w:r>
-    </w:p>
-    <w:p>
-      <w:pPr>
-        <w:rPr>
-          <w:lang w:eastAsia="nl-NL"/>
-        </w:rPr>
-      </w:pPr>
-      <w:r>
-        <w:rPr>
-          <w:lang w:eastAsia="nl-NL"/>
-        </w:rPr>
-        <w:t>Motor naar nulpunt bij opstarten</w:t>
+          <w:noProof/>
+          <w:lang w:eastAsia="nl-NL"/>
+        </w:rPr>
+        <w:drawing>
+          <wp:anchor distT="0" distB="0" distL="114300" distR="114300" simplePos="0" relativeHeight="251748352" behindDoc="0" locked="0" layoutInCell="1" allowOverlap="1" wp14:anchorId="140E38AD" wp14:editId="00A104C4">
+            <wp:simplePos x="0" y="0"/>
+            <wp:positionH relativeFrom="column">
+              <wp:posOffset>3376930</wp:posOffset>
+            </wp:positionH>
+            <wp:positionV relativeFrom="paragraph">
+              <wp:posOffset>197845</wp:posOffset>
+            </wp:positionV>
+            <wp:extent cx="2812211" cy="1093604"/>
+            <wp:effectExtent l="0" t="0" r="7620" b="0"/>
+            <wp:wrapNone/>
+            <wp:docPr id="317" name="Picture 317"/>
+            <wp:cNvGraphicFramePr>
+              <a:graphicFrameLocks xmlns:a="http://schemas.openxmlformats.org/drawingml/2006/main" noChangeAspect="1"/>
+            </wp:cNvGraphicFramePr>
+            <a:graphic xmlns:a="http://schemas.openxmlformats.org/drawingml/2006/main">
+              <a:graphicData uri="http://schemas.openxmlformats.org/drawingml/2006/picture">
+                <pic:pic xmlns:pic="http://schemas.openxmlformats.org/drawingml/2006/picture">
+                  <pic:nvPicPr>
+                    <pic:cNvPr id="0" name="16-dobbelsteen-prog1.png"/>
+                    <pic:cNvPicPr/>
+                  </pic:nvPicPr>
+                  <pic:blipFill>
+                    <a:blip r:embed="rId102">
+                      <a:extLst>
+                        <a:ext uri="{28A0092B-C50C-407E-A947-70E740481C1C}">
+                          <a14:useLocalDpi xmlns:a14="http://schemas.microsoft.com/office/drawing/2010/main" val="0"/>
+                        </a:ext>
+                      </a:extLst>
+                    </a:blip>
+                    <a:stretch>
+                      <a:fillRect/>
+                    </a:stretch>
+                  </pic:blipFill>
+                  <pic:spPr>
+                    <a:xfrm>
+                      <a:off x="0" y="0"/>
+                      <a:ext cx="2812211" cy="1093604"/>
+                    </a:xfrm>
+                    <a:prstGeom prst="rect">
+                      <a:avLst/>
+                    </a:prstGeom>
+                  </pic:spPr>
+                </pic:pic>
+              </a:graphicData>
+            </a:graphic>
+            <wp14:sizeRelH relativeFrom="margin">
+              <wp14:pctWidth>0</wp14:pctWidth>
+            </wp14:sizeRelH>
+            <wp14:sizeRelV relativeFrom="margin">
+              <wp14:pctHeight>0</wp14:pctHeight>
+            </wp14:sizeRelV>
+          </wp:anchor>
+        </w:drawing>
+      </w:r>
+      <w:r>
+        <w:rPr>
+          <w:lang w:eastAsia="nl-NL"/>
+        </w:rPr>
+        <w:t>Programma</w:t>
+      </w:r>
+      <w:r>
+        <w:rPr>
+          <w:lang w:eastAsia="nl-NL"/>
+        </w:rPr>
+        <w:t xml:space="preserve"> – 1 </w:t>
+      </w:r>
+    </w:p>
+    <w:p>
+      <w:pPr>
+        <w:ind w:right="4359"/>
+        <w:rPr>
+          <w:lang w:eastAsia="nl-NL"/>
+        </w:rPr>
+      </w:pPr>
+      <w:r>
+        <w:rPr>
+          <w:lang w:eastAsia="nl-NL"/>
+        </w:rPr>
+        <w:t xml:space="preserve">De eerste versie van het programma is redelijk standaard. We hebben een oneindige lus. Daarbinnen beginnen we met wachten op een druk op de knop. Dan komt er iets nieuws: we kiezen met het ‘Willekeurig’ blok een getal tussen 1 en 6 – dit is de worp met de dobbelsteen. </w:t>
+      </w:r>
+    </w:p>
+    <w:p>
+      <w:pPr>
+        <w:ind w:right="-35"/>
+        <w:rPr>
+          <w:lang w:eastAsia="nl-NL"/>
+        </w:rPr>
+      </w:pPr>
+      <w:r>
+        <w:rPr>
+          <w:lang w:eastAsia="nl-NL"/>
+        </w:rPr>
+        <w:t xml:space="preserve">Hoeveel moeten we nu draaien? Een hele cirkel is 360 graden. Ons </w:t>
+      </w:r>
+      <w:r>
+        <w:rPr>
+          <w:lang w:eastAsia="nl-NL"/>
+        </w:rPr>
+        <w:t>cijfer</w:t>
+      </w:r>
+      <w:r>
+        <w:rPr>
+          <w:lang w:eastAsia="nl-NL"/>
+        </w:rPr>
+        <w:t>wiel heeft 6 stapjes. Dus elk stapje is 60 graden. We moeten de worp dus met 60 vermenigvuldigen.</w:t>
+      </w:r>
+    </w:p>
+    <w:p>
+      <w:pPr>
+        <w:jc w:val="right"/>
+        <w:rPr>
+          <w:lang w:eastAsia="nl-NL"/>
+        </w:rPr>
+      </w:pPr>
+      <w:r>
+        <w:rPr>
+          <w:noProof/>
+          <w:lang w:eastAsia="nl-NL"/>
+        </w:rPr>
+        <w:drawing>
+          <wp:inline distT="0" distB="0" distL="0" distR="0" wp14:anchorId="3C40845B" wp14:editId="122276E5">
+            <wp:extent cx="2444488" cy="864000"/>
+            <wp:effectExtent l="0" t="0" r="0" b="0"/>
+            <wp:docPr id="319" name="Picture 319"/>
+            <wp:cNvGraphicFramePr>
+              <a:graphicFrameLocks xmlns:a="http://schemas.openxmlformats.org/drawingml/2006/main" noChangeAspect="1"/>
+            </wp:cNvGraphicFramePr>
+            <a:graphic xmlns:a="http://schemas.openxmlformats.org/drawingml/2006/main">
+              <a:graphicData uri="http://schemas.openxmlformats.org/drawingml/2006/picture">
+                <pic:pic xmlns:pic="http://schemas.openxmlformats.org/drawingml/2006/picture">
+                  <pic:nvPicPr>
+                    <pic:cNvPr id="0" name="16-dobbelsteen-prog2.png"/>
+                    <pic:cNvPicPr/>
+                  </pic:nvPicPr>
+                  <pic:blipFill>
+                    <a:blip r:embed="rId103">
+                      <a:extLst>
+                        <a:ext uri="{28A0092B-C50C-407E-A947-70E740481C1C}">
+                          <a14:useLocalDpi xmlns:a14="http://schemas.microsoft.com/office/drawing/2010/main" val="0"/>
+                        </a:ext>
+                      </a:extLst>
+                    </a:blip>
+                    <a:stretch>
+                      <a:fillRect/>
+                    </a:stretch>
+                  </pic:blipFill>
+                  <pic:spPr>
+                    <a:xfrm>
+                      <a:off x="0" y="0"/>
+                      <a:ext cx="2444488" cy="864000"/>
+                    </a:xfrm>
+                    <a:prstGeom prst="rect">
+                      <a:avLst/>
+                    </a:prstGeom>
+                  </pic:spPr>
+                </pic:pic>
+              </a:graphicData>
+            </a:graphic>
+          </wp:inline>
+        </w:drawing>
+      </w:r>
+      <w:r>
+        <w:rPr>
+          <w:lang w:eastAsia="nl-NL"/>
+        </w:rPr>
+        <w:t xml:space="preserve"> </w:t>
+      </w:r>
+      <w:r>
+        <w:rPr>
+          <w:lang w:eastAsia="nl-NL"/>
+        </w:rPr>
+        <w:t xml:space="preserve">     </w:t>
+      </w:r>
+      <w:r>
+        <w:rPr>
+          <w:lang w:eastAsia="nl-NL"/>
+        </w:rPr>
+        <w:t xml:space="preserve">  </w:t>
+      </w:r>
+      <w:r>
+        <w:rPr>
+          <w:noProof/>
+          <w:lang w:eastAsia="nl-NL"/>
+        </w:rPr>
+        <w:drawing>
+          <wp:inline distT="0" distB="0" distL="0" distR="0" wp14:anchorId="4F37FA58" wp14:editId="318BE2ED">
+            <wp:extent cx="2437463" cy="864000"/>
+            <wp:effectExtent l="0" t="0" r="1270" b="0"/>
+            <wp:docPr id="320" name="Picture 320"/>
+            <wp:cNvGraphicFramePr>
+              <a:graphicFrameLocks xmlns:a="http://schemas.openxmlformats.org/drawingml/2006/main" noChangeAspect="1"/>
+            </wp:cNvGraphicFramePr>
+            <a:graphic xmlns:a="http://schemas.openxmlformats.org/drawingml/2006/main">
+              <a:graphicData uri="http://schemas.openxmlformats.org/drawingml/2006/picture">
+                <pic:pic xmlns:pic="http://schemas.openxmlformats.org/drawingml/2006/picture">
+                  <pic:nvPicPr>
+                    <pic:cNvPr id="0" name="16-dobbelsteen-prog3.png"/>
+                    <pic:cNvPicPr/>
+                  </pic:nvPicPr>
+                  <pic:blipFill>
+                    <a:blip r:embed="rId104">
+                      <a:extLst>
+                        <a:ext uri="{28A0092B-C50C-407E-A947-70E740481C1C}">
+                          <a14:useLocalDpi xmlns:a14="http://schemas.microsoft.com/office/drawing/2010/main" val="0"/>
+                        </a:ext>
+                      </a:extLst>
+                    </a:blip>
+                    <a:stretch>
+                      <a:fillRect/>
+                    </a:stretch>
+                  </pic:blipFill>
+                  <pic:spPr>
+                    <a:xfrm>
+                      <a:off x="0" y="0"/>
+                      <a:ext cx="2437463" cy="864000"/>
+                    </a:xfrm>
+                    <a:prstGeom prst="rect">
+                      <a:avLst/>
+                    </a:prstGeom>
+                  </pic:spPr>
+                </pic:pic>
+              </a:graphicData>
+            </a:graphic>
+          </wp:inline>
+        </w:drawing>
+      </w:r>
+    </w:p>
+    <w:p>
+      <w:pPr>
+        <w:pStyle w:val="Kop2"/>
+        <w:rPr>
+          <w:lang w:eastAsia="nl-NL"/>
+        </w:rPr>
+      </w:pPr>
+      <w:r>
+        <w:rPr>
+          <w:noProof/>
+          <w:lang w:eastAsia="nl-NL"/>
+        </w:rPr>
+        <w:drawing>
+          <wp:anchor distT="0" distB="0" distL="114300" distR="114300" simplePos="0" relativeHeight="251749376" behindDoc="0" locked="0" layoutInCell="1" allowOverlap="1" wp14:anchorId="5E8D7995" wp14:editId="747E4103">
+            <wp:simplePos x="0" y="0"/>
+            <wp:positionH relativeFrom="column">
+              <wp:posOffset>4246616</wp:posOffset>
+            </wp:positionH>
+            <wp:positionV relativeFrom="paragraph">
+              <wp:posOffset>41275</wp:posOffset>
+            </wp:positionV>
+            <wp:extent cx="1919605" cy="1439545"/>
+            <wp:effectExtent l="0" t="0" r="4445" b="8255"/>
+            <wp:wrapNone/>
+            <wp:docPr id="321" name="Picture 321"/>
+            <wp:cNvGraphicFramePr>
+              <a:graphicFrameLocks xmlns:a="http://schemas.openxmlformats.org/drawingml/2006/main" noChangeAspect="1"/>
+            </wp:cNvGraphicFramePr>
+            <a:graphic xmlns:a="http://schemas.openxmlformats.org/drawingml/2006/main">
+              <a:graphicData uri="http://schemas.openxmlformats.org/drawingml/2006/picture">
+                <pic:pic xmlns:pic="http://schemas.openxmlformats.org/drawingml/2006/picture">
+                  <pic:nvPicPr>
+                    <pic:cNvPr id="0" name="16-dobbelsteen-bouw2.jpg"/>
+                    <pic:cNvPicPr/>
+                  </pic:nvPicPr>
+                  <pic:blipFill>
+                    <a:blip r:embed="rId105" cstate="print">
+                      <a:extLst>
+                        <a:ext uri="{28A0092B-C50C-407E-A947-70E740481C1C}">
+                          <a14:useLocalDpi xmlns:a14="http://schemas.microsoft.com/office/drawing/2010/main" val="0"/>
+                        </a:ext>
+                      </a:extLst>
+                    </a:blip>
+                    <a:stretch>
+                      <a:fillRect/>
+                    </a:stretch>
+                  </pic:blipFill>
+                  <pic:spPr>
+                    <a:xfrm>
+                      <a:off x="0" y="0"/>
+                      <a:ext cx="1919605" cy="1439545"/>
+                    </a:xfrm>
+                    <a:prstGeom prst="rect">
+                      <a:avLst/>
+                    </a:prstGeom>
+                  </pic:spPr>
+                </pic:pic>
+              </a:graphicData>
+            </a:graphic>
+            <wp14:sizeRelH relativeFrom="margin">
+              <wp14:pctWidth>0</wp14:pctWidth>
+            </wp14:sizeRelH>
+            <wp14:sizeRelV relativeFrom="margin">
+              <wp14:pctHeight>0</wp14:pctHeight>
+            </wp14:sizeRelV>
+          </wp:anchor>
+        </w:drawing>
+      </w:r>
+      <w:r>
+        <w:rPr>
+          <w:lang w:eastAsia="nl-NL"/>
+        </w:rPr>
+        <w:t xml:space="preserve">Opdracht – 2 </w:t>
+      </w:r>
+    </w:p>
+    <w:p>
+      <w:pPr>
+        <w:ind w:right="3225"/>
+        <w:rPr>
+          <w:lang w:eastAsia="nl-NL"/>
+        </w:rPr>
+      </w:pPr>
+      <w:r>
+        <w:rPr>
+          <w:lang w:eastAsia="nl-NL"/>
+        </w:rPr>
+        <w:t>We willen een uitbreiding. De dobbelsteen moet voorlezen wat we gegooid hebben. Dan moet de robot weten wat de “nul-stand”</w:t>
+      </w:r>
+      <w:r>
+        <w:rPr>
+          <w:lang w:eastAsia="nl-NL"/>
+        </w:rPr>
+        <w:t xml:space="preserve"> is</w:t>
+      </w:r>
+      <w:r>
+        <w:rPr>
+          <w:lang w:eastAsia="nl-NL"/>
+        </w:rPr>
+        <w:t xml:space="preserve">. We maken daarom aan het </w:t>
+      </w:r>
+      <w:r>
+        <w:rPr>
+          <w:lang w:eastAsia="nl-NL"/>
+        </w:rPr>
+        <w:t>cijfer</w:t>
+      </w:r>
+      <w:r>
+        <w:rPr>
+          <w:lang w:eastAsia="nl-NL"/>
+        </w:rPr>
+        <w:t xml:space="preserve">wiel een </w:t>
+      </w:r>
+      <w:r>
+        <w:rPr>
+          <w:lang w:eastAsia="nl-NL"/>
+        </w:rPr>
+        <w:t xml:space="preserve">wit </w:t>
+      </w:r>
+      <w:r>
+        <w:rPr>
+          <w:lang w:eastAsia="nl-NL"/>
+        </w:rPr>
+        <w:t>blok</w:t>
+      </w:r>
+      <w:r>
+        <w:rPr>
+          <w:lang w:eastAsia="nl-NL"/>
+        </w:rPr>
+        <w:t xml:space="preserve">. We plaatsen de lichtsensor zó dat hij het witte </w:t>
+      </w:r>
+      <w:r>
+        <w:rPr>
+          <w:lang w:eastAsia="nl-NL"/>
+        </w:rPr>
+        <w:t>blok</w:t>
+      </w:r>
+      <w:r>
+        <w:rPr>
+          <w:lang w:eastAsia="nl-NL"/>
+        </w:rPr>
+        <w:t xml:space="preserve"> </w:t>
+      </w:r>
+      <w:r>
+        <w:rPr>
+          <w:lang w:eastAsia="nl-NL"/>
+        </w:rPr>
+        <w:t>ziet, en dus de nul-stand weet</w:t>
+      </w:r>
+      <w:r>
+        <w:rPr>
+          <w:lang w:eastAsia="nl-NL"/>
+        </w:rPr>
+        <w:t>.</w:t>
+      </w:r>
+    </w:p>
+    <w:p>
+      <w:pPr>
+        <w:pStyle w:val="Kop2"/>
+        <w:rPr>
+          <w:lang w:eastAsia="nl-NL"/>
+        </w:rPr>
+      </w:pPr>
+      <w:r>
+        <w:rPr>
+          <w:lang w:eastAsia="nl-NL"/>
+        </w:rPr>
+        <w:t xml:space="preserve">Programma -2 </w:t>
+      </w:r>
+    </w:p>
+    <w:p>
+      <w:pPr>
+        <w:rPr>
+          <w:lang w:eastAsia="nl-NL"/>
+        </w:rPr>
+      </w:pPr>
+      <w:r>
+        <w:rPr>
+          <w:lang w:eastAsia="nl-NL"/>
+        </w:rPr>
+        <w:t>Het programma bestaat nu uit d</w:t>
+      </w:r>
+      <w:r>
+        <w:rPr>
+          <w:lang w:eastAsia="nl-NL"/>
+        </w:rPr>
+        <w:t xml:space="preserve">e volgende </w:t>
+      </w:r>
+      <w:r>
+        <w:rPr>
+          <w:lang w:eastAsia="nl-NL"/>
+        </w:rPr>
+        <w:t>delen</w:t>
+      </w:r>
+      <w:r>
+        <w:rPr>
+          <w:lang w:eastAsia="nl-NL"/>
+        </w:rPr>
+        <w:t>:</w:t>
+      </w:r>
+    </w:p>
+    <w:p>
+      <w:pPr>
+        <w:pStyle w:val="ListParagraph"/>
+        <w:numPr>
+          <w:ilvl w:val="0"/>
+          <w:numId w:val="17"/>
+        </w:numPr>
+        <w:rPr>
+          <w:lang w:eastAsia="nl-NL"/>
+        </w:rPr>
+      </w:pPr>
+      <w:r>
+        <w:rPr>
+          <w:lang w:eastAsia="nl-NL"/>
+        </w:rPr>
+        <w:t xml:space="preserve">Zoek de nul-stand: draai het cijferwiel tot het witte </w:t>
+      </w:r>
+      <w:r>
+        <w:rPr>
+          <w:lang w:eastAsia="nl-NL"/>
+        </w:rPr>
+        <w:t>blok weg is, en daarna tot het witte blok er is.</w:t>
+      </w:r>
+    </w:p>
+    <w:p>
+      <w:pPr>
+        <w:pStyle w:val="ListParagraph"/>
+        <w:numPr>
+          <w:ilvl w:val="0"/>
+          <w:numId w:val="17"/>
+        </w:numPr>
+        <w:rPr>
+          <w:lang w:eastAsia="nl-NL"/>
+        </w:rPr>
+      </w:pPr>
+      <w:r>
+        <w:rPr>
+          <w:noProof/>
+          <w:lang w:eastAsia="nl-NL"/>
+        </w:rPr>
+        <mc:AlternateContent>
+          <mc:Choice Requires="wps">
+            <w:drawing>
+              <wp:anchor distT="0" distB="0" distL="114300" distR="114300" simplePos="0" relativeHeight="251754496" behindDoc="0" locked="0" layoutInCell="1" allowOverlap="1" wp14:anchorId="413EFFD1" wp14:editId="28E8BF7B">
+                <wp:simplePos x="0" y="0"/>
+                <wp:positionH relativeFrom="column">
+                  <wp:posOffset>4627616</wp:posOffset>
+                </wp:positionH>
+                <wp:positionV relativeFrom="paragraph">
+                  <wp:posOffset>118745</wp:posOffset>
+                </wp:positionV>
+                <wp:extent cx="1500685" cy="586201"/>
+                <wp:effectExtent l="38100" t="38100" r="118745" b="118745"/>
+                <wp:wrapNone/>
+                <wp:docPr id="324" name="Text Box 2"/>
+                <wp:cNvGraphicFramePr>
+                  <a:graphicFrameLocks xmlns:a="http://schemas.openxmlformats.org/drawingml/2006/main"/>
+                </wp:cNvGraphicFramePr>
+                <a:graphic xmlns:a="http://schemas.openxmlformats.org/drawingml/2006/main">
+                  <a:graphicData uri="http://schemas.microsoft.com/office/word/2010/wordprocessingShape">
+                    <wps:wsp>
+                      <wps:cNvSpPr txBox="1">
+                        <a:spLocks noChangeArrowheads="1"/>
+                      </wps:cNvSpPr>
+                      <wps:spPr bwMode="auto">
+                        <a:xfrm>
+                          <a:off x="0" y="0"/>
+                          <a:ext cx="1500685" cy="586201"/>
+                        </a:xfrm>
+                        <a:prstGeom prst="rect">
+                          <a:avLst/>
+                        </a:prstGeom>
+                        <a:solidFill>
+                          <a:schemeClr val="accent6">
+                            <a:lumMod val="40000"/>
+                            <a:lumOff val="60000"/>
+                          </a:schemeClr>
+                        </a:solidFill>
+                        <a:ln w="9525">
+                          <a:solidFill>
+                            <a:srgbClr val="000000"/>
+                          </a:solidFill>
+                          <a:miter lim="800000"/>
+                          <a:headEnd/>
+                          <a:tailEnd/>
+                        </a:ln>
+                        <a:effectLst>
+                          <a:outerShdw blurRad="50800" dist="38100" dir="2700000" algn="tl" rotWithShape="0">
+                            <a:prstClr val="black">
+                              <a:alpha val="40000"/>
+                            </a:prstClr>
+                          </a:outerShdw>
+                        </a:effectLst>
+                      </wps:spPr>
+                      <wps:txbx>
+                        <w:txbxContent>
+                          <w:p>
+                            <w:pPr>
+                              <w:spacing w:after="60"/>
+                              <w:rPr>
+                                <w:sz w:val="18"/>
+                              </w:rPr>
+                            </w:pPr>
+                            <w:r>
+                              <w:rPr>
+                                <w:b/>
+                                <w:sz w:val="18"/>
+                              </w:rPr>
+                              <w:t>Pro t</w:t>
+                            </w:r>
+                            <w:r>
+                              <w:rPr>
+                                <w:b/>
+                                <w:sz w:val="18"/>
+                              </w:rPr>
+                              <w:t>ip</w:t>
+                            </w:r>
+                            <w:r>
+                              <w:rPr>
+                                <w:sz w:val="18"/>
+                              </w:rPr>
+                              <w:t>: Het is extra stoer als het wiel eerst een paar keer (random?) hard draait.</w:t>
+                            </w:r>
+                          </w:p>
+                        </w:txbxContent>
+                      </wps:txbx>
+                      <wps:bodyPr rot="0" vert="horz" wrap="square" lIns="36000" tIns="36000" rIns="36000" bIns="36000" anchor="t" anchorCtr="0">
+                        <a:noAutofit/>
+                      </wps:bodyPr>
+                    </wps:wsp>
+                  </a:graphicData>
+                </a:graphic>
+                <wp14:sizeRelH relativeFrom="margin">
+                  <wp14:pctWidth>0</wp14:pctWidth>
+                </wp14:sizeRelH>
+                <wp14:sizeRelV relativeFrom="margin">
+                  <wp14:pctHeight>0</wp14:pctHeight>
+                </wp14:sizeRelV>
+              </wp:anchor>
+            </w:drawing>
+          </mc:Choice>
+          <mc:Fallback>
+            <w:pict>
+              <v:shape id="_x0000_s1042" type="#_x0000_t202" style="position:absolute;left:0;text-align:left;margin-left:364.4pt;margin-top:9.35pt;width:118.15pt;height:46.15pt;z-index:251754496;visibility:visible;mso-wrap-style:square;mso-width-percent:0;mso-height-percent:0;mso-wrap-distance-left:9pt;mso-wrap-distance-top:0;mso-wrap-distance-right:9pt;mso-wrap-distance-bottom:0;mso-position-horizontal:absolute;mso-position-horizontal-relative:text;mso-position-vertical:absolute;mso-position-vertical-relative:text;mso-width-percent:0;mso-height-percent:0;mso-width-relative:margin;mso-height-relative:margin;v-text-anchor:top" o:gfxdata="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" fillcolor="#fbd4b4 [1305]">
+                <v:shadow on="t" color="black" opacity="26214f" origin="-.5,-.5" offset=".74836mm,.74836mm"/>
+                <v:textbox inset="1mm,1mm,1mm,1mm">
+                  <w:txbxContent>
+                    <w:p>
+                      <w:pPr>
+                        <w:spacing w:after="60"/>
+                        <w:rPr>
+                          <w:sz w:val="18"/>
+                        </w:rPr>
+                      </w:pPr>
+                      <w:r>
+                        <w:rPr>
+                          <w:b/>
+                          <w:sz w:val="18"/>
+                        </w:rPr>
+                        <w:t>Pro t</w:t>
+                      </w:r>
+                      <w:r>
+                        <w:rPr>
+                          <w:b/>
+                          <w:sz w:val="18"/>
+                        </w:rPr>
+                        <w:t>ip</w:t>
+                      </w:r>
+                      <w:r>
+                        <w:rPr>
+                          <w:sz w:val="18"/>
+                        </w:rPr>
+                        <w:t>: Het is extra stoer als het wiel eerst een paar keer (random?) hard draait.</w:t>
+                      </w:r>
+                    </w:p>
+                  </w:txbxContent>
+                </v:textbox>
+              </v:shape>
+            </w:pict>
+          </mc:Fallback>
+        </mc:AlternateContent>
+      </w:r>
+      <w:r>
+        <w:rPr>
+          <w:lang w:eastAsia="nl-NL"/>
+        </w:rPr>
+        <w:t>Wacht tot de knop wordt ingedrukt voor de eerste worp.</w:t>
+      </w:r>
+    </w:p>
+    <w:p>
+      <w:pPr>
+        <w:pStyle w:val="ListParagraph"/>
+        <w:numPr>
+          <w:ilvl w:val="0"/>
+          <w:numId w:val="17"/>
+        </w:numPr>
+        <w:rPr>
+          <w:lang w:eastAsia="nl-NL"/>
+        </w:rPr>
+      </w:pPr>
+      <w:r>
+        <w:rPr>
+          <w:lang w:eastAsia="nl-NL"/>
+        </w:rPr>
+        <w:t>Kies een getal tussen 1 en 6, draai het cijferwiel, en lees het getal voor</w:t>
+      </w:r>
+    </w:p>
+    <w:p>
+      <w:pPr>
+        <w:pStyle w:val="ListParagraph"/>
+        <w:numPr>
+          <w:ilvl w:val="0"/>
+          <w:numId w:val="17"/>
+        </w:numPr>
+        <w:rPr>
+          <w:lang w:eastAsia="nl-NL"/>
+        </w:rPr>
+      </w:pPr>
+      <w:r>
+        <w:rPr>
+          <w:lang w:eastAsia="nl-NL"/>
+        </w:rPr>
+        <w:t>Wacht tot de knop wordt ingedrukt voor de volgende worp.</w:t>
+      </w:r>
+    </w:p>
+    <w:p>
+      <w:pPr>
+        <w:pStyle w:val="ListParagraph"/>
+        <w:numPr>
+          <w:ilvl w:val="0"/>
+          <w:numId w:val="17"/>
+        </w:numPr>
+        <w:rPr>
+          <w:lang w:eastAsia="nl-NL"/>
+        </w:rPr>
+      </w:pPr>
+      <w:r>
+        <w:rPr>
+          <w:noProof/>
+          <w:lang w:eastAsia="nl-NL"/>
+        </w:rPr>
+        <mc:AlternateContent>
+          <mc:Choice Requires="wps">
+            <w:drawing>
+              <wp:anchor distT="0" distB="0" distL="114300" distR="114300" simplePos="0" relativeHeight="251752448" behindDoc="0" locked="0" layoutInCell="1" allowOverlap="1" wp14:anchorId="6FCDBC1D" wp14:editId="42B68B0A">
+                <wp:simplePos x="0" y="0"/>
+                <wp:positionH relativeFrom="column">
+                  <wp:posOffset>-211347</wp:posOffset>
+                </wp:positionH>
+                <wp:positionV relativeFrom="paragraph">
+                  <wp:posOffset>1250471</wp:posOffset>
+                </wp:positionV>
+                <wp:extent cx="1828800" cy="258792"/>
+                <wp:effectExtent l="38100" t="38100" r="114300" b="122555"/>
+                <wp:wrapNone/>
+                <wp:docPr id="323" name="Text Box 2"/>
+                <wp:cNvGraphicFramePr>
+                  <a:graphicFrameLocks xmlns:a="http://schemas.openxmlformats.org/drawingml/2006/main"/>
+                </wp:cNvGraphicFramePr>
+                <a:graphic xmlns:a="http://schemas.openxmlformats.org/drawingml/2006/main">
+                  <a:graphicData uri="http://schemas.microsoft.com/office/word/2010/wordprocessingShape">
+                    <wps:wsp>
+                      <wps:cNvSpPr txBox="1">
+                        <a:spLocks noChangeArrowheads="1"/>
+                      </wps:cNvSpPr>
+                      <wps:spPr bwMode="auto">
+                        <a:xfrm>
+                          <a:off x="0" y="0"/>
+                          <a:ext cx="1828800" cy="258792"/>
+                        </a:xfrm>
+                        <a:prstGeom prst="rect">
+                          <a:avLst/>
+                        </a:prstGeom>
+                        <a:solidFill>
+                          <a:schemeClr val="accent6">
+                            <a:lumMod val="40000"/>
+                            <a:lumOff val="60000"/>
+                          </a:schemeClr>
+                        </a:solidFill>
+                        <a:ln w="9525">
+                          <a:solidFill>
+                            <a:srgbClr val="000000"/>
+                          </a:solidFill>
+                          <a:miter lim="800000"/>
+                          <a:headEnd/>
+                          <a:tailEnd/>
+                        </a:ln>
+                        <a:effectLst>
+                          <a:outerShdw blurRad="50800" dist="38100" dir="2700000" algn="tl" rotWithShape="0">
+                            <a:prstClr val="black">
+                              <a:alpha val="40000"/>
+                            </a:prstClr>
+                          </a:outerShdw>
+                        </a:effectLst>
+                      </wps:spPr>
+                      <wps:txbx>
+                        <w:txbxContent>
+                          <w:p>
+                            <w:pPr>
+                              <w:spacing w:after="60"/>
+                              <w:rPr>
+                                <w:sz w:val="18"/>
+                              </w:rPr>
+                            </w:pPr>
+                            <w:r>
+                              <w:rPr>
+                                <w:b/>
+                                <w:sz w:val="18"/>
+                              </w:rPr>
+                              <w:t xml:space="preserve">  Pro t</w:t>
+                            </w:r>
+                            <w:r>
+                              <w:rPr>
+                                <w:b/>
+                                <w:sz w:val="18"/>
+                              </w:rPr>
+                              <w:t>ip</w:t>
+                            </w:r>
+                            <w:r>
+                              <w:rPr>
+                                <w:sz w:val="18"/>
+                              </w:rPr>
+                              <w:t>: Zet de rode lamp weer uit</w:t>
+                            </w:r>
+                          </w:p>
+                        </w:txbxContent>
+                      </wps:txbx>
+                      <wps:bodyPr rot="0" vert="horz" wrap="square" lIns="36000" tIns="36000" rIns="36000" bIns="36000" anchor="t" anchorCtr="0">
+                        <a:noAutofit/>
+                      </wps:bodyPr>
+                    </wps:wsp>
+                  </a:graphicData>
+                </a:graphic>
+                <wp14:sizeRelH relativeFrom="margin">
+                  <wp14:pctWidth>0</wp14:pctWidth>
+                </wp14:sizeRelH>
+                <wp14:sizeRelV relativeFrom="margin">
+                  <wp14:pctHeight>0</wp14:pctHeight>
+                </wp14:sizeRelV>
+              </wp:anchor>
+            </w:drawing>
+          </mc:Choice>
+          <mc:Fallback>
+            <w:pict>
+              <v:shape id="_x0000_s1043" type="#_x0000_t202" style="position:absolute;left:0;text-align:left;margin-left:-16.65pt;margin-top:98.45pt;width:2in;height:20.4pt;z-index:251752448;visibility:visible;mso-wrap-style:square;mso-width-percent:0;mso-height-percent:0;mso-wrap-distance-left:9pt;mso-wrap-distance-top:0;mso-wrap-distance-right:9pt;mso-wrap-distance-bottom:0;mso-position-horizontal:absolute;mso-position-horizontal-relative:text;mso-position-vertical:absolute;mso-position-vertical-relative:text;mso-width-percent:0;mso-height-percent:0;mso-width-relative:margin;mso-height-relative:margin;v-text-anchor:top" o:gfxdata="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" fillcolor="#fbd4b4 [1305]">
+                <v:shadow on="t" color="black" opacity="26214f" origin="-.5,-.5" offset=".74836mm,.74836mm"/>
+                <v:textbox inset="1mm,1mm,1mm,1mm">
+                  <w:txbxContent>
+                    <w:p>
+                      <w:pPr>
+                        <w:spacing w:after="60"/>
+                        <w:rPr>
+                          <w:sz w:val="18"/>
+                        </w:rPr>
+                      </w:pPr>
+                      <w:r>
+                        <w:rPr>
+                          <w:b/>
+                          <w:sz w:val="18"/>
+                        </w:rPr>
+                        <w:t xml:space="preserve">  </w:t>
+                      </w:r>
+                      <w:r>
+                        <w:rPr>
+                          <w:b/>
+                          <w:sz w:val="18"/>
+                        </w:rPr>
+                        <w:t>Pro t</w:t>
+                      </w:r>
+                      <w:r>
+                        <w:rPr>
+                          <w:b/>
+                          <w:sz w:val="18"/>
+                        </w:rPr>
+                        <w:t>ip</w:t>
+                      </w:r>
+                      <w:r>
+                        <w:rPr>
+                          <w:sz w:val="18"/>
+                        </w:rPr>
+                        <w:t>: Zet de rode lamp weer uit</w:t>
+                      </w:r>
+                    </w:p>
+                  </w:txbxContent>
+                </v:textbox>
+              </v:shape>
+            </w:pict>
+          </mc:Fallback>
+        </mc:AlternateContent>
+      </w:r>
+      <w:r>
+        <w:rPr>
+          <w:noProof/>
+          <w:lang w:eastAsia="nl-NL"/>
+        </w:rPr>
+        <w:drawing>
+          <wp:anchor distT="0" distB="0" distL="114300" distR="114300" simplePos="0" relativeHeight="251750400" behindDoc="0" locked="0" layoutInCell="1" allowOverlap="1" wp14:anchorId="7BE1107E" wp14:editId="0442BC78">
+            <wp:simplePos x="0" y="0"/>
+            <wp:positionH relativeFrom="column">
+              <wp:posOffset>-842010</wp:posOffset>
+            </wp:positionH>
+            <wp:positionV relativeFrom="paragraph">
+              <wp:posOffset>213731</wp:posOffset>
+            </wp:positionV>
+            <wp:extent cx="7739380" cy="1459865"/>
+            <wp:effectExtent l="0" t="0" r="0" b="6985"/>
+            <wp:wrapNone/>
+            <wp:docPr id="322" name="Picture 322"/>
+            <wp:cNvGraphicFramePr>
+              <a:graphicFrameLocks xmlns:a="http://schemas.openxmlformats.org/drawingml/2006/main" noChangeAspect="1"/>
+            </wp:cNvGraphicFramePr>
+            <a:graphic xmlns:a="http://schemas.openxmlformats.org/drawingml/2006/main">
+              <a:graphicData uri="http://schemas.openxmlformats.org/drawingml/2006/picture">
+                <pic:pic xmlns:pic="http://schemas.openxmlformats.org/drawingml/2006/picture">
+                  <pic:nvPicPr>
+                    <pic:cNvPr id="0" name="16-dobbelsteen-prog4.png"/>
+                    <pic:cNvPicPr/>
+                  </pic:nvPicPr>
+                  <pic:blipFill>
+                    <a:blip r:embed="rId106">
+                      <a:extLst>
+                        <a:ext uri="{28A0092B-C50C-407E-A947-70E740481C1C}">
+                          <a14:useLocalDpi xmlns:a14="http://schemas.microsoft.com/office/drawing/2010/main" val="0"/>
+                        </a:ext>
+                      </a:extLst>
+                    </a:blip>
+                    <a:stretch>
+                      <a:fillRect/>
+                    </a:stretch>
+                  </pic:blipFill>
+                  <pic:spPr>
+                    <a:xfrm>
+                      <a:off x="0" y="0"/>
+                      <a:ext cx="7739380" cy="1459865"/>
+                    </a:xfrm>
+                    <a:prstGeom prst="rect">
+                      <a:avLst/>
+                    </a:prstGeom>
+                  </pic:spPr>
+                </pic:pic>
+              </a:graphicData>
+            </a:graphic>
+            <wp14:sizeRelH relativeFrom="margin">
+              <wp14:pctWidth>0</wp14:pctWidth>
+            </wp14:sizeRelH>
+            <wp14:sizeRelV relativeFrom="margin">
+              <wp14:pctHeight>0</wp14:pctHeight>
+            </wp14:sizeRelV>
+          </wp:anchor>
+        </w:drawing>
+      </w:r>
+      <w:r>
+        <w:rPr>
+          <w:lang w:eastAsia="nl-NL"/>
+        </w:rPr>
+        <w:t>Draai eerst even het cijferwiel in de nul-stand.</w:t>
       </w:r>
     </w:p>
     <w:p>
@@ -11548,16 +12526,83 @@
       </w:pPr>
       <w:r>
         <w:rPr>
-          <w:lang w:eastAsia="nl-NL"/>
-        </w:rPr>
-        <w:t>17 Parkeerterrein</w:t>
+          <w:noProof/>
+          <w:lang w:eastAsia="nl-NL"/>
+        </w:rPr>
+        <w:drawing>
+          <wp:anchor distT="0" distB="0" distL="114300" distR="114300" simplePos="0" relativeHeight="251755520" behindDoc="0" locked="0" layoutInCell="1" allowOverlap="1" wp14:anchorId="544375CD" wp14:editId="3B0B2F09">
+            <wp:simplePos x="0" y="0"/>
+            <wp:positionH relativeFrom="column">
+              <wp:posOffset>4325620</wp:posOffset>
+            </wp:positionH>
+            <wp:positionV relativeFrom="paragraph">
+              <wp:posOffset>490220</wp:posOffset>
+            </wp:positionV>
+            <wp:extent cx="1863090" cy="1863090"/>
+            <wp:effectExtent l="0" t="0" r="3810" b="3810"/>
+            <wp:wrapNone/>
+            <wp:docPr id="325" name="Picture 325"/>
+            <wp:cNvGraphicFramePr>
+              <a:graphicFrameLocks xmlns:a="http://schemas.openxmlformats.org/drawingml/2006/main" noChangeAspect="1"/>
+            </wp:cNvGraphicFramePr>
+            <a:graphic xmlns:a="http://schemas.openxmlformats.org/drawingml/2006/main">
+              <a:graphicData uri="http://schemas.openxmlformats.org/drawingml/2006/picture">
+                <pic:pic xmlns:pic="http://schemas.openxmlformats.org/drawingml/2006/picture">
+                  <pic:nvPicPr>
+                    <pic:cNvPr id="0" name="17-rondeteller-bouw1.jpg"/>
+                    <pic:cNvPicPr/>
+                  </pic:nvPicPr>
+                  <pic:blipFill>
+                    <a:blip r:embed="rId107" cstate="print">
+                      <a:extLst>
+                        <a:ext uri="{28A0092B-C50C-407E-A947-70E740481C1C}">
+                          <a14:useLocalDpi xmlns:a14="http://schemas.microsoft.com/office/drawing/2010/main" val="0"/>
+                        </a:ext>
+                      </a:extLst>
+                    </a:blip>
+                    <a:stretch>
+                      <a:fillRect/>
+                    </a:stretch>
+                  </pic:blipFill>
+                  <pic:spPr>
+                    <a:xfrm>
+                      <a:off x="0" y="0"/>
+                      <a:ext cx="1863090" cy="1863090"/>
+                    </a:xfrm>
+                    <a:prstGeom prst="rect">
+                      <a:avLst/>
+                    </a:prstGeom>
+                  </pic:spPr>
+                </pic:pic>
+              </a:graphicData>
+            </a:graphic>
+            <wp14:sizeRelH relativeFrom="page">
+              <wp14:pctWidth>0</wp14:pctWidth>
+            </wp14:sizeRelH>
+            <wp14:sizeRelV relativeFrom="page">
+              <wp14:pctHeight>0</wp14:pctHeight>
+            </wp14:sizeRelV>
+          </wp:anchor>
+        </w:drawing>
+      </w:r>
+      <w:r>
+        <w:rPr>
+          <w:lang w:eastAsia="nl-NL"/>
+        </w:rPr>
+        <w:t>17 Ronde</w:t>
+      </w:r>
+      <w:r>
+        <w:rPr>
+          <w:lang w:eastAsia="nl-NL"/>
+        </w:rPr>
+        <w:t>teller</w:t>
       </w:r>
       <w:r>
         <w:rPr>
           <w:lang w:eastAsia="nl-NL"/>
         </w:rPr>
         <w:tab/>
-        <w:t xml:space="preserve">Buttons en variabelen </w:t>
+        <w:t>Variabele</w:t>
       </w:r>
     </w:p>
     <w:p>
@@ -11576,6 +12621,177 @@
     </w:p>
     <w:p>
       <w:pPr>
+        <w:ind w:right="3367"/>
+        <w:rPr>
+          <w:lang w:eastAsia="nl-NL"/>
+        </w:rPr>
+      </w:pPr>
+      <w:r>
+        <w:rPr>
+          <w:lang w:eastAsia="nl-NL"/>
+        </w:rPr>
+        <w:t>Dit is meer een programmeeropdracht dan een bouw opdracht. We gaan een rondeteller maken. Dat is een apparaat dat telt bijvoorbeeld hoe vaak een raceauto langs de finish streep komt. Het bouwwerk is niks meer dan een ultrasoon sensor aan de NXT vastgemaakt.</w:t>
+      </w:r>
+    </w:p>
+    <w:p>
+      <w:pPr>
+        <w:pStyle w:val="Kop2"/>
+        <w:rPr>
+          <w:lang w:eastAsia="nl-NL"/>
+        </w:rPr>
+      </w:pPr>
+      <w:r>
+        <w:rPr>
+          <w:lang w:eastAsia="nl-NL"/>
+        </w:rPr>
+        <w:t>Programma</w:t>
+      </w:r>
+    </w:p>
+    <w:p>
+      <w:pPr>
+        <w:rPr>
+          <w:lang w:eastAsia="nl-NL"/>
+        </w:rPr>
+      </w:pPr>
+      <w:r>
+        <w:rPr>
+          <w:lang w:eastAsia="nl-NL"/>
+        </w:rPr>
+        <w:t>De structuur van het programma zal duidelijk zijn:</w:t>
+      </w:r>
+    </w:p>
+    <w:p>
+      <w:pPr>
+        <w:pStyle w:val="ListParagraph"/>
+        <w:numPr>
+          <w:ilvl w:val="0"/>
+          <w:numId w:val="18"/>
+        </w:numPr>
+        <w:rPr>
+          <w:lang w:eastAsia="nl-NL"/>
+        </w:rPr>
+      </w:pPr>
+      <w:r>
+        <w:rPr>
+          <w:lang w:eastAsia="nl-NL"/>
+        </w:rPr>
+        <w:t>We hebben een oneindige lus</w:t>
+      </w:r>
+    </w:p>
+    <w:p>
+      <w:pPr>
+        <w:pStyle w:val="ListParagraph"/>
+        <w:numPr>
+          <w:ilvl w:val="0"/>
+          <w:numId w:val="18"/>
+        </w:numPr>
+        <w:rPr>
+          <w:lang w:eastAsia="nl-NL"/>
+        </w:rPr>
+      </w:pPr>
+      <w:r>
+        <w:rPr>
+          <w:lang w:eastAsia="nl-NL"/>
+        </w:rPr>
+        <w:t>Iedere keer als de ultrasoon sensor wat dichtbij ziet wordt de rondeteller opgehoogt</w:t>
+      </w:r>
+    </w:p>
+    <w:p>
+      <w:pPr>
+        <w:pStyle w:val="ListParagraph"/>
+        <w:numPr>
+          <w:ilvl w:val="0"/>
+          <w:numId w:val="18"/>
+        </w:numPr>
+        <w:rPr>
+          <w:lang w:eastAsia="nl-NL"/>
+        </w:rPr>
+      </w:pPr>
+      <w:r>
+        <w:rPr>
+          <w:lang w:eastAsia="nl-NL"/>
+        </w:rPr>
+        <w:t>De rondeteller wordt op het scherm gezet</w:t>
+      </w:r>
+    </w:p>
+    <w:p>
+      <w:pPr>
+        <w:rPr>
+          <w:lang w:eastAsia="nl-NL"/>
+        </w:rPr>
+      </w:pPr>
+      <w:bookmarkStart w:id="0" w:name="_GoBack"/>
+      <w:bookmarkEnd w:id="0"/>
+    </w:p>
+    <w:p>
+      <w:pPr>
+        <w:pStyle w:val="Kop1Before"/>
+      </w:pPr>
+      <w:r>
+        <w:lastRenderedPageBreak/>
+        <w:t xml:space="preserve">Demo op </w:t>
+      </w:r>
+      <w:hyperlink r:id="rId108" w:history="1">
+        <w:r>
+          <w:rPr>
+            <w:rStyle w:val="Hyperlink"/>
+          </w:rPr>
+          <w:t>https://www.youtube.com/watch?v=deQR1mA_Qsk</w:t>
+        </w:r>
+      </w:hyperlink>
+      <w:r>
+        <w:t xml:space="preserve"> </w:t>
+      </w:r>
+    </w:p>
+    <w:p>
+      <w:pPr>
+        <w:pStyle w:val="Kop1"/>
+        <w:rPr>
+          <w:lang w:eastAsia="nl-NL"/>
+        </w:rPr>
+      </w:pPr>
+      <w:r>
+        <w:rPr>
+          <w:lang w:eastAsia="nl-NL"/>
+        </w:rPr>
+        <w:t>1</w:t>
+      </w:r>
+      <w:r>
+        <w:rPr>
+          <w:lang w:eastAsia="nl-NL"/>
+        </w:rPr>
+        <w:t>8</w:t>
+      </w:r>
+      <w:r>
+        <w:rPr>
+          <w:lang w:eastAsia="nl-NL"/>
+        </w:rPr>
+        <w:t xml:space="preserve"> Parking</w:t>
+      </w:r>
+      <w:r>
+        <w:rPr>
+          <w:lang w:eastAsia="nl-NL"/>
+        </w:rPr>
+        <w:tab/>
+        <w:t xml:space="preserve"> </w:t>
+      </w:r>
+    </w:p>
+    <w:p>
+      <w:pPr>
+        <w:pStyle w:val="Kop2"/>
+        <w:rPr>
+          <w:lang w:eastAsia="nl-NL"/>
+        </w:rPr>
+      </w:pPr>
+      <w:r>
+        <w:rPr>
+          <w:lang w:eastAsia="nl-NL"/>
+        </w:rPr>
+        <w:t>Opdracht</w:t>
+      </w:r>
+    </w:p>
+    <w:p>
+      <w:pPr>
         <w:rPr>
           <w:lang w:eastAsia="nl-NL"/>
         </w:rPr>
@@ -11597,20 +12813,32 @@
         <w:rPr>
           <w:lang w:eastAsia="nl-NL"/>
         </w:rPr>
-        <w:t>Slagboom gaat open (+1 auto) bij ene button.</w:t>
-      </w:r>
-    </w:p>
-    <w:p>
-      <w:pPr>
-        <w:rPr>
-          <w:lang w:eastAsia="nl-NL"/>
-        </w:rPr>
-      </w:pPr>
-      <w:r>
-        <w:rPr>
-          <w:lang w:eastAsia="nl-NL"/>
-        </w:rPr>
-        <w:t>Slagboom gaat open (-1 auto) bij andere button.</w:t>
+        <w:t>Slagboom gaat open (-1 vak</w:t>
+      </w:r>
+      <w:r>
+        <w:rPr>
+          <w:lang w:eastAsia="nl-NL"/>
+        </w:rPr>
+        <w:t>) bij ene button.</w:t>
+      </w:r>
+    </w:p>
+    <w:p>
+      <w:pPr>
+        <w:rPr>
+          <w:lang w:eastAsia="nl-NL"/>
+        </w:rPr>
+      </w:pPr>
+      <w:r>
+        <w:rPr>
+          <w:lang w:eastAsia="nl-NL"/>
+        </w:rPr>
+        <w:t>Slagboom gaat open (+1 vak</w:t>
+      </w:r>
+      <w:r>
+        <w:rPr>
+          <w:lang w:eastAsia="nl-NL"/>
+        </w:rPr>
+        <w:t>) bij andere button.</w:t>
       </w:r>
     </w:p>
     <w:p>
@@ -11737,10 +12965,11 @@
       </w:pPr>
     </w:p>
     <w:sectPr>
-      <w:footerReference w:type="default" r:id="rId92"/>
+      <w:footerReference w:type="default" r:id="rId109"/>
       <w:pgSz w:w="11906" w:h="16838"/>
       <w:pgMar w:top="1135" w:right="1080" w:bottom="1440" w:left="1080" w:header="708" w:footer="708" w:gutter="0"/>
       <w:cols w:space="708"/>
+      <w:titlePg/>
       <w:docGrid w:linePitch="360"/>
     </w:sectPr>
   </w:body>
@@ -11801,7 +13030,7 @@
       <w:rPr>
         <w:b/>
       </w:rPr>
-      <w:t>Versie 11</w:t>
+      <w:t>Versie 12</w:t>
     </w:r>
     <w:r>
       <w:rPr>
@@ -12812,6 +14041,119 @@
     </w:lvl>
   </w:abstractNum>
   <w:abstractNum w:abstractNumId="8">
+    <w:nsid w:val="2F2A0FAE"/>
+    <w:multiLevelType w:val="hybridMultilevel"/>
+    <w:tmpl w:val="6F4E8C4E"/>
+    <w:lvl w:ilvl="0" w:tplc="04130001">
+      <w:start w:val="1"/>
+      <w:numFmt w:val="bullet"/>
+      <w:lvlText w:val=""/>
+      <w:lvlJc w:val="left"/>
+      <w:pPr>
+        <w:ind w:left="720" w:hanging="360"/>
+      </w:pPr>
+      <w:rPr>
+        <w:rFonts w:ascii="Symbol" w:hAnsi="Symbol" w:hint="default"/>
+      </w:rPr>
+    </w:lvl>
+    <w:lvl w:ilvl="1" w:tplc="04130003" w:tentative="1">
+      <w:start w:val="1"/>
+      <w:numFmt w:val="bullet"/>
+      <w:lvlText w:val="o"/>
+      <w:lvlJc w:val="left"/>
+      <w:pPr>
+        <w:ind w:left="1440" w:hanging="360"/>
+      </w:pPr>
+      <w:rPr>
+        <w:rFonts w:ascii="Courier New" w:hAnsi="Courier New" w:cs="Courier New" w:hint="default"/>
+      </w:rPr>
+    </w:lvl>
+    <w:lvl w:ilvl="2" w:tplc="04130005" w:tentative="1">
+      <w:start w:val="1"/>
+      <w:numFmt w:val="bullet"/>
+      <w:lvlText w:val=""/>
+      <w:lvlJc w:val="left"/>
+      <w:pPr>
+        <w:ind w:left="2160" w:hanging="360"/>
+      </w:pPr>
+      <w:rPr>
+        <w:rFonts w:ascii="Wingdings" w:hAnsi="Wingdings" w:hint="default"/>
+      </w:rPr>
+    </w:lvl>
+    <w:lvl w:ilvl="3" w:tplc="04130001" w:tentative="1">
+      <w:start w:val="1"/>
+      <w:numFmt w:val="bullet"/>
+      <w:lvlText w:val=""/>
+      <w:lvlJc w:val="left"/>
+      <w:pPr>
+        <w:ind w:left="2880" w:hanging="360"/>
+      </w:pPr>
+      <w:rPr>
+        <w:rFonts w:ascii="Symbol" w:hAnsi="Symbol" w:hint="default"/>
+      </w:rPr>
+    </w:lvl>
+    <w:lvl w:ilvl="4" w:tplc="04130003" w:tentative="1">
+      <w:start w:val="1"/>
+      <w:numFmt w:val="bullet"/>
+      <w:lvlText w:val="o"/>
+      <w:lvlJc w:val="left"/>
+      <w:pPr>
+        <w:ind w:left="3600" w:hanging="360"/>
+      </w:pPr>
+      <w:rPr>
+        <w:rFonts w:ascii="Courier New" w:hAnsi="Courier New" w:cs="Courier New" w:hint="default"/>
+      </w:rPr>
+    </w:lvl>
+    <w:lvl w:ilvl="5" w:tplc="04130005" w:tentative="1">
+      <w:start w:val="1"/>
+      <w:numFmt w:val="bullet"/>
+      <w:lvlText w:val=""/>
+      <w:lvlJc w:val="left"/>
+      <w:pPr>
+        <w:ind w:left="4320" w:hanging="360"/>
+      </w:pPr>
+      <w:rPr>
+        <w:rFonts w:ascii="Wingdings" w:hAnsi="Wingdings" w:hint="default"/>
+      </w:rPr>
+    </w:lvl>
+    <w:lvl w:ilvl="6" w:tplc="04130001" w:tentative="1">
+      <w:start w:val="1"/>
+      <w:numFmt w:val="bullet"/>
+      <w:lvlText w:val=""/>
+      <w:lvlJc w:val="left"/>
+      <w:pPr>
+        <w:ind w:left="5040" w:hanging="360"/>
+      </w:pPr>
+      <w:rPr>
+        <w:rFonts w:ascii="Symbol" w:hAnsi="Symbol" w:hint="default"/>
+      </w:rPr>
+    </w:lvl>
+    <w:lvl w:ilvl="7" w:tplc="04130003" w:tentative="1">
+      <w:start w:val="1"/>
+      <w:numFmt w:val="bullet"/>
+      <w:lvlText w:val="o"/>
+      <w:lvlJc w:val="left"/>
+      <w:pPr>
+        <w:ind w:left="5760" w:hanging="360"/>
+      </w:pPr>
+      <w:rPr>
+        <w:rFonts w:ascii="Courier New" w:hAnsi="Courier New" w:cs="Courier New" w:hint="default"/>
+      </w:rPr>
+    </w:lvl>
+    <w:lvl w:ilvl="8" w:tplc="04130005" w:tentative="1">
+      <w:start w:val="1"/>
+      <w:numFmt w:val="bullet"/>
+      <w:lvlText w:val=""/>
+      <w:lvlJc w:val="left"/>
+      <w:pPr>
+        <w:ind w:left="6480" w:hanging="360"/>
+      </w:pPr>
+      <w:rPr>
+        <w:rFonts w:ascii="Wingdings" w:hAnsi="Wingdings" w:hint="default"/>
+      </w:rPr>
+    </w:lvl>
+  </w:abstractNum>
+  <w:abstractNum w:abstractNumId="9">
     <w:nsid w:val="358F63FF"/>
     <w:multiLevelType w:val="hybridMultilevel"/>
     <w:tmpl w:val="DD7A4628"/>
@@ -12924,7 +14266,7 @@
       </w:rPr>
     </w:lvl>
   </w:abstractNum>
-  <w:abstractNum w:abstractNumId="9">
+  <w:abstractNum w:abstractNumId="10">
     <w:nsid w:val="43A25EFF"/>
     <w:multiLevelType w:val="hybridMultilevel"/>
     <w:tmpl w:val="527486E2"/>
@@ -13037,7 +14379,7 @@
       </w:rPr>
     </w:lvl>
   </w:abstractNum>
-  <w:abstractNum w:abstractNumId="10">
+  <w:abstractNum w:abstractNumId="11">
     <w:nsid w:val="476E7913"/>
     <w:multiLevelType w:val="hybridMultilevel"/>
     <w:tmpl w:val="34E0D0B0"/>
@@ -13150,7 +14492,7 @@
       </w:rPr>
     </w:lvl>
   </w:abstractNum>
-  <w:abstractNum w:abstractNumId="11">
+  <w:abstractNum w:abstractNumId="12">
     <w:nsid w:val="52EE33D4"/>
     <w:multiLevelType w:val="hybridMultilevel"/>
     <w:tmpl w:val="9E86005C"/>
@@ -13272,7 +14614,7 @@
       </w:pPr>
     </w:lvl>
   </w:abstractNum>
-  <w:abstractNum w:abstractNumId="12">
+  <w:abstractNum w:abstractNumId="13">
     <w:nsid w:val="5779723F"/>
     <w:multiLevelType w:val="hybridMultilevel"/>
     <w:tmpl w:val="6EE262D2"/>
@@ -13385,7 +14727,7 @@
       </w:rPr>
     </w:lvl>
   </w:abstractNum>
-  <w:abstractNum w:abstractNumId="13">
+  <w:abstractNum w:abstractNumId="14">
     <w:nsid w:val="6AF32E95"/>
     <w:multiLevelType w:val="hybridMultilevel"/>
     <w:tmpl w:val="A2F64152"/>
@@ -13498,7 +14840,7 @@
       </w:rPr>
     </w:lvl>
   </w:abstractNum>
-  <w:abstractNum w:abstractNumId="14">
+  <w:abstractNum w:abstractNumId="15">
     <w:nsid w:val="7B053780"/>
     <w:multiLevelType w:val="hybridMultilevel"/>
     <w:tmpl w:val="E4F2DB82"/>
@@ -13611,7 +14953,120 @@
       </w:rPr>
     </w:lvl>
   </w:abstractNum>
-  <w:abstractNum w:abstractNumId="15">
+  <w:abstractNum w:abstractNumId="16">
+    <w:nsid w:val="7D684CF2"/>
+    <w:multiLevelType w:val="hybridMultilevel"/>
+    <w:tmpl w:val="5CF0CAEE"/>
+    <w:lvl w:ilvl="0" w:tplc="04130001">
+      <w:start w:val="1"/>
+      <w:numFmt w:val="bullet"/>
+      <w:lvlText w:val=""/>
+      <w:lvlJc w:val="left"/>
+      <w:pPr>
+        <w:ind w:left="720" w:hanging="360"/>
+      </w:pPr>
+      <w:rPr>
+        <w:rFonts w:ascii="Symbol" w:hAnsi="Symbol" w:hint="default"/>
+      </w:rPr>
+    </w:lvl>
+    <w:lvl w:ilvl="1" w:tplc="04130003" w:tentative="1">
+      <w:start w:val="1"/>
+      <w:numFmt w:val="bullet"/>
+      <w:lvlText w:val="o"/>
+      <w:lvlJc w:val="left"/>
+      <w:pPr>
+        <w:ind w:left="1440" w:hanging="360"/>
+      </w:pPr>
+      <w:rPr>
+        <w:rFonts w:ascii="Courier New" w:hAnsi="Courier New" w:cs="Courier New" w:hint="default"/>
+      </w:rPr>
+    </w:lvl>
+    <w:lvl w:ilvl="2" w:tplc="04130005" w:tentative="1">
+      <w:start w:val="1"/>
+      <w:numFmt w:val="bullet"/>
+      <w:lvlText w:val=""/>
+      <w:lvlJc w:val="left"/>
+      <w:pPr>
+        <w:ind w:left="2160" w:hanging="360"/>
+      </w:pPr>
+      <w:rPr>
+        <w:rFonts w:ascii="Wingdings" w:hAnsi="Wingdings" w:hint="default"/>
+      </w:rPr>
+    </w:lvl>
+    <w:lvl w:ilvl="3" w:tplc="04130001" w:tentative="1">
+      <w:start w:val="1"/>
+      <w:numFmt w:val="bullet"/>
+      <w:lvlText w:val=""/>
+      <w:lvlJc w:val="left"/>
+      <w:pPr>
+        <w:ind w:left="2880" w:hanging="360"/>
+      </w:pPr>
+      <w:rPr>
+        <w:rFonts w:ascii="Symbol" w:hAnsi="Symbol" w:hint="default"/>
+      </w:rPr>
+    </w:lvl>
+    <w:lvl w:ilvl="4" w:tplc="04130003" w:tentative="1">
+      <w:start w:val="1"/>
+      <w:numFmt w:val="bullet"/>
+      <w:lvlText w:val="o"/>
+      <w:lvlJc w:val="left"/>
+      <w:pPr>
+        <w:ind w:left="3600" w:hanging="360"/>
+      </w:pPr>
+      <w:rPr>
+        <w:rFonts w:ascii="Courier New" w:hAnsi="Courier New" w:cs="Courier New" w:hint="default"/>
+      </w:rPr>
+    </w:lvl>
+    <w:lvl w:ilvl="5" w:tplc="04130005" w:tentative="1">
+      <w:start w:val="1"/>
+      <w:numFmt w:val="bullet"/>
+      <w:lvlText w:val=""/>
+      <w:lvlJc w:val="left"/>
+      <w:pPr>
+        <w:ind w:left="4320" w:hanging="360"/>
+      </w:pPr>
+      <w:rPr>
+        <w:rFonts w:ascii="Wingdings" w:hAnsi="Wingdings" w:hint="default"/>
+      </w:rPr>
+    </w:lvl>
+    <w:lvl w:ilvl="6" w:tplc="04130001" w:tentative="1">
+      <w:start w:val="1"/>
+      <w:numFmt w:val="bullet"/>
+      <w:lvlText w:val=""/>
+      <w:lvlJc w:val="left"/>
+      <w:pPr>
+        <w:ind w:left="5040" w:hanging="360"/>
+      </w:pPr>
+      <w:rPr>
+        <w:rFonts w:ascii="Symbol" w:hAnsi="Symbol" w:hint="default"/>
+      </w:rPr>
+    </w:lvl>
+    <w:lvl w:ilvl="7" w:tplc="04130003" w:tentative="1">
+      <w:start w:val="1"/>
+      <w:numFmt w:val="bullet"/>
+      <w:lvlText w:val="o"/>
+      <w:lvlJc w:val="left"/>
+      <w:pPr>
+        <w:ind w:left="5760" w:hanging="360"/>
+      </w:pPr>
+      <w:rPr>
+        <w:rFonts w:ascii="Courier New" w:hAnsi="Courier New" w:cs="Courier New" w:hint="default"/>
+      </w:rPr>
+    </w:lvl>
+    <w:lvl w:ilvl="8" w:tplc="04130005" w:tentative="1">
+      <w:start w:val="1"/>
+      <w:numFmt w:val="bullet"/>
+      <w:lvlText w:val=""/>
+      <w:lvlJc w:val="left"/>
+      <w:pPr>
+        <w:ind w:left="6480" w:hanging="360"/>
+      </w:pPr>
+      <w:rPr>
+        <w:rFonts w:ascii="Wingdings" w:hAnsi="Wingdings" w:hint="default"/>
+      </w:rPr>
+    </w:lvl>
+  </w:abstractNum>
+  <w:abstractNum w:abstractNumId="17">
     <w:nsid w:val="7FAF23A4"/>
     <w:multiLevelType w:val="hybridMultilevel"/>
     <w:tmpl w:val="246EE9DA"/>
@@ -13725,19 +15180,19 @@
     </w:lvl>
   </w:abstractNum>
   <w:num w:numId="1">
-    <w:abstractNumId w:val="11"/>
+    <w:abstractNumId w:val="12"/>
   </w:num>
   <w:num w:numId="2">
     <w:abstractNumId w:val="5"/>
   </w:num>
   <w:num w:numId="3">
-    <w:abstractNumId w:val="14"/>
+    <w:abstractNumId w:val="15"/>
   </w:num>
   <w:num w:numId="4">
-    <w:abstractNumId w:val="10"/>
+    <w:abstractNumId w:val="11"/>
   </w:num>
   <w:num w:numId="5">
-    <w:abstractNumId w:val="15"/>
+    <w:abstractNumId w:val="17"/>
   </w:num>
   <w:num w:numId="6">
     <w:abstractNumId w:val="1"/>
@@ -13752,7 +15207,7 @@
     <w:abstractNumId w:val="2"/>
   </w:num>
   <w:num w:numId="10">
-    <w:abstractNumId w:val="9"/>
+    <w:abstractNumId w:val="10"/>
   </w:num>
   <w:num w:numId="11">
     <w:abstractNumId w:val="6"/>
@@ -13764,12 +15219,18 @@
     <w:abstractNumId w:val="7"/>
   </w:num>
   <w:num w:numId="14">
-    <w:abstractNumId w:val="12"/>
+    <w:abstractNumId w:val="13"/>
   </w:num>
   <w:num w:numId="15">
-    <w:abstractNumId w:val="13"/>
+    <w:abstractNumId w:val="14"/>
   </w:num>
   <w:num w:numId="16">
+    <w:abstractNumId w:val="9"/>
+  </w:num>
+  <w:num w:numId="17">
+    <w:abstractNumId w:val="16"/>
+  </w:num>
+  <w:num w:numId="18">
     <w:abstractNumId w:val="8"/>
   </w:num>
 </w:numbering>
@@ -14234,6 +15695,83 @@
       <w:lang w:eastAsia="nl-NL"/>
     </w:rPr>
   </w:style>
+  <w:style w:type="paragraph" w:styleId="Title">
+    <w:name w:val="Title"/>
+    <w:basedOn w:val="Normal"/>
+    <w:next w:val="Normal"/>
+    <w:link w:val="TitleChar"/>
+    <w:uiPriority w:val="10"/>
+    <w:qFormat/>
+    <w:rsid w:val="005B7B02"/>
+    <w:pPr>
+      <w:spacing w:after="300" w:line="240" w:lineRule="auto"/>
+      <w:contextualSpacing/>
+      <w:jc w:val="center"/>
+    </w:pPr>
+    <w:rPr>
+      <w:rFonts w:asciiTheme="majorHAnsi" w:eastAsiaTheme="majorEastAsia" w:hAnsiTheme="majorHAnsi" w:cstheme="majorBidi"/>
+      <w:color w:val="17365D" w:themeColor="text2" w:themeShade="BF"/>
+      <w:spacing w:val="5"/>
+      <w:kern w:val="28"/>
+      <w:sz w:val="52"/>
+      <w:szCs w:val="52"/>
+    </w:rPr>
+  </w:style>
+  <w:style w:type="character" w:customStyle="1" w:styleId="TitleChar">
+    <w:name w:val="Title Char"/>
+    <w:basedOn w:val="DefaultParagraphFont"/>
+    <w:link w:val="Title"/>
+    <w:uiPriority w:val="10"/>
+    <w:rsid w:val="005B7B02"/>
+    <w:rPr>
+      <w:rFonts w:asciiTheme="majorHAnsi" w:eastAsiaTheme="majorEastAsia" w:hAnsiTheme="majorHAnsi" w:cstheme="majorBidi"/>
+      <w:color w:val="17365D" w:themeColor="text2" w:themeShade="BF"/>
+      <w:spacing w:val="5"/>
+      <w:kern w:val="28"/>
+      <w:sz w:val="52"/>
+      <w:szCs w:val="52"/>
+    </w:rPr>
+  </w:style>
+  <w:style w:type="paragraph" w:styleId="Subtitle">
+    <w:name w:val="Subtitle"/>
+    <w:basedOn w:val="Normal"/>
+    <w:next w:val="Normal"/>
+    <w:link w:val="SubtitleChar"/>
+    <w:uiPriority w:val="11"/>
+    <w:qFormat/>
+    <w:rsid w:val="005B7B02"/>
+    <w:pPr>
+      <w:numPr>
+        <w:ilvl w:val="1"/>
+      </w:numPr>
+      <w:jc w:val="center"/>
+    </w:pPr>
+    <w:rPr>
+      <w:rFonts w:asciiTheme="majorHAnsi" w:eastAsiaTheme="majorEastAsia" w:hAnsiTheme="majorHAnsi" w:cstheme="majorBidi"/>
+      <w:i/>
+      <w:iCs/>
+      <w:color w:val="4F81BD" w:themeColor="accent1"/>
+      <w:spacing w:val="15"/>
+      <w:sz w:val="24"/>
+      <w:szCs w:val="24"/>
+    </w:rPr>
+  </w:style>
+  <w:style w:type="character" w:customStyle="1" w:styleId="SubtitleChar">
+    <w:name w:val="Subtitle Char"/>
+    <w:basedOn w:val="DefaultParagraphFont"/>
+    <w:link w:val="Subtitle"/>
+    <w:uiPriority w:val="11"/>
+    <w:rsid w:val="005B7B02"/>
+    <w:rPr>
+      <w:rFonts w:asciiTheme="majorHAnsi" w:eastAsiaTheme="majorEastAsia" w:hAnsiTheme="majorHAnsi" w:cstheme="majorBidi"/>
+      <w:i/>
+      <w:iCs/>
+      <w:color w:val="4F81BD" w:themeColor="accent1"/>
+      <w:spacing w:val="15"/>
+      <w:sz w:val="24"/>
+      <w:szCs w:val="24"/>
+    </w:rPr>
+  </w:style>
 </w:styles>
 </file>
 
@@ -14696,6 +16234,83 @@
       <w:lang w:eastAsia="nl-NL"/>
     </w:rPr>
   </w:style>
+  <w:style w:type="paragraph" w:styleId="Title">
+    <w:name w:val="Title"/>
+    <w:basedOn w:val="Normal"/>
+    <w:next w:val="Normal"/>
+    <w:link w:val="TitleChar"/>
+    <w:uiPriority w:val="10"/>
+    <w:qFormat/>
+    <w:rsid w:val="005B7B02"/>
+    <w:pPr>
+      <w:spacing w:after="300" w:line="240" w:lineRule="auto"/>
+      <w:contextualSpacing/>
+      <w:jc w:val="center"/>
+    </w:pPr>
+    <w:rPr>
+      <w:rFonts w:asciiTheme="majorHAnsi" w:eastAsiaTheme="majorEastAsia" w:hAnsiTheme="majorHAnsi" w:cstheme="majorBidi"/>
+      <w:color w:val="17365D" w:themeColor="text2" w:themeShade="BF"/>
+      <w:spacing w:val="5"/>
+      <w:kern w:val="28"/>
+      <w:sz w:val="52"/>
+      <w:szCs w:val="52"/>
+    </w:rPr>
+  </w:style>
+  <w:style w:type="character" w:customStyle="1" w:styleId="TitleChar">
+    <w:name w:val="Title Char"/>
+    <w:basedOn w:val="DefaultParagraphFont"/>
+    <w:link w:val="Title"/>
+    <w:uiPriority w:val="10"/>
+    <w:rsid w:val="005B7B02"/>
+    <w:rPr>
+      <w:rFonts w:asciiTheme="majorHAnsi" w:eastAsiaTheme="majorEastAsia" w:hAnsiTheme="majorHAnsi" w:cstheme="majorBidi"/>
+      <w:color w:val="17365D" w:themeColor="text2" w:themeShade="BF"/>
+      <w:spacing w:val="5"/>
+      <w:kern w:val="28"/>
+      <w:sz w:val="52"/>
+      <w:szCs w:val="52"/>
+    </w:rPr>
+  </w:style>
+  <w:style w:type="paragraph" w:styleId="Subtitle">
+    <w:name w:val="Subtitle"/>
+    <w:basedOn w:val="Normal"/>
+    <w:next w:val="Normal"/>
+    <w:link w:val="SubtitleChar"/>
+    <w:uiPriority w:val="11"/>
+    <w:qFormat/>
+    <w:rsid w:val="005B7B02"/>
+    <w:pPr>
+      <w:numPr>
+        <w:ilvl w:val="1"/>
+      </w:numPr>
+      <w:jc w:val="center"/>
+    </w:pPr>
+    <w:rPr>
+      <w:rFonts w:asciiTheme="majorHAnsi" w:eastAsiaTheme="majorEastAsia" w:hAnsiTheme="majorHAnsi" w:cstheme="majorBidi"/>
+      <w:i/>
+      <w:iCs/>
+      <w:color w:val="4F81BD" w:themeColor="accent1"/>
+      <w:spacing w:val="15"/>
+      <w:sz w:val="24"/>
+      <w:szCs w:val="24"/>
+    </w:rPr>
+  </w:style>
+  <w:style w:type="character" w:customStyle="1" w:styleId="SubtitleChar">
+    <w:name w:val="Subtitle Char"/>
+    <w:basedOn w:val="DefaultParagraphFont"/>
+    <w:link w:val="Subtitle"/>
+    <w:uiPriority w:val="11"/>
+    <w:rsid w:val="005B7B02"/>
+    <w:rPr>
+      <w:rFonts w:asciiTheme="majorHAnsi" w:eastAsiaTheme="majorEastAsia" w:hAnsiTheme="majorHAnsi" w:cstheme="majorBidi"/>
+      <w:i/>
+      <w:iCs/>
+      <w:color w:val="4F81BD" w:themeColor="accent1"/>
+      <w:spacing w:val="15"/>
+      <w:sz w:val="24"/>
+      <w:szCs w:val="24"/>
+    </w:rPr>
+  </w:style>
 </w:styles>
 </file>
 
@@ -14989,7 +16604,7 @@
 </file>
 
 <file path=customXml/itemProps1.xml><?xml version="1.0" encoding="utf-8"?>
-<ds:datastoreItem xmlns:ds="http://schemas.openxmlformats.org/officeDocument/2006/customXml" ds:itemID="{65B692E8-170D-472C-80F3-6C3A01362FCC}">
+<ds:datastoreItem xmlns:ds="http://schemas.openxmlformats.org/officeDocument/2006/customXml" ds:itemID="{CF2C8A50-7AD7-47D4-A737-0DA826888A4D}">
   <ds:schemaRefs>
     <ds:schemaRef ds:uri="http://schemas.openxmlformats.org/officeDocument/2006/bibliography"/>
   </ds:schemaRefs>

</xml_diff>

<commit_message>
Opdrachten12b.docx - exercise 00-18 - 2014-11-03
</commit_message>
<xml_diff>
--- a/nxt/legoclub/LegoClub.docx
+++ b/nxt/legoclub/LegoClub.docx
@@ -74,7 +74,10 @@
         <w:pStyle w:val="Subtitle"/>
       </w:pPr>
       <w:r>
-        <w:t>2014 okt 12</w:t>
+        <w:t xml:space="preserve">2014 </w:t>
+      </w:r>
+      <w:r>
+        <w:t>nov 2</w:t>
       </w:r>
     </w:p>
     <w:p>
@@ -87,7 +90,19 @@
         <w:pStyle w:val="Subtitle"/>
       </w:pPr>
       <w:r>
-        <w:t>Versie 11</w:t>
+        <w:fldChar w:fldCharType="begin"/>
+      </w:r>
+      <w:r>
+        <w:instrText xml:space="preserve"> COMMENTS  \* MERGEFORMAT </w:instrText>
+      </w:r>
+      <w:r>
+        <w:fldChar w:fldCharType="separate"/>
+      </w:r>
+      <w:r>
+        <w:t>Versie 12</w:t>
+      </w:r>
+      <w:r>
+        <w:fldChar w:fldCharType="end"/>
       </w:r>
     </w:p>
     <w:p>
@@ -5447,7 +5462,19 @@
           <w:rPr>
             <w:rStyle w:val="Hyperlink"/>
           </w:rPr>
-          <w:t>www.youtube.com/watch?v=aZzXcsQv2WQ</w:t>
+          <w:t>www.youtu</w:t>
+        </w:r>
+        <w:r>
+          <w:rPr>
+            <w:rStyle w:val="Hyperlink"/>
+          </w:rPr>
+          <w:t>b</w:t>
+        </w:r>
+        <w:r>
+          <w:rPr>
+            <w:rStyle w:val="Hyperlink"/>
+          </w:rPr>
+          <w:t>e.com/watch?v=aZzXcsQv2WQ</w:t>
         </w:r>
       </w:hyperlink>
       <w:r>
@@ -5464,7 +5491,19 @@
           <w:rPr>
             <w:rStyle w:val="Hyperlink"/>
           </w:rPr>
-          <w:t>www.youtube.com/watch?v=6v66UpRjZ84</w:t>
+          <w:t>www.youtube.co</w:t>
+        </w:r>
+        <w:r>
+          <w:rPr>
+            <w:rStyle w:val="Hyperlink"/>
+          </w:rPr>
+          <w:t>m</w:t>
+        </w:r>
+        <w:r>
+          <w:rPr>
+            <w:rStyle w:val="Hyperlink"/>
+          </w:rPr>
+          <w:t>/watch?v=6v66UpRjZ84</w:t>
         </w:r>
       </w:hyperlink>
       <w:r>
@@ -7335,6 +7374,8 @@
       <w:r>
         <w:t xml:space="preserve"> </w:t>
       </w:r>
+      <w:bookmarkStart w:id="0" w:name="_GoBack"/>
+      <w:bookmarkEnd w:id="0"/>
     </w:p>
     <w:p>
       <w:pPr>
@@ -8532,13 +8573,81 @@
         <w:rPr>
           <w:lang w:eastAsia="nl-NL"/>
         </w:rPr>
-        <w:t xml:space="preserve">van muur naar muur (2 meter uit elkaar) laten rijden </w:t>
-      </w:r>
-      <w:r>
-        <w:rPr>
-          <w:lang w:eastAsia="nl-NL"/>
-        </w:rPr>
-        <w:t>staat er zoiets als 3654 op het scherm. Dat is het aantal graden dat de wielen gedraaid hebben. En nu moeten we even denken en rekenen.</w:t>
+        <w:t>van muur naar muur (</w:t>
+      </w:r>
+      <w:r>
+        <w:rPr>
+          <w:lang w:eastAsia="nl-NL"/>
+        </w:rPr>
+        <w:t xml:space="preserve">bijvoorbeeld </w:t>
+      </w:r>
+      <w:r>
+        <w:rPr>
+          <w:lang w:eastAsia="nl-NL"/>
+        </w:rPr>
+        <w:t>2</w:t>
+      </w:r>
+      <w:r>
+        <w:rPr>
+          <w:lang w:eastAsia="nl-NL"/>
+        </w:rPr>
+        <w:t>00cm</w:t>
+      </w:r>
+      <w:r>
+        <w:rPr>
+          <w:lang w:eastAsia="nl-NL"/>
+        </w:rPr>
+        <w:t xml:space="preserve"> uit elkaar) laten rijden </w:t>
+      </w:r>
+      <w:r>
+        <w:rPr>
+          <w:lang w:eastAsia="nl-NL"/>
+        </w:rPr>
+        <w:t xml:space="preserve">staat er zoiets als 3654 op het scherm. Dat is het aantal graden dat de wielen gedraaid hebben. </w:t>
+      </w:r>
+      <w:r>
+        <w:rPr>
+          <w:lang w:eastAsia="nl-NL"/>
+        </w:rPr>
+        <w:t xml:space="preserve"> Let op, onze auto is 25cm lang. Hij heeft dus maar 175cm gereden, en dat meten we als 3654 graden.</w:t>
+      </w:r>
+    </w:p>
+    <w:p>
+      <w:pPr>
+        <w:rPr>
+          <w:lang w:eastAsia="nl-NL"/>
+        </w:rPr>
+      </w:pPr>
+      <w:r>
+        <w:rPr>
+          <w:lang w:eastAsia="nl-NL"/>
+        </w:rPr>
+        <w:t xml:space="preserve">Stel nu dat de auto de volgende keer </w:t>
+      </w:r>
+      <w:r>
+        <w:rPr>
+          <w:i/>
+          <w:lang w:eastAsia="nl-NL"/>
+        </w:rPr>
+        <w:t>x</w:t>
+      </w:r>
+      <w:r>
+        <w:rPr>
+          <w:lang w:eastAsia="nl-NL"/>
+        </w:rPr>
+        <w:t xml:space="preserve"> graden gereden heeft. Hoeveel centimeter</w:t>
+      </w:r>
+      <w:r>
+        <w:rPr>
+          <w:lang w:eastAsia="nl-NL"/>
+        </w:rPr>
+        <w:t xml:space="preserve"> heeft hij dan gereden</w:t>
+      </w:r>
+      <w:r>
+        <w:rPr>
+          <w:lang w:eastAsia="nl-NL"/>
+        </w:rPr>
+        <w:t>?</w:t>
       </w:r>
     </w:p>
     <w:p>
@@ -8556,7 +8665,26 @@
         <w:rPr>
           <w:lang w:eastAsia="nl-NL"/>
         </w:rPr>
-        <w:t>Onze auto heeft niet 2 meter gereden. Hij is namelijk 25cm lang en heeft dus maar 175cm gereden.</w:t>
+        <w:t>W</w:t>
+      </w:r>
+      <w:r>
+        <w:rPr>
+          <w:lang w:eastAsia="nl-NL"/>
+        </w:rPr>
+        <w:t xml:space="preserve">e moeten het aantal gereden graden </w:t>
+      </w:r>
+      <w:r>
+        <w:rPr>
+          <w:i/>
+          <w:lang w:eastAsia="nl-NL"/>
+        </w:rPr>
+        <w:t>x</w:t>
+      </w:r>
+      <w:r>
+        <w:rPr>
+          <w:lang w:eastAsia="nl-NL"/>
+        </w:rPr>
+        <w:t xml:space="preserve"> delen door 3654 en vermenigvuldigen met 175.</w:t>
       </w:r>
     </w:p>
     <w:p>
@@ -8574,7 +8702,37 @@
         <w:rPr>
           <w:lang w:eastAsia="nl-NL"/>
         </w:rPr>
-        <w:t>Dus 3654 graden draaien levert 175cm ofwel, 1 graad levert 175/3654 = 0,0479cm.</w:t>
+        <w:t xml:space="preserve">En dan weten </w:t>
+      </w:r>
+      <w:r>
+        <w:rPr>
+          <w:lang w:eastAsia="nl-NL"/>
+        </w:rPr>
+        <w:t xml:space="preserve">we </w:t>
+      </w:r>
+      <w:r>
+        <w:rPr>
+          <w:lang w:eastAsia="nl-NL"/>
+        </w:rPr>
+        <w:t xml:space="preserve">hoeveel </w:t>
+      </w:r>
+      <w:r>
+        <w:rPr>
+          <w:lang w:eastAsia="nl-NL"/>
+        </w:rPr>
+        <w:t xml:space="preserve">cm </w:t>
+      </w:r>
+      <w:r>
+        <w:rPr>
+          <w:lang w:eastAsia="nl-NL"/>
+        </w:rPr>
+        <w:t>de auto gereden heeft</w:t>
+      </w:r>
+      <w:r>
+        <w:rPr>
+          <w:lang w:eastAsia="nl-NL"/>
+        </w:rPr>
+        <w:t>.</w:t>
       </w:r>
     </w:p>
     <w:p>
@@ -8592,42 +8750,6 @@
         <w:rPr>
           <w:lang w:eastAsia="nl-NL"/>
         </w:rPr>
-        <w:t>Als we het aantal graden met 0,0479 vermenigvuldigen weten we het aantal gereden centimeters.</w:t>
-      </w:r>
-    </w:p>
-    <w:p>
-      <w:pPr>
-        <w:pStyle w:val="ListParagraph"/>
-        <w:numPr>
-          <w:ilvl w:val="0"/>
-          <w:numId w:val="15"/>
-        </w:numPr>
-        <w:rPr>
-          <w:lang w:eastAsia="nl-NL"/>
-        </w:rPr>
-      </w:pPr>
-      <w:r>
-        <w:rPr>
-          <w:lang w:eastAsia="nl-NL"/>
-        </w:rPr>
-        <w:t>Helaas mag × 0,0479 niet, dus doen we × 479 / 10 000.</w:t>
-      </w:r>
-    </w:p>
-    <w:p>
-      <w:pPr>
-        <w:pStyle w:val="ListParagraph"/>
-        <w:numPr>
-          <w:ilvl w:val="0"/>
-          <w:numId w:val="15"/>
-        </w:numPr>
-        <w:rPr>
-          <w:lang w:eastAsia="nl-NL"/>
-        </w:rPr>
-      </w:pPr>
-      <w:r>
-        <w:rPr>
-          <w:lang w:eastAsia="nl-NL"/>
-        </w:rPr>
         <w:t>En dan moet er nog 25cm bij voor de lengte van de auto</w:t>
       </w:r>
       <w:r>
@@ -8639,50 +8761,6 @@
     </w:p>
     <w:p>
       <w:pPr>
-        <w:rPr>
-          <w:lang w:eastAsia="nl-NL"/>
-        </w:rPr>
-      </w:pPr>
-      <w:r>
-        <w:rPr>
-          <w:lang w:eastAsia="nl-NL"/>
-        </w:rPr>
-        <w:t xml:space="preserve">Kortom, we moeten drie (oranje) reken blokken tussen de gele (lees) en de rode </w:t>
-      </w:r>
-      <w:r>
-        <w:rPr>
-          <w:lang w:eastAsia="nl-NL"/>
-        </w:rPr>
-        <w:t>(</w:t>
-      </w:r>
-      <w:r>
-        <w:rPr>
-          <w:lang w:eastAsia="nl-NL"/>
-        </w:rPr>
-        <w:t>omzetter</w:t>
-      </w:r>
-      <w:r>
-        <w:rPr>
-          <w:lang w:eastAsia="nl-NL"/>
-        </w:rPr>
-        <w:t xml:space="preserve">) </w:t>
-      </w:r>
-      <w:r>
-        <w:rPr>
-          <w:lang w:eastAsia="nl-NL"/>
-        </w:rPr>
-        <w:t>plaatsen</w:t>
-      </w:r>
-      <w:r>
-        <w:rPr>
-          <w:lang w:eastAsia="nl-NL"/>
-        </w:rPr>
-        <w:t>:</w:t>
-      </w:r>
-    </w:p>
-    <w:p>
-      <w:pPr>
-        <w:ind w:left="708"/>
         <w:rPr>
           <w:lang w:eastAsia="nl-NL"/>
         </w:rPr>
@@ -8695,16 +8773,16 @@
         <mc:AlternateContent>
           <mc:Choice Requires="wps">
             <w:drawing>
-              <wp:anchor distT="0" distB="0" distL="114300" distR="114300" simplePos="0" relativeHeight="251722752" behindDoc="0" locked="0" layoutInCell="1" allowOverlap="1" wp14:anchorId="0473BF9B" wp14:editId="678A4BE9">
+              <wp:anchor distT="0" distB="0" distL="114300" distR="114300" simplePos="0" relativeHeight="251722752" behindDoc="0" locked="0" layoutInCell="1" allowOverlap="1" wp14:anchorId="726CC9B5" wp14:editId="52831A3E">
                 <wp:simplePos x="0" y="0"/>
                 <wp:positionH relativeFrom="column">
-                  <wp:posOffset>4522083</wp:posOffset>
+                  <wp:posOffset>4194958</wp:posOffset>
                 </wp:positionH>
                 <wp:positionV relativeFrom="paragraph">
-                  <wp:posOffset>80645</wp:posOffset>
+                  <wp:posOffset>260037</wp:posOffset>
                 </wp:positionV>
-                <wp:extent cx="1630017" cy="723569"/>
-                <wp:effectExtent l="38100" t="38100" r="123190" b="114935"/>
+                <wp:extent cx="2078182" cy="546265"/>
+                <wp:effectExtent l="38100" t="38100" r="113030" b="120650"/>
                 <wp:wrapNone/>
                 <wp:docPr id="305" name="Text Box 2"/>
                 <wp:cNvGraphicFramePr>
@@ -8719,7 +8797,7 @@
                       <wps:spPr bwMode="auto">
                         <a:xfrm>
                           <a:off x="0" y="0"/>
-                          <a:ext cx="1630017" cy="723569"/>
+                          <a:ext cx="2078182" cy="546265"/>
                         </a:xfrm>
                         <a:prstGeom prst="rect">
                           <a:avLst/>
@@ -8794,7 +8872,7 @@
           </mc:Choice>
           <mc:Fallback>
             <w:pict>
-              <v:shape id="_x0000_s1032" type="#_x0000_t202" style="position:absolute;left:0;text-align:left;margin-left:356.05pt;margin-top:6.35pt;width:128.35pt;height:56.95pt;z-index:251722752;visibility:visible;mso-wrap-style:square;mso-width-percent:0;mso-height-percent:0;mso-wrap-distance-left:9pt;mso-wrap-distance-top:0;mso-wrap-distance-right:9pt;mso-wrap-distance-bottom:0;mso-position-horizontal:absolute;mso-position-horizontal-relative:text;mso-position-vertical:absolute;mso-position-vertical-relative:text;mso-width-percent:0;mso-height-percent:0;mso-width-relative:margin;mso-height-relative:margin;v-text-anchor:top" o:gfxdata="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" fillcolor="#fbd4b4 [1305]">
+              <v:shape id="_x0000_s1032" type="#_x0000_t202" style="position:absolute;margin-left:330.3pt;margin-top:20.5pt;width:163.65pt;height:43pt;z-index:251722752;visibility:visible;mso-wrap-style:square;mso-width-percent:0;mso-height-percent:0;mso-wrap-distance-left:9pt;mso-wrap-distance-top:0;mso-wrap-distance-right:9pt;mso-wrap-distance-bottom:0;mso-position-horizontal:absolute;mso-position-horizontal-relative:text;mso-position-vertical:absolute;mso-position-vertical-relative:text;mso-width-percent:0;mso-height-percent:0;mso-width-relative:margin;mso-height-relative:margin;v-text-anchor:top" o:gfxdata="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" fillcolor="#fbd4b4 [1305]">
                 <v:shadow on="t" color="black" opacity="26214f" origin="-.5,-.5" offset=".74836mm,.74836mm"/>
                 <v:textbox inset="1mm,1mm,1mm,1mm">
                   <w:txbxContent>
@@ -8824,6 +8902,582 @@
                           <w:sz w:val="18"/>
                         </w:rPr>
                       </w:pPr>
+                    </w:p>
+                  </w:txbxContent>
+                </v:textbox>
+              </v:shape>
+            </w:pict>
+          </mc:Fallback>
+        </mc:AlternateContent>
+      </w:r>
+      <w:r>
+        <w:rPr>
+          <w:lang w:eastAsia="nl-NL"/>
+        </w:rPr>
+        <w:t xml:space="preserve">Kortom, we moeten drie (oranje) reken blokken tussen de gele (lees) en de rode </w:t>
+      </w:r>
+      <w:r>
+        <w:rPr>
+          <w:lang w:eastAsia="nl-NL"/>
+        </w:rPr>
+        <w:t>(</w:t>
+      </w:r>
+      <w:r>
+        <w:rPr>
+          <w:lang w:eastAsia="nl-NL"/>
+        </w:rPr>
+        <w:t>omzetter</w:t>
+      </w:r>
+      <w:r>
+        <w:rPr>
+          <w:lang w:eastAsia="nl-NL"/>
+        </w:rPr>
+        <w:t xml:space="preserve">) </w:t>
+      </w:r>
+      <w:r>
+        <w:rPr>
+          <w:lang w:eastAsia="nl-NL"/>
+        </w:rPr>
+        <w:t>plaatsen</w:t>
+      </w:r>
+      <w:r>
+        <w:rPr>
+          <w:lang w:eastAsia="nl-NL"/>
+        </w:rPr>
+        <w:t>:</w:t>
+      </w:r>
+    </w:p>
+    <w:p>
+      <w:pPr>
+        <w:ind w:left="708"/>
+        <w:rPr>
+          <w:lang w:eastAsia="nl-NL"/>
+        </w:rPr>
+      </w:pPr>
+      <w:r>
+        <w:rPr>
+          <w:noProof/>
+          <w:lang w:eastAsia="nl-NL"/>
+        </w:rPr>
+        <mc:AlternateContent>
+          <mc:Choice Requires="wps">
+            <w:drawing>
+              <wp:anchor distT="0" distB="0" distL="114300" distR="114300" simplePos="0" relativeHeight="251763712" behindDoc="0" locked="0" layoutInCell="1" allowOverlap="1" wp14:anchorId="0C661856" wp14:editId="43C04AD2">
+                <wp:simplePos x="0" y="0"/>
+                <wp:positionH relativeFrom="column">
+                  <wp:posOffset>4194810</wp:posOffset>
+                </wp:positionH>
+                <wp:positionV relativeFrom="paragraph">
+                  <wp:posOffset>634505</wp:posOffset>
+                </wp:positionV>
+                <wp:extent cx="2078182" cy="546265"/>
+                <wp:effectExtent l="38100" t="38100" r="113030" b="120650"/>
+                <wp:wrapNone/>
+                <wp:docPr id="330" name="Text Box 2"/>
+                <wp:cNvGraphicFramePr>
+                  <a:graphicFrameLocks xmlns:a="http://schemas.openxmlformats.org/drawingml/2006/main"/>
+                </wp:cNvGraphicFramePr>
+                <a:graphic xmlns:a="http://schemas.openxmlformats.org/drawingml/2006/main">
+                  <a:graphicData uri="http://schemas.microsoft.com/office/word/2010/wordprocessingShape">
+                    <wps:wsp>
+                      <wps:cNvSpPr txBox="1">
+                        <a:spLocks noChangeArrowheads="1"/>
+                      </wps:cNvSpPr>
+                      <wps:spPr bwMode="auto">
+                        <a:xfrm>
+                          <a:off x="0" y="0"/>
+                          <a:ext cx="2078182" cy="546265"/>
+                        </a:xfrm>
+                        <a:prstGeom prst="rect">
+                          <a:avLst/>
+                        </a:prstGeom>
+                        <a:solidFill>
+                          <a:schemeClr val="accent6">
+                            <a:lumMod val="40000"/>
+                            <a:lumOff val="60000"/>
+                          </a:schemeClr>
+                        </a:solidFill>
+                        <a:ln w="9525">
+                          <a:solidFill>
+                            <a:srgbClr val="000000"/>
+                          </a:solidFill>
+                          <a:miter lim="800000"/>
+                          <a:headEnd/>
+                          <a:tailEnd/>
+                        </a:ln>
+                        <a:effectLst>
+                          <a:outerShdw blurRad="50800" dist="38100" dir="2700000" algn="tl" rotWithShape="0">
+                            <a:prstClr val="black">
+                              <a:alpha val="40000"/>
+                            </a:prstClr>
+                          </a:outerShdw>
+                        </a:effectLst>
+                      </wps:spPr>
+                      <wps:txbx>
+                        <w:txbxContent>
+                          <w:p>
+                            <w:pPr>
+                              <w:rPr>
+                                <w:sz w:val="18"/>
+                              </w:rPr>
+                            </w:pPr>
+                            <w:r>
+                              <w:rPr>
+                                <w:b/>
+                                <w:sz w:val="18"/>
+                              </w:rPr>
+                              <w:t>Let op</w:t>
+                            </w:r>
+                            <w:r>
+                              <w:rPr>
+                                <w:sz w:val="18"/>
+                              </w:rPr>
+                              <w:t>: We doen eerst maal (x175) en dan pas delen (/175) omdat de reken blokken alleen met hele getallen werken.</w:t>
+                            </w:r>
+                          </w:p>
+                          <w:p>
+                            <w:pPr>
+                              <w:rPr>
+                                <w:sz w:val="18"/>
+                              </w:rPr>
+                            </w:pPr>
+                          </w:p>
+                        </w:txbxContent>
+                      </wps:txbx>
+                      <wps:bodyPr rot="0" vert="horz" wrap="square" lIns="36000" tIns="36000" rIns="36000" bIns="36000" anchor="t" anchorCtr="0">
+                        <a:noAutofit/>
+                      </wps:bodyPr>
+                    </wps:wsp>
+                  </a:graphicData>
+                </a:graphic>
+                <wp14:sizeRelH relativeFrom="margin">
+                  <wp14:pctWidth>0</wp14:pctWidth>
+                </wp14:sizeRelH>
+                <wp14:sizeRelV relativeFrom="margin">
+                  <wp14:pctHeight>0</wp14:pctHeight>
+                </wp14:sizeRelV>
+              </wp:anchor>
+            </w:drawing>
+          </mc:Choice>
+          <mc:Fallback>
+            <w:pict>
+              <v:shape id="_x0000_s1033" type="#_x0000_t202" style="position:absolute;left:0;text-align:left;margin-left:330.3pt;margin-top:49.95pt;width:163.65pt;height:43pt;z-index:251763712;visibility:visible;mso-wrap-style:square;mso-width-percent:0;mso-height-percent:0;mso-wrap-distance-left:9pt;mso-wrap-distance-top:0;mso-wrap-distance-right:9pt;mso-wrap-distance-bottom:0;mso-position-horizontal:absolute;mso-position-horizontal-relative:text;mso-position-vertical:absolute;mso-position-vertical-relative:text;mso-width-percent:0;mso-height-percent:0;mso-width-relative:margin;mso-height-relative:margin;v-text-anchor:top" o:gfxdata="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" fillcolor="#fbd4b4 [1305]">
+                <v:shadow on="t" color="black" opacity="26214f" origin="-.5,-.5" offset=".74836mm,.74836mm"/>
+                <v:textbox inset="1mm,1mm,1mm,1mm">
+                  <w:txbxContent>
+                    <w:p>
+                      <w:pPr>
+                        <w:rPr>
+                          <w:sz w:val="18"/>
+                        </w:rPr>
+                      </w:pPr>
+                      <w:r>
+                        <w:rPr>
+                          <w:b/>
+                          <w:sz w:val="18"/>
+                        </w:rPr>
+                        <w:t>Let op</w:t>
+                      </w:r>
+                      <w:r>
+                        <w:rPr>
+                          <w:sz w:val="18"/>
+                        </w:rPr>
+                        <w:t>: We doen eerst maal (x175) en dan pas delen (/175) omdat de reken blokken alleen met hele getallen werken.</w:t>
+                      </w:r>
+                    </w:p>
+                    <w:p>
+                      <w:pPr>
+                        <w:rPr>
+                          <w:sz w:val="18"/>
+                        </w:rPr>
+                      </w:pPr>
+                    </w:p>
+                  </w:txbxContent>
+                </v:textbox>
+              </v:shape>
+            </w:pict>
+          </mc:Fallback>
+        </mc:AlternateContent>
+      </w:r>
+      <w:r>
+        <w:rPr>
+          <w:noProof/>
+          <w:lang w:eastAsia="nl-NL"/>
+        </w:rPr>
+        <mc:AlternateContent>
+          <mc:Choice Requires="wps">
+            <w:drawing>
+              <wp:anchor distT="0" distB="0" distL="114300" distR="114300" simplePos="0" relativeHeight="251761664" behindDoc="0" locked="0" layoutInCell="1" allowOverlap="1" wp14:anchorId="7154FB69" wp14:editId="643DECFE">
+                <wp:simplePos x="0" y="0"/>
+                <wp:positionH relativeFrom="column">
+                  <wp:posOffset>2276038</wp:posOffset>
+                </wp:positionH>
+                <wp:positionV relativeFrom="paragraph">
+                  <wp:posOffset>30480</wp:posOffset>
+                </wp:positionV>
+                <wp:extent cx="344384" cy="142504"/>
+                <wp:effectExtent l="38100" t="38100" r="74930" b="105410"/>
+                <wp:wrapNone/>
+                <wp:docPr id="329" name="Text Box 2"/>
+                <wp:cNvGraphicFramePr>
+                  <a:graphicFrameLocks xmlns:a="http://schemas.openxmlformats.org/drawingml/2006/main"/>
+                </wp:cNvGraphicFramePr>
+                <a:graphic xmlns:a="http://schemas.openxmlformats.org/drawingml/2006/main">
+                  <a:graphicData uri="http://schemas.microsoft.com/office/word/2010/wordprocessingShape">
+                    <wps:wsp>
+                      <wps:cNvSpPr txBox="1">
+                        <a:spLocks noChangeArrowheads="1"/>
+                      </wps:cNvSpPr>
+                      <wps:spPr bwMode="auto">
+                        <a:xfrm>
+                          <a:off x="0" y="0"/>
+                          <a:ext cx="344384" cy="142504"/>
+                        </a:xfrm>
+                        <a:prstGeom prst="rect">
+                          <a:avLst/>
+                        </a:prstGeom>
+                        <a:solidFill>
+                          <a:schemeClr val="accent6">
+                            <a:lumMod val="40000"/>
+                            <a:lumOff val="60000"/>
+                          </a:schemeClr>
+                        </a:solidFill>
+                        <a:ln w="9525">
+                          <a:solidFill>
+                            <a:srgbClr val="000000"/>
+                          </a:solidFill>
+                          <a:miter lim="800000"/>
+                          <a:headEnd/>
+                          <a:tailEnd/>
+                        </a:ln>
+                        <a:effectLst>
+                          <a:outerShdw blurRad="50800" dist="38100" dir="2700000" algn="tl" rotWithShape="0">
+                            <a:prstClr val="black">
+                              <a:alpha val="40000"/>
+                            </a:prstClr>
+                          </a:outerShdw>
+                        </a:effectLst>
+                      </wps:spPr>
+                      <wps:txbx>
+                        <w:txbxContent>
+                          <w:p>
+                            <w:pPr>
+                              <w:jc w:val="center"/>
+                              <w:rPr>
+                                <w:sz w:val="16"/>
+                                <w:lang w:val="en-US"/>
+                              </w:rPr>
+                            </w:pPr>
+                            <w:r>
+                              <w:rPr>
+                                <w:sz w:val="16"/>
+                                <w:lang w:val="en-US"/>
+                              </w:rPr>
+                              <w:t>+ 25</w:t>
+                            </w:r>
+                          </w:p>
+                        </w:txbxContent>
+                      </wps:txbx>
+                      <wps:bodyPr rot="0" vert="horz" wrap="square" lIns="0" tIns="0" rIns="0" bIns="0" anchor="ctr" anchorCtr="0">
+                        <a:noAutofit/>
+                      </wps:bodyPr>
+                    </wps:wsp>
+                  </a:graphicData>
+                </a:graphic>
+                <wp14:sizeRelH relativeFrom="margin">
+                  <wp14:pctWidth>0</wp14:pctWidth>
+                </wp14:sizeRelH>
+                <wp14:sizeRelV relativeFrom="margin">
+                  <wp14:pctHeight>0</wp14:pctHeight>
+                </wp14:sizeRelV>
+              </wp:anchor>
+            </w:drawing>
+          </mc:Choice>
+          <mc:Fallback>
+            <w:pict>
+              <v:shape id="_x0000_s1034" type="#_x0000_t202" style="position:absolute;left:0;text-align:left;margin-left:179.2pt;margin-top:2.4pt;width:27.1pt;height:11.2pt;z-index:251761664;visibility:visible;mso-wrap-style:square;mso-width-percent:0;mso-height-percent:0;mso-wrap-distance-left:9pt;mso-wrap-distance-top:0;mso-wrap-distance-right:9pt;mso-wrap-distance-bottom:0;mso-position-horizontal:absolute;mso-position-horizontal-relative:text;mso-position-vertical:absolute;mso-position-vertical-relative:text;mso-width-percent:0;mso-height-percent:0;mso-width-relative:margin;mso-height-relative:margin;v-text-anchor:middle" o:gfxdata="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" fillcolor="#fbd4b4 [1305]">
+                <v:shadow on="t" color="black" opacity="26214f" origin="-.5,-.5" offset=".74836mm,.74836mm"/>
+                <v:textbox inset="0,0,0,0">
+                  <w:txbxContent>
+                    <w:p>
+                      <w:pPr>
+                        <w:jc w:val="center"/>
+                        <w:rPr>
+                          <w:sz w:val="16"/>
+                          <w:lang w:val="en-US"/>
+                        </w:rPr>
+                      </w:pPr>
+                      <w:r>
+                        <w:rPr>
+                          <w:sz w:val="16"/>
+                          <w:lang w:val="en-US"/>
+                        </w:rPr>
+                        <w:t>+ 25</w:t>
+                      </w:r>
+                    </w:p>
+                  </w:txbxContent>
+                </v:textbox>
+              </v:shape>
+            </w:pict>
+          </mc:Fallback>
+        </mc:AlternateContent>
+      </w:r>
+      <w:r>
+        <w:rPr>
+          <w:noProof/>
+          <w:lang w:eastAsia="nl-NL"/>
+        </w:rPr>
+        <mc:AlternateContent>
+          <mc:Choice Requires="wps">
+            <w:drawing>
+              <wp:anchor distT="0" distB="0" distL="114300" distR="114300" simplePos="0" relativeHeight="251759616" behindDoc="0" locked="0" layoutInCell="1" allowOverlap="1" wp14:anchorId="36B9C43C" wp14:editId="0FAA0439">
+                <wp:simplePos x="0" y="0"/>
+                <wp:positionH relativeFrom="column">
+                  <wp:posOffset>1712381</wp:posOffset>
+                </wp:positionH>
+                <wp:positionV relativeFrom="paragraph">
+                  <wp:posOffset>30480</wp:posOffset>
+                </wp:positionV>
+                <wp:extent cx="344384" cy="142504"/>
+                <wp:effectExtent l="38100" t="38100" r="74930" b="105410"/>
+                <wp:wrapNone/>
+                <wp:docPr id="328" name="Text Box 2"/>
+                <wp:cNvGraphicFramePr>
+                  <a:graphicFrameLocks xmlns:a="http://schemas.openxmlformats.org/drawingml/2006/main"/>
+                </wp:cNvGraphicFramePr>
+                <a:graphic xmlns:a="http://schemas.openxmlformats.org/drawingml/2006/main">
+                  <a:graphicData uri="http://schemas.microsoft.com/office/word/2010/wordprocessingShape">
+                    <wps:wsp>
+                      <wps:cNvSpPr txBox="1">
+                        <a:spLocks noChangeArrowheads="1"/>
+                      </wps:cNvSpPr>
+                      <wps:spPr bwMode="auto">
+                        <a:xfrm>
+                          <a:off x="0" y="0"/>
+                          <a:ext cx="344384" cy="142504"/>
+                        </a:xfrm>
+                        <a:prstGeom prst="rect">
+                          <a:avLst/>
+                        </a:prstGeom>
+                        <a:solidFill>
+                          <a:schemeClr val="accent6">
+                            <a:lumMod val="40000"/>
+                            <a:lumOff val="60000"/>
+                          </a:schemeClr>
+                        </a:solidFill>
+                        <a:ln w="9525">
+                          <a:solidFill>
+                            <a:srgbClr val="000000"/>
+                          </a:solidFill>
+                          <a:miter lim="800000"/>
+                          <a:headEnd/>
+                          <a:tailEnd/>
+                        </a:ln>
+                        <a:effectLst>
+                          <a:outerShdw blurRad="50800" dist="38100" dir="2700000" algn="tl" rotWithShape="0">
+                            <a:prstClr val="black">
+                              <a:alpha val="40000"/>
+                            </a:prstClr>
+                          </a:outerShdw>
+                        </a:effectLst>
+                      </wps:spPr>
+                      <wps:txbx>
+                        <w:txbxContent>
+                          <w:p>
+                            <w:pPr>
+                              <w:jc w:val="center"/>
+                              <w:rPr>
+                                <w:sz w:val="16"/>
+                                <w:lang w:val="en-US"/>
+                              </w:rPr>
+                            </w:pPr>
+                            <w:r>
+                              <w:rPr>
+                                <w:sz w:val="16"/>
+                                <w:lang w:val="en-US"/>
+                              </w:rPr>
+                              <w:t>/ 3654</w:t>
+                            </w:r>
+                          </w:p>
+                        </w:txbxContent>
+                      </wps:txbx>
+                      <wps:bodyPr rot="0" vert="horz" wrap="square" lIns="0" tIns="0" rIns="0" bIns="0" anchor="ctr" anchorCtr="0">
+                        <a:noAutofit/>
+                      </wps:bodyPr>
+                    </wps:wsp>
+                  </a:graphicData>
+                </a:graphic>
+                <wp14:sizeRelH relativeFrom="margin">
+                  <wp14:pctWidth>0</wp14:pctWidth>
+                </wp14:sizeRelH>
+                <wp14:sizeRelV relativeFrom="margin">
+                  <wp14:pctHeight>0</wp14:pctHeight>
+                </wp14:sizeRelV>
+              </wp:anchor>
+            </w:drawing>
+          </mc:Choice>
+          <mc:Fallback>
+            <w:pict>
+              <v:shape id="_x0000_s1035" type="#_x0000_t202" style="position:absolute;left:0;text-align:left;margin-left:134.85pt;margin-top:2.4pt;width:27.1pt;height:11.2pt;z-index:251759616;visibility:visible;mso-wrap-style:square;mso-width-percent:0;mso-height-percent:0;mso-wrap-distance-left:9pt;mso-wrap-distance-top:0;mso-wrap-distance-right:9pt;mso-wrap-distance-bottom:0;mso-position-horizontal:absolute;mso-position-horizontal-relative:text;mso-position-vertical:absolute;mso-position-vertical-relative:text;mso-width-percent:0;mso-height-percent:0;mso-width-relative:margin;mso-height-relative:margin;v-text-anchor:middle" o:gfxdata="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" fillcolor="#fbd4b4 [1305]">
+                <v:shadow on="t" color="black" opacity="26214f" origin="-.5,-.5" offset=".74836mm,.74836mm"/>
+                <v:textbox inset="0,0,0,0">
+                  <w:txbxContent>
+                    <w:p>
+                      <w:pPr>
+                        <w:jc w:val="center"/>
+                        <w:rPr>
+                          <w:sz w:val="16"/>
+                          <w:lang w:val="en-US"/>
+                        </w:rPr>
+                      </w:pPr>
+                      <w:r>
+                        <w:rPr>
+                          <w:sz w:val="16"/>
+                          <w:lang w:val="en-US"/>
+                        </w:rPr>
+                        <w:t>/ 3654</w:t>
+                      </w:r>
+                    </w:p>
+                  </w:txbxContent>
+                </v:textbox>
+              </v:shape>
+            </w:pict>
+          </mc:Fallback>
+        </mc:AlternateContent>
+      </w:r>
+      <w:r>
+        <w:rPr>
+          <w:noProof/>
+          <w:lang w:eastAsia="nl-NL"/>
+        </w:rPr>
+        <mc:AlternateContent>
+          <mc:Choice Requires="wps">
+            <w:drawing>
+              <wp:anchor distT="0" distB="0" distL="114300" distR="114300" simplePos="0" relativeHeight="251757568" behindDoc="0" locked="0" layoutInCell="1" allowOverlap="1" wp14:anchorId="0870AAB2" wp14:editId="655113AD">
+                <wp:simplePos x="0" y="0"/>
+                <wp:positionH relativeFrom="column">
+                  <wp:posOffset>1142876</wp:posOffset>
+                </wp:positionH>
+                <wp:positionV relativeFrom="paragraph">
+                  <wp:posOffset>30595</wp:posOffset>
+                </wp:positionV>
+                <wp:extent cx="344384" cy="142504"/>
+                <wp:effectExtent l="38100" t="38100" r="74930" b="105410"/>
+                <wp:wrapNone/>
+                <wp:docPr id="327" name="Text Box 2"/>
+                <wp:cNvGraphicFramePr>
+                  <a:graphicFrameLocks xmlns:a="http://schemas.openxmlformats.org/drawingml/2006/main"/>
+                </wp:cNvGraphicFramePr>
+                <a:graphic xmlns:a="http://schemas.openxmlformats.org/drawingml/2006/main">
+                  <a:graphicData uri="http://schemas.microsoft.com/office/word/2010/wordprocessingShape">
+                    <wps:wsp>
+                      <wps:cNvSpPr txBox="1">
+                        <a:spLocks noChangeArrowheads="1"/>
+                      </wps:cNvSpPr>
+                      <wps:spPr bwMode="auto">
+                        <a:xfrm>
+                          <a:off x="0" y="0"/>
+                          <a:ext cx="344384" cy="142504"/>
+                        </a:xfrm>
+                        <a:prstGeom prst="rect">
+                          <a:avLst/>
+                        </a:prstGeom>
+                        <a:solidFill>
+                          <a:schemeClr val="accent6">
+                            <a:lumMod val="40000"/>
+                            <a:lumOff val="60000"/>
+                          </a:schemeClr>
+                        </a:solidFill>
+                        <a:ln w="9525">
+                          <a:solidFill>
+                            <a:srgbClr val="000000"/>
+                          </a:solidFill>
+                          <a:miter lim="800000"/>
+                          <a:headEnd/>
+                          <a:tailEnd/>
+                        </a:ln>
+                        <a:effectLst>
+                          <a:outerShdw blurRad="50800" dist="38100" dir="2700000" algn="tl" rotWithShape="0">
+                            <a:prstClr val="black">
+                              <a:alpha val="40000"/>
+                            </a:prstClr>
+                          </a:outerShdw>
+                        </a:effectLst>
+                      </wps:spPr>
+                      <wps:txbx>
+                        <w:txbxContent>
+                          <w:p>
+                            <w:pPr>
+                              <w:jc w:val="center"/>
+                              <w:rPr>
+                                <w:sz w:val="16"/>
+                                <w:lang w:val="en-US"/>
+                              </w:rPr>
+                            </w:pPr>
+                            <w:proofErr w:type="gramStart"/>
+                            <w:r>
+                              <w:rPr>
+                                <w:sz w:val="16"/>
+                                <w:lang w:val="en-US"/>
+                              </w:rPr>
+                              <w:t>x</w:t>
+                            </w:r>
+                            <w:proofErr w:type="gramEnd"/>
+                            <w:r>
+                              <w:rPr>
+                                <w:sz w:val="16"/>
+                                <w:lang w:val="en-US"/>
+                              </w:rPr>
+                              <w:t xml:space="preserve"> 175</w:t>
+                            </w:r>
+                          </w:p>
+                        </w:txbxContent>
+                      </wps:txbx>
+                      <wps:bodyPr rot="0" vert="horz" wrap="square" lIns="0" tIns="0" rIns="0" bIns="0" anchor="ctr" anchorCtr="0">
+                        <a:noAutofit/>
+                      </wps:bodyPr>
+                    </wps:wsp>
+                  </a:graphicData>
+                </a:graphic>
+                <wp14:sizeRelH relativeFrom="margin">
+                  <wp14:pctWidth>0</wp14:pctWidth>
+                </wp14:sizeRelH>
+                <wp14:sizeRelV relativeFrom="margin">
+                  <wp14:pctHeight>0</wp14:pctHeight>
+                </wp14:sizeRelV>
+              </wp:anchor>
+            </w:drawing>
+          </mc:Choice>
+          <mc:Fallback>
+            <w:pict>
+              <v:shape id="_x0000_s1036" type="#_x0000_t202" style="position:absolute;left:0;text-align:left;margin-left:90pt;margin-top:2.4pt;width:27.1pt;height:11.2pt;z-index:251757568;visibility:visible;mso-wrap-style:square;mso-width-percent:0;mso-height-percent:0;mso-wrap-distance-left:9pt;mso-wrap-distance-top:0;mso-wrap-distance-right:9pt;mso-wrap-distance-bottom:0;mso-position-horizontal:absolute;mso-position-horizontal-relative:text;mso-position-vertical:absolute;mso-position-vertical-relative:text;mso-width-percent:0;mso-height-percent:0;mso-width-relative:margin;mso-height-relative:margin;v-text-anchor:middle" o:gfxdata="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" fillcolor="#fbd4b4 [1305]">
+                <v:shadow on="t" color="black" opacity="26214f" origin="-.5,-.5" offset=".74836mm,.74836mm"/>
+                <v:textbox inset="0,0,0,0">
+                  <w:txbxContent>
+                    <w:p>
+                      <w:pPr>
+                        <w:jc w:val="center"/>
+                        <w:rPr>
+                          <w:sz w:val="16"/>
+                          <w:lang w:val="en-US"/>
+                        </w:rPr>
+                      </w:pPr>
+                      <w:proofErr w:type="gramStart"/>
+                      <w:r>
+                        <w:rPr>
+                          <w:sz w:val="16"/>
+                          <w:lang w:val="en-US"/>
+                        </w:rPr>
+                        <w:t>x</w:t>
+                      </w:r>
+                      <w:proofErr w:type="gramEnd"/>
+                      <w:r>
+                        <w:rPr>
+                          <w:sz w:val="16"/>
+                          <w:lang w:val="en-US"/>
+                        </w:rPr>
+                        <w:t xml:space="preserve"> 175</w:t>
+                      </w:r>
                     </w:p>
                   </w:txbxContent>
                 </v:textbox>
@@ -8888,14 +9542,27 @@
         <w:lastRenderedPageBreak/>
         <w:t xml:space="preserve">Demo op </w:t>
       </w:r>
-      <w:hyperlink r:id="rId91" w:history="1">
-        <w:r>
-          <w:rPr>
-            <w:rStyle w:val="Hyperlink"/>
-          </w:rPr>
-          <w:t>https://www.youtube.com/watch?v=7y0LfRFhnJM</w:t>
-        </w:r>
-      </w:hyperlink>
+      <w:r>
+        <w:fldChar w:fldCharType="begin"/>
+      </w:r>
+      <w:r>
+        <w:instrText xml:space="preserve"> HYPERLINK "https://www.youtube.com/watch?v=7y0LfRFhnJM" </w:instrText>
+      </w:r>
+      <w:r>
+        <w:fldChar w:fldCharType="separate"/>
+      </w:r>
+      <w:r>
+        <w:rPr>
+          <w:rStyle w:val="Hyperlink"/>
+        </w:rPr>
+        <w:t>https://www.youtube.com/watch?v=7y0LfRFhnJM</w:t>
+      </w:r>
+      <w:r>
+        <w:rPr>
+          <w:rStyle w:val="Hyperlink"/>
+        </w:rPr>
+        <w:fldChar w:fldCharType="end"/>
+      </w:r>
       <w:r>
         <w:t xml:space="preserve"> </w:t>
       </w:r>
@@ -8939,7 +9606,7 @@
                     <pic:cNvPicPr/>
                   </pic:nvPicPr>
                   <pic:blipFill>
-                    <a:blip r:embed="rId92" cstate="print">
+                    <a:blip r:embed="rId91" cstate="print">
                       <a:extLst>
                         <a:ext uri="{28A0092B-C50C-407E-A947-70E740481C1C}">
                           <a14:useLocalDpi xmlns:a14="http://schemas.microsoft.com/office/drawing/2010/main" val="0"/>
@@ -9156,7 +9823,7 @@
           </mc:Choice>
           <mc:Fallback>
             <w:pict>
-              <v:shape id="_x0000_s1033" type="#_x0000_t202" style="position:absolute;margin-left:372.95pt;margin-top:5.3pt;width:114.35pt;height:105.15pt;z-index:251725824;visibility:visible;mso-wrap-style:square;mso-width-percent:0;mso-height-percent:0;mso-wrap-distance-left:9pt;mso-wrap-distance-top:0;mso-wrap-distance-right:9pt;mso-wrap-distance-bottom:0;mso-position-horizontal:absolute;mso-position-horizontal-relative:text;mso-position-vertical:absolute;mso-position-vertical-relative:text;mso-width-percent:0;mso-height-percent:0;mso-width-relative:margin;mso-height-relative:margin;v-text-anchor:top" o:gfxdata="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" fillcolor="#fbd4b4 [1305]">
+              <v:shape id="_x0000_s1037" type="#_x0000_t202" style="position:absolute;margin-left:372.95pt;margin-top:5.3pt;width:114.35pt;height:105.15pt;z-index:251725824;visibility:visible;mso-wrap-style:square;mso-width-percent:0;mso-height-percent:0;mso-wrap-distance-left:9pt;mso-wrap-distance-top:0;mso-wrap-distance-right:9pt;mso-wrap-distance-bottom:0;mso-position-horizontal:absolute;mso-position-horizontal-relative:text;mso-position-vertical:absolute;mso-position-vertical-relative:text;mso-width-percent:0;mso-height-percent:0;mso-width-relative:margin;mso-height-relative:margin;v-text-anchor:top" o:gfxdata="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" fillcolor="#fbd4b4 [1305]">
                 <v:shadow on="t" color="black" opacity="26214f" origin="-.5,-.5" offset=".74836mm,.74836mm"/>
                 <v:textbox inset="1mm,1mm,1mm,1mm">
                   <w:txbxContent>
@@ -9432,7 +10099,7 @@
           </mc:Choice>
           <mc:Fallback>
             <w:pict>
-              <v:shape id="_x0000_s1034" type="#_x0000_t202" style="position:absolute;left:0;text-align:left;margin-left:335.45pt;margin-top:69.85pt;width:114.5pt;height:44.45pt;z-index:251735040;visibility:visible;mso-wrap-style:square;mso-width-percent:0;mso-height-percent:0;mso-wrap-distance-left:9pt;mso-wrap-distance-top:0;mso-wrap-distance-right:9pt;mso-wrap-distance-bottom:0;mso-position-horizontal:absolute;mso-position-horizontal-relative:text;mso-position-vertical:absolute;mso-position-vertical-relative:text;mso-width-percent:0;mso-height-percent:0;mso-width-relative:margin;mso-height-relative:margin;v-text-anchor:top" o:gfxdata="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" fillcolor="#fbd4b4 [1305]">
+              <v:shape id="_x0000_s1038" type="#_x0000_t202" style="position:absolute;left:0;text-align:left;margin-left:335.45pt;margin-top:69.85pt;width:114.5pt;height:44.45pt;z-index:251735040;visibility:visible;mso-wrap-style:square;mso-width-percent:0;mso-height-percent:0;mso-wrap-distance-left:9pt;mso-wrap-distance-top:0;mso-wrap-distance-right:9pt;mso-wrap-distance-bottom:0;mso-position-horizontal:absolute;mso-position-horizontal-relative:text;mso-position-vertical:absolute;mso-position-vertical-relative:text;mso-width-percent:0;mso-height-percent:0;mso-width-relative:margin;mso-height-relative:margin;v-text-anchor:top" o:gfxdata="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" fillcolor="#fbd4b4 [1305]">
                 <v:shadow on="t" color="black" opacity="26214f" origin="-.5,-.5" offset=".74836mm,.74836mm"/>
                 <v:textbox inset="1mm,1mm,1mm,1mm">
                   <w:txbxContent>
@@ -9563,7 +10230,7 @@
           </mc:Choice>
           <mc:Fallback>
             <w:pict>
-              <v:shape id="_x0000_s1035" type="#_x0000_t202" style="position:absolute;left:0;text-align:left;margin-left:335.4pt;margin-top:18.9pt;width:114.5pt;height:45.05pt;z-index:251730944;visibility:visible;mso-wrap-style:square;mso-width-percent:0;mso-height-percent:0;mso-wrap-distance-left:9pt;mso-wrap-distance-top:0;mso-wrap-distance-right:9pt;mso-wrap-distance-bottom:0;mso-position-horizontal:absolute;mso-position-horizontal-relative:text;mso-position-vertical:absolute;mso-position-vertical-relative:text;mso-width-percent:0;mso-height-percent:0;mso-width-relative:margin;mso-height-relative:margin;v-text-anchor:top" o:gfxdata="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" fillcolor="#fbd4b4 [1305]">
+              <v:shape id="_x0000_s1039" type="#_x0000_t202" style="position:absolute;left:0;text-align:left;margin-left:335.4pt;margin-top:18.9pt;width:114.5pt;height:45.05pt;z-index:251730944;visibility:visible;mso-wrap-style:square;mso-width-percent:0;mso-height-percent:0;mso-wrap-distance-left:9pt;mso-wrap-distance-top:0;mso-wrap-distance-right:9pt;mso-wrap-distance-bottom:0;mso-position-horizontal:absolute;mso-position-horizontal-relative:text;mso-position-vertical:absolute;mso-position-vertical-relative:text;mso-width-percent:0;mso-height-percent:0;mso-width-relative:margin;mso-height-relative:margin;v-text-anchor:top" o:gfxdata="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" fillcolor="#fbd4b4 [1305]">
                 <v:shadow on="t" color="black" opacity="26214f" origin="-.5,-.5" offset=".74836mm,.74836mm"/>
                 <v:textbox inset="1mm,1mm,1mm,1mm">
                   <w:txbxContent>
@@ -9615,7 +10282,7 @@
                     <pic:cNvPicPr/>
                   </pic:nvPicPr>
                   <pic:blipFill>
-                    <a:blip r:embed="rId93">
+                    <a:blip r:embed="rId92">
                       <a:extLst>
                         <a:ext uri="{28A0092B-C50C-407E-A947-70E740481C1C}">
                           <a14:useLocalDpi xmlns:a14="http://schemas.microsoft.com/office/drawing/2010/main" val="0"/>
@@ -9775,7 +10442,7 @@
           </mc:Choice>
           <mc:Fallback>
             <w:pict>
-              <v:shape id="_x0000_s1036" type="#_x0000_t202" style="position:absolute;margin-left:288.45pt;margin-top:35.25pt;width:198.95pt;height:30.7pt;z-index:251732992;visibility:visible;mso-wrap-style:square;mso-width-percent:0;mso-height-percent:0;mso-wrap-distance-left:9pt;mso-wrap-distance-top:0;mso-wrap-distance-right:9pt;mso-wrap-distance-bottom:0;mso-position-horizontal:absolute;mso-position-horizontal-relative:text;mso-position-vertical:absolute;mso-position-vertical-relative:text;mso-width-percent:0;mso-height-percent:0;mso-width-relative:margin;mso-height-relative:margin;v-text-anchor:top" o:gfxdata="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" fillcolor="#fbd4b4 [1305]">
+              <v:shape id="_x0000_s1040" type="#_x0000_t202" style="position:absolute;margin-left:288.45pt;margin-top:35.25pt;width:198.95pt;height:30.7pt;z-index:251732992;visibility:visible;mso-wrap-style:square;mso-width-percent:0;mso-height-percent:0;mso-wrap-distance-left:9pt;mso-wrap-distance-top:0;mso-wrap-distance-right:9pt;mso-wrap-distance-bottom:0;mso-position-horizontal:absolute;mso-position-horizontal-relative:text;mso-position-vertical:absolute;mso-position-vertical-relative:text;mso-width-percent:0;mso-height-percent:0;mso-width-relative:margin;mso-height-relative:margin;v-text-anchor:top" o:gfxdata="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" fillcolor="#fbd4b4 [1305]">
                 <v:shadow on="t" color="black" opacity="26214f" origin="-.5,-.5" offset=".74836mm,.74836mm"/>
                 <v:textbox inset="1mm,1mm,1mm,1mm">
                   <w:txbxContent>
@@ -9946,7 +10613,7 @@
           </mc:Choice>
           <mc:Fallback>
             <w:pict>
-              <v:shape id="_x0000_s1037" type="#_x0000_t202" style="position:absolute;margin-left:288.3pt;margin-top:55pt;width:198.95pt;height:30.7pt;z-index:251746304;visibility:visible;mso-wrap-style:square;mso-width-percent:0;mso-height-percent:0;mso-wrap-distance-left:9pt;mso-wrap-distance-top:0;mso-wrap-distance-right:9pt;mso-wrap-distance-bottom:0;mso-position-horizontal:absolute;mso-position-horizontal-relative:text;mso-position-vertical:absolute;mso-position-vertical-relative:text;mso-width-percent:0;mso-height-percent:0;mso-width-relative:margin;mso-height-relative:margin;v-text-anchor:top" o:gfxdata="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" fillcolor="#fbd4b4 [1305]">
+              <v:shape id="_x0000_s1041" type="#_x0000_t202" style="position:absolute;margin-left:288.3pt;margin-top:55pt;width:198.95pt;height:30.7pt;z-index:251746304;visibility:visible;mso-wrap-style:square;mso-width-percent:0;mso-height-percent:0;mso-wrap-distance-left:9pt;mso-wrap-distance-top:0;mso-wrap-distance-right:9pt;mso-wrap-distance-bottom:0;mso-position-horizontal:absolute;mso-position-horizontal-relative:text;mso-position-vertical:absolute;mso-position-vertical-relative:text;mso-width-percent:0;mso-height-percent:0;mso-width-relative:margin;mso-height-relative:margin;v-text-anchor:top" o:gfxdata="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" fillcolor="#fbd4b4 [1305]">
                 <v:shadow on="t" color="black" opacity="26214f" origin="-.5,-.5" offset=".74836mm,.74836mm"/>
                 <v:textbox inset="1mm,1mm,1mm,1mm">
                   <w:txbxContent>
@@ -10016,7 +10683,7 @@
         <w:lastRenderedPageBreak/>
         <w:t xml:space="preserve">Demo op </w:t>
       </w:r>
-      <w:hyperlink r:id="rId94" w:history="1">
+      <w:hyperlink r:id="rId93" w:history="1">
         <w:r>
           <w:rPr>
             <w:rStyle w:val="Hyperlink"/>
@@ -10064,7 +10731,7 @@
                     <pic:cNvPicPr/>
                   </pic:nvPicPr>
                   <pic:blipFill>
-                    <a:blip r:embed="rId95" cstate="print">
+                    <a:blip r:embed="rId94" cstate="print">
                       <a:extLst>
                         <a:ext uri="{28A0092B-C50C-407E-A947-70E740481C1C}">
                           <a14:useLocalDpi xmlns:a14="http://schemas.microsoft.com/office/drawing/2010/main" val="0"/>
@@ -10394,7 +11061,7 @@
           </mc:Choice>
           <mc:Fallback>
             <w:pict>
-              <v:shape id="_x0000_s1038" type="#_x0000_t202" style="position:absolute;margin-left:293.5pt;margin-top:33pt;width:195.95pt;height:121.45pt;z-index:251738112;visibility:visible;mso-wrap-style:square;mso-width-percent:0;mso-height-percent:0;mso-wrap-distance-left:9pt;mso-wrap-distance-top:0;mso-wrap-distance-right:9pt;mso-wrap-distance-bottom:0;mso-position-horizontal:absolute;mso-position-horizontal-relative:text;mso-position-vertical:absolute;mso-position-vertical-relative:text;mso-width-percent:0;mso-height-percent:0;mso-width-relative:margin;mso-height-relative:margin;v-text-anchor:top" o:gfxdata="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" fillcolor="#fbd4b4 [1305]">
+              <v:shape id="_x0000_s1042" type="#_x0000_t202" style="position:absolute;margin-left:293.5pt;margin-top:33pt;width:195.95pt;height:121.45pt;z-index:251738112;visibility:visible;mso-wrap-style:square;mso-width-percent:0;mso-height-percent:0;mso-wrap-distance-left:9pt;mso-wrap-distance-top:0;mso-wrap-distance-right:9pt;mso-wrap-distance-bottom:0;mso-position-horizontal:absolute;mso-position-horizontal-relative:text;mso-position-vertical:absolute;mso-position-vertical-relative:text;mso-width-percent:0;mso-height-percent:0;mso-width-relative:margin;mso-height-relative:margin;v-text-anchor:top" o:gfxdata="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" fillcolor="#fbd4b4 [1305]">
                 <v:shadow on="t" color="black" opacity="26214f" origin="-.5,-.5" offset=".74836mm,.74836mm"/>
                 <v:textbox inset="1mm,1mm,1mm,1mm">
                   <w:txbxContent>
@@ -10578,7 +11245,7 @@
                     <pic:cNvPicPr/>
                   </pic:nvPicPr>
                   <pic:blipFill>
-                    <a:blip r:embed="rId96">
+                    <a:blip r:embed="rId95">
                       <a:extLst>
                         <a:ext uri="{28A0092B-C50C-407E-A947-70E740481C1C}">
                           <a14:useLocalDpi xmlns:a14="http://schemas.microsoft.com/office/drawing/2010/main" val="0"/>
@@ -10741,7 +11408,7 @@
           </mc:Choice>
           <mc:Fallback>
             <w:pict>
-              <v:shape id="_x0000_s1039" type="#_x0000_t202" style="position:absolute;margin-left:293.45pt;margin-top:12.05pt;width:195.95pt;height:126.45pt;z-index:251740160;visibility:visible;mso-wrap-style:square;mso-width-percent:0;mso-height-percent:0;mso-wrap-distance-left:9pt;mso-wrap-distance-top:0;mso-wrap-distance-right:9pt;mso-wrap-distance-bottom:0;mso-position-horizontal:absolute;mso-position-horizontal-relative:text;mso-position-vertical:absolute;mso-position-vertical-relative:text;mso-width-percent:0;mso-height-percent:0;mso-width-relative:margin;mso-height-relative:margin;v-text-anchor:top" o:gfxdata="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" fillcolor="#fbd4b4 [1305]">
+              <v:shape id="_x0000_s1043" type="#_x0000_t202" style="position:absolute;margin-left:293.45pt;margin-top:12.05pt;width:195.95pt;height:126.45pt;z-index:251740160;visibility:visible;mso-wrap-style:square;mso-width-percent:0;mso-height-percent:0;mso-wrap-distance-left:9pt;mso-wrap-distance-top:0;mso-wrap-distance-right:9pt;mso-wrap-distance-bottom:0;mso-position-horizontal:absolute;mso-position-horizontal-relative:text;mso-position-vertical:absolute;mso-position-vertical-relative:text;mso-width-percent:0;mso-height-percent:0;mso-width-relative:margin;mso-height-relative:margin;v-text-anchor:top" o:gfxdata="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" fillcolor="#fbd4b4 [1305]">
                 <v:shadow on="t" color="black" opacity="26214f" origin="-.5,-.5" offset=".74836mm,.74836mm"/>
                 <v:textbox inset="1mm,1mm,1mm,1mm">
                   <w:txbxContent>
@@ -10871,7 +11538,7 @@
                     <pic:cNvPicPr/>
                   </pic:nvPicPr>
                   <pic:blipFill>
-                    <a:blip r:embed="rId97">
+                    <a:blip r:embed="rId96">
                       <a:extLst>
                         <a:ext uri="{28A0092B-C50C-407E-A947-70E740481C1C}">
                           <a14:useLocalDpi xmlns:a14="http://schemas.microsoft.com/office/drawing/2010/main" val="0"/>
@@ -11058,7 +11725,7 @@
           </mc:Choice>
           <mc:Fallback>
             <w:pict>
-              <v:shape id="_x0000_s1040" type="#_x0000_t202" style="position:absolute;margin-left:293.5pt;margin-top:7.3pt;width:195.95pt;height:70.75pt;z-index:251742208;visibility:visible;mso-wrap-style:square;mso-width-percent:0;mso-height-percent:0;mso-wrap-distance-left:9pt;mso-wrap-distance-top:0;mso-wrap-distance-right:9pt;mso-wrap-distance-bottom:0;mso-position-horizontal:absolute;mso-position-horizontal-relative:text;mso-position-vertical:absolute;mso-position-vertical-relative:text;mso-width-percent:0;mso-height-percent:0;mso-width-relative:margin;mso-height-relative:margin;v-text-anchor:top" o:gfxdata="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" fillcolor="#fbd4b4 [1305]">
+              <v:shape id="_x0000_s1044" type="#_x0000_t202" style="position:absolute;margin-left:293.5pt;margin-top:7.3pt;width:195.95pt;height:70.75pt;z-index:251742208;visibility:visible;mso-wrap-style:square;mso-width-percent:0;mso-height-percent:0;mso-wrap-distance-left:9pt;mso-wrap-distance-top:0;mso-wrap-distance-right:9pt;mso-wrap-distance-bottom:0;mso-position-horizontal:absolute;mso-position-horizontal-relative:text;mso-position-vertical:absolute;mso-position-vertical-relative:text;mso-width-percent:0;mso-height-percent:0;mso-width-relative:margin;mso-height-relative:margin;v-text-anchor:top" o:gfxdata="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" fillcolor="#fbd4b4 [1305]">
                 <v:shadow on="t" color="black" opacity="26214f" origin="-.5,-.5" offset=".74836mm,.74836mm"/>
                 <v:textbox inset="1mm,1mm,1mm,1mm">
                   <w:txbxContent>
@@ -11132,7 +11799,7 @@
                     <pic:cNvPicPr/>
                   </pic:nvPicPr>
                   <pic:blipFill>
-                    <a:blip r:embed="rId98" cstate="print">
+                    <a:blip r:embed="rId97" cstate="print">
                       <a:extLst>
                         <a:ext uri="{28A0092B-C50C-407E-A947-70E740481C1C}">
                           <a14:useLocalDpi xmlns:a14="http://schemas.microsoft.com/office/drawing/2010/main" val="0"/>
@@ -11285,19 +11952,7 @@
                               <w:rPr>
                                 <w:sz w:val="18"/>
                               </w:rPr>
-                              <w:t xml:space="preserve">Wij laten daarom de motor zachtes </w:t>
-                            </w:r>
-                            <w:r>
-                              <w:rPr>
-                                <w:sz w:val="18"/>
-                              </w:rPr>
-                              <w:t>naar links draaien tot twee uit</w:t>
-                            </w:r>
-                            <w:r>
-                              <w:rPr>
-                                <w:sz w:val="18"/>
-                              </w:rPr>
-                              <w:t>lezingen hetzelfde zijn. Dan stoppen we met lus-en en zetten de motor uit.</w:t>
+                              <w:t>Wij laten daarom de motor zachtes naar links draaien tot twee uitlezingen hetzelfde zijn. Dan stoppen we met lus-en en zetten de motor uit.</w:t>
                             </w:r>
                           </w:p>
                         </w:txbxContent>
@@ -11319,11 +11974,7 @@
           </mc:Choice>
           <mc:Fallback>
             <w:pict>
-              <v:shapetype id="_x0000_t202" coordsize="21600,21600" o:spt="202" path="m,l,21600r21600,l21600,xe">
-                <v:stroke joinstyle="miter"/>
-                <v:path gradientshapeok="t" o:connecttype="rect"/>
-              </v:shapetype>
-              <v:shape id="_x0000_s1041" type="#_x0000_t202" style="position:absolute;margin-left:293.1pt;margin-top:.3pt;width:195.95pt;height:85.6pt;z-index:251744256;visibility:visible;mso-wrap-style:square;mso-width-percent:0;mso-height-percent:0;mso-wrap-distance-left:9pt;mso-wrap-distance-top:0;mso-wrap-distance-right:9pt;mso-wrap-distance-bottom:0;mso-position-horizontal:absolute;mso-position-horizontal-relative:text;mso-position-vertical:absolute;mso-position-vertical-relative:text;mso-width-percent:0;mso-height-percent:0;mso-width-relative:margin;mso-height-relative:margin;v-text-anchor:top" o:gfxdata="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" fillcolor="#fbd4b4 [1305]">
+              <v:shape id="_x0000_s1045" type="#_x0000_t202" style="position:absolute;margin-left:293.1pt;margin-top:.3pt;width:195.95pt;height:85.6pt;z-index:251744256;visibility:visible;mso-wrap-style:square;mso-width-percent:0;mso-height-percent:0;mso-wrap-distance-left:9pt;mso-wrap-distance-top:0;mso-wrap-distance-right:9pt;mso-wrap-distance-bottom:0;mso-position-horizontal:absolute;mso-position-horizontal-relative:text;mso-position-vertical:absolute;mso-position-vertical-relative:text;mso-width-percent:0;mso-height-percent:0;mso-width-relative:margin;mso-height-relative:margin;v-text-anchor:top" o:gfxdata="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" fillcolor="#fbd4b4 [1305]">
                 <v:shadow on="t" color="black" opacity="26214f" origin="-.5,-.5" offset=".74836mm,.74836mm"/>
                 <v:textbox inset="1mm,1mm,1mm,1mm">
                   <w:txbxContent>
@@ -11366,25 +12017,7 @@
                         <w:rPr>
                           <w:sz w:val="18"/>
                         </w:rPr>
-                        <w:t xml:space="preserve">Wij laten daarom de motor zachtes </w:t>
-                      </w:r>
-                      <w:r>
-                        <w:rPr>
-                          <w:sz w:val="18"/>
-                        </w:rPr>
-                        <w:t xml:space="preserve">naar links </w:t>
-                      </w:r>
-                      <w:r>
-                        <w:rPr>
-                          <w:sz w:val="18"/>
-                        </w:rPr>
-                        <w:t>draaien tot twee uit</w:t>
-                      </w:r>
-                      <w:r>
-                        <w:rPr>
-                          <w:sz w:val="18"/>
-                        </w:rPr>
-                        <w:t>lezingen hetzelfde zijn. Dan stoppen we met lus-en en zetten de motor uit.</w:t>
+                        <w:t>Wij laten daarom de motor zachtes naar links draaien tot twee uitlezingen hetzelfde zijn. Dan stoppen we met lus-en en zetten de motor uit.</w:t>
                       </w:r>
                     </w:p>
                   </w:txbxContent>
@@ -11415,7 +12048,7 @@
                     <pic:cNvPicPr/>
                   </pic:nvPicPr>
                   <pic:blipFill>
-                    <a:blip r:embed="rId99">
+                    <a:blip r:embed="rId98">
                       <a:extLst>
                         <a:ext uri="{28A0092B-C50C-407E-A947-70E740481C1C}">
                           <a14:useLocalDpi xmlns:a14="http://schemas.microsoft.com/office/drawing/2010/main" val="0"/>
@@ -11450,7 +12083,7 @@
         <w:lastRenderedPageBreak/>
         <w:t xml:space="preserve">Demo op </w:t>
       </w:r>
-      <w:hyperlink r:id="rId100" w:history="1">
+      <w:hyperlink r:id="rId99" w:history="1">
         <w:r>
           <w:rPr>
             <w:rStyle w:val="Hyperlink"/>
@@ -11498,7 +12131,7 @@
                     <pic:cNvPicPr/>
                   </pic:nvPicPr>
                   <pic:blipFill>
-                    <a:blip r:embed="rId101" cstate="print">
+                    <a:blip r:embed="rId100" cstate="print">
                       <a:extLst>
                         <a:ext uri="{28A0092B-C50C-407E-A947-70E740481C1C}">
                           <a14:useLocalDpi xmlns:a14="http://schemas.microsoft.com/office/drawing/2010/main" val="0"/>
@@ -11610,7 +12243,7 @@
         <w:rPr>
           <w:lang w:eastAsia="nl-NL"/>
         </w:rPr>
-        <w:t>getal kiest. Hij laat het getal zien door met de motor het juiste cijfer voor te draaien.</w:t>
+        <w:t>getal kiest. Hij laat het getal zien door met de motor het cijfer voor te draaien.</w:t>
       </w:r>
     </w:p>
     <w:p>
@@ -11649,7 +12282,7 @@
                     <pic:cNvPicPr/>
                   </pic:nvPicPr>
                   <pic:blipFill>
-                    <a:blip r:embed="rId102">
+                    <a:blip r:embed="rId101">
                       <a:extLst>
                         <a:ext uri="{28A0092B-C50C-407E-A947-70E740481C1C}">
                           <a14:useLocalDpi xmlns:a14="http://schemas.microsoft.com/office/drawing/2010/main" val="0"/>
@@ -11731,7 +12364,43 @@
         <w:rPr>
           <w:lang w:eastAsia="nl-NL"/>
         </w:rPr>
-        <w:t>wiel heeft 6 stapjes. Dus elk stapje is 60 graden. We moeten de worp dus met 60 vermenigvuldigen.</w:t>
+        <w:t xml:space="preserve">wiel heeft 6 </w:t>
+      </w:r>
+      <w:r>
+        <w:rPr>
+          <w:lang w:eastAsia="nl-NL"/>
+        </w:rPr>
+        <w:t>standen</w:t>
+      </w:r>
+      <w:r>
+        <w:rPr>
+          <w:lang w:eastAsia="nl-NL"/>
+        </w:rPr>
+        <w:t>. Dus elk</w:t>
+      </w:r>
+      <w:r>
+        <w:rPr>
+          <w:lang w:eastAsia="nl-NL"/>
+        </w:rPr>
+        <w:t>e stand</w:t>
+      </w:r>
+      <w:r>
+        <w:rPr>
+          <w:lang w:eastAsia="nl-NL"/>
+        </w:rPr>
+        <w:t xml:space="preserve"> is 60 graden. We moeten de </w:t>
+      </w:r>
+      <w:r>
+        <w:rPr>
+          <w:lang w:eastAsia="nl-NL"/>
+        </w:rPr>
+        <w:t>uitkomst van het ‘Willekeurig’ blok</w:t>
+      </w:r>
+      <w:r>
+        <w:rPr>
+          <w:lang w:eastAsia="nl-NL"/>
+        </w:rPr>
+        <w:t xml:space="preserve"> dus met 60 vermenigvuldigen.</w:t>
       </w:r>
     </w:p>
     <w:p>
@@ -11747,7 +12416,7 @@
           <w:lang w:eastAsia="nl-NL"/>
         </w:rPr>
         <w:drawing>
-          <wp:inline distT="0" distB="0" distL="0" distR="0" wp14:anchorId="3C40845B" wp14:editId="122276E5">
+          <wp:inline distT="0" distB="0" distL="0" distR="0" wp14:anchorId="4C5A9548" wp14:editId="4A1DD567">
             <wp:extent cx="2444488" cy="864000"/>
             <wp:effectExtent l="0" t="0" r="0" b="0"/>
             <wp:docPr id="319" name="Picture 319"/>
@@ -11762,7 +12431,7 @@
                     <pic:cNvPicPr/>
                   </pic:nvPicPr>
                   <pic:blipFill>
-                    <a:blip r:embed="rId103">
+                    <a:blip r:embed="rId102">
                       <a:extLst>
                         <a:ext uri="{28A0092B-C50C-407E-A947-70E740481C1C}">
                           <a14:useLocalDpi xmlns:a14="http://schemas.microsoft.com/office/drawing/2010/main" val="0"/>
@@ -11812,7 +12481,7 @@
           <w:lang w:eastAsia="nl-NL"/>
         </w:rPr>
         <w:drawing>
-          <wp:inline distT="0" distB="0" distL="0" distR="0" wp14:anchorId="4F37FA58" wp14:editId="318BE2ED">
+          <wp:inline distT="0" distB="0" distL="0" distR="0" wp14:anchorId="7590BFFC" wp14:editId="4D221225">
             <wp:extent cx="2437463" cy="864000"/>
             <wp:effectExtent l="0" t="0" r="1270" b="0"/>
             <wp:docPr id="320" name="Picture 320"/>
@@ -11827,7 +12496,7 @@
                     <pic:cNvPicPr/>
                   </pic:nvPicPr>
                   <pic:blipFill>
-                    <a:blip r:embed="rId104">
+                    <a:blip r:embed="rId103">
                       <a:extLst>
                         <a:ext uri="{28A0092B-C50C-407E-A947-70E740481C1C}">
                           <a14:useLocalDpi xmlns:a14="http://schemas.microsoft.com/office/drawing/2010/main" val="0"/>
@@ -11867,7 +12536,7 @@
           <w:lang w:eastAsia="nl-NL"/>
         </w:rPr>
         <w:drawing>
-          <wp:anchor distT="0" distB="0" distL="114300" distR="114300" simplePos="0" relativeHeight="251749376" behindDoc="0" locked="0" layoutInCell="1" allowOverlap="1" wp14:anchorId="5E8D7995" wp14:editId="747E4103">
+          <wp:anchor distT="0" distB="0" distL="114300" distR="114300" simplePos="0" relativeHeight="251749376" behindDoc="0" locked="0" layoutInCell="1" allowOverlap="1" wp14:anchorId="2F1EE8FD" wp14:editId="4FDCF9B1">
             <wp:simplePos x="0" y="0"/>
             <wp:positionH relativeFrom="column">
               <wp:posOffset>4246616</wp:posOffset>
@@ -11890,7 +12559,7 @@
                     <pic:cNvPicPr/>
                   </pic:nvPicPr>
                   <pic:blipFill>
-                    <a:blip r:embed="rId105" cstate="print">
+                    <a:blip r:embed="rId104" cstate="print">
                       <a:extLst>
                         <a:ext uri="{28A0092B-C50C-407E-A947-70E740481C1C}">
                           <a14:useLocalDpi xmlns:a14="http://schemas.microsoft.com/office/drawing/2010/main" val="0"/>
@@ -12020,7 +12689,19 @@
         <w:rPr>
           <w:lang w:eastAsia="nl-NL"/>
         </w:rPr>
-        <w:t xml:space="preserve">Programma -2 </w:t>
+        <w:t xml:space="preserve">Programma </w:t>
+      </w:r>
+      <w:r>
+        <w:rPr>
+          <w:lang w:eastAsia="nl-NL"/>
+        </w:rPr>
+        <w:t xml:space="preserve">– </w:t>
+      </w:r>
+      <w:r>
+        <w:rPr>
+          <w:lang w:eastAsia="nl-NL"/>
+        </w:rPr>
+        <w:t xml:space="preserve">2 </w:t>
       </w:r>
     </w:p>
     <w:p>
@@ -12097,7 +12778,7 @@
         <mc:AlternateContent>
           <mc:Choice Requires="wps">
             <w:drawing>
-              <wp:anchor distT="0" distB="0" distL="114300" distR="114300" simplePos="0" relativeHeight="251754496" behindDoc="0" locked="0" layoutInCell="1" allowOverlap="1" wp14:anchorId="413EFFD1" wp14:editId="28E8BF7B">
+              <wp:anchor distT="0" distB="0" distL="114300" distR="114300" simplePos="0" relativeHeight="251754496" behindDoc="0" locked="0" layoutInCell="1" allowOverlap="1" wp14:anchorId="6B63D596" wp14:editId="7005D6F9">
                 <wp:simplePos x="0" y="0"/>
                 <wp:positionH relativeFrom="column">
                   <wp:posOffset>4627616</wp:posOffset>
@@ -12197,7 +12878,7 @@
           </mc:Choice>
           <mc:Fallback>
             <w:pict>
-              <v:shape id="_x0000_s1042" type="#_x0000_t202" style="position:absolute;left:0;text-align:left;margin-left:364.4pt;margin-top:9.35pt;width:118.15pt;height:46.15pt;z-index:251754496;visibility:visible;mso-wrap-style:square;mso-width-percent:0;mso-height-percent:0;mso-wrap-distance-left:9pt;mso-wrap-distance-top:0;mso-wrap-distance-right:9pt;mso-wrap-distance-bottom:0;mso-position-horizontal:absolute;mso-position-horizontal-relative:text;mso-position-vertical:absolute;mso-position-vertical-relative:text;mso-width-percent:0;mso-height-percent:0;mso-width-relative:margin;mso-height-relative:margin;v-text-anchor:top" o:gfxdata="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" fillcolor="#fbd4b4 [1305]">
+              <v:shape id="_x0000_s1046" type="#_x0000_t202" style="position:absolute;left:0;text-align:left;margin-left:364.4pt;margin-top:9.35pt;width:118.15pt;height:46.15pt;z-index:251754496;visibility:visible;mso-wrap-style:square;mso-width-percent:0;mso-height-percent:0;mso-wrap-distance-left:9pt;mso-wrap-distance-top:0;mso-wrap-distance-right:9pt;mso-wrap-distance-bottom:0;mso-position-horizontal:absolute;mso-position-horizontal-relative:text;mso-position-vertical:absolute;mso-position-vertical-relative:text;mso-width-percent:0;mso-height-percent:0;mso-width-relative:margin;mso-height-relative:margin;v-text-anchor:top" o:gfxdata="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" fillcolor="#fbd4b4 [1305]">
                 <v:shadow on="t" color="black" opacity="26214f" origin="-.5,-.5" offset=".74836mm,.74836mm"/>
                 <v:textbox inset="1mm,1mm,1mm,1mm">
                   <w:txbxContent>
@@ -12295,10 +12976,71 @@
           <w:noProof/>
           <w:lang w:eastAsia="nl-NL"/>
         </w:rPr>
+        <w:drawing>
+          <wp:anchor distT="0" distB="0" distL="114300" distR="114300" simplePos="0" relativeHeight="251658239" behindDoc="0" locked="0" layoutInCell="1" allowOverlap="1" wp14:anchorId="449CFAAD" wp14:editId="5549A220">
+            <wp:simplePos x="0" y="0"/>
+            <wp:positionH relativeFrom="column">
+              <wp:posOffset>-702409</wp:posOffset>
+            </wp:positionH>
+            <wp:positionV relativeFrom="paragraph">
+              <wp:posOffset>224031</wp:posOffset>
+            </wp:positionV>
+            <wp:extent cx="7607427" cy="1478478"/>
+            <wp:effectExtent l="0" t="0" r="0" b="7620"/>
+            <wp:wrapNone/>
+            <wp:docPr id="326" name="Picture 326"/>
+            <wp:cNvGraphicFramePr>
+              <a:graphicFrameLocks xmlns:a="http://schemas.openxmlformats.org/drawingml/2006/main" noChangeAspect="1"/>
+            </wp:cNvGraphicFramePr>
+            <a:graphic xmlns:a="http://schemas.openxmlformats.org/drawingml/2006/main">
+              <a:graphicData uri="http://schemas.openxmlformats.org/drawingml/2006/picture">
+                <pic:pic xmlns:pic="http://schemas.openxmlformats.org/drawingml/2006/picture">
+                  <pic:nvPicPr>
+                    <pic:cNvPr id="0" name="16-dobbelsteen-prog4.png"/>
+                    <pic:cNvPicPr/>
+                  </pic:nvPicPr>
+                  <pic:blipFill>
+                    <a:blip r:embed="rId105">
+                      <a:extLst>
+                        <a:ext uri="{28A0092B-C50C-407E-A947-70E740481C1C}">
+                          <a14:useLocalDpi xmlns:a14="http://schemas.microsoft.com/office/drawing/2010/main" val="0"/>
+                        </a:ext>
+                      </a:extLst>
+                    </a:blip>
+                    <a:stretch>
+                      <a:fillRect/>
+                    </a:stretch>
+                  </pic:blipFill>
+                  <pic:spPr>
+                    <a:xfrm>
+                      <a:off x="0" y="0"/>
+                      <a:ext cx="7607427" cy="1478478"/>
+                    </a:xfrm>
+                    <a:prstGeom prst="rect">
+                      <a:avLst/>
+                    </a:prstGeom>
+                  </pic:spPr>
+                </pic:pic>
+              </a:graphicData>
+            </a:graphic>
+            <wp14:sizeRelH relativeFrom="margin">
+              <wp14:pctWidth>0</wp14:pctWidth>
+            </wp14:sizeRelH>
+            <wp14:sizeRelV relativeFrom="margin">
+              <wp14:pctHeight>0</wp14:pctHeight>
+            </wp14:sizeRelV>
+          </wp:anchor>
+        </w:drawing>
+      </w:r>
+      <w:r>
+        <w:rPr>
+          <w:noProof/>
+          <w:lang w:eastAsia="nl-NL"/>
+        </w:rPr>
         <mc:AlternateContent>
           <mc:Choice Requires="wps">
             <w:drawing>
-              <wp:anchor distT="0" distB="0" distL="114300" distR="114300" simplePos="0" relativeHeight="251752448" behindDoc="0" locked="0" layoutInCell="1" allowOverlap="1" wp14:anchorId="6FCDBC1D" wp14:editId="42B68B0A">
+              <wp:anchor distT="0" distB="0" distL="114300" distR="114300" simplePos="0" relativeHeight="251752448" behindDoc="0" locked="0" layoutInCell="1" allowOverlap="1" wp14:anchorId="4C952DD9" wp14:editId="120CCCF4">
                 <wp:simplePos x="0" y="0"/>
                 <wp:positionH relativeFrom="column">
                   <wp:posOffset>-211347</wp:posOffset>
@@ -12398,7 +13140,7 @@
           </mc:Choice>
           <mc:Fallback>
             <w:pict>
-              <v:shape id="_x0000_s1043" type="#_x0000_t202" style="position:absolute;left:0;text-align:left;margin-left:-16.65pt;margin-top:98.45pt;width:2in;height:20.4pt;z-index:251752448;visibility:visible;mso-wrap-style:square;mso-width-percent:0;mso-height-percent:0;mso-wrap-distance-left:9pt;mso-wrap-distance-top:0;mso-wrap-distance-right:9pt;mso-wrap-distance-bottom:0;mso-position-horizontal:absolute;mso-position-horizontal-relative:text;mso-position-vertical:absolute;mso-position-vertical-relative:text;mso-width-percent:0;mso-height-percent:0;mso-width-relative:margin;mso-height-relative:margin;v-text-anchor:top" o:gfxdata="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" fillcolor="#fbd4b4 [1305]">
+              <v:shape id="_x0000_s1047" type="#_x0000_t202" style="position:absolute;left:0;text-align:left;margin-left:-16.65pt;margin-top:98.45pt;width:2in;height:20.4pt;z-index:251752448;visibility:visible;mso-wrap-style:square;mso-width-percent:0;mso-height-percent:0;mso-wrap-distance-left:9pt;mso-wrap-distance-top:0;mso-wrap-distance-right:9pt;mso-wrap-distance-bottom:0;mso-position-horizontal:absolute;mso-position-horizontal-relative:text;mso-position-vertical:absolute;mso-position-vertical-relative:text;mso-width-percent:0;mso-height-percent:0;mso-width-relative:margin;mso-height-relative:margin;v-text-anchor:top" o:gfxdata="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" fillcolor="#fbd4b4 [1305]">
                 <v:shadow on="t" color="black" opacity="26214f" origin="-.5,-.5" offset=".74836mm,.74836mm"/>
                 <v:textbox inset="1mm,1mm,1mm,1mm">
                   <w:txbxContent>
@@ -12414,14 +13156,7 @@
                           <w:b/>
                           <w:sz w:val="18"/>
                         </w:rPr>
-                        <w:t xml:space="preserve">  </w:t>
-                      </w:r>
-                      <w:r>
-                        <w:rPr>
-                          <w:b/>
-                          <w:sz w:val="18"/>
-                        </w:rPr>
-                        <w:t>Pro t</w:t>
+                        <w:t xml:space="preserve">  Pro t</w:t>
                       </w:r>
                       <w:r>
                         <w:rPr>
@@ -12446,76 +13181,53 @@
       </w:r>
       <w:r>
         <w:rPr>
+          <w:lang w:eastAsia="nl-NL"/>
+        </w:rPr>
+        <w:t>Draai eerst even het cijferwiel in de nul-stand.</w:t>
+      </w:r>
+      <w:r>
+        <w:rPr>
           <w:noProof/>
           <w:lang w:eastAsia="nl-NL"/>
         </w:rPr>
-        <w:drawing>
-          <wp:anchor distT="0" distB="0" distL="114300" distR="114300" simplePos="0" relativeHeight="251750400" behindDoc="0" locked="0" layoutInCell="1" allowOverlap="1" wp14:anchorId="7BE1107E" wp14:editId="0442BC78">
-            <wp:simplePos x="0" y="0"/>
-            <wp:positionH relativeFrom="column">
-              <wp:posOffset>-842010</wp:posOffset>
-            </wp:positionH>
-            <wp:positionV relativeFrom="paragraph">
-              <wp:posOffset>213731</wp:posOffset>
-            </wp:positionV>
-            <wp:extent cx="7739380" cy="1459865"/>
-            <wp:effectExtent l="0" t="0" r="0" b="6985"/>
-            <wp:wrapNone/>
-            <wp:docPr id="322" name="Picture 322"/>
-            <wp:cNvGraphicFramePr>
-              <a:graphicFrameLocks xmlns:a="http://schemas.openxmlformats.org/drawingml/2006/main" noChangeAspect="1"/>
-            </wp:cNvGraphicFramePr>
-            <a:graphic xmlns:a="http://schemas.openxmlformats.org/drawingml/2006/main">
-              <a:graphicData uri="http://schemas.openxmlformats.org/drawingml/2006/picture">
-                <pic:pic xmlns:pic="http://schemas.openxmlformats.org/drawingml/2006/picture">
-                  <pic:nvPicPr>
-                    <pic:cNvPr id="0" name="16-dobbelsteen-prog4.png"/>
-                    <pic:cNvPicPr/>
-                  </pic:nvPicPr>
-                  <pic:blipFill>
-                    <a:blip r:embed="rId106">
-                      <a:extLst>
-                        <a:ext uri="{28A0092B-C50C-407E-A947-70E740481C1C}">
-                          <a14:useLocalDpi xmlns:a14="http://schemas.microsoft.com/office/drawing/2010/main" val="0"/>
-                        </a:ext>
-                      </a:extLst>
-                    </a:blip>
-                    <a:stretch>
-                      <a:fillRect/>
-                    </a:stretch>
-                  </pic:blipFill>
-                  <pic:spPr>
-                    <a:xfrm>
-                      <a:off x="0" y="0"/>
-                      <a:ext cx="7739380" cy="1459865"/>
-                    </a:xfrm>
-                    <a:prstGeom prst="rect">
-                      <a:avLst/>
-                    </a:prstGeom>
-                  </pic:spPr>
-                </pic:pic>
-              </a:graphicData>
-            </a:graphic>
-            <wp14:sizeRelH relativeFrom="margin">
-              <wp14:pctWidth>0</wp14:pctWidth>
-            </wp14:sizeRelH>
-            <wp14:sizeRelV relativeFrom="margin">
-              <wp14:pctHeight>0</wp14:pctHeight>
-            </wp14:sizeRelV>
-          </wp:anchor>
-        </w:drawing>
-      </w:r>
-      <w:r>
-        <w:rPr>
-          <w:lang w:eastAsia="nl-NL"/>
-        </w:rPr>
-        <w:t>Draai eerst even het cijferwiel in de nul-stand.</w:t>
+        <w:t xml:space="preserve"> </w:t>
       </w:r>
     </w:p>
     <w:p>
       <w:pPr>
         <w:pStyle w:val="Kop1Before"/>
       </w:pPr>
+      <w:r>
+        <w:lastRenderedPageBreak/>
+        <w:t xml:space="preserve">Demo op </w:t>
+      </w:r>
+      <w:r>
+        <w:fldChar w:fldCharType="begin"/>
+      </w:r>
+      <w:r>
+        <w:instrText xml:space="preserve"> HYPERLINK "</w:instrText>
+      </w:r>
+      <w:r>
+        <w:instrText>https://www.youtube.com/watch?v=ttJTWDDt21w</w:instrText>
+      </w:r>
+      <w:r>
+        <w:instrText xml:space="preserve">" </w:instrText>
+      </w:r>
+      <w:r>
+        <w:fldChar w:fldCharType="separate"/>
+      </w:r>
+      <w:r>
+        <w:rPr>
+          <w:rStyle w:val="Hyperlink"/>
+        </w:rPr>
+        <w:t>https://www.youtube.com/watch?v=ttJTWDDt21w</w:t>
+      </w:r>
+      <w:r>
+        <w:fldChar w:fldCharType="end"/>
+      </w:r>
+      <w:r>
+        <w:t xml:space="preserve"> </w:t>
+      </w:r>
     </w:p>
     <w:p>
       <w:pPr>
@@ -12533,10 +13245,10 @@
           <wp:anchor distT="0" distB="0" distL="114300" distR="114300" simplePos="0" relativeHeight="251755520" behindDoc="0" locked="0" layoutInCell="1" allowOverlap="1" wp14:anchorId="544375CD" wp14:editId="3B0B2F09">
             <wp:simplePos x="0" y="0"/>
             <wp:positionH relativeFrom="column">
-              <wp:posOffset>4325620</wp:posOffset>
+              <wp:posOffset>4331558</wp:posOffset>
             </wp:positionH>
             <wp:positionV relativeFrom="paragraph">
-              <wp:posOffset>490220</wp:posOffset>
+              <wp:posOffset>501650</wp:posOffset>
             </wp:positionV>
             <wp:extent cx="1863090" cy="1863090"/>
             <wp:effectExtent l="0" t="0" r="3810" b="3810"/>
@@ -12553,7 +13265,7 @@
                     <pic:cNvPicPr/>
                   </pic:nvPicPr>
                   <pic:blipFill>
-                    <a:blip r:embed="rId107" cstate="print">
+                    <a:blip r:embed="rId106" cstate="print">
                       <a:extLst>
                         <a:ext uri="{28A0092B-C50C-407E-A947-70E740481C1C}">
                           <a14:useLocalDpi xmlns:a14="http://schemas.microsoft.com/office/drawing/2010/main" val="0"/>
@@ -12621,7 +13333,7 @@
     </w:p>
     <w:p>
       <w:pPr>
-        <w:ind w:right="3367"/>
+        <w:ind w:right="3083"/>
         <w:rPr>
           <w:lang w:eastAsia="nl-NL"/>
         </w:rPr>
@@ -12631,6 +13343,12 @@
           <w:lang w:eastAsia="nl-NL"/>
         </w:rPr>
         <w:t>Dit is meer een programmeeropdracht dan een bouw opdracht. We gaan een rondeteller maken. Dat is een apparaat dat telt bijvoorbeeld hoe vaak een raceauto langs de finish streep komt. Het bouwwerk is niks meer dan een ultrasoon sensor aan de NXT vastgemaakt.</w:t>
+      </w:r>
+      <w:r>
+        <w:rPr>
+          <w:lang w:eastAsia="nl-NL"/>
+        </w:rPr>
+        <w:t xml:space="preserve"> Deze opdracht gaat over programmeren (met variabelen).</w:t>
       </w:r>
     </w:p>
     <w:p>
@@ -12698,10 +13416,23 @@
     </w:p>
     <w:p>
       <w:pPr>
+        <w:rPr>
+          <w:lang w:eastAsia="nl-NL"/>
+        </w:rPr>
+      </w:pPr>
+      <w:r>
+        <w:rPr>
+          <w:lang w:eastAsia="nl-NL"/>
+        </w:rPr>
+        <w:t>Laten we dit eens in meer detail beschrijven</w:t>
+      </w:r>
+    </w:p>
+    <w:p>
+      <w:pPr>
         <w:pStyle w:val="ListParagraph"/>
         <w:numPr>
           <w:ilvl w:val="0"/>
-          <w:numId w:val="18"/>
+          <w:numId w:val="19"/>
         </w:numPr>
         <w:rPr>
           <w:lang w:eastAsia="nl-NL"/>
@@ -12709,19 +13440,1659 @@
       </w:pPr>
       <w:r>
         <w:rPr>
-          <w:lang w:eastAsia="nl-NL"/>
-        </w:rPr>
-        <w:t>De rondeteller wordt op het scherm gezet</w:t>
-      </w:r>
-    </w:p>
-    <w:p>
-      <w:pPr>
-        <w:rPr>
-          <w:lang w:eastAsia="nl-NL"/>
-        </w:rPr>
-      </w:pPr>
-      <w:bookmarkStart w:id="0" w:name="_GoBack"/>
-      <w:bookmarkEnd w:id="0"/>
+          <w:noProof/>
+          <w:lang w:eastAsia="nl-NL"/>
+        </w:rPr>
+        <mc:AlternateContent>
+          <mc:Choice Requires="wpg">
+            <w:drawing>
+              <wp:anchor distT="0" distB="0" distL="114300" distR="114300" simplePos="0" relativeHeight="251779072" behindDoc="0" locked="0" layoutInCell="1" allowOverlap="1" wp14:anchorId="07E964FA" wp14:editId="1FD39108">
+                <wp:simplePos x="0" y="0"/>
+                <wp:positionH relativeFrom="column">
+                  <wp:posOffset>2988945</wp:posOffset>
+                </wp:positionH>
+                <wp:positionV relativeFrom="paragraph">
+                  <wp:posOffset>51212</wp:posOffset>
+                </wp:positionV>
+                <wp:extent cx="3225600" cy="673200"/>
+                <wp:effectExtent l="0" t="114300" r="146685" b="12700"/>
+                <wp:wrapNone/>
+                <wp:docPr id="342" name="Group 342"/>
+                <wp:cNvGraphicFramePr>
+                  <a:graphicFrameLocks xmlns:a="http://schemas.openxmlformats.org/drawingml/2006/main" noChangeAspect="1"/>
+                </wp:cNvGraphicFramePr>
+                <a:graphic xmlns:a="http://schemas.openxmlformats.org/drawingml/2006/main">
+                  <a:graphicData uri="http://schemas.microsoft.com/office/word/2010/wordprocessingGroup">
+                    <wpg:wgp>
+                      <wpg:cNvGrpSpPr>
+                        <a:grpSpLocks noChangeAspect="1"/>
+                      </wpg:cNvGrpSpPr>
+                      <wpg:grpSpPr>
+                        <a:xfrm>
+                          <a:off x="0" y="0"/>
+                          <a:ext cx="3225600" cy="673200"/>
+                          <a:chOff x="0" y="0"/>
+                          <a:chExt cx="2686611" cy="561291"/>
+                        </a:xfrm>
+                      </wpg:grpSpPr>
+                      <wps:wsp>
+                        <wps:cNvPr id="338" name="Straight Arrow Connector 338"/>
+                        <wps:cNvCnPr/>
+                        <wps:spPr>
+                          <a:xfrm>
+                            <a:off x="356260" y="374073"/>
+                            <a:ext cx="2330351" cy="0"/>
+                          </a:xfrm>
+                          <a:prstGeom prst="straightConnector1">
+                            <a:avLst/>
+                          </a:prstGeom>
+                          <a:ln w="38100">
+                            <a:solidFill>
+                              <a:schemeClr val="accent1">
+                                <a:lumMod val="75000"/>
+                              </a:schemeClr>
+                            </a:solidFill>
+                            <a:tailEnd type="arrow"/>
+                          </a:ln>
+                        </wps:spPr>
+                        <wps:style>
+                          <a:lnRef idx="1">
+                            <a:schemeClr val="accent1"/>
+                          </a:lnRef>
+                          <a:fillRef idx="0">
+                            <a:schemeClr val="accent1"/>
+                          </a:fillRef>
+                          <a:effectRef idx="0">
+                            <a:schemeClr val="accent1"/>
+                          </a:effectRef>
+                          <a:fontRef idx="minor">
+                            <a:schemeClr val="tx1"/>
+                          </a:fontRef>
+                        </wps:style>
+                        <wps:bodyPr/>
+                      </wps:wsp>
+                      <wps:wsp>
+                        <wps:cNvPr id="333" name="Rectangle 333"/>
+                        <wps:cNvSpPr/>
+                        <wps:spPr>
+                          <a:xfrm>
+                            <a:off x="0" y="201881"/>
+                            <a:ext cx="359410" cy="359410"/>
+                          </a:xfrm>
+                          <a:prstGeom prst="rect">
+                            <a:avLst/>
+                          </a:prstGeom>
+                        </wps:spPr>
+                        <wps:style>
+                          <a:lnRef idx="2">
+                            <a:schemeClr val="accent1">
+                              <a:shade val="50000"/>
+                            </a:schemeClr>
+                          </a:lnRef>
+                          <a:fillRef idx="1">
+                            <a:schemeClr val="accent1"/>
+                          </a:fillRef>
+                          <a:effectRef idx="0">
+                            <a:schemeClr val="accent1"/>
+                          </a:effectRef>
+                          <a:fontRef idx="minor">
+                            <a:schemeClr val="lt1"/>
+                          </a:fontRef>
+                        </wps:style>
+                        <wps:txbx>
+                          <w:txbxContent>
+                            <w:p>
+                              <w:pPr>
+                                <w:jc w:val="center"/>
+                                <w:rPr>
+                                  <w:b/>
+                                  <w:sz w:val="20"/>
+                                  <w:szCs w:val="20"/>
+                                  <w:lang w:val="en-US"/>
+                                </w:rPr>
+                              </w:pPr>
+                              <w:proofErr w:type="gramStart"/>
+                              <w:r>
+                                <w:rPr>
+                                  <w:b/>
+                                  <w:sz w:val="20"/>
+                                  <w:szCs w:val="20"/>
+                                  <w:lang w:val="en-US"/>
+                                </w:rPr>
+                                <w:t>teller</w:t>
+                              </w:r>
+                              <w:proofErr w:type="gramEnd"/>
+                              <w:r>
+                                <w:rPr>
+                                  <w:b/>
+                                  <w:sz w:val="20"/>
+                                  <w:szCs w:val="20"/>
+                                  <w:lang w:val="en-US"/>
+                                </w:rPr>
+                                <w:br/>
+                                <w:t>op 0</w:t>
+                              </w:r>
+                            </w:p>
+                          </w:txbxContent>
+                        </wps:txbx>
+                        <wps:bodyPr rot="0" spcFirstLastPara="0" vertOverflow="overflow" horzOverflow="overflow" vert="horz" wrap="square" lIns="0" tIns="36000" rIns="0" bIns="0" numCol="1" spcCol="0" rtlCol="0" fromWordArt="0" anchor="ctr" anchorCtr="0" forceAA="0" compatLnSpc="1">
+                          <a:prstTxWarp prst="textNoShape">
+                            <a:avLst/>
+                          </a:prstTxWarp>
+                          <a:noAutofit/>
+                        </wps:bodyPr>
+                      </wps:wsp>
+                      <wps:wsp>
+                        <wps:cNvPr id="334" name="Rectangle 334"/>
+                        <wps:cNvSpPr/>
+                        <wps:spPr>
+                          <a:xfrm>
+                            <a:off x="510639" y="201881"/>
+                            <a:ext cx="359410" cy="359410"/>
+                          </a:xfrm>
+                          <a:prstGeom prst="rect">
+                            <a:avLst/>
+                          </a:prstGeom>
+                        </wps:spPr>
+                        <wps:style>
+                          <a:lnRef idx="2">
+                            <a:schemeClr val="accent1">
+                              <a:shade val="50000"/>
+                            </a:schemeClr>
+                          </a:lnRef>
+                          <a:fillRef idx="1">
+                            <a:schemeClr val="accent1"/>
+                          </a:fillRef>
+                          <a:effectRef idx="0">
+                            <a:schemeClr val="accent1"/>
+                          </a:effectRef>
+                          <a:fontRef idx="minor">
+                            <a:schemeClr val="lt1"/>
+                          </a:fontRef>
+                        </wps:style>
+                        <wps:txbx>
+                          <w:txbxContent>
+                            <w:p>
+                              <w:pPr>
+                                <w:spacing w:line="192" w:lineRule="auto"/>
+                                <w:jc w:val="center"/>
+                                <w:rPr>
+                                  <w:b/>
+                                  <w:sz w:val="20"/>
+                                  <w:szCs w:val="20"/>
+                                  <w:lang w:val="en-US"/>
+                                </w:rPr>
+                              </w:pPr>
+                              <w:proofErr w:type="gramStart"/>
+                              <w:r>
+                                <w:rPr>
+                                  <w:b/>
+                                  <w:sz w:val="20"/>
+                                  <w:szCs w:val="20"/>
+                                  <w:lang w:val="en-US"/>
+                                </w:rPr>
+                                <w:t>teller</w:t>
+                              </w:r>
+                              <w:proofErr w:type="gramEnd"/>
+                              <w:r>
+                                <w:rPr>
+                                  <w:b/>
+                                  <w:sz w:val="20"/>
+                                  <w:szCs w:val="20"/>
+                                  <w:lang w:val="en-US"/>
+                                </w:rPr>
+                                <w:br/>
+                              </w:r>
+                              <w:r>
+                                <w:rPr>
+                                  <w:b/>
+                                  <w:sz w:val="20"/>
+                                  <w:szCs w:val="20"/>
+                                  <w:lang w:val="en-US"/>
+                                </w:rPr>
+                                <w:t>op</w:t>
+                              </w:r>
+                              <w:r>
+                                <w:rPr>
+                                  <w:b/>
+                                  <w:sz w:val="20"/>
+                                  <w:szCs w:val="20"/>
+                                  <w:lang w:val="en-US"/>
+                                </w:rPr>
+                                <w:br/>
+                              </w:r>
+                              <w:proofErr w:type="spellStart"/>
+                              <w:r>
+                                <w:rPr>
+                                  <w:b/>
+                                  <w:sz w:val="20"/>
+                                  <w:szCs w:val="20"/>
+                                  <w:lang w:val="en-US"/>
+                                </w:rPr>
+                                <w:t>scherm</w:t>
+                              </w:r>
+                              <w:proofErr w:type="spellEnd"/>
+                            </w:p>
+                          </w:txbxContent>
+                        </wps:txbx>
+                        <wps:bodyPr rot="0" spcFirstLastPara="0" vertOverflow="overflow" horzOverflow="overflow" vert="horz" wrap="square" lIns="0" tIns="36000" rIns="0" bIns="0" numCol="1" spcCol="0" rtlCol="0" fromWordArt="0" anchor="ctr" anchorCtr="0" forceAA="0" compatLnSpc="1">
+                          <a:prstTxWarp prst="textNoShape">
+                            <a:avLst/>
+                          </a:prstTxWarp>
+                          <a:noAutofit/>
+                        </wps:bodyPr>
+                      </wps:wsp>
+                      <wps:wsp>
+                        <wps:cNvPr id="335" name="Rectangle 335"/>
+                        <wps:cNvSpPr/>
+                        <wps:spPr>
+                          <a:xfrm>
+                            <a:off x="1098468" y="201881"/>
+                            <a:ext cx="359410" cy="359410"/>
+                          </a:xfrm>
+                          <a:prstGeom prst="rect">
+                            <a:avLst/>
+                          </a:prstGeom>
+                        </wps:spPr>
+                        <wps:style>
+                          <a:lnRef idx="2">
+                            <a:schemeClr val="accent1">
+                              <a:shade val="50000"/>
+                            </a:schemeClr>
+                          </a:lnRef>
+                          <a:fillRef idx="1">
+                            <a:schemeClr val="accent1"/>
+                          </a:fillRef>
+                          <a:effectRef idx="0">
+                            <a:schemeClr val="accent1"/>
+                          </a:effectRef>
+                          <a:fontRef idx="minor">
+                            <a:schemeClr val="lt1"/>
+                          </a:fontRef>
+                        </wps:style>
+                        <wps:txbx>
+                          <w:txbxContent>
+                            <w:p>
+                              <w:pPr>
+                                <w:spacing w:line="192" w:lineRule="auto"/>
+                                <w:jc w:val="center"/>
+                                <w:rPr>
+                                  <w:b/>
+                                  <w:sz w:val="20"/>
+                                  <w:szCs w:val="20"/>
+                                  <w:lang w:val="en-US"/>
+                                </w:rPr>
+                              </w:pPr>
+                              <w:proofErr w:type="spellStart"/>
+                              <w:proofErr w:type="gramStart"/>
+                              <w:r>
+                                <w:rPr>
+                                  <w:b/>
+                                  <w:sz w:val="20"/>
+                                  <w:szCs w:val="20"/>
+                                  <w:lang w:val="en-US"/>
+                                </w:rPr>
+                                <w:t>wacht</w:t>
+                              </w:r>
+                              <w:proofErr w:type="spellEnd"/>
+                              <w:proofErr w:type="gramEnd"/>
+                              <w:r>
+                                <w:rPr>
+                                  <w:b/>
+                                  <w:sz w:val="20"/>
+                                  <w:szCs w:val="20"/>
+                                  <w:lang w:val="en-US"/>
+                                </w:rPr>
+                                <w:br/>
+                                <w:t>op</w:t>
+                              </w:r>
+                              <w:r>
+                                <w:rPr>
+                                  <w:b/>
+                                  <w:sz w:val="20"/>
+                                  <w:szCs w:val="20"/>
+                                  <w:lang w:val="en-US"/>
+                                </w:rPr>
+                                <w:br/>
+                                <w:t>sensor</w:t>
+                              </w:r>
+                            </w:p>
+                          </w:txbxContent>
+                        </wps:txbx>
+                        <wps:bodyPr rot="0" spcFirstLastPara="0" vertOverflow="overflow" horzOverflow="overflow" vert="horz" wrap="square" lIns="0" tIns="36000" rIns="0" bIns="0" numCol="1" spcCol="0" rtlCol="0" fromWordArt="0" anchor="ctr" anchorCtr="0" forceAA="0" compatLnSpc="1">
+                          <a:prstTxWarp prst="textNoShape">
+                            <a:avLst/>
+                          </a:prstTxWarp>
+                          <a:noAutofit/>
+                        </wps:bodyPr>
+                      </wps:wsp>
+                      <wps:wsp>
+                        <wps:cNvPr id="336" name="Rectangle 336"/>
+                        <wps:cNvSpPr/>
+                        <wps:spPr>
+                          <a:xfrm>
+                            <a:off x="1609107" y="201881"/>
+                            <a:ext cx="359410" cy="359410"/>
+                          </a:xfrm>
+                          <a:prstGeom prst="rect">
+                            <a:avLst/>
+                          </a:prstGeom>
+                        </wps:spPr>
+                        <wps:style>
+                          <a:lnRef idx="2">
+                            <a:schemeClr val="accent1">
+                              <a:shade val="50000"/>
+                            </a:schemeClr>
+                          </a:lnRef>
+                          <a:fillRef idx="1">
+                            <a:schemeClr val="accent1"/>
+                          </a:fillRef>
+                          <a:effectRef idx="0">
+                            <a:schemeClr val="accent1"/>
+                          </a:effectRef>
+                          <a:fontRef idx="minor">
+                            <a:schemeClr val="lt1"/>
+                          </a:fontRef>
+                        </wps:style>
+                        <wps:txbx>
+                          <w:txbxContent>
+                            <w:p>
+                              <w:pPr>
+                                <w:spacing w:line="192" w:lineRule="auto"/>
+                                <w:jc w:val="center"/>
+                                <w:rPr>
+                                  <w:b/>
+                                  <w:sz w:val="20"/>
+                                  <w:szCs w:val="20"/>
+                                  <w:lang w:val="en-US"/>
+                                </w:rPr>
+                              </w:pPr>
+                              <w:proofErr w:type="gramStart"/>
+                              <w:r>
+                                <w:rPr>
+                                  <w:b/>
+                                  <w:sz w:val="20"/>
+                                  <w:szCs w:val="20"/>
+                                  <w:lang w:val="en-US"/>
+                                </w:rPr>
+                                <w:t>teller</w:t>
+                              </w:r>
+                              <w:proofErr w:type="gramEnd"/>
+                              <w:r>
+                                <w:rPr>
+                                  <w:b/>
+                                  <w:sz w:val="20"/>
+                                  <w:szCs w:val="20"/>
+                                  <w:lang w:val="en-US"/>
+                                </w:rPr>
+                                <w:br/>
+                                <w:t>op-</w:t>
+                              </w:r>
+                              <w:r>
+                                <w:rPr>
+                                  <w:b/>
+                                  <w:sz w:val="20"/>
+                                  <w:szCs w:val="20"/>
+                                  <w:lang w:val="en-US"/>
+                                </w:rPr>
+                                <w:br/>
+                              </w:r>
+                              <w:proofErr w:type="spellStart"/>
+                              <w:r>
+                                <w:rPr>
+                                  <w:b/>
+                                  <w:sz w:val="20"/>
+                                  <w:szCs w:val="20"/>
+                                  <w:lang w:val="en-US"/>
+                                </w:rPr>
+                                <w:t>hogen</w:t>
+                              </w:r>
+                              <w:proofErr w:type="spellEnd"/>
+                            </w:p>
+                          </w:txbxContent>
+                        </wps:txbx>
+                        <wps:bodyPr rot="0" spcFirstLastPara="0" vertOverflow="overflow" horzOverflow="overflow" vert="horz" wrap="square" lIns="0" tIns="36000" rIns="0" bIns="0" numCol="1" spcCol="0" rtlCol="0" fromWordArt="0" anchor="ctr" anchorCtr="0" forceAA="0" compatLnSpc="1">
+                          <a:prstTxWarp prst="textNoShape">
+                            <a:avLst/>
+                          </a:prstTxWarp>
+                          <a:noAutofit/>
+                        </wps:bodyPr>
+                      </wps:wsp>
+                      <wps:wsp>
+                        <wps:cNvPr id="337" name="Rectangle 337"/>
+                        <wps:cNvSpPr/>
+                        <wps:spPr>
+                          <a:xfrm>
+                            <a:off x="2119745" y="201881"/>
+                            <a:ext cx="359410" cy="359410"/>
+                          </a:xfrm>
+                          <a:prstGeom prst="rect">
+                            <a:avLst/>
+                          </a:prstGeom>
+                        </wps:spPr>
+                        <wps:style>
+                          <a:lnRef idx="2">
+                            <a:schemeClr val="accent1">
+                              <a:shade val="50000"/>
+                            </a:schemeClr>
+                          </a:lnRef>
+                          <a:fillRef idx="1">
+                            <a:schemeClr val="accent1"/>
+                          </a:fillRef>
+                          <a:effectRef idx="0">
+                            <a:schemeClr val="accent1"/>
+                          </a:effectRef>
+                          <a:fontRef idx="minor">
+                            <a:schemeClr val="lt1"/>
+                          </a:fontRef>
+                        </wps:style>
+                        <wps:txbx>
+                          <w:txbxContent>
+                            <w:p>
+                              <w:pPr>
+                                <w:spacing w:line="192" w:lineRule="auto"/>
+                                <w:jc w:val="center"/>
+                                <w:rPr>
+                                  <w:b/>
+                                  <w:sz w:val="20"/>
+                                  <w:szCs w:val="20"/>
+                                  <w:lang w:val="en-US"/>
+                                </w:rPr>
+                              </w:pPr>
+                              <w:proofErr w:type="gramStart"/>
+                              <w:r>
+                                <w:rPr>
+                                  <w:b/>
+                                  <w:sz w:val="20"/>
+                                  <w:szCs w:val="20"/>
+                                  <w:lang w:val="en-US"/>
+                                </w:rPr>
+                                <w:t>teller</w:t>
+                              </w:r>
+                              <w:proofErr w:type="gramEnd"/>
+                              <w:r>
+                                <w:rPr>
+                                  <w:b/>
+                                  <w:sz w:val="20"/>
+                                  <w:szCs w:val="20"/>
+                                  <w:lang w:val="en-US"/>
+                                </w:rPr>
+                                <w:br/>
+                              </w:r>
+                              <w:r>
+                                <w:rPr>
+                                  <w:b/>
+                                  <w:sz w:val="20"/>
+                                  <w:szCs w:val="20"/>
+                                  <w:lang w:val="en-US"/>
+                                </w:rPr>
+                                <w:t>op</w:t>
+                              </w:r>
+                              <w:r>
+                                <w:rPr>
+                                  <w:b/>
+                                  <w:sz w:val="20"/>
+                                  <w:szCs w:val="20"/>
+                                  <w:lang w:val="en-US"/>
+                                </w:rPr>
+                                <w:br/>
+                              </w:r>
+                              <w:proofErr w:type="spellStart"/>
+                              <w:r>
+                                <w:rPr>
+                                  <w:b/>
+                                  <w:sz w:val="20"/>
+                                  <w:szCs w:val="20"/>
+                                  <w:lang w:val="en-US"/>
+                                </w:rPr>
+                                <w:t>scherm</w:t>
+                              </w:r>
+                              <w:proofErr w:type="spellEnd"/>
+                            </w:p>
+                          </w:txbxContent>
+                        </wps:txbx>
+                        <wps:bodyPr rot="0" spcFirstLastPara="0" vertOverflow="overflow" horzOverflow="overflow" vert="horz" wrap="square" lIns="0" tIns="36000" rIns="0" bIns="0" numCol="1" spcCol="0" rtlCol="0" fromWordArt="0" anchor="ctr" anchorCtr="0" forceAA="0" compatLnSpc="1">
+                          <a:prstTxWarp prst="textNoShape">
+                            <a:avLst/>
+                          </a:prstTxWarp>
+                          <a:noAutofit/>
+                        </wps:bodyPr>
+                      </wps:wsp>
+                      <wps:wsp>
+                        <wps:cNvPr id="339" name="Straight Arrow Connector 339"/>
+                        <wps:cNvCnPr/>
+                        <wps:spPr>
+                          <a:xfrm flipV="1">
+                            <a:off x="2671948" y="0"/>
+                            <a:ext cx="0" cy="376555"/>
+                          </a:xfrm>
+                          <a:prstGeom prst="straightConnector1">
+                            <a:avLst/>
+                          </a:prstGeom>
+                          <a:ln w="38100">
+                            <a:solidFill>
+                              <a:schemeClr val="accent1">
+                                <a:lumMod val="75000"/>
+                              </a:schemeClr>
+                            </a:solidFill>
+                            <a:tailEnd type="arrow"/>
+                          </a:ln>
+                        </wps:spPr>
+                        <wps:style>
+                          <a:lnRef idx="1">
+                            <a:schemeClr val="accent1"/>
+                          </a:lnRef>
+                          <a:fillRef idx="0">
+                            <a:schemeClr val="accent1"/>
+                          </a:fillRef>
+                          <a:effectRef idx="0">
+                            <a:schemeClr val="accent1"/>
+                          </a:effectRef>
+                          <a:fontRef idx="minor">
+                            <a:schemeClr val="tx1"/>
+                          </a:fontRef>
+                        </wps:style>
+                        <wps:bodyPr/>
+                      </wps:wsp>
+                      <wps:wsp>
+                        <wps:cNvPr id="340" name="Straight Arrow Connector 340"/>
+                        <wps:cNvCnPr/>
+                        <wps:spPr>
+                          <a:xfrm flipH="1">
+                            <a:off x="985652" y="17813"/>
+                            <a:ext cx="1693545" cy="0"/>
+                          </a:xfrm>
+                          <a:prstGeom prst="straightConnector1">
+                            <a:avLst/>
+                          </a:prstGeom>
+                          <a:ln w="38100">
+                            <a:solidFill>
+                              <a:schemeClr val="accent1">
+                                <a:lumMod val="75000"/>
+                              </a:schemeClr>
+                            </a:solidFill>
+                            <a:tailEnd type="arrow"/>
+                          </a:ln>
+                        </wps:spPr>
+                        <wps:style>
+                          <a:lnRef idx="1">
+                            <a:schemeClr val="accent1"/>
+                          </a:lnRef>
+                          <a:fillRef idx="0">
+                            <a:schemeClr val="accent1"/>
+                          </a:fillRef>
+                          <a:effectRef idx="0">
+                            <a:schemeClr val="accent1"/>
+                          </a:effectRef>
+                          <a:fontRef idx="minor">
+                            <a:schemeClr val="tx1"/>
+                          </a:fontRef>
+                        </wps:style>
+                        <wps:bodyPr/>
+                      </wps:wsp>
+                      <wps:wsp>
+                        <wps:cNvPr id="341" name="Straight Arrow Connector 341"/>
+                        <wps:cNvCnPr/>
+                        <wps:spPr>
+                          <a:xfrm>
+                            <a:off x="985652" y="17813"/>
+                            <a:ext cx="0" cy="356260"/>
+                          </a:xfrm>
+                          <a:prstGeom prst="straightConnector1">
+                            <a:avLst/>
+                          </a:prstGeom>
+                          <a:ln w="38100">
+                            <a:solidFill>
+                              <a:schemeClr val="accent1">
+                                <a:lumMod val="75000"/>
+                              </a:schemeClr>
+                            </a:solidFill>
+                            <a:tailEnd type="arrow"/>
+                          </a:ln>
+                        </wps:spPr>
+                        <wps:style>
+                          <a:lnRef idx="1">
+                            <a:schemeClr val="accent1"/>
+                          </a:lnRef>
+                          <a:fillRef idx="0">
+                            <a:schemeClr val="accent1"/>
+                          </a:fillRef>
+                          <a:effectRef idx="0">
+                            <a:schemeClr val="accent1"/>
+                          </a:effectRef>
+                          <a:fontRef idx="minor">
+                            <a:schemeClr val="tx1"/>
+                          </a:fontRef>
+                        </wps:style>
+                        <wps:bodyPr/>
+                      </wps:wsp>
+                    </wpg:wgp>
+                  </a:graphicData>
+                </a:graphic>
+                <wp14:sizeRelH relativeFrom="margin">
+                  <wp14:pctWidth>0</wp14:pctWidth>
+                </wp14:sizeRelH>
+                <wp14:sizeRelV relativeFrom="margin">
+                  <wp14:pctHeight>0</wp14:pctHeight>
+                </wp14:sizeRelV>
+              </wp:anchor>
+            </w:drawing>
+          </mc:Choice>
+          <mc:Fallback>
+            <w:pict>
+              <v:group id="Group 342" o:spid="_x0000_s1048" style="position:absolute;left:0;text-align:left;margin-left:235.35pt;margin-top:4.05pt;width:254pt;height:53pt;z-index:251779072;mso-width-relative:margin;mso-height-relative:margin" coordsize="26866,5612" o:gfxdata="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">
+                <o:lock v:ext="edit" aspectratio="t"/>
+                <v:shapetype id="_x0000_t32" coordsize="21600,21600" o:spt="32" o:oned="t" path="m,l21600,21600e" filled="f">
+                  <v:path arrowok="t" fillok="f" o:connecttype="none"/>
+                  <o:lock v:ext="edit" shapetype="t"/>
+                </v:shapetype>
+                <v:shape id="Straight Arrow Connector 338" o:spid="_x0000_s1049" type="#_x0000_t32" style="position:absolute;left:3562;top:3740;width:23304;height:0;visibility:visible;mso-wrap-style:square" o:connectortype="straight" o:gfxdata="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" strokecolor="#365f91 [2404]" strokeweight="3pt">
+                  <v:stroke endarrow="open"/>
+                </v:shape>
+                <v:rect id="Rectangle 333" o:spid="_x0000_s1050" style="position:absolute;top:2018;width:3594;height:3594;visibility:visible;mso-wrap-style:square;v-text-anchor:middle" o:gfxdata="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" fillcolor="#4f81bd [3204]" strokecolor="#243f60 [1604]" strokeweight="2pt">
+                  <v:textbox inset="0,1mm,0,0">
+                    <w:txbxContent>
+                      <w:p>
+                        <w:pPr>
+                          <w:jc w:val="center"/>
+                          <w:rPr>
+                            <w:b/>
+                            <w:sz w:val="20"/>
+                            <w:szCs w:val="20"/>
+                            <w:lang w:val="en-US"/>
+                          </w:rPr>
+                        </w:pPr>
+                        <w:proofErr w:type="gramStart"/>
+                        <w:r>
+                          <w:rPr>
+                            <w:b/>
+                            <w:sz w:val="20"/>
+                            <w:szCs w:val="20"/>
+                            <w:lang w:val="en-US"/>
+                          </w:rPr>
+                          <w:t>teller</w:t>
+                        </w:r>
+                        <w:proofErr w:type="gramEnd"/>
+                        <w:r>
+                          <w:rPr>
+                            <w:b/>
+                            <w:sz w:val="20"/>
+                            <w:szCs w:val="20"/>
+                            <w:lang w:val="en-US"/>
+                          </w:rPr>
+                          <w:br/>
+                          <w:t>op 0</w:t>
+                        </w:r>
+                      </w:p>
+                    </w:txbxContent>
+                  </v:textbox>
+                </v:rect>
+                <v:rect id="Rectangle 334" o:spid="_x0000_s1051" style="position:absolute;left:5106;top:2018;width:3594;height:3594;visibility:visible;mso-wrap-style:square;v-text-anchor:middle" o:gfxdata="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" fillcolor="#4f81bd [3204]" strokecolor="#243f60 [1604]" strokeweight="2pt">
+                  <v:textbox inset="0,1mm,0,0">
+                    <w:txbxContent>
+                      <w:p>
+                        <w:pPr>
+                          <w:spacing w:line="192" w:lineRule="auto"/>
+                          <w:jc w:val="center"/>
+                          <w:rPr>
+                            <w:b/>
+                            <w:sz w:val="20"/>
+                            <w:szCs w:val="20"/>
+                            <w:lang w:val="en-US"/>
+                          </w:rPr>
+                        </w:pPr>
+                        <w:proofErr w:type="gramStart"/>
+                        <w:r>
+                          <w:rPr>
+                            <w:b/>
+                            <w:sz w:val="20"/>
+                            <w:szCs w:val="20"/>
+                            <w:lang w:val="en-US"/>
+                          </w:rPr>
+                          <w:t>teller</w:t>
+                        </w:r>
+                        <w:proofErr w:type="gramEnd"/>
+                        <w:r>
+                          <w:rPr>
+                            <w:b/>
+                            <w:sz w:val="20"/>
+                            <w:szCs w:val="20"/>
+                            <w:lang w:val="en-US"/>
+                          </w:rPr>
+                          <w:br/>
+                        </w:r>
+                        <w:r>
+                          <w:rPr>
+                            <w:b/>
+                            <w:sz w:val="20"/>
+                            <w:szCs w:val="20"/>
+                            <w:lang w:val="en-US"/>
+                          </w:rPr>
+                          <w:t>op</w:t>
+                        </w:r>
+                        <w:r>
+                          <w:rPr>
+                            <w:b/>
+                            <w:sz w:val="20"/>
+                            <w:szCs w:val="20"/>
+                            <w:lang w:val="en-US"/>
+                          </w:rPr>
+                          <w:br/>
+                        </w:r>
+                        <w:proofErr w:type="spellStart"/>
+                        <w:r>
+                          <w:rPr>
+                            <w:b/>
+                            <w:sz w:val="20"/>
+                            <w:szCs w:val="20"/>
+                            <w:lang w:val="en-US"/>
+                          </w:rPr>
+                          <w:t>scherm</w:t>
+                        </w:r>
+                        <w:proofErr w:type="spellEnd"/>
+                      </w:p>
+                    </w:txbxContent>
+                  </v:textbox>
+                </v:rect>
+                <v:rect id="Rectangle 335" o:spid="_x0000_s1052" style="position:absolute;left:10984;top:2018;width:3594;height:3594;visibility:visible;mso-wrap-style:square;v-text-anchor:middle" o:gfxdata="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" fillcolor="#4f81bd [3204]" strokecolor="#243f60 [1604]" strokeweight="2pt">
+                  <v:textbox inset="0,1mm,0,0">
+                    <w:txbxContent>
+                      <w:p>
+                        <w:pPr>
+                          <w:spacing w:line="192" w:lineRule="auto"/>
+                          <w:jc w:val="center"/>
+                          <w:rPr>
+                            <w:b/>
+                            <w:sz w:val="20"/>
+                            <w:szCs w:val="20"/>
+                            <w:lang w:val="en-US"/>
+                          </w:rPr>
+                        </w:pPr>
+                        <w:proofErr w:type="spellStart"/>
+                        <w:proofErr w:type="gramStart"/>
+                        <w:r>
+                          <w:rPr>
+                            <w:b/>
+                            <w:sz w:val="20"/>
+                            <w:szCs w:val="20"/>
+                            <w:lang w:val="en-US"/>
+                          </w:rPr>
+                          <w:t>wacht</w:t>
+                        </w:r>
+                        <w:proofErr w:type="spellEnd"/>
+                        <w:proofErr w:type="gramEnd"/>
+                        <w:r>
+                          <w:rPr>
+                            <w:b/>
+                            <w:sz w:val="20"/>
+                            <w:szCs w:val="20"/>
+                            <w:lang w:val="en-US"/>
+                          </w:rPr>
+                          <w:br/>
+                          <w:t>op</w:t>
+                        </w:r>
+                        <w:r>
+                          <w:rPr>
+                            <w:b/>
+                            <w:sz w:val="20"/>
+                            <w:szCs w:val="20"/>
+                            <w:lang w:val="en-US"/>
+                          </w:rPr>
+                          <w:br/>
+                          <w:t>sensor</w:t>
+                        </w:r>
+                      </w:p>
+                    </w:txbxContent>
+                  </v:textbox>
+                </v:rect>
+                <v:rect id="Rectangle 336" o:spid="_x0000_s1053" style="position:absolute;left:16091;top:2018;width:3594;height:3594;visibility:visible;mso-wrap-style:square;v-text-anchor:middle" o:gfxdata="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" fillcolor="#4f81bd [3204]" strokecolor="#243f60 [1604]" strokeweight="2pt">
+                  <v:textbox inset="0,1mm,0,0">
+                    <w:txbxContent>
+                      <w:p>
+                        <w:pPr>
+                          <w:spacing w:line="192" w:lineRule="auto"/>
+                          <w:jc w:val="center"/>
+                          <w:rPr>
+                            <w:b/>
+                            <w:sz w:val="20"/>
+                            <w:szCs w:val="20"/>
+                            <w:lang w:val="en-US"/>
+                          </w:rPr>
+                        </w:pPr>
+                        <w:proofErr w:type="gramStart"/>
+                        <w:r>
+                          <w:rPr>
+                            <w:b/>
+                            <w:sz w:val="20"/>
+                            <w:szCs w:val="20"/>
+                            <w:lang w:val="en-US"/>
+                          </w:rPr>
+                          <w:t>teller</w:t>
+                        </w:r>
+                        <w:proofErr w:type="gramEnd"/>
+                        <w:r>
+                          <w:rPr>
+                            <w:b/>
+                            <w:sz w:val="20"/>
+                            <w:szCs w:val="20"/>
+                            <w:lang w:val="en-US"/>
+                          </w:rPr>
+                          <w:br/>
+                          <w:t>op-</w:t>
+                        </w:r>
+                        <w:r>
+                          <w:rPr>
+                            <w:b/>
+                            <w:sz w:val="20"/>
+                            <w:szCs w:val="20"/>
+                            <w:lang w:val="en-US"/>
+                          </w:rPr>
+                          <w:br/>
+                        </w:r>
+                        <w:proofErr w:type="spellStart"/>
+                        <w:r>
+                          <w:rPr>
+                            <w:b/>
+                            <w:sz w:val="20"/>
+                            <w:szCs w:val="20"/>
+                            <w:lang w:val="en-US"/>
+                          </w:rPr>
+                          <w:t>hogen</w:t>
+                        </w:r>
+                        <w:proofErr w:type="spellEnd"/>
+                      </w:p>
+                    </w:txbxContent>
+                  </v:textbox>
+                </v:rect>
+                <v:rect id="Rectangle 337" o:spid="_x0000_s1054" style="position:absolute;left:21197;top:2018;width:3594;height:3594;visibility:visible;mso-wrap-style:square;v-text-anchor:middle" o:gfxdata="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" fillcolor="#4f81bd [3204]" strokecolor="#243f60 [1604]" strokeweight="2pt">
+                  <v:textbox inset="0,1mm,0,0">
+                    <w:txbxContent>
+                      <w:p>
+                        <w:pPr>
+                          <w:spacing w:line="192" w:lineRule="auto"/>
+                          <w:jc w:val="center"/>
+                          <w:rPr>
+                            <w:b/>
+                            <w:sz w:val="20"/>
+                            <w:szCs w:val="20"/>
+                            <w:lang w:val="en-US"/>
+                          </w:rPr>
+                        </w:pPr>
+                        <w:proofErr w:type="gramStart"/>
+                        <w:r>
+                          <w:rPr>
+                            <w:b/>
+                            <w:sz w:val="20"/>
+                            <w:szCs w:val="20"/>
+                            <w:lang w:val="en-US"/>
+                          </w:rPr>
+                          <w:t>teller</w:t>
+                        </w:r>
+                        <w:proofErr w:type="gramEnd"/>
+                        <w:r>
+                          <w:rPr>
+                            <w:b/>
+                            <w:sz w:val="20"/>
+                            <w:szCs w:val="20"/>
+                            <w:lang w:val="en-US"/>
+                          </w:rPr>
+                          <w:br/>
+                        </w:r>
+                        <w:r>
+                          <w:rPr>
+                            <w:b/>
+                            <w:sz w:val="20"/>
+                            <w:szCs w:val="20"/>
+                            <w:lang w:val="en-US"/>
+                          </w:rPr>
+                          <w:t>op</w:t>
+                        </w:r>
+                        <w:r>
+                          <w:rPr>
+                            <w:b/>
+                            <w:sz w:val="20"/>
+                            <w:szCs w:val="20"/>
+                            <w:lang w:val="en-US"/>
+                          </w:rPr>
+                          <w:br/>
+                        </w:r>
+                        <w:proofErr w:type="spellStart"/>
+                        <w:r>
+                          <w:rPr>
+                            <w:b/>
+                            <w:sz w:val="20"/>
+                            <w:szCs w:val="20"/>
+                            <w:lang w:val="en-US"/>
+                          </w:rPr>
+                          <w:t>scherm</w:t>
+                        </w:r>
+                        <w:proofErr w:type="spellEnd"/>
+                      </w:p>
+                    </w:txbxContent>
+                  </v:textbox>
+                </v:rect>
+                <v:shape id="Straight Arrow Connector 339" o:spid="_x0000_s1055" type="#_x0000_t32" style="position:absolute;left:26719;width:0;height:3765;flip:y;visibility:visible;mso-wrap-style:square" o:connectortype="straight" o:gfxdata="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" strokecolor="#365f91 [2404]" strokeweight="3pt">
+                  <v:stroke endarrow="open"/>
+                </v:shape>
+                <v:shape id="Straight Arrow Connector 340" o:spid="_x0000_s1056" type="#_x0000_t32" style="position:absolute;left:9856;top:178;width:16935;height:0;flip:x;visibility:visible;mso-wrap-style:square" o:connectortype="straight" o:gfxdata="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" strokecolor="#365f91 [2404]" strokeweight="3pt">
+                  <v:stroke endarrow="open"/>
+                </v:shape>
+                <v:shape id="Straight Arrow Connector 341" o:spid="_x0000_s1057" type="#_x0000_t32" style="position:absolute;left:9856;top:178;width:0;height:3562;visibility:visible;mso-wrap-style:square" o:connectortype="straight" o:gfxdata="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" strokecolor="#365f91 [2404]" strokeweight="3pt">
+                  <v:stroke endarrow="open"/>
+                </v:shape>
+              </v:group>
+            </w:pict>
+          </mc:Fallback>
+        </mc:AlternateContent>
+      </w:r>
+      <w:r>
+        <w:rPr>
+          <w:lang w:eastAsia="nl-NL"/>
+        </w:rPr>
+        <w:t>D</w:t>
+      </w:r>
+      <w:r>
+        <w:rPr>
+          <w:lang w:eastAsia="nl-NL"/>
+        </w:rPr>
+        <w:t xml:space="preserve">e </w:t>
+      </w:r>
+      <w:r>
+        <w:rPr>
+          <w:lang w:eastAsia="nl-NL"/>
+        </w:rPr>
+        <w:t>teller wordt op nul gezet</w:t>
+      </w:r>
+    </w:p>
+    <w:p>
+      <w:pPr>
+        <w:pStyle w:val="ListParagraph"/>
+        <w:numPr>
+          <w:ilvl w:val="0"/>
+          <w:numId w:val="19"/>
+        </w:numPr>
+        <w:rPr>
+          <w:lang w:eastAsia="nl-NL"/>
+        </w:rPr>
+      </w:pPr>
+      <w:r>
+        <w:rPr>
+          <w:lang w:eastAsia="nl-NL"/>
+        </w:rPr>
+        <w:t>We zetten de teller op het scherm</w:t>
+      </w:r>
+    </w:p>
+    <w:p>
+      <w:pPr>
+        <w:pStyle w:val="ListParagraph"/>
+        <w:numPr>
+          <w:ilvl w:val="0"/>
+          <w:numId w:val="19"/>
+        </w:numPr>
+        <w:rPr>
+          <w:lang w:eastAsia="nl-NL"/>
+        </w:rPr>
+      </w:pPr>
+      <w:r>
+        <w:rPr>
+          <w:lang w:eastAsia="nl-NL"/>
+        </w:rPr>
+        <w:t>W</w:t>
+      </w:r>
+      <w:r>
+        <w:rPr>
+          <w:lang w:eastAsia="nl-NL"/>
+        </w:rPr>
+        <w:t>acht to</w:t>
+      </w:r>
+      <w:r>
+        <w:rPr>
+          <w:lang w:eastAsia="nl-NL"/>
+        </w:rPr>
+        <w:t>t</w:t>
+      </w:r>
+      <w:r>
+        <w:rPr>
+          <w:lang w:eastAsia="nl-NL"/>
+        </w:rPr>
+        <w:t xml:space="preserve"> de ultrasoon sensor wat ziet </w:t>
+      </w:r>
+    </w:p>
+    <w:p>
+      <w:pPr>
+        <w:pStyle w:val="ListParagraph"/>
+        <w:numPr>
+          <w:ilvl w:val="0"/>
+          <w:numId w:val="19"/>
+        </w:numPr>
+        <w:rPr>
+          <w:lang w:eastAsia="nl-NL"/>
+        </w:rPr>
+      </w:pPr>
+      <w:r>
+        <w:rPr>
+          <w:lang w:eastAsia="nl-NL"/>
+        </w:rPr>
+        <w:t>De teller wordt opgehoogd</w:t>
+      </w:r>
+    </w:p>
+    <w:p>
+      <w:pPr>
+        <w:pStyle w:val="ListParagraph"/>
+        <w:numPr>
+          <w:ilvl w:val="0"/>
+          <w:numId w:val="19"/>
+        </w:numPr>
+        <w:rPr>
+          <w:lang w:eastAsia="nl-NL"/>
+        </w:rPr>
+      </w:pPr>
+      <w:r>
+        <w:rPr>
+          <w:lang w:eastAsia="nl-NL"/>
+        </w:rPr>
+        <w:t xml:space="preserve">We zetten de </w:t>
+      </w:r>
+      <w:r>
+        <w:rPr>
+          <w:lang w:eastAsia="nl-NL"/>
+        </w:rPr>
+        <w:t xml:space="preserve">nieuwe </w:t>
+      </w:r>
+      <w:r>
+        <w:rPr>
+          <w:lang w:eastAsia="nl-NL"/>
+        </w:rPr>
+        <w:t>teller op het scherm</w:t>
+      </w:r>
+    </w:p>
+    <w:p>
+      <w:pPr>
+        <w:pStyle w:val="ListParagraph"/>
+        <w:numPr>
+          <w:ilvl w:val="0"/>
+          <w:numId w:val="19"/>
+        </w:numPr>
+        <w:rPr>
+          <w:lang w:eastAsia="nl-NL"/>
+        </w:rPr>
+      </w:pPr>
+      <w:r>
+        <w:rPr>
+          <w:lang w:eastAsia="nl-NL"/>
+        </w:rPr>
+        <w:t>Oneindige lus gaat weer naar stap 3</w:t>
+      </w:r>
+    </w:p>
+    <w:p>
+      <w:pPr>
+        <w:rPr>
+          <w:lang w:eastAsia="nl-NL"/>
+        </w:rPr>
+      </w:pPr>
+      <w:r>
+        <w:rPr>
+          <w:lang w:eastAsia="nl-NL"/>
+        </w:rPr>
+        <w:t xml:space="preserve">Hoe kunnen we </w:t>
+      </w:r>
+      <w:r>
+        <w:rPr>
+          <w:lang w:eastAsia="nl-NL"/>
+        </w:rPr>
+        <w:t>een t</w:t>
+      </w:r>
+      <w:r>
+        <w:rPr>
+          <w:lang w:eastAsia="nl-NL"/>
+        </w:rPr>
+        <w:t>eller bijhouden?</w:t>
+      </w:r>
+      <w:r>
+        <w:rPr>
+          <w:lang w:eastAsia="nl-NL"/>
+        </w:rPr>
+        <w:t xml:space="preserve"> Dat doen we in een </w:t>
+      </w:r>
+      <w:r>
+        <w:rPr>
+          <w:i/>
+          <w:lang w:eastAsia="nl-NL"/>
+        </w:rPr>
+        <w:t>variabele</w:t>
+      </w:r>
+      <w:r>
+        <w:rPr>
+          <w:lang w:eastAsia="nl-NL"/>
+        </w:rPr>
+        <w:t xml:space="preserve">. Lego gebruikt daarvoor het plaatje van een koffer. Het idee van dat plaatje is: we onthouden de stand van de teller in een koffer. Let </w:t>
+      </w:r>
+      <w:r>
+        <w:rPr>
+          <w:lang w:eastAsia="nl-NL"/>
+        </w:rPr>
+        <w:t>op:</w:t>
+      </w:r>
+    </w:p>
+    <w:p>
+      <w:pPr>
+        <w:pStyle w:val="ListParagraph"/>
+        <w:numPr>
+          <w:ilvl w:val="0"/>
+          <w:numId w:val="21"/>
+        </w:numPr>
+        <w:rPr>
+          <w:lang w:eastAsia="nl-NL"/>
+        </w:rPr>
+      </w:pPr>
+      <w:r>
+        <w:rPr>
+          <w:lang w:eastAsia="nl-NL"/>
+        </w:rPr>
+        <w:t xml:space="preserve">Een koffer kan 3 soorten dingen </w:t>
+      </w:r>
+      <w:r>
+        <w:rPr>
+          <w:lang w:eastAsia="nl-NL"/>
+        </w:rPr>
+        <w:t xml:space="preserve">bevatten: </w:t>
+      </w:r>
+      <w:r>
+        <w:rPr>
+          <w:i/>
+          <w:lang w:eastAsia="nl-NL"/>
+        </w:rPr>
+        <w:t>Logisch</w:t>
+      </w:r>
+      <w:r>
+        <w:rPr>
+          <w:lang w:eastAsia="nl-NL"/>
+        </w:rPr>
+        <w:t xml:space="preserve"> (goed/fout), </w:t>
+      </w:r>
+      <w:r>
+        <w:rPr>
+          <w:i/>
+          <w:lang w:eastAsia="nl-NL"/>
+        </w:rPr>
+        <w:t>G</w:t>
+      </w:r>
+      <w:r>
+        <w:rPr>
+          <w:i/>
+          <w:lang w:eastAsia="nl-NL"/>
+        </w:rPr>
+        <w:t>etal</w:t>
+      </w:r>
+      <w:r>
+        <w:rPr>
+          <w:lang w:eastAsia="nl-NL"/>
+        </w:rPr>
+        <w:t xml:space="preserve"> (0,1,2,…) </w:t>
+      </w:r>
+      <w:r>
+        <w:rPr>
+          <w:lang w:eastAsia="nl-NL"/>
+        </w:rPr>
+        <w:t>of</w:t>
+      </w:r>
+      <w:r>
+        <w:rPr>
+          <w:lang w:eastAsia="nl-NL"/>
+        </w:rPr>
+        <w:t xml:space="preserve"> </w:t>
+      </w:r>
+      <w:r>
+        <w:rPr>
+          <w:i/>
+          <w:lang w:eastAsia="nl-NL"/>
+        </w:rPr>
+        <w:t>T</w:t>
+      </w:r>
+      <w:r>
+        <w:rPr>
+          <w:i/>
+          <w:lang w:eastAsia="nl-NL"/>
+        </w:rPr>
+        <w:t>ekst</w:t>
+      </w:r>
+      <w:r>
+        <w:rPr>
+          <w:lang w:eastAsia="nl-NL"/>
+        </w:rPr>
+        <w:t xml:space="preserve"> (“</w:t>
+      </w:r>
+      <w:r>
+        <w:rPr>
+          <w:lang w:eastAsia="nl-NL"/>
+        </w:rPr>
+        <w:t>You won</w:t>
+      </w:r>
+      <w:r>
+        <w:rPr>
+          <w:lang w:eastAsia="nl-NL"/>
+        </w:rPr>
+        <w:t>”).</w:t>
+      </w:r>
+    </w:p>
+    <w:p>
+      <w:pPr>
+        <w:pStyle w:val="ListParagraph"/>
+        <w:numPr>
+          <w:ilvl w:val="0"/>
+          <w:numId w:val="21"/>
+        </w:numPr>
+        <w:rPr>
+          <w:lang w:eastAsia="nl-NL"/>
+        </w:rPr>
+      </w:pPr>
+      <w:r>
+        <w:rPr>
+          <w:lang w:eastAsia="nl-NL"/>
+        </w:rPr>
+        <w:t>Een blok is ó</w:t>
+      </w:r>
+      <w:r>
+        <w:rPr>
+          <w:lang w:eastAsia="nl-NL"/>
+        </w:rPr>
+        <w:t>f om iets uit de koffer te halen</w:t>
+      </w:r>
+      <w:r>
+        <w:rPr>
+          <w:lang w:eastAsia="nl-NL"/>
+        </w:rPr>
+        <w:t xml:space="preserve"> (</w:t>
+      </w:r>
+      <w:r>
+        <w:rPr>
+          <w:i/>
+          <w:lang w:eastAsia="nl-NL"/>
+        </w:rPr>
+        <w:t>Lezen</w:t>
+      </w:r>
+      <w:r>
+        <w:rPr>
+          <w:lang w:eastAsia="nl-NL"/>
+        </w:rPr>
+        <w:t>)</w:t>
+      </w:r>
+      <w:r>
+        <w:rPr>
+          <w:lang w:eastAsia="nl-NL"/>
+        </w:rPr>
+        <w:t>, óf om er</w:t>
+      </w:r>
+      <w:r>
+        <w:rPr>
+          <w:lang w:eastAsia="nl-NL"/>
+        </w:rPr>
+        <w:t xml:space="preserve"> iets nieuws in te stoppen (</w:t>
+      </w:r>
+      <w:r>
+        <w:rPr>
+          <w:i/>
+          <w:lang w:eastAsia="nl-NL"/>
+        </w:rPr>
+        <w:t>Schrijven</w:t>
+      </w:r>
+      <w:r>
+        <w:rPr>
+          <w:lang w:eastAsia="nl-NL"/>
+        </w:rPr>
+        <w:t>)</w:t>
+      </w:r>
+    </w:p>
+    <w:p>
+      <w:pPr>
+        <w:jc w:val="center"/>
+        <w:rPr>
+          <w:lang w:eastAsia="nl-NL"/>
+        </w:rPr>
+      </w:pPr>
+      <w:r>
+        <w:rPr>
+          <w:noProof/>
+          <w:lang w:eastAsia="nl-NL"/>
+        </w:rPr>
+        <w:drawing>
+          <wp:inline distT="0" distB="0" distL="0" distR="0" wp14:anchorId="3EA4F852" wp14:editId="59D73722">
+            <wp:extent cx="541440" cy="720000"/>
+            <wp:effectExtent l="0" t="0" r="0" b="4445"/>
+            <wp:docPr id="331" name="Picture 331"/>
+            <wp:cNvGraphicFramePr>
+              <a:graphicFrameLocks xmlns:a="http://schemas.openxmlformats.org/drawingml/2006/main" noChangeAspect="1"/>
+            </wp:cNvGraphicFramePr>
+            <a:graphic xmlns:a="http://schemas.openxmlformats.org/drawingml/2006/main">
+              <a:graphicData uri="http://schemas.openxmlformats.org/drawingml/2006/picture">
+                <pic:pic xmlns:pic="http://schemas.openxmlformats.org/drawingml/2006/picture">
+                  <pic:nvPicPr>
+                    <pic:cNvPr id="0" name="17-rondeteller-prog1.png"/>
+                    <pic:cNvPicPr/>
+                  </pic:nvPicPr>
+                  <pic:blipFill>
+                    <a:blip r:embed="rId107">
+                      <a:extLst>
+                        <a:ext uri="{28A0092B-C50C-407E-A947-70E740481C1C}">
+                          <a14:useLocalDpi xmlns:a14="http://schemas.microsoft.com/office/drawing/2010/main" val="0"/>
+                        </a:ext>
+                      </a:extLst>
+                    </a:blip>
+                    <a:stretch>
+                      <a:fillRect/>
+                    </a:stretch>
+                  </pic:blipFill>
+                  <pic:spPr>
+                    <a:xfrm>
+                      <a:off x="0" y="0"/>
+                      <a:ext cx="541440" cy="720000"/>
+                    </a:xfrm>
+                    <a:prstGeom prst="rect">
+                      <a:avLst/>
+                    </a:prstGeom>
+                  </pic:spPr>
+                </pic:pic>
+              </a:graphicData>
+            </a:graphic>
+          </wp:inline>
+        </w:drawing>
+      </w:r>
+      <w:r>
+        <w:rPr>
+          <w:lang w:eastAsia="nl-NL"/>
+        </w:rPr>
+        <w:t xml:space="preserve">     </w:t>
+      </w:r>
+      <w:r>
+        <w:rPr>
+          <w:noProof/>
+          <w:lang w:eastAsia="nl-NL"/>
+        </w:rPr>
+        <w:drawing>
+          <wp:inline distT="0" distB="0" distL="0" distR="0">
+            <wp:extent cx="3617562" cy="720000"/>
+            <wp:effectExtent l="0" t="0" r="2540" b="4445"/>
+            <wp:docPr id="332" name="Picture 332"/>
+            <wp:cNvGraphicFramePr>
+              <a:graphicFrameLocks xmlns:a="http://schemas.openxmlformats.org/drawingml/2006/main" noChangeAspect="1"/>
+            </wp:cNvGraphicFramePr>
+            <a:graphic xmlns:a="http://schemas.openxmlformats.org/drawingml/2006/main">
+              <a:graphicData uri="http://schemas.openxmlformats.org/drawingml/2006/picture">
+                <pic:pic xmlns:pic="http://schemas.openxmlformats.org/drawingml/2006/picture">
+                  <pic:nvPicPr>
+                    <pic:cNvPr id="0" name="17-rondeteller-prog2.png"/>
+                    <pic:cNvPicPr/>
+                  </pic:nvPicPr>
+                  <pic:blipFill>
+                    <a:blip r:embed="rId108">
+                      <a:extLst>
+                        <a:ext uri="{28A0092B-C50C-407E-A947-70E740481C1C}">
+                          <a14:useLocalDpi xmlns:a14="http://schemas.microsoft.com/office/drawing/2010/main" val="0"/>
+                        </a:ext>
+                      </a:extLst>
+                    </a:blip>
+                    <a:stretch>
+                      <a:fillRect/>
+                    </a:stretch>
+                  </pic:blipFill>
+                  <pic:spPr>
+                    <a:xfrm>
+                      <a:off x="0" y="0"/>
+                      <a:ext cx="3617562" cy="720000"/>
+                    </a:xfrm>
+                    <a:prstGeom prst="rect">
+                      <a:avLst/>
+                    </a:prstGeom>
+                  </pic:spPr>
+                </pic:pic>
+              </a:graphicData>
+            </a:graphic>
+          </wp:inline>
+        </w:drawing>
+      </w:r>
+    </w:p>
+    <w:p>
+      <w:pPr>
+        <w:rPr>
+          <w:lang w:eastAsia="nl-NL"/>
+        </w:rPr>
+      </w:pPr>
+      <w:r>
+        <w:rPr>
+          <w:lang w:eastAsia="nl-NL"/>
+        </w:rPr>
+        <w:t>Hieronder kun je spieken hoe je het programma eruit zou kunnen zien. Let op:</w:t>
+      </w:r>
+    </w:p>
+    <w:p>
+      <w:pPr>
+        <w:pStyle w:val="ListParagraph"/>
+        <w:numPr>
+          <w:ilvl w:val="0"/>
+          <w:numId w:val="22"/>
+        </w:numPr>
+        <w:rPr>
+          <w:lang w:eastAsia="nl-NL"/>
+        </w:rPr>
+      </w:pPr>
+      <w:r>
+        <w:rPr>
+          <w:lang w:eastAsia="nl-NL"/>
+        </w:rPr>
+        <w:t xml:space="preserve">Voor ‘teller op scherm’ gebruiken we </w:t>
+      </w:r>
+      <w:r>
+        <w:rPr>
+          <w:lang w:eastAsia="nl-NL"/>
+        </w:rPr>
+        <w:t xml:space="preserve">een ‘koffer’, </w:t>
+      </w:r>
+      <w:r>
+        <w:rPr>
+          <w:lang w:eastAsia="nl-NL"/>
+        </w:rPr>
+        <w:t>het ‘Getal in Tekst’ blok.</w:t>
+      </w:r>
+    </w:p>
+    <w:p>
+      <w:pPr>
+        <w:pStyle w:val="ListParagraph"/>
+        <w:numPr>
+          <w:ilvl w:val="0"/>
+          <w:numId w:val="22"/>
+        </w:numPr>
+        <w:rPr>
+          <w:lang w:eastAsia="nl-NL"/>
+        </w:rPr>
+      </w:pPr>
+      <w:r>
+        <w:rPr>
+          <w:lang w:eastAsia="nl-NL"/>
+        </w:rPr>
+        <w:t>‘Wacht op sensor’ wacht tot de aftsand klein is en wacht daarna tot de afstand groot is.</w:t>
+      </w:r>
+      <w:r>
+        <w:rPr>
+          <w:lang w:eastAsia="nl-NL"/>
+        </w:rPr>
+        <w:br/>
+        <w:t>Anders zou het tellen maar door blijven gaan.</w:t>
+      </w:r>
+    </w:p>
+    <w:p>
+      <w:pPr>
+        <w:pStyle w:val="ListParagraph"/>
+        <w:numPr>
+          <w:ilvl w:val="0"/>
+          <w:numId w:val="22"/>
+        </w:numPr>
+        <w:rPr>
+          <w:lang w:eastAsia="nl-NL"/>
+        </w:rPr>
+      </w:pPr>
+      <w:r>
+        <w:rPr>
+          <w:lang w:eastAsia="nl-NL"/>
+        </w:rPr>
+        <w:t>Teller met één ophogen is moeilijk.</w:t>
+      </w:r>
+    </w:p>
+    <w:p>
+      <w:pPr>
+        <w:pStyle w:val="ListParagraph"/>
+        <w:numPr>
+          <w:ilvl w:val="1"/>
+          <w:numId w:val="22"/>
+        </w:numPr>
+        <w:spacing w:after="0" w:line="240" w:lineRule="auto"/>
+        <w:ind w:left="1434" w:hanging="357"/>
+        <w:rPr>
+          <w:lang w:eastAsia="nl-NL"/>
+        </w:rPr>
+      </w:pPr>
+      <w:r>
+        <w:rPr>
+          <w:lang w:eastAsia="nl-NL"/>
+        </w:rPr>
+        <w:t>We hebben eerst een koffer</w:t>
+      </w:r>
+      <w:r>
+        <w:rPr>
+          <w:lang w:eastAsia="nl-NL"/>
+        </w:rPr>
+        <w:t xml:space="preserve"> blok om de (oude</w:t>
+      </w:r>
+      <w:r>
+        <w:rPr>
+          <w:lang w:eastAsia="nl-NL"/>
+        </w:rPr>
+        <w:t xml:space="preserve">) waarde te lezen. </w:t>
+      </w:r>
+    </w:p>
+    <w:p>
+      <w:pPr>
+        <w:pStyle w:val="ListParagraph"/>
+        <w:numPr>
+          <w:ilvl w:val="1"/>
+          <w:numId w:val="22"/>
+        </w:numPr>
+        <w:spacing w:after="0" w:line="240" w:lineRule="auto"/>
+        <w:ind w:left="1434" w:hanging="357"/>
+        <w:rPr>
+          <w:lang w:eastAsia="nl-NL"/>
+        </w:rPr>
+      </w:pPr>
+      <w:r>
+        <w:rPr>
+          <w:lang w:eastAsia="nl-NL"/>
+        </w:rPr>
+        <w:t xml:space="preserve">Dan hebben we een optel blok om er één bij op te tellen. </w:t>
+      </w:r>
+    </w:p>
+    <w:p>
+      <w:pPr>
+        <w:pStyle w:val="ListParagraph"/>
+        <w:numPr>
+          <w:ilvl w:val="1"/>
+          <w:numId w:val="22"/>
+        </w:numPr>
+        <w:spacing w:after="0" w:line="240" w:lineRule="auto"/>
+        <w:ind w:left="1434" w:hanging="357"/>
+        <w:rPr>
+          <w:lang w:eastAsia="nl-NL"/>
+        </w:rPr>
+      </w:pPr>
+      <w:r>
+        <w:rPr>
+          <w:noProof/>
+          <w:lang w:eastAsia="nl-NL"/>
+        </w:rPr>
+        <w:drawing>
+          <wp:anchor distT="0" distB="0" distL="114300" distR="114300" simplePos="0" relativeHeight="251780096" behindDoc="0" locked="0" layoutInCell="1" allowOverlap="1" wp14:anchorId="6E2AD351" wp14:editId="7BF9C23C">
+            <wp:simplePos x="0" y="0"/>
+            <wp:positionH relativeFrom="column">
+              <wp:posOffset>-691515</wp:posOffset>
+            </wp:positionH>
+            <wp:positionV relativeFrom="paragraph">
+              <wp:posOffset>209773</wp:posOffset>
+            </wp:positionV>
+            <wp:extent cx="7558405" cy="1156970"/>
+            <wp:effectExtent l="0" t="0" r="4445" b="5080"/>
+            <wp:wrapNone/>
+            <wp:docPr id="343" name="Picture 343"/>
+            <wp:cNvGraphicFramePr>
+              <a:graphicFrameLocks xmlns:a="http://schemas.openxmlformats.org/drawingml/2006/main" noChangeAspect="1"/>
+            </wp:cNvGraphicFramePr>
+            <a:graphic xmlns:a="http://schemas.openxmlformats.org/drawingml/2006/main">
+              <a:graphicData uri="http://schemas.openxmlformats.org/drawingml/2006/picture">
+                <pic:pic xmlns:pic="http://schemas.openxmlformats.org/drawingml/2006/picture">
+                  <pic:nvPicPr>
+                    <pic:cNvPr id="0" name="17-rondeteller-prog3.png"/>
+                    <pic:cNvPicPr/>
+                  </pic:nvPicPr>
+                  <pic:blipFill>
+                    <a:blip r:embed="rId109">
+                      <a:extLst>
+                        <a:ext uri="{28A0092B-C50C-407E-A947-70E740481C1C}">
+                          <a14:useLocalDpi xmlns:a14="http://schemas.microsoft.com/office/drawing/2010/main" val="0"/>
+                        </a:ext>
+                      </a:extLst>
+                    </a:blip>
+                    <a:stretch>
+                      <a:fillRect/>
+                    </a:stretch>
+                  </pic:blipFill>
+                  <pic:spPr>
+                    <a:xfrm>
+                      <a:off x="0" y="0"/>
+                      <a:ext cx="7558405" cy="1156970"/>
+                    </a:xfrm>
+                    <a:prstGeom prst="rect">
+                      <a:avLst/>
+                    </a:prstGeom>
+                  </pic:spPr>
+                </pic:pic>
+              </a:graphicData>
+            </a:graphic>
+            <wp14:sizeRelH relativeFrom="page">
+              <wp14:pctWidth>0</wp14:pctWidth>
+            </wp14:sizeRelH>
+            <wp14:sizeRelV relativeFrom="page">
+              <wp14:pctHeight>0</wp14:pctHeight>
+            </wp14:sizeRelV>
+          </wp:anchor>
+        </w:drawing>
+      </w:r>
+      <w:r>
+        <w:rPr>
+          <w:lang w:eastAsia="nl-NL"/>
+        </w:rPr>
+        <w:t xml:space="preserve">En </w:t>
+      </w:r>
+      <w:r>
+        <w:rPr>
+          <w:lang w:eastAsia="nl-NL"/>
+        </w:rPr>
+        <w:t>tenslotte</w:t>
+      </w:r>
+      <w:r>
+        <w:rPr>
+          <w:lang w:eastAsia="nl-NL"/>
+        </w:rPr>
+        <w:t xml:space="preserve"> hebben </w:t>
+      </w:r>
+      <w:r>
+        <w:rPr>
+          <w:lang w:eastAsia="nl-NL"/>
+        </w:rPr>
+        <w:t xml:space="preserve">we </w:t>
+      </w:r>
+      <w:r>
+        <w:rPr>
+          <w:lang w:eastAsia="nl-NL"/>
+        </w:rPr>
+        <w:t>een koffer blok om de nieuwe waarde te schrijven.</w:t>
+      </w:r>
     </w:p>
     <w:p>
       <w:pPr>
@@ -12731,14 +15102,27 @@
         <w:lastRenderedPageBreak/>
         <w:t xml:space="preserve">Demo op </w:t>
       </w:r>
-      <w:hyperlink r:id="rId108" w:history="1">
-        <w:r>
-          <w:rPr>
-            <w:rStyle w:val="Hyperlink"/>
-          </w:rPr>
-          <w:t>https://www.youtube.com/watch?v=deQR1mA_Qsk</w:t>
-        </w:r>
-      </w:hyperlink>
+      <w:r>
+        <w:fldChar w:fldCharType="begin"/>
+      </w:r>
+      <w:r>
+        <w:instrText xml:space="preserve"> HYPERLINK "https://www.youtube.com/watch?v=deQR1mA_Qsk" </w:instrText>
+      </w:r>
+      <w:r>
+        <w:fldChar w:fldCharType="separate"/>
+      </w:r>
+      <w:r>
+        <w:rPr>
+          <w:rStyle w:val="Hyperlink"/>
+        </w:rPr>
+        <w:t>https://www.youtube.com/watch?v=deQR1mA_Qsk</w:t>
+      </w:r>
+      <w:r>
+        <w:rPr>
+          <w:rStyle w:val="Hyperlink"/>
+        </w:rPr>
+        <w:fldChar w:fldCharType="end"/>
+      </w:r>
       <w:r>
         <w:t xml:space="preserve"> </w:t>
       </w:r>
@@ -12896,6 +15280,67 @@
         <w:rPr>
           <w:lang w:eastAsia="nl-NL"/>
         </w:rPr>
+        <w:t>Box volger</w:t>
+      </w:r>
+    </w:p>
+    <w:p>
+      <w:pPr>
+        <w:rPr>
+          <w:lang w:eastAsia="nl-NL"/>
+        </w:rPr>
+      </w:pPr>
+      <w:r>
+        <w:rPr>
+          <w:lang w:eastAsia="nl-NL"/>
+        </w:rPr>
+        <w:t>Square runner (rijd een vierkant)</w:t>
+      </w:r>
+    </w:p>
+    <w:p>
+      <w:pPr>
+        <w:rPr>
+          <w:lang w:val="en-US" w:eastAsia="nl-NL"/>
+        </w:rPr>
+      </w:pPr>
+      <w:proofErr w:type="spellStart"/>
+      <w:r>
+        <w:rPr>
+          <w:lang w:val="en-US" w:eastAsia="nl-NL"/>
+        </w:rPr>
+        <w:t>Raad</w:t>
+      </w:r>
+      <w:proofErr w:type="spellEnd"/>
+      <w:r>
+        <w:rPr>
+          <w:lang w:val="en-US" w:eastAsia="nl-NL"/>
+        </w:rPr>
+        <w:t xml:space="preserve"> next number (1</w:t>
+      </w:r>
+      <w:proofErr w:type="gramStart"/>
+      <w:r>
+        <w:rPr>
+          <w:lang w:val="en-US" w:eastAsia="nl-NL"/>
+        </w:rPr>
+        <w:t>..10</w:t>
+      </w:r>
+      <w:proofErr w:type="gramEnd"/>
+      <w:r>
+        <w:rPr>
+          <w:lang w:val="en-US" w:eastAsia="nl-NL"/>
+        </w:rPr>
+        <w:t>) is higher or lower</w:t>
+      </w:r>
+    </w:p>
+    <w:p>
+      <w:pPr>
+        <w:rPr>
+          <w:lang w:eastAsia="nl-NL"/>
+        </w:rPr>
+      </w:pPr>
+      <w:r>
+        <w:rPr>
+          <w:lang w:eastAsia="nl-NL"/>
+        </w:rPr>
         <w:t>Ook nog een MyBlock doen</w:t>
       </w:r>
     </w:p>
@@ -12965,7 +15410,7 @@
       </w:pPr>
     </w:p>
     <w:sectPr>
-      <w:footerReference w:type="default" r:id="rId109"/>
+      <w:footerReference w:type="default" r:id="rId110"/>
       <w:pgSz w:w="11906" w:h="16838"/>
       <w:pgMar w:top="1135" w:right="1080" w:bottom="1440" w:left="1080" w:header="708" w:footer="708" w:gutter="0"/>
       <w:cols w:space="708"/>
@@ -14043,7 +16488,7 @@
   <w:abstractNum w:abstractNumId="8">
     <w:nsid w:val="2F2A0FAE"/>
     <w:multiLevelType w:val="hybridMultilevel"/>
-    <w:tmpl w:val="6F4E8C4E"/>
+    <w:tmpl w:val="C706D550"/>
     <w:lvl w:ilvl="0" w:tplc="04130001">
       <w:start w:val="1"/>
       <w:numFmt w:val="bullet"/>
@@ -14154,6 +16599,119 @@
     </w:lvl>
   </w:abstractNum>
   <w:abstractNum w:abstractNumId="9">
+    <w:nsid w:val="322A3C86"/>
+    <w:multiLevelType w:val="hybridMultilevel"/>
+    <w:tmpl w:val="610C5FBE"/>
+    <w:lvl w:ilvl="0" w:tplc="0413000F">
+      <w:start w:val="1"/>
+      <w:numFmt w:val="decimal"/>
+      <w:lvlText w:val="%1."/>
+      <w:lvlJc w:val="left"/>
+      <w:pPr>
+        <w:ind w:left="720" w:hanging="360"/>
+      </w:pPr>
+      <w:rPr>
+        <w:rFonts w:hint="default"/>
+      </w:rPr>
+    </w:lvl>
+    <w:lvl w:ilvl="1" w:tplc="04130003" w:tentative="1">
+      <w:start w:val="1"/>
+      <w:numFmt w:val="bullet"/>
+      <w:lvlText w:val="o"/>
+      <w:lvlJc w:val="left"/>
+      <w:pPr>
+        <w:ind w:left="1440" w:hanging="360"/>
+      </w:pPr>
+      <w:rPr>
+        <w:rFonts w:ascii="Courier New" w:hAnsi="Courier New" w:cs="Courier New" w:hint="default"/>
+      </w:rPr>
+    </w:lvl>
+    <w:lvl w:ilvl="2" w:tplc="04130005" w:tentative="1">
+      <w:start w:val="1"/>
+      <w:numFmt w:val="bullet"/>
+      <w:lvlText w:val=""/>
+      <w:lvlJc w:val="left"/>
+      <w:pPr>
+        <w:ind w:left="2160" w:hanging="360"/>
+      </w:pPr>
+      <w:rPr>
+        <w:rFonts w:ascii="Wingdings" w:hAnsi="Wingdings" w:hint="default"/>
+      </w:rPr>
+    </w:lvl>
+    <w:lvl w:ilvl="3" w:tplc="04130001" w:tentative="1">
+      <w:start w:val="1"/>
+      <w:numFmt w:val="bullet"/>
+      <w:lvlText w:val=""/>
+      <w:lvlJc w:val="left"/>
+      <w:pPr>
+        <w:ind w:left="2880" w:hanging="360"/>
+      </w:pPr>
+      <w:rPr>
+        <w:rFonts w:ascii="Symbol" w:hAnsi="Symbol" w:hint="default"/>
+      </w:rPr>
+    </w:lvl>
+    <w:lvl w:ilvl="4" w:tplc="04130003" w:tentative="1">
+      <w:start w:val="1"/>
+      <w:numFmt w:val="bullet"/>
+      <w:lvlText w:val="o"/>
+      <w:lvlJc w:val="left"/>
+      <w:pPr>
+        <w:ind w:left="3600" w:hanging="360"/>
+      </w:pPr>
+      <w:rPr>
+        <w:rFonts w:ascii="Courier New" w:hAnsi="Courier New" w:cs="Courier New" w:hint="default"/>
+      </w:rPr>
+    </w:lvl>
+    <w:lvl w:ilvl="5" w:tplc="04130005" w:tentative="1">
+      <w:start w:val="1"/>
+      <w:numFmt w:val="bullet"/>
+      <w:lvlText w:val=""/>
+      <w:lvlJc w:val="left"/>
+      <w:pPr>
+        <w:ind w:left="4320" w:hanging="360"/>
+      </w:pPr>
+      <w:rPr>
+        <w:rFonts w:ascii="Wingdings" w:hAnsi="Wingdings" w:hint="default"/>
+      </w:rPr>
+    </w:lvl>
+    <w:lvl w:ilvl="6" w:tplc="04130001" w:tentative="1">
+      <w:start w:val="1"/>
+      <w:numFmt w:val="bullet"/>
+      <w:lvlText w:val=""/>
+      <w:lvlJc w:val="left"/>
+      <w:pPr>
+        <w:ind w:left="5040" w:hanging="360"/>
+      </w:pPr>
+      <w:rPr>
+        <w:rFonts w:ascii="Symbol" w:hAnsi="Symbol" w:hint="default"/>
+      </w:rPr>
+    </w:lvl>
+    <w:lvl w:ilvl="7" w:tplc="04130003" w:tentative="1">
+      <w:start w:val="1"/>
+      <w:numFmt w:val="bullet"/>
+      <w:lvlText w:val="o"/>
+      <w:lvlJc w:val="left"/>
+      <w:pPr>
+        <w:ind w:left="5760" w:hanging="360"/>
+      </w:pPr>
+      <w:rPr>
+        <w:rFonts w:ascii="Courier New" w:hAnsi="Courier New" w:cs="Courier New" w:hint="default"/>
+      </w:rPr>
+    </w:lvl>
+    <w:lvl w:ilvl="8" w:tplc="04130005" w:tentative="1">
+      <w:start w:val="1"/>
+      <w:numFmt w:val="bullet"/>
+      <w:lvlText w:val=""/>
+      <w:lvlJc w:val="left"/>
+      <w:pPr>
+        <w:ind w:left="6480" w:hanging="360"/>
+      </w:pPr>
+      <w:rPr>
+        <w:rFonts w:ascii="Wingdings" w:hAnsi="Wingdings" w:hint="default"/>
+      </w:rPr>
+    </w:lvl>
+  </w:abstractNum>
+  <w:abstractNum w:abstractNumId="10">
     <w:nsid w:val="358F63FF"/>
     <w:multiLevelType w:val="hybridMultilevel"/>
     <w:tmpl w:val="DD7A4628"/>
@@ -14266,7 +16824,7 @@
       </w:rPr>
     </w:lvl>
   </w:abstractNum>
-  <w:abstractNum w:abstractNumId="10">
+  <w:abstractNum w:abstractNumId="11">
     <w:nsid w:val="43A25EFF"/>
     <w:multiLevelType w:val="hybridMultilevel"/>
     <w:tmpl w:val="527486E2"/>
@@ -14379,7 +16937,120 @@
       </w:rPr>
     </w:lvl>
   </w:abstractNum>
-  <w:abstractNum w:abstractNumId="11">
+  <w:abstractNum w:abstractNumId="12">
+    <w:nsid w:val="461F5F3A"/>
+    <w:multiLevelType w:val="hybridMultilevel"/>
+    <w:tmpl w:val="FDCAC838"/>
+    <w:lvl w:ilvl="0" w:tplc="04130001">
+      <w:start w:val="1"/>
+      <w:numFmt w:val="bullet"/>
+      <w:lvlText w:val=""/>
+      <w:lvlJc w:val="left"/>
+      <w:pPr>
+        <w:ind w:left="720" w:hanging="360"/>
+      </w:pPr>
+      <w:rPr>
+        <w:rFonts w:ascii="Symbol" w:hAnsi="Symbol" w:hint="default"/>
+      </w:rPr>
+    </w:lvl>
+    <w:lvl w:ilvl="1" w:tplc="04130003" w:tentative="1">
+      <w:start w:val="1"/>
+      <w:numFmt w:val="bullet"/>
+      <w:lvlText w:val="o"/>
+      <w:lvlJc w:val="left"/>
+      <w:pPr>
+        <w:ind w:left="1440" w:hanging="360"/>
+      </w:pPr>
+      <w:rPr>
+        <w:rFonts w:ascii="Courier New" w:hAnsi="Courier New" w:cs="Courier New" w:hint="default"/>
+      </w:rPr>
+    </w:lvl>
+    <w:lvl w:ilvl="2" w:tplc="04130005" w:tentative="1">
+      <w:start w:val="1"/>
+      <w:numFmt w:val="bullet"/>
+      <w:lvlText w:val=""/>
+      <w:lvlJc w:val="left"/>
+      <w:pPr>
+        <w:ind w:left="2160" w:hanging="360"/>
+      </w:pPr>
+      <w:rPr>
+        <w:rFonts w:ascii="Wingdings" w:hAnsi="Wingdings" w:hint="default"/>
+      </w:rPr>
+    </w:lvl>
+    <w:lvl w:ilvl="3" w:tplc="04130001" w:tentative="1">
+      <w:start w:val="1"/>
+      <w:numFmt w:val="bullet"/>
+      <w:lvlText w:val=""/>
+      <w:lvlJc w:val="left"/>
+      <w:pPr>
+        <w:ind w:left="2880" w:hanging="360"/>
+      </w:pPr>
+      <w:rPr>
+        <w:rFonts w:ascii="Symbol" w:hAnsi="Symbol" w:hint="default"/>
+      </w:rPr>
+    </w:lvl>
+    <w:lvl w:ilvl="4" w:tplc="04130003" w:tentative="1">
+      <w:start w:val="1"/>
+      <w:numFmt w:val="bullet"/>
+      <w:lvlText w:val="o"/>
+      <w:lvlJc w:val="left"/>
+      <w:pPr>
+        <w:ind w:left="3600" w:hanging="360"/>
+      </w:pPr>
+      <w:rPr>
+        <w:rFonts w:ascii="Courier New" w:hAnsi="Courier New" w:cs="Courier New" w:hint="default"/>
+      </w:rPr>
+    </w:lvl>
+    <w:lvl w:ilvl="5" w:tplc="04130005" w:tentative="1">
+      <w:start w:val="1"/>
+      <w:numFmt w:val="bullet"/>
+      <w:lvlText w:val=""/>
+      <w:lvlJc w:val="left"/>
+      <w:pPr>
+        <w:ind w:left="4320" w:hanging="360"/>
+      </w:pPr>
+      <w:rPr>
+        <w:rFonts w:ascii="Wingdings" w:hAnsi="Wingdings" w:hint="default"/>
+      </w:rPr>
+    </w:lvl>
+    <w:lvl w:ilvl="6" w:tplc="04130001" w:tentative="1">
+      <w:start w:val="1"/>
+      <w:numFmt w:val="bullet"/>
+      <w:lvlText w:val=""/>
+      <w:lvlJc w:val="left"/>
+      <w:pPr>
+        <w:ind w:left="5040" w:hanging="360"/>
+      </w:pPr>
+      <w:rPr>
+        <w:rFonts w:ascii="Symbol" w:hAnsi="Symbol" w:hint="default"/>
+      </w:rPr>
+    </w:lvl>
+    <w:lvl w:ilvl="7" w:tplc="04130003" w:tentative="1">
+      <w:start w:val="1"/>
+      <w:numFmt w:val="bullet"/>
+      <w:lvlText w:val="o"/>
+      <w:lvlJc w:val="left"/>
+      <w:pPr>
+        <w:ind w:left="5760" w:hanging="360"/>
+      </w:pPr>
+      <w:rPr>
+        <w:rFonts w:ascii="Courier New" w:hAnsi="Courier New" w:cs="Courier New" w:hint="default"/>
+      </w:rPr>
+    </w:lvl>
+    <w:lvl w:ilvl="8" w:tplc="04130005" w:tentative="1">
+      <w:start w:val="1"/>
+      <w:numFmt w:val="bullet"/>
+      <w:lvlText w:val=""/>
+      <w:lvlJc w:val="left"/>
+      <w:pPr>
+        <w:ind w:left="6480" w:hanging="360"/>
+      </w:pPr>
+      <w:rPr>
+        <w:rFonts w:ascii="Wingdings" w:hAnsi="Wingdings" w:hint="default"/>
+      </w:rPr>
+    </w:lvl>
+  </w:abstractNum>
+  <w:abstractNum w:abstractNumId="13">
     <w:nsid w:val="476E7913"/>
     <w:multiLevelType w:val="hybridMultilevel"/>
     <w:tmpl w:val="34E0D0B0"/>
@@ -14492,7 +17163,7 @@
       </w:rPr>
     </w:lvl>
   </w:abstractNum>
-  <w:abstractNum w:abstractNumId="12">
+  <w:abstractNum w:abstractNumId="14">
     <w:nsid w:val="52EE33D4"/>
     <w:multiLevelType w:val="hybridMultilevel"/>
     <w:tmpl w:val="9E86005C"/>
@@ -14614,7 +17285,7 @@
       </w:pPr>
     </w:lvl>
   </w:abstractNum>
-  <w:abstractNum w:abstractNumId="13">
+  <w:abstractNum w:abstractNumId="15">
     <w:nsid w:val="5779723F"/>
     <w:multiLevelType w:val="hybridMultilevel"/>
     <w:tmpl w:val="6EE262D2"/>
@@ -14727,7 +17398,120 @@
       </w:rPr>
     </w:lvl>
   </w:abstractNum>
-  <w:abstractNum w:abstractNumId="14">
+  <w:abstractNum w:abstractNumId="16">
+    <w:nsid w:val="65426E6D"/>
+    <w:multiLevelType w:val="hybridMultilevel"/>
+    <w:tmpl w:val="3496D6F4"/>
+    <w:lvl w:ilvl="0" w:tplc="04130001">
+      <w:start w:val="1"/>
+      <w:numFmt w:val="bullet"/>
+      <w:lvlText w:val=""/>
+      <w:lvlJc w:val="left"/>
+      <w:pPr>
+        <w:ind w:left="720" w:hanging="360"/>
+      </w:pPr>
+      <w:rPr>
+        <w:rFonts w:ascii="Symbol" w:hAnsi="Symbol" w:hint="default"/>
+      </w:rPr>
+    </w:lvl>
+    <w:lvl w:ilvl="1" w:tplc="04130003">
+      <w:start w:val="1"/>
+      <w:numFmt w:val="bullet"/>
+      <w:lvlText w:val="o"/>
+      <w:lvlJc w:val="left"/>
+      <w:pPr>
+        <w:ind w:left="1440" w:hanging="360"/>
+      </w:pPr>
+      <w:rPr>
+        <w:rFonts w:ascii="Courier New" w:hAnsi="Courier New" w:cs="Courier New" w:hint="default"/>
+      </w:rPr>
+    </w:lvl>
+    <w:lvl w:ilvl="2" w:tplc="04130005" w:tentative="1">
+      <w:start w:val="1"/>
+      <w:numFmt w:val="bullet"/>
+      <w:lvlText w:val=""/>
+      <w:lvlJc w:val="left"/>
+      <w:pPr>
+        <w:ind w:left="2160" w:hanging="360"/>
+      </w:pPr>
+      <w:rPr>
+        <w:rFonts w:ascii="Wingdings" w:hAnsi="Wingdings" w:hint="default"/>
+      </w:rPr>
+    </w:lvl>
+    <w:lvl w:ilvl="3" w:tplc="04130001" w:tentative="1">
+      <w:start w:val="1"/>
+      <w:numFmt w:val="bullet"/>
+      <w:lvlText w:val=""/>
+      <w:lvlJc w:val="left"/>
+      <w:pPr>
+        <w:ind w:left="2880" w:hanging="360"/>
+      </w:pPr>
+      <w:rPr>
+        <w:rFonts w:ascii="Symbol" w:hAnsi="Symbol" w:hint="default"/>
+      </w:rPr>
+    </w:lvl>
+    <w:lvl w:ilvl="4" w:tplc="04130003" w:tentative="1">
+      <w:start w:val="1"/>
+      <w:numFmt w:val="bullet"/>
+      <w:lvlText w:val="o"/>
+      <w:lvlJc w:val="left"/>
+      <w:pPr>
+        <w:ind w:left="3600" w:hanging="360"/>
+      </w:pPr>
+      <w:rPr>
+        <w:rFonts w:ascii="Courier New" w:hAnsi="Courier New" w:cs="Courier New" w:hint="default"/>
+      </w:rPr>
+    </w:lvl>
+    <w:lvl w:ilvl="5" w:tplc="04130005" w:tentative="1">
+      <w:start w:val="1"/>
+      <w:numFmt w:val="bullet"/>
+      <w:lvlText w:val=""/>
+      <w:lvlJc w:val="left"/>
+      <w:pPr>
+        <w:ind w:left="4320" w:hanging="360"/>
+      </w:pPr>
+      <w:rPr>
+        <w:rFonts w:ascii="Wingdings" w:hAnsi="Wingdings" w:hint="default"/>
+      </w:rPr>
+    </w:lvl>
+    <w:lvl w:ilvl="6" w:tplc="04130001" w:tentative="1">
+      <w:start w:val="1"/>
+      <w:numFmt w:val="bullet"/>
+      <w:lvlText w:val=""/>
+      <w:lvlJc w:val="left"/>
+      <w:pPr>
+        <w:ind w:left="5040" w:hanging="360"/>
+      </w:pPr>
+      <w:rPr>
+        <w:rFonts w:ascii="Symbol" w:hAnsi="Symbol" w:hint="default"/>
+      </w:rPr>
+    </w:lvl>
+    <w:lvl w:ilvl="7" w:tplc="04130003" w:tentative="1">
+      <w:start w:val="1"/>
+      <w:numFmt w:val="bullet"/>
+      <w:lvlText w:val="o"/>
+      <w:lvlJc w:val="left"/>
+      <w:pPr>
+        <w:ind w:left="5760" w:hanging="360"/>
+      </w:pPr>
+      <w:rPr>
+        <w:rFonts w:ascii="Courier New" w:hAnsi="Courier New" w:cs="Courier New" w:hint="default"/>
+      </w:rPr>
+    </w:lvl>
+    <w:lvl w:ilvl="8" w:tplc="04130005" w:tentative="1">
+      <w:start w:val="1"/>
+      <w:numFmt w:val="bullet"/>
+      <w:lvlText w:val=""/>
+      <w:lvlJc w:val="left"/>
+      <w:pPr>
+        <w:ind w:left="6480" w:hanging="360"/>
+      </w:pPr>
+      <w:rPr>
+        <w:rFonts w:ascii="Wingdings" w:hAnsi="Wingdings" w:hint="default"/>
+      </w:rPr>
+    </w:lvl>
+  </w:abstractNum>
+  <w:abstractNum w:abstractNumId="17">
     <w:nsid w:val="6AF32E95"/>
     <w:multiLevelType w:val="hybridMultilevel"/>
     <w:tmpl w:val="A2F64152"/>
@@ -14840,7 +17624,120 @@
       </w:rPr>
     </w:lvl>
   </w:abstractNum>
-  <w:abstractNum w:abstractNumId="15">
+  <w:abstractNum w:abstractNumId="18">
+    <w:nsid w:val="7ABA04B8"/>
+    <w:multiLevelType w:val="hybridMultilevel"/>
+    <w:tmpl w:val="5290C542"/>
+    <w:lvl w:ilvl="0" w:tplc="04130001">
+      <w:start w:val="1"/>
+      <w:numFmt w:val="bullet"/>
+      <w:lvlText w:val=""/>
+      <w:lvlJc w:val="left"/>
+      <w:pPr>
+        <w:ind w:left="720" w:hanging="360"/>
+      </w:pPr>
+      <w:rPr>
+        <w:rFonts w:ascii="Symbol" w:hAnsi="Symbol" w:hint="default"/>
+      </w:rPr>
+    </w:lvl>
+    <w:lvl w:ilvl="1" w:tplc="04130003" w:tentative="1">
+      <w:start w:val="1"/>
+      <w:numFmt w:val="bullet"/>
+      <w:lvlText w:val="o"/>
+      <w:lvlJc w:val="left"/>
+      <w:pPr>
+        <w:ind w:left="1440" w:hanging="360"/>
+      </w:pPr>
+      <w:rPr>
+        <w:rFonts w:ascii="Courier New" w:hAnsi="Courier New" w:cs="Courier New" w:hint="default"/>
+      </w:rPr>
+    </w:lvl>
+    <w:lvl w:ilvl="2" w:tplc="04130005" w:tentative="1">
+      <w:start w:val="1"/>
+      <w:numFmt w:val="bullet"/>
+      <w:lvlText w:val=""/>
+      <w:lvlJc w:val="left"/>
+      <w:pPr>
+        <w:ind w:left="2160" w:hanging="360"/>
+      </w:pPr>
+      <w:rPr>
+        <w:rFonts w:ascii="Wingdings" w:hAnsi="Wingdings" w:hint="default"/>
+      </w:rPr>
+    </w:lvl>
+    <w:lvl w:ilvl="3" w:tplc="04130001" w:tentative="1">
+      <w:start w:val="1"/>
+      <w:numFmt w:val="bullet"/>
+      <w:lvlText w:val=""/>
+      <w:lvlJc w:val="left"/>
+      <w:pPr>
+        <w:ind w:left="2880" w:hanging="360"/>
+      </w:pPr>
+      <w:rPr>
+        <w:rFonts w:ascii="Symbol" w:hAnsi="Symbol" w:hint="default"/>
+      </w:rPr>
+    </w:lvl>
+    <w:lvl w:ilvl="4" w:tplc="04130003" w:tentative="1">
+      <w:start w:val="1"/>
+      <w:numFmt w:val="bullet"/>
+      <w:lvlText w:val="o"/>
+      <w:lvlJc w:val="left"/>
+      <w:pPr>
+        <w:ind w:left="3600" w:hanging="360"/>
+      </w:pPr>
+      <w:rPr>
+        <w:rFonts w:ascii="Courier New" w:hAnsi="Courier New" w:cs="Courier New" w:hint="default"/>
+      </w:rPr>
+    </w:lvl>
+    <w:lvl w:ilvl="5" w:tplc="04130005" w:tentative="1">
+      <w:start w:val="1"/>
+      <w:numFmt w:val="bullet"/>
+      <w:lvlText w:val=""/>
+      <w:lvlJc w:val="left"/>
+      <w:pPr>
+        <w:ind w:left="4320" w:hanging="360"/>
+      </w:pPr>
+      <w:rPr>
+        <w:rFonts w:ascii="Wingdings" w:hAnsi="Wingdings" w:hint="default"/>
+      </w:rPr>
+    </w:lvl>
+    <w:lvl w:ilvl="6" w:tplc="04130001" w:tentative="1">
+      <w:start w:val="1"/>
+      <w:numFmt w:val="bullet"/>
+      <w:lvlText w:val=""/>
+      <w:lvlJc w:val="left"/>
+      <w:pPr>
+        <w:ind w:left="5040" w:hanging="360"/>
+      </w:pPr>
+      <w:rPr>
+        <w:rFonts w:ascii="Symbol" w:hAnsi="Symbol" w:hint="default"/>
+      </w:rPr>
+    </w:lvl>
+    <w:lvl w:ilvl="7" w:tplc="04130003" w:tentative="1">
+      <w:start w:val="1"/>
+      <w:numFmt w:val="bullet"/>
+      <w:lvlText w:val="o"/>
+      <w:lvlJc w:val="left"/>
+      <w:pPr>
+        <w:ind w:left="5760" w:hanging="360"/>
+      </w:pPr>
+      <w:rPr>
+        <w:rFonts w:ascii="Courier New" w:hAnsi="Courier New" w:cs="Courier New" w:hint="default"/>
+      </w:rPr>
+    </w:lvl>
+    <w:lvl w:ilvl="8" w:tplc="04130005" w:tentative="1">
+      <w:start w:val="1"/>
+      <w:numFmt w:val="bullet"/>
+      <w:lvlText w:val=""/>
+      <w:lvlJc w:val="left"/>
+      <w:pPr>
+        <w:ind w:left="6480" w:hanging="360"/>
+      </w:pPr>
+      <w:rPr>
+        <w:rFonts w:ascii="Wingdings" w:hAnsi="Wingdings" w:hint="default"/>
+      </w:rPr>
+    </w:lvl>
+  </w:abstractNum>
+  <w:abstractNum w:abstractNumId="19">
     <w:nsid w:val="7B053780"/>
     <w:multiLevelType w:val="hybridMultilevel"/>
     <w:tmpl w:val="E4F2DB82"/>
@@ -14953,7 +17850,7 @@
       </w:rPr>
     </w:lvl>
   </w:abstractNum>
-  <w:abstractNum w:abstractNumId="16">
+  <w:abstractNum w:abstractNumId="20">
     <w:nsid w:val="7D684CF2"/>
     <w:multiLevelType w:val="hybridMultilevel"/>
     <w:tmpl w:val="5CF0CAEE"/>
@@ -15066,7 +17963,7 @@
       </w:rPr>
     </w:lvl>
   </w:abstractNum>
-  <w:abstractNum w:abstractNumId="17">
+  <w:abstractNum w:abstractNumId="21">
     <w:nsid w:val="7FAF23A4"/>
     <w:multiLevelType w:val="hybridMultilevel"/>
     <w:tmpl w:val="246EE9DA"/>
@@ -15180,19 +18077,19 @@
     </w:lvl>
   </w:abstractNum>
   <w:num w:numId="1">
-    <w:abstractNumId w:val="12"/>
+    <w:abstractNumId w:val="14"/>
   </w:num>
   <w:num w:numId="2">
     <w:abstractNumId w:val="5"/>
   </w:num>
   <w:num w:numId="3">
-    <w:abstractNumId w:val="15"/>
+    <w:abstractNumId w:val="19"/>
   </w:num>
   <w:num w:numId="4">
-    <w:abstractNumId w:val="11"/>
+    <w:abstractNumId w:val="13"/>
   </w:num>
   <w:num w:numId="5">
-    <w:abstractNumId w:val="17"/>
+    <w:abstractNumId w:val="21"/>
   </w:num>
   <w:num w:numId="6">
     <w:abstractNumId w:val="1"/>
@@ -15207,7 +18104,7 @@
     <w:abstractNumId w:val="2"/>
   </w:num>
   <w:num w:numId="10">
-    <w:abstractNumId w:val="10"/>
+    <w:abstractNumId w:val="11"/>
   </w:num>
   <w:num w:numId="11">
     <w:abstractNumId w:val="6"/>
@@ -15219,19 +18116,31 @@
     <w:abstractNumId w:val="7"/>
   </w:num>
   <w:num w:numId="14">
-    <w:abstractNumId w:val="13"/>
+    <w:abstractNumId w:val="15"/>
   </w:num>
   <w:num w:numId="15">
-    <w:abstractNumId w:val="14"/>
+    <w:abstractNumId w:val="17"/>
   </w:num>
   <w:num w:numId="16">
-    <w:abstractNumId w:val="9"/>
+    <w:abstractNumId w:val="10"/>
   </w:num>
   <w:num w:numId="17">
-    <w:abstractNumId w:val="16"/>
+    <w:abstractNumId w:val="20"/>
   </w:num>
   <w:num w:numId="18">
     <w:abstractNumId w:val="8"/>
+  </w:num>
+  <w:num w:numId="19">
+    <w:abstractNumId w:val="9"/>
+  </w:num>
+  <w:num w:numId="20">
+    <w:abstractNumId w:val="18"/>
+  </w:num>
+  <w:num w:numId="21">
+    <w:abstractNumId w:val="12"/>
+  </w:num>
+  <w:num w:numId="22">
+    <w:abstractNumId w:val="16"/>
   </w:num>
 </w:numbering>
 </file>
@@ -16604,7 +19513,7 @@
 </file>
 
 <file path=customXml/itemProps1.xml><?xml version="1.0" encoding="utf-8"?>
-<ds:datastoreItem xmlns:ds="http://schemas.openxmlformats.org/officeDocument/2006/customXml" ds:itemID="{CF2C8A50-7AD7-47D4-A737-0DA826888A4D}">
+<ds:datastoreItem xmlns:ds="http://schemas.openxmlformats.org/officeDocument/2006/customXml" ds:itemID="{F8354FC8-3331-4171-AB00-5C288E80D935}">
   <ds:schemaRefs>
     <ds:schemaRef ds:uri="http://schemas.openxmlformats.org/officeDocument/2006/bibliography"/>
   </ds:schemaRefs>

</xml_diff>